<commit_message>
User guide document updated
</commit_message>
<xml_diff>
--- a/Documentation/MoonPanoramaMaker_User-Guide.docx
+++ b/Documentation/MoonPanoramaMaker_User-Guide.docx
@@ -308,7 +308,7 @@
         <w:rPr>
           <w:rFonts w:asciiTheme="minorHAnsi" w:eastAsiaTheme="minorEastAsia" w:hAnsiTheme="minorHAnsi" w:cstheme="minorBidi"/>
           <w:noProof/>
-          <w:lang w:eastAsia="de-DE"/>
+          <w:lang w:val="en-US" w:eastAsia="de-DE"/>
         </w:rPr>
       </w:pPr>
       <w:r>
@@ -2261,14 +2261,14 @@
         <w:rPr>
           <w:lang w:val="en-US"/>
         </w:rPr>
-        <w:t xml:space="preserve"> connects to the USB interface of a portable computer. With such a camera one can take many images in a short time and store </w:t>
+        <w:t xml:space="preserve"> connects to the USB interface of a portable computer. With such a camera one can take many images in a short time and store them without compression </w:t>
       </w:r>
       <w:r>
         <w:rPr>
           <w:lang w:val="en-US"/>
         </w:rPr>
         <w:lastRenderedPageBreak/>
-        <w:t xml:space="preserve">them without compression artefacts in a video file. </w:t>
+        <w:t xml:space="preserve">artefacts in a video file. </w:t>
       </w:r>
       <w:r>
         <w:rPr>
@@ -2988,7 +2988,6 @@
         <w:rPr>
           <w:lang w:val="en-US" w:eastAsia="de-DE"/>
         </w:rPr>
-        <w:lastRenderedPageBreak/>
         <w:t>The entire Python code was ported from Python 2.7 to Python 3.4. The GUI toolkit Qt4 was replaced with Qt5.</w:t>
       </w:r>
     </w:p>
@@ -3007,6 +3006,7 @@
         <w:rPr>
           <w:lang w:val="en-US" w:eastAsia="de-DE"/>
         </w:rPr>
+        <w:lastRenderedPageBreak/>
         <w:t xml:space="preserve">The Windows installer was produced with </w:t>
       </w:r>
       <w:proofErr w:type="spellStart"/>
@@ -4120,113 +4120,119 @@
         <w:rPr>
           <w:lang w:val="en-US"/>
         </w:rPr>
+        <w:t>MoonPanoramaMaker</w:t>
+      </w:r>
+      <w:proofErr w:type="spellEnd"/>
+      <w:r>
+        <w:rPr>
+          <w:lang w:val="en-US"/>
+        </w:rPr>
+        <w:t xml:space="preserve"> assumes </w:t>
+      </w:r>
+      <w:r>
+        <w:rPr>
+          <w:lang w:val="en-US"/>
+        </w:rPr>
+        <w:t xml:space="preserve">that </w:t>
+      </w:r>
+      <w:r>
+        <w:rPr>
+          <w:lang w:val="en-US"/>
+        </w:rPr>
+        <w:t xml:space="preserve">the telescope </w:t>
+      </w:r>
+      <w:r>
+        <w:rPr>
+          <w:lang w:val="en-US"/>
+        </w:rPr>
+        <w:t>is</w:t>
+      </w:r>
+      <w:r>
+        <w:rPr>
+          <w:lang w:val="en-US"/>
+        </w:rPr>
+        <w:t xml:space="preserve"> </w:t>
+      </w:r>
+      <w:r>
+        <w:rPr>
+          <w:lang w:val="en-US"/>
+        </w:rPr>
+        <w:t xml:space="preserve">mounted </w:t>
+      </w:r>
+      <w:r>
+        <w:rPr>
+          <w:lang w:val="en-US"/>
+        </w:rPr>
+        <w:t>equatorially.</w:t>
+      </w:r>
+      <w:r>
+        <w:rPr>
+          <w:lang w:val="en-US"/>
+        </w:rPr>
+        <w:t xml:space="preserve"> </w:t>
+      </w:r>
+      <w:r>
+        <w:rPr>
+          <w:lang w:val="en-US"/>
+        </w:rPr>
+        <w:t xml:space="preserve">It </w:t>
+      </w:r>
+      <w:r>
+        <w:rPr>
+          <w:lang w:val="en-US"/>
+        </w:rPr>
+        <w:t xml:space="preserve">operates </w:t>
+      </w:r>
+      <w:r>
+        <w:rPr>
+          <w:lang w:val="en-US"/>
+        </w:rPr>
+        <w:t>it</w:t>
+      </w:r>
+      <w:r>
+        <w:rPr>
+          <w:lang w:val="en-US"/>
+        </w:rPr>
+        <w:t xml:space="preserve"> by using a minimal set of ASCOM instructions only, and therefore in principle should work with almost any driver. </w:t>
+      </w:r>
+      <w:r>
+        <w:rPr>
+          <w:lang w:val="en-US"/>
+        </w:rPr>
+        <w:t xml:space="preserve">It assumes, however, that the driver in a </w:t>
+      </w:r>
+      <w:proofErr w:type="spellStart"/>
+      <w:r>
+        <w:rPr>
+          <w:lang w:val="en-US"/>
+        </w:rPr>
+        <w:t>Go</w:t>
+      </w:r>
+      <w:r>
+        <w:rPr>
+          <w:lang w:val="en-US"/>
+        </w:rPr>
+        <w:t>T</w:t>
+      </w:r>
+      <w:r>
+        <w:rPr>
+          <w:lang w:val="en-US"/>
+        </w:rPr>
+        <w:t>o</w:t>
+      </w:r>
+      <w:proofErr w:type="spellEnd"/>
+      <w:r>
+        <w:rPr>
+          <w:lang w:val="en-US"/>
+        </w:rPr>
+        <w:t xml:space="preserve"> operation always approaches the target </w:t>
+      </w:r>
+      <w:r>
+        <w:rPr>
+          <w:lang w:val="en-US"/>
+        </w:rPr>
         <w:lastRenderedPageBreak/>
-        <w:t>MoonPanoramaMaker</w:t>
-      </w:r>
-      <w:proofErr w:type="spellEnd"/>
-      <w:r>
-        <w:rPr>
-          <w:lang w:val="en-US"/>
-        </w:rPr>
-        <w:t xml:space="preserve"> assumes </w:t>
-      </w:r>
-      <w:r>
-        <w:rPr>
-          <w:lang w:val="en-US"/>
-        </w:rPr>
-        <w:t xml:space="preserve">that </w:t>
-      </w:r>
-      <w:r>
-        <w:rPr>
-          <w:lang w:val="en-US"/>
-        </w:rPr>
-        <w:t xml:space="preserve">the telescope </w:t>
-      </w:r>
-      <w:r>
-        <w:rPr>
-          <w:lang w:val="en-US"/>
-        </w:rPr>
-        <w:t>is</w:t>
-      </w:r>
-      <w:r>
-        <w:rPr>
-          <w:lang w:val="en-US"/>
-        </w:rPr>
-        <w:t xml:space="preserve"> </w:t>
-      </w:r>
-      <w:r>
-        <w:rPr>
-          <w:lang w:val="en-US"/>
-        </w:rPr>
-        <w:t xml:space="preserve">mounted </w:t>
-      </w:r>
-      <w:r>
-        <w:rPr>
-          <w:lang w:val="en-US"/>
-        </w:rPr>
-        <w:t>equatorially.</w:t>
-      </w:r>
-      <w:r>
-        <w:rPr>
-          <w:lang w:val="en-US"/>
-        </w:rPr>
-        <w:t xml:space="preserve"> </w:t>
-      </w:r>
-      <w:r>
-        <w:rPr>
-          <w:lang w:val="en-US"/>
-        </w:rPr>
-        <w:t xml:space="preserve">It </w:t>
-      </w:r>
-      <w:r>
-        <w:rPr>
-          <w:lang w:val="en-US"/>
-        </w:rPr>
-        <w:t xml:space="preserve">operates </w:t>
-      </w:r>
-      <w:r>
-        <w:rPr>
-          <w:lang w:val="en-US"/>
-        </w:rPr>
-        <w:t>it</w:t>
-      </w:r>
-      <w:r>
-        <w:rPr>
-          <w:lang w:val="en-US"/>
-        </w:rPr>
-        <w:t xml:space="preserve"> by using a minimal set of ASCOM instructions only, and therefore in principle should work with almost any driver. </w:t>
-      </w:r>
-      <w:r>
-        <w:rPr>
-          <w:lang w:val="en-US"/>
-        </w:rPr>
-        <w:t xml:space="preserve">It assumes, however, that the driver in a </w:t>
-      </w:r>
-      <w:proofErr w:type="spellStart"/>
-      <w:r>
-        <w:rPr>
-          <w:lang w:val="en-US"/>
-        </w:rPr>
-        <w:t>Go</w:t>
-      </w:r>
-      <w:r>
-        <w:rPr>
-          <w:lang w:val="en-US"/>
-        </w:rPr>
-        <w:t>T</w:t>
-      </w:r>
-      <w:r>
-        <w:rPr>
-          <w:lang w:val="en-US"/>
-        </w:rPr>
-        <w:t>o</w:t>
-      </w:r>
-      <w:proofErr w:type="spellEnd"/>
-      <w:r>
-        <w:rPr>
-          <w:lang w:val="en-US"/>
-        </w:rPr>
-        <w:t xml:space="preserve"> operation always approaches the target position from the same side in the declination coordinate, i.e. either from the North or from the South.</w:t>
+        <w:t>position from the same side in the declination coordinate, i.e. either from the North or from the South.</w:t>
       </w:r>
       <w:r>
         <w:rPr>
@@ -5249,7 +5255,19 @@
         <w:rPr>
           <w:lang w:val="en-US" w:eastAsia="de-DE"/>
         </w:rPr>
-        <w:t xml:space="preserve"> as mature as ASCOM. </w:t>
+        <w:t xml:space="preserve"> </w:t>
+      </w:r>
+      <w:r>
+        <w:rPr>
+          <w:lang w:val="en-US" w:eastAsia="de-DE"/>
+        </w:rPr>
+        <w:t xml:space="preserve">expected to be </w:t>
+      </w:r>
+      <w:r>
+        <w:rPr>
+          <w:lang w:val="en-US" w:eastAsia="de-DE"/>
+        </w:rPr>
+        <w:t xml:space="preserve">as mature as ASCOM. </w:t>
       </w:r>
       <w:r>
         <w:rPr>
@@ -5341,7 +5359,31 @@
         <w:rPr>
           <w:lang w:val="en-US" w:eastAsia="de-DE"/>
         </w:rPr>
-        <w:t xml:space="preserve">. To make it work correctly at all, polling loops had to be inserted at many places in the code. As a result, the program is much less responsive in INDI mode as compared to ASCOM. Therefore, if you have the choice it is strongly recommended to run </w:t>
+        <w:t xml:space="preserve">. To make it work correctly at all, polling loops had to be inserted at </w:t>
+      </w:r>
+      <w:r>
+        <w:rPr>
+          <w:lang w:val="en-US" w:eastAsia="de-DE"/>
+        </w:rPr>
+        <w:t>several</w:t>
+      </w:r>
+      <w:r>
+        <w:rPr>
+          <w:lang w:val="en-US" w:eastAsia="de-DE"/>
+        </w:rPr>
+        <w:t xml:space="preserve"> places in the code. As a result, the program is much less responsive in INDI mode as compared to ASCOM. Therefore, if you have the choice it is </w:t>
+      </w:r>
+      <w:r>
+        <w:rPr>
+          <w:lang w:val="en-US" w:eastAsia="de-DE"/>
+        </w:rPr>
+        <w:t>preferable</w:t>
+      </w:r>
+      <w:r>
+        <w:rPr>
+          <w:lang w:val="en-US" w:eastAsia="de-DE"/>
+        </w:rPr>
+        <w:t xml:space="preserve"> to run </w:t>
       </w:r>
       <w:proofErr w:type="spellStart"/>
       <w:r>
@@ -7008,7 +7050,19 @@
         <w:rPr>
           <w:lang w:val="en-US" w:eastAsia="de-DE"/>
         </w:rPr>
-        <w:t>by pressing the button “Configuration” (shortcut: C).</w:t>
+        <w:t>by pressing the button “</w:t>
+      </w:r>
+      <w:r>
+        <w:rPr>
+          <w:lang w:val="en-US" w:eastAsia="de-DE"/>
+        </w:rPr>
+        <w:t>Edit c</w:t>
+      </w:r>
+      <w:r>
+        <w:rPr>
+          <w:lang w:val="en-US" w:eastAsia="de-DE"/>
+        </w:rPr>
+        <w:t>onfiguration” (shortcut: C).</w:t>
       </w:r>
     </w:p>
     <w:p>
@@ -8593,6 +8647,7 @@
           <w:noProof/>
           <w:lang w:eastAsia="de-DE"/>
         </w:rPr>
+        <w:lastRenderedPageBreak/>
         <mc:AlternateContent>
           <mc:Choice Requires="wps">
             <w:drawing>
@@ -8694,7 +8749,6 @@
       </w:r>
       <w:r>
         <w:rPr>
-          <w:rStyle w:val="Standard"/>
           <w:rFonts w:ascii="Times New Roman" w:eastAsia="Times New Roman" w:hAnsi="Times New Roman"/>
           <w:snapToGrid w:val="0"/>
           <w:color w:val="000000"/>
@@ -8843,51 +8897,81 @@
         <w:rPr>
           <w:lang w:val="en-US" w:eastAsia="de-DE"/>
         </w:rPr>
-        <w:t xml:space="preserve">. When the user selects a </w:t>
+        <w:t>. When the user selects a</w:t>
+      </w:r>
+      <w:r>
+        <w:rPr>
+          <w:lang w:val="en-US" w:eastAsia="de-DE"/>
+        </w:rPr>
+        <w:t>n</w:t>
+      </w:r>
+      <w:r>
+        <w:rPr>
+          <w:lang w:val="en-US" w:eastAsia="de-DE"/>
+        </w:rPr>
+        <w:t xml:space="preserve"> entry</w:t>
+      </w:r>
+      <w:r>
+        <w:rPr>
+          <w:lang w:val="en-US" w:eastAsia="de-DE"/>
+        </w:rPr>
+        <w:t xml:space="preserve"> from the drop-down list</w:t>
+      </w:r>
+      <w:r>
+        <w:rPr>
+          <w:lang w:val="en-US" w:eastAsia="de-DE"/>
+        </w:rPr>
+        <w:t xml:space="preserve">, a picture of the Moon with arrows pointing </w:t>
+      </w:r>
+      <w:r>
+        <w:rPr>
+          <w:lang w:val="en-US" w:eastAsia="de-DE"/>
+        </w:rPr>
+        <w:t>at</w:t>
+      </w:r>
+      <w:r>
+        <w:rPr>
+          <w:lang w:val="en-US" w:eastAsia="de-DE"/>
+        </w:rPr>
+        <w:t xml:space="preserve"> the selected feature is shown. The choice is acknowledged by pressing the “OK” button.</w:t>
+      </w:r>
+      <w:r>
+        <w:rPr>
+          <w:lang w:val="en-US" w:eastAsia="de-DE"/>
+        </w:rPr>
+        <w:t xml:space="preserve"> A view of the selected landmark can be recalled later at any time by pressing the button “Show Landmark”.</w:t>
+      </w:r>
+      <w:r>
+        <w:rPr>
+          <w:lang w:val="en-US" w:eastAsia="de-DE"/>
+        </w:rPr>
+        <w:t xml:space="preserve"> </w:t>
+      </w:r>
+      <w:r>
+        <w:rPr>
+          <w:lang w:val="en-US" w:eastAsia="de-DE"/>
+        </w:rPr>
+        <w:t>A different landmark can be chosen at any time during the recording workflow by pressing the button “New Landmark Selection”.</w:t>
+      </w:r>
+      <w:r>
+        <w:rPr>
+          <w:lang w:val="en-US" w:eastAsia="de-DE"/>
+        </w:rPr>
+        <w:t xml:space="preserve"> </w:t>
       </w:r>
       <w:proofErr w:type="spellStart"/>
       <w:r>
         <w:rPr>
           <w:lang w:val="en-US" w:eastAsia="de-DE"/>
         </w:rPr>
-        <w:t>combobox</w:t>
+        <w:t>MoonPanoramaMaker</w:t>
       </w:r>
       <w:proofErr w:type="spellEnd"/>
       <w:r>
         <w:rPr>
           <w:lang w:val="en-US" w:eastAsia="de-DE"/>
         </w:rPr>
-        <w:t xml:space="preserve"> entry, a picture of the Moon with arrows pointing </w:t>
-      </w:r>
-      <w:r>
-        <w:rPr>
-          <w:lang w:val="en-US" w:eastAsia="de-DE"/>
-        </w:rPr>
-        <w:t>at</w:t>
-      </w:r>
-      <w:r>
-        <w:rPr>
-          <w:lang w:val="en-US" w:eastAsia="de-DE"/>
-        </w:rPr>
-        <w:t xml:space="preserve"> the selected feature is shown. The choice is acknowledged by pressing the “OK” button.</w:t>
-      </w:r>
-      <w:r>
-        <w:rPr>
-          <w:lang w:val="en-US" w:eastAsia="de-DE"/>
-        </w:rPr>
-        <w:t xml:space="preserve"> A view of the selected landmark can be recalled later at any time by pressing the button “Show Landmark”.</w:t>
-      </w:r>
-      <w:r>
-        <w:rPr>
-          <w:lang w:val="en-US" w:eastAsia="de-DE"/>
-        </w:rPr>
-        <w:t xml:space="preserve"> </w:t>
-      </w:r>
-      <w:r>
-        <w:rPr>
-          <w:lang w:val="en-US" w:eastAsia="de-DE"/>
-        </w:rPr>
-        <w:t>A different landmark can be chosen at any time during the recording workflow by pressing the button “New Landmark Selection”.</w:t>
+        <w:t xml:space="preserve"> then performs a new alignment with the new landmark, and the recording workflow can continue.</w:t>
       </w:r>
     </w:p>
     <w:p>
@@ -9684,19 +9768,19 @@
         <w:rPr>
           <w:lang w:val="en-US" w:eastAsia="de-DE"/>
         </w:rPr>
-        <w:t xml:space="preserve"> If for any reason the user chooses to adjust the camera rotation later, all tiles recorded so far get invalidated and the recording starts </w:t>
-      </w:r>
-      <w:r>
-        <w:rPr>
-          <w:lang w:val="en-US" w:eastAsia="de-DE"/>
-        </w:rPr>
-        <w:t xml:space="preserve">again </w:t>
-      </w:r>
-      <w:r>
-        <w:rPr>
-          <w:lang w:val="en-US" w:eastAsia="de-DE"/>
-        </w:rPr>
-        <w:t>with the first tile.</w:t>
+        <w:t xml:space="preserve"> If for any reason the user chooses to adjust the camera rotation later</w:t>
+      </w:r>
+      <w:r>
+        <w:rPr>
+          <w:lang w:val="en-US" w:eastAsia="de-DE"/>
+        </w:rPr>
+        <w:t xml:space="preserve"> (by pressing the button “Adjust camera orientation”)</w:t>
+      </w:r>
+      <w:r>
+        <w:rPr>
+          <w:lang w:val="en-US" w:eastAsia="de-DE"/>
+        </w:rPr>
+        <w:t>, all tiles recorded so far get invalidated and the recording starts again with the first tile.</w:t>
       </w:r>
     </w:p>
     <w:p>
@@ -9736,7 +9820,43 @@
         <w:rPr>
           <w:lang w:val="en-US" w:eastAsia="de-DE"/>
         </w:rPr>
-        <w:t xml:space="preserve">information needed to compute the optimal tile coverage of the sunlit part of the Moon, and to steer the telescope towards them. The GUI buttons for controlling the video acquisition (“Record Group Buttons”) </w:t>
+        <w:t>information needed to compute the optimal tile coverage of the sunlit part of the Moon, and to steer the telescope towards them. The GUI buttons for controlling the video acquisition (“</w:t>
+      </w:r>
+      <w:r>
+        <w:rPr>
+          <w:lang w:val="en-US" w:eastAsia="de-DE"/>
+        </w:rPr>
+        <w:t>r</w:t>
+      </w:r>
+      <w:r>
+        <w:rPr>
+          <w:lang w:val="en-US" w:eastAsia="de-DE"/>
+        </w:rPr>
+        <w:t xml:space="preserve">ecord </w:t>
+      </w:r>
+      <w:r>
+        <w:rPr>
+          <w:lang w:val="en-US" w:eastAsia="de-DE"/>
+        </w:rPr>
+        <w:t>g</w:t>
+      </w:r>
+      <w:r>
+        <w:rPr>
+          <w:lang w:val="en-US" w:eastAsia="de-DE"/>
+        </w:rPr>
+        <w:t xml:space="preserve">roup </w:t>
+      </w:r>
+      <w:r>
+        <w:rPr>
+          <w:lang w:val="en-US" w:eastAsia="de-DE"/>
+        </w:rPr>
+        <w:t>b</w:t>
+      </w:r>
+      <w:r>
+        <w:rPr>
+          <w:lang w:val="en-US" w:eastAsia="de-DE"/>
+        </w:rPr>
+        <w:t xml:space="preserve">uttons”) </w:t>
       </w:r>
       <w:r>
         <w:rPr>
@@ -9839,75 +9959,225 @@
         <w:rPr>
           <w:lang w:val="en-US" w:eastAsia="de-DE"/>
         </w:rPr>
-        <w:t>request</w:t>
-      </w:r>
-      <w:r>
-        <w:rPr>
-          <w:lang w:val="en-US" w:eastAsia="de-DE"/>
-        </w:rPr>
-        <w:t xml:space="preserve"> focusing on a nearby star or on a surface area by </w:t>
-      </w:r>
-      <w:r>
-        <w:rPr>
-          <w:lang w:val="en-US" w:eastAsia="de-DE"/>
-        </w:rPr>
-        <w:t xml:space="preserve">selecting </w:t>
-      </w:r>
-      <w:r>
-        <w:rPr>
-          <w:lang w:val="en-US" w:eastAsia="de-DE"/>
-        </w:rPr>
-        <w:t>“</w:t>
-      </w:r>
-      <w:r>
-        <w:rPr>
-          <w:lang w:val="en-US" w:eastAsia="de-DE"/>
-        </w:rPr>
-        <w:t>Select a star for adjusting the focus</w:t>
-      </w:r>
-      <w:r>
-        <w:rPr>
-          <w:lang w:val="en-US" w:eastAsia="de-DE"/>
-        </w:rPr>
-        <w:t xml:space="preserve">” </w:t>
-      </w:r>
-      <w:r>
-        <w:rPr>
-          <w:lang w:val="en-US" w:eastAsia="de-DE"/>
-        </w:rPr>
-        <w:t xml:space="preserve">or “Select an area on the moon for </w:t>
+        <w:t>choose to focus</w:t>
+      </w:r>
+      <w:r>
+        <w:rPr>
+          <w:lang w:val="en-US" w:eastAsia="de-DE"/>
+        </w:rPr>
+        <w:t xml:space="preserve"> on a nearby star or on a surface area. </w:t>
+      </w:r>
+      <w:r>
+        <w:rPr>
+          <w:lang w:val="en-US" w:eastAsia="de-DE"/>
+        </w:rPr>
+        <w:t>If a</w:t>
+      </w:r>
+      <w:r>
+        <w:rPr>
+          <w:lang w:val="en-US" w:eastAsia="de-DE"/>
+        </w:rPr>
+        <w:t xml:space="preserve"> surface area</w:t>
+      </w:r>
+      <w:r>
+        <w:rPr>
+          <w:lang w:val="en-US" w:eastAsia="de-DE"/>
+        </w:rPr>
+        <w:t xml:space="preserve"> on the </w:t>
+      </w:r>
+      <w:r>
+        <w:rPr>
+          <w:lang w:val="en-US" w:eastAsia="de-DE"/>
+        </w:rPr>
+        <w:t>m</w:t>
+      </w:r>
+      <w:r>
+        <w:rPr>
+          <w:lang w:val="en-US" w:eastAsia="de-DE"/>
+        </w:rPr>
+        <w:t xml:space="preserve">oon </w:t>
+      </w:r>
+      <w:r>
+        <w:rPr>
+          <w:lang w:val="en-US" w:eastAsia="de-DE"/>
+        </w:rPr>
+        <w:t xml:space="preserve">is used for focusing, it </w:t>
+      </w:r>
+      <w:r>
+        <w:rPr>
+          <w:lang w:val="en-US" w:eastAsia="de-DE"/>
+        </w:rPr>
+        <w:t>should be bright enough</w:t>
+      </w:r>
+      <w:r>
+        <w:rPr>
+          <w:lang w:val="en-US" w:eastAsia="de-DE"/>
+        </w:rPr>
+        <w:t xml:space="preserve"> </w:t>
+      </w:r>
+      <w:r>
+        <w:rPr>
+          <w:lang w:val="en-US" w:eastAsia="de-DE"/>
+        </w:rPr>
+        <w:t xml:space="preserve">and contain </w:t>
+      </w:r>
+      <w:r>
+        <w:rPr>
+          <w:lang w:val="en-US" w:eastAsia="de-DE"/>
+        </w:rPr>
+        <w:t>sufficient</w:t>
+      </w:r>
+      <w:r>
+        <w:rPr>
+          <w:lang w:val="en-US" w:eastAsia="de-DE"/>
+        </w:rPr>
+        <w:t xml:space="preserve"> </w:t>
+      </w:r>
+      <w:r>
+        <w:rPr>
+          <w:lang w:val="en-US" w:eastAsia="de-DE"/>
+        </w:rPr>
+        <w:t xml:space="preserve">high-contrast features, so that focus </w:t>
+      </w:r>
+      <w:r>
+        <w:rPr>
+          <w:lang w:val="en-US" w:eastAsia="de-DE"/>
+        </w:rPr>
+        <w:t>errors are recognized as easily as possible</w:t>
+      </w:r>
+      <w:r>
+        <w:rPr>
+          <w:lang w:val="en-US" w:eastAsia="de-DE"/>
+        </w:rPr>
+        <w:t xml:space="preserve">. </w:t>
       </w:r>
       <w:proofErr w:type="spellStart"/>
       <w:r>
         <w:rPr>
           <w:lang w:val="en-US" w:eastAsia="de-DE"/>
         </w:rPr>
-        <w:t>focussing</w:t>
+        <w:t>MoonPanoramaMaker</w:t>
       </w:r>
       <w:proofErr w:type="spellEnd"/>
       <w:r>
         <w:rPr>
           <w:lang w:val="en-US" w:eastAsia="de-DE"/>
         </w:rPr>
-        <w:t>”</w:t>
-      </w:r>
-      <w:r>
-        <w:rPr>
-          <w:lang w:val="en-US" w:eastAsia="de-DE"/>
-        </w:rPr>
-        <w:t>, respectively. The chosen surface area</w:t>
-      </w:r>
-      <w:r>
-        <w:rPr>
-          <w:lang w:val="en-US" w:eastAsia="de-DE"/>
-        </w:rPr>
-        <w:t xml:space="preserve"> on the Moon </w:t>
-      </w:r>
-      <w:r>
-        <w:rPr>
-          <w:lang w:val="en-US" w:eastAsia="de-DE"/>
-        </w:rPr>
-        <w:t>should be bright enough</w:t>
+        <w:t xml:space="preserve"> can record t</w:t>
+      </w:r>
+      <w:r>
+        <w:rPr>
+          <w:lang w:val="en-US" w:eastAsia="de-DE"/>
+        </w:rPr>
+        <w:t xml:space="preserve">he position of the focus area </w:t>
+      </w:r>
+      <w:r>
+        <w:rPr>
+          <w:lang w:val="en-US" w:eastAsia="de-DE"/>
+        </w:rPr>
+        <w:t>or</w:t>
+      </w:r>
+      <w:r>
+        <w:rPr>
+          <w:lang w:val="en-US" w:eastAsia="de-DE"/>
+        </w:rPr>
+        <w:t xml:space="preserve"> star </w:t>
+      </w:r>
+      <w:r>
+        <w:rPr>
+          <w:lang w:val="en-US" w:eastAsia="de-DE"/>
+        </w:rPr>
+        <w:t xml:space="preserve">and move the telescope back to this position later in the workflow for refocusing. To </w:t>
+      </w:r>
+      <w:r>
+        <w:rPr>
+          <w:lang w:val="en-US" w:eastAsia="de-DE"/>
+        </w:rPr>
+        <w:t>register the focus position</w:t>
+      </w:r>
+      <w:r>
+        <w:rPr>
+          <w:lang w:val="en-US" w:eastAsia="de-DE"/>
+        </w:rPr>
+        <w:t xml:space="preserve">, the user </w:t>
+      </w:r>
+      <w:r>
+        <w:rPr>
+          <w:lang w:val="en-US" w:eastAsia="de-DE"/>
+        </w:rPr>
+        <w:t xml:space="preserve">presses the </w:t>
+      </w:r>
+      <w:r>
+        <w:rPr>
+          <w:lang w:val="en-US" w:eastAsia="de-DE"/>
+        </w:rPr>
+        <w:t xml:space="preserve">GUI button “Select </w:t>
+      </w:r>
+      <w:r>
+        <w:rPr>
+          <w:lang w:val="en-US" w:eastAsia="de-DE"/>
+        </w:rPr>
+        <w:t>f</w:t>
+      </w:r>
+      <w:r>
+        <w:rPr>
+          <w:lang w:val="en-US" w:eastAsia="de-DE"/>
+        </w:rPr>
+        <w:t xml:space="preserve">ocus </w:t>
+      </w:r>
+      <w:r>
+        <w:rPr>
+          <w:lang w:val="en-US" w:eastAsia="de-DE"/>
+        </w:rPr>
+        <w:t>a</w:t>
+      </w:r>
+      <w:r>
+        <w:rPr>
+          <w:lang w:val="en-US" w:eastAsia="de-DE"/>
+        </w:rPr>
+        <w:t>rea”</w:t>
+      </w:r>
+      <w:r>
+        <w:rPr>
+          <w:lang w:val="en-US" w:eastAsia="de-DE"/>
+        </w:rPr>
+        <w:t xml:space="preserve"> / “Select </w:t>
+      </w:r>
+      <w:r>
+        <w:rPr>
+          <w:lang w:val="en-US" w:eastAsia="de-DE"/>
+        </w:rPr>
+        <w:t>f</w:t>
+      </w:r>
+      <w:r>
+        <w:rPr>
+          <w:lang w:val="en-US" w:eastAsia="de-DE"/>
+        </w:rPr>
+        <w:t xml:space="preserve">ocus </w:t>
+      </w:r>
+      <w:r>
+        <w:rPr>
+          <w:lang w:val="en-US" w:eastAsia="de-DE"/>
+        </w:rPr>
+        <w:t>s</w:t>
+      </w:r>
+      <w:r>
+        <w:rPr>
+          <w:lang w:val="en-US" w:eastAsia="de-DE"/>
+        </w:rPr>
+        <w:t xml:space="preserve">tar” and moves </w:t>
+      </w:r>
+      <w:r>
+        <w:rPr>
+          <w:lang w:val="en-US" w:eastAsia="de-DE"/>
+        </w:rPr>
+        <w:t>the telescope to the selected</w:t>
+      </w:r>
+      <w:r>
+        <w:rPr>
+          <w:lang w:val="en-US" w:eastAsia="de-DE"/>
+        </w:rPr>
+        <w:t xml:space="preserve"> place using the arrow keys (either on the hand controller or</w:t>
       </w:r>
       <w:r>
         <w:rPr>
@@ -9919,219 +10189,61 @@
         <w:rPr>
           <w:lang w:val="en-US" w:eastAsia="de-DE"/>
         </w:rPr>
-        <w:t xml:space="preserve">and contain </w:t>
-      </w:r>
-      <w:r>
-        <w:rPr>
-          <w:lang w:val="en-US" w:eastAsia="de-DE"/>
-        </w:rPr>
-        <w:t>sufficient</w:t>
+        <w:t>computer</w:t>
+      </w:r>
+      <w:r>
+        <w:rPr>
+          <w:lang w:val="en-US" w:eastAsia="de-DE"/>
+        </w:rPr>
+        <w:t>, see above</w:t>
+      </w:r>
+      <w:r>
+        <w:rPr>
+          <w:lang w:val="en-US" w:eastAsia="de-DE"/>
+        </w:rPr>
+        <w:t>)</w:t>
+      </w:r>
+      <w:r>
+        <w:rPr>
+          <w:lang w:val="en-US" w:eastAsia="de-DE"/>
+        </w:rPr>
+        <w:t xml:space="preserve">. When the telescope points </w:t>
+      </w:r>
+      <w:r>
+        <w:rPr>
+          <w:lang w:val="en-US" w:eastAsia="de-DE"/>
+        </w:rPr>
+        <w:t>at</w:t>
+      </w:r>
+      <w:r>
+        <w:rPr>
+          <w:lang w:val="en-US" w:eastAsia="de-DE"/>
+        </w:rPr>
+        <w:t xml:space="preserve"> the desired position</w:t>
+      </w:r>
+      <w:r>
+        <w:rPr>
+          <w:lang w:val="en-US" w:eastAsia="de-DE"/>
+        </w:rPr>
+        <w:t xml:space="preserve">, the </w:t>
+      </w:r>
+      <w:r>
+        <w:rPr>
+          <w:lang w:val="en-US" w:eastAsia="de-DE"/>
+        </w:rPr>
+        <w:t xml:space="preserve">user </w:t>
+      </w:r>
+      <w:r>
+        <w:rPr>
+          <w:lang w:val="en-US" w:eastAsia="de-DE"/>
+        </w:rPr>
+        <w:t>registers</w:t>
       </w:r>
       <w:r>
         <w:rPr>
           <w:lang w:val="en-US" w:eastAsia="de-DE"/>
         </w:rPr>
         <w:t xml:space="preserve"> </w:t>
-      </w:r>
-      <w:r>
-        <w:rPr>
-          <w:lang w:val="en-US" w:eastAsia="de-DE"/>
-        </w:rPr>
-        <w:t xml:space="preserve">high-contrast features, so that focus </w:t>
-      </w:r>
-      <w:r>
-        <w:rPr>
-          <w:lang w:val="en-US" w:eastAsia="de-DE"/>
-        </w:rPr>
-        <w:t>errors are recognized as easily as possible</w:t>
-      </w:r>
-      <w:r>
-        <w:rPr>
-          <w:lang w:val="en-US" w:eastAsia="de-DE"/>
-        </w:rPr>
-        <w:t xml:space="preserve">. </w:t>
-      </w:r>
-      <w:proofErr w:type="spellStart"/>
-      <w:r>
-        <w:rPr>
-          <w:lang w:val="en-US" w:eastAsia="de-DE"/>
-        </w:rPr>
-        <w:t>MoonPanoramaMaker</w:t>
-      </w:r>
-      <w:proofErr w:type="spellEnd"/>
-      <w:r>
-        <w:rPr>
-          <w:lang w:val="en-US" w:eastAsia="de-DE"/>
-        </w:rPr>
-        <w:t xml:space="preserve"> can record t</w:t>
-      </w:r>
-      <w:r>
-        <w:rPr>
-          <w:lang w:val="en-US" w:eastAsia="de-DE"/>
-        </w:rPr>
-        <w:t xml:space="preserve">he position of the focus area </w:t>
-      </w:r>
-      <w:r>
-        <w:rPr>
-          <w:lang w:val="en-US" w:eastAsia="de-DE"/>
-        </w:rPr>
-        <w:t>or</w:t>
-      </w:r>
-      <w:r>
-        <w:rPr>
-          <w:lang w:val="en-US" w:eastAsia="de-DE"/>
-        </w:rPr>
-        <w:t xml:space="preserve"> star </w:t>
-      </w:r>
-      <w:r>
-        <w:rPr>
-          <w:lang w:val="en-US" w:eastAsia="de-DE"/>
-        </w:rPr>
-        <w:t xml:space="preserve">and move the telescope back to this position later in the workflow for refocusing. To </w:t>
-      </w:r>
-      <w:r>
-        <w:rPr>
-          <w:lang w:val="en-US" w:eastAsia="de-DE"/>
-        </w:rPr>
-        <w:t>register the focus position</w:t>
-      </w:r>
-      <w:r>
-        <w:rPr>
-          <w:lang w:val="en-US" w:eastAsia="de-DE"/>
-        </w:rPr>
-        <w:t xml:space="preserve">, the user </w:t>
-      </w:r>
-      <w:r>
-        <w:rPr>
-          <w:lang w:val="en-US" w:eastAsia="de-DE"/>
-        </w:rPr>
-        <w:t xml:space="preserve">presses the </w:t>
-      </w:r>
-      <w:r>
-        <w:rPr>
-          <w:lang w:val="en-US" w:eastAsia="de-DE"/>
-        </w:rPr>
-        <w:t xml:space="preserve">GUI button “Select </w:t>
-      </w:r>
-      <w:r>
-        <w:rPr>
-          <w:lang w:val="en-US" w:eastAsia="de-DE"/>
-        </w:rPr>
-        <w:t>f</w:t>
-      </w:r>
-      <w:r>
-        <w:rPr>
-          <w:lang w:val="en-US" w:eastAsia="de-DE"/>
-        </w:rPr>
-        <w:t xml:space="preserve">ocus </w:t>
-      </w:r>
-      <w:r>
-        <w:rPr>
-          <w:lang w:val="en-US" w:eastAsia="de-DE"/>
-        </w:rPr>
-        <w:t>a</w:t>
-      </w:r>
-      <w:r>
-        <w:rPr>
-          <w:lang w:val="en-US" w:eastAsia="de-DE"/>
-        </w:rPr>
-        <w:t>rea”</w:t>
-      </w:r>
-      <w:r>
-        <w:rPr>
-          <w:lang w:val="en-US" w:eastAsia="de-DE"/>
-        </w:rPr>
-        <w:t xml:space="preserve"> / “Select </w:t>
-      </w:r>
-      <w:r>
-        <w:rPr>
-          <w:lang w:val="en-US" w:eastAsia="de-DE"/>
-        </w:rPr>
-        <w:t>f</w:t>
-      </w:r>
-      <w:r>
-        <w:rPr>
-          <w:lang w:val="en-US" w:eastAsia="de-DE"/>
-        </w:rPr>
-        <w:t xml:space="preserve">ocus </w:t>
-      </w:r>
-      <w:r>
-        <w:rPr>
-          <w:lang w:val="en-US" w:eastAsia="de-DE"/>
-        </w:rPr>
-        <w:t>s</w:t>
-      </w:r>
-      <w:r>
-        <w:rPr>
-          <w:lang w:val="en-US" w:eastAsia="de-DE"/>
-        </w:rPr>
-        <w:t xml:space="preserve">tar” and moves </w:t>
-      </w:r>
-      <w:r>
-        <w:rPr>
-          <w:lang w:val="en-US" w:eastAsia="de-DE"/>
-        </w:rPr>
-        <w:t>the telescope to the selected</w:t>
-      </w:r>
-      <w:r>
-        <w:rPr>
-          <w:lang w:val="en-US" w:eastAsia="de-DE"/>
-        </w:rPr>
-        <w:t xml:space="preserve"> place using the arrow keys (either on the hand controller or</w:t>
-      </w:r>
-      <w:r>
-        <w:rPr>
-          <w:lang w:val="en-US" w:eastAsia="de-DE"/>
-        </w:rPr>
-        <w:t xml:space="preserve"> </w:t>
-      </w:r>
-      <w:r>
-        <w:rPr>
-          <w:lang w:val="en-US" w:eastAsia="de-DE"/>
-        </w:rPr>
-        <w:t>computer</w:t>
-      </w:r>
-      <w:r>
-        <w:rPr>
-          <w:lang w:val="en-US" w:eastAsia="de-DE"/>
-        </w:rPr>
-        <w:t>, see above</w:t>
-      </w:r>
-      <w:r>
-        <w:rPr>
-          <w:lang w:val="en-US" w:eastAsia="de-DE"/>
-        </w:rPr>
-        <w:t>)</w:t>
-      </w:r>
-      <w:r>
-        <w:rPr>
-          <w:lang w:val="en-US" w:eastAsia="de-DE"/>
-        </w:rPr>
-        <w:t xml:space="preserve">. When the telescope points </w:t>
-      </w:r>
-      <w:r>
-        <w:rPr>
-          <w:lang w:val="en-US" w:eastAsia="de-DE"/>
-        </w:rPr>
-        <w:t>at</w:t>
-      </w:r>
-      <w:r>
-        <w:rPr>
-          <w:lang w:val="en-US" w:eastAsia="de-DE"/>
-        </w:rPr>
-        <w:t xml:space="preserve"> the desired position</w:t>
-      </w:r>
-      <w:r>
-        <w:rPr>
-          <w:lang w:val="en-US" w:eastAsia="de-DE"/>
-        </w:rPr>
-        <w:t xml:space="preserve">, the </w:t>
-      </w:r>
-      <w:r>
-        <w:rPr>
-          <w:lang w:val="en-US" w:eastAsia="de-DE"/>
-        </w:rPr>
-        <w:t xml:space="preserve">user stores </w:t>
       </w:r>
       <w:r>
         <w:rPr>
@@ -10371,7 +10483,31 @@
         <w:rPr>
           <w:lang w:val="en-US" w:eastAsia="de-DE"/>
         </w:rPr>
-        <w:t>Now, finally, the image acquisition process can begin. The GUI buttons of the “Record Group”</w:t>
+        <w:t>Now, finally, the image acquisition process can begin. The GUI buttons of the “</w:t>
+      </w:r>
+      <w:r>
+        <w:rPr>
+          <w:lang w:val="en-US" w:eastAsia="de-DE"/>
+        </w:rPr>
+        <w:t>r</w:t>
+      </w:r>
+      <w:r>
+        <w:rPr>
+          <w:lang w:val="en-US" w:eastAsia="de-DE"/>
+        </w:rPr>
+        <w:t xml:space="preserve">ecord </w:t>
+      </w:r>
+      <w:r>
+        <w:rPr>
+          <w:lang w:val="en-US" w:eastAsia="de-DE"/>
+        </w:rPr>
+        <w:t>g</w:t>
+      </w:r>
+      <w:r>
+        <w:rPr>
+          <w:lang w:val="en-US" w:eastAsia="de-DE"/>
+        </w:rPr>
+        <w:t>roup”</w:t>
       </w:r>
     </w:p>
     <w:p>
@@ -10761,13 +10897,7 @@
         <w:rPr>
           <w:lang w:val="en-US" w:eastAsia="de-DE"/>
         </w:rPr>
-        <w:t>(s) processed – P”</w:t>
-      </w:r>
-      <w:r>
-        <w:rPr>
-          <w:lang w:val="en-US" w:eastAsia="de-DE"/>
-        </w:rPr>
-        <w:t>,</w:t>
+        <w:t>(s) processed – P”,</w:t>
       </w:r>
       <w:r>
         <w:rPr>
@@ -10896,7 +11026,37 @@
         <w:rPr>
           <w:lang w:val="en-US" w:eastAsia="de-DE"/>
         </w:rPr>
-        <w:t>shows a complete coverage of the sunlit part of the moon with tiles representing the field of view of the selected camera.</w:t>
+        <w:t>shows a complete coverage of the sunlit part of the moon</w:t>
+      </w:r>
+      <w:r>
+        <w:rPr>
+          <w:lang w:val="en-US" w:eastAsia="de-DE"/>
+        </w:rPr>
+        <w:t>,</w:t>
+      </w:r>
+      <w:r>
+        <w:rPr>
+          <w:lang w:val="en-US" w:eastAsia="de-DE"/>
+        </w:rPr>
+        <w:t xml:space="preserve"> with </w:t>
+      </w:r>
+      <w:r>
+        <w:rPr>
+          <w:lang w:val="en-US" w:eastAsia="de-DE"/>
+        </w:rPr>
+        <w:t>field of view of the selected camera</w:t>
+      </w:r>
+      <w:r>
+        <w:rPr>
+          <w:lang w:val="en-US" w:eastAsia="de-DE"/>
+        </w:rPr>
+        <w:t xml:space="preserve"> defining the size of the tiles</w:t>
+      </w:r>
+      <w:r>
+        <w:rPr>
+          <w:lang w:val="en-US" w:eastAsia="de-DE"/>
+        </w:rPr>
+        <w:t>.</w:t>
       </w:r>
       <w:r>
         <w:rPr>
@@ -10976,7 +11136,19 @@
         <w:rPr>
           <w:lang w:val="en-US" w:eastAsia="de-DE"/>
         </w:rPr>
-        <w:t xml:space="preserve"> was created. This image can be used later to identify the location of a tile on the moon, and the numbers of its neighbors.</w:t>
+        <w:t xml:space="preserve"> was created. This image can be used later to identify the location of a tile on the moon, and the </w:t>
+      </w:r>
+      <w:r>
+        <w:rPr>
+          <w:lang w:val="en-US" w:eastAsia="de-DE"/>
+        </w:rPr>
+        <w:t xml:space="preserve">sequence </w:t>
+      </w:r>
+      <w:r>
+        <w:rPr>
+          <w:lang w:val="en-US" w:eastAsia="de-DE"/>
+        </w:rPr>
+        <w:t>numbers of its neighbors.</w:t>
       </w:r>
     </w:p>
     <w:p>
@@ -11031,9 +11203,9 @@
                   <wp:posOffset>3180080</wp:posOffset>
                 </wp:positionH>
                 <wp:positionV relativeFrom="paragraph">
-                  <wp:posOffset>2333394</wp:posOffset>
+                  <wp:posOffset>2465012</wp:posOffset>
                 </wp:positionV>
-                <wp:extent cx="2729345" cy="1302327"/>
+                <wp:extent cx="2729345" cy="1094509"/>
                 <wp:effectExtent l="0" t="0" r="0" b="0"/>
                 <wp:wrapNone/>
                 <wp:docPr id="11" name="Textfeld 2"/>
@@ -11049,7 +11221,7 @@
                       <wps:spPr bwMode="auto">
                         <a:xfrm>
                           <a:off x="0" y="0"/>
-                          <a:ext cx="2729345" cy="1302327"/>
+                          <a:ext cx="2729345" cy="1094509"/>
                         </a:xfrm>
                         <a:prstGeom prst="rect">
                           <a:avLst/>
@@ -11112,7 +11284,7 @@
           </mc:Choice>
           <mc:Fallback>
             <w:pict>
-              <v:shape id="_x0000_s1031" type="#_x0000_t202" style="position:absolute;margin-left:250.4pt;margin-top:183.75pt;width:214.9pt;height:102.55pt;z-index:251683840;visibility:visible;mso-wrap-style:square;mso-width-percent:0;mso-height-percent:0;mso-wrap-distance-left:9pt;mso-wrap-distance-top:0;mso-wrap-distance-right:9pt;mso-wrap-distance-bottom:0;mso-position-horizontal:absolute;mso-position-horizontal-relative:text;mso-position-vertical:absolute;mso-position-vertical-relative:text;mso-width-percent:0;mso-height-percent:0;mso-width-relative:margin;mso-height-relative:margin;v-text-anchor:top" o:gfxdata="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" stroked="f">
+              <v:shape id="_x0000_s1031" type="#_x0000_t202" style="position:absolute;margin-left:250.4pt;margin-top:194.1pt;width:214.9pt;height:86.2pt;z-index:251683840;visibility:visible;mso-wrap-style:square;mso-width-percent:0;mso-height-percent:0;mso-wrap-distance-left:9pt;mso-wrap-distance-top:0;mso-wrap-distance-right:9pt;mso-wrap-distance-bottom:0;mso-position-horizontal:absolute;mso-position-horizontal-relative:text;mso-position-vertical:absolute;mso-position-vertical-relative:text;mso-width-percent:0;mso-height-percent:0;mso-width-relative:margin;mso-height-relative:margin;v-text-anchor:top" o:gfxdata="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" stroked="f">
                 <v:textbox>
                   <w:txbxContent>
                     <w:p>
@@ -11151,7 +11323,6 @@
       </w:r>
       <w:r>
         <w:rPr>
-          <w:rStyle w:val="Standard"/>
           <w:rFonts w:ascii="Times New Roman" w:eastAsia="Times New Roman" w:hAnsi="Times New Roman"/>
           <w:snapToGrid w:val="0"/>
           <w:color w:val="000000"/>
@@ -11243,7 +11414,7 @@
         <w:rPr>
           <w:lang w:val="en-US" w:eastAsia="de-DE"/>
         </w:rPr>
-        <w:t xml:space="preserve">Red: Tile not yet processed, no </w:t>
+        <w:t xml:space="preserve">Red: Tile not processed, no </w:t>
       </w:r>
       <w:r>
         <w:rPr>
@@ -11262,6 +11433,12 @@
           <w:lang w:val="en-US" w:eastAsia="de-DE"/>
         </w:rPr>
         <w:t>recorded</w:t>
+      </w:r>
+      <w:r>
+        <w:rPr>
+          <w:lang w:val="en-US" w:eastAsia="de-DE"/>
+        </w:rPr>
+        <w:t xml:space="preserve"> yet</w:t>
       </w:r>
     </w:p>
     <w:p>
@@ -11384,7 +11561,19 @@
         <w:rPr>
           <w:lang w:val="en-US" w:eastAsia="de-DE"/>
         </w:rPr>
-        <w:t xml:space="preserve"> selects the next tile which has not been processed yet, and </w:t>
+        <w:t xml:space="preserve"> selects the next </w:t>
+      </w:r>
+      <w:r>
+        <w:rPr>
+          <w:lang w:val="en-US" w:eastAsia="de-DE"/>
+        </w:rPr>
+        <w:t xml:space="preserve">unprocessed </w:t>
+      </w:r>
+      <w:r>
+        <w:rPr>
+          <w:lang w:val="en-US" w:eastAsia="de-DE"/>
+        </w:rPr>
+        <w:t xml:space="preserve">tile and </w:t>
       </w:r>
       <w:r>
         <w:rPr>
@@ -11426,7 +11615,31 @@
         <w:rPr>
           <w:lang w:val="en-US" w:eastAsia="de-DE"/>
         </w:rPr>
-        <w:t xml:space="preserve"> Depending on whether the parameter “Camera automation” was </w:t>
+        <w:t xml:space="preserve"> Depending on whether the</w:t>
+      </w:r>
+      <w:r>
+        <w:rPr>
+          <w:lang w:val="en-US" w:eastAsia="de-DE"/>
+        </w:rPr>
+        <w:t xml:space="preserve"> configuration</w:t>
+      </w:r>
+      <w:r>
+        <w:rPr>
+          <w:lang w:val="en-US" w:eastAsia="de-DE"/>
+        </w:rPr>
+        <w:t xml:space="preserve"> parameter “Camera automation” </w:t>
+      </w:r>
+      <w:r>
+        <w:rPr>
+          <w:lang w:val="en-US" w:eastAsia="de-DE"/>
+        </w:rPr>
+        <w:t>is</w:t>
+      </w:r>
+      <w:r>
+        <w:rPr>
+          <w:lang w:val="en-US" w:eastAsia="de-DE"/>
+        </w:rPr>
+        <w:t xml:space="preserve"> </w:t>
       </w:r>
       <w:r>
         <w:rPr>
@@ -11438,13 +11651,33 @@
         <w:rPr>
           <w:lang w:val="en-US" w:eastAsia="de-DE"/>
         </w:rPr>
+        <w:t>,</w:t>
+      </w:r>
+      <w:r>
+        <w:rPr>
+          <w:lang w:val="en-US" w:eastAsia="de-DE"/>
+        </w:rPr>
         <w:t xml:space="preserve"> </w:t>
       </w:r>
-      <w:r>
-        <w:rPr>
-          <w:lang w:val="en-US" w:eastAsia="de-DE"/>
-        </w:rPr>
-        <w:t>in the configuration dialog</w:t>
+      <w:proofErr w:type="spellStart"/>
+      <w:r>
+        <w:rPr>
+          <w:lang w:val="en-US" w:eastAsia="de-DE"/>
+        </w:rPr>
+        <w:t>MoonPanoramaMaker</w:t>
+      </w:r>
+      <w:proofErr w:type="spellEnd"/>
+      <w:r>
+        <w:rPr>
+          <w:lang w:val="en-US" w:eastAsia="de-DE"/>
+        </w:rPr>
+        <w:t xml:space="preserve"> ei</w:t>
+      </w:r>
+      <w:r>
+        <w:rPr>
+          <w:lang w:val="en-US" w:eastAsia="de-DE"/>
+        </w:rPr>
+        <w:t>ther triggers the camera itself</w:t>
       </w:r>
       <w:r>
         <w:rPr>
@@ -11456,33 +11689,31 @@
         <w:rPr>
           <w:lang w:val="en-US" w:eastAsia="de-DE"/>
         </w:rPr>
-        <w:t xml:space="preserve"> </w:t>
-      </w:r>
-      <w:proofErr w:type="spellStart"/>
-      <w:r>
-        <w:rPr>
-          <w:lang w:val="en-US" w:eastAsia="de-DE"/>
-        </w:rPr>
-        <w:t>MoonPanoramaMaker</w:t>
-      </w:r>
-      <w:proofErr w:type="spellEnd"/>
-      <w:r>
-        <w:rPr>
-          <w:lang w:val="en-US" w:eastAsia="de-DE"/>
-        </w:rPr>
-        <w:t xml:space="preserve"> ei</w:t>
-      </w:r>
-      <w:r>
-        <w:rPr>
-          <w:lang w:val="en-US" w:eastAsia="de-DE"/>
-        </w:rPr>
-        <w:t>ther triggers the camera itself</w:t>
-      </w:r>
-      <w:r>
-        <w:rPr>
-          <w:lang w:val="en-US" w:eastAsia="de-DE"/>
-        </w:rPr>
-        <w:t xml:space="preserve"> or requests the user to do so, and to acknowledge the successful completion of the video by </w:t>
+        <w:t xml:space="preserve"> or </w:t>
+      </w:r>
+      <w:r>
+        <w:rPr>
+          <w:lang w:val="en-US" w:eastAsia="de-DE"/>
+        </w:rPr>
+        <w:t xml:space="preserve">it </w:t>
+      </w:r>
+      <w:r>
+        <w:rPr>
+          <w:lang w:val="en-US" w:eastAsia="de-DE"/>
+        </w:rPr>
+        <w:t xml:space="preserve">requests the user to do so, and to acknowledge the successful completion of </w:t>
+      </w:r>
+      <w:r>
+        <w:rPr>
+          <w:lang w:val="en-US" w:eastAsia="de-DE"/>
+        </w:rPr>
+        <w:t xml:space="preserve">each </w:t>
+      </w:r>
+      <w:r>
+        <w:rPr>
+          <w:lang w:val="en-US" w:eastAsia="de-DE"/>
+        </w:rPr>
+        <w:t xml:space="preserve">video by </w:t>
       </w:r>
       <w:r>
         <w:rPr>
@@ -11518,7 +11749,19 @@
         <w:rPr>
           <w:lang w:val="en-US" w:eastAsia="de-DE"/>
         </w:rPr>
-        <w:t>, the program automatically selects the next un-processed tile and repeats the process.</w:t>
+        <w:t>, the program au</w:t>
+      </w:r>
+      <w:r>
+        <w:rPr>
+          <w:lang w:val="en-US" w:eastAsia="de-DE"/>
+        </w:rPr>
+        <w:t>tomatically selects the next un</w:t>
+      </w:r>
+      <w:r>
+        <w:rPr>
+          <w:lang w:val="en-US" w:eastAsia="de-DE"/>
+        </w:rPr>
+        <w:t>processed tile and repeats the process.</w:t>
       </w:r>
     </w:p>
     <w:p>
@@ -11855,7 +12098,14 @@
         <w:rPr>
           <w:lang w:val="en-US" w:eastAsia="de-DE"/>
         </w:rPr>
-        <w:t>. Since the algorithm is based on the computed path</w:t>
+        <w:t xml:space="preserve">. Since the algorithm is based on the </w:t>
+      </w:r>
+      <w:r>
+        <w:rPr>
+          <w:lang w:val="en-US" w:eastAsia="de-DE"/>
+        </w:rPr>
+        <w:lastRenderedPageBreak/>
+        <w:t>computed path</w:t>
       </w:r>
       <w:r>
         <w:rPr>
@@ -11904,7 +12154,6 @@
         <w:rPr>
           <w:lang w:val="en-US" w:eastAsia="de-DE"/>
         </w:rPr>
-        <w:lastRenderedPageBreak/>
         <w:t xml:space="preserve">The acquisition process can be interrupted at any time by </w:t>
       </w:r>
       <w:r>
@@ -12142,7 +12391,19 @@
         <w:rPr>
           <w:lang w:val="en-US" w:eastAsia="de-DE"/>
         </w:rPr>
-        <w:t xml:space="preserve"> to reduce inconsistencies caused by changing shadows. The optimal ordering depends on the particular situation. If, for example, the recording session starts during evening twilight, it is best to begin with the bright limb. When later on the process arrives at the dimly lit tiles close to the terminator, the surrounding sky will </w:t>
+        <w:t xml:space="preserve"> to reduce inconsistencies caused by changing shadows. </w:t>
+      </w:r>
+      <w:r>
+        <w:rPr>
+          <w:lang w:val="en-US" w:eastAsia="de-DE"/>
+        </w:rPr>
+        <w:t>Which choice is better</w:t>
+      </w:r>
+      <w:r>
+        <w:rPr>
+          <w:lang w:val="en-US" w:eastAsia="de-DE"/>
+        </w:rPr>
+        <w:t xml:space="preserve"> depends on the particular situation. If, for example, the recording session starts during evening twilight, it is best to begin with the bright limb. When later on the process arrives at the dimly lit tiles close to the terminator, the surrounding sky will </w:t>
       </w:r>
       <w:r>
         <w:rPr>
@@ -12166,7 +12427,13 @@
         <w:rPr>
           <w:lang w:val="en-US" w:eastAsia="de-DE"/>
         </w:rPr>
-        <w:t>. The opposite ordering is to be preferred</w:t>
+        <w:t xml:space="preserve">. </w:t>
+      </w:r>
+      <w:r>
+        <w:rPr>
+          <w:lang w:val="en-US" w:eastAsia="de-DE"/>
+        </w:rPr>
+        <w:t>Starting at the terminator is better</w:t>
       </w:r>
       <w:r>
         <w:rPr>
@@ -12287,7 +12554,19 @@
         <w:rPr>
           <w:lang w:val="en-US" w:eastAsia="de-DE"/>
         </w:rPr>
-        <w:t>d, the program continues with the unprocessed tile with the lowest number.</w:t>
+        <w:t xml:space="preserve">d, the program </w:t>
+      </w:r>
+      <w:r>
+        <w:rPr>
+          <w:lang w:val="en-US" w:eastAsia="de-DE"/>
+        </w:rPr>
+        <w:t xml:space="preserve">usually </w:t>
+      </w:r>
+      <w:r>
+        <w:rPr>
+          <w:lang w:val="en-US" w:eastAsia="de-DE"/>
+        </w:rPr>
+        <w:t>continues with the unprocessed tile with the lowest number.</w:t>
       </w:r>
     </w:p>
     <w:p>
@@ -12472,7 +12751,19 @@
         <w:rPr>
           <w:lang w:val="en-US" w:eastAsia="de-DE"/>
         </w:rPr>
-        <w:t xml:space="preserve">. If the chosen tile has already been processed (shown as light blue), it can be reset to red by pressing “Set </w:t>
+        <w:t xml:space="preserve">. If the chosen tile has already been processed (shown as light blue), it can be reset to </w:t>
+      </w:r>
+      <w:r>
+        <w:rPr>
+          <w:lang w:val="en-US" w:eastAsia="de-DE"/>
+        </w:rPr>
+        <w:t>unprocessed (red)</w:t>
+      </w:r>
+      <w:r>
+        <w:rPr>
+          <w:lang w:val="en-US" w:eastAsia="de-DE"/>
+        </w:rPr>
+        <w:t xml:space="preserve"> by pressing “Set </w:t>
       </w:r>
       <w:r>
         <w:rPr>
@@ -12913,6 +13204,7 @@
         <w:rPr>
           <w:lang w:val="en-US" w:eastAsia="de-DE"/>
         </w:rPr>
+        <w:lastRenderedPageBreak/>
         <w:t xml:space="preserve">Pressing “Move to </w:t>
       </w:r>
       <w:r>
@@ -12937,14 +13229,7 @@
         <w:rPr>
           <w:lang w:val="en-US" w:eastAsia="de-DE"/>
         </w:rPr>
-        <w:t xml:space="preserve">ile” instructs the program to steer the telescope to a tile without the need to invalidate a previous recording. If, after moving to the tile, the user decides to </w:t>
-      </w:r>
-      <w:r>
-        <w:rPr>
-          <w:lang w:val="en-US" w:eastAsia="de-DE"/>
-        </w:rPr>
-        <w:lastRenderedPageBreak/>
-        <w:t xml:space="preserve">repeat the video acquisition, he or she can do so by pressing “Set </w:t>
+        <w:t xml:space="preserve">ile” instructs the program to steer the telescope to a tile without the need to invalidate a previous recording. If, after moving to the tile, the user decides to repeat the video acquisition, he or she can do so by pressing “Set </w:t>
       </w:r>
       <w:r>
         <w:rPr>
@@ -13743,7 +14028,6 @@
       </w:r>
       <w:r>
         <w:rPr>
-          <w:rStyle w:val="Standard"/>
           <w:rFonts w:ascii="Times New Roman" w:eastAsia="Times New Roman" w:hAnsi="Times New Roman"/>
           <w:snapToGrid w:val="0"/>
           <w:color w:val="000000"/>
@@ -13895,7 +14179,19 @@
         <w:rPr>
           <w:lang w:val="en-US" w:eastAsia="de-DE"/>
         </w:rPr>
-        <w:t xml:space="preserve">by default the first and last alignment points are used to compute the drift rate. The user can override this choice, separately for </w:t>
+        <w:t xml:space="preserve">by default the first and last alignment points are used to compute the drift rate. The user can override this choice, </w:t>
+      </w:r>
+      <w:r>
+        <w:rPr>
+          <w:lang w:val="en-US" w:eastAsia="de-DE"/>
+        </w:rPr>
+        <w:t>individually</w:t>
+      </w:r>
+      <w:r>
+        <w:rPr>
+          <w:lang w:val="en-US" w:eastAsia="de-DE"/>
+        </w:rPr>
+        <w:t xml:space="preserve"> for </w:t>
       </w:r>
       <w:proofErr w:type="gramStart"/>
       <w:r>
@@ -14145,14 +14441,14 @@
         <w:rPr>
           <w:lang w:val="en-US" w:eastAsia="de-DE"/>
         </w:rPr>
-        <w:t xml:space="preserve"> computing the current alignment offset. If </w:t>
+        <w:t xml:space="preserve"> computing the current alignment offset. If the </w:t>
       </w:r>
       <w:r>
         <w:rPr>
           <w:lang w:val="en-US" w:eastAsia="de-DE"/>
         </w:rPr>
         <w:lastRenderedPageBreak/>
-        <w:t>the last alignment point is known to be inaccurate and, therefore, should not influence the offset computations</w:t>
+        <w:t>last alignment point is known to be inaccurate and, therefore, should not influence the offset computations</w:t>
       </w:r>
       <w:r>
         <w:rPr>
@@ -14720,104 +15016,110 @@
         <w:rPr>
           <w:lang w:val="en-US" w:eastAsia="de-DE"/>
         </w:rPr>
+        <w:t xml:space="preserve">After </w:t>
+      </w:r>
+      <w:r>
+        <w:rPr>
+          <w:lang w:val="en-US" w:eastAsia="de-DE"/>
+        </w:rPr>
+        <w:t xml:space="preserve">a </w:t>
+      </w:r>
+      <w:r>
+        <w:rPr>
+          <w:lang w:val="en-US" w:eastAsia="de-DE"/>
+        </w:rPr>
+        <w:t xml:space="preserve">successful </w:t>
+      </w:r>
+      <w:r>
+        <w:rPr>
+          <w:lang w:val="en-US" w:eastAsia="de-DE"/>
+        </w:rPr>
+        <w:t>auto-alignment initialization, the user can start the video acquisition loop</w:t>
+      </w:r>
+      <w:r>
+        <w:rPr>
+          <w:lang w:val="en-US" w:eastAsia="de-DE"/>
+        </w:rPr>
+        <w:t xml:space="preserve"> (“Start / </w:t>
+      </w:r>
+      <w:r>
+        <w:rPr>
+          <w:lang w:val="en-US" w:eastAsia="de-DE"/>
+        </w:rPr>
+        <w:t>c</w:t>
+      </w:r>
+      <w:r>
+        <w:rPr>
+          <w:lang w:val="en-US" w:eastAsia="de-DE"/>
+        </w:rPr>
+        <w:t xml:space="preserve">ontinue </w:t>
+      </w:r>
+      <w:r>
+        <w:rPr>
+          <w:lang w:val="en-US" w:eastAsia="de-DE"/>
+        </w:rPr>
+        <w:t>r</w:t>
+      </w:r>
+      <w:r>
+        <w:rPr>
+          <w:lang w:val="en-US" w:eastAsia="de-DE"/>
+        </w:rPr>
+        <w:t>ecording”)</w:t>
+      </w:r>
+      <w:r>
+        <w:rPr>
+          <w:lang w:val="en-US" w:eastAsia="de-DE"/>
+        </w:rPr>
+        <w:t xml:space="preserve"> which the program will interrupt </w:t>
+      </w:r>
+      <w:r>
+        <w:rPr>
+          <w:lang w:val="en-US" w:eastAsia="de-DE"/>
+        </w:rPr>
+        <w:t>at certain intervals</w:t>
+      </w:r>
+      <w:r>
+        <w:rPr>
+          <w:lang w:val="en-US" w:eastAsia="de-DE"/>
+        </w:rPr>
+        <w:t xml:space="preserve"> for new alignment</w:t>
+      </w:r>
+      <w:r>
+        <w:rPr>
+          <w:lang w:val="en-US" w:eastAsia="de-DE"/>
+        </w:rPr>
+        <w:t>s</w:t>
+      </w:r>
+      <w:r>
+        <w:rPr>
+          <w:lang w:val="en-US" w:eastAsia="de-DE"/>
+        </w:rPr>
+        <w:t xml:space="preserve">. When this happens, </w:t>
+      </w:r>
+      <w:r>
+        <w:rPr>
+          <w:lang w:val="en-US" w:eastAsia="de-DE"/>
+        </w:rPr>
+        <w:t>the program slews the telescope to</w:t>
+      </w:r>
+      <w:r>
+        <w:rPr>
+          <w:lang w:val="en-US" w:eastAsia="de-DE"/>
+        </w:rPr>
+        <w:t xml:space="preserve"> the expected landmark position, </w:t>
+      </w:r>
+      <w:r>
+        <w:rPr>
+          <w:lang w:val="en-US" w:eastAsia="de-DE"/>
+        </w:rPr>
+        <w:t xml:space="preserve">takes a still image </w:t>
+      </w:r>
+      <w:r>
+        <w:rPr>
+          <w:lang w:val="en-US" w:eastAsia="de-DE"/>
+        </w:rPr>
         <w:lastRenderedPageBreak/>
-        <w:t xml:space="preserve">After </w:t>
-      </w:r>
-      <w:r>
-        <w:rPr>
-          <w:lang w:val="en-US" w:eastAsia="de-DE"/>
-        </w:rPr>
-        <w:t xml:space="preserve">a </w:t>
-      </w:r>
-      <w:r>
-        <w:rPr>
-          <w:lang w:val="en-US" w:eastAsia="de-DE"/>
-        </w:rPr>
-        <w:t xml:space="preserve">successful </w:t>
-      </w:r>
-      <w:r>
-        <w:rPr>
-          <w:lang w:val="en-US" w:eastAsia="de-DE"/>
-        </w:rPr>
-        <w:t>auto-alignment initialization, the user can start the video acquisition loop</w:t>
-      </w:r>
-      <w:r>
-        <w:rPr>
-          <w:lang w:val="en-US" w:eastAsia="de-DE"/>
-        </w:rPr>
-        <w:t xml:space="preserve"> (“Start / </w:t>
-      </w:r>
-      <w:r>
-        <w:rPr>
-          <w:lang w:val="en-US" w:eastAsia="de-DE"/>
-        </w:rPr>
-        <w:t>c</w:t>
-      </w:r>
-      <w:r>
-        <w:rPr>
-          <w:lang w:val="en-US" w:eastAsia="de-DE"/>
-        </w:rPr>
-        <w:t xml:space="preserve">ontinue </w:t>
-      </w:r>
-      <w:r>
-        <w:rPr>
-          <w:lang w:val="en-US" w:eastAsia="de-DE"/>
-        </w:rPr>
-        <w:t>r</w:t>
-      </w:r>
-      <w:r>
-        <w:rPr>
-          <w:lang w:val="en-US" w:eastAsia="de-DE"/>
-        </w:rPr>
-        <w:t>ecording”)</w:t>
-      </w:r>
-      <w:r>
-        <w:rPr>
-          <w:lang w:val="en-US" w:eastAsia="de-DE"/>
-        </w:rPr>
-        <w:t xml:space="preserve"> which the program will interrupt </w:t>
-      </w:r>
-      <w:r>
-        <w:rPr>
-          <w:lang w:val="en-US" w:eastAsia="de-DE"/>
-        </w:rPr>
-        <w:t>at certain intervals</w:t>
-      </w:r>
-      <w:r>
-        <w:rPr>
-          <w:lang w:val="en-US" w:eastAsia="de-DE"/>
-        </w:rPr>
-        <w:t xml:space="preserve"> for new alignment</w:t>
-      </w:r>
-      <w:r>
-        <w:rPr>
-          <w:lang w:val="en-US" w:eastAsia="de-DE"/>
-        </w:rPr>
-        <w:t>s</w:t>
-      </w:r>
-      <w:r>
-        <w:rPr>
-          <w:lang w:val="en-US" w:eastAsia="de-DE"/>
-        </w:rPr>
-        <w:t xml:space="preserve">. When this happens, </w:t>
-      </w:r>
-      <w:r>
-        <w:rPr>
-          <w:lang w:val="en-US" w:eastAsia="de-DE"/>
-        </w:rPr>
-        <w:t>the program slews the telescope to</w:t>
-      </w:r>
-      <w:r>
-        <w:rPr>
-          <w:lang w:val="en-US" w:eastAsia="de-DE"/>
-        </w:rPr>
-        <w:t xml:space="preserve"> the expected landmark position, </w:t>
-      </w:r>
-      <w:r>
-        <w:rPr>
-          <w:lang w:val="en-US" w:eastAsia="de-DE"/>
-        </w:rPr>
-        <w:t xml:space="preserve">takes a still image of that area and determines the shift between the new image and the reference frame. </w:t>
+        <w:t xml:space="preserve">of that area and determines the shift between the new image and the reference frame. </w:t>
       </w:r>
       <w:r>
         <w:rPr>
@@ -14945,7 +15247,25 @@
         <w:rPr>
           <w:lang w:val="en-US" w:eastAsia="de-DE"/>
         </w:rPr>
-        <w:t xml:space="preserve">he video loop at any time. When control is given back to the GUI, </w:t>
+        <w:t>he video loop at any time</w:t>
+      </w:r>
+      <w:r>
+        <w:rPr>
+          <w:lang w:val="en-US" w:eastAsia="de-DE"/>
+        </w:rPr>
+        <w:t xml:space="preserve"> </w:t>
+      </w:r>
+      <w:r>
+        <w:rPr>
+          <w:lang w:val="en-US" w:eastAsia="de-DE"/>
+        </w:rPr>
+        <w:t>by pressing the “Esc” key</w:t>
+      </w:r>
+      <w:r>
+        <w:rPr>
+          <w:lang w:val="en-US" w:eastAsia="de-DE"/>
+        </w:rPr>
+        <w:t xml:space="preserve">. When control is given back to the GUI, </w:t>
       </w:r>
       <w:r>
         <w:rPr>
@@ -15023,7 +15343,7 @@
         <w:rPr>
           <w:lang w:val="en-US" w:eastAsia="de-DE"/>
         </w:rPr>
-        <w:t>choose to do the alignment manually, or to start auto-alignment again.</w:t>
+        <w:t>do the alignment manually, or start auto-alignment again.</w:t>
       </w:r>
     </w:p>
     <w:p>
@@ -15418,14 +15738,7 @@
         <w:rPr>
           <w:lang w:val="en-US" w:eastAsia="de-DE"/>
         </w:rPr>
-        <w:t xml:space="preserve"> tries to normalize the image brightness before </w:t>
-      </w:r>
-      <w:r>
-        <w:rPr>
-          <w:lang w:val="en-US" w:eastAsia="de-DE"/>
-        </w:rPr>
-        <w:lastRenderedPageBreak/>
-        <w:t xml:space="preserve">measuring the image shift relative to the reference frame. If the change is too large, however, the images may look too different for shift detection to work. In this case it </w:t>
+        <w:t xml:space="preserve"> tries to normalize the image brightness before measuring the image shift relative to the reference frame. If the change is too large, however, the images may look too different for shift detection to work. In this case it </w:t>
       </w:r>
       <w:r>
         <w:rPr>
@@ -15450,6 +15763,7 @@
         <w:rPr>
           <w:lang w:val="en-US" w:eastAsia="de-DE"/>
         </w:rPr>
+        <w:lastRenderedPageBreak/>
         <w:t xml:space="preserve">Another problem </w:t>
       </w:r>
       <w:r>
@@ -15974,7 +16288,6 @@
         <w:rPr>
           <w:lang w:val="en-US" w:eastAsia="de-DE"/>
         </w:rPr>
-        <w:lastRenderedPageBreak/>
         <w:t xml:space="preserve">Videos taken after the meridian flip will be turned upside-down as compared to the ones taken before the flip. This </w:t>
       </w:r>
       <w:r>
@@ -15987,25 +16300,25 @@
         <w:rPr>
           <w:lang w:val="en-US" w:eastAsia="de-DE"/>
         </w:rPr>
-        <w:t xml:space="preserve"> be corrected during panorama construction </w:t>
-      </w:r>
-      <w:r>
-        <w:rPr>
-          <w:lang w:val="en-US" w:eastAsia="de-DE"/>
-        </w:rPr>
-        <w:t>later on</w:t>
-      </w:r>
-      <w:r>
-        <w:rPr>
-          <w:lang w:val="en-US" w:eastAsia="de-DE"/>
-        </w:rPr>
-        <w:t xml:space="preserve">. It might be a good idea first to produce partial panoramas using all images taken before and after the flip, respectively. In a second step </w:t>
-      </w:r>
-      <w:r>
-        <w:rPr>
-          <w:lang w:val="en-US" w:eastAsia="de-DE"/>
-        </w:rPr>
-        <w:t>one part is turned around and then combined with the other one.</w:t>
+        <w:t xml:space="preserve"> be corrected </w:t>
+      </w:r>
+      <w:r>
+        <w:rPr>
+          <w:lang w:val="en-US" w:eastAsia="de-DE"/>
+        </w:rPr>
+        <w:t xml:space="preserve">by turning all the images of one set by 180 degrees before the </w:t>
+      </w:r>
+      <w:r>
+        <w:rPr>
+          <w:lang w:val="en-US" w:eastAsia="de-DE"/>
+        </w:rPr>
+        <w:t>panorama construction</w:t>
+      </w:r>
+      <w:r>
+        <w:rPr>
+          <w:lang w:val="en-US" w:eastAsia="de-DE"/>
+        </w:rPr>
+        <w:t>.</w:t>
       </w:r>
       <w:r>
         <w:rPr>
@@ -16742,19 +17055,7 @@
               <w:rPr>
                 <w:lang w:val="en-US" w:eastAsia="de-DE"/>
               </w:rPr>
-              <w:t xml:space="preserve"> is located can </w:t>
-            </w:r>
-            <w:r>
-              <w:rPr>
-                <w:lang w:val="en-US" w:eastAsia="de-DE"/>
-              </w:rPr>
-              <w:t xml:space="preserve">either </w:t>
-            </w:r>
-            <w:r>
-              <w:rPr>
-                <w:lang w:val="en-US" w:eastAsia="de-DE"/>
-              </w:rPr>
-              <w:t>be “localhost”, i.e. both programs run on the same system, or a fully qualified IP address, such as “192.168.0.1”. Make sure that port 9820 is not blocked by a firewall.</w:t>
+              <w:t xml:space="preserve"> is located can either be “localhost”, i.e. both programs run on the same system, or a fully qualified IP address, such as “192.168.0.1”. Make sure that port 9820 is not blocked by a firewall.</w:t>
             </w:r>
           </w:p>
         </w:tc>
@@ -16877,7 +17178,6 @@
                 <w:b/>
                 <w:lang w:val="en-US" w:eastAsia="de-DE"/>
               </w:rPr>
-              <w:lastRenderedPageBreak/>
               <w:t>Pixel size</w:t>
             </w:r>
             <w:r>
@@ -16915,7 +17215,14 @@
               <w:rPr>
                 <w:lang w:val="en-US" w:eastAsia="de-DE"/>
               </w:rPr>
-              <w:t xml:space="preserve"> In general this is not the size of the light-sensitive cell itself.</w:t>
+              <w:t xml:space="preserve"> In general this is not the size of the light-sensitive cell </w:t>
+            </w:r>
+            <w:r>
+              <w:rPr>
+                <w:lang w:val="en-US" w:eastAsia="de-DE"/>
+              </w:rPr>
+              <w:lastRenderedPageBreak/>
+              <w:t>itself.</w:t>
             </w:r>
             <w:r>
               <w:rPr>
@@ -16955,7 +17262,22 @@
                 <w:b/>
                 <w:lang w:val="en-US" w:eastAsia="de-DE"/>
               </w:rPr>
-              <w:t>Pixel count horizontal / vertical:</w:t>
+              <w:lastRenderedPageBreak/>
+              <w:t>Pixel count horizontal</w:t>
+            </w:r>
+            <w:r>
+              <w:rPr>
+                <w:b/>
+                <w:lang w:val="en-US" w:eastAsia="de-DE"/>
+              </w:rPr>
+              <w:t> </w:t>
+            </w:r>
+            <w:r>
+              <w:rPr>
+                <w:b/>
+                <w:lang w:val="en-US" w:eastAsia="de-DE"/>
+              </w:rPr>
+              <w:t>/ vertical:</w:t>
             </w:r>
           </w:p>
         </w:tc>
@@ -17338,7 +17660,7 @@
               <w:rPr>
                 <w:lang w:val="en-US" w:eastAsia="de-DE"/>
               </w:rPr>
-              <w:t>Additionally</w:t>
+              <w:t>Also</w:t>
             </w:r>
             <w:r>
               <w:rPr>
@@ -17410,7 +17732,19 @@
               <w:rPr>
                 <w:lang w:val="en-US" w:eastAsia="de-DE"/>
               </w:rPr>
-              <w:t xml:space="preserve"> runs on a Windows computer, ASCOM must be selected, on Linux it is INDI. Make sure that the ASCOM or INDI software is installed.</w:t>
+              <w:t xml:space="preserve"> runs on a Windows computer, ASCOM must be selected, on Linux it is INDI. Make sure that the </w:t>
+            </w:r>
+            <w:r>
+              <w:rPr>
+                <w:lang w:val="en-US" w:eastAsia="de-DE"/>
+              </w:rPr>
+              <w:t xml:space="preserve">appropriate </w:t>
+            </w:r>
+            <w:r>
+              <w:rPr>
+                <w:lang w:val="en-US" w:eastAsia="de-DE"/>
+              </w:rPr>
+              <w:t>ASCOM or INDI software is installed.</w:t>
             </w:r>
           </w:p>
           <w:p>
@@ -17423,7 +17757,13 @@
               <w:rPr>
                 <w:lang w:val="en-US" w:eastAsia="de-DE"/>
               </w:rPr>
-              <w:t>Press the “Configure” button to enter specific values for mount driver operations:</w:t>
+              <w:t>Press the “Configure” button to enter specific val</w:t>
+            </w:r>
+            <w:r>
+              <w:rPr>
+                <w:lang w:val="en-US" w:eastAsia="de-DE"/>
+              </w:rPr>
+              <w:t xml:space="preserve">ues for mount driver operations. The sub-dialog which opens is different for ASCOM and INDI.  </w:t>
             </w:r>
           </w:p>
         </w:tc>
@@ -17453,27 +17793,36 @@
                 <w:lang w:val="en-US" w:eastAsia="de-DE"/>
               </w:rPr>
             </w:pPr>
-            <w:r>
-              <w:rPr>
-                <w:b/>
-                <w:lang w:val="en-US" w:eastAsia="de-DE"/>
-              </w:rPr>
-              <w:t>Case “ASCOM”:</w:t>
-            </w:r>
           </w:p>
           <w:p>
             <w:pPr>
               <w:rPr>
+                <w:b/>
                 <w:lang w:val="en-US" w:eastAsia="de-DE"/>
               </w:rPr>
             </w:pPr>
             <w:r>
               <w:rPr>
+                <w:b/>
+                <w:lang w:val="en-US" w:eastAsia="de-DE"/>
+              </w:rPr>
+              <w:lastRenderedPageBreak/>
+              <w:t>Case “ASCOM”:</w:t>
+            </w:r>
+            <w:r>
+              <w:rPr>
+                <w:noProof/>
+                <w:lang w:val="en-US" w:eastAsia="de-DE"/>
+              </w:rPr>
+              <w:t xml:space="preserve"> </w:t>
+            </w:r>
+            <w:r>
+              <w:rPr>
                 <w:noProof/>
                 <w:lang w:eastAsia="de-DE"/>
               </w:rPr>
               <w:drawing>
-                <wp:inline distT="0" distB="0" distL="0" distR="0" wp14:anchorId="7F918130" wp14:editId="0C161383">
+                <wp:inline distT="0" distB="0" distL="0" distR="0" wp14:anchorId="6E51B341" wp14:editId="4F56B41B">
                   <wp:extent cx="3761509" cy="1821233"/>
                   <wp:effectExtent l="0" t="0" r="0" b="7620"/>
                   <wp:docPr id="43" name="Grafik 43" descr="D:\Python\MoonPanoramaMaker\Documentation\Screenshots_1-0-0\1-0-0_Configuration-dialog-ASCOM.PNG"/>
@@ -17610,19 +17959,55 @@
               <w:rPr>
                 <w:lang w:val="en-US" w:eastAsia="de-DE"/>
               </w:rPr>
-              <w:t xml:space="preserve"> button to open the (external) ASCOM chooser. Select the driver </w:t>
+              <w:t xml:space="preserve"> button to open the (external) ASCOM chooser. </w:t>
             </w:r>
             <w:r>
               <w:rPr>
                 <w:lang w:val="en-US" w:eastAsia="de-DE"/>
               </w:rPr>
-              <w:t xml:space="preserve">(or hub) </w:t>
+              <w:t>It offers a selection of all available d</w:t>
             </w:r>
             <w:r>
               <w:rPr>
                 <w:lang w:val="en-US" w:eastAsia="de-DE"/>
               </w:rPr>
-              <w:t>to be used and configure it by pressing the “Properties” button.</w:t>
+              <w:t>river</w:t>
+            </w:r>
+            <w:r>
+              <w:rPr>
+                <w:lang w:val="en-US" w:eastAsia="de-DE"/>
+              </w:rPr>
+              <w:t>s</w:t>
+            </w:r>
+            <w:r>
+              <w:rPr>
+                <w:lang w:val="en-US" w:eastAsia="de-DE"/>
+              </w:rPr>
+              <w:t xml:space="preserve"> (or hub</w:t>
+            </w:r>
+            <w:r>
+              <w:rPr>
+                <w:lang w:val="en-US" w:eastAsia="de-DE"/>
+              </w:rPr>
+              <w:t xml:space="preserve">s). Please do not forget to </w:t>
+            </w:r>
+            <w:r>
+              <w:rPr>
+                <w:lang w:val="en-US" w:eastAsia="de-DE"/>
+              </w:rPr>
+              <w:t xml:space="preserve">configure </w:t>
+            </w:r>
+            <w:r>
+              <w:rPr>
+                <w:lang w:val="en-US" w:eastAsia="de-DE"/>
+              </w:rPr>
+              <w:t>the selected driver</w:t>
+            </w:r>
+            <w:r>
+              <w:rPr>
+                <w:lang w:val="en-US" w:eastAsia="de-DE"/>
+              </w:rPr>
+              <w:t xml:space="preserve"> by pressing the “Properties” button.</w:t>
             </w:r>
           </w:p>
           <w:p>
@@ -17631,13 +18016,12 @@
                 <w:lang w:val="en-US" w:eastAsia="de-DE"/>
               </w:rPr>
             </w:pPr>
-          </w:p>
-          <w:p>
-            <w:pPr>
+            <w:r>
               <w:rPr>
                 <w:lang w:val="en-US" w:eastAsia="de-DE"/>
               </w:rPr>
-            </w:pPr>
+              <w:br/>
+            </w:r>
             <w:r>
               <w:rPr>
                 <w:lang w:val="en-US" w:eastAsia="de-DE"/>
@@ -17664,6 +18048,7 @@
                 <w:b/>
                 <w:lang w:val="en-US" w:eastAsia="de-DE"/>
               </w:rPr>
+              <w:lastRenderedPageBreak/>
               <w:t>Guide pulse duration:</w:t>
             </w:r>
           </w:p>
@@ -17906,6 +18291,8 @@
               </w:rPr>
               <w:t>Case INDI:</w:t>
             </w:r>
+            <w:bookmarkStart w:id="64" w:name="_GoBack"/>
+            <w:bookmarkEnd w:id="64"/>
           </w:p>
           <w:p>
             <w:pPr>
@@ -18030,8 +18417,6 @@
             </w:r>
           </w:p>
         </w:tc>
-        <w:bookmarkStart w:id="64" w:name="_GoBack"/>
-        <w:bookmarkEnd w:id="64"/>
       </w:tr>
     </w:tbl>
     <w:p>
@@ -18961,14 +19346,7 @@
               <w:rPr>
                 <w:lang w:val="en-US" w:eastAsia="de-DE"/>
               </w:rPr>
-              <w:t xml:space="preserve">f the detected pointing error is </w:t>
-            </w:r>
-            <w:r>
-              <w:rPr>
-                <w:lang w:val="en-US" w:eastAsia="de-DE"/>
-              </w:rPr>
-              <w:lastRenderedPageBreak/>
-              <w:t>above a certain threshold</w:t>
+              <w:t>f the detected pointing error is above a certain threshold</w:t>
             </w:r>
             <w:r>
               <w:rPr>
@@ -18980,6 +19358,7 @@
               <w:rPr>
                 <w:lang w:val="en-US" w:eastAsia="de-DE"/>
               </w:rPr>
+              <w:lastRenderedPageBreak/>
               <w:t xml:space="preserve">alignment </w:t>
             </w:r>
             <w:r>
@@ -36214,7 +36593,7 @@
           <w:rPr>
             <w:noProof/>
           </w:rPr>
-          <w:t>27</w:t>
+          <w:t>24</w:t>
         </w:r>
         <w:r>
           <w:fldChar w:fldCharType="end"/>
@@ -43025,7 +43404,7 @@
 </file>
 
 <file path=customXml/itemProps1.xml><?xml version="1.0" encoding="utf-8"?>
-<ds:datastoreItem xmlns:ds="http://schemas.openxmlformats.org/officeDocument/2006/customXml" ds:itemID="{32863899-1E5E-4C88-8655-72F3C4F6D108}">
+<ds:datastoreItem xmlns:ds="http://schemas.openxmlformats.org/officeDocument/2006/customXml" ds:itemID="{21297B2B-C0A2-44E6-89ED-D7C0651112A1}">
   <ds:schemaRefs>
     <ds:schemaRef ds:uri="http://schemas.openxmlformats.org/officeDocument/2006/bibliography"/>
   </ds:schemaRefs>

</xml_diff>

<commit_message>
Parameter explanation corrected for INDI dialog
</commit_message>
<xml_diff>
--- a/Documentation/MoonPanoramaMaker_User-Guide.docx
+++ b/Documentation/MoonPanoramaMaker_User-Guide.docx
@@ -11044,13 +11044,7 @@
         <w:rPr>
           <w:lang w:val="en-US" w:eastAsia="de-DE"/>
         </w:rPr>
-        <w:t>field of view of the selected camera</w:t>
-      </w:r>
-      <w:r>
-        <w:rPr>
-          <w:lang w:val="en-US" w:eastAsia="de-DE"/>
-        </w:rPr>
-        <w:t xml:space="preserve"> defining the size of the tiles</w:t>
+        <w:t>field of view of the selected camera defining the size of the tiles</w:t>
       </w:r>
       <w:r>
         <w:rPr>
@@ -15253,13 +15247,7 @@
         <w:rPr>
           <w:lang w:val="en-US" w:eastAsia="de-DE"/>
         </w:rPr>
-        <w:t xml:space="preserve"> </w:t>
-      </w:r>
-      <w:r>
-        <w:rPr>
-          <w:lang w:val="en-US" w:eastAsia="de-DE"/>
-        </w:rPr>
-        <w:t>by pressing the “Esc” key</w:t>
+        <w:t xml:space="preserve"> by pressing the “Esc” key</w:t>
       </w:r>
       <w:r>
         <w:rPr>
@@ -17570,7 +17558,7 @@
         </w:tc>
         <w:tc>
           <w:tcPr>
-            <w:tcW w:w="6674" w:type="dxa"/>
+            <w:tcW w:w="6726" w:type="dxa"/>
           </w:tcPr>
           <w:p>
             <w:pPr>
@@ -17706,7 +17694,7 @@
         </w:tc>
         <w:tc>
           <w:tcPr>
-            <w:tcW w:w="6674" w:type="dxa"/>
+            <w:tcW w:w="6726" w:type="dxa"/>
           </w:tcPr>
           <w:p>
             <w:pPr>
@@ -17784,7 +17772,7 @@
         </w:tc>
         <w:tc>
           <w:tcPr>
-            <w:tcW w:w="6674" w:type="dxa"/>
+            <w:tcW w:w="6726" w:type="dxa"/>
           </w:tcPr>
           <w:p>
             <w:pPr>
@@ -17822,7 +17810,7 @@
                 <w:lang w:eastAsia="de-DE"/>
               </w:rPr>
               <w:drawing>
-                <wp:inline distT="0" distB="0" distL="0" distR="0" wp14:anchorId="6E51B341" wp14:editId="4F56B41B">
+                <wp:inline distT="0" distB="0" distL="0" distR="0" wp14:anchorId="76385F0F" wp14:editId="6BA3C127">
                   <wp:extent cx="3761509" cy="1821233"/>
                   <wp:effectExtent l="0" t="0" r="0" b="7620"/>
                   <wp:docPr id="43" name="Grafik 43" descr="D:\Python\MoonPanoramaMaker\Documentation\Screenshots_1-0-0\1-0-0_Configuration-dialog-ASCOM.PNG"/>
@@ -17883,7 +17871,7 @@
                 <w:lang w:eastAsia="de-DE"/>
               </w:rPr>
               <w:drawing>
-                <wp:anchor distT="0" distB="0" distL="114300" distR="114300" simplePos="0" relativeHeight="251689984" behindDoc="0" locked="0" layoutInCell="1" allowOverlap="1" wp14:anchorId="3BD0CD62" wp14:editId="5463FC72">
+                <wp:anchor distT="0" distB="0" distL="114300" distR="114300" simplePos="0" relativeHeight="251689984" behindDoc="0" locked="0" layoutInCell="1" allowOverlap="1" wp14:anchorId="0435D501" wp14:editId="20394721">
                   <wp:simplePos x="0" y="0"/>
                   <wp:positionH relativeFrom="column">
                     <wp:posOffset>6985</wp:posOffset>
@@ -18055,7 +18043,7 @@
         </w:tc>
         <w:tc>
           <w:tcPr>
-            <w:tcW w:w="6674" w:type="dxa"/>
+            <w:tcW w:w="6726" w:type="dxa"/>
           </w:tcPr>
           <w:p>
             <w:pPr>
@@ -18095,7 +18083,7 @@
         </w:tc>
         <w:tc>
           <w:tcPr>
-            <w:tcW w:w="6674" w:type="dxa"/>
+            <w:tcW w:w="6726" w:type="dxa"/>
           </w:tcPr>
           <w:p>
             <w:pPr>
@@ -18135,7 +18123,7 @@
         </w:tc>
         <w:tc>
           <w:tcPr>
-            <w:tcW w:w="6674" w:type="dxa"/>
+            <w:tcW w:w="6726" w:type="dxa"/>
           </w:tcPr>
           <w:p>
             <w:pPr>
@@ -18175,7 +18163,7 @@
         </w:tc>
         <w:tc>
           <w:tcPr>
-            <w:tcW w:w="6674" w:type="dxa"/>
+            <w:tcW w:w="6726" w:type="dxa"/>
           </w:tcPr>
           <w:p>
             <w:pPr>
@@ -18215,7 +18203,7 @@
         </w:tc>
         <w:tc>
           <w:tcPr>
-            <w:tcW w:w="6674" w:type="dxa"/>
+            <w:tcW w:w="6726" w:type="dxa"/>
           </w:tcPr>
           <w:p>
             <w:pPr>
@@ -18276,11 +18264,12 @@
         </w:tc>
         <w:tc>
           <w:tcPr>
-            <w:tcW w:w="6674" w:type="dxa"/>
+            <w:tcW w:w="6726" w:type="dxa"/>
           </w:tcPr>
           <w:p>
             <w:pPr>
               <w:rPr>
+                <w:b/>
                 <w:lang w:val="en-US" w:eastAsia="de-DE"/>
               </w:rPr>
             </w:pPr>
@@ -18291,8 +18280,6 @@
               </w:rPr>
               <w:t>Case INDI:</w:t>
             </w:r>
-            <w:bookmarkStart w:id="64" w:name="_GoBack"/>
-            <w:bookmarkEnd w:id="64"/>
           </w:p>
           <w:p>
             <w:pPr>
@@ -18302,11 +18289,24 @@
             </w:pPr>
             <w:r>
               <w:rPr>
+                <w:lang w:val="en-US" w:eastAsia="de-DE"/>
+              </w:rPr>
+              <w:t>It is assumed that the INDI Web Manager is installed on the same system where the INDI server is running.</w:t>
+            </w:r>
+          </w:p>
+          <w:p>
+            <w:pPr>
+              <w:rPr>
+                <w:lang w:val="en-US" w:eastAsia="de-DE"/>
+              </w:rPr>
+            </w:pPr>
+            <w:r>
+              <w:rPr>
                 <w:noProof/>
                 <w:lang w:eastAsia="de-DE"/>
               </w:rPr>
               <w:drawing>
-                <wp:inline distT="0" distB="0" distL="0" distR="0">
+                <wp:inline distT="0" distB="0" distL="0" distR="0" wp14:anchorId="506A8691" wp14:editId="21B950C1">
                   <wp:extent cx="3590076" cy="2327564"/>
                   <wp:effectExtent l="0" t="0" r="0" b="0"/>
                   <wp:docPr id="45" name="Grafik 45" descr="D:\Python\MoonPanoramaMaker\Documentation\Screenshots_1-0-0\1-0-0_Configuration-dialog-INDI.PNG"/>
@@ -18355,21 +18355,372 @@
               </w:drawing>
             </w:r>
           </w:p>
+        </w:tc>
+      </w:tr>
+      <w:tr>
+        <w:tc>
+          <w:tcPr>
+            <w:tcW w:w="2538" w:type="dxa"/>
+          </w:tcPr>
           <w:p>
             <w:pPr>
               <w:rPr>
+                <w:b/>
                 <w:lang w:val="en-US" w:eastAsia="de-DE"/>
               </w:rPr>
             </w:pPr>
             <w:r>
               <w:rPr>
+                <w:b/>
+                <w:lang w:val="en-US" w:eastAsia="de-DE"/>
+              </w:rPr>
+              <w:t>IP address</w:t>
+            </w:r>
+            <w:r>
+              <w:rPr>
+                <w:b/>
+                <w:lang w:val="en-US" w:eastAsia="de-DE"/>
+              </w:rPr>
+              <w:t xml:space="preserve"> of the</w:t>
+            </w:r>
+            <w:r>
+              <w:rPr>
+                <w:b/>
+                <w:lang w:val="en-US" w:eastAsia="de-DE"/>
+              </w:rPr>
+              <w:br/>
+            </w:r>
+            <w:r>
+              <w:rPr>
+                <w:b/>
+                <w:lang w:val="en-US" w:eastAsia="de-DE"/>
+              </w:rPr>
+              <w:t>INDI server:</w:t>
+            </w:r>
+          </w:p>
+        </w:tc>
+        <w:tc>
+          <w:tcPr>
+            <w:tcW w:w="6726" w:type="dxa"/>
+          </w:tcPr>
+          <w:p>
+            <w:pPr>
+              <w:rPr>
+                <w:b/>
+                <w:lang w:val="en-US" w:eastAsia="de-DE"/>
+              </w:rPr>
+            </w:pPr>
+            <w:r>
+              <w:rPr>
+                <w:lang w:val="en-US" w:eastAsia="de-DE"/>
+              </w:rPr>
+              <w:t xml:space="preserve">The IP address of the system where </w:t>
+            </w:r>
+            <w:r>
+              <w:rPr>
+                <w:lang w:val="en-US" w:eastAsia="de-DE"/>
+              </w:rPr>
+              <w:t>the INDI server</w:t>
+            </w:r>
+            <w:r>
+              <w:rPr>
+                <w:lang w:val="en-US" w:eastAsia="de-DE"/>
+              </w:rPr>
+              <w:t xml:space="preserve"> and the INDI Web manager are</w:t>
+            </w:r>
+            <w:r>
+              <w:rPr>
+                <w:lang w:val="en-US" w:eastAsia="de-DE"/>
+              </w:rPr>
+              <w:t xml:space="preserve"> located can either be “localhost”, i.e. both programs run on the same system, or a fully qualified IP address, such as “192</w:t>
+            </w:r>
+            <w:r>
+              <w:rPr>
+                <w:lang w:val="en-US" w:eastAsia="de-DE"/>
+              </w:rPr>
+              <w:t>.168.0.1”. Make sure that ports 7624 and 8624 are</w:t>
+            </w:r>
+            <w:r>
+              <w:rPr>
+                <w:lang w:val="en-US" w:eastAsia="de-DE"/>
+              </w:rPr>
+              <w:t xml:space="preserve"> not blocked by a firewall.</w:t>
+            </w:r>
+          </w:p>
+        </w:tc>
+      </w:tr>
+      <w:tr>
+        <w:tc>
+          <w:tcPr>
+            <w:tcW w:w="2538" w:type="dxa"/>
+          </w:tcPr>
+          <w:p>
+            <w:pPr>
+              <w:rPr>
+                <w:b/>
+                <w:lang w:val="en-US" w:eastAsia="de-DE"/>
+              </w:rPr>
+            </w:pPr>
+            <w:r>
+              <w:rPr>
+                <w:b/>
+                <w:lang w:val="en-US" w:eastAsia="de-DE"/>
+              </w:rPr>
+              <w:t>Pulse guide speed:</w:t>
+            </w:r>
+          </w:p>
+        </w:tc>
+        <w:tc>
+          <w:tcPr>
+            <w:tcW w:w="6726" w:type="dxa"/>
+          </w:tcPr>
+          <w:p>
+            <w:pPr>
+              <w:rPr>
+                <w:lang w:val="en-US" w:eastAsia="de-DE"/>
+              </w:rPr>
+            </w:pPr>
+            <w:r>
+              <w:rPr>
+                <w:lang w:val="en-US" w:eastAsia="de-DE"/>
+              </w:rPr>
+              <w:t xml:space="preserve">The speed of pulse guide operations used by </w:t>
+            </w:r>
+            <w:proofErr w:type="spellStart"/>
+            <w:r>
+              <w:rPr>
+                <w:lang w:val="en-US" w:eastAsia="de-DE"/>
+              </w:rPr>
+              <w:t>MoonPanoramaMaker</w:t>
+            </w:r>
+            <w:proofErr w:type="spellEnd"/>
+            <w:r>
+              <w:rPr>
+                <w:lang w:val="en-US" w:eastAsia="de-DE"/>
+              </w:rPr>
+              <w:t xml:space="preserve"> for tracking the moon. “SLEW_GUIDE”, “SLEW_CENTERING”, “SLEW_FIND” or “SLEW_MAX” can be selected from the pull-down menu.</w:t>
+            </w:r>
+          </w:p>
+        </w:tc>
+      </w:tr>
+      <w:tr>
+        <w:tc>
+          <w:tcPr>
+            <w:tcW w:w="2538" w:type="dxa"/>
+          </w:tcPr>
+          <w:p>
+            <w:pPr>
+              <w:rPr>
+                <w:b/>
+                <w:lang w:val="en-US" w:eastAsia="de-DE"/>
+              </w:rPr>
+            </w:pPr>
+            <w:r>
+              <w:rPr>
+                <w:b/>
+                <w:lang w:val="en-US" w:eastAsia="de-DE"/>
+              </w:rPr>
+              <w:t>Guide pulse duration:</w:t>
+            </w:r>
+          </w:p>
+        </w:tc>
+        <w:tc>
+          <w:tcPr>
+            <w:tcW w:w="6726" w:type="dxa"/>
+          </w:tcPr>
+          <w:p>
+            <w:pPr>
+              <w:rPr>
+                <w:lang w:val="en-US" w:eastAsia="de-DE"/>
+              </w:rPr>
+            </w:pPr>
+            <w:r>
+              <w:rPr>
+                <w:lang w:val="en-US" w:eastAsia="de-DE"/>
+              </w:rPr>
+              <w:t>Duration (in seconds) for tracking corrections issued during video recording. This prevents the moon from drifting away for videos longer than a few seconds. The longer the pulses, the less frequent they are inserted. Pulses which are too long result in a jerky motion.</w:t>
+            </w:r>
+          </w:p>
+        </w:tc>
+      </w:tr>
+      <w:tr>
+        <w:tc>
+          <w:tcPr>
+            <w:tcW w:w="2538" w:type="dxa"/>
+          </w:tcPr>
+          <w:p>
+            <w:pPr>
+              <w:rPr>
+                <w:b/>
+                <w:lang w:val="en-US" w:eastAsia="de-DE"/>
+              </w:rPr>
+            </w:pPr>
+            <w:r>
+              <w:rPr>
+                <w:b/>
+                <w:lang w:val="en-US" w:eastAsia="de-DE"/>
+              </w:rPr>
+              <w:t>Wait interval:</w:t>
+            </w:r>
+          </w:p>
+        </w:tc>
+        <w:tc>
+          <w:tcPr>
+            <w:tcW w:w="6726" w:type="dxa"/>
+          </w:tcPr>
+          <w:p>
+            <w:pPr>
+              <w:rPr>
+                <w:lang w:val="en-US" w:eastAsia="de-DE"/>
+              </w:rPr>
+            </w:pPr>
+            <w:r>
+              <w:rPr>
+                <w:lang w:val="en-US" w:eastAsia="de-DE"/>
+              </w:rPr>
+              <w:t>Same parameter as in the ASCOM case. It is referred to the explanation given there.</w:t>
+            </w:r>
+          </w:p>
+        </w:tc>
+      </w:tr>
+      <w:tr>
+        <w:tc>
+          <w:tcPr>
+            <w:tcW w:w="2538" w:type="dxa"/>
+          </w:tcPr>
+          <w:p>
+            <w:pPr>
+              <w:rPr>
+                <w:b/>
+                <w:lang w:val="en-US" w:eastAsia="de-DE"/>
+              </w:rPr>
+            </w:pPr>
+            <w:r>
+              <w:rPr>
+                <w:b/>
+                <w:lang w:val="en-US" w:eastAsia="de-DE"/>
+              </w:rPr>
+              <w:t>Telescope position lookup precision:</w:t>
+            </w:r>
+          </w:p>
+        </w:tc>
+        <w:tc>
+          <w:tcPr>
+            <w:tcW w:w="6726" w:type="dxa"/>
+          </w:tcPr>
+          <w:p>
+            <w:pPr>
+              <w:rPr>
+                <w:lang w:val="en-US" w:eastAsia="de-DE"/>
+              </w:rPr>
+            </w:pPr>
+            <w:r>
+              <w:rPr>
+                <w:lang w:val="en-US" w:eastAsia="de-DE"/>
+              </w:rPr>
+              <w:t>Same parameter as in the ASCOM case. It is referred to the explanation given there.</w:t>
+            </w:r>
+          </w:p>
+        </w:tc>
+      </w:tr>
+      <w:tr>
+        <w:tc>
+          <w:tcPr>
+            <w:tcW w:w="2538" w:type="dxa"/>
+          </w:tcPr>
+          <w:p>
+            <w:pPr>
+              <w:rPr>
+                <w:b/>
+                <w:lang w:val="en-US" w:eastAsia="de-DE"/>
+              </w:rPr>
+            </w:pPr>
+          </w:p>
+        </w:tc>
+        <w:tc>
+          <w:tcPr>
+            <w:tcW w:w="6726" w:type="dxa"/>
+          </w:tcPr>
+          <w:p>
+            <w:pPr>
+              <w:rPr>
+                <w:lang w:val="en-US" w:eastAsia="de-DE"/>
+              </w:rPr>
+            </w:pPr>
+            <w:r>
+              <w:rPr>
+                <w:lang w:val="en-US" w:eastAsia="de-DE"/>
+              </w:rPr>
+              <w:t xml:space="preserve">Press the </w:t>
+            </w:r>
+            <w:r>
+              <w:rPr>
+                <w:b/>
+                <w:lang w:val="en-US" w:eastAsia="de-DE"/>
+              </w:rPr>
+              <w:t>“</w:t>
+            </w:r>
+            <w:r>
+              <w:rPr>
+                <w:b/>
+                <w:lang w:val="en-US" w:eastAsia="de-DE"/>
+              </w:rPr>
+              <w:t>Start / configure INDI server and select telescope driver</w:t>
+            </w:r>
+            <w:r>
+              <w:rPr>
+                <w:b/>
+                <w:lang w:val="en-US" w:eastAsia="de-DE"/>
+              </w:rPr>
+              <w:t>”</w:t>
+            </w:r>
+            <w:r>
+              <w:rPr>
+                <w:lang w:val="en-US" w:eastAsia="de-DE"/>
+              </w:rPr>
+              <w:t xml:space="preserve"> button to open the INDI Web Manager in the standard web browser. There you can choose the drivers to be connected to the INDI server. Please note that if more than one driver of type “Telescope” is connected, </w:t>
+            </w:r>
+            <w:proofErr w:type="spellStart"/>
+            <w:r>
+              <w:rPr>
+                <w:lang w:val="en-US" w:eastAsia="de-DE"/>
+              </w:rPr>
+              <w:t>MoonPanoramaMaker</w:t>
+            </w:r>
+            <w:proofErr w:type="spellEnd"/>
+            <w:r>
+              <w:rPr>
+                <w:lang w:val="en-US" w:eastAsia="de-DE"/>
+              </w:rPr>
+              <w:t xml:space="preserve"> will use the first one it finds. Usually </w:t>
+            </w:r>
+          </w:p>
+          <w:p>
+            <w:pPr>
+              <w:rPr>
+                <w:lang w:val="en-US" w:eastAsia="de-DE"/>
+              </w:rPr>
+            </w:pPr>
+            <w:bookmarkStart w:id="64" w:name="_GoBack"/>
+            <w:bookmarkEnd w:id="64"/>
+            <w:r>
+              <w:rPr>
                 <w:noProof/>
                 <w:lang w:eastAsia="de-DE"/>
               </w:rPr>
+              <w:lastRenderedPageBreak/>
               <w:drawing>
-                <wp:inline distT="0" distB="0" distL="0" distR="0">
-                  <wp:extent cx="4128655" cy="3048608"/>
-                  <wp:effectExtent l="0" t="0" r="5715" b="0"/>
+                <wp:anchor distT="0" distB="0" distL="114300" distR="114300" simplePos="0" relativeHeight="251694080" behindDoc="0" locked="0" layoutInCell="1" allowOverlap="1" wp14:anchorId="6D79A6E4" wp14:editId="6F04580F">
+                  <wp:simplePos x="0" y="0"/>
+                  <wp:positionH relativeFrom="column">
+                    <wp:posOffset>5080</wp:posOffset>
+                  </wp:positionH>
+                  <wp:positionV relativeFrom="paragraph">
+                    <wp:posOffset>354330</wp:posOffset>
+                  </wp:positionV>
+                  <wp:extent cx="4128770" cy="3048635"/>
+                  <wp:effectExtent l="0" t="0" r="5080" b="0"/>
+                  <wp:wrapSquare wrapText="bothSides"/>
                   <wp:docPr id="46" name="Grafik 46" descr="D:\Python\MoonPanoramaMaker\Documentation\Screenshots_1-0-0\1-0-0_Configuration-dialog-INDI-webserver.PNG"/>
                   <wp:cNvGraphicFramePr>
                     <a:graphicFrameLocks xmlns:a="http://schemas.openxmlformats.org/drawingml/2006/main" noChangeAspect="1"/>
@@ -18399,7 +18750,7 @@
                         <pic:spPr bwMode="auto">
                           <a:xfrm>
                             <a:off x="0" y="0"/>
-                            <a:ext cx="4131263" cy="3050534"/>
+                            <a:ext cx="4128770" cy="3048635"/>
                           </a:xfrm>
                           <a:prstGeom prst="rect">
                             <a:avLst/>
@@ -18412,8 +18763,28 @@
                       </pic:pic>
                     </a:graphicData>
                   </a:graphic>
-                </wp:inline>
+                  <wp14:sizeRelH relativeFrom="margin">
+                    <wp14:pctWidth>0</wp14:pctWidth>
+                  </wp14:sizeRelH>
+                  <wp14:sizeRelV relativeFrom="margin">
+                    <wp14:pctHeight>0</wp14:pctHeight>
+                  </wp14:sizeRelV>
+                </wp:anchor>
               </w:drawing>
+            </w:r>
+            <w:proofErr w:type="gramStart"/>
+            <w:r>
+              <w:rPr>
+                <w:lang w:val="en-US" w:eastAsia="de-DE"/>
+              </w:rPr>
+              <w:t>it</w:t>
+            </w:r>
+            <w:proofErr w:type="gramEnd"/>
+            <w:r>
+              <w:rPr>
+                <w:lang w:val="en-US" w:eastAsia="de-DE"/>
+              </w:rPr>
+              <w:t xml:space="preserve"> is a good idea not to open more than one telescope driver.</w:t>
             </w:r>
           </w:p>
         </w:tc>
@@ -18431,6 +18802,7 @@
         <w:rPr>
           <w:lang w:val="en-US"/>
         </w:rPr>
+        <w:lastRenderedPageBreak/>
         <w:t>Workflow</w:t>
       </w:r>
     </w:p>
@@ -18634,7 +19006,6 @@
                 <w:b/>
                 <w:lang w:val="en-US" w:eastAsia="de-DE"/>
               </w:rPr>
-              <w:lastRenderedPageBreak/>
               <w:t>Limb first:</w:t>
             </w:r>
           </w:p>
@@ -18892,7 +19263,14 @@
               <w:rPr>
                 <w:lang w:val="en-US" w:eastAsia="de-DE"/>
               </w:rPr>
-              <w:t>Time in seconds between moving the telescope to a new tile and triggering the camera (has no effect if “Camera automation” is set to “False”). The optimal value is found experimentally. The goal is to trigger the camera not before the view has become steady.</w:t>
+              <w:t xml:space="preserve">Time in seconds between moving the telescope to a new tile and triggering the camera (has no effect if “Camera automation” is set to </w:t>
+            </w:r>
+            <w:r>
+              <w:rPr>
+                <w:lang w:val="en-US" w:eastAsia="de-DE"/>
+              </w:rPr>
+              <w:lastRenderedPageBreak/>
+              <w:t>“False”). The optimal value is found experimentally. The goal is to trigger the camera not before the view has become steady.</w:t>
             </w:r>
           </w:p>
         </w:tc>
@@ -19358,7 +19736,6 @@
               <w:rPr>
                 <w:lang w:val="en-US" w:eastAsia="de-DE"/>
               </w:rPr>
-              <w:lastRenderedPageBreak/>
               <w:t xml:space="preserve">alignment </w:t>
             </w:r>
             <w:r>
@@ -19382,7 +19759,6 @@
         <w:rPr>
           <w:lang w:val="en-US"/>
         </w:rPr>
-        <w:lastRenderedPageBreak/>
         <w:br w:type="page"/>
       </w:r>
     </w:p>
@@ -36593,7 +36969,7 @@
           <w:rPr>
             <w:noProof/>
           </w:rPr>
-          <w:t>24</w:t>
+          <w:t>25</w:t>
         </w:r>
         <w:r>
           <w:fldChar w:fldCharType="end"/>
@@ -43404,7 +43780,7 @@
 </file>
 
 <file path=customXml/itemProps1.xml><?xml version="1.0" encoding="utf-8"?>
-<ds:datastoreItem xmlns:ds="http://schemas.openxmlformats.org/officeDocument/2006/customXml" ds:itemID="{21297B2B-C0A2-44E6-89ED-D7C0651112A1}">
+<ds:datastoreItem xmlns:ds="http://schemas.openxmlformats.org/officeDocument/2006/customXml" ds:itemID="{80FA7332-9039-4379-A543-A03216535E9B}">
   <ds:schemaRefs>
     <ds:schemaRef ds:uri="http://schemas.openxmlformats.org/officeDocument/2006/bibliography"/>
   </ds:schemaRefs>

</xml_diff>

<commit_message>
After initial configuration editing, prompt the user again what to do; new front page picture
</commit_message>
<xml_diff>
--- a/Documentation/MoonPanoramaMaker_User-Guide.docx
+++ b/Documentation/MoonPanoramaMaker_User-Guide.docx
@@ -144,7 +144,6 @@
                                 <w:lang w:val="en-US"/>
                               </w:rPr>
                             </w:pPr>
-                            <w:bookmarkStart w:id="12" w:name="_GoBack"/>
                             <w:proofErr w:type="gramStart"/>
                             <w:r>
                               <w:rPr>
@@ -202,15 +201,7 @@
                                 <w:szCs w:val="16"/>
                                 <w:lang w:val="en-US"/>
                               </w:rPr>
-                              <w:t>, panorama of 27 tiles</w:t>
-                            </w:r>
-                            <w:r>
-                              <w:rPr>
-                                <w:sz w:val="16"/>
-                                <w:szCs w:val="16"/>
-                                <w:lang w:val="en-US"/>
-                              </w:rPr>
-                              <w:t>.</w:t>
+                              <w:t>, panorama of 27 tiles.</w:t>
                             </w:r>
                             <w:proofErr w:type="gramEnd"/>
                             <w:r>
@@ -238,7 +229,6 @@
                               </w:rPr>
                               <w:t xml:space="preserve"> Rolf Hempel, 2018</w:t>
                             </w:r>
-                            <w:bookmarkEnd w:id="12"/>
                           </w:p>
                         </w:txbxContent>
                       </wps:txbx>
@@ -274,7 +264,6 @@
                           <w:lang w:val="en-US"/>
                         </w:rPr>
                       </w:pPr>
-                      <w:bookmarkStart w:id="13" w:name="_GoBack"/>
                       <w:proofErr w:type="gramStart"/>
                       <w:r>
                         <w:rPr>
@@ -332,15 +321,7 @@
                           <w:szCs w:val="16"/>
                           <w:lang w:val="en-US"/>
                         </w:rPr>
-                        <w:t>, panorama of 27 tiles</w:t>
-                      </w:r>
-                      <w:r>
-                        <w:rPr>
-                          <w:sz w:val="16"/>
-                          <w:szCs w:val="16"/>
-                          <w:lang w:val="en-US"/>
-                        </w:rPr>
-                        <w:t>.</w:t>
+                        <w:t>, panorama of 27 tiles.</w:t>
                       </w:r>
                       <w:proofErr w:type="gramEnd"/>
                       <w:r>
@@ -368,7 +349,6 @@
                         </w:rPr>
                         <w:t xml:space="preserve"> Rolf Hempel, 2018</w:t>
                       </w:r>
-                      <w:bookmarkEnd w:id="13"/>
                     </w:p>
                   </w:txbxContent>
                 </v:textbox>
@@ -383,10 +363,10 @@
           <w:lang w:eastAsia="de-DE"/>
         </w:rPr>
         <w:drawing>
-          <wp:inline distT="0" distB="0" distL="0" distR="0" wp14:anchorId="24A4BE9B" wp14:editId="5F310A30">
-            <wp:extent cx="5760720" cy="6117590"/>
-            <wp:effectExtent l="0" t="0" r="0" b="0"/>
-            <wp:docPr id="2" name="Grafik 2"/>
+          <wp:inline distT="0" distB="0" distL="0" distR="0">
+            <wp:extent cx="5760720" cy="6144895"/>
+            <wp:effectExtent l="0" t="0" r="0" b="8255"/>
+            <wp:docPr id="15" name="Grafik 15"/>
             <wp:cNvGraphicFramePr>
               <a:graphicFrameLocks xmlns:a="http://schemas.openxmlformats.org/drawingml/2006/main" noChangeAspect="1"/>
             </wp:cNvGraphicFramePr>
@@ -394,7 +374,7 @@
               <a:graphicData uri="http://schemas.openxmlformats.org/drawingml/2006/picture">
                 <pic:pic xmlns:pic="http://schemas.openxmlformats.org/drawingml/2006/picture">
                   <pic:nvPicPr>
-                    <pic:cNvPr id="0" name="2018-02-27_21-00MEZ_Moon.jpg"/>
+                    <pic:cNvPr id="0" name="2018-02-27_21_00MEZ_Mond.jpg"/>
                     <pic:cNvPicPr/>
                   </pic:nvPicPr>
                   <pic:blipFill>
@@ -412,7 +392,7 @@
                   <pic:spPr>
                     <a:xfrm>
                       <a:off x="0" y="0"/>
-                      <a:ext cx="5760720" cy="6117590"/>
+                      <a:ext cx="5760720" cy="6144895"/>
                     </a:xfrm>
                     <a:prstGeom prst="rect">
                       <a:avLst/>
@@ -437,8 +417,8 @@
           <w:lang w:val="en-US"/>
         </w:rPr>
       </w:pPr>
-      <w:bookmarkStart w:id="14" w:name="_Toc434580429"/>
-      <w:bookmarkStart w:id="15" w:name="_Toc435096409"/>
+      <w:bookmarkStart w:id="12" w:name="_Toc434580429"/>
+      <w:bookmarkStart w:id="13" w:name="_Toc435096409"/>
     </w:p>
     <w:p>
       <w:pPr>
@@ -452,16 +432,16 @@
           <w:lang w:val="en-US"/>
         </w:rPr>
       </w:pPr>
-      <w:bookmarkStart w:id="16" w:name="_Toc435434063"/>
-      <w:bookmarkStart w:id="17" w:name="_Toc436056843"/>
-      <w:bookmarkStart w:id="18" w:name="_Toc436147907"/>
-      <w:bookmarkStart w:id="19" w:name="_Toc436147968"/>
-      <w:bookmarkStart w:id="20" w:name="_Toc436211752"/>
-      <w:bookmarkStart w:id="21" w:name="_Toc447723048"/>
-      <w:bookmarkStart w:id="22" w:name="_Toc447795240"/>
-      <w:bookmarkStart w:id="23" w:name="_Toc484449256"/>
-      <w:bookmarkStart w:id="24" w:name="_Toc502072376"/>
-      <w:bookmarkStart w:id="25" w:name="_Toc510165759"/>
+      <w:bookmarkStart w:id="14" w:name="_Toc435434063"/>
+      <w:bookmarkStart w:id="15" w:name="_Toc436056843"/>
+      <w:bookmarkStart w:id="16" w:name="_Toc436147907"/>
+      <w:bookmarkStart w:id="17" w:name="_Toc436147968"/>
+      <w:bookmarkStart w:id="18" w:name="_Toc436211752"/>
+      <w:bookmarkStart w:id="19" w:name="_Toc447723048"/>
+      <w:bookmarkStart w:id="20" w:name="_Toc447795240"/>
+      <w:bookmarkStart w:id="21" w:name="_Toc484449256"/>
+      <w:bookmarkStart w:id="22" w:name="_Toc502072376"/>
+      <w:bookmarkStart w:id="23" w:name="_Toc510165759"/>
       <w:r>
         <w:rPr>
           <w:lang w:val="en-US"/>
@@ -510,6 +490,8 @@
         </w:rPr>
         <w:t>)</w:t>
       </w:r>
+      <w:bookmarkEnd w:id="12"/>
+      <w:bookmarkEnd w:id="13"/>
       <w:bookmarkEnd w:id="14"/>
       <w:bookmarkEnd w:id="15"/>
       <w:bookmarkEnd w:id="16"/>
@@ -520,8 +502,6 @@
       <w:bookmarkEnd w:id="21"/>
       <w:bookmarkEnd w:id="22"/>
       <w:bookmarkEnd w:id="23"/>
-      <w:bookmarkEnd w:id="24"/>
-      <w:bookmarkEnd w:id="25"/>
     </w:p>
     <w:p>
       <w:pPr>
@@ -2464,14 +2444,14 @@
           <w:lang w:val="en-US"/>
         </w:rPr>
       </w:pPr>
-      <w:bookmarkStart w:id="26" w:name="_Toc510165760"/>
+      <w:bookmarkStart w:id="24" w:name="_Toc510165760"/>
       <w:r>
         <w:rPr>
           <w:lang w:val="en-US"/>
         </w:rPr>
         <w:t>Introduction</w:t>
       </w:r>
-      <w:bookmarkEnd w:id="26"/>
+      <w:bookmarkEnd w:id="24"/>
     </w:p>
     <w:p>
       <w:pPr>
@@ -2969,14 +2949,14 @@
           <w:lang w:val="en-US"/>
         </w:rPr>
       </w:pPr>
-      <w:bookmarkStart w:id="27" w:name="_Toc510165761"/>
+      <w:bookmarkStart w:id="25" w:name="_Toc510165761"/>
       <w:r>
         <w:rPr>
           <w:lang w:val="en-US"/>
         </w:rPr>
         <w:t>Changelog</w:t>
       </w:r>
-      <w:bookmarkEnd w:id="27"/>
+      <w:bookmarkEnd w:id="25"/>
     </w:p>
     <w:p>
       <w:pPr>
@@ -3043,12 +3023,12 @@
           <w:lang w:val="en-US" w:eastAsia="de-DE"/>
         </w:rPr>
       </w:pPr>
-      <w:bookmarkStart w:id="28" w:name="_Toc484449259"/>
-      <w:bookmarkStart w:id="29" w:name="_Toc502072379"/>
-      <w:bookmarkStart w:id="30" w:name="_Toc510165762"/>
+      <w:bookmarkStart w:id="26" w:name="_Toc484449259"/>
+      <w:bookmarkStart w:id="27" w:name="_Toc502072379"/>
+      <w:bookmarkStart w:id="28" w:name="_Toc510165762"/>
+      <w:bookmarkEnd w:id="26"/>
+      <w:bookmarkEnd w:id="27"/>
       <w:bookmarkEnd w:id="28"/>
-      <w:bookmarkEnd w:id="29"/>
-      <w:bookmarkEnd w:id="30"/>
     </w:p>
     <w:p>
       <w:pPr>
@@ -3071,12 +3051,12 @@
           <w:lang w:val="en-US" w:eastAsia="de-DE"/>
         </w:rPr>
       </w:pPr>
-      <w:bookmarkStart w:id="31" w:name="_Toc484449260"/>
-      <w:bookmarkStart w:id="32" w:name="_Toc502072380"/>
-      <w:bookmarkStart w:id="33" w:name="_Toc510165763"/>
+      <w:bookmarkStart w:id="29" w:name="_Toc484449260"/>
+      <w:bookmarkStart w:id="30" w:name="_Toc502072380"/>
+      <w:bookmarkStart w:id="31" w:name="_Toc510165763"/>
+      <w:bookmarkEnd w:id="29"/>
+      <w:bookmarkEnd w:id="30"/>
       <w:bookmarkEnd w:id="31"/>
-      <w:bookmarkEnd w:id="32"/>
-      <w:bookmarkEnd w:id="33"/>
     </w:p>
     <w:p>
       <w:pPr>
@@ -3085,14 +3065,14 @@
           <w:lang w:val="en-US"/>
         </w:rPr>
       </w:pPr>
-      <w:bookmarkStart w:id="34" w:name="_Toc510165764"/>
+      <w:bookmarkStart w:id="32" w:name="_Toc510165764"/>
       <w:r>
         <w:rPr>
           <w:lang w:val="en-US"/>
         </w:rPr>
         <w:t>Changes since version 0.9.5 (October 2017)</w:t>
       </w:r>
-      <w:bookmarkEnd w:id="34"/>
+      <w:bookmarkEnd w:id="32"/>
     </w:p>
     <w:p>
       <w:pPr>
@@ -3532,14 +3512,14 @@
           <w:lang w:val="en-US"/>
         </w:rPr>
       </w:pPr>
-      <w:bookmarkStart w:id="35" w:name="_Toc510165765"/>
+      <w:bookmarkStart w:id="33" w:name="_Toc510165765"/>
       <w:r>
         <w:rPr>
           <w:lang w:val="en-US"/>
         </w:rPr>
         <w:t>Changes since version 0.9.3 (October 2016)</w:t>
       </w:r>
-      <w:bookmarkEnd w:id="35"/>
+      <w:bookmarkEnd w:id="33"/>
     </w:p>
     <w:p>
       <w:pPr>
@@ -4080,7 +4060,7 @@
           <w:lang w:val="en-US"/>
         </w:rPr>
       </w:pPr>
-      <w:bookmarkStart w:id="36" w:name="_Ref447780942"/>
+      <w:bookmarkStart w:id="34" w:name="_Ref447780942"/>
     </w:p>
     <w:p>
       <w:pPr>
@@ -4089,17 +4069,17 @@
           <w:lang w:val="en-US"/>
         </w:rPr>
       </w:pPr>
-      <w:bookmarkStart w:id="37" w:name="_Ref502071357"/>
-      <w:bookmarkStart w:id="38" w:name="_Toc510165766"/>
+      <w:bookmarkStart w:id="35" w:name="_Ref502071357"/>
+      <w:bookmarkStart w:id="36" w:name="_Toc510165766"/>
       <w:r>
         <w:rPr>
           <w:lang w:val="en-US"/>
         </w:rPr>
         <w:t>System Requirements and Software Installation</w:t>
       </w:r>
+      <w:bookmarkEnd w:id="34"/>
+      <w:bookmarkEnd w:id="35"/>
       <w:bookmarkEnd w:id="36"/>
-      <w:bookmarkEnd w:id="37"/>
-      <w:bookmarkEnd w:id="38"/>
     </w:p>
     <w:p>
       <w:pPr>
@@ -4274,8 +4254,8 @@
           <w:lang w:val="en-US" w:eastAsia="de-DE"/>
         </w:rPr>
       </w:pPr>
-      <w:bookmarkStart w:id="39" w:name="_Toc510165767"/>
-      <w:bookmarkEnd w:id="39"/>
+      <w:bookmarkStart w:id="37" w:name="_Toc510165767"/>
+      <w:bookmarkEnd w:id="37"/>
     </w:p>
     <w:p>
       <w:pPr>
@@ -4298,8 +4278,8 @@
           <w:lang w:val="en-US" w:eastAsia="de-DE"/>
         </w:rPr>
       </w:pPr>
-      <w:bookmarkStart w:id="40" w:name="_Toc510165768"/>
-      <w:bookmarkEnd w:id="40"/>
+      <w:bookmarkStart w:id="38" w:name="_Toc510165768"/>
+      <w:bookmarkEnd w:id="38"/>
     </w:p>
     <w:p>
       <w:pPr>
@@ -4322,8 +4302,8 @@
           <w:lang w:val="en-US" w:eastAsia="de-DE"/>
         </w:rPr>
       </w:pPr>
-      <w:bookmarkStart w:id="41" w:name="_Toc510165769"/>
-      <w:bookmarkEnd w:id="41"/>
+      <w:bookmarkStart w:id="39" w:name="_Toc510165769"/>
+      <w:bookmarkEnd w:id="39"/>
     </w:p>
     <w:p>
       <w:pPr>
@@ -4332,14 +4312,14 @@
           <w:lang w:val="en-US"/>
         </w:rPr>
       </w:pPr>
-      <w:bookmarkStart w:id="42" w:name="_Toc510165770"/>
+      <w:bookmarkStart w:id="40" w:name="_Toc510165770"/>
       <w:r>
         <w:rPr>
           <w:lang w:val="en-US"/>
         </w:rPr>
         <w:t>Windows (7 / 8 / 10)</w:t>
       </w:r>
-      <w:bookmarkEnd w:id="42"/>
+      <w:bookmarkEnd w:id="40"/>
     </w:p>
     <w:p>
       <w:pPr>
@@ -5579,14 +5559,14 @@
           <w:lang w:val="en-US"/>
         </w:rPr>
       </w:pPr>
-      <w:bookmarkStart w:id="43" w:name="_Toc510165771"/>
+      <w:bookmarkStart w:id="41" w:name="_Toc510165771"/>
       <w:r>
         <w:rPr>
           <w:lang w:val="en-US"/>
         </w:rPr>
         <w:t>Linux</w:t>
       </w:r>
-      <w:bookmarkEnd w:id="43"/>
+      <w:bookmarkEnd w:id="41"/>
     </w:p>
     <w:p>
       <w:pPr>
@@ -5970,7 +5950,7 @@
           <w:lang w:val="en-US"/>
         </w:rPr>
       </w:pPr>
-      <w:bookmarkStart w:id="44" w:name="_Toc510165772"/>
+      <w:bookmarkStart w:id="42" w:name="_Toc510165772"/>
       <w:r>
         <w:rPr>
           <w:lang w:val="en-US"/>
@@ -5984,7 +5964,7 @@
         </w:rPr>
         <w:t>FireCapture</w:t>
       </w:r>
-      <w:bookmarkEnd w:id="44"/>
+      <w:bookmarkEnd w:id="42"/>
       <w:proofErr w:type="spellEnd"/>
     </w:p>
     <w:p>
@@ -6860,7 +6840,7 @@
           <w:lang w:val="en-US"/>
         </w:rPr>
       </w:pPr>
-      <w:bookmarkStart w:id="45" w:name="_Toc510165773"/>
+      <w:bookmarkStart w:id="43" w:name="_Toc510165773"/>
       <w:r>
         <w:rPr>
           <w:lang w:val="en-US"/>
@@ -6868,7 +6848,7 @@
         <w:lastRenderedPageBreak/>
         <w:t>Program Execution</w:t>
       </w:r>
-      <w:bookmarkEnd w:id="45"/>
+      <w:bookmarkEnd w:id="43"/>
     </w:p>
     <w:p>
       <w:pPr>
@@ -6998,12 +6978,12 @@
           <w:lang w:val="en-US" w:eastAsia="de-DE"/>
         </w:rPr>
       </w:pPr>
-      <w:bookmarkStart w:id="46" w:name="_Toc484449264"/>
-      <w:bookmarkStart w:id="47" w:name="_Toc502072385"/>
-      <w:bookmarkStart w:id="48" w:name="_Toc510165774"/>
+      <w:bookmarkStart w:id="44" w:name="_Toc484449264"/>
+      <w:bookmarkStart w:id="45" w:name="_Toc502072385"/>
+      <w:bookmarkStart w:id="46" w:name="_Toc510165774"/>
+      <w:bookmarkEnd w:id="44"/>
+      <w:bookmarkEnd w:id="45"/>
       <w:bookmarkEnd w:id="46"/>
-      <w:bookmarkEnd w:id="47"/>
-      <w:bookmarkEnd w:id="48"/>
     </w:p>
     <w:p>
       <w:pPr>
@@ -7026,12 +7006,12 @@
           <w:lang w:val="en-US" w:eastAsia="de-DE"/>
         </w:rPr>
       </w:pPr>
-      <w:bookmarkStart w:id="49" w:name="_Toc484449265"/>
-      <w:bookmarkStart w:id="50" w:name="_Toc502072386"/>
-      <w:bookmarkStart w:id="51" w:name="_Toc510165775"/>
+      <w:bookmarkStart w:id="47" w:name="_Toc484449265"/>
+      <w:bookmarkStart w:id="48" w:name="_Toc502072386"/>
+      <w:bookmarkStart w:id="49" w:name="_Toc510165775"/>
+      <w:bookmarkEnd w:id="47"/>
+      <w:bookmarkEnd w:id="48"/>
       <w:bookmarkEnd w:id="49"/>
-      <w:bookmarkEnd w:id="50"/>
-      <w:bookmarkEnd w:id="51"/>
     </w:p>
     <w:p>
       <w:pPr>
@@ -7054,12 +7034,12 @@
           <w:lang w:val="en-US" w:eastAsia="de-DE"/>
         </w:rPr>
       </w:pPr>
-      <w:bookmarkStart w:id="52" w:name="_Toc484449266"/>
-      <w:bookmarkStart w:id="53" w:name="_Toc502072387"/>
-      <w:bookmarkStart w:id="54" w:name="_Toc510165776"/>
+      <w:bookmarkStart w:id="50" w:name="_Toc484449266"/>
+      <w:bookmarkStart w:id="51" w:name="_Toc502072387"/>
+      <w:bookmarkStart w:id="52" w:name="_Toc510165776"/>
+      <w:bookmarkEnd w:id="50"/>
+      <w:bookmarkEnd w:id="51"/>
       <w:bookmarkEnd w:id="52"/>
-      <w:bookmarkEnd w:id="53"/>
-      <w:bookmarkEnd w:id="54"/>
     </w:p>
     <w:p>
       <w:pPr>
@@ -7082,30 +7062,30 @@
           <w:lang w:val="en-US" w:eastAsia="de-DE"/>
         </w:rPr>
       </w:pPr>
-      <w:bookmarkStart w:id="55" w:name="_Toc484449267"/>
-      <w:bookmarkStart w:id="56" w:name="_Toc502072388"/>
-      <w:bookmarkStart w:id="57" w:name="_Toc510165777"/>
+      <w:bookmarkStart w:id="53" w:name="_Toc484449267"/>
+      <w:bookmarkStart w:id="54" w:name="_Toc502072388"/>
+      <w:bookmarkStart w:id="55" w:name="_Toc510165777"/>
+      <w:bookmarkEnd w:id="53"/>
+      <w:bookmarkEnd w:id="54"/>
       <w:bookmarkEnd w:id="55"/>
+    </w:p>
+    <w:p>
+      <w:pPr>
+        <w:pStyle w:val="berschrift3"/>
+        <w:rPr>
+          <w:lang w:val="en-US"/>
+        </w:rPr>
+      </w:pPr>
+      <w:bookmarkStart w:id="56" w:name="_Toc510165778"/>
+      <w:bookmarkStart w:id="57" w:name="_Ref510168737"/>
+      <w:r>
+        <w:rPr>
+          <w:lang w:val="en-US"/>
+        </w:rPr>
+        <w:t>Program Start</w:t>
+      </w:r>
       <w:bookmarkEnd w:id="56"/>
       <w:bookmarkEnd w:id="57"/>
-    </w:p>
-    <w:p>
-      <w:pPr>
-        <w:pStyle w:val="berschrift3"/>
-        <w:rPr>
-          <w:lang w:val="en-US"/>
-        </w:rPr>
-      </w:pPr>
-      <w:bookmarkStart w:id="58" w:name="_Toc510165778"/>
-      <w:bookmarkStart w:id="59" w:name="_Ref510168737"/>
-      <w:r>
-        <w:rPr>
-          <w:lang w:val="en-US"/>
-        </w:rPr>
-        <w:t>Program Start</w:t>
-      </w:r>
-      <w:bookmarkEnd w:id="58"/>
-      <w:bookmarkEnd w:id="59"/>
     </w:p>
     <w:p>
       <w:pPr>
@@ -7927,7 +7907,7 @@
           <w:lang w:eastAsia="de-DE"/>
         </w:rPr>
         <w:drawing>
-          <wp:anchor distT="0" distB="0" distL="114300" distR="114300" simplePos="0" relativeHeight="251677696" behindDoc="0" locked="0" layoutInCell="1" allowOverlap="1" wp14:anchorId="6137B395" wp14:editId="30F153EA">
+          <wp:anchor distT="0" distB="0" distL="114300" distR="114300" simplePos="0" relativeHeight="251677696" behindDoc="0" locked="0" layoutInCell="1" allowOverlap="1" wp14:anchorId="5FA5D7A9" wp14:editId="784F4981">
             <wp:simplePos x="0" y="0"/>
             <wp:positionH relativeFrom="column">
               <wp:posOffset>5715</wp:posOffset>
@@ -8022,13 +8002,12 @@
         </w:rPr>
         <w:t>.</w:t>
       </w:r>
-    </w:p>
-    <w:p>
-      <w:pPr>
-        <w:rPr>
-          <w:lang w:val="en-US" w:eastAsia="de-DE"/>
-        </w:rPr>
-      </w:pPr>
+      <w:r>
+        <w:rPr>
+          <w:lang w:val="en-US" w:eastAsia="de-DE"/>
+        </w:rPr>
+        <w:t xml:space="preserve"> If the user answers the prompt with pressing “Esc”, camera automation is changed to manual mode, and the workflow continues.</w:t>
+      </w:r>
     </w:p>
     <w:p>
       <w:pPr>
@@ -8068,10 +8047,10 @@
               <wp:anchor distT="0" distB="0" distL="114300" distR="114300" simplePos="0" relativeHeight="251679744" behindDoc="0" locked="0" layoutInCell="1" allowOverlap="1" wp14:anchorId="1017AF1E" wp14:editId="77A5C705">
                 <wp:simplePos x="0" y="0"/>
                 <wp:positionH relativeFrom="column">
-                  <wp:posOffset>-112625</wp:posOffset>
+                  <wp:posOffset>-112395</wp:posOffset>
                 </wp:positionH>
                 <wp:positionV relativeFrom="paragraph">
-                  <wp:posOffset>306012</wp:posOffset>
+                  <wp:posOffset>208107</wp:posOffset>
                 </wp:positionV>
                 <wp:extent cx="3768090" cy="443230"/>
                 <wp:effectExtent l="0" t="0" r="3810" b="0"/>
@@ -8182,7 +8161,7 @@
           </mc:Choice>
           <mc:Fallback>
             <w:pict>
-              <v:shape id="_x0000_s1029" type="#_x0000_t202" style="position:absolute;margin-left:-8.85pt;margin-top:24.1pt;width:296.7pt;height:34.9pt;z-index:251679744;visibility:visible;mso-wrap-style:square;mso-width-percent:0;mso-height-percent:0;mso-wrap-distance-left:9pt;mso-wrap-distance-top:0;mso-wrap-distance-right:9pt;mso-wrap-distance-bottom:0;mso-position-horizontal:absolute;mso-position-horizontal-relative:text;mso-position-vertical:absolute;mso-position-vertical-relative:text;mso-width-percent:0;mso-height-percent:0;mso-width-relative:margin;mso-height-relative:margin;v-text-anchor:top" o:gfxdata="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" stroked="f">
+              <v:shape id="_x0000_s1029" type="#_x0000_t202" style="position:absolute;margin-left:-8.85pt;margin-top:16.4pt;width:296.7pt;height:34.9pt;z-index:251679744;visibility:visible;mso-wrap-style:square;mso-width-percent:0;mso-height-percent:0;mso-wrap-distance-left:9pt;mso-wrap-distance-top:0;mso-wrap-distance-right:9pt;mso-wrap-distance-bottom:0;mso-position-horizontal:absolute;mso-position-horizontal-relative:text;mso-position-vertical:absolute;mso-position-vertical-relative:text;mso-width-percent:0;mso-height-percent:0;mso-width-relative:margin;mso-height-relative:margin;v-text-anchor:top" o:gfxdata="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" stroked="f">
                 <v:textbox>
                   <w:txbxContent>
                     <w:p>
@@ -8263,13 +8242,12 @@
           <w:lang w:val="en-US" w:eastAsia="de-DE"/>
         </w:rPr>
       </w:pPr>
-    </w:p>
-    <w:p>
-      <w:pPr>
-        <w:rPr>
-          <w:lang w:val="en-US" w:eastAsia="de-DE"/>
-        </w:rPr>
-      </w:pPr>
+      <w:r>
+        <w:rPr>
+          <w:lang w:val="en-US" w:eastAsia="de-DE"/>
+        </w:rPr>
+        <w:br/>
+      </w:r>
       <w:proofErr w:type="spellStart"/>
       <w:r>
         <w:rPr>
@@ -8332,7 +8310,15 @@
         <w:rPr>
           <w:lang w:val="en-US" w:eastAsia="de-DE"/>
         </w:rPr>
-        <w:t>the name of the protocol file is “MoonPanoramaMaker.log” in the user’s home directory.</w:t>
+        <w:t>the name of the protocol file is “MoonPanoramaMaker.log” in the user’s h</w:t>
+      </w:r>
+      <w:bookmarkStart w:id="58" w:name="_GoBack"/>
+      <w:bookmarkEnd w:id="58"/>
+      <w:r>
+        <w:rPr>
+          <w:lang w:val="en-US" w:eastAsia="de-DE"/>
+        </w:rPr>
+        <w:t>ome directory.</w:t>
       </w:r>
       <w:r>
         <w:rPr>
@@ -8447,14 +8433,14 @@
           <w:lang w:val="en-US"/>
         </w:rPr>
       </w:pPr>
-      <w:bookmarkStart w:id="60" w:name="_Toc510165779"/>
+      <w:bookmarkStart w:id="59" w:name="_Toc510165779"/>
       <w:r>
         <w:rPr>
           <w:lang w:val="en-US"/>
         </w:rPr>
         <w:t>Layout of the Main Window</w:t>
       </w:r>
-      <w:bookmarkEnd w:id="60"/>
+      <w:bookmarkEnd w:id="59"/>
     </w:p>
     <w:p>
       <w:pPr>
@@ -8732,7 +8718,7 @@
         </w:rPr>
         <w:t>.</w:t>
       </w:r>
-      <w:bookmarkStart w:id="61" w:name="_Ref447715460"/>
+      <w:bookmarkStart w:id="60" w:name="_Ref447715460"/>
     </w:p>
     <w:p>
       <w:pPr>
@@ -8741,17 +8727,17 @@
           <w:lang w:val="en-US"/>
         </w:rPr>
       </w:pPr>
-      <w:bookmarkStart w:id="62" w:name="_Ref449896630"/>
-      <w:bookmarkStart w:id="63" w:name="_Toc510165780"/>
+      <w:bookmarkStart w:id="61" w:name="_Ref449896630"/>
+      <w:bookmarkStart w:id="62" w:name="_Toc510165780"/>
       <w:r>
         <w:rPr>
           <w:lang w:val="en-US"/>
         </w:rPr>
         <w:t>Selecting a Landmark on the Moon for Mount Alignment</w:t>
       </w:r>
+      <w:bookmarkEnd w:id="60"/>
       <w:bookmarkEnd w:id="61"/>
       <w:bookmarkEnd w:id="62"/>
-      <w:bookmarkEnd w:id="63"/>
     </w:p>
     <w:p>
       <w:pPr>
@@ -9989,16 +9975,16 @@
           <w:lang w:val="en-US"/>
         </w:rPr>
       </w:pPr>
-      <w:bookmarkStart w:id="64" w:name="_Ref447716709"/>
-      <w:bookmarkStart w:id="65" w:name="_Toc510165781"/>
+      <w:bookmarkStart w:id="63" w:name="_Ref447716709"/>
+      <w:bookmarkStart w:id="64" w:name="_Toc510165781"/>
       <w:r>
         <w:rPr>
           <w:lang w:val="en-US"/>
         </w:rPr>
         <w:t>Camera Rotation</w:t>
       </w:r>
+      <w:bookmarkEnd w:id="63"/>
       <w:bookmarkEnd w:id="64"/>
-      <w:bookmarkEnd w:id="65"/>
     </w:p>
     <w:p>
       <w:pPr>
@@ -10420,16 +10406,16 @@
           <w:lang w:val="en-US"/>
         </w:rPr>
       </w:pPr>
-      <w:bookmarkStart w:id="66" w:name="_Ref436315061"/>
-      <w:bookmarkStart w:id="67" w:name="_Toc510165782"/>
+      <w:bookmarkStart w:id="65" w:name="_Ref436315061"/>
+      <w:bookmarkStart w:id="66" w:name="_Toc510165782"/>
       <w:r>
         <w:rPr>
           <w:lang w:val="en-US"/>
         </w:rPr>
         <w:t>Selection and Positioning of the Focus Area</w:t>
       </w:r>
+      <w:bookmarkEnd w:id="65"/>
       <w:bookmarkEnd w:id="66"/>
-      <w:bookmarkEnd w:id="67"/>
     </w:p>
     <w:p>
       <w:pPr>
@@ -10968,8 +10954,8 @@
         </w:rPr>
         <w:t xml:space="preserve"> Mounting and removing the mask during the workflow, however, is dangerous since touching the telescope could change the mount alignment. Therefore, the mask must be handled with extreme care, and the telescope should always be re-aligned after focusing.</w:t>
       </w:r>
-      <w:bookmarkStart w:id="68" w:name="_Ref436147257"/>
-      <w:bookmarkStart w:id="69" w:name="_Ref488597686"/>
+      <w:bookmarkStart w:id="67" w:name="_Ref436147257"/>
+      <w:bookmarkStart w:id="68" w:name="_Ref488597686"/>
     </w:p>
     <w:p>
       <w:pPr>
@@ -10978,8 +10964,8 @@
           <w:lang w:val="en-US"/>
         </w:rPr>
       </w:pPr>
-      <w:bookmarkStart w:id="70" w:name="_Ref497150063"/>
-      <w:bookmarkStart w:id="71" w:name="_Toc510165783"/>
+      <w:bookmarkStart w:id="69" w:name="_Ref497150063"/>
+      <w:bookmarkStart w:id="70" w:name="_Toc510165783"/>
       <w:r>
         <w:rPr>
           <w:lang w:val="en-US"/>
@@ -11010,10 +10996,10 @@
         </w:rPr>
         <w:t>sition</w:t>
       </w:r>
+      <w:bookmarkEnd w:id="67"/>
       <w:bookmarkEnd w:id="68"/>
       <w:bookmarkEnd w:id="69"/>
       <w:bookmarkEnd w:id="70"/>
-      <w:bookmarkEnd w:id="71"/>
     </w:p>
     <w:p>
       <w:pPr>
@@ -11808,19 +11794,7 @@
                               <w:rPr>
                                 <w:lang w:val="en-US"/>
                               </w:rPr>
-                              <w:t>The “Tile</w:t>
-                            </w:r>
-                            <w:r>
-                              <w:rPr>
-                                <w:lang w:val="en-US"/>
-                              </w:rPr>
-                              <w:t xml:space="preserve"> Arrangement” window shows the M</w:t>
-                            </w:r>
-                            <w:r>
-                              <w:rPr>
-                                <w:lang w:val="en-US"/>
-                              </w:rPr>
-                              <w:t>oon in the so-called “normalized orienta</w:t>
+                              <w:t>The “Tile Arrangement” window shows the Moon in the so-called “normalized orienta</w:t>
                             </w:r>
                             <w:r>
                               <w:rPr>
@@ -11883,19 +11857,7 @@
                         <w:rPr>
                           <w:lang w:val="en-US"/>
                         </w:rPr>
-                        <w:t>The “Tile</w:t>
-                      </w:r>
-                      <w:r>
-                        <w:rPr>
-                          <w:lang w:val="en-US"/>
-                        </w:rPr>
-                        <w:t xml:space="preserve"> Arrangement” window shows the M</w:t>
-                      </w:r>
-                      <w:r>
-                        <w:rPr>
-                          <w:lang w:val="en-US"/>
-                        </w:rPr>
-                        <w:t>oon in the so-called “normalized orienta</w:t>
+                        <w:t>The “Tile Arrangement” window shows the Moon in the so-called “normalized orienta</w:t>
                       </w:r>
                       <w:r>
                         <w:rPr>
@@ -13893,7 +13855,7 @@
           <w:lang w:val="en-US"/>
         </w:rPr>
       </w:pPr>
-      <w:bookmarkStart w:id="72" w:name="_Toc510165784"/>
+      <w:bookmarkStart w:id="71" w:name="_Toc510165784"/>
       <w:r>
         <w:rPr>
           <w:lang w:val="en-US"/>
@@ -13918,7 +13880,7 @@
         </w:rPr>
         <w:t>Coordinate System Drift</w:t>
       </w:r>
-      <w:bookmarkEnd w:id="72"/>
+      <w:bookmarkEnd w:id="71"/>
     </w:p>
     <w:p>
       <w:pPr>
@@ -15143,16 +15105,16 @@
           <w:lang w:val="en-US"/>
         </w:rPr>
       </w:pPr>
-      <w:bookmarkStart w:id="73" w:name="_Ref484455529"/>
-      <w:bookmarkStart w:id="74" w:name="_Toc510165785"/>
+      <w:bookmarkStart w:id="72" w:name="_Ref484455529"/>
+      <w:bookmarkStart w:id="73" w:name="_Toc510165785"/>
       <w:r>
         <w:rPr>
           <w:lang w:val="en-US"/>
         </w:rPr>
         <w:t>Automatic Alignment</w:t>
       </w:r>
+      <w:bookmarkEnd w:id="72"/>
       <w:bookmarkEnd w:id="73"/>
-      <w:bookmarkEnd w:id="74"/>
     </w:p>
     <w:p>
       <w:pPr>
@@ -16406,14 +16368,14 @@
           <w:lang w:val="en-US"/>
         </w:rPr>
       </w:pPr>
-      <w:bookmarkStart w:id="75" w:name="_Toc510165786"/>
+      <w:bookmarkStart w:id="74" w:name="_Toc510165786"/>
       <w:r>
         <w:rPr>
           <w:lang w:val="en-US"/>
         </w:rPr>
         <w:t>End of Program</w:t>
       </w:r>
-      <w:bookmarkEnd w:id="75"/>
+      <w:bookmarkEnd w:id="74"/>
     </w:p>
     <w:p>
       <w:pPr>
@@ -16950,11 +16912,11 @@
           <w:lang w:val="en-US"/>
         </w:rPr>
       </w:pPr>
-      <w:bookmarkStart w:id="76" w:name="_Ref434581650"/>
-      <w:bookmarkStart w:id="77" w:name="_Ref436211928"/>
-      <w:bookmarkStart w:id="78" w:name="_Ref436228182"/>
-      <w:bookmarkStart w:id="79" w:name="_Ref436836357"/>
-      <w:bookmarkStart w:id="80" w:name="_Toc510165787"/>
+      <w:bookmarkStart w:id="75" w:name="_Ref434581650"/>
+      <w:bookmarkStart w:id="76" w:name="_Ref436211928"/>
+      <w:bookmarkStart w:id="77" w:name="_Ref436228182"/>
+      <w:bookmarkStart w:id="78" w:name="_Ref436836357"/>
+      <w:bookmarkStart w:id="79" w:name="_Toc510165787"/>
       <w:r>
         <w:rPr>
           <w:lang w:val="en-US"/>
@@ -16986,17 +16948,17 @@
         </w:rPr>
         <w:t>at the Configuration Dialo</w:t>
       </w:r>
+      <w:bookmarkEnd w:id="75"/>
+      <w:r>
+        <w:rPr>
+          <w:lang w:val="en-US"/>
+        </w:rPr>
+        <w:t>g</w:t>
+      </w:r>
       <w:bookmarkEnd w:id="76"/>
-      <w:r>
-        <w:rPr>
-          <w:lang w:val="en-US"/>
-        </w:rPr>
-        <w:t>g</w:t>
-      </w:r>
       <w:bookmarkEnd w:id="77"/>
       <w:bookmarkEnd w:id="78"/>
       <w:bookmarkEnd w:id="79"/>
-      <w:bookmarkEnd w:id="80"/>
     </w:p>
     <w:p>
       <w:pPr>
@@ -20726,7 +20688,7 @@
           <w:lang w:val="en-US"/>
         </w:rPr>
       </w:pPr>
-      <w:bookmarkStart w:id="81" w:name="_Toc510165788"/>
+      <w:bookmarkStart w:id="80" w:name="_Toc510165788"/>
       <w:r>
         <w:rPr>
           <w:lang w:val="en-US"/>
@@ -20746,7 +20708,7 @@
         </w:rPr>
         <w:t>Algorithms Used by the Program</w:t>
       </w:r>
-      <w:bookmarkEnd w:id="81"/>
+      <w:bookmarkEnd w:id="80"/>
     </w:p>
     <w:p>
       <w:pPr>
@@ -30276,7 +30238,6 @@
           <w:id w:val="891626259"/>
           <w:citation/>
         </w:sdtPr>
-        <w:sdtEndPr/>
         <w:sdtContent>
           <w:r>
             <w:rPr>
@@ -30683,7 +30644,6 @@
           <w:id w:val="-1874454136"/>
           <w:citation/>
         </w:sdtPr>
-        <w:sdtEndPr/>
         <w:sdtContent>
           <w:r>
             <w:rPr>
@@ -35371,8 +35331,8 @@
           <w:lang w:val="en-US"/>
         </w:rPr>
       </w:pPr>
-      <w:bookmarkStart w:id="82" w:name="_Ref436211836"/>
-      <w:bookmarkStart w:id="83" w:name="_Toc510165789"/>
+      <w:bookmarkStart w:id="81" w:name="_Ref436211836"/>
+      <w:bookmarkStart w:id="82" w:name="_Toc510165789"/>
       <w:r>
         <w:rPr>
           <w:lang w:val="en-US"/>
@@ -35380,8 +35340,8 @@
         <w:lastRenderedPageBreak/>
         <w:t>Appendix C: Determination of the Focal Length of the System</w:t>
       </w:r>
+      <w:bookmarkEnd w:id="81"/>
       <w:bookmarkEnd w:id="82"/>
-      <w:bookmarkEnd w:id="83"/>
     </w:p>
     <w:p>
       <w:pPr>
@@ -37905,7 +37865,6 @@
         <w:docPartUnique/>
       </w:docPartObj>
     </w:sdtPr>
-    <w:sdtEndPr/>
     <w:sdtContent>
       <w:p>
         <w:pPr>
@@ -44852,7 +44811,7 @@
 </file>
 
 <file path=customXml/itemProps1.xml><?xml version="1.0" encoding="utf-8"?>
-<ds:datastoreItem xmlns:ds="http://schemas.openxmlformats.org/officeDocument/2006/customXml" ds:itemID="{2E595D9F-6B75-46B2-97B8-91B6DDC42E64}">
+<ds:datastoreItem xmlns:ds="http://schemas.openxmlformats.org/officeDocument/2006/customXml" ds:itemID="{293F87E7-352C-4AD4-9586-C3E7C23E1627}">
   <ds:schemaRefs>
     <ds:schemaRef ds:uri="http://schemas.openxmlformats.org/officeDocument/2006/bibliography"/>
   </ds:schemaRefs>

</xml_diff>

<commit_message>
Documentation for Linux installation updated
</commit_message>
<xml_diff>
--- a/Documentation/MoonPanoramaMaker_User-Guide.docx
+++ b/Documentation/MoonPanoramaMaker_User-Guide.docx
@@ -1564,7 +1564,7 @@
             <w:noProof/>
             <w:webHidden/>
           </w:rPr>
-          <w:t>9</w:t>
+          <w:t>10</w:t>
         </w:r>
         <w:r>
           <w:rPr>
@@ -3379,7 +3379,19 @@
         <w:rPr>
           <w:lang w:val="en-US" w:eastAsia="de-DE"/>
         </w:rPr>
-        <w:t xml:space="preserve">As an alternative to ASCOM there is the option to use INDI for telescope control. This way </w:t>
+        <w:t xml:space="preserve">As an alternative to ASCOM there is the option to use INDI for telescope control. </w:t>
+      </w:r>
+      <w:r>
+        <w:rPr>
+          <w:lang w:val="en-US" w:eastAsia="de-DE"/>
+        </w:rPr>
+        <w:t>Therefore,</w:t>
+      </w:r>
+      <w:r>
+        <w:rPr>
+          <w:lang w:val="en-US" w:eastAsia="de-DE"/>
+        </w:rPr>
+        <w:t xml:space="preserve"> </w:t>
       </w:r>
       <w:proofErr w:type="spellStart"/>
       <w:r>
@@ -3393,7 +3405,19 @@
         <w:rPr>
           <w:lang w:val="en-US" w:eastAsia="de-DE"/>
         </w:rPr>
-        <w:t xml:space="preserve"> can be used on Linux systems as well.</w:t>
+        <w:t xml:space="preserve"> can be used on Linux systems as well</w:t>
+      </w:r>
+      <w:r>
+        <w:rPr>
+          <w:lang w:val="en-US" w:eastAsia="de-DE"/>
+        </w:rPr>
+        <w:t xml:space="preserve"> now</w:t>
+      </w:r>
+      <w:r>
+        <w:rPr>
+          <w:lang w:val="en-US" w:eastAsia="de-DE"/>
+        </w:rPr>
+        <w:t>.</w:t>
       </w:r>
     </w:p>
     <w:p>
@@ -3488,7 +3512,33 @@
         <w:rPr>
           <w:lang w:val="en-US" w:eastAsia="de-DE"/>
         </w:rPr>
-        <w:t xml:space="preserve">The Windows installer was produced with </w:t>
+        <w:t>The Windows installer</w:t>
+      </w:r>
+      <w:r>
+        <w:rPr>
+          <w:lang w:val="en-US" w:eastAsia="de-DE"/>
+        </w:rPr>
+        <w:t xml:space="preserve"> (as well as the Linux </w:t>
+      </w:r>
+      <w:proofErr w:type="spellStart"/>
+      <w:r>
+        <w:rPr>
+          <w:lang w:val="en-US" w:eastAsia="de-DE"/>
+        </w:rPr>
+        <w:t>tarfile</w:t>
+      </w:r>
+      <w:proofErr w:type="spellEnd"/>
+      <w:r>
+        <w:rPr>
+          <w:lang w:val="en-US" w:eastAsia="de-DE"/>
+        </w:rPr>
+        <w:t>)</w:t>
+      </w:r>
+      <w:r>
+        <w:rPr>
+          <w:lang w:val="en-US" w:eastAsia="de-DE"/>
+        </w:rPr>
+        <w:t xml:space="preserve"> was produced with </w:t>
       </w:r>
       <w:proofErr w:type="spellStart"/>
       <w:r>
@@ -4208,7 +4258,19 @@
         <w:rPr>
           <w:lang w:val="en-US"/>
         </w:rPr>
-        <w:t xml:space="preserve"> on Linux systems there is the option to control the telescope mount via INDI.</w:t>
+        <w:t xml:space="preserve"> on Linux systems there is</w:t>
+      </w:r>
+      <w:r>
+        <w:rPr>
+          <w:lang w:val="en-US"/>
+        </w:rPr>
+        <w:t xml:space="preserve"> now</w:t>
+      </w:r>
+      <w:r>
+        <w:rPr>
+          <w:lang w:val="en-US"/>
+        </w:rPr>
+        <w:t xml:space="preserve"> the option to control the telescope mount via INDI.</w:t>
       </w:r>
     </w:p>
     <w:p>
@@ -4885,30 +4947,50 @@
         </w:rPr>
         <w:t xml:space="preserve">is distributed as a single file: the Windows installer </w:t>
       </w:r>
-      <w:r>
-        <w:rPr>
-          <w:lang w:val="en-US"/>
-        </w:rPr>
-        <w:t>“MoonPanoramaMaker_</w:t>
-      </w:r>
-      <w:r>
-        <w:rPr>
-          <w:lang w:val="en-US"/>
-        </w:rPr>
-        <w:t>1.0.0</w:t>
-      </w:r>
-      <w:r>
-        <w:rPr>
-          <w:lang w:val="en-US"/>
-        </w:rPr>
-        <w:t>.exe</w:t>
-      </w:r>
-      <w:r>
-        <w:rPr>
-          <w:lang w:val="en-US"/>
-        </w:rPr>
-        <w:t>”</w:t>
-      </w:r>
+      <w:hyperlink r:id="rId13" w:history="1">
+        <w:r>
+          <w:rPr>
+            <w:rStyle w:val="Hyperlink"/>
+            <w:lang w:val="en-US"/>
+          </w:rPr>
+          <w:t>“MoonPanoramaMaker_</w:t>
+        </w:r>
+        <w:r>
+          <w:rPr>
+            <w:rStyle w:val="Hyperlink"/>
+            <w:lang w:val="en-US"/>
+          </w:rPr>
+          <w:t>V</w:t>
+        </w:r>
+        <w:r>
+          <w:rPr>
+            <w:rStyle w:val="Hyperlink"/>
+            <w:lang w:val="en-US"/>
+          </w:rPr>
+          <w:t>1.0.0</w:t>
+        </w:r>
+        <w:r>
+          <w:rPr>
+            <w:rStyle w:val="Hyperlink"/>
+            <w:lang w:val="en-US"/>
+          </w:rPr>
+          <w:t>_Windows-Installer</w:t>
+        </w:r>
+        <w:r>
+          <w:rPr>
+            <w:rStyle w:val="Hyperlink"/>
+            <w:lang w:val="en-US"/>
+          </w:rPr>
+          <w:t>.exe</w:t>
+        </w:r>
+        <w:r>
+          <w:rPr>
+            <w:rStyle w:val="Hyperlink"/>
+            <w:lang w:val="en-US"/>
+          </w:rPr>
+          <w:t>”</w:t>
+        </w:r>
+      </w:hyperlink>
       <w:r>
         <w:rPr>
           <w:lang w:val="en-US"/>
@@ -5157,6 +5239,8 @@
         </w:rPr>
         <w:t>MoonPanoramaMaker_xxx_Tile-Layout.png (with xxx denoting the time stamp when the layout was created)</w:t>
       </w:r>
+      <w:bookmarkStart w:id="41" w:name="_GoBack"/>
+      <w:bookmarkEnd w:id="41"/>
     </w:p>
     <w:p>
       <w:pPr>
@@ -5281,7 +5365,7 @@
                     <pic:cNvPicPr/>
                   </pic:nvPicPr>
                   <pic:blipFill>
-                    <a:blip r:embed="rId13" cstate="print">
+                    <a:blip r:embed="rId14" cstate="print">
                       <a:extLst>
                         <a:ext uri="{28A0092B-C50C-407E-A947-70E740481C1C}">
                           <a14:useLocalDpi xmlns:a14="http://schemas.microsoft.com/office/drawing/2010/main" val="0"/>
@@ -5462,7 +5546,7 @@
                     <pic:cNvPicPr/>
                   </pic:nvPicPr>
                   <pic:blipFill>
-                    <a:blip r:embed="rId14">
+                    <a:blip r:embed="rId15">
                       <a:extLst>
                         <a:ext uri="{28A0092B-C50C-407E-A947-70E740481C1C}">
                           <a14:useLocalDpi xmlns:a14="http://schemas.microsoft.com/office/drawing/2010/main" val="0"/>
@@ -5559,14 +5643,14 @@
           <w:lang w:val="en-US"/>
         </w:rPr>
       </w:pPr>
-      <w:bookmarkStart w:id="41" w:name="_Toc510165771"/>
+      <w:bookmarkStart w:id="42" w:name="_Toc510165771"/>
       <w:r>
         <w:rPr>
           <w:lang w:val="en-US"/>
         </w:rPr>
         <w:t>Linux</w:t>
       </w:r>
-      <w:bookmarkEnd w:id="41"/>
+      <w:bookmarkEnd w:id="42"/>
     </w:p>
     <w:p>
       <w:pPr>
@@ -5594,7 +5678,7 @@
         </w:rPr>
         <w:t xml:space="preserve"> version 1.0.0 the option was introduced to control the telescope mount via </w:t>
       </w:r>
-      <w:hyperlink r:id="rId15" w:history="1">
+      <w:hyperlink r:id="rId16" w:history="1">
         <w:r>
           <w:rPr>
             <w:rStyle w:val="Hyperlink"/>
@@ -5687,7 +5771,7 @@
                     <pic:cNvPicPr/>
                   </pic:nvPicPr>
                   <pic:blipFill>
-                    <a:blip r:embed="rId16"/>
+                    <a:blip r:embed="rId17"/>
                     <a:stretch>
                       <a:fillRect/>
                     </a:stretch>
@@ -5824,7 +5908,7 @@
         </w:rPr>
         <w:t xml:space="preserve"> was developed using the </w:t>
       </w:r>
-      <w:hyperlink r:id="rId17" w:history="1">
+      <w:hyperlink r:id="rId18" w:history="1">
         <w:proofErr w:type="spellStart"/>
         <w:r>
           <w:rPr>
@@ -5898,7 +5982,7 @@
           <w:lang w:val="en-US" w:eastAsia="de-DE"/>
         </w:rPr>
         <w:lastRenderedPageBreak/>
-        <w:t xml:space="preserve">Using </w:t>
+        <w:t xml:space="preserve">The complete </w:t>
       </w:r>
       <w:proofErr w:type="spellStart"/>
       <w:r>
@@ -5912,63 +5996,406 @@
         <w:rPr>
           <w:lang w:val="en-US" w:eastAsia="de-DE"/>
         </w:rPr>
-        <w:t xml:space="preserve"> with INDI is recommendable for users with a strong software background only. For them it should not be a big issue to install the Python 3.4 environment themselves, and to get the </w:t>
+        <w:t xml:space="preserve"> software for Linux can be obtained from </w:t>
       </w:r>
       <w:proofErr w:type="spellStart"/>
       <w:r>
         <w:rPr>
           <w:lang w:val="en-US" w:eastAsia="de-DE"/>
         </w:rPr>
-        <w:t>MoonPanoramaMaker</w:t>
+        <w:t>Github</w:t>
       </w:r>
       <w:proofErr w:type="spellEnd"/>
       <w:r>
         <w:rPr>
           <w:lang w:val="en-US" w:eastAsia="de-DE"/>
         </w:rPr>
-        <w:t xml:space="preserve"> source code from </w:t>
+        <w:t xml:space="preserve"> as a </w:t>
       </w:r>
       <w:proofErr w:type="spellStart"/>
       <w:r>
         <w:rPr>
           <w:lang w:val="en-US" w:eastAsia="de-DE"/>
         </w:rPr>
-        <w:t>Github</w:t>
+        <w:t>gzipped</w:t>
       </w:r>
       <w:proofErr w:type="spellEnd"/>
       <w:r>
         <w:rPr>
           <w:lang w:val="en-US" w:eastAsia="de-DE"/>
         </w:rPr>
-        <w:t>. Therefore, no attempt was made to create an automatic installer for INDI / Linux.</w:t>
+        <w:t xml:space="preserve"> </w:t>
+      </w:r>
+      <w:proofErr w:type="spellStart"/>
+      <w:r>
+        <w:rPr>
+          <w:lang w:val="en-US" w:eastAsia="de-DE"/>
+        </w:rPr>
+        <w:t>tarfile</w:t>
+      </w:r>
+      <w:proofErr w:type="spellEnd"/>
+      <w:r>
+        <w:rPr>
+          <w:lang w:val="en-US" w:eastAsia="de-DE"/>
+        </w:rPr>
+        <w:t xml:space="preserve"> (</w:t>
+      </w:r>
+      <w:hyperlink r:id="rId19" w:history="1">
+        <w:r>
+          <w:rPr>
+            <w:rStyle w:val="Hyperlink"/>
+            <w:lang w:val="en-US" w:eastAsia="de-DE"/>
+          </w:rPr>
+          <w:t>“MoonPanoramaMaker_V1.0.0_Linux.gz”</w:t>
+        </w:r>
+      </w:hyperlink>
+      <w:r>
+        <w:rPr>
+          <w:lang w:val="en-US" w:eastAsia="de-DE"/>
+        </w:rPr>
+        <w:t xml:space="preserve">). </w:t>
+      </w:r>
+      <w:r>
+        <w:rPr>
+          <w:lang w:val="en-US" w:eastAsia="de-DE"/>
+        </w:rPr>
+        <w:t>This file</w:t>
+      </w:r>
+      <w:r>
+        <w:rPr>
+          <w:lang w:val="en-US" w:eastAsia="de-DE"/>
+        </w:rPr>
+        <w:t xml:space="preserve"> can be unpacked at any file system location</w:t>
+      </w:r>
+      <w:r>
+        <w:rPr>
+          <w:lang w:val="en-US" w:eastAsia="de-DE"/>
+        </w:rPr>
+        <w:t xml:space="preserve">. The executable program </w:t>
+      </w:r>
+      <w:r>
+        <w:rPr>
+          <w:lang w:val="en-US" w:eastAsia="de-DE"/>
+        </w:rPr>
+        <w:t>“</w:t>
+      </w:r>
+      <w:proofErr w:type="spellStart"/>
+      <w:r>
+        <w:rPr>
+          <w:lang w:val="en-US" w:eastAsia="de-DE"/>
+        </w:rPr>
+        <w:t>moon_panorama_maker</w:t>
+      </w:r>
+      <w:proofErr w:type="spellEnd"/>
+      <w:r>
+        <w:rPr>
+          <w:lang w:val="en-US" w:eastAsia="de-DE"/>
+        </w:rPr>
+        <w:t xml:space="preserve">” </w:t>
+      </w:r>
+      <w:r>
+        <w:rPr>
+          <w:lang w:val="en-US" w:eastAsia="de-DE"/>
+        </w:rPr>
+        <w:t>is located in the newly created directory “</w:t>
+      </w:r>
+      <w:proofErr w:type="spellStart"/>
+      <w:r>
+        <w:rPr>
+          <w:lang w:val="en-US" w:eastAsia="de-DE"/>
+        </w:rPr>
+        <w:t>moon_panorama_maker</w:t>
+      </w:r>
+      <w:proofErr w:type="spellEnd"/>
+      <w:r>
+        <w:rPr>
+          <w:lang w:val="en-US" w:eastAsia="de-DE"/>
+        </w:rPr>
+        <w:t>”. The software has been tested with Ubuntu 16.04 LTS.</w:t>
       </w:r>
     </w:p>
     <w:p>
       <w:pPr>
-        <w:pStyle w:val="berschrift3"/>
-        <w:rPr>
-          <w:lang w:val="en-US"/>
-        </w:rPr>
-      </w:pPr>
-      <w:bookmarkStart w:id="42" w:name="_Toc510165772"/>
-      <w:r>
-        <w:rPr>
-          <w:lang w:val="en-US"/>
-        </w:rPr>
-        <w:t xml:space="preserve">Connection to </w:t>
+        <w:rPr>
+          <w:lang w:val="en-US" w:eastAsia="de-DE"/>
+        </w:rPr>
+      </w:pPr>
+      <w:r>
+        <w:rPr>
+          <w:lang w:val="en-US" w:eastAsia="de-DE"/>
+        </w:rPr>
+        <w:t xml:space="preserve">The </w:t>
       </w:r>
       <w:proofErr w:type="spellStart"/>
       <w:r>
         <w:rPr>
-          <w:lang w:val="en-US"/>
-        </w:rPr>
-        <w:t>FireCapture</w:t>
-      </w:r>
-      <w:bookmarkEnd w:id="42"/>
+          <w:lang w:val="en-US" w:eastAsia="de-DE"/>
+        </w:rPr>
+        <w:t>tarfile</w:t>
+      </w:r>
+      <w:proofErr w:type="spellEnd"/>
+      <w:r>
+        <w:rPr>
+          <w:lang w:val="en-US" w:eastAsia="de-DE"/>
+        </w:rPr>
+        <w:t xml:space="preserve"> does not include the INDI software which is needed for telescope mount control. In Ubuntu (Version 16.04 or later) it can be </w:t>
+      </w:r>
+      <w:hyperlink r:id="rId20" w:history="1">
+        <w:r>
+          <w:rPr>
+            <w:rStyle w:val="Hyperlink"/>
+            <w:lang w:val="en-US" w:eastAsia="de-DE"/>
+          </w:rPr>
+          <w:t>downloaded and installed</w:t>
+        </w:r>
+      </w:hyperlink>
+      <w:r>
+        <w:rPr>
+          <w:lang w:val="en-US" w:eastAsia="de-DE"/>
+        </w:rPr>
+        <w:t xml:space="preserve"> with the following commands:</w:t>
+      </w:r>
+    </w:p>
+    <w:p>
+      <w:pPr>
+        <w:tabs>
+          <w:tab w:val="left" w:pos="916"/>
+          <w:tab w:val="left" w:pos="1832"/>
+          <w:tab w:val="left" w:pos="2748"/>
+          <w:tab w:val="left" w:pos="3664"/>
+          <w:tab w:val="left" w:pos="4580"/>
+          <w:tab w:val="left" w:pos="5496"/>
+          <w:tab w:val="left" w:pos="6412"/>
+          <w:tab w:val="left" w:pos="7328"/>
+          <w:tab w:val="left" w:pos="8244"/>
+          <w:tab w:val="left" w:pos="9160"/>
+          <w:tab w:val="left" w:pos="10076"/>
+          <w:tab w:val="left" w:pos="10992"/>
+          <w:tab w:val="left" w:pos="11908"/>
+          <w:tab w:val="left" w:pos="12824"/>
+          <w:tab w:val="left" w:pos="13740"/>
+          <w:tab w:val="left" w:pos="14656"/>
+        </w:tabs>
+        <w:spacing w:after="0" w:line="240" w:lineRule="auto"/>
+        <w:ind w:left="709"/>
+        <w:rPr>
+          <w:rFonts w:ascii="Courier New" w:eastAsia="Times New Roman" w:hAnsi="Courier New" w:cs="Courier New"/>
+          <w:sz w:val="20"/>
+          <w:szCs w:val="20"/>
+          <w:lang w:val="en-US" w:eastAsia="de-DE"/>
+        </w:rPr>
+      </w:pPr>
+      <w:proofErr w:type="spellStart"/>
+      <w:proofErr w:type="gramStart"/>
+      <w:r>
+        <w:rPr>
+          <w:rFonts w:ascii="Courier New" w:eastAsia="Times New Roman" w:hAnsi="Courier New" w:cs="Courier New"/>
+          <w:sz w:val="20"/>
+          <w:szCs w:val="20"/>
+          <w:lang w:val="en-US" w:eastAsia="de-DE"/>
+        </w:rPr>
+        <w:t>sudo</w:t>
+      </w:r>
+      <w:proofErr w:type="spellEnd"/>
+      <w:proofErr w:type="gramEnd"/>
+      <w:r>
+        <w:rPr>
+          <w:rFonts w:ascii="Courier New" w:eastAsia="Times New Roman" w:hAnsi="Courier New" w:cs="Courier New"/>
+          <w:sz w:val="20"/>
+          <w:szCs w:val="20"/>
+          <w:lang w:val="en-US" w:eastAsia="de-DE"/>
+        </w:rPr>
+        <w:t xml:space="preserve"> apt-add-repository </w:t>
+      </w:r>
+      <w:proofErr w:type="spellStart"/>
+      <w:r>
+        <w:rPr>
+          <w:rFonts w:ascii="Courier New" w:eastAsia="Times New Roman" w:hAnsi="Courier New" w:cs="Courier New"/>
+          <w:sz w:val="20"/>
+          <w:szCs w:val="20"/>
+          <w:lang w:val="en-US" w:eastAsia="de-DE"/>
+        </w:rPr>
+        <w:t>ppa:mutlaqja</w:t>
+      </w:r>
+      <w:proofErr w:type="spellEnd"/>
+      <w:r>
+        <w:rPr>
+          <w:rFonts w:ascii="Courier New" w:eastAsia="Times New Roman" w:hAnsi="Courier New" w:cs="Courier New"/>
+          <w:sz w:val="20"/>
+          <w:szCs w:val="20"/>
+          <w:lang w:val="en-US" w:eastAsia="de-DE"/>
+        </w:rPr>
+        <w:t>/</w:t>
+      </w:r>
+      <w:proofErr w:type="spellStart"/>
+      <w:r>
+        <w:rPr>
+          <w:rFonts w:ascii="Courier New" w:eastAsia="Times New Roman" w:hAnsi="Courier New" w:cs="Courier New"/>
+          <w:sz w:val="20"/>
+          <w:szCs w:val="20"/>
+          <w:lang w:val="en-US" w:eastAsia="de-DE"/>
+        </w:rPr>
+        <w:t>ppa</w:t>
+      </w:r>
       <w:proofErr w:type="spellEnd"/>
     </w:p>
     <w:p>
       <w:pPr>
+        <w:tabs>
+          <w:tab w:val="left" w:pos="916"/>
+          <w:tab w:val="left" w:pos="1832"/>
+          <w:tab w:val="left" w:pos="2748"/>
+          <w:tab w:val="left" w:pos="3664"/>
+          <w:tab w:val="left" w:pos="4580"/>
+          <w:tab w:val="left" w:pos="5496"/>
+          <w:tab w:val="left" w:pos="6412"/>
+          <w:tab w:val="left" w:pos="7328"/>
+          <w:tab w:val="left" w:pos="8244"/>
+          <w:tab w:val="left" w:pos="9160"/>
+          <w:tab w:val="left" w:pos="10076"/>
+          <w:tab w:val="left" w:pos="10992"/>
+          <w:tab w:val="left" w:pos="11908"/>
+          <w:tab w:val="left" w:pos="12824"/>
+          <w:tab w:val="left" w:pos="13740"/>
+          <w:tab w:val="left" w:pos="14656"/>
+        </w:tabs>
+        <w:spacing w:after="0" w:line="240" w:lineRule="auto"/>
+        <w:ind w:left="709"/>
+        <w:rPr>
+          <w:rFonts w:ascii="Courier New" w:eastAsia="Times New Roman" w:hAnsi="Courier New" w:cs="Courier New"/>
+          <w:sz w:val="20"/>
+          <w:szCs w:val="20"/>
+          <w:lang w:val="en-US" w:eastAsia="de-DE"/>
+        </w:rPr>
+      </w:pPr>
+      <w:proofErr w:type="spellStart"/>
+      <w:proofErr w:type="gramStart"/>
+      <w:r>
+        <w:rPr>
+          <w:rFonts w:ascii="Courier New" w:eastAsia="Times New Roman" w:hAnsi="Courier New" w:cs="Courier New"/>
+          <w:sz w:val="20"/>
+          <w:szCs w:val="20"/>
+          <w:lang w:val="en-US" w:eastAsia="de-DE"/>
+        </w:rPr>
+        <w:t>sudo</w:t>
+      </w:r>
+      <w:proofErr w:type="spellEnd"/>
+      <w:proofErr w:type="gramEnd"/>
+      <w:r>
+        <w:rPr>
+          <w:rFonts w:ascii="Courier New" w:eastAsia="Times New Roman" w:hAnsi="Courier New" w:cs="Courier New"/>
+          <w:sz w:val="20"/>
+          <w:szCs w:val="20"/>
+          <w:lang w:val="en-US" w:eastAsia="de-DE"/>
+        </w:rPr>
+        <w:t xml:space="preserve"> apt-get update</w:t>
+      </w:r>
+    </w:p>
+    <w:p>
+      <w:pPr>
+        <w:tabs>
+          <w:tab w:val="left" w:pos="916"/>
+          <w:tab w:val="left" w:pos="1832"/>
+          <w:tab w:val="left" w:pos="2748"/>
+          <w:tab w:val="left" w:pos="3664"/>
+          <w:tab w:val="left" w:pos="4580"/>
+          <w:tab w:val="left" w:pos="5496"/>
+          <w:tab w:val="left" w:pos="6412"/>
+          <w:tab w:val="left" w:pos="7328"/>
+          <w:tab w:val="left" w:pos="8244"/>
+          <w:tab w:val="left" w:pos="9160"/>
+          <w:tab w:val="left" w:pos="10076"/>
+          <w:tab w:val="left" w:pos="10992"/>
+          <w:tab w:val="left" w:pos="11908"/>
+          <w:tab w:val="left" w:pos="12824"/>
+          <w:tab w:val="left" w:pos="13740"/>
+          <w:tab w:val="left" w:pos="14656"/>
+        </w:tabs>
+        <w:spacing w:after="0" w:line="240" w:lineRule="auto"/>
+        <w:ind w:left="709"/>
+        <w:rPr>
+          <w:rFonts w:ascii="Courier New" w:eastAsia="Times New Roman" w:hAnsi="Courier New" w:cs="Courier New"/>
+          <w:sz w:val="20"/>
+          <w:szCs w:val="20"/>
+          <w:lang w:val="en-US" w:eastAsia="de-DE"/>
+        </w:rPr>
+      </w:pPr>
+      <w:proofErr w:type="spellStart"/>
+      <w:proofErr w:type="gramStart"/>
+      <w:r>
+        <w:rPr>
+          <w:rFonts w:ascii="Courier New" w:eastAsia="Times New Roman" w:hAnsi="Courier New" w:cs="Courier New"/>
+          <w:sz w:val="20"/>
+          <w:szCs w:val="20"/>
+          <w:lang w:val="en-US" w:eastAsia="de-DE"/>
+        </w:rPr>
+        <w:t>sudo</w:t>
+      </w:r>
+      <w:proofErr w:type="spellEnd"/>
+      <w:proofErr w:type="gramEnd"/>
+      <w:r>
+        <w:rPr>
+          <w:rFonts w:ascii="Courier New" w:eastAsia="Times New Roman" w:hAnsi="Courier New" w:cs="Courier New"/>
+          <w:sz w:val="20"/>
+          <w:szCs w:val="20"/>
+          <w:lang w:val="en-US" w:eastAsia="de-DE"/>
+        </w:rPr>
+        <w:t xml:space="preserve"> apt-get install </w:t>
+      </w:r>
+      <w:proofErr w:type="spellStart"/>
+      <w:r>
+        <w:rPr>
+          <w:rFonts w:ascii="Courier New" w:eastAsia="Times New Roman" w:hAnsi="Courier New" w:cs="Courier New"/>
+          <w:sz w:val="20"/>
+          <w:szCs w:val="20"/>
+          <w:lang w:val="en-US" w:eastAsia="de-DE"/>
+        </w:rPr>
+        <w:t>indi</w:t>
+      </w:r>
+      <w:proofErr w:type="spellEnd"/>
+      <w:r>
+        <w:rPr>
+          <w:rFonts w:ascii="Courier New" w:eastAsia="Times New Roman" w:hAnsi="Courier New" w:cs="Courier New"/>
+          <w:sz w:val="20"/>
+          <w:szCs w:val="20"/>
+          <w:lang w:val="en-US" w:eastAsia="de-DE"/>
+        </w:rPr>
+        <w:t>-full</w:t>
+      </w:r>
+    </w:p>
+    <w:p>
+      <w:pPr>
+        <w:rPr>
+          <w:lang w:val="en-US" w:eastAsia="de-DE"/>
+        </w:rPr>
+      </w:pPr>
+    </w:p>
+    <w:p>
+      <w:pPr>
+        <w:pStyle w:val="berschrift3"/>
+        <w:rPr>
+          <w:lang w:val="en-US"/>
+        </w:rPr>
+      </w:pPr>
+      <w:bookmarkStart w:id="43" w:name="_Toc510165772"/>
+      <w:r>
+        <w:rPr>
+          <w:lang w:val="en-US"/>
+        </w:rPr>
+        <w:t xml:space="preserve">Connection to </w:t>
+      </w:r>
+      <w:proofErr w:type="spellStart"/>
+      <w:r>
+        <w:rPr>
+          <w:lang w:val="en-US"/>
+        </w:rPr>
+        <w:t>FireCapture</w:t>
+      </w:r>
+      <w:bookmarkEnd w:id="43"/>
+      <w:proofErr w:type="spellEnd"/>
+    </w:p>
+    <w:p>
+      <w:pPr>
         <w:rPr>
           <w:lang w:val="en-US"/>
         </w:rPr>
@@ -6007,7 +6434,7 @@
         </w:rPr>
         <w:t xml:space="preserve"> (</w:t>
       </w:r>
-      <w:hyperlink r:id="rId18" w:history="1">
+      <w:hyperlink r:id="rId21" w:history="1">
         <w:r>
           <w:rPr>
             <w:rStyle w:val="Hyperlink"/>
@@ -6456,7 +6883,7 @@
                     <pic:cNvPicPr/>
                   </pic:nvPicPr>
                   <pic:blipFill>
-                    <a:blip r:embed="rId19">
+                    <a:blip r:embed="rId22">
                       <a:extLst>
                         <a:ext uri="{28A0092B-C50C-407E-A947-70E740481C1C}">
                           <a14:useLocalDpi xmlns:a14="http://schemas.microsoft.com/office/drawing/2010/main" val="0"/>
@@ -6705,6 +7132,7 @@
         <w:rPr>
           <w:lang w:val="en-US"/>
         </w:rPr>
+        <w:lastRenderedPageBreak/>
         <w:t>MoonPanoramaMaker</w:t>
       </w:r>
       <w:proofErr w:type="spellEnd"/>
@@ -6840,15 +7268,14 @@
           <w:lang w:val="en-US"/>
         </w:rPr>
       </w:pPr>
-      <w:bookmarkStart w:id="43" w:name="_Toc510165773"/>
-      <w:r>
-        <w:rPr>
-          <w:lang w:val="en-US"/>
-        </w:rPr>
-        <w:lastRenderedPageBreak/>
+      <w:bookmarkStart w:id="44" w:name="_Toc510165773"/>
+      <w:r>
+        <w:rPr>
+          <w:lang w:val="en-US"/>
+        </w:rPr>
         <w:t>Program Execution</w:t>
       </w:r>
-      <w:bookmarkEnd w:id="43"/>
+      <w:bookmarkEnd w:id="44"/>
     </w:p>
     <w:p>
       <w:pPr>
@@ -6978,12 +7405,12 @@
           <w:lang w:val="en-US" w:eastAsia="de-DE"/>
         </w:rPr>
       </w:pPr>
-      <w:bookmarkStart w:id="44" w:name="_Toc484449264"/>
-      <w:bookmarkStart w:id="45" w:name="_Toc502072385"/>
-      <w:bookmarkStart w:id="46" w:name="_Toc510165774"/>
-      <w:bookmarkEnd w:id="44"/>
+      <w:bookmarkStart w:id="45" w:name="_Toc484449264"/>
+      <w:bookmarkStart w:id="46" w:name="_Toc502072385"/>
+      <w:bookmarkStart w:id="47" w:name="_Toc510165774"/>
       <w:bookmarkEnd w:id="45"/>
       <w:bookmarkEnd w:id="46"/>
+      <w:bookmarkEnd w:id="47"/>
     </w:p>
     <w:p>
       <w:pPr>
@@ -7006,12 +7433,12 @@
           <w:lang w:val="en-US" w:eastAsia="de-DE"/>
         </w:rPr>
       </w:pPr>
-      <w:bookmarkStart w:id="47" w:name="_Toc484449265"/>
-      <w:bookmarkStart w:id="48" w:name="_Toc502072386"/>
-      <w:bookmarkStart w:id="49" w:name="_Toc510165775"/>
-      <w:bookmarkEnd w:id="47"/>
+      <w:bookmarkStart w:id="48" w:name="_Toc484449265"/>
+      <w:bookmarkStart w:id="49" w:name="_Toc502072386"/>
+      <w:bookmarkStart w:id="50" w:name="_Toc510165775"/>
       <w:bookmarkEnd w:id="48"/>
       <w:bookmarkEnd w:id="49"/>
+      <w:bookmarkEnd w:id="50"/>
     </w:p>
     <w:p>
       <w:pPr>
@@ -7034,12 +7461,12 @@
           <w:lang w:val="en-US" w:eastAsia="de-DE"/>
         </w:rPr>
       </w:pPr>
-      <w:bookmarkStart w:id="50" w:name="_Toc484449266"/>
-      <w:bookmarkStart w:id="51" w:name="_Toc502072387"/>
-      <w:bookmarkStart w:id="52" w:name="_Toc510165776"/>
-      <w:bookmarkEnd w:id="50"/>
+      <w:bookmarkStart w:id="51" w:name="_Toc484449266"/>
+      <w:bookmarkStart w:id="52" w:name="_Toc502072387"/>
+      <w:bookmarkStart w:id="53" w:name="_Toc510165776"/>
       <w:bookmarkEnd w:id="51"/>
       <w:bookmarkEnd w:id="52"/>
+      <w:bookmarkEnd w:id="53"/>
     </w:p>
     <w:p>
       <w:pPr>
@@ -7062,12 +7489,12 @@
           <w:lang w:val="en-US" w:eastAsia="de-DE"/>
         </w:rPr>
       </w:pPr>
-      <w:bookmarkStart w:id="53" w:name="_Toc484449267"/>
-      <w:bookmarkStart w:id="54" w:name="_Toc502072388"/>
-      <w:bookmarkStart w:id="55" w:name="_Toc510165777"/>
-      <w:bookmarkEnd w:id="53"/>
+      <w:bookmarkStart w:id="54" w:name="_Toc484449267"/>
+      <w:bookmarkStart w:id="55" w:name="_Toc502072388"/>
+      <w:bookmarkStart w:id="56" w:name="_Toc510165777"/>
       <w:bookmarkEnd w:id="54"/>
       <w:bookmarkEnd w:id="55"/>
+      <w:bookmarkEnd w:id="56"/>
     </w:p>
     <w:p>
       <w:pPr>
@@ -7076,16 +7503,16 @@
           <w:lang w:val="en-US"/>
         </w:rPr>
       </w:pPr>
-      <w:bookmarkStart w:id="56" w:name="_Toc510165778"/>
-      <w:bookmarkStart w:id="57" w:name="_Ref510168737"/>
+      <w:bookmarkStart w:id="57" w:name="_Toc510165778"/>
+      <w:bookmarkStart w:id="58" w:name="_Ref510168737"/>
       <w:r>
         <w:rPr>
           <w:lang w:val="en-US"/>
         </w:rPr>
         <w:t>Program Start</w:t>
       </w:r>
-      <w:bookmarkEnd w:id="56"/>
       <w:bookmarkEnd w:id="57"/>
+      <w:bookmarkEnd w:id="58"/>
     </w:p>
     <w:p>
       <w:pPr>
@@ -7472,7 +7899,7 @@
                     <pic:cNvPicPr/>
                   </pic:nvPicPr>
                   <pic:blipFill>
-                    <a:blip r:embed="rId20">
+                    <a:blip r:embed="rId23">
                       <a:extLst>
                         <a:ext uri="{28A0092B-C50C-407E-A947-70E740481C1C}">
                           <a14:useLocalDpi xmlns:a14="http://schemas.microsoft.com/office/drawing/2010/main" val="0"/>
@@ -7609,6 +8036,7 @@
         <w:rPr>
           <w:lang w:val="en-US" w:eastAsia="de-DE"/>
         </w:rPr>
+        <w:lastRenderedPageBreak/>
         <w:t xml:space="preserve">If the parameter “Camera automation” is set to “Trigger </w:t>
       </w:r>
       <w:proofErr w:type="spellStart"/>
@@ -7671,7 +8099,6 @@
           <w:noProof/>
           <w:lang w:eastAsia="de-DE"/>
         </w:rPr>
-        <w:lastRenderedPageBreak/>
         <w:drawing>
           <wp:inline distT="0" distB="0" distL="0" distR="0" wp14:anchorId="06F8174C" wp14:editId="76A26E30">
             <wp:extent cx="5760720" cy="1753235"/>
@@ -7688,7 +8115,7 @@
                     <pic:cNvPicPr/>
                   </pic:nvPicPr>
                   <pic:blipFill>
-                    <a:blip r:embed="rId21">
+                    <a:blip r:embed="rId24">
                       <a:extLst>
                         <a:ext uri="{28A0092B-C50C-407E-A947-70E740481C1C}">
                           <a14:useLocalDpi xmlns:a14="http://schemas.microsoft.com/office/drawing/2010/main" val="0"/>
@@ -7930,7 +8357,7 @@
                     <pic:cNvPicPr/>
                   </pic:nvPicPr>
                   <pic:blipFill>
-                    <a:blip r:embed="rId22">
+                    <a:blip r:embed="rId25">
                       <a:extLst>
                         <a:ext uri="{28A0092B-C50C-407E-A947-70E740481C1C}">
                           <a14:useLocalDpi xmlns:a14="http://schemas.microsoft.com/office/drawing/2010/main" val="0"/>
@@ -8310,15 +8737,7 @@
         <w:rPr>
           <w:lang w:val="en-US" w:eastAsia="de-DE"/>
         </w:rPr>
-        <w:t>the name of the protocol file is “MoonPanoramaMaker.log” in the user’s h</w:t>
-      </w:r>
-      <w:bookmarkStart w:id="58" w:name="_GoBack"/>
-      <w:bookmarkEnd w:id="58"/>
-      <w:r>
-        <w:rPr>
-          <w:lang w:val="en-US" w:eastAsia="de-DE"/>
-        </w:rPr>
-        <w:t>ome directory.</w:t>
+        <w:t>the name of the protocol file is “MoonPanoramaMaker.log” in the user’s home directory.</w:t>
       </w:r>
       <w:r>
         <w:rPr>
@@ -8438,6 +8857,7 @@
         <w:rPr>
           <w:lang w:val="en-US"/>
         </w:rPr>
+        <w:lastRenderedPageBreak/>
         <w:t>Layout of the Main Window</w:t>
       </w:r>
       <w:bookmarkEnd w:id="59"/>
@@ -8492,7 +8912,6 @@
           <w:noProof/>
           <w:lang w:eastAsia="de-DE"/>
         </w:rPr>
-        <w:lastRenderedPageBreak/>
         <w:drawing>
           <wp:inline distT="0" distB="0" distL="0" distR="0">
             <wp:extent cx="5760720" cy="1753235"/>
@@ -8509,7 +8928,7 @@
                     <pic:cNvPicPr/>
                   </pic:nvPicPr>
                   <pic:blipFill>
-                    <a:blip r:embed="rId23">
+                    <a:blip r:embed="rId26">
                       <a:extLst>
                         <a:ext uri="{28A0092B-C50C-407E-A947-70E740481C1C}">
                           <a14:useLocalDpi xmlns:a14="http://schemas.microsoft.com/office/drawing/2010/main" val="0"/>
@@ -9103,7 +9522,14 @@
         <w:rPr>
           <w:lang w:val="en-US" w:eastAsia="de-DE"/>
         </w:rPr>
-        <w:t xml:space="preserve"> coordinates of many potential landmarks. Second, these coordinates must be translated into equatorial coordinate offsets (in right ascension and declination) relative to the Moon center. This coordinate transformation is not straightforward and requires as input the Moon’s </w:t>
+        <w:t xml:space="preserve"> coordinates of many </w:t>
+      </w:r>
+      <w:r>
+        <w:rPr>
+          <w:lang w:val="en-US" w:eastAsia="de-DE"/>
+        </w:rPr>
+        <w:lastRenderedPageBreak/>
+        <w:t xml:space="preserve">potential landmarks. Second, these coordinates must be translated into equatorial coordinate offsets (in right ascension and declination) relative to the Moon center. This coordinate transformation is not straightforward and requires as input the Moon’s </w:t>
       </w:r>
       <w:proofErr w:type="spellStart"/>
       <w:r>
@@ -9289,7 +9715,7 @@
                     </pic:cNvPicPr>
                   </pic:nvPicPr>
                   <pic:blipFill>
-                    <a:blip r:embed="rId24">
+                    <a:blip r:embed="rId27">
                       <a:extLst>
                         <a:ext uri="{28A0092B-C50C-407E-A947-70E740481C1C}">
                           <a14:useLocalDpi xmlns:a14="http://schemas.microsoft.com/office/drawing/2010/main" val="0"/>
@@ -9745,7 +10171,6 @@
           <w:noProof/>
           <w:lang w:eastAsia="de-DE"/>
         </w:rPr>
-        <w:lastRenderedPageBreak/>
         <mc:AlternateContent>
           <mc:Choice Requires="wps">
             <w:drawing>
@@ -9878,7 +10303,7 @@
                     <pic:cNvPicPr/>
                   </pic:nvPicPr>
                   <pic:blipFill>
-                    <a:blip r:embed="rId25" cstate="print">
+                    <a:blip r:embed="rId28" cstate="print">
                       <a:extLst>
                         <a:ext uri="{28A0092B-C50C-407E-A947-70E740481C1C}">
                           <a14:useLocalDpi xmlns:a14="http://schemas.microsoft.com/office/drawing/2010/main" val="0"/>
@@ -10077,7 +10502,7 @@
                     <pic:cNvPicPr/>
                   </pic:nvPicPr>
                   <pic:blipFill>
-                    <a:blip r:embed="rId26" cstate="print">
+                    <a:blip r:embed="rId29" cstate="print">
                       <a:extLst>
                         <a:ext uri="{28A0092B-C50C-407E-A947-70E740481C1C}">
                           <a14:useLocalDpi xmlns:a14="http://schemas.microsoft.com/office/drawing/2010/main" val="0"/>
@@ -10130,7 +10555,7 @@
                     <pic:cNvPicPr/>
                   </pic:nvPicPr>
                   <pic:blipFill>
-                    <a:blip r:embed="rId27" cstate="print">
+                    <a:blip r:embed="rId30" cstate="print">
                       <a:extLst>
                         <a:ext uri="{28A0092B-C50C-407E-A947-70E740481C1C}">
                           <a14:useLocalDpi xmlns:a14="http://schemas.microsoft.com/office/drawing/2010/main" val="0"/>
@@ -10302,7 +10727,14 @@
         <w:rPr>
           <w:lang w:val="en-US" w:eastAsia="de-DE"/>
         </w:rPr>
-        <w:t xml:space="preserve"> (by pressing the button “Adjust camera orientation”)</w:t>
+        <w:t xml:space="preserve"> </w:t>
+      </w:r>
+      <w:r>
+        <w:rPr>
+          <w:lang w:val="en-US" w:eastAsia="de-DE"/>
+        </w:rPr>
+        <w:lastRenderedPageBreak/>
+        <w:t>(by pressing the button “Adjust camera orientation”)</w:t>
       </w:r>
       <w:r>
         <w:rPr>
@@ -10321,7 +10753,6 @@
         <w:rPr>
           <w:lang w:val="en-US" w:eastAsia="de-DE"/>
         </w:rPr>
-        <w:lastRenderedPageBreak/>
         <w:t xml:space="preserve">After these preparatory steps </w:t>
       </w:r>
       <w:proofErr w:type="spellStart"/>
@@ -11933,7 +12364,7 @@
                     </pic:cNvPicPr>
                   </pic:nvPicPr>
                   <pic:blipFill>
-                    <a:blip r:embed="rId28">
+                    <a:blip r:embed="rId31">
                       <a:extLst>
                         <a:ext uri="{28A0092B-C50C-407E-A947-70E740481C1C}">
                           <a14:useLocalDpi xmlns:a14="http://schemas.microsoft.com/office/drawing/2010/main" val="0"/>
@@ -13162,7 +13593,7 @@
                     </pic:cNvPicPr>
                   </pic:nvPicPr>
                   <pic:blipFill>
-                    <a:blip r:embed="rId29" cstate="print">
+                    <a:blip r:embed="rId32" cstate="print">
                       <a:extLst>
                         <a:ext uri="{28A0092B-C50C-407E-A947-70E740481C1C}">
                           <a14:useLocalDpi xmlns:a14="http://schemas.microsoft.com/office/drawing/2010/main" val="0"/>
@@ -13230,7 +13661,7 @@
                     </pic:cNvPicPr>
                   </pic:nvPicPr>
                   <pic:blipFill>
-                    <a:blip r:embed="rId30">
+                    <a:blip r:embed="rId33">
                       <a:extLst>
                         <a:ext uri="{28A0092B-C50C-407E-A947-70E740481C1C}">
                           <a14:useLocalDpi xmlns:a14="http://schemas.microsoft.com/office/drawing/2010/main" val="0"/>
@@ -14620,7 +15051,7 @@
                     </pic:cNvPicPr>
                   </pic:nvPicPr>
                   <pic:blipFill>
-                    <a:blip r:embed="rId31">
+                    <a:blip r:embed="rId34">
                       <a:extLst>
                         <a:ext uri="{28A0092B-C50C-407E-A947-70E740481C1C}">
                           <a14:useLocalDpi xmlns:a14="http://schemas.microsoft.com/office/drawing/2010/main" val="0"/>
@@ -15401,525 +15832,6 @@
                 <pic:pic xmlns:pic="http://schemas.openxmlformats.org/drawingml/2006/picture">
                   <pic:nvPicPr>
                     <pic:cNvPr id="0" name="Picture 4" descr="D:\Python\MoonPanoramaMaker\Documentation\Screenshots_1-0-0\1-0-0_Auto-alignment-init.PNG"/>
-                    <pic:cNvPicPr>
-                      <a:picLocks noChangeAspect="1" noChangeArrowheads="1"/>
-                    </pic:cNvPicPr>
-                  </pic:nvPicPr>
-                  <pic:blipFill>
-                    <a:blip r:embed="rId32">
-                      <a:extLst>
-                        <a:ext uri="{28A0092B-C50C-407E-A947-70E740481C1C}">
-                          <a14:useLocalDpi xmlns:a14="http://schemas.microsoft.com/office/drawing/2010/main" val="0"/>
-                        </a:ext>
-                      </a:extLst>
-                    </a:blip>
-                    <a:srcRect/>
-                    <a:stretch>
-                      <a:fillRect/>
-                    </a:stretch>
-                  </pic:blipFill>
-                  <pic:spPr bwMode="auto">
-                    <a:xfrm>
-                      <a:off x="0" y="0"/>
-                      <a:ext cx="5760720" cy="1753263"/>
-                    </a:xfrm>
-                    <a:prstGeom prst="rect">
-                      <a:avLst/>
-                    </a:prstGeom>
-                    <a:noFill/>
-                    <a:ln>
-                      <a:noFill/>
-                    </a:ln>
-                  </pic:spPr>
-                </pic:pic>
-              </a:graphicData>
-            </a:graphic>
-          </wp:inline>
-        </w:drawing>
-      </w:r>
-    </w:p>
-    <w:p>
-      <w:pPr>
-        <w:rPr>
-          <w:lang w:val="en-US"/>
-        </w:rPr>
-      </w:pPr>
-      <w:r>
-        <w:rPr>
-          <w:lang w:val="en-US" w:eastAsia="de-DE"/>
-        </w:rPr>
-        <w:t xml:space="preserve">When the user has centered the landmark and pressed “Enter”, auto-alignment initialization begins. Instead of recording an alignment point, </w:t>
-      </w:r>
-      <w:proofErr w:type="spellStart"/>
-      <w:r>
-        <w:rPr>
-          <w:lang w:val="en-US" w:eastAsia="de-DE"/>
-        </w:rPr>
-        <w:t>MoonPanoramaMaker</w:t>
-      </w:r>
-      <w:proofErr w:type="spellEnd"/>
-      <w:r>
-        <w:rPr>
-          <w:lang w:val="en-US" w:eastAsia="de-DE"/>
-        </w:rPr>
-        <w:t xml:space="preserve"> uses the video camera to take a still picture of the area around the landmark. This “reference frame” is stored for automatic alignment operations which </w:t>
-      </w:r>
-      <w:r>
-        <w:rPr>
-          <w:lang w:val="en-US" w:eastAsia="de-DE"/>
-        </w:rPr>
-        <w:t xml:space="preserve">the program </w:t>
-      </w:r>
-      <w:r>
-        <w:rPr>
-          <w:lang w:val="en-US" w:eastAsia="de-DE"/>
-        </w:rPr>
-        <w:t xml:space="preserve">from now on </w:t>
-      </w:r>
-      <w:r>
-        <w:rPr>
-          <w:lang w:val="en-US" w:eastAsia="de-DE"/>
-        </w:rPr>
-        <w:t>inserts between video recordings</w:t>
-      </w:r>
-      <w:r>
-        <w:rPr>
-          <w:lang w:val="en-US" w:eastAsia="de-DE"/>
-        </w:rPr>
-        <w:t xml:space="preserve"> </w:t>
-      </w:r>
-      <w:r>
-        <w:rPr>
-          <w:lang w:val="en-US" w:eastAsia="de-DE"/>
-        </w:rPr>
-        <w:t>automatically</w:t>
-      </w:r>
-      <w:r>
-        <w:rPr>
-          <w:lang w:val="en-US" w:eastAsia="de-DE"/>
-        </w:rPr>
-        <w:t>.</w:t>
-      </w:r>
-    </w:p>
-    <w:p>
-      <w:pPr>
-        <w:rPr>
-          <w:lang w:val="en-US"/>
-        </w:rPr>
-      </w:pPr>
-      <w:r>
-        <w:rPr>
-          <w:noProof/>
-          <w:lang w:eastAsia="de-DE"/>
-        </w:rPr>
-        <w:drawing>
-          <wp:inline distT="0" distB="0" distL="0" distR="0">
-            <wp:extent cx="5760720" cy="1753263"/>
-            <wp:effectExtent l="0" t="0" r="0" b="0"/>
-            <wp:docPr id="28" name="Grafik 28" descr="D:\Python\MoonPanoramaMaker\Documentation\Screenshots_1-0-0\1-0-0_Auto-alignment-ready.PNG"/>
-            <wp:cNvGraphicFramePr>
-              <a:graphicFrameLocks xmlns:a="http://schemas.openxmlformats.org/drawingml/2006/main" noChangeAspect="1"/>
-            </wp:cNvGraphicFramePr>
-            <a:graphic xmlns:a="http://schemas.openxmlformats.org/drawingml/2006/main">
-              <a:graphicData uri="http://schemas.openxmlformats.org/drawingml/2006/picture">
-                <pic:pic xmlns:pic="http://schemas.openxmlformats.org/drawingml/2006/picture">
-                  <pic:nvPicPr>
-                    <pic:cNvPr id="0" name="Picture 5" descr="D:\Python\MoonPanoramaMaker\Documentation\Screenshots_1-0-0\1-0-0_Auto-alignment-ready.PNG"/>
-                    <pic:cNvPicPr>
-                      <a:picLocks noChangeAspect="1" noChangeArrowheads="1"/>
-                    </pic:cNvPicPr>
-                  </pic:nvPicPr>
-                  <pic:blipFill>
-                    <a:blip r:embed="rId33">
-                      <a:extLst>
-                        <a:ext uri="{28A0092B-C50C-407E-A947-70E740481C1C}">
-                          <a14:useLocalDpi xmlns:a14="http://schemas.microsoft.com/office/drawing/2010/main" val="0"/>
-                        </a:ext>
-                      </a:extLst>
-                    </a:blip>
-                    <a:srcRect/>
-                    <a:stretch>
-                      <a:fillRect/>
-                    </a:stretch>
-                  </pic:blipFill>
-                  <pic:spPr bwMode="auto">
-                    <a:xfrm>
-                      <a:off x="0" y="0"/>
-                      <a:ext cx="5760720" cy="1753263"/>
-                    </a:xfrm>
-                    <a:prstGeom prst="rect">
-                      <a:avLst/>
-                    </a:prstGeom>
-                    <a:noFill/>
-                    <a:ln>
-                      <a:noFill/>
-                    </a:ln>
-                  </pic:spPr>
-                </pic:pic>
-              </a:graphicData>
-            </a:graphic>
-          </wp:inline>
-        </w:drawing>
-      </w:r>
-    </w:p>
-    <w:p>
-      <w:pPr>
-        <w:rPr>
-          <w:lang w:val="en-US"/>
-        </w:rPr>
-      </w:pPr>
-      <w:r>
-        <w:rPr>
-          <w:lang w:val="en-US" w:eastAsia="de-DE"/>
-        </w:rPr>
-        <w:t xml:space="preserve">After </w:t>
-      </w:r>
-      <w:r>
-        <w:rPr>
-          <w:lang w:val="en-US" w:eastAsia="de-DE"/>
-        </w:rPr>
-        <w:t xml:space="preserve">a </w:t>
-      </w:r>
-      <w:r>
-        <w:rPr>
-          <w:lang w:val="en-US" w:eastAsia="de-DE"/>
-        </w:rPr>
-        <w:t xml:space="preserve">successful </w:t>
-      </w:r>
-      <w:r>
-        <w:rPr>
-          <w:lang w:val="en-US" w:eastAsia="de-DE"/>
-        </w:rPr>
-        <w:t>auto-alignment initialization, the user can start the video acquisition loop</w:t>
-      </w:r>
-      <w:r>
-        <w:rPr>
-          <w:lang w:val="en-US" w:eastAsia="de-DE"/>
-        </w:rPr>
-        <w:t xml:space="preserve"> (“Start / </w:t>
-      </w:r>
-      <w:r>
-        <w:rPr>
-          <w:lang w:val="en-US" w:eastAsia="de-DE"/>
-        </w:rPr>
-        <w:t>c</w:t>
-      </w:r>
-      <w:r>
-        <w:rPr>
-          <w:lang w:val="en-US" w:eastAsia="de-DE"/>
-        </w:rPr>
-        <w:t xml:space="preserve">ontinue </w:t>
-      </w:r>
-      <w:r>
-        <w:rPr>
-          <w:lang w:val="en-US" w:eastAsia="de-DE"/>
-        </w:rPr>
-        <w:t>r</w:t>
-      </w:r>
-      <w:r>
-        <w:rPr>
-          <w:lang w:val="en-US" w:eastAsia="de-DE"/>
-        </w:rPr>
-        <w:t>ecording”)</w:t>
-      </w:r>
-      <w:r>
-        <w:rPr>
-          <w:lang w:val="en-US" w:eastAsia="de-DE"/>
-        </w:rPr>
-        <w:t xml:space="preserve"> which the program will interrupt </w:t>
-      </w:r>
-      <w:r>
-        <w:rPr>
-          <w:lang w:val="en-US" w:eastAsia="de-DE"/>
-        </w:rPr>
-        <w:t>at certain intervals</w:t>
-      </w:r>
-      <w:r>
-        <w:rPr>
-          <w:lang w:val="en-US" w:eastAsia="de-DE"/>
-        </w:rPr>
-        <w:t xml:space="preserve"> for new alignment</w:t>
-      </w:r>
-      <w:r>
-        <w:rPr>
-          <w:lang w:val="en-US" w:eastAsia="de-DE"/>
-        </w:rPr>
-        <w:t>s</w:t>
-      </w:r>
-      <w:r>
-        <w:rPr>
-          <w:lang w:val="en-US" w:eastAsia="de-DE"/>
-        </w:rPr>
-        <w:t xml:space="preserve">. When this happens, </w:t>
-      </w:r>
-      <w:r>
-        <w:rPr>
-          <w:lang w:val="en-US" w:eastAsia="de-DE"/>
-        </w:rPr>
-        <w:t>the program slews the telescope to</w:t>
-      </w:r>
-      <w:r>
-        <w:rPr>
-          <w:lang w:val="en-US" w:eastAsia="de-DE"/>
-        </w:rPr>
-        <w:t xml:space="preserve"> the expected landmark position, </w:t>
-      </w:r>
-      <w:r>
-        <w:rPr>
-          <w:lang w:val="en-US" w:eastAsia="de-DE"/>
-        </w:rPr>
-        <w:t xml:space="preserve">takes a still image </w:t>
-      </w:r>
-      <w:r>
-        <w:rPr>
-          <w:lang w:val="en-US" w:eastAsia="de-DE"/>
-        </w:rPr>
-        <w:lastRenderedPageBreak/>
-        <w:t xml:space="preserve">of that area and determines the shift between the new image and the reference frame. </w:t>
-      </w:r>
-      <w:r>
-        <w:rPr>
-          <w:lang w:val="en-US" w:eastAsia="de-DE"/>
-        </w:rPr>
-        <w:t xml:space="preserve">This shift (in image pixels) is translated into the current pointing error in equatorial coordinates. </w:t>
-      </w:r>
-      <w:r>
-        <w:rPr>
-          <w:lang w:val="en-US" w:eastAsia="de-DE"/>
-        </w:rPr>
-        <w:t>The result is</w:t>
-      </w:r>
-      <w:r>
-        <w:rPr>
-          <w:lang w:val="en-US" w:eastAsia="de-DE"/>
-        </w:rPr>
-        <w:t xml:space="preserve"> </w:t>
-      </w:r>
-      <w:r>
-        <w:rPr>
-          <w:lang w:val="en-US" w:eastAsia="de-DE"/>
-        </w:rPr>
-        <w:t xml:space="preserve">stored as </w:t>
-      </w:r>
-      <w:r>
-        <w:rPr>
-          <w:lang w:val="en-US" w:eastAsia="de-DE"/>
-        </w:rPr>
-        <w:t>a new alignment point, and video acquisition continues.</w:t>
-      </w:r>
-      <w:r>
-        <w:rPr>
-          <w:lang w:val="en-US" w:eastAsia="de-DE"/>
-        </w:rPr>
-        <w:t xml:space="preserve"> </w:t>
-      </w:r>
-      <w:r>
-        <w:rPr>
-          <w:lang w:val="en-US" w:eastAsia="de-DE"/>
-        </w:rPr>
-        <w:t>Fortunately, t</w:t>
-      </w:r>
-      <w:r>
-        <w:rPr>
-          <w:lang w:val="en-US" w:eastAsia="de-DE"/>
-        </w:rPr>
-        <w:t>he details of this rather complex operation are hidden from the user.</w:t>
-      </w:r>
-    </w:p>
-    <w:p>
-      <w:pPr>
-        <w:rPr>
-          <w:lang w:val="en-US"/>
-        </w:rPr>
-      </w:pPr>
-      <w:r>
-        <w:rPr>
-          <w:noProof/>
-          <w:lang w:eastAsia="de-DE"/>
-        </w:rPr>
-        <w:drawing>
-          <wp:inline distT="0" distB="0" distL="0" distR="0">
-            <wp:extent cx="5760720" cy="1755057"/>
-            <wp:effectExtent l="0" t="0" r="0" b="0"/>
-            <wp:docPr id="31" name="Grafik 31" descr="D:\Python\MoonPanoramaMaker\Documentation\Screenshots_1-0-0\1-0-0_Auto-alignment-active.PNG"/>
-            <wp:cNvGraphicFramePr>
-              <a:graphicFrameLocks xmlns:a="http://schemas.openxmlformats.org/drawingml/2006/main" noChangeAspect="1"/>
-            </wp:cNvGraphicFramePr>
-            <a:graphic xmlns:a="http://schemas.openxmlformats.org/drawingml/2006/main">
-              <a:graphicData uri="http://schemas.openxmlformats.org/drawingml/2006/picture">
-                <pic:pic xmlns:pic="http://schemas.openxmlformats.org/drawingml/2006/picture">
-                  <pic:nvPicPr>
-                    <pic:cNvPr id="0" name="Picture 6" descr="D:\Python\MoonPanoramaMaker\Documentation\Screenshots_1-0-0\1-0-0_Auto-alignment-active.PNG"/>
-                    <pic:cNvPicPr>
-                      <a:picLocks noChangeAspect="1" noChangeArrowheads="1"/>
-                    </pic:cNvPicPr>
-                  </pic:nvPicPr>
-                  <pic:blipFill>
-                    <a:blip r:embed="rId34">
-                      <a:extLst>
-                        <a:ext uri="{28A0092B-C50C-407E-A947-70E740481C1C}">
-                          <a14:useLocalDpi xmlns:a14="http://schemas.microsoft.com/office/drawing/2010/main" val="0"/>
-                        </a:ext>
-                      </a:extLst>
-                    </a:blip>
-                    <a:srcRect/>
-                    <a:stretch>
-                      <a:fillRect/>
-                    </a:stretch>
-                  </pic:blipFill>
-                  <pic:spPr bwMode="auto">
-                    <a:xfrm>
-                      <a:off x="0" y="0"/>
-                      <a:ext cx="5760720" cy="1755057"/>
-                    </a:xfrm>
-                    <a:prstGeom prst="rect">
-                      <a:avLst/>
-                    </a:prstGeom>
-                    <a:noFill/>
-                    <a:ln>
-                      <a:noFill/>
-                    </a:ln>
-                  </pic:spPr>
-                </pic:pic>
-              </a:graphicData>
-            </a:graphic>
-          </wp:inline>
-        </w:drawing>
-      </w:r>
-    </w:p>
-    <w:p>
-      <w:pPr>
-        <w:rPr>
-          <w:lang w:val="en-US" w:eastAsia="de-DE"/>
-        </w:rPr>
-      </w:pPr>
-      <w:r>
-        <w:rPr>
-          <w:lang w:val="en-US" w:eastAsia="de-DE"/>
-        </w:rPr>
-        <w:t>The user may interrupt t</w:t>
-      </w:r>
-      <w:r>
-        <w:rPr>
-          <w:lang w:val="en-US" w:eastAsia="de-DE"/>
-        </w:rPr>
-        <w:t>he video loop at any time</w:t>
-      </w:r>
-      <w:r>
-        <w:rPr>
-          <w:lang w:val="en-US" w:eastAsia="de-DE"/>
-        </w:rPr>
-        <w:t xml:space="preserve"> by pressing the “Esc” key</w:t>
-      </w:r>
-      <w:r>
-        <w:rPr>
-          <w:lang w:val="en-US" w:eastAsia="de-DE"/>
-        </w:rPr>
-        <w:t xml:space="preserve">. When control is given back to the GUI, </w:t>
-      </w:r>
-      <w:r>
-        <w:rPr>
-          <w:lang w:val="en-US" w:eastAsia="de-DE"/>
-        </w:rPr>
-        <w:t>the user</w:t>
-      </w:r>
-      <w:r>
-        <w:rPr>
-          <w:lang w:val="en-US" w:eastAsia="de-DE"/>
-        </w:rPr>
-        <w:t xml:space="preserve"> can switch off auto-alignment by pressing the red button again. After </w:t>
-      </w:r>
-      <w:r>
-        <w:rPr>
-          <w:lang w:val="en-US" w:eastAsia="de-DE"/>
-        </w:rPr>
-        <w:t>confirmation</w:t>
-      </w:r>
-      <w:r>
-        <w:rPr>
-          <w:lang w:val="en-US" w:eastAsia="de-DE"/>
-        </w:rPr>
-        <w:t>, the auto-alignment button changes back to its original state</w:t>
-      </w:r>
-      <w:r>
-        <w:rPr>
-          <w:lang w:val="en-US" w:eastAsia="de-DE"/>
-        </w:rPr>
-        <w:t xml:space="preserve"> and color</w:t>
-      </w:r>
-      <w:r>
-        <w:rPr>
-          <w:lang w:val="en-US" w:eastAsia="de-DE"/>
-        </w:rPr>
-        <w:t>, and the (manual) “Align</w:t>
-      </w:r>
-      <w:r>
-        <w:rPr>
-          <w:lang w:val="en-US" w:eastAsia="de-DE"/>
-        </w:rPr>
-        <w:t xml:space="preserve"> mount</w:t>
-      </w:r>
-      <w:r>
-        <w:rPr>
-          <w:lang w:val="en-US" w:eastAsia="de-DE"/>
-        </w:rPr>
-        <w:t>” button is re-activated.</w:t>
-      </w:r>
-      <w:r>
-        <w:rPr>
-          <w:lang w:val="en-US" w:eastAsia="de-DE"/>
-        </w:rPr>
-        <w:t xml:space="preserve"> </w:t>
-      </w:r>
-      <w:r>
-        <w:rPr>
-          <w:lang w:val="en-US" w:eastAsia="de-DE"/>
-        </w:rPr>
-        <w:t>The</w:t>
-      </w:r>
-      <w:r>
-        <w:rPr>
-          <w:lang w:val="en-US" w:eastAsia="de-DE"/>
-        </w:rPr>
-        <w:t xml:space="preserve"> user can </w:t>
-      </w:r>
-      <w:r>
-        <w:rPr>
-          <w:lang w:val="en-US" w:eastAsia="de-DE"/>
-        </w:rPr>
-        <w:t xml:space="preserve">now </w:t>
-      </w:r>
-      <w:r>
-        <w:rPr>
-          <w:lang w:val="en-US" w:eastAsia="de-DE"/>
-        </w:rPr>
-        <w:t>do the alignment manually, or start auto-alignment again.</w:t>
-      </w:r>
-    </w:p>
-    <w:p>
-      <w:pPr>
-        <w:rPr>
-          <w:lang w:val="en-US"/>
-        </w:rPr>
-      </w:pPr>
-      <w:r>
-        <w:rPr>
-          <w:noProof/>
-          <w:lang w:eastAsia="de-DE"/>
-        </w:rPr>
-        <w:drawing>
-          <wp:inline distT="0" distB="0" distL="0" distR="0">
-            <wp:extent cx="5760720" cy="1753263"/>
-            <wp:effectExtent l="0" t="0" r="0" b="0"/>
-            <wp:docPr id="34" name="Grafik 34" descr="D:\Python\MoonPanoramaMaker\Documentation\Screenshots_1-0-0\1-0-0_Auto-alignment-disabled.PNG"/>
-            <wp:cNvGraphicFramePr>
-              <a:graphicFrameLocks xmlns:a="http://schemas.openxmlformats.org/drawingml/2006/main" noChangeAspect="1"/>
-            </wp:cNvGraphicFramePr>
-            <a:graphic xmlns:a="http://schemas.openxmlformats.org/drawingml/2006/main">
-              <a:graphicData uri="http://schemas.openxmlformats.org/drawingml/2006/picture">
-                <pic:pic xmlns:pic="http://schemas.openxmlformats.org/drawingml/2006/picture">
-                  <pic:nvPicPr>
-                    <pic:cNvPr id="0" name="Picture 7" descr="D:\Python\MoonPanoramaMaker\Documentation\Screenshots_1-0-0\1-0-0_Auto-alignment-disabled.PNG"/>
                     <pic:cNvPicPr>
                       <a:picLocks noChangeAspect="1" noChangeArrowheads="1"/>
                     </pic:cNvPicPr>
@@ -15967,6 +15879,525 @@
         <w:rPr>
           <w:lang w:val="en-US" w:eastAsia="de-DE"/>
         </w:rPr>
+        <w:t xml:space="preserve">When the user has centered the landmark and pressed “Enter”, auto-alignment initialization begins. Instead of recording an alignment point, </w:t>
+      </w:r>
+      <w:proofErr w:type="spellStart"/>
+      <w:r>
+        <w:rPr>
+          <w:lang w:val="en-US" w:eastAsia="de-DE"/>
+        </w:rPr>
+        <w:t>MoonPanoramaMaker</w:t>
+      </w:r>
+      <w:proofErr w:type="spellEnd"/>
+      <w:r>
+        <w:rPr>
+          <w:lang w:val="en-US" w:eastAsia="de-DE"/>
+        </w:rPr>
+        <w:t xml:space="preserve"> uses the video camera to take a still picture of the area around the landmark. This “reference frame” is stored for automatic alignment operations which </w:t>
+      </w:r>
+      <w:r>
+        <w:rPr>
+          <w:lang w:val="en-US" w:eastAsia="de-DE"/>
+        </w:rPr>
+        <w:t xml:space="preserve">the program </w:t>
+      </w:r>
+      <w:r>
+        <w:rPr>
+          <w:lang w:val="en-US" w:eastAsia="de-DE"/>
+        </w:rPr>
+        <w:t xml:space="preserve">from now on </w:t>
+      </w:r>
+      <w:r>
+        <w:rPr>
+          <w:lang w:val="en-US" w:eastAsia="de-DE"/>
+        </w:rPr>
+        <w:t>inserts between video recordings</w:t>
+      </w:r>
+      <w:r>
+        <w:rPr>
+          <w:lang w:val="en-US" w:eastAsia="de-DE"/>
+        </w:rPr>
+        <w:t xml:space="preserve"> </w:t>
+      </w:r>
+      <w:r>
+        <w:rPr>
+          <w:lang w:val="en-US" w:eastAsia="de-DE"/>
+        </w:rPr>
+        <w:t>automatically</w:t>
+      </w:r>
+      <w:r>
+        <w:rPr>
+          <w:lang w:val="en-US" w:eastAsia="de-DE"/>
+        </w:rPr>
+        <w:t>.</w:t>
+      </w:r>
+    </w:p>
+    <w:p>
+      <w:pPr>
+        <w:rPr>
+          <w:lang w:val="en-US"/>
+        </w:rPr>
+      </w:pPr>
+      <w:r>
+        <w:rPr>
+          <w:noProof/>
+          <w:lang w:eastAsia="de-DE"/>
+        </w:rPr>
+        <w:drawing>
+          <wp:inline distT="0" distB="0" distL="0" distR="0">
+            <wp:extent cx="5760720" cy="1753263"/>
+            <wp:effectExtent l="0" t="0" r="0" b="0"/>
+            <wp:docPr id="28" name="Grafik 28" descr="D:\Python\MoonPanoramaMaker\Documentation\Screenshots_1-0-0\1-0-0_Auto-alignment-ready.PNG"/>
+            <wp:cNvGraphicFramePr>
+              <a:graphicFrameLocks xmlns:a="http://schemas.openxmlformats.org/drawingml/2006/main" noChangeAspect="1"/>
+            </wp:cNvGraphicFramePr>
+            <a:graphic xmlns:a="http://schemas.openxmlformats.org/drawingml/2006/main">
+              <a:graphicData uri="http://schemas.openxmlformats.org/drawingml/2006/picture">
+                <pic:pic xmlns:pic="http://schemas.openxmlformats.org/drawingml/2006/picture">
+                  <pic:nvPicPr>
+                    <pic:cNvPr id="0" name="Picture 5" descr="D:\Python\MoonPanoramaMaker\Documentation\Screenshots_1-0-0\1-0-0_Auto-alignment-ready.PNG"/>
+                    <pic:cNvPicPr>
+                      <a:picLocks noChangeAspect="1" noChangeArrowheads="1"/>
+                    </pic:cNvPicPr>
+                  </pic:nvPicPr>
+                  <pic:blipFill>
+                    <a:blip r:embed="rId36">
+                      <a:extLst>
+                        <a:ext uri="{28A0092B-C50C-407E-A947-70E740481C1C}">
+                          <a14:useLocalDpi xmlns:a14="http://schemas.microsoft.com/office/drawing/2010/main" val="0"/>
+                        </a:ext>
+                      </a:extLst>
+                    </a:blip>
+                    <a:srcRect/>
+                    <a:stretch>
+                      <a:fillRect/>
+                    </a:stretch>
+                  </pic:blipFill>
+                  <pic:spPr bwMode="auto">
+                    <a:xfrm>
+                      <a:off x="0" y="0"/>
+                      <a:ext cx="5760720" cy="1753263"/>
+                    </a:xfrm>
+                    <a:prstGeom prst="rect">
+                      <a:avLst/>
+                    </a:prstGeom>
+                    <a:noFill/>
+                    <a:ln>
+                      <a:noFill/>
+                    </a:ln>
+                  </pic:spPr>
+                </pic:pic>
+              </a:graphicData>
+            </a:graphic>
+          </wp:inline>
+        </w:drawing>
+      </w:r>
+    </w:p>
+    <w:p>
+      <w:pPr>
+        <w:rPr>
+          <w:lang w:val="en-US"/>
+        </w:rPr>
+      </w:pPr>
+      <w:r>
+        <w:rPr>
+          <w:lang w:val="en-US" w:eastAsia="de-DE"/>
+        </w:rPr>
+        <w:t xml:space="preserve">After </w:t>
+      </w:r>
+      <w:r>
+        <w:rPr>
+          <w:lang w:val="en-US" w:eastAsia="de-DE"/>
+        </w:rPr>
+        <w:t xml:space="preserve">a </w:t>
+      </w:r>
+      <w:r>
+        <w:rPr>
+          <w:lang w:val="en-US" w:eastAsia="de-DE"/>
+        </w:rPr>
+        <w:t xml:space="preserve">successful </w:t>
+      </w:r>
+      <w:r>
+        <w:rPr>
+          <w:lang w:val="en-US" w:eastAsia="de-DE"/>
+        </w:rPr>
+        <w:t>auto-alignment initialization, the user can start the video acquisition loop</w:t>
+      </w:r>
+      <w:r>
+        <w:rPr>
+          <w:lang w:val="en-US" w:eastAsia="de-DE"/>
+        </w:rPr>
+        <w:t xml:space="preserve"> (“Start / </w:t>
+      </w:r>
+      <w:r>
+        <w:rPr>
+          <w:lang w:val="en-US" w:eastAsia="de-DE"/>
+        </w:rPr>
+        <w:t>c</w:t>
+      </w:r>
+      <w:r>
+        <w:rPr>
+          <w:lang w:val="en-US" w:eastAsia="de-DE"/>
+        </w:rPr>
+        <w:t xml:space="preserve">ontinue </w:t>
+      </w:r>
+      <w:r>
+        <w:rPr>
+          <w:lang w:val="en-US" w:eastAsia="de-DE"/>
+        </w:rPr>
+        <w:t>r</w:t>
+      </w:r>
+      <w:r>
+        <w:rPr>
+          <w:lang w:val="en-US" w:eastAsia="de-DE"/>
+        </w:rPr>
+        <w:t>ecording”)</w:t>
+      </w:r>
+      <w:r>
+        <w:rPr>
+          <w:lang w:val="en-US" w:eastAsia="de-DE"/>
+        </w:rPr>
+        <w:t xml:space="preserve"> which the program will interrupt </w:t>
+      </w:r>
+      <w:r>
+        <w:rPr>
+          <w:lang w:val="en-US" w:eastAsia="de-DE"/>
+        </w:rPr>
+        <w:t>at certain intervals</w:t>
+      </w:r>
+      <w:r>
+        <w:rPr>
+          <w:lang w:val="en-US" w:eastAsia="de-DE"/>
+        </w:rPr>
+        <w:t xml:space="preserve"> for new alignment</w:t>
+      </w:r>
+      <w:r>
+        <w:rPr>
+          <w:lang w:val="en-US" w:eastAsia="de-DE"/>
+        </w:rPr>
+        <w:t>s</w:t>
+      </w:r>
+      <w:r>
+        <w:rPr>
+          <w:lang w:val="en-US" w:eastAsia="de-DE"/>
+        </w:rPr>
+        <w:t xml:space="preserve">. When this happens, </w:t>
+      </w:r>
+      <w:r>
+        <w:rPr>
+          <w:lang w:val="en-US" w:eastAsia="de-DE"/>
+        </w:rPr>
+        <w:t>the program slews the telescope to</w:t>
+      </w:r>
+      <w:r>
+        <w:rPr>
+          <w:lang w:val="en-US" w:eastAsia="de-DE"/>
+        </w:rPr>
+        <w:t xml:space="preserve"> the expected landmark position, </w:t>
+      </w:r>
+      <w:r>
+        <w:rPr>
+          <w:lang w:val="en-US" w:eastAsia="de-DE"/>
+        </w:rPr>
+        <w:t xml:space="preserve">takes a still image </w:t>
+      </w:r>
+      <w:r>
+        <w:rPr>
+          <w:lang w:val="en-US" w:eastAsia="de-DE"/>
+        </w:rPr>
+        <w:lastRenderedPageBreak/>
+        <w:t xml:space="preserve">of that area and determines the shift between the new image and the reference frame. </w:t>
+      </w:r>
+      <w:r>
+        <w:rPr>
+          <w:lang w:val="en-US" w:eastAsia="de-DE"/>
+        </w:rPr>
+        <w:t xml:space="preserve">This shift (in image pixels) is translated into the current pointing error in equatorial coordinates. </w:t>
+      </w:r>
+      <w:r>
+        <w:rPr>
+          <w:lang w:val="en-US" w:eastAsia="de-DE"/>
+        </w:rPr>
+        <w:t>The result is</w:t>
+      </w:r>
+      <w:r>
+        <w:rPr>
+          <w:lang w:val="en-US" w:eastAsia="de-DE"/>
+        </w:rPr>
+        <w:t xml:space="preserve"> </w:t>
+      </w:r>
+      <w:r>
+        <w:rPr>
+          <w:lang w:val="en-US" w:eastAsia="de-DE"/>
+        </w:rPr>
+        <w:t xml:space="preserve">stored as </w:t>
+      </w:r>
+      <w:r>
+        <w:rPr>
+          <w:lang w:val="en-US" w:eastAsia="de-DE"/>
+        </w:rPr>
+        <w:t>a new alignment point, and video acquisition continues.</w:t>
+      </w:r>
+      <w:r>
+        <w:rPr>
+          <w:lang w:val="en-US" w:eastAsia="de-DE"/>
+        </w:rPr>
+        <w:t xml:space="preserve"> </w:t>
+      </w:r>
+      <w:r>
+        <w:rPr>
+          <w:lang w:val="en-US" w:eastAsia="de-DE"/>
+        </w:rPr>
+        <w:t>Fortunately, t</w:t>
+      </w:r>
+      <w:r>
+        <w:rPr>
+          <w:lang w:val="en-US" w:eastAsia="de-DE"/>
+        </w:rPr>
+        <w:t>he details of this rather complex operation are hidden from the user.</w:t>
+      </w:r>
+    </w:p>
+    <w:p>
+      <w:pPr>
+        <w:rPr>
+          <w:lang w:val="en-US"/>
+        </w:rPr>
+      </w:pPr>
+      <w:r>
+        <w:rPr>
+          <w:noProof/>
+          <w:lang w:eastAsia="de-DE"/>
+        </w:rPr>
+        <w:drawing>
+          <wp:inline distT="0" distB="0" distL="0" distR="0">
+            <wp:extent cx="5760720" cy="1755057"/>
+            <wp:effectExtent l="0" t="0" r="0" b="0"/>
+            <wp:docPr id="31" name="Grafik 31" descr="D:\Python\MoonPanoramaMaker\Documentation\Screenshots_1-0-0\1-0-0_Auto-alignment-active.PNG"/>
+            <wp:cNvGraphicFramePr>
+              <a:graphicFrameLocks xmlns:a="http://schemas.openxmlformats.org/drawingml/2006/main" noChangeAspect="1"/>
+            </wp:cNvGraphicFramePr>
+            <a:graphic xmlns:a="http://schemas.openxmlformats.org/drawingml/2006/main">
+              <a:graphicData uri="http://schemas.openxmlformats.org/drawingml/2006/picture">
+                <pic:pic xmlns:pic="http://schemas.openxmlformats.org/drawingml/2006/picture">
+                  <pic:nvPicPr>
+                    <pic:cNvPr id="0" name="Picture 6" descr="D:\Python\MoonPanoramaMaker\Documentation\Screenshots_1-0-0\1-0-0_Auto-alignment-active.PNG"/>
+                    <pic:cNvPicPr>
+                      <a:picLocks noChangeAspect="1" noChangeArrowheads="1"/>
+                    </pic:cNvPicPr>
+                  </pic:nvPicPr>
+                  <pic:blipFill>
+                    <a:blip r:embed="rId37">
+                      <a:extLst>
+                        <a:ext uri="{28A0092B-C50C-407E-A947-70E740481C1C}">
+                          <a14:useLocalDpi xmlns:a14="http://schemas.microsoft.com/office/drawing/2010/main" val="0"/>
+                        </a:ext>
+                      </a:extLst>
+                    </a:blip>
+                    <a:srcRect/>
+                    <a:stretch>
+                      <a:fillRect/>
+                    </a:stretch>
+                  </pic:blipFill>
+                  <pic:spPr bwMode="auto">
+                    <a:xfrm>
+                      <a:off x="0" y="0"/>
+                      <a:ext cx="5760720" cy="1755057"/>
+                    </a:xfrm>
+                    <a:prstGeom prst="rect">
+                      <a:avLst/>
+                    </a:prstGeom>
+                    <a:noFill/>
+                    <a:ln>
+                      <a:noFill/>
+                    </a:ln>
+                  </pic:spPr>
+                </pic:pic>
+              </a:graphicData>
+            </a:graphic>
+          </wp:inline>
+        </w:drawing>
+      </w:r>
+    </w:p>
+    <w:p>
+      <w:pPr>
+        <w:rPr>
+          <w:lang w:val="en-US" w:eastAsia="de-DE"/>
+        </w:rPr>
+      </w:pPr>
+      <w:r>
+        <w:rPr>
+          <w:lang w:val="en-US" w:eastAsia="de-DE"/>
+        </w:rPr>
+        <w:t>The user may interrupt t</w:t>
+      </w:r>
+      <w:r>
+        <w:rPr>
+          <w:lang w:val="en-US" w:eastAsia="de-DE"/>
+        </w:rPr>
+        <w:t>he video loop at any time</w:t>
+      </w:r>
+      <w:r>
+        <w:rPr>
+          <w:lang w:val="en-US" w:eastAsia="de-DE"/>
+        </w:rPr>
+        <w:t xml:space="preserve"> by pressing the “Esc” key</w:t>
+      </w:r>
+      <w:r>
+        <w:rPr>
+          <w:lang w:val="en-US" w:eastAsia="de-DE"/>
+        </w:rPr>
+        <w:t xml:space="preserve">. When control is given back to the GUI, </w:t>
+      </w:r>
+      <w:r>
+        <w:rPr>
+          <w:lang w:val="en-US" w:eastAsia="de-DE"/>
+        </w:rPr>
+        <w:t>the user</w:t>
+      </w:r>
+      <w:r>
+        <w:rPr>
+          <w:lang w:val="en-US" w:eastAsia="de-DE"/>
+        </w:rPr>
+        <w:t xml:space="preserve"> can switch off auto-alignment by pressing the red button again. After </w:t>
+      </w:r>
+      <w:r>
+        <w:rPr>
+          <w:lang w:val="en-US" w:eastAsia="de-DE"/>
+        </w:rPr>
+        <w:t>confirmation</w:t>
+      </w:r>
+      <w:r>
+        <w:rPr>
+          <w:lang w:val="en-US" w:eastAsia="de-DE"/>
+        </w:rPr>
+        <w:t>, the auto-alignment button changes back to its original state</w:t>
+      </w:r>
+      <w:r>
+        <w:rPr>
+          <w:lang w:val="en-US" w:eastAsia="de-DE"/>
+        </w:rPr>
+        <w:t xml:space="preserve"> and color</w:t>
+      </w:r>
+      <w:r>
+        <w:rPr>
+          <w:lang w:val="en-US" w:eastAsia="de-DE"/>
+        </w:rPr>
+        <w:t>, and the (manual) “Align</w:t>
+      </w:r>
+      <w:r>
+        <w:rPr>
+          <w:lang w:val="en-US" w:eastAsia="de-DE"/>
+        </w:rPr>
+        <w:t xml:space="preserve"> mount</w:t>
+      </w:r>
+      <w:r>
+        <w:rPr>
+          <w:lang w:val="en-US" w:eastAsia="de-DE"/>
+        </w:rPr>
+        <w:t>” button is re-activated.</w:t>
+      </w:r>
+      <w:r>
+        <w:rPr>
+          <w:lang w:val="en-US" w:eastAsia="de-DE"/>
+        </w:rPr>
+        <w:t xml:space="preserve"> </w:t>
+      </w:r>
+      <w:r>
+        <w:rPr>
+          <w:lang w:val="en-US" w:eastAsia="de-DE"/>
+        </w:rPr>
+        <w:t>The</w:t>
+      </w:r>
+      <w:r>
+        <w:rPr>
+          <w:lang w:val="en-US" w:eastAsia="de-DE"/>
+        </w:rPr>
+        <w:t xml:space="preserve"> user can </w:t>
+      </w:r>
+      <w:r>
+        <w:rPr>
+          <w:lang w:val="en-US" w:eastAsia="de-DE"/>
+        </w:rPr>
+        <w:t xml:space="preserve">now </w:t>
+      </w:r>
+      <w:r>
+        <w:rPr>
+          <w:lang w:val="en-US" w:eastAsia="de-DE"/>
+        </w:rPr>
+        <w:t>do the alignment manually, or start auto-alignment again.</w:t>
+      </w:r>
+    </w:p>
+    <w:p>
+      <w:pPr>
+        <w:rPr>
+          <w:lang w:val="en-US"/>
+        </w:rPr>
+      </w:pPr>
+      <w:r>
+        <w:rPr>
+          <w:noProof/>
+          <w:lang w:eastAsia="de-DE"/>
+        </w:rPr>
+        <w:drawing>
+          <wp:inline distT="0" distB="0" distL="0" distR="0">
+            <wp:extent cx="5760720" cy="1753263"/>
+            <wp:effectExtent l="0" t="0" r="0" b="0"/>
+            <wp:docPr id="34" name="Grafik 34" descr="D:\Python\MoonPanoramaMaker\Documentation\Screenshots_1-0-0\1-0-0_Auto-alignment-disabled.PNG"/>
+            <wp:cNvGraphicFramePr>
+              <a:graphicFrameLocks xmlns:a="http://schemas.openxmlformats.org/drawingml/2006/main" noChangeAspect="1"/>
+            </wp:cNvGraphicFramePr>
+            <a:graphic xmlns:a="http://schemas.openxmlformats.org/drawingml/2006/main">
+              <a:graphicData uri="http://schemas.openxmlformats.org/drawingml/2006/picture">
+                <pic:pic xmlns:pic="http://schemas.openxmlformats.org/drawingml/2006/picture">
+                  <pic:nvPicPr>
+                    <pic:cNvPr id="0" name="Picture 7" descr="D:\Python\MoonPanoramaMaker\Documentation\Screenshots_1-0-0\1-0-0_Auto-alignment-disabled.PNG"/>
+                    <pic:cNvPicPr>
+                      <a:picLocks noChangeAspect="1" noChangeArrowheads="1"/>
+                    </pic:cNvPicPr>
+                  </pic:nvPicPr>
+                  <pic:blipFill>
+                    <a:blip r:embed="rId38">
+                      <a:extLst>
+                        <a:ext uri="{28A0092B-C50C-407E-A947-70E740481C1C}">
+                          <a14:useLocalDpi xmlns:a14="http://schemas.microsoft.com/office/drawing/2010/main" val="0"/>
+                        </a:ext>
+                      </a:extLst>
+                    </a:blip>
+                    <a:srcRect/>
+                    <a:stretch>
+                      <a:fillRect/>
+                    </a:stretch>
+                  </pic:blipFill>
+                  <pic:spPr bwMode="auto">
+                    <a:xfrm>
+                      <a:off x="0" y="0"/>
+                      <a:ext cx="5760720" cy="1753263"/>
+                    </a:xfrm>
+                    <a:prstGeom prst="rect">
+                      <a:avLst/>
+                    </a:prstGeom>
+                    <a:noFill/>
+                    <a:ln>
+                      <a:noFill/>
+                    </a:ln>
+                  </pic:spPr>
+                </pic:pic>
+              </a:graphicData>
+            </a:graphic>
+          </wp:inline>
+        </w:drawing>
+      </w:r>
+    </w:p>
+    <w:p>
+      <w:pPr>
+        <w:rPr>
+          <w:lang w:val="en-US"/>
+        </w:rPr>
+      </w:pPr>
+      <w:r>
+        <w:rPr>
+          <w:lang w:val="en-US" w:eastAsia="de-DE"/>
+        </w:rPr>
         <w:t>Some details are important to know when using auto-alignment. First of all, auto-alignment can fail</w:t>
       </w:r>
       <w:r>
@@ -17125,7 +17556,7 @@
                     </pic:cNvPicPr>
                   </pic:nvPicPr>
                   <pic:blipFill>
-                    <a:blip r:embed="rId36">
+                    <a:blip r:embed="rId39">
                       <a:extLst>
                         <a:ext uri="{28A0092B-C50C-407E-A947-70E740481C1C}">
                           <a14:useLocalDpi xmlns:a14="http://schemas.microsoft.com/office/drawing/2010/main" val="0"/>
@@ -17694,7 +18125,7 @@
                           </pic:cNvPicPr>
                         </pic:nvPicPr>
                         <pic:blipFill>
-                          <a:blip r:embed="rId37">
+                          <a:blip r:embed="rId40">
                             <a:extLst>
                               <a:ext uri="{28A0092B-C50C-407E-A947-70E740481C1C}">
                                 <a14:useLocalDpi xmlns:a14="http://schemas.microsoft.com/office/drawing/2010/main" val="0"/>
@@ -18455,7 +18886,7 @@
                           </pic:cNvPicPr>
                         </pic:nvPicPr>
                         <pic:blipFill>
-                          <a:blip r:embed="rId38">
+                          <a:blip r:embed="rId41">
                             <a:extLst>
                               <a:ext uri="{28A0092B-C50C-407E-A947-70E740481C1C}">
                                 <a14:useLocalDpi xmlns:a14="http://schemas.microsoft.com/office/drawing/2010/main" val="0"/>
@@ -18599,7 +19030,7 @@
                           </pic:cNvPicPr>
                         </pic:nvPicPr>
                         <pic:blipFill>
-                          <a:blip r:embed="rId39">
+                          <a:blip r:embed="rId42">
                             <a:extLst>
                               <a:ext uri="{28A0092B-C50C-407E-A947-70E740481C1C}">
                                 <a14:useLocalDpi xmlns:a14="http://schemas.microsoft.com/office/drawing/2010/main" val="0"/>
@@ -18953,7 +19384,7 @@
                           <pic:cNvPicPr/>
                         </pic:nvPicPr>
                         <pic:blipFill>
-                          <a:blip r:embed="rId40">
+                          <a:blip r:embed="rId43">
                             <a:extLst>
                               <a:ext uri="{28A0092B-C50C-407E-A947-70E740481C1C}">
                                 <a14:useLocalDpi xmlns:a14="http://schemas.microsoft.com/office/drawing/2010/main" val="0"/>
@@ -19099,7 +19530,7 @@
                           </pic:cNvPicPr>
                         </pic:nvPicPr>
                         <pic:blipFill>
-                          <a:blip r:embed="rId41">
+                          <a:blip r:embed="rId44">
                             <a:extLst>
                               <a:ext uri="{28A0092B-C50C-407E-A947-70E740481C1C}">
                                 <a14:useLocalDpi xmlns:a14="http://schemas.microsoft.com/office/drawing/2010/main" val="0"/>
@@ -21256,7 +21687,7 @@
                     <pic:cNvPicPr/>
                   </pic:nvPicPr>
                   <pic:blipFill>
-                    <a:blip r:embed="rId42">
+                    <a:blip r:embed="rId45">
                       <a:extLst>
                         <a:ext uri="{28A0092B-C50C-407E-A947-70E740481C1C}">
                           <a14:useLocalDpi xmlns:a14="http://schemas.microsoft.com/office/drawing/2010/main" val="0"/>
@@ -21309,7 +21740,7 @@
                     <pic:cNvPicPr/>
                   </pic:nvPicPr>
                   <pic:blipFill>
-                    <a:blip r:embed="rId43">
+                    <a:blip r:embed="rId46">
                       <a:extLst>
                         <a:ext uri="{28A0092B-C50C-407E-A947-70E740481C1C}">
                           <a14:useLocalDpi xmlns:a14="http://schemas.microsoft.com/office/drawing/2010/main" val="0"/>
@@ -24572,7 +25003,7 @@
         </w:rPr>
         <w:t>(</w:t>
       </w:r>
-      <w:hyperlink r:id="rId44" w:history="1">
+      <w:hyperlink r:id="rId47" w:history="1">
         <w:r>
           <w:rPr>
             <w:rStyle w:val="Hyperlink"/>
@@ -24850,7 +25281,7 @@
                     <pic:cNvPicPr/>
                   </pic:nvPicPr>
                   <pic:blipFill>
-                    <a:blip r:embed="rId45">
+                    <a:blip r:embed="rId48">
                       <a:extLst>
                         <a:ext uri="{28A0092B-C50C-407E-A947-70E740481C1C}">
                           <a14:useLocalDpi xmlns:a14="http://schemas.microsoft.com/office/drawing/2010/main" val="0"/>
@@ -25270,7 +25701,7 @@
                     <pic:cNvPicPr/>
                   </pic:nvPicPr>
                   <pic:blipFill>
-                    <a:blip r:embed="rId46">
+                    <a:blip r:embed="rId49">
                       <a:extLst>
                         <a:ext uri="{28A0092B-C50C-407E-A947-70E740481C1C}">
                           <a14:useLocalDpi xmlns:a14="http://schemas.microsoft.com/office/drawing/2010/main" val="0"/>
@@ -36011,7 +36442,7 @@
                     <pic:cNvPicPr/>
                   </pic:nvPicPr>
                   <pic:blipFill>
-                    <a:blip r:embed="rId47" cstate="screen">
+                    <a:blip r:embed="rId50" cstate="screen">
                       <a:extLst>
                         <a:ext uri="{28A0092B-C50C-407E-A947-70E740481C1C}">
                           <a14:useLocalDpi xmlns:a14="http://schemas.microsoft.com/office/drawing/2010/main"/>
@@ -36125,7 +36556,7 @@
                     <pic:cNvPicPr/>
                   </pic:nvPicPr>
                   <pic:blipFill>
-                    <a:blip r:embed="rId48">
+                    <a:blip r:embed="rId51">
                       <a:extLst>
                         <a:ext uri="{28A0092B-C50C-407E-A947-70E740481C1C}">
                           <a14:useLocalDpi xmlns:a14="http://schemas.microsoft.com/office/drawing/2010/main" val="0"/>
@@ -37820,7 +38251,7 @@
       </w:r>
     </w:p>
     <w:sectPr>
-      <w:footerReference w:type="default" r:id="rId49"/>
+      <w:footerReference w:type="default" r:id="rId52"/>
       <w:pgSz w:w="11906" w:h="16838"/>
       <w:pgMar w:top="1417" w:right="1417" w:bottom="1134" w:left="1417" w:header="708" w:footer="708" w:gutter="0"/>
       <w:cols w:space="708"/>
@@ -37884,7 +38315,7 @@
           <w:rPr>
             <w:noProof/>
           </w:rPr>
-          <w:t>1</w:t>
+          <w:t>7</w:t>
         </w:r>
         <w:r>
           <w:fldChar w:fldCharType="end"/>
@@ -44811,7 +45242,7 @@
 </file>
 
 <file path=customXml/itemProps1.xml><?xml version="1.0" encoding="utf-8"?>
-<ds:datastoreItem xmlns:ds="http://schemas.openxmlformats.org/officeDocument/2006/customXml" ds:itemID="{293F87E7-352C-4AD4-9586-C3E7C23E1627}">
+<ds:datastoreItem xmlns:ds="http://schemas.openxmlformats.org/officeDocument/2006/customXml" ds:itemID="{0AEDF82B-B2BA-4A3F-87AE-7E632B67ED67}">
   <ds:schemaRefs>
     <ds:schemaRef ds:uri="http://schemas.openxmlformats.org/officeDocument/2006/bibliography"/>
   </ds:schemaRefs>

</xml_diff>

<commit_message>
documentation for Linux updated
</commit_message>
<xml_diff>
--- a/Documentation/MoonPanoramaMaker_User-Guide.docx
+++ b/Documentation/MoonPanoramaMaker_User-Guide.docx
@@ -5239,8 +5239,6 @@
         </w:rPr>
         <w:t>MoonPanoramaMaker_xxx_Tile-Layout.png (with xxx denoting the time stamp when the layout was created)</w:t>
       </w:r>
-      <w:bookmarkStart w:id="41" w:name="_GoBack"/>
-      <w:bookmarkEnd w:id="41"/>
     </w:p>
     <w:p>
       <w:pPr>
@@ -5643,14 +5641,14 @@
           <w:lang w:val="en-US"/>
         </w:rPr>
       </w:pPr>
-      <w:bookmarkStart w:id="42" w:name="_Toc510165771"/>
+      <w:bookmarkStart w:id="41" w:name="_Toc510165771"/>
       <w:r>
         <w:rPr>
           <w:lang w:val="en-US"/>
         </w:rPr>
         <w:t>Linux</w:t>
       </w:r>
-      <w:bookmarkEnd w:id="42"/>
+      <w:bookmarkEnd w:id="41"/>
     </w:p>
     <w:p>
       <w:pPr>
@@ -6059,8 +6057,16 @@
         <w:rPr>
           <w:lang w:val="en-US" w:eastAsia="de-DE"/>
         </w:rPr>
-        <w:t>This file</w:t>
-      </w:r>
+        <w:t xml:space="preserve">The </w:t>
+      </w:r>
+      <w:proofErr w:type="spellStart"/>
+      <w:r>
+        <w:rPr>
+          <w:lang w:val="en-US" w:eastAsia="de-DE"/>
+        </w:rPr>
+        <w:t>tarfile</w:t>
+      </w:r>
+      <w:proofErr w:type="spellEnd"/>
       <w:r>
         <w:rPr>
           <w:lang w:val="en-US" w:eastAsia="de-DE"/>
@@ -6071,7 +6077,45 @@
         <w:rPr>
           <w:lang w:val="en-US" w:eastAsia="de-DE"/>
         </w:rPr>
-        <w:t xml:space="preserve">. The executable program </w:t>
+        <w:t xml:space="preserve">. </w:t>
+      </w:r>
+      <w:r>
+        <w:rPr>
+          <w:lang w:val="en-US" w:eastAsia="de-DE"/>
+        </w:rPr>
+        <w:t>This will create the</w:t>
+      </w:r>
+      <w:r>
+        <w:rPr>
+          <w:lang w:val="en-US" w:eastAsia="de-DE"/>
+        </w:rPr>
+        <w:t xml:space="preserve"> directory “</w:t>
+      </w:r>
+      <w:proofErr w:type="spellStart"/>
+      <w:r>
+        <w:rPr>
+          <w:lang w:val="en-US" w:eastAsia="de-DE"/>
+        </w:rPr>
+        <w:t>moon_panorama_maker</w:t>
+      </w:r>
+      <w:proofErr w:type="spellEnd"/>
+      <w:r>
+        <w:rPr>
+          <w:lang w:val="en-US" w:eastAsia="de-DE"/>
+        </w:rPr>
+        <w:t>”</w:t>
+      </w:r>
+      <w:r>
+        <w:rPr>
+          <w:lang w:val="en-US" w:eastAsia="de-DE"/>
+        </w:rPr>
+        <w:t xml:space="preserve"> which contains the </w:t>
+      </w:r>
+      <w:r>
+        <w:rPr>
+          <w:lang w:val="en-US" w:eastAsia="de-DE"/>
+        </w:rPr>
+        <w:t xml:space="preserve">executable </w:t>
       </w:r>
       <w:r>
         <w:rPr>
@@ -6091,27 +6135,19 @@
         <w:rPr>
           <w:lang w:val="en-US" w:eastAsia="de-DE"/>
         </w:rPr>
-        <w:t xml:space="preserve">” </w:t>
-      </w:r>
-      <w:r>
-        <w:rPr>
-          <w:lang w:val="en-US" w:eastAsia="de-DE"/>
-        </w:rPr>
-        <w:t>is located in the newly created directory “</w:t>
-      </w:r>
-      <w:proofErr w:type="spellStart"/>
-      <w:r>
-        <w:rPr>
-          <w:lang w:val="en-US" w:eastAsia="de-DE"/>
-        </w:rPr>
-        <w:t>moon_panorama_maker</w:t>
-      </w:r>
-      <w:proofErr w:type="spellEnd"/>
-      <w:r>
-        <w:rPr>
-          <w:lang w:val="en-US" w:eastAsia="de-DE"/>
-        </w:rPr>
-        <w:t>”. The software has been tested with Ubuntu 16.04 LTS.</w:t>
+        <w:t>”</w:t>
+      </w:r>
+      <w:r>
+        <w:rPr>
+          <w:lang w:val="en-US" w:eastAsia="de-DE"/>
+        </w:rPr>
+        <w:t>, the Icon file “moon_panorama_maker.ico”, and the directory “documentation” with this user guide</w:t>
+      </w:r>
+      <w:r>
+        <w:rPr>
+          <w:lang w:val="en-US" w:eastAsia="de-DE"/>
+        </w:rPr>
+        <w:t>. The software has been tested with Ubuntu 16.04 LTS.</w:t>
       </w:r>
     </w:p>
     <w:p>
@@ -6124,21 +6160,15 @@
         <w:rPr>
           <w:lang w:val="en-US" w:eastAsia="de-DE"/>
         </w:rPr>
-        <w:t xml:space="preserve">The </w:t>
-      </w:r>
-      <w:proofErr w:type="spellStart"/>
-      <w:r>
-        <w:rPr>
-          <w:lang w:val="en-US" w:eastAsia="de-DE"/>
-        </w:rPr>
-        <w:t>tarfile</w:t>
-      </w:r>
-      <w:proofErr w:type="spellEnd"/>
-      <w:r>
-        <w:rPr>
-          <w:lang w:val="en-US" w:eastAsia="de-DE"/>
-        </w:rPr>
-        <w:t xml:space="preserve"> does not include the INDI software which is needed for telescope mount control. In Ubuntu (Version 16.04 or later) it can be </w:t>
+        <w:t>Not included is</w:t>
+      </w:r>
+      <w:bookmarkStart w:id="42" w:name="_GoBack"/>
+      <w:bookmarkEnd w:id="42"/>
+      <w:r>
+        <w:rPr>
+          <w:lang w:val="en-US" w:eastAsia="de-DE"/>
+        </w:rPr>
+        <w:t xml:space="preserve"> the INDI software which is needed for telescope mount control. In Ubuntu (Version 16.04 or later) it can be </w:t>
       </w:r>
       <w:hyperlink r:id="rId20" w:history="1">
         <w:r>
@@ -30669,6 +30699,7 @@
           <w:id w:val="891626259"/>
           <w:citation/>
         </w:sdtPr>
+        <w:sdtEndPr/>
         <w:sdtContent>
           <w:r>
             <w:rPr>
@@ -31075,6 +31106,7 @@
           <w:id w:val="-1874454136"/>
           <w:citation/>
         </w:sdtPr>
+        <w:sdtEndPr/>
         <w:sdtContent>
           <w:r>
             <w:rPr>
@@ -38296,6 +38328,7 @@
         <w:docPartUnique/>
       </w:docPartObj>
     </w:sdtPr>
+    <w:sdtEndPr/>
     <w:sdtContent>
       <w:p>
         <w:pPr>
@@ -45242,7 +45275,7 @@
 </file>
 
 <file path=customXml/itemProps1.xml><?xml version="1.0" encoding="utf-8"?>
-<ds:datastoreItem xmlns:ds="http://schemas.openxmlformats.org/officeDocument/2006/customXml" ds:itemID="{0AEDF82B-B2BA-4A3F-87AE-7E632B67ED67}">
+<ds:datastoreItem xmlns:ds="http://schemas.openxmlformats.org/officeDocument/2006/customXml" ds:itemID="{2B92B1FC-F72D-44CD-BD6A-EB966E9CDAB5}">
   <ds:schemaRefs>
     <ds:schemaRef ds:uri="http://schemas.openxmlformats.org/officeDocument/2006/bibliography"/>
   </ds:schemaRefs>

</xml_diff>

<commit_message>
Explanation of how to use MPM to measure focal length added to appendix C of the user guide.
</commit_message>
<xml_diff>
--- a/Documentation/MoonPanoramaMaker_User-Guide.docx
+++ b/Documentation/MoonPanoramaMaker_User-Guide.docx
@@ -4043,13 +4043,13 @@
         <w:rPr>
           <w:lang w:val="en-US" w:eastAsia="de-DE"/>
         </w:rPr>
-        <w:t xml:space="preserve"> into the new 0.9.</w:t>
-      </w:r>
-      <w:r>
-        <w:rPr>
-          <w:lang w:val="en-US" w:eastAsia="de-DE"/>
-        </w:rPr>
-        <w:t>6</w:t>
+        <w:t xml:space="preserve"> into the new </w:t>
+      </w:r>
+      <w:r>
+        <w:rPr>
+          <w:lang w:val="en-US" w:eastAsia="de-DE"/>
+        </w:rPr>
+        <w:t>1.0.0</w:t>
       </w:r>
       <w:r>
         <w:rPr>
@@ -5149,7 +5149,7 @@
         <w:rPr>
           <w:lang w:val="en-US"/>
         </w:rPr>
-        <w:t>at</w:t>
+        <w:t>during</w:t>
       </w:r>
       <w:r>
         <w:rPr>
@@ -6083,13 +6083,7 @@
         <w:rPr>
           <w:lang w:val="en-US" w:eastAsia="de-DE"/>
         </w:rPr>
-        <w:t>This will create the</w:t>
-      </w:r>
-      <w:r>
-        <w:rPr>
-          <w:lang w:val="en-US" w:eastAsia="de-DE"/>
-        </w:rPr>
-        <w:t xml:space="preserve"> directory “</w:t>
+        <w:t>This will create the directory “</w:t>
       </w:r>
       <w:proofErr w:type="spellStart"/>
       <w:r>
@@ -6103,13 +6097,7 @@
         <w:rPr>
           <w:lang w:val="en-US" w:eastAsia="de-DE"/>
         </w:rPr>
-        <w:t>”</w:t>
-      </w:r>
-      <w:r>
-        <w:rPr>
-          <w:lang w:val="en-US" w:eastAsia="de-DE"/>
-        </w:rPr>
-        <w:t xml:space="preserve"> which contains the </w:t>
+        <w:t xml:space="preserve">” which contains the </w:t>
       </w:r>
       <w:r>
         <w:rPr>
@@ -6160,10 +6148,28 @@
         <w:rPr>
           <w:lang w:val="en-US" w:eastAsia="de-DE"/>
         </w:rPr>
-        <w:t>Not included is</w:t>
-      </w:r>
-      <w:bookmarkStart w:id="42" w:name="_GoBack"/>
-      <w:bookmarkEnd w:id="42"/>
+        <w:t>Not included</w:t>
+      </w:r>
+      <w:r>
+        <w:rPr>
+          <w:lang w:val="en-US" w:eastAsia="de-DE"/>
+        </w:rPr>
+        <w:t xml:space="preserve"> in the </w:t>
+      </w:r>
+      <w:proofErr w:type="spellStart"/>
+      <w:r>
+        <w:rPr>
+          <w:lang w:val="en-US" w:eastAsia="de-DE"/>
+        </w:rPr>
+        <w:t>tarfile</w:t>
+      </w:r>
+      <w:proofErr w:type="spellEnd"/>
+      <w:r>
+        <w:rPr>
+          <w:lang w:val="en-US" w:eastAsia="de-DE"/>
+        </w:rPr>
+        <w:t xml:space="preserve"> is</w:t>
+      </w:r>
       <w:r>
         <w:rPr>
           <w:lang w:val="en-US" w:eastAsia="de-DE"/>
@@ -6407,7 +6413,8 @@
           <w:lang w:val="en-US"/>
         </w:rPr>
       </w:pPr>
-      <w:bookmarkStart w:id="43" w:name="_Toc510165772"/>
+      <w:bookmarkStart w:id="42" w:name="_Toc510165772"/>
+      <w:bookmarkStart w:id="43" w:name="_Ref510295898"/>
       <w:r>
         <w:rPr>
           <w:lang w:val="en-US"/>
@@ -6421,6 +6428,7 @@
         </w:rPr>
         <w:t>FireCapture</w:t>
       </w:r>
+      <w:bookmarkEnd w:id="42"/>
       <w:bookmarkEnd w:id="43"/>
       <w:proofErr w:type="spellEnd"/>
     </w:p>
@@ -6740,7 +6748,7 @@
         <mc:AlternateContent>
           <mc:Choice Requires="wps">
             <w:drawing>
-              <wp:anchor distT="0" distB="0" distL="114300" distR="114300" simplePos="0" relativeHeight="251685888" behindDoc="0" locked="0" layoutInCell="1" allowOverlap="1" wp14:anchorId="26694789" wp14:editId="2FEA1828">
+              <wp:anchor distT="0" distB="0" distL="114300" distR="114300" simplePos="0" relativeHeight="251685888" behindDoc="0" locked="0" layoutInCell="1" allowOverlap="1" wp14:anchorId="1EE78E44" wp14:editId="344987D1">
                 <wp:simplePos x="0" y="0"/>
                 <wp:positionH relativeFrom="column">
                   <wp:posOffset>4225868</wp:posOffset>
@@ -6898,7 +6906,7 @@
           <w:lang w:eastAsia="de-DE"/>
         </w:rPr>
         <w:drawing>
-          <wp:inline distT="0" distB="0" distL="0" distR="0" wp14:anchorId="42AD71A6" wp14:editId="12EDD336">
+          <wp:inline distT="0" distB="0" distL="0" distR="0" wp14:anchorId="03EC30D9" wp14:editId="171AB918">
             <wp:extent cx="5359894" cy="3449782"/>
             <wp:effectExtent l="0" t="0" r="0" b="0"/>
             <wp:docPr id="32" name="Grafik 32"/>
@@ -7893,7 +7901,7 @@
         <w:rPr>
           <w:lang w:val="en-US" w:eastAsia="de-DE"/>
         </w:rPr>
-        <w:t>, and the input dialog does not open</w:t>
+        <w:t>, the input dialog does not open</w:t>
       </w:r>
       <w:r>
         <w:rPr>
@@ -7914,7 +7922,7 @@
           <w:lang w:eastAsia="de-DE"/>
         </w:rPr>
         <w:drawing>
-          <wp:inline distT="0" distB="0" distL="0" distR="0" wp14:anchorId="0D39035D" wp14:editId="5F42B3BE">
+          <wp:inline distT="0" distB="0" distL="0" distR="0" wp14:anchorId="773B9366" wp14:editId="4392AD69">
             <wp:extent cx="5760720" cy="1753235"/>
             <wp:effectExtent l="0" t="0" r="0" b="0"/>
             <wp:docPr id="56" name="Grafik 56"/>
@@ -8130,7 +8138,7 @@
           <w:lang w:eastAsia="de-DE"/>
         </w:rPr>
         <w:drawing>
-          <wp:inline distT="0" distB="0" distL="0" distR="0" wp14:anchorId="06F8174C" wp14:editId="76A26E30">
+          <wp:inline distT="0" distB="0" distL="0" distR="0" wp14:anchorId="6D136AA3" wp14:editId="1CEED2B9">
             <wp:extent cx="5760720" cy="1753235"/>
             <wp:effectExtent l="0" t="0" r="0" b="0"/>
             <wp:docPr id="58" name="Grafik 58"/>
@@ -8320,7 +8328,7 @@
         <w:rPr>
           <w:lang w:val="en-US" w:eastAsia="de-DE"/>
         </w:rPr>
-        <w:instrText xml:space="preserve"> REF _Ref502071357 \r \h </w:instrText>
+        <w:instrText xml:space="preserve"> REF _Ref510295898 \r \h </w:instrText>
       </w:r>
       <w:r>
         <w:rPr>
@@ -8337,7 +8345,7 @@
         <w:rPr>
           <w:lang w:val="en-US" w:eastAsia="de-DE"/>
         </w:rPr>
-        <w:t>3</w:t>
+        <w:t>3.3</w:t>
       </w:r>
       <w:r>
         <w:rPr>
@@ -8787,7 +8795,19 @@
         <w:rPr>
           <w:lang w:val="en-US" w:eastAsia="de-DE"/>
         </w:rPr>
-        <w:t xml:space="preserve"> always appends new output at the end of the protocol file. If the file gets too long, feel free to move the existing file to an archive folder or delete it before starting the program.</w:t>
+        <w:t xml:space="preserve"> always appends new output at the end of the protocol file. If the file gets too long, feel free to move the existing file to an archive folder or </w:t>
+      </w:r>
+      <w:r>
+        <w:rPr>
+          <w:lang w:val="en-US" w:eastAsia="de-DE"/>
+        </w:rPr>
+        <w:t xml:space="preserve">to </w:t>
+      </w:r>
+      <w:r>
+        <w:rPr>
+          <w:lang w:val="en-US" w:eastAsia="de-DE"/>
+        </w:rPr>
+        <w:t>delete it before starting the program.</w:t>
       </w:r>
     </w:p>
     <w:p>
@@ -8800,7 +8820,19 @@
         <w:rPr>
           <w:lang w:val="en-US" w:eastAsia="de-DE"/>
         </w:rPr>
-        <w:t>The user can choose different levels of detail by setting parameter “Session protocol level” to:</w:t>
+        <w:t xml:space="preserve">The user can choose different levels of detail by setting </w:t>
+      </w:r>
+      <w:r>
+        <w:rPr>
+          <w:lang w:val="en-US" w:eastAsia="de-DE"/>
+        </w:rPr>
+        <w:t xml:space="preserve">the </w:t>
+      </w:r>
+      <w:r>
+        <w:rPr>
+          <w:lang w:val="en-US" w:eastAsia="de-DE"/>
+        </w:rPr>
+        <w:t>parameter “Session protocol level” to:</w:t>
       </w:r>
     </w:p>
     <w:p>
@@ -9338,7 +9370,7 @@
         <w:rPr>
           <w:lang w:val="en-US" w:eastAsia="de-DE"/>
         </w:rPr>
-        <w:t>process</w:t>
+        <w:t>time dependency</w:t>
       </w:r>
       <w:r>
         <w:rPr>
@@ -9827,7 +9859,32 @@
         <w:rPr>
           <w:lang w:val="en-US" w:eastAsia="de-DE"/>
         </w:rPr>
-        <w:t xml:space="preserve"> list of landmarks to choose from. Apart from the Moon Center which is always included, the list only </w:t>
+        <w:t xml:space="preserve"> list of landmarks to choose from. Apart from the Moon Center</w:t>
+      </w:r>
+      <w:r>
+        <w:rPr>
+          <w:lang w:val="en-US" w:eastAsia="de-DE"/>
+        </w:rPr>
+        <w:t xml:space="preserve"> (longitude = latitude = 0</w:t>
+      </w:r>
+      <w:r>
+        <w:rPr>
+          <w:rFonts w:ascii="Corbel" w:hAnsi="Corbel"/>
+          <w:lang w:val="en-US" w:eastAsia="de-DE"/>
+        </w:rPr>
+        <w:t>°</w:t>
+      </w:r>
+      <w:r>
+        <w:rPr>
+          <w:lang w:val="en-US" w:eastAsia="de-DE"/>
+        </w:rPr>
+        <w:t>)</w:t>
+      </w:r>
+      <w:r>
+        <w:rPr>
+          <w:lang w:val="en-US" w:eastAsia="de-DE"/>
+        </w:rPr>
+        <w:t xml:space="preserve"> which is always included, the list only </w:t>
       </w:r>
       <w:r>
         <w:rPr>
@@ -9944,7 +10001,60 @@
         <w:rPr>
           <w:lang w:val="en-US" w:eastAsia="de-DE"/>
         </w:rPr>
-        <w:t>The choice of the landmark requires special attention if the user plans to use “auto-alignment”. In this</w:t>
+        <w:t>The choice of the landmark requires special attention if the user plans to use “auto-alignment”</w:t>
+      </w:r>
+      <w:r>
+        <w:rPr>
+          <w:lang w:val="en-US" w:eastAsia="de-DE"/>
+        </w:rPr>
+        <w:t xml:space="preserve"> (see Section </w:t>
+      </w:r>
+      <w:r>
+        <w:rPr>
+          <w:lang w:val="en-US" w:eastAsia="de-DE"/>
+        </w:rPr>
+        <w:fldChar w:fldCharType="begin"/>
+      </w:r>
+      <w:r>
+        <w:rPr>
+          <w:lang w:val="en-US" w:eastAsia="de-DE"/>
+        </w:rPr>
+        <w:instrText xml:space="preserve"> REF _Ref484455529 \r \h </w:instrText>
+      </w:r>
+      <w:r>
+        <w:rPr>
+          <w:lang w:val="en-US" w:eastAsia="de-DE"/>
+        </w:rPr>
+      </w:r>
+      <w:r>
+        <w:rPr>
+          <w:lang w:val="en-US" w:eastAsia="de-DE"/>
+        </w:rPr>
+        <w:fldChar w:fldCharType="separate"/>
+      </w:r>
+      <w:r>
+        <w:rPr>
+          <w:lang w:val="en-US" w:eastAsia="de-DE"/>
+        </w:rPr>
+        <w:t>4.8</w:t>
+      </w:r>
+      <w:r>
+        <w:rPr>
+          <w:lang w:val="en-US" w:eastAsia="de-DE"/>
+        </w:rPr>
+        <w:fldChar w:fldCharType="end"/>
+      </w:r>
+      <w:r>
+        <w:rPr>
+          <w:lang w:val="en-US" w:eastAsia="de-DE"/>
+        </w:rPr>
+        <w:t>)</w:t>
+      </w:r>
+      <w:r>
+        <w:rPr>
+          <w:lang w:val="en-US" w:eastAsia="de-DE"/>
+        </w:rPr>
+        <w:t>. In this</w:t>
       </w:r>
       <w:r>
         <w:rPr>
@@ -10084,7 +10194,19 @@
         <w:rPr>
           <w:lang w:val="en-US" w:eastAsia="de-DE"/>
         </w:rPr>
-        <w:t>controller,</w:t>
+        <w:t>control</w:t>
+      </w:r>
+      <w:r>
+        <w:rPr>
+          <w:lang w:val="en-US" w:eastAsia="de-DE"/>
+        </w:rPr>
+        <w:t>l</w:t>
+      </w:r>
+      <w:r>
+        <w:rPr>
+          <w:lang w:val="en-US" w:eastAsia="de-DE"/>
+        </w:rPr>
+        <w:t>er,</w:t>
       </w:r>
       <w:proofErr w:type="gramEnd"/>
       <w:r>
@@ -12045,6 +12167,12 @@
         <w:rPr>
           <w:lang w:val="en-US" w:eastAsia="de-DE"/>
         </w:rPr>
+        <w:t xml:space="preserve">the </w:t>
+      </w:r>
+      <w:r>
+        <w:rPr>
+          <w:lang w:val="en-US" w:eastAsia="de-DE"/>
+        </w:rPr>
         <w:t>field of view of the selected camera defining the size of the tiles</w:t>
       </w:r>
       <w:r>
@@ -12131,7 +12259,19 @@
         <w:rPr>
           <w:lang w:val="en-US" w:eastAsia="de-DE"/>
         </w:rPr>
-        <w:t xml:space="preserve"> was created. This image can be used later to identify</w:t>
+        <w:t xml:space="preserve"> was created</w:t>
+      </w:r>
+      <w:r>
+        <w:rPr>
+          <w:lang w:val="en-US"/>
+        </w:rPr>
+        <w:t>, e.g. 2018-03-30_21-30 for March 30, 2018, 21:30</w:t>
+      </w:r>
+      <w:r>
+        <w:rPr>
+          <w:lang w:val="en-US" w:eastAsia="de-DE"/>
+        </w:rPr>
+        <w:t>. This image can be used later to identify</w:t>
       </w:r>
       <w:r>
         <w:rPr>
@@ -12803,7 +12943,13 @@
         <w:rPr>
           <w:lang w:val="en-US" w:eastAsia="de-DE"/>
         </w:rPr>
-        <w:t xml:space="preserve">using </w:t>
+        <w:t>via</w:t>
+      </w:r>
+      <w:r>
+        <w:rPr>
+          <w:lang w:val="en-US" w:eastAsia="de-DE"/>
+        </w:rPr>
+        <w:t xml:space="preserve"> </w:t>
       </w:r>
       <w:r>
         <w:rPr>
@@ -12919,13 +13065,25 @@
         <w:rPr>
           <w:lang w:val="en-US" w:eastAsia="de-DE"/>
         </w:rPr>
-        <w:t>identify the corresponding</w:t>
+        <w:t xml:space="preserve">identify </w:t>
+      </w:r>
+      <w:r>
+        <w:rPr>
+          <w:lang w:val="en-US" w:eastAsia="de-DE"/>
+        </w:rPr>
+        <w:t>all</w:t>
       </w:r>
       <w:r>
         <w:rPr>
           <w:lang w:val="en-US" w:eastAsia="de-DE"/>
         </w:rPr>
         <w:t xml:space="preserve"> video files</w:t>
+      </w:r>
+      <w:r>
+        <w:rPr>
+          <w:lang w:val="en-US" w:eastAsia="de-DE"/>
+        </w:rPr>
+        <w:t xml:space="preserve"> of the same tile</w:t>
       </w:r>
       <w:r>
         <w:rPr>
@@ -13231,7 +13389,7 @@
         <w:rPr>
           <w:lang w:val="en-US" w:eastAsia="de-DE"/>
         </w:rPr>
-        <w:t>switched off</w:t>
+        <w:t>set to manual mode</w:t>
       </w:r>
       <w:r>
         <w:rPr>
@@ -13311,7 +13469,19 @@
         <w:rPr>
           <w:lang w:val="en-US" w:eastAsia="de-DE"/>
         </w:rPr>
-        <w:t xml:space="preserve"> The recording workflow is resumed by pressing the “</w:t>
+        <w:t xml:space="preserve"> </w:t>
+      </w:r>
+      <w:r>
+        <w:rPr>
+          <w:lang w:val="en-US" w:eastAsia="de-DE"/>
+        </w:rPr>
+        <w:t>In both cases t</w:t>
+      </w:r>
+      <w:r>
+        <w:rPr>
+          <w:lang w:val="en-US" w:eastAsia="de-DE"/>
+        </w:rPr>
+        <w:t>he recording workflow is resumed by pressing the “</w:t>
       </w:r>
       <w:r>
         <w:rPr>
@@ -13732,7 +13902,13 @@
         <w:rPr>
           <w:lang w:val="en-US" w:eastAsia="de-DE"/>
         </w:rPr>
-        <w:t xml:space="preserve">Hitting the “Select </w:t>
+        <w:t>Pressing</w:t>
+      </w:r>
+      <w:r>
+        <w:rPr>
+          <w:lang w:val="en-US" w:eastAsia="de-DE"/>
+        </w:rPr>
+        <w:t xml:space="preserve"> the “Select </w:t>
       </w:r>
       <w:r>
         <w:rPr>
@@ -14246,7 +14422,19 @@
         <w:rPr>
           <w:lang w:val="en-US" w:eastAsia="de-DE"/>
         </w:rPr>
-        <w:t xml:space="preserve">ile” instructs the program to steer the telescope to a tile without the need to invalidate a previous recording. If, after moving to the tile, the user decides to repeat the video acquisition, he or she can do so by pressing “Set </w:t>
+        <w:t>ile” instructs the program to steer the telescope to a tile without the need to invalidate a previous recording. If, after moving to the tile, the user decides to repeat the video acquisition</w:t>
+      </w:r>
+      <w:r>
+        <w:rPr>
+          <w:lang w:val="en-US" w:eastAsia="de-DE"/>
+        </w:rPr>
+        <w:t xml:space="preserve"> starting with this tile</w:t>
+      </w:r>
+      <w:r>
+        <w:rPr>
+          <w:lang w:val="en-US" w:eastAsia="de-DE"/>
+        </w:rPr>
+        <w:t xml:space="preserve">, he or she can do so by pressing “Set </w:t>
       </w:r>
       <w:r>
         <w:rPr>
@@ -14317,6 +14505,7 @@
         </w:rPr>
       </w:pPr>
       <w:bookmarkStart w:id="71" w:name="_Toc510165784"/>
+      <w:bookmarkStart w:id="72" w:name="_Ref510298480"/>
       <w:r>
         <w:rPr>
           <w:lang w:val="en-US"/>
@@ -14342,6 +14531,7 @@
         <w:t>Coordinate System Drift</w:t>
       </w:r>
       <w:bookmarkEnd w:id="71"/>
+      <w:bookmarkEnd w:id="72"/>
     </w:p>
     <w:p>
       <w:pPr>
@@ -14401,7 +14591,25 @@
         <w:rPr>
           <w:lang w:val="en-US" w:eastAsia="de-DE"/>
         </w:rPr>
-        <w:t xml:space="preserve"> during a recording session. This could, for example, be done each time a </w:t>
+        <w:t xml:space="preserve"> during a recording session. This could</w:t>
+      </w:r>
+      <w:r>
+        <w:rPr>
+          <w:lang w:val="en-US" w:eastAsia="de-DE"/>
+        </w:rPr>
+        <w:t xml:space="preserve"> </w:t>
+      </w:r>
+      <w:r>
+        <w:rPr>
+          <w:lang w:val="en-US" w:eastAsia="de-DE"/>
+        </w:rPr>
+        <w:t>be done</w:t>
+      </w:r>
+      <w:r>
+        <w:rPr>
+          <w:lang w:val="en-US" w:eastAsia="de-DE"/>
+        </w:rPr>
+        <w:t xml:space="preserve">, for example, each time a </w:t>
       </w:r>
       <w:r>
         <w:rPr>
@@ -14933,7 +15141,7 @@
         <mc:AlternateContent>
           <mc:Choice Requires="wps">
             <w:drawing>
-              <wp:anchor distT="0" distB="0" distL="114300" distR="114300" simplePos="0" relativeHeight="251676672" behindDoc="0" locked="0" layoutInCell="1" allowOverlap="1" wp14:anchorId="1A3BD0C0" wp14:editId="03C4124C">
+              <wp:anchor distT="0" distB="0" distL="114300" distR="114300" simplePos="0" relativeHeight="251676672" behindDoc="0" locked="0" layoutInCell="1" allowOverlap="1" wp14:anchorId="2E7F61A3" wp14:editId="67D16495">
                 <wp:simplePos x="0" y="0"/>
                 <wp:positionH relativeFrom="column">
                   <wp:posOffset>4821151</wp:posOffset>
@@ -15064,7 +15272,7 @@
           <w:lang w:eastAsia="de-DE"/>
         </w:rPr>
         <w:drawing>
-          <wp:inline distT="0" distB="0" distL="0" distR="0">
+          <wp:inline distT="0" distB="0" distL="0" distR="0" wp14:anchorId="670C9513" wp14:editId="68BFD7C9">
             <wp:extent cx="4774474" cy="3435928"/>
             <wp:effectExtent l="0" t="0" r="7620" b="0"/>
             <wp:docPr id="9" name="Grafik 9" descr="D:\Python\MoonPanoramaMaker\Documentation\Screenshots_1-0-0\1-0-0_Drift-dialog.PNG"/>
@@ -15252,7 +15460,13 @@
         <w:rPr>
           <w:lang w:val="en-US" w:eastAsia="de-DE"/>
         </w:rPr>
-        <w:t>Pressing a button</w:t>
+        <w:t>Un-checking</w:t>
+      </w:r>
+      <w:r>
+        <w:rPr>
+          <w:lang w:val="en-US" w:eastAsia="de-DE"/>
+        </w:rPr>
+        <w:t xml:space="preserve"> a button</w:t>
       </w:r>
       <w:r>
         <w:rPr>
@@ -15566,16 +15780,16 @@
           <w:lang w:val="en-US"/>
         </w:rPr>
       </w:pPr>
-      <w:bookmarkStart w:id="72" w:name="_Ref484455529"/>
-      <w:bookmarkStart w:id="73" w:name="_Toc510165785"/>
+      <w:bookmarkStart w:id="73" w:name="_Ref484455529"/>
+      <w:bookmarkStart w:id="74" w:name="_Toc510165785"/>
       <w:r>
         <w:rPr>
           <w:lang w:val="en-US"/>
         </w:rPr>
         <w:t>Automatic Alignment</w:t>
       </w:r>
-      <w:bookmarkEnd w:id="72"/>
       <w:bookmarkEnd w:id="73"/>
+      <w:bookmarkEnd w:id="74"/>
     </w:p>
     <w:p>
       <w:pPr>
@@ -15587,7 +15801,19 @@
         <w:rPr>
           <w:lang w:val="en-US" w:eastAsia="de-DE"/>
         </w:rPr>
-        <w:t>The most important new feature in</w:t>
+        <w:t xml:space="preserve">The most important new feature </w:t>
+      </w:r>
+      <w:r>
+        <w:rPr>
+          <w:lang w:val="en-US" w:eastAsia="de-DE"/>
+        </w:rPr>
+        <w:t xml:space="preserve">introduced </w:t>
+      </w:r>
+      <w:r>
+        <w:rPr>
+          <w:lang w:val="en-US" w:eastAsia="de-DE"/>
+        </w:rPr>
+        <w:t>in</w:t>
       </w:r>
       <w:r>
         <w:rPr>
@@ -15643,7 +15869,19 @@
         <w:rPr>
           <w:lang w:val="en-US" w:eastAsia="de-DE"/>
         </w:rPr>
-        <w:t xml:space="preserve">Auto-alignment can be activated after the camera </w:t>
+        <w:t xml:space="preserve">Auto-alignment can be activated </w:t>
+      </w:r>
+      <w:r>
+        <w:rPr>
+          <w:lang w:val="en-US" w:eastAsia="de-DE"/>
+        </w:rPr>
+        <w:t xml:space="preserve">at any time </w:t>
+      </w:r>
+      <w:r>
+        <w:rPr>
+          <w:lang w:val="en-US" w:eastAsia="de-DE"/>
+        </w:rPr>
+        <w:t xml:space="preserve">after the camera </w:t>
       </w:r>
       <w:r>
         <w:rPr>
@@ -15850,7 +16088,7 @@
           <w:lang w:eastAsia="de-DE"/>
         </w:rPr>
         <w:drawing>
-          <wp:inline distT="0" distB="0" distL="0" distR="0">
+          <wp:inline distT="0" distB="0" distL="0" distR="0" wp14:anchorId="22C62AB7" wp14:editId="27616927">
             <wp:extent cx="5760720" cy="1753263"/>
             <wp:effectExtent l="0" t="0" r="0" b="0"/>
             <wp:docPr id="27" name="Grafik 27" descr="D:\Python\MoonPanoramaMaker\Documentation\Screenshots_1-0-0\1-0-0_Auto-alignment-init.PNG"/>
@@ -15974,7 +16212,7 @@
           <w:lang w:eastAsia="de-DE"/>
         </w:rPr>
         <w:drawing>
-          <wp:inline distT="0" distB="0" distL="0" distR="0">
+          <wp:inline distT="0" distB="0" distL="0" distR="0" wp14:anchorId="5F0BB942" wp14:editId="5FCF0CBD">
             <wp:extent cx="5760720" cy="1753263"/>
             <wp:effectExtent l="0" t="0" r="0" b="0"/>
             <wp:docPr id="28" name="Grafik 28" descr="D:\Python\MoonPanoramaMaker\Documentation\Screenshots_1-0-0\1-0-0_Auto-alignment-ready.PNG"/>
@@ -16199,7 +16437,7 @@
           <w:lang w:eastAsia="de-DE"/>
         </w:rPr>
         <w:drawing>
-          <wp:inline distT="0" distB="0" distL="0" distR="0">
+          <wp:inline distT="0" distB="0" distL="0" distR="0" wp14:anchorId="2528A0DA" wp14:editId="22AF9E25">
             <wp:extent cx="5760720" cy="1755057"/>
             <wp:effectExtent l="0" t="0" r="0" b="0"/>
             <wp:docPr id="31" name="Grafik 31" descr="D:\Python\MoonPanoramaMaker\Documentation\Screenshots_1-0-0\1-0-0_Auto-alignment-active.PNG"/>
@@ -16369,7 +16607,7 @@
           <w:lang w:eastAsia="de-DE"/>
         </w:rPr>
         <w:drawing>
-          <wp:inline distT="0" distB="0" distL="0" distR="0">
+          <wp:inline distT="0" distB="0" distL="0" distR="0" wp14:anchorId="4652A7D7" wp14:editId="6BFDB7FF">
             <wp:extent cx="5760720" cy="1753263"/>
             <wp:effectExtent l="0" t="0" r="0" b="0"/>
             <wp:docPr id="34" name="Grafik 34" descr="D:\Python\MoonPanoramaMaker\Documentation\Screenshots_1-0-0\1-0-0_Auto-alignment-disabled.PNG"/>
@@ -16829,14 +17067,14 @@
           <w:lang w:val="en-US"/>
         </w:rPr>
       </w:pPr>
-      <w:bookmarkStart w:id="74" w:name="_Toc510165786"/>
+      <w:bookmarkStart w:id="75" w:name="_Toc510165786"/>
       <w:r>
         <w:rPr>
           <w:lang w:val="en-US"/>
         </w:rPr>
         <w:t>End of Program</w:t>
       </w:r>
-      <w:bookmarkEnd w:id="74"/>
+      <w:bookmarkEnd w:id="75"/>
     </w:p>
     <w:p>
       <w:pPr>
@@ -17108,7 +17346,7 @@
         <w:rPr>
           <w:lang w:val="en-US" w:eastAsia="de-DE"/>
         </w:rPr>
-        <w:t>a</w:t>
+        <w:t>one</w:t>
       </w:r>
       <w:r>
         <w:rPr>
@@ -17263,7 +17501,60 @@
         <w:rPr>
           <w:lang w:val="en-US" w:eastAsia="de-DE"/>
         </w:rPr>
-        <w:t xml:space="preserve">” button. If one alignment point was set before the flip and the other one afterwards, mechanical imperfections of the telescope and mounting </w:t>
+        <w:t>” button</w:t>
+      </w:r>
+      <w:r>
+        <w:rPr>
+          <w:lang w:val="en-US" w:eastAsia="de-DE"/>
+        </w:rPr>
+        <w:t xml:space="preserve"> (see Section </w:t>
+      </w:r>
+      <w:r>
+        <w:rPr>
+          <w:lang w:val="en-US" w:eastAsia="de-DE"/>
+        </w:rPr>
+        <w:fldChar w:fldCharType="begin"/>
+      </w:r>
+      <w:r>
+        <w:rPr>
+          <w:lang w:val="en-US" w:eastAsia="de-DE"/>
+        </w:rPr>
+        <w:instrText xml:space="preserve"> REF _Ref510298480 \r \h </w:instrText>
+      </w:r>
+      <w:r>
+        <w:rPr>
+          <w:lang w:val="en-US" w:eastAsia="de-DE"/>
+        </w:rPr>
+      </w:r>
+      <w:r>
+        <w:rPr>
+          <w:lang w:val="en-US" w:eastAsia="de-DE"/>
+        </w:rPr>
+        <w:fldChar w:fldCharType="separate"/>
+      </w:r>
+      <w:r>
+        <w:rPr>
+          <w:lang w:val="en-US" w:eastAsia="de-DE"/>
+        </w:rPr>
+        <w:t>4.7</w:t>
+      </w:r>
+      <w:r>
+        <w:rPr>
+          <w:lang w:val="en-US" w:eastAsia="de-DE"/>
+        </w:rPr>
+        <w:fldChar w:fldCharType="end"/>
+      </w:r>
+      <w:r>
+        <w:rPr>
+          <w:lang w:val="en-US" w:eastAsia="de-DE"/>
+        </w:rPr>
+        <w:t>)</w:t>
+      </w:r>
+      <w:r>
+        <w:rPr>
+          <w:lang w:val="en-US" w:eastAsia="de-DE"/>
+        </w:rPr>
+        <w:t xml:space="preserve">. If one alignment point was set before the flip and the other one afterwards, mechanical imperfections of the telescope and mounting </w:t>
       </w:r>
       <w:r>
         <w:rPr>
@@ -17373,11 +17664,11 @@
           <w:lang w:val="en-US"/>
         </w:rPr>
       </w:pPr>
-      <w:bookmarkStart w:id="75" w:name="_Ref434581650"/>
-      <w:bookmarkStart w:id="76" w:name="_Ref436211928"/>
-      <w:bookmarkStart w:id="77" w:name="_Ref436228182"/>
-      <w:bookmarkStart w:id="78" w:name="_Ref436836357"/>
-      <w:bookmarkStart w:id="79" w:name="_Toc510165787"/>
+      <w:bookmarkStart w:id="76" w:name="_Ref434581650"/>
+      <w:bookmarkStart w:id="77" w:name="_Ref436211928"/>
+      <w:bookmarkStart w:id="78" w:name="_Ref436228182"/>
+      <w:bookmarkStart w:id="79" w:name="_Ref436836357"/>
+      <w:bookmarkStart w:id="80" w:name="_Toc510165787"/>
       <w:r>
         <w:rPr>
           <w:lang w:val="en-US"/>
@@ -17409,17 +17700,17 @@
         </w:rPr>
         <w:t>at the Configuration Dialo</w:t>
       </w:r>
-      <w:bookmarkEnd w:id="75"/>
+      <w:bookmarkEnd w:id="76"/>
       <w:r>
         <w:rPr>
           <w:lang w:val="en-US"/>
         </w:rPr>
         <w:t>g</w:t>
       </w:r>
-      <w:bookmarkEnd w:id="76"/>
       <w:bookmarkEnd w:id="77"/>
       <w:bookmarkEnd w:id="78"/>
       <w:bookmarkEnd w:id="79"/>
+      <w:bookmarkEnd w:id="80"/>
     </w:p>
     <w:p>
       <w:pPr>
@@ -17910,19 +18201,36 @@
               <w:rPr>
                 <w:lang w:val="en-US" w:eastAsia="de-DE"/>
               </w:rPr>
-              <w:t>Drop-down list. Choose the time zone in which the geographical position is located.</w:t>
+              <w:t xml:space="preserve">Drop-down list. Choose the time zone </w:t>
+            </w:r>
+            <w:r>
+              <w:rPr>
+                <w:lang w:val="en-US" w:eastAsia="de-DE"/>
+              </w:rPr>
+              <w:t>corresponding to</w:t>
+            </w:r>
+            <w:r>
+              <w:rPr>
+                <w:lang w:val="en-US" w:eastAsia="de-DE"/>
+              </w:rPr>
+              <w:t xml:space="preserve"> the geographical </w:t>
+            </w:r>
+            <w:r>
+              <w:rPr>
+                <w:lang w:val="en-US" w:eastAsia="de-DE"/>
+              </w:rPr>
+              <w:t>location</w:t>
+            </w:r>
+            <w:r>
+              <w:rPr>
+                <w:lang w:val="en-US" w:eastAsia="de-DE"/>
+              </w:rPr>
+              <w:t>.</w:t>
             </w:r>
           </w:p>
         </w:tc>
       </w:tr>
     </w:tbl>
-    <w:p>
-      <w:pPr>
-        <w:rPr>
-          <w:lang w:val="en-US"/>
-        </w:rPr>
-      </w:pPr>
-    </w:p>
     <w:p>
       <w:pPr>
         <w:pStyle w:val="berschrift4"/>
@@ -18048,7 +18356,19 @@
               <w:rPr>
                 <w:lang w:val="en-US" w:eastAsia="de-DE"/>
               </w:rPr>
-              <w:t xml:space="preserve">If camera automation is selected, </w:t>
+              <w:t xml:space="preserve">If camera automation is </w:t>
+            </w:r>
+            <w:r>
+              <w:rPr>
+                <w:lang w:val="en-US" w:eastAsia="de-DE"/>
+              </w:rPr>
+              <w:t>switched on</w:t>
+            </w:r>
+            <w:r>
+              <w:rPr>
+                <w:lang w:val="en-US" w:eastAsia="de-DE"/>
+              </w:rPr>
+              <w:t xml:space="preserve">, </w:t>
             </w:r>
             <w:proofErr w:type="spellStart"/>
             <w:r>
@@ -18123,7 +18443,43 @@
               <w:rPr>
                 <w:lang w:val="en-US" w:eastAsia="de-DE"/>
               </w:rPr>
-              <w:t>The sub-dialog for entering new models or editing existing ones additionally contains the following parameters:</w:t>
+              <w:t xml:space="preserve">The sub-dialog for entering new </w:t>
+            </w:r>
+            <w:r>
+              <w:rPr>
+                <w:lang w:val="en-US" w:eastAsia="de-DE"/>
+              </w:rPr>
+              <w:t xml:space="preserve">camera </w:t>
+            </w:r>
+            <w:r>
+              <w:rPr>
+                <w:lang w:val="en-US" w:eastAsia="de-DE"/>
+              </w:rPr>
+              <w:t xml:space="preserve">models or </w:t>
+            </w:r>
+            <w:r>
+              <w:rPr>
+                <w:lang w:val="en-US" w:eastAsia="de-DE"/>
+              </w:rPr>
+              <w:t xml:space="preserve">for </w:t>
+            </w:r>
+            <w:r>
+              <w:rPr>
+                <w:lang w:val="en-US" w:eastAsia="de-DE"/>
+              </w:rPr>
+              <w:t xml:space="preserve">editing existing ones contains the following </w:t>
+            </w:r>
+            <w:r>
+              <w:rPr>
+                <w:lang w:val="en-US" w:eastAsia="de-DE"/>
+              </w:rPr>
+              <w:t xml:space="preserve">additional </w:t>
+            </w:r>
+            <w:r>
+              <w:rPr>
+                <w:lang w:val="en-US" w:eastAsia="de-DE"/>
+              </w:rPr>
+              <w:t>parameters:</w:t>
             </w:r>
           </w:p>
           <w:p>
@@ -18250,14 +18606,7 @@
               <w:rPr>
                 <w:lang w:val="en-US" w:eastAsia="de-DE"/>
               </w:rPr>
-              <w:t xml:space="preserve"> In general this is not the size of the light-sensitive cell </w:t>
-            </w:r>
-            <w:r>
-              <w:rPr>
-                <w:lang w:val="en-US" w:eastAsia="de-DE"/>
-              </w:rPr>
-              <w:lastRenderedPageBreak/>
-              <w:t>itself.</w:t>
+              <w:t xml:space="preserve"> In general this is not the size of the light-sensitive cell itself.</w:t>
             </w:r>
             <w:r>
               <w:rPr>
@@ -18275,7 +18624,14 @@
               <w:rPr>
                 <w:lang w:val="en-US" w:eastAsia="de-DE"/>
               </w:rPr>
-              <w:t>. Please note that the value is given in millimeters, not in microns.</w:t>
+              <w:t xml:space="preserve">. Please </w:t>
+            </w:r>
+            <w:r>
+              <w:rPr>
+                <w:lang w:val="en-US" w:eastAsia="de-DE"/>
+              </w:rPr>
+              <w:lastRenderedPageBreak/>
+              <w:t>note that the value is given in millimeters, not in microns.</w:t>
             </w:r>
           </w:p>
         </w:tc>
@@ -18489,7 +18845,19 @@
               <w:rPr>
                 <w:lang w:val="en-US" w:eastAsia="de-DE"/>
               </w:rPr>
-              <w:t xml:space="preserve"> cause marginal areas of the Moon to be lost. Too large a value unnecessarily increases the number of tiles to be recorded.</w:t>
+              <w:t xml:space="preserve"> cause marginal areas of the Moon to be </w:t>
+            </w:r>
+            <w:r>
+              <w:rPr>
+                <w:lang w:val="en-US" w:eastAsia="de-DE"/>
+              </w:rPr>
+              <w:t>cut off</w:t>
+            </w:r>
+            <w:r>
+              <w:rPr>
+                <w:lang w:val="en-US" w:eastAsia="de-DE"/>
+              </w:rPr>
+              <w:t>. Too large a value unnecessarily increases the number of tiles to be recorded.</w:t>
             </w:r>
           </w:p>
         </w:tc>
@@ -18541,14 +18909,6 @@
         </w:tc>
       </w:tr>
     </w:tbl>
-    <w:p>
-      <w:pPr>
-        <w:spacing w:after="0" w:line="240" w:lineRule="auto"/>
-        <w:rPr>
-          <w:lang w:val="en-US"/>
-        </w:rPr>
-      </w:pPr>
-    </w:p>
     <w:p>
       <w:pPr>
         <w:pStyle w:val="berschrift4"/>
@@ -18753,7 +19113,37 @@
               <w:rPr>
                 <w:lang w:val="en-US" w:eastAsia="de-DE"/>
               </w:rPr>
-              <w:t xml:space="preserve">Drop-down list. Choose the interface through which the telescope mount can be operated. If </w:t>
+              <w:t xml:space="preserve">Drop-down list. Choose the </w:t>
+            </w:r>
+            <w:r>
+              <w:rPr>
+                <w:lang w:val="en-US" w:eastAsia="de-DE"/>
+              </w:rPr>
+              <w:t xml:space="preserve">appropriate </w:t>
+            </w:r>
+            <w:r>
+              <w:rPr>
+                <w:lang w:val="en-US" w:eastAsia="de-DE"/>
+              </w:rPr>
+              <w:t>interface available on your computer</w:t>
+            </w:r>
+            <w:r>
+              <w:rPr>
+                <w:lang w:val="en-US" w:eastAsia="de-DE"/>
+              </w:rPr>
+              <w:t xml:space="preserve">. </w:t>
+            </w:r>
+            <w:r>
+              <w:rPr>
+                <w:lang w:val="en-US" w:eastAsia="de-DE"/>
+              </w:rPr>
+              <w:t>ASCOM must be selected i</w:t>
+            </w:r>
+            <w:r>
+              <w:rPr>
+                <w:lang w:val="en-US" w:eastAsia="de-DE"/>
+              </w:rPr>
+              <w:t xml:space="preserve">f </w:t>
             </w:r>
             <w:proofErr w:type="spellStart"/>
             <w:r>
@@ -18767,19 +19157,84 @@
               <w:rPr>
                 <w:lang w:val="en-US" w:eastAsia="de-DE"/>
               </w:rPr>
-              <w:t xml:space="preserve"> runs on a Windows computer, ASCOM must be selected, on Linux it is INDI. Make sure that the </w:t>
+              <w:t xml:space="preserve"> runs on a Windows computer, </w:t>
             </w:r>
             <w:r>
               <w:rPr>
                 <w:lang w:val="en-US" w:eastAsia="de-DE"/>
               </w:rPr>
-              <w:t xml:space="preserve">appropriate </w:t>
+              <w:t>INDI if it runs on Linux</w:t>
             </w:r>
             <w:r>
               <w:rPr>
                 <w:lang w:val="en-US" w:eastAsia="de-DE"/>
               </w:rPr>
-              <w:t>ASCOM or INDI software is installed.</w:t>
+              <w:t xml:space="preserve">. Make sure that the </w:t>
+            </w:r>
+            <w:r>
+              <w:rPr>
+                <w:lang w:val="en-US" w:eastAsia="de-DE"/>
+              </w:rPr>
+              <w:t>required</w:t>
+            </w:r>
+            <w:r>
+              <w:rPr>
+                <w:lang w:val="en-US" w:eastAsia="de-DE"/>
+              </w:rPr>
+              <w:t xml:space="preserve"> </w:t>
+            </w:r>
+            <w:r>
+              <w:rPr>
+                <w:lang w:val="en-US" w:eastAsia="de-DE"/>
+              </w:rPr>
+              <w:t>ASCOM or INDI software is installed</w:t>
+            </w:r>
+            <w:r>
+              <w:rPr>
+                <w:lang w:val="en-US" w:eastAsia="de-DE"/>
+              </w:rPr>
+              <w:t xml:space="preserve"> (see Section </w:t>
+            </w:r>
+            <w:r>
+              <w:rPr>
+                <w:lang w:val="en-US" w:eastAsia="de-DE"/>
+              </w:rPr>
+              <w:fldChar w:fldCharType="begin"/>
+            </w:r>
+            <w:r>
+              <w:rPr>
+                <w:lang w:val="en-US" w:eastAsia="de-DE"/>
+              </w:rPr>
+              <w:instrText xml:space="preserve"> REF _Ref502071357 \r \h </w:instrText>
+            </w:r>
+            <w:r>
+              <w:rPr>
+                <w:lang w:val="en-US" w:eastAsia="de-DE"/>
+              </w:rPr>
+            </w:r>
+            <w:r>
+              <w:rPr>
+                <w:lang w:val="en-US" w:eastAsia="de-DE"/>
+              </w:rPr>
+              <w:fldChar w:fldCharType="separate"/>
+            </w:r>
+            <w:r>
+              <w:rPr>
+                <w:lang w:val="en-US" w:eastAsia="de-DE"/>
+              </w:rPr>
+              <w:t>3</w:t>
+            </w:r>
+            <w:r>
+              <w:rPr>
+                <w:lang w:val="en-US" w:eastAsia="de-DE"/>
+              </w:rPr>
+              <w:fldChar w:fldCharType="end"/>
+            </w:r>
+            <w:r>
+              <w:rPr>
+                <w:lang w:val="en-US" w:eastAsia="de-DE"/>
+              </w:rPr>
+              <w:t>.</w:t>
             </w:r>
           </w:p>
           <w:p>
@@ -18792,13 +19247,43 @@
               <w:rPr>
                 <w:lang w:val="en-US" w:eastAsia="de-DE"/>
               </w:rPr>
-              <w:t>Press the “Configure” button to enter specific val</w:t>
+              <w:t xml:space="preserve">Press the “Configure” button to enter specific </w:t>
             </w:r>
             <w:r>
               <w:rPr>
                 <w:lang w:val="en-US" w:eastAsia="de-DE"/>
               </w:rPr>
-              <w:t>ues for mount driver operations. The sub-dialog which opens is</w:t>
+              <w:t>parameters</w:t>
+            </w:r>
+            <w:r>
+              <w:rPr>
+                <w:lang w:val="en-US" w:eastAsia="de-DE"/>
+              </w:rPr>
+              <w:t xml:space="preserve"> for </w:t>
+            </w:r>
+            <w:r>
+              <w:rPr>
+                <w:lang w:val="en-US" w:eastAsia="de-DE"/>
+              </w:rPr>
+              <w:t xml:space="preserve">the </w:t>
+            </w:r>
+            <w:r>
+              <w:rPr>
+                <w:lang w:val="en-US" w:eastAsia="de-DE"/>
+              </w:rPr>
+              <w:t xml:space="preserve">mount driver </w:t>
+            </w:r>
+            <w:r>
+              <w:rPr>
+                <w:lang w:val="en-US" w:eastAsia="de-DE"/>
+              </w:rPr>
+              <w:t>used</w:t>
+            </w:r>
+            <w:r>
+              <w:rPr>
+                <w:lang w:val="en-US" w:eastAsia="de-DE"/>
+              </w:rPr>
+              <w:t>. The sub-dialog which opens is</w:t>
             </w:r>
             <w:r>
               <w:rPr>
@@ -18847,6 +19332,7 @@
                 <w:b/>
                 <w:lang w:val="en-US" w:eastAsia="de-DE"/>
               </w:rPr>
+              <w:lastRenderedPageBreak/>
               <w:t>Case “ASCOM”:</w:t>
             </w:r>
             <w:r>
@@ -18967,6 +19453,7 @@
                 <w:b/>
                 <w:lang w:val="en-US" w:eastAsia="de-DE"/>
               </w:rPr>
+              <w:lastRenderedPageBreak/>
               <w:t>Select and configure</w:t>
             </w:r>
             <w:r>
@@ -19181,7 +19668,43 @@
               <w:rPr>
                 <w:lang w:val="en-US" w:eastAsia="de-DE"/>
               </w:rPr>
-              <w:t>Speed of guiding corrections in right ascension. The range of values allowed depends on the driver software. The value is given in degrees per second.</w:t>
+              <w:t xml:space="preserve">Speed of guiding corrections in right ascension. The range of values allowed depends on the driver software. The </w:t>
+            </w:r>
+            <w:r>
+              <w:rPr>
+                <w:lang w:val="en-US" w:eastAsia="de-DE"/>
+              </w:rPr>
+              <w:t>unit</w:t>
+            </w:r>
+            <w:r>
+              <w:rPr>
+                <w:lang w:val="en-US" w:eastAsia="de-DE"/>
+              </w:rPr>
+              <w:t xml:space="preserve"> is </w:t>
+            </w:r>
+            <w:r>
+              <w:rPr>
+                <w:lang w:val="en-US" w:eastAsia="de-DE"/>
+              </w:rPr>
+              <w:t>“</w:t>
+            </w:r>
+            <w:r>
+              <w:rPr>
+                <w:lang w:val="en-US" w:eastAsia="de-DE"/>
+              </w:rPr>
+              <w:t>degrees per second</w:t>
+            </w:r>
+            <w:r>
+              <w:rPr>
+                <w:lang w:val="en-US" w:eastAsia="de-DE"/>
+              </w:rPr>
+              <w:t>”</w:t>
+            </w:r>
+            <w:r>
+              <w:rPr>
+                <w:lang w:val="en-US" w:eastAsia="de-DE"/>
+              </w:rPr>
+              <w:t>.</w:t>
             </w:r>
           </w:p>
         </w:tc>
@@ -19261,7 +19784,33 @@
               <w:rPr>
                 <w:lang w:val="en-US" w:eastAsia="de-DE"/>
               </w:rPr>
-              <w:t>Looking up the current coordinates where the telescope mount points to is implemented as an iterative loop. The loop finishes when the readouts stop changing. This way it is avoided that a moving mount “on its way” returns some intermediate readouts. The parameter sets the length of one iteration step (in seconds).</w:t>
+              <w:t xml:space="preserve">Looking up the current coordinates where the </w:t>
+            </w:r>
+            <w:proofErr w:type="gramStart"/>
+            <w:r>
+              <w:rPr>
+                <w:lang w:val="en-US" w:eastAsia="de-DE"/>
+              </w:rPr>
+              <w:t>telescope mount</w:t>
+            </w:r>
+            <w:proofErr w:type="gramEnd"/>
+            <w:r>
+              <w:rPr>
+                <w:lang w:val="en-US" w:eastAsia="de-DE"/>
+              </w:rPr>
+              <w:t xml:space="preserve"> points </w:t>
+            </w:r>
+            <w:r>
+              <w:rPr>
+                <w:lang w:val="en-US" w:eastAsia="de-DE"/>
+              </w:rPr>
+              <w:t>at</w:t>
+            </w:r>
+            <w:r>
+              <w:rPr>
+                <w:lang w:val="en-US" w:eastAsia="de-DE"/>
+              </w:rPr>
+              <w:t xml:space="preserve"> is implemented as an iterative loop. The loop finishes when the readouts stop changing. This way it is avoided that a moving mount “on its way” returns some intermediate readouts. The parameter sets the length of one iteration step (in seconds).</w:t>
             </w:r>
           </w:p>
         </w:tc>
@@ -19301,14 +19850,7 @@
               <w:rPr>
                 <w:lang w:val="en-US" w:eastAsia="de-DE"/>
               </w:rPr>
-              <w:t xml:space="preserve">As explained for the “Wait interval” parameter, the mount position lookup is implemented iteratively. Two consecutive readouts are interpreted as being “equal” if their difference both in right ascension </w:t>
-            </w:r>
-            <w:r>
-              <w:rPr>
-                <w:lang w:val="en-US" w:eastAsia="de-DE"/>
-              </w:rPr>
-              <w:lastRenderedPageBreak/>
-              <w:t xml:space="preserve">and declination is not greater than specified by this parameter (in arc seconds). For some telescope mounts (e.g. Vixen Sphinx </w:t>
+              <w:t xml:space="preserve">As explained for the “Wait interval” parameter, the mount position lookup is implemented iteratively. Two consecutive readouts are interpreted as being “equal” if their difference both in right ascension and declination is not greater than specified by this parameter (in arc seconds). For some telescope mounts (e.g. Vixen Sphinx </w:t>
             </w:r>
             <w:proofErr w:type="spellStart"/>
             <w:r>
@@ -19322,7 +19864,14 @@
               <w:rPr>
                 <w:lang w:val="en-US" w:eastAsia="de-DE"/>
               </w:rPr>
-              <w:t xml:space="preserve">) the readout keeps on changing in very small erratic steps even if it is running in constant </w:t>
+              <w:t xml:space="preserve">) the </w:t>
+            </w:r>
+            <w:r>
+              <w:rPr>
+                <w:lang w:val="en-US" w:eastAsia="de-DE"/>
+              </w:rPr>
+              <w:lastRenderedPageBreak/>
+              <w:t xml:space="preserve">readout keeps on changing in very small erratic steps even if it is running in constant </w:t>
             </w:r>
             <w:proofErr w:type="spellStart"/>
             <w:r>
@@ -19500,7 +20049,19 @@
               <w:rPr>
                 <w:lang w:val="en-US" w:eastAsia="de-DE"/>
               </w:rPr>
-              <w:t xml:space="preserve"> will use the first one it finds. Usually it is a good idea not to open more than one telescope driver at the same time.</w:t>
+              <w:t xml:space="preserve"> will use the first one it finds. Usually it is a good idea not to </w:t>
+            </w:r>
+            <w:r>
+              <w:rPr>
+                <w:lang w:val="en-US" w:eastAsia="de-DE"/>
+              </w:rPr>
+              <w:t>connect</w:t>
+            </w:r>
+            <w:r>
+              <w:rPr>
+                <w:lang w:val="en-US" w:eastAsia="de-DE"/>
+              </w:rPr>
+              <w:t xml:space="preserve"> more than one telescope driver at the same time.</w:t>
             </w:r>
           </w:p>
         </w:tc>
@@ -19617,7 +20178,6 @@
                 <w:b/>
                 <w:lang w:val="en-US" w:eastAsia="de-DE"/>
               </w:rPr>
-              <w:lastRenderedPageBreak/>
               <w:t>IP address of the</w:t>
             </w:r>
             <w:r>
@@ -19626,6 +20186,13 @@
                 <w:lang w:val="en-US" w:eastAsia="de-DE"/>
               </w:rPr>
               <w:br/>
+            </w:r>
+            <w:r>
+              <w:rPr>
+                <w:b/>
+                <w:lang w:val="en-US" w:eastAsia="de-DE"/>
+              </w:rPr>
+              <w:lastRenderedPageBreak/>
               <w:t>INDI server:</w:t>
             </w:r>
           </w:p>
@@ -19645,7 +20212,35 @@
               <w:rPr>
                 <w:lang w:val="en-US" w:eastAsia="de-DE"/>
               </w:rPr>
-              <w:t>The IP address of the system where the INDI server and the INDI Web manager are located can either be “localhost”, i.e. both programs run on the same system, or a fully qualified IP address, such as “192.168.0.1”. Make sure that ports 7624 and 8624 are not blocked by a firewall.</w:t>
+              <w:lastRenderedPageBreak/>
+              <w:t xml:space="preserve">The IP address of the system where the INDI server and the INDI Web manager are located can either be “localhost”, i.e. both programs run </w:t>
+            </w:r>
+            <w:r>
+              <w:rPr>
+                <w:lang w:val="en-US" w:eastAsia="de-DE"/>
+              </w:rPr>
+              <w:lastRenderedPageBreak/>
+              <w:t>on the same system</w:t>
+            </w:r>
+            <w:r>
+              <w:rPr>
+                <w:lang w:val="en-US" w:eastAsia="de-DE"/>
+              </w:rPr>
+              <w:t xml:space="preserve"> as </w:t>
+            </w:r>
+            <w:proofErr w:type="spellStart"/>
+            <w:r>
+              <w:rPr>
+                <w:lang w:val="en-US" w:eastAsia="de-DE"/>
+              </w:rPr>
+              <w:t>MoonPanoramaMaker</w:t>
+            </w:r>
+            <w:proofErr w:type="spellEnd"/>
+            <w:r>
+              <w:rPr>
+                <w:lang w:val="en-US" w:eastAsia="de-DE"/>
+              </w:rPr>
+              <w:t>, or a fully qualified IP address, such as “192.168.0.1”. Make sure that ports 7624 and 8624 are not blocked by a firewall.</w:t>
             </w:r>
           </w:p>
         </w:tc>
@@ -19667,6 +20262,7 @@
                 <w:b/>
                 <w:lang w:val="en-US" w:eastAsia="de-DE"/>
               </w:rPr>
+              <w:lastRenderedPageBreak/>
               <w:t>Pulse guide speed:</w:t>
             </w:r>
           </w:p>
@@ -19763,58 +20359,6 @@
               <w:rPr>
                 <w:lang w:val="en-US" w:eastAsia="de-DE"/>
               </w:rPr>
-              <w:t>Duration (in seconds) for tracking corrections issued during vide</w:t>
-            </w:r>
-            <w:r>
-              <w:rPr>
-                <w:lang w:val="en-US" w:eastAsia="de-DE"/>
-              </w:rPr>
-              <w:t>o recording. This prevents the M</w:t>
-            </w:r>
-            <w:r>
-              <w:rPr>
-                <w:lang w:val="en-US" w:eastAsia="de-DE"/>
-              </w:rPr>
-              <w:t>oon from drifting away for videos longer than a few seconds. The longer the pulses, the less frequent they are inserted. Pulses which are too long result in a jerky motion.</w:t>
-            </w:r>
-          </w:p>
-        </w:tc>
-      </w:tr>
-      <w:tr>
-        <w:tc>
-          <w:tcPr>
-            <w:tcW w:w="2538" w:type="dxa"/>
-          </w:tcPr>
-          <w:p>
-            <w:pPr>
-              <w:rPr>
-                <w:b/>
-                <w:lang w:val="en-US" w:eastAsia="de-DE"/>
-              </w:rPr>
-            </w:pPr>
-            <w:r>
-              <w:rPr>
-                <w:b/>
-                <w:lang w:val="en-US" w:eastAsia="de-DE"/>
-              </w:rPr>
-              <w:t>Wait interval:</w:t>
-            </w:r>
-          </w:p>
-        </w:tc>
-        <w:tc>
-          <w:tcPr>
-            <w:tcW w:w="6726" w:type="dxa"/>
-          </w:tcPr>
-          <w:p>
-            <w:pPr>
-              <w:rPr>
-                <w:lang w:val="en-US" w:eastAsia="de-DE"/>
-              </w:rPr>
-            </w:pPr>
-            <w:r>
-              <w:rPr>
-                <w:lang w:val="en-US" w:eastAsia="de-DE"/>
-              </w:rPr>
               <w:t>Same parameter as in the ASCOM case. It is referred to the explanation given there.</w:t>
             </w:r>
           </w:p>
@@ -19837,6 +20381,46 @@
                 <w:b/>
                 <w:lang w:val="en-US" w:eastAsia="de-DE"/>
               </w:rPr>
+              <w:t>Wait interval:</w:t>
+            </w:r>
+          </w:p>
+        </w:tc>
+        <w:tc>
+          <w:tcPr>
+            <w:tcW w:w="6726" w:type="dxa"/>
+          </w:tcPr>
+          <w:p>
+            <w:pPr>
+              <w:rPr>
+                <w:lang w:val="en-US" w:eastAsia="de-DE"/>
+              </w:rPr>
+            </w:pPr>
+            <w:r>
+              <w:rPr>
+                <w:lang w:val="en-US" w:eastAsia="de-DE"/>
+              </w:rPr>
+              <w:t>Same parameter as in the ASCOM case. It is referred to the explanation given there.</w:t>
+            </w:r>
+          </w:p>
+        </w:tc>
+      </w:tr>
+      <w:tr>
+        <w:tc>
+          <w:tcPr>
+            <w:tcW w:w="2538" w:type="dxa"/>
+          </w:tcPr>
+          <w:p>
+            <w:pPr>
+              <w:rPr>
+                <w:b/>
+                <w:lang w:val="en-US" w:eastAsia="de-DE"/>
+              </w:rPr>
+            </w:pPr>
+            <w:r>
+              <w:rPr>
+                <w:b/>
+                <w:lang w:val="en-US" w:eastAsia="de-DE"/>
+              </w:rPr>
               <w:t>Telescope position lookup precision:</w:t>
             </w:r>
           </w:p>
@@ -19861,15 +20445,6 @@
         </w:tc>
       </w:tr>
     </w:tbl>
-    <w:p>
-      <w:pPr>
-        <w:pStyle w:val="berschrift4"/>
-        <w:spacing w:after="240"/>
-        <w:rPr>
-          <w:lang w:val="en-US"/>
-        </w:rPr>
-      </w:pPr>
-    </w:p>
     <w:p>
       <w:pPr>
         <w:pStyle w:val="berschrift4"/>
@@ -19977,7 +20552,7 @@
               <w:rPr>
                 <w:lang w:val="en-US" w:eastAsia="de-DE"/>
               </w:rPr>
-              <w:t xml:space="preserve"> of detail for session logging. If set to 0, no log info is printed. If set to 1, 2 or 3, the observing session is documented with increasing level of detail. Wall clock time is printed along with every log record. </w:t>
+              <w:t xml:space="preserve"> of detail for session logging. If set to 0, no log info is printed. If set to 1, 2 or 3, the session is documented with increasing level of detail. Wall clock time is printed along with every log record. </w:t>
             </w:r>
           </w:p>
         </w:tc>
@@ -20061,6 +20636,72 @@
               </w:rPr>
               <w:t>Write the protocol to a file: This is the standard case. The protocol is appended to the file “MoonPanoramaMaker.log” in the user’s home directory.</w:t>
             </w:r>
+            <w:r>
+              <w:rPr>
+                <w:lang w:val="en-US" w:eastAsia="de-DE"/>
+              </w:rPr>
+              <w:t xml:space="preserve"> If this option is chosen, additionally</w:t>
+            </w:r>
+            <w:r>
+              <w:rPr>
+                <w:lang w:val="en-US" w:eastAsia="de-DE"/>
+              </w:rPr>
+              <w:t xml:space="preserve"> </w:t>
+            </w:r>
+            <w:r>
+              <w:rPr>
+                <w:lang w:val="en-US" w:eastAsia="de-DE"/>
+              </w:rPr>
+              <w:t>an image</w:t>
+            </w:r>
+            <w:r>
+              <w:rPr>
+                <w:lang w:val="en-US" w:eastAsia="de-DE"/>
+              </w:rPr>
+              <w:t xml:space="preserve"> of the</w:t>
+            </w:r>
+            <w:r>
+              <w:rPr>
+                <w:lang w:val="en-US" w:eastAsia="de-DE"/>
+              </w:rPr>
+              <w:t xml:space="preserve"> tile arrangement is written in a file named “</w:t>
+            </w:r>
+            <w:r>
+              <w:rPr>
+                <w:lang w:val="en-US" w:eastAsia="de-DE"/>
+              </w:rPr>
+              <w:t>MoonPanoramaMaker_xxx_Tile-Layout.png</w:t>
+            </w:r>
+            <w:r>
+              <w:rPr>
+                <w:lang w:val="en-US" w:eastAsia="de-DE"/>
+              </w:rPr>
+              <w:t xml:space="preserve">”, </w:t>
+            </w:r>
+            <w:r>
+              <w:rPr>
+                <w:lang w:val="en-US" w:eastAsia="de-DE"/>
+              </w:rPr>
+              <w:t>with xxx denoting the time stamp when the layout</w:t>
+            </w:r>
+            <w:r>
+              <w:rPr>
+                <w:lang w:val="en-US" w:eastAsia="de-DE"/>
+              </w:rPr>
+              <w:t xml:space="preserve"> was created</w:t>
+            </w:r>
+            <w:r>
+              <w:rPr>
+                <w:lang w:val="en-US"/>
+              </w:rPr>
+              <w:t>, e.g. 2018-03-30_21-30 for March 30, 2018, 21:30</w:t>
+            </w:r>
+            <w:r>
+              <w:rPr>
+                <w:lang w:val="en-US" w:eastAsia="de-DE"/>
+              </w:rPr>
+              <w:t xml:space="preserve">. </w:t>
+            </w:r>
           </w:p>
           <w:p>
             <w:pPr>
@@ -20083,7 +20724,7 @@
               <w:rPr>
                 <w:lang w:val="en-US" w:eastAsia="de-DE"/>
               </w:rPr>
-              <w:t xml:space="preserve">The protocol appears in the window from where </w:t>
+              <w:t xml:space="preserve">The protocol appears in the window where </w:t>
             </w:r>
             <w:proofErr w:type="spellStart"/>
             <w:r>
@@ -20097,13 +20738,43 @@
               <w:rPr>
                 <w:lang w:val="en-US" w:eastAsia="de-DE"/>
               </w:rPr>
-              <w:t xml:space="preserve"> is started. </w:t>
+              <w:t xml:space="preserve"> </w:t>
             </w:r>
             <w:r>
               <w:rPr>
                 <w:lang w:val="en-US" w:eastAsia="de-DE"/>
               </w:rPr>
-              <w:t>This option is mainly used for debugging.</w:t>
+              <w:t>was</w:t>
+            </w:r>
+            <w:r>
+              <w:rPr>
+                <w:lang w:val="en-US" w:eastAsia="de-DE"/>
+              </w:rPr>
+              <w:t xml:space="preserve"> started. </w:t>
+            </w:r>
+            <w:r>
+              <w:rPr>
+                <w:lang w:val="en-US" w:eastAsia="de-DE"/>
+              </w:rPr>
+              <w:t>Usually t</w:t>
+            </w:r>
+            <w:r>
+              <w:rPr>
+                <w:lang w:val="en-US" w:eastAsia="de-DE"/>
+              </w:rPr>
+              <w:t>his option is used for debugging</w:t>
+            </w:r>
+            <w:r>
+              <w:rPr>
+                <w:lang w:val="en-US" w:eastAsia="de-DE"/>
+              </w:rPr>
+              <w:t xml:space="preserve"> only</w:t>
+            </w:r>
+            <w:r>
+              <w:rPr>
+                <w:lang w:val="en-US" w:eastAsia="de-DE"/>
+              </w:rPr>
+              <w:t>.</w:t>
             </w:r>
           </w:p>
         </w:tc>
@@ -20317,7 +20988,6 @@
                 <w:b/>
                 <w:lang w:val="en-US" w:eastAsia="de-DE"/>
               </w:rPr>
-              <w:lastRenderedPageBreak/>
               <w:t>Camera automation:</w:t>
             </w:r>
           </w:p>
@@ -20368,7 +21038,14 @@
               <w:rPr>
                 <w:lang w:val="en-US" w:eastAsia="de-DE"/>
               </w:rPr>
-              <w:t xml:space="preserve"> automatically. In this case make sure that the </w:t>
+              <w:t xml:space="preserve"> automatically. In this case make sure that </w:t>
+            </w:r>
+            <w:r>
+              <w:rPr>
+                <w:lang w:val="en-US" w:eastAsia="de-DE"/>
+              </w:rPr>
+              <w:lastRenderedPageBreak/>
+              <w:t xml:space="preserve">the </w:t>
             </w:r>
             <w:proofErr w:type="spellStart"/>
             <w:r>
@@ -20528,6 +21205,7 @@
                 <w:b/>
                 <w:lang w:val="en-US" w:eastAsia="de-DE"/>
               </w:rPr>
+              <w:lastRenderedPageBreak/>
               <w:t>Camera trigger delay:</w:t>
             </w:r>
           </w:p>
@@ -20698,13 +21376,31 @@
               <w:rPr>
                 <w:lang w:val="en-US" w:eastAsia="de-DE"/>
               </w:rPr>
-              <w:t xml:space="preserve">Size (in points) of the tile numbers in the “Tile Arrangement” window. Large values in case of a fine tessellation </w:t>
+              <w:t xml:space="preserve">Size (in points) of the tile numbers in the “Tile Arrangement” window. </w:t>
             </w:r>
             <w:r>
               <w:rPr>
                 <w:lang w:val="en-US" w:eastAsia="de-DE"/>
               </w:rPr>
-              <w:t>can cause overlapping labels.</w:t>
+              <w:t>If the tessellation is rather fine, a l</w:t>
+            </w:r>
+            <w:r>
+              <w:rPr>
+                <w:lang w:val="en-US" w:eastAsia="de-DE"/>
+              </w:rPr>
+              <w:t xml:space="preserve">arge value </w:t>
+            </w:r>
+            <w:r>
+              <w:rPr>
+                <w:lang w:val="en-US" w:eastAsia="de-DE"/>
+              </w:rPr>
+              <w:t xml:space="preserve">can make labels </w:t>
+            </w:r>
+            <w:r>
+              <w:rPr>
+                <w:lang w:val="en-US" w:eastAsia="de-DE"/>
+              </w:rPr>
+              <w:t>overlap.</w:t>
             </w:r>
           </w:p>
         </w:tc>
@@ -20746,14 +21442,30 @@
               </w:rPr>
               <w:t xml:space="preserve">This parameter causes the tile numbers to be printed </w:t>
             </w:r>
-            <w:proofErr w:type="gramStart"/>
             <w:r>
               <w:rPr>
                 <w:lang w:val="en-US" w:eastAsia="de-DE"/>
               </w:rPr>
-              <w:t>centrally</w:t>
+              <w:t xml:space="preserve">at the center of the tile </w:t>
             </w:r>
-            <w:proofErr w:type="gramEnd"/>
+            <w:r>
+              <w:rPr>
+                <w:lang w:val="en-US" w:eastAsia="de-DE"/>
+              </w:rPr>
+              <w:t xml:space="preserve">(value = </w:t>
+            </w:r>
+            <w:r>
+              <w:rPr>
+                <w:lang w:val="en-US" w:eastAsia="de-DE"/>
+              </w:rPr>
+              <w:t>0</w:t>
+            </w:r>
+            <w:r>
+              <w:rPr>
+                <w:lang w:val="en-US" w:eastAsia="de-DE"/>
+              </w:rPr>
+              <w:t>.) or shifted horizontally (maximal shift for</w:t>
+            </w:r>
             <w:r>
               <w:rPr>
                 <w:lang w:val="en-US" w:eastAsia="de-DE"/>
@@ -20764,19 +21476,19 @@
               <w:rPr>
                 <w:lang w:val="en-US" w:eastAsia="de-DE"/>
               </w:rPr>
-              <w:t xml:space="preserve">(value = </w:t>
+              <w:t>value = 1.). In the case of large tile o</w:t>
             </w:r>
             <w:r>
               <w:rPr>
                 <w:lang w:val="en-US" w:eastAsia="de-DE"/>
               </w:rPr>
-              <w:t>0</w:t>
+              <w:t>verlaps shifting the labels can avoid</w:t>
             </w:r>
             <w:r>
               <w:rPr>
                 <w:lang w:val="en-US" w:eastAsia="de-DE"/>
               </w:rPr>
-              <w:t>.) or shifted horizontally (maximal shift for value = 1.) into the tiles. In the case of large tile overlaps shifting the labels can help avoiding that labels overlap in print.</w:t>
+              <w:t xml:space="preserve"> that labels overlap in print.</w:t>
             </w:r>
           </w:p>
         </w:tc>
@@ -21055,7 +21767,19 @@
               <w:rPr>
                 <w:lang w:val="en-US" w:eastAsia="de-DE"/>
               </w:rPr>
-              <w:t xml:space="preserve"> It is expressed as the fraction of the overlap width between tiles. The rationale behind this is that the panorama creation will fail if the overlap between adjacent tiles is too small. </w:t>
+              <w:t xml:space="preserve"> It is expressed as the fraction of the overlap width between tiles.</w:t>
+            </w:r>
+            <w:r>
+              <w:rPr>
+                <w:lang w:val="en-US" w:eastAsia="de-DE"/>
+              </w:rPr>
+              <w:t xml:space="preserve"> (Example: “40” means that the alignment error must not exceed 40% of the overlap width.)</w:t>
+            </w:r>
+            <w:r>
+              <w:rPr>
+                <w:lang w:val="en-US" w:eastAsia="de-DE"/>
+              </w:rPr>
+              <w:t xml:space="preserve"> The rationale behind this is that the panorama creation will fail if the overlap between adjacent tiles is too small. </w:t>
             </w:r>
             <w:r>
               <w:rPr>
@@ -21149,7 +21873,7 @@
           <w:lang w:val="en-US"/>
         </w:rPr>
       </w:pPr>
-      <w:bookmarkStart w:id="80" w:name="_Toc510165788"/>
+      <w:bookmarkStart w:id="81" w:name="_Toc510165788"/>
       <w:r>
         <w:rPr>
           <w:lang w:val="en-US"/>
@@ -21169,7 +21893,7 @@
         </w:rPr>
         <w:t>Algorithms Used by the Program</w:t>
       </w:r>
-      <w:bookmarkEnd w:id="80"/>
+      <w:bookmarkEnd w:id="81"/>
     </w:p>
     <w:p>
       <w:pPr>
@@ -30699,7 +31423,6 @@
           <w:id w:val="891626259"/>
           <w:citation/>
         </w:sdtPr>
-        <w:sdtEndPr/>
         <w:sdtContent>
           <w:r>
             <w:rPr>
@@ -31106,7 +31829,6 @@
           <w:id w:val="-1874454136"/>
           <w:citation/>
         </w:sdtPr>
-        <w:sdtEndPr/>
         <w:sdtContent>
           <w:r>
             <w:rPr>
@@ -35794,8 +36516,8 @@
           <w:lang w:val="en-US"/>
         </w:rPr>
       </w:pPr>
-      <w:bookmarkStart w:id="81" w:name="_Ref436211836"/>
-      <w:bookmarkStart w:id="82" w:name="_Toc510165789"/>
+      <w:bookmarkStart w:id="82" w:name="_Ref436211836"/>
+      <w:bookmarkStart w:id="83" w:name="_Toc510165789"/>
       <w:r>
         <w:rPr>
           <w:lang w:val="en-US"/>
@@ -35803,8 +36525,8 @@
         <w:lastRenderedPageBreak/>
         <w:t>Appendix C: Determination of the Focal Length of the System</w:t>
       </w:r>
-      <w:bookmarkEnd w:id="81"/>
       <w:bookmarkEnd w:id="82"/>
+      <w:bookmarkEnd w:id="83"/>
     </w:p>
     <w:p>
       <w:pPr>
@@ -35848,7 +36570,19 @@
         <w:rPr>
           <w:lang w:val="en-US" w:eastAsia="de-DE"/>
         </w:rPr>
-        <w:t>The easiest way to determine this figure is by experiment. In the following two possible techniques, both based on test exposures of the Moon, are presented.</w:t>
+        <w:t xml:space="preserve">The easiest way to determine this figure is by experiment. In the following </w:t>
+      </w:r>
+      <w:r>
+        <w:rPr>
+          <w:lang w:val="en-US" w:eastAsia="de-DE"/>
+        </w:rPr>
+        <w:t>three</w:t>
+      </w:r>
+      <w:r>
+        <w:rPr>
+          <w:lang w:val="en-US" w:eastAsia="de-DE"/>
+        </w:rPr>
+        <w:t xml:space="preserve"> possible techniques based on test exposures of the Moon, are presented.</w:t>
       </w:r>
     </w:p>
     <w:p>
@@ -35862,6 +36596,662 @@
         <w:rPr>
           <w:lang w:val="en-US"/>
         </w:rPr>
+        <w:t xml:space="preserve">Let </w:t>
+      </w:r>
+      <w:proofErr w:type="spellStart"/>
+      <w:r>
+        <w:rPr>
+          <w:lang w:val="en-US"/>
+        </w:rPr>
+        <w:t>MoonPanoramaMaker</w:t>
+      </w:r>
+      <w:proofErr w:type="spellEnd"/>
+      <w:r>
+        <w:rPr>
+          <w:lang w:val="en-US"/>
+        </w:rPr>
+        <w:t xml:space="preserve"> do the work (limited accuracy):</w:t>
+      </w:r>
+    </w:p>
+    <w:p>
+      <w:pPr>
+        <w:rPr>
+          <w:lang w:val="en-US" w:eastAsia="de-DE"/>
+        </w:rPr>
+      </w:pPr>
+      <w:r>
+        <w:rPr>
+          <w:lang w:val="en-US" w:eastAsia="de-DE"/>
+        </w:rPr>
+        <w:t xml:space="preserve">As described in Section </w:t>
+      </w:r>
+      <w:r>
+        <w:rPr>
+          <w:lang w:val="en-US" w:eastAsia="de-DE"/>
+        </w:rPr>
+        <w:fldChar w:fldCharType="begin"/>
+      </w:r>
+      <w:r>
+        <w:rPr>
+          <w:lang w:val="en-US" w:eastAsia="de-DE"/>
+        </w:rPr>
+        <w:instrText xml:space="preserve"> REF _Ref484455529 \r \h </w:instrText>
+      </w:r>
+      <w:r>
+        <w:rPr>
+          <w:lang w:val="en-US" w:eastAsia="de-DE"/>
+        </w:rPr>
+      </w:r>
+      <w:r>
+        <w:rPr>
+          <w:lang w:val="en-US" w:eastAsia="de-DE"/>
+        </w:rPr>
+        <w:fldChar w:fldCharType="separate"/>
+      </w:r>
+      <w:r>
+        <w:rPr>
+          <w:lang w:val="en-US" w:eastAsia="de-DE"/>
+        </w:rPr>
+        <w:t>4.8</w:t>
+      </w:r>
+      <w:r>
+        <w:rPr>
+          <w:lang w:val="en-US" w:eastAsia="de-DE"/>
+        </w:rPr>
+        <w:fldChar w:fldCharType="end"/>
+      </w:r>
+      <w:r>
+        <w:rPr>
+          <w:lang w:val="en-US" w:eastAsia="de-DE"/>
+        </w:rPr>
+        <w:t xml:space="preserve">, when </w:t>
+      </w:r>
+      <w:proofErr w:type="spellStart"/>
+      <w:r>
+        <w:rPr>
+          <w:lang w:val="en-US" w:eastAsia="de-DE"/>
+        </w:rPr>
+        <w:t>MoonPanoramaMaker</w:t>
+      </w:r>
+      <w:proofErr w:type="spellEnd"/>
+      <w:r>
+        <w:rPr>
+          <w:lang w:val="en-US" w:eastAsia="de-DE"/>
+        </w:rPr>
+        <w:t xml:space="preserve"> initializes automatic alignment, it measures the focal length of the telescope </w:t>
+      </w:r>
+      <w:proofErr w:type="gramStart"/>
+      <w:r>
+        <w:rPr>
+          <w:lang w:val="en-US" w:eastAsia="de-DE"/>
+        </w:rPr>
+        <w:t>system</w:t>
+      </w:r>
+      <w:r>
+        <w:rPr>
+          <w:lang w:val="en-US" w:eastAsia="de-DE"/>
+        </w:rPr>
+        <w:t>,</w:t>
+      </w:r>
+      <w:proofErr w:type="gramEnd"/>
+      <w:r>
+        <w:rPr>
+          <w:lang w:val="en-US" w:eastAsia="de-DE"/>
+        </w:rPr>
+        <w:t xml:space="preserve"> separately in x and y sensor coordinate directions. If the</w:t>
+      </w:r>
+      <w:r>
+        <w:rPr>
+          <w:lang w:val="en-US" w:eastAsia="de-DE"/>
+        </w:rPr>
+        <w:t>se</w:t>
+      </w:r>
+      <w:r>
+        <w:rPr>
+          <w:lang w:val="en-US" w:eastAsia="de-DE"/>
+        </w:rPr>
+        <w:t xml:space="preserve"> measurements </w:t>
+      </w:r>
+      <w:r>
+        <w:rPr>
+          <w:lang w:val="en-US" w:eastAsia="de-DE"/>
+        </w:rPr>
+        <w:t>differ</w:t>
+      </w:r>
+      <w:r>
+        <w:rPr>
+          <w:lang w:val="en-US" w:eastAsia="de-DE"/>
+        </w:rPr>
+        <w:t xml:space="preserve"> too much from the focal length the user</w:t>
+      </w:r>
+      <w:r>
+        <w:rPr>
+          <w:lang w:val="en-US" w:eastAsia="de-DE"/>
+        </w:rPr>
+        <w:t xml:space="preserve"> </w:t>
+      </w:r>
+      <w:r>
+        <w:rPr>
+          <w:lang w:val="en-US" w:eastAsia="de-DE"/>
+        </w:rPr>
+        <w:t>entered</w:t>
+      </w:r>
+      <w:r>
+        <w:rPr>
+          <w:lang w:val="en-US" w:eastAsia="de-DE"/>
+        </w:rPr>
+        <w:t xml:space="preserve"> in the configuration dialog</w:t>
+      </w:r>
+      <w:r>
+        <w:rPr>
+          <w:lang w:val="en-US" w:eastAsia="de-DE"/>
+        </w:rPr>
+        <w:t>, auto-alignment is deactivated.</w:t>
+      </w:r>
+    </w:p>
+    <w:p>
+      <w:pPr>
+        <w:rPr>
+          <w:lang w:val="en-US" w:eastAsia="de-DE"/>
+        </w:rPr>
+      </w:pPr>
+      <w:r>
+        <w:rPr>
+          <w:lang w:val="en-US" w:eastAsia="de-DE"/>
+        </w:rPr>
+        <w:t>T</w:t>
+      </w:r>
+      <w:r>
+        <w:rPr>
+          <w:lang w:val="en-US" w:eastAsia="de-DE"/>
+        </w:rPr>
+        <w:t xml:space="preserve">his </w:t>
+      </w:r>
+      <w:r>
+        <w:rPr>
+          <w:lang w:val="en-US" w:eastAsia="de-DE"/>
+        </w:rPr>
+        <w:t>comparison can be used</w:t>
+      </w:r>
+      <w:r>
+        <w:rPr>
+          <w:lang w:val="en-US" w:eastAsia="de-DE"/>
+        </w:rPr>
+        <w:t xml:space="preserve"> to measure the focal length</w:t>
+      </w:r>
+      <w:r>
+        <w:rPr>
+          <w:lang w:val="en-US" w:eastAsia="de-DE"/>
+        </w:rPr>
+        <w:t xml:space="preserve"> experimentally</w:t>
+      </w:r>
+      <w:r>
+        <w:rPr>
+          <w:lang w:val="en-US" w:eastAsia="de-DE"/>
+        </w:rPr>
+        <w:t>:</w:t>
+      </w:r>
+    </w:p>
+    <w:p>
+      <w:pPr>
+        <w:pStyle w:val="Listenabsatz"/>
+        <w:numPr>
+          <w:ilvl w:val="0"/>
+          <w:numId w:val="47"/>
+        </w:numPr>
+        <w:rPr>
+          <w:lang w:val="en-US" w:eastAsia="de-DE"/>
+        </w:rPr>
+      </w:pPr>
+      <w:r>
+        <w:rPr>
+          <w:lang w:val="en-US" w:eastAsia="de-DE"/>
+        </w:rPr>
+        <w:t>Enter an approximate value for the focal length (parameter “Focal length” in the “Telescope” section, see Appendix B).</w:t>
+      </w:r>
+    </w:p>
+    <w:p>
+      <w:pPr>
+        <w:pStyle w:val="Listenabsatz"/>
+        <w:numPr>
+          <w:ilvl w:val="0"/>
+          <w:numId w:val="47"/>
+        </w:numPr>
+        <w:rPr>
+          <w:lang w:val="en-US" w:eastAsia="de-DE"/>
+        </w:rPr>
+      </w:pPr>
+      <w:r>
+        <w:rPr>
+          <w:lang w:val="en-US" w:eastAsia="de-DE"/>
+        </w:rPr>
+        <w:t xml:space="preserve">At the “Configure camera” dialog for your camera model, set the value for parameter “Tile overlap pixels” </w:t>
+      </w:r>
+      <w:r>
+        <w:rPr>
+          <w:lang w:val="en-US" w:eastAsia="de-DE"/>
+        </w:rPr>
+        <w:t>larger than usual. Some 30% of the number of pixels of the short side of the sensor is a good choice. (Do not forget to change the value back to its original value after the experiment.)</w:t>
+      </w:r>
+    </w:p>
+    <w:p>
+      <w:pPr>
+        <w:pStyle w:val="Listenabsatz"/>
+        <w:numPr>
+          <w:ilvl w:val="0"/>
+          <w:numId w:val="47"/>
+        </w:numPr>
+        <w:rPr>
+          <w:lang w:val="en-US" w:eastAsia="de-DE"/>
+        </w:rPr>
+      </w:pPr>
+      <w:r>
+        <w:rPr>
+          <w:lang w:val="en-US" w:eastAsia="de-DE"/>
+        </w:rPr>
+        <w:t>Set the parameter “Session protocol level” to “2”.</w:t>
+      </w:r>
+    </w:p>
+    <w:p>
+      <w:pPr>
+        <w:pStyle w:val="Listenabsatz"/>
+        <w:numPr>
+          <w:ilvl w:val="0"/>
+          <w:numId w:val="47"/>
+        </w:numPr>
+        <w:rPr>
+          <w:lang w:val="en-US" w:eastAsia="de-DE"/>
+        </w:rPr>
+      </w:pPr>
+      <w:r>
+        <w:rPr>
+          <w:lang w:val="en-US" w:eastAsia="de-DE"/>
+        </w:rPr>
+        <w:t xml:space="preserve">Start </w:t>
+      </w:r>
+      <w:proofErr w:type="spellStart"/>
+      <w:r>
+        <w:rPr>
+          <w:lang w:val="en-US" w:eastAsia="de-DE"/>
+        </w:rPr>
+        <w:t>MoonPanoramaMaker</w:t>
+      </w:r>
+      <w:proofErr w:type="spellEnd"/>
+      <w:r>
+        <w:rPr>
+          <w:lang w:val="en-US" w:eastAsia="de-DE"/>
+        </w:rPr>
+        <w:t xml:space="preserve"> and let it run through the initialization phase. When the program is ready to begin the recording workflow, press “Switch on auto-alignment”. </w:t>
+      </w:r>
+    </w:p>
+    <w:p>
+      <w:pPr>
+        <w:pStyle w:val="Listenabsatz"/>
+        <w:numPr>
+          <w:ilvl w:val="0"/>
+          <w:numId w:val="47"/>
+        </w:numPr>
+        <w:rPr>
+          <w:lang w:val="en-US" w:eastAsia="de-DE"/>
+        </w:rPr>
+      </w:pPr>
+      <w:r>
+        <w:rPr>
+          <w:lang w:val="en-US" w:eastAsia="de-DE"/>
+        </w:rPr>
+        <w:t>Follow the instruction to center the landmark and press “Enter”.</w:t>
+      </w:r>
+    </w:p>
+    <w:p>
+      <w:pPr>
+        <w:rPr>
+          <w:lang w:val="en-US" w:eastAsia="de-DE"/>
+        </w:rPr>
+      </w:pPr>
+      <w:proofErr w:type="spellStart"/>
+      <w:r>
+        <w:rPr>
+          <w:lang w:val="en-US" w:eastAsia="de-DE"/>
+        </w:rPr>
+        <w:t>MoonPanoramaMaker</w:t>
+      </w:r>
+      <w:proofErr w:type="spellEnd"/>
+      <w:r>
+        <w:rPr>
+          <w:lang w:val="en-US" w:eastAsia="de-DE"/>
+        </w:rPr>
+        <w:t xml:space="preserve"> </w:t>
+      </w:r>
+      <w:r>
+        <w:rPr>
+          <w:lang w:val="en-US" w:eastAsia="de-DE"/>
+        </w:rPr>
+        <w:t xml:space="preserve">then </w:t>
+      </w:r>
+      <w:r>
+        <w:rPr>
+          <w:lang w:val="en-US" w:eastAsia="de-DE"/>
+        </w:rPr>
+        <w:t>move</w:t>
+      </w:r>
+      <w:r>
+        <w:rPr>
+          <w:lang w:val="en-US" w:eastAsia="de-DE"/>
+        </w:rPr>
+        <w:t>s</w:t>
+      </w:r>
+      <w:r>
+        <w:rPr>
+          <w:lang w:val="en-US" w:eastAsia="de-DE"/>
+        </w:rPr>
+        <w:t xml:space="preserve"> the telescope to three diffe</w:t>
+      </w:r>
+      <w:r>
+        <w:rPr>
+          <w:lang w:val="en-US" w:eastAsia="de-DE"/>
+        </w:rPr>
+        <w:t xml:space="preserve">rent locations in the neighborhood of the landmark </w:t>
+      </w:r>
+      <w:r>
+        <w:rPr>
+          <w:lang w:val="en-US" w:eastAsia="de-DE"/>
+        </w:rPr>
+        <w:t>and</w:t>
+      </w:r>
+      <w:r>
+        <w:rPr>
+          <w:lang w:val="en-US" w:eastAsia="de-DE"/>
+        </w:rPr>
+        <w:t xml:space="preserve"> take</w:t>
+      </w:r>
+      <w:r>
+        <w:rPr>
+          <w:lang w:val="en-US" w:eastAsia="de-DE"/>
+        </w:rPr>
+        <w:t>s</w:t>
+      </w:r>
+      <w:r>
+        <w:rPr>
+          <w:lang w:val="en-US" w:eastAsia="de-DE"/>
+        </w:rPr>
+        <w:t xml:space="preserve"> still images. From the measured image </w:t>
+      </w:r>
+      <w:r>
+        <w:rPr>
+          <w:lang w:val="en-US" w:eastAsia="de-DE"/>
+        </w:rPr>
+        <w:t>shifts</w:t>
+      </w:r>
+      <w:r>
+        <w:rPr>
+          <w:lang w:val="en-US" w:eastAsia="de-DE"/>
+        </w:rPr>
+        <w:t xml:space="preserve"> and the RA/DE differences of the corresponding locations</w:t>
+      </w:r>
+      <w:r>
+        <w:rPr>
+          <w:lang w:val="en-US" w:eastAsia="de-DE"/>
+        </w:rPr>
+        <w:t xml:space="preserve"> in the sky, </w:t>
+      </w:r>
+      <w:r>
+        <w:rPr>
+          <w:lang w:val="en-US" w:eastAsia="de-DE"/>
+        </w:rPr>
+        <w:t xml:space="preserve">the program computes approximate values </w:t>
+      </w:r>
+      <w:r>
+        <w:rPr>
+          <w:lang w:val="en-US" w:eastAsia="de-DE"/>
+        </w:rPr>
+        <w:t>of</w:t>
+      </w:r>
+      <w:r>
+        <w:rPr>
+          <w:lang w:val="en-US" w:eastAsia="de-DE"/>
+        </w:rPr>
+        <w:t xml:space="preserve"> the focal length</w:t>
+      </w:r>
+      <w:r>
+        <w:rPr>
+          <w:lang w:val="en-US" w:eastAsia="de-DE"/>
+        </w:rPr>
+        <w:t xml:space="preserve"> (in millimeters)</w:t>
+      </w:r>
+      <w:r>
+        <w:rPr>
+          <w:lang w:val="en-US" w:eastAsia="de-DE"/>
+        </w:rPr>
+        <w:t>, sep</w:t>
+      </w:r>
+      <w:bookmarkStart w:id="84" w:name="_GoBack"/>
+      <w:bookmarkEnd w:id="84"/>
+      <w:r>
+        <w:rPr>
+          <w:lang w:val="en-US" w:eastAsia="de-DE"/>
+        </w:rPr>
+        <w:t xml:space="preserve">arately </w:t>
+      </w:r>
+      <w:r>
+        <w:rPr>
+          <w:lang w:val="en-US" w:eastAsia="de-DE"/>
+        </w:rPr>
+        <w:t>in</w:t>
+      </w:r>
+      <w:r>
+        <w:rPr>
+          <w:lang w:val="en-US" w:eastAsia="de-DE"/>
+        </w:rPr>
+        <w:t xml:space="preserve"> x and y direction. The results </w:t>
+      </w:r>
+      <w:r>
+        <w:rPr>
+          <w:lang w:val="en-US" w:eastAsia="de-DE"/>
+        </w:rPr>
+        <w:t>are documented</w:t>
+      </w:r>
+      <w:r>
+        <w:rPr>
+          <w:lang w:val="en-US" w:eastAsia="de-DE"/>
+        </w:rPr>
+        <w:t xml:space="preserve"> in</w:t>
+      </w:r>
+      <w:r>
+        <w:rPr>
+          <w:lang w:val="en-US" w:eastAsia="de-DE"/>
+        </w:rPr>
+        <w:t xml:space="preserve"> the protocol like </w:t>
+      </w:r>
+      <w:r>
+        <w:rPr>
+          <w:lang w:val="en-US" w:eastAsia="de-DE"/>
+        </w:rPr>
+        <w:t>in this example</w:t>
+      </w:r>
+      <w:r>
+        <w:rPr>
+          <w:lang w:val="en-US" w:eastAsia="de-DE"/>
+        </w:rPr>
+        <w:t>:</w:t>
+      </w:r>
+    </w:p>
+    <w:p>
+      <w:pPr>
+        <w:rPr>
+          <w:lang w:val="en-US" w:eastAsia="de-DE"/>
+        </w:rPr>
+      </w:pPr>
+      <w:r>
+        <w:rPr>
+          <w:noProof/>
+          <w:lang w:eastAsia="de-DE"/>
+        </w:rPr>
+        <mc:AlternateContent>
+          <mc:Choice Requires="wps">
+            <w:drawing>
+              <wp:anchor distT="0" distB="0" distL="114300" distR="114300" simplePos="0" relativeHeight="251693056" behindDoc="0" locked="0" layoutInCell="1" allowOverlap="1">
+                <wp:simplePos x="0" y="0"/>
+                <wp:positionH relativeFrom="column">
+                  <wp:posOffset>755823</wp:posOffset>
+                </wp:positionH>
+                <wp:positionV relativeFrom="paragraph">
+                  <wp:posOffset>669694</wp:posOffset>
+                </wp:positionV>
+                <wp:extent cx="4384964" cy="124691"/>
+                <wp:effectExtent l="0" t="0" r="0" b="8890"/>
+                <wp:wrapNone/>
+                <wp:docPr id="10" name="Rechteck 10"/>
+                <wp:cNvGraphicFramePr/>
+                <a:graphic xmlns:a="http://schemas.openxmlformats.org/drawingml/2006/main">
+                  <a:graphicData uri="http://schemas.microsoft.com/office/word/2010/wordprocessingShape">
+                    <wps:wsp>
+                      <wps:cNvSpPr/>
+                      <wps:spPr>
+                        <a:xfrm>
+                          <a:off x="0" y="0"/>
+                          <a:ext cx="4384964" cy="124691"/>
+                        </a:xfrm>
+                        <a:prstGeom prst="rect">
+                          <a:avLst/>
+                        </a:prstGeom>
+                        <a:solidFill>
+                          <a:srgbClr val="FF0000">
+                            <a:alpha val="19000"/>
+                          </a:srgbClr>
+                        </a:solidFill>
+                        <a:ln>
+                          <a:noFill/>
+                        </a:ln>
+                      </wps:spPr>
+                      <wps:style>
+                        <a:lnRef idx="2">
+                          <a:schemeClr val="accent1">
+                            <a:shade val="50000"/>
+                          </a:schemeClr>
+                        </a:lnRef>
+                        <a:fillRef idx="1">
+                          <a:schemeClr val="accent1"/>
+                        </a:fillRef>
+                        <a:effectRef idx="0">
+                          <a:schemeClr val="accent1"/>
+                        </a:effectRef>
+                        <a:fontRef idx="minor">
+                          <a:schemeClr val="lt1"/>
+                        </a:fontRef>
+                      </wps:style>
+                      <wps:bodyPr rot="0" spcFirstLastPara="0" vertOverflow="overflow" horzOverflow="overflow" vert="horz" wrap="square" lIns="91440" tIns="45720" rIns="91440" bIns="45720" numCol="1" spcCol="0" rtlCol="0" fromWordArt="0" anchor="ctr" anchorCtr="0" forceAA="0" compatLnSpc="1">
+                        <a:prstTxWarp prst="textNoShape">
+                          <a:avLst/>
+                        </a:prstTxWarp>
+                        <a:noAutofit/>
+                      </wps:bodyPr>
+                    </wps:wsp>
+                  </a:graphicData>
+                </a:graphic>
+              </wp:anchor>
+            </w:drawing>
+          </mc:Choice>
+          <mc:Fallback>
+            <w:pict>
+              <v:rect id="Rechteck 10" o:spid="_x0000_s1026" style="position:absolute;margin-left:59.5pt;margin-top:52.75pt;width:345.25pt;height:9.8pt;z-index:251693056;visibility:visible;mso-wrap-style:square;mso-wrap-distance-left:9pt;mso-wrap-distance-top:0;mso-wrap-distance-right:9pt;mso-wrap-distance-bottom:0;mso-position-horizontal:absolute;mso-position-horizontal-relative:text;mso-position-vertical:absolute;mso-position-vertical-relative:text;v-text-anchor:middle" o:gfxdata="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" fillcolor="red" stroked="f" strokeweight="2pt">
+                <v:fill opacity="12336f"/>
+              </v:rect>
+            </w:pict>
+          </mc:Fallback>
+        </mc:AlternateContent>
+      </w:r>
+      <w:r>
+        <w:rPr>
+          <w:noProof/>
+          <w:lang w:eastAsia="de-DE"/>
+        </w:rPr>
+        <w:drawing>
+          <wp:inline distT="0" distB="0" distL="0" distR="0">
+            <wp:extent cx="5760720" cy="1036955"/>
+            <wp:effectExtent l="19050" t="19050" r="11430" b="10795"/>
+            <wp:docPr id="2" name="Grafik 2"/>
+            <wp:cNvGraphicFramePr>
+              <a:graphicFrameLocks xmlns:a="http://schemas.openxmlformats.org/drawingml/2006/main" noChangeAspect="1"/>
+            </wp:cNvGraphicFramePr>
+            <a:graphic xmlns:a="http://schemas.openxmlformats.org/drawingml/2006/main">
+              <a:graphicData uri="http://schemas.openxmlformats.org/drawingml/2006/picture">
+                <pic:pic xmlns:pic="http://schemas.openxmlformats.org/drawingml/2006/picture">
+                  <pic:nvPicPr>
+                    <pic:cNvPr id="0" name="1-0-0_Measure-focal-length.PNG"/>
+                    <pic:cNvPicPr/>
+                  </pic:nvPicPr>
+                  <pic:blipFill>
+                    <a:blip r:embed="rId50">
+                      <a:extLst>
+                        <a:ext uri="{28A0092B-C50C-407E-A947-70E740481C1C}">
+                          <a14:useLocalDpi xmlns:a14="http://schemas.microsoft.com/office/drawing/2010/main" val="0"/>
+                        </a:ext>
+                      </a:extLst>
+                    </a:blip>
+                    <a:stretch>
+                      <a:fillRect/>
+                    </a:stretch>
+                  </pic:blipFill>
+                  <pic:spPr>
+                    <a:xfrm>
+                      <a:off x="0" y="0"/>
+                      <a:ext cx="5760720" cy="1036955"/>
+                    </a:xfrm>
+                    <a:prstGeom prst="rect">
+                      <a:avLst/>
+                    </a:prstGeom>
+                    <a:ln>
+                      <a:solidFill>
+                        <a:schemeClr val="tx1"/>
+                      </a:solidFill>
+                    </a:ln>
+                  </pic:spPr>
+                </pic:pic>
+              </a:graphicData>
+            </a:graphic>
+          </wp:inline>
+        </w:drawing>
+      </w:r>
+    </w:p>
+    <w:p>
+      <w:pPr>
+        <w:rPr>
+          <w:lang w:val="en-US" w:eastAsia="de-DE"/>
+        </w:rPr>
+      </w:pPr>
+      <w:r>
+        <w:rPr>
+          <w:lang w:val="en-US" w:eastAsia="de-DE"/>
+        </w:rPr>
+        <w:t xml:space="preserve">If you take the average of the two focal length values you get a good approximation of the focal length of the complete optical system. In this example the result is 2618.1mm, which is not too far away from the nominal focal length of the </w:t>
+      </w:r>
+      <w:proofErr w:type="spellStart"/>
+      <w:r>
+        <w:rPr>
+          <w:lang w:val="en-US" w:eastAsia="de-DE"/>
+        </w:rPr>
+        <w:t>Celestron</w:t>
+      </w:r>
+      <w:proofErr w:type="spellEnd"/>
+      <w:r>
+        <w:rPr>
+          <w:lang w:val="en-US" w:eastAsia="de-DE"/>
+        </w:rPr>
+        <w:t xml:space="preserve"> 11 used for the experiment (2794mm).</w:t>
+      </w:r>
+    </w:p>
+    <w:p>
+      <w:pPr>
+        <w:pStyle w:val="berschrift4"/>
+        <w:rPr>
+          <w:lang w:val="en-US"/>
+        </w:rPr>
+      </w:pPr>
+      <w:r>
+        <w:rPr>
+          <w:lang w:val="en-US"/>
+        </w:rPr>
+        <w:lastRenderedPageBreak/>
         <w:t>Absolute</w:t>
       </w:r>
       <w:r>
@@ -36474,7 +37864,7 @@
                     <pic:cNvPicPr/>
                   </pic:nvPicPr>
                   <pic:blipFill>
-                    <a:blip r:embed="rId50" cstate="screen">
+                    <a:blip r:embed="rId51" cstate="screen">
                       <a:extLst>
                         <a:ext uri="{28A0092B-C50C-407E-A947-70E740481C1C}">
                           <a14:useLocalDpi xmlns:a14="http://schemas.microsoft.com/office/drawing/2010/main"/>
@@ -36571,7 +37961,6 @@
           <w:noProof/>
           <w:lang w:eastAsia="de-DE"/>
         </w:rPr>
-        <w:lastRenderedPageBreak/>
         <w:drawing>
           <wp:inline distT="0" distB="0" distL="0" distR="0" wp14:anchorId="0DAC5390" wp14:editId="270E6C2B">
             <wp:extent cx="3713191" cy="2794716"/>
@@ -36588,7 +37977,7 @@
                     <pic:cNvPicPr/>
                   </pic:nvPicPr>
                   <pic:blipFill>
-                    <a:blip r:embed="rId51">
+                    <a:blip r:embed="rId52">
                       <a:extLst>
                         <a:ext uri="{28A0092B-C50C-407E-A947-70E740481C1C}">
                           <a14:useLocalDpi xmlns:a14="http://schemas.microsoft.com/office/drawing/2010/main" val="0"/>
@@ -37181,7 +38570,19 @@
         <w:rPr>
           <w:lang w:val="en-US"/>
         </w:rPr>
-        <w:t xml:space="preserve"> are notoriously unreliable. As explained in </w:t>
+        <w:t xml:space="preserve"> </w:t>
+      </w:r>
+      <w:r>
+        <w:rPr>
+          <w:lang w:val="en-US"/>
+        </w:rPr>
+        <w:t>may be</w:t>
+      </w:r>
+      <w:r>
+        <w:rPr>
+          <w:lang w:val="en-US"/>
+        </w:rPr>
+        <w:t xml:space="preserve"> unreliable. As explained in </w:t>
       </w:r>
       <w:r>
         <w:rPr>
@@ -37946,7 +39347,6 @@
         <w:rPr>
           <w:lang w:val="en-US" w:eastAsia="de-DE"/>
         </w:rPr>
-        <w:lastRenderedPageBreak/>
         <w:t xml:space="preserve">As described above for the full optical system, the linear distance of the two landmarks is measured in the prime focus </w:t>
       </w:r>
       <w:r>
@@ -38283,7 +39683,7 @@
       </w:r>
     </w:p>
     <w:sectPr>
-      <w:footerReference w:type="default" r:id="rId52"/>
+      <w:footerReference w:type="default" r:id="rId53"/>
       <w:pgSz w:w="11906" w:h="16838"/>
       <w:pgMar w:top="1417" w:right="1417" w:bottom="1134" w:left="1417" w:header="708" w:footer="708" w:gutter="0"/>
       <w:cols w:space="708"/>
@@ -38328,7 +39728,6 @@
         <w:docPartUnique/>
       </w:docPartObj>
     </w:sdtPr>
-    <w:sdtEndPr/>
     <w:sdtContent>
       <w:p>
         <w:pPr>
@@ -38348,7 +39747,7 @@
           <w:rPr>
             <w:noProof/>
           </w:rPr>
-          <w:t>7</w:t>
+          <w:t>21</w:t>
         </w:r>
         <w:r>
           <w:fldChar w:fldCharType="end"/>
@@ -39108,6 +40507,119 @@
     </w:lvl>
   </w:abstractNum>
   <w:abstractNum w:abstractNumId="7">
+    <w:nsid w:val="21846CF4"/>
+    <w:multiLevelType w:val="hybridMultilevel"/>
+    <w:tmpl w:val="2430A43E"/>
+    <w:lvl w:ilvl="0" w:tplc="04070001">
+      <w:start w:val="1"/>
+      <w:numFmt w:val="bullet"/>
+      <w:lvlText w:val=""/>
+      <w:lvlJc w:val="left"/>
+      <w:pPr>
+        <w:ind w:left="720" w:hanging="360"/>
+      </w:pPr>
+      <w:rPr>
+        <w:rFonts w:ascii="Symbol" w:hAnsi="Symbol" w:hint="default"/>
+      </w:rPr>
+    </w:lvl>
+    <w:lvl w:ilvl="1" w:tplc="04070003" w:tentative="1">
+      <w:start w:val="1"/>
+      <w:numFmt w:val="bullet"/>
+      <w:lvlText w:val="o"/>
+      <w:lvlJc w:val="left"/>
+      <w:pPr>
+        <w:ind w:left="1440" w:hanging="360"/>
+      </w:pPr>
+      <w:rPr>
+        <w:rFonts w:ascii="Courier New" w:hAnsi="Courier New" w:cs="Courier New" w:hint="default"/>
+      </w:rPr>
+    </w:lvl>
+    <w:lvl w:ilvl="2" w:tplc="04070005" w:tentative="1">
+      <w:start w:val="1"/>
+      <w:numFmt w:val="bullet"/>
+      <w:lvlText w:val=""/>
+      <w:lvlJc w:val="left"/>
+      <w:pPr>
+        <w:ind w:left="2160" w:hanging="360"/>
+      </w:pPr>
+      <w:rPr>
+        <w:rFonts w:ascii="Wingdings" w:hAnsi="Wingdings" w:hint="default"/>
+      </w:rPr>
+    </w:lvl>
+    <w:lvl w:ilvl="3" w:tplc="04070001" w:tentative="1">
+      <w:start w:val="1"/>
+      <w:numFmt w:val="bullet"/>
+      <w:lvlText w:val=""/>
+      <w:lvlJc w:val="left"/>
+      <w:pPr>
+        <w:ind w:left="2880" w:hanging="360"/>
+      </w:pPr>
+      <w:rPr>
+        <w:rFonts w:ascii="Symbol" w:hAnsi="Symbol" w:hint="default"/>
+      </w:rPr>
+    </w:lvl>
+    <w:lvl w:ilvl="4" w:tplc="04070003" w:tentative="1">
+      <w:start w:val="1"/>
+      <w:numFmt w:val="bullet"/>
+      <w:lvlText w:val="o"/>
+      <w:lvlJc w:val="left"/>
+      <w:pPr>
+        <w:ind w:left="3600" w:hanging="360"/>
+      </w:pPr>
+      <w:rPr>
+        <w:rFonts w:ascii="Courier New" w:hAnsi="Courier New" w:cs="Courier New" w:hint="default"/>
+      </w:rPr>
+    </w:lvl>
+    <w:lvl w:ilvl="5" w:tplc="04070005" w:tentative="1">
+      <w:start w:val="1"/>
+      <w:numFmt w:val="bullet"/>
+      <w:lvlText w:val=""/>
+      <w:lvlJc w:val="left"/>
+      <w:pPr>
+        <w:ind w:left="4320" w:hanging="360"/>
+      </w:pPr>
+      <w:rPr>
+        <w:rFonts w:ascii="Wingdings" w:hAnsi="Wingdings" w:hint="default"/>
+      </w:rPr>
+    </w:lvl>
+    <w:lvl w:ilvl="6" w:tplc="04070001" w:tentative="1">
+      <w:start w:val="1"/>
+      <w:numFmt w:val="bullet"/>
+      <w:lvlText w:val=""/>
+      <w:lvlJc w:val="left"/>
+      <w:pPr>
+        <w:ind w:left="5040" w:hanging="360"/>
+      </w:pPr>
+      <w:rPr>
+        <w:rFonts w:ascii="Symbol" w:hAnsi="Symbol" w:hint="default"/>
+      </w:rPr>
+    </w:lvl>
+    <w:lvl w:ilvl="7" w:tplc="04070003" w:tentative="1">
+      <w:start w:val="1"/>
+      <w:numFmt w:val="bullet"/>
+      <w:lvlText w:val="o"/>
+      <w:lvlJc w:val="left"/>
+      <w:pPr>
+        <w:ind w:left="5760" w:hanging="360"/>
+      </w:pPr>
+      <w:rPr>
+        <w:rFonts w:ascii="Courier New" w:hAnsi="Courier New" w:cs="Courier New" w:hint="default"/>
+      </w:rPr>
+    </w:lvl>
+    <w:lvl w:ilvl="8" w:tplc="04070005" w:tentative="1">
+      <w:start w:val="1"/>
+      <w:numFmt w:val="bullet"/>
+      <w:lvlText w:val=""/>
+      <w:lvlJc w:val="left"/>
+      <w:pPr>
+        <w:ind w:left="6480" w:hanging="360"/>
+      </w:pPr>
+      <w:rPr>
+        <w:rFonts w:ascii="Wingdings" w:hAnsi="Wingdings" w:hint="default"/>
+      </w:rPr>
+    </w:lvl>
+  </w:abstractNum>
+  <w:abstractNum w:abstractNumId="8">
     <w:nsid w:val="22194323"/>
     <w:multiLevelType w:val="hybridMultilevel"/>
     <w:tmpl w:val="B0B25208"/>
@@ -39196,7 +40708,7 @@
       </w:pPr>
     </w:lvl>
   </w:abstractNum>
-  <w:abstractNum w:abstractNumId="8">
+  <w:abstractNum w:abstractNumId="9">
     <w:nsid w:val="222238BA"/>
     <w:multiLevelType w:val="hybridMultilevel"/>
     <w:tmpl w:val="EDA0D5BE"/>
@@ -39309,7 +40821,7 @@
       </w:rPr>
     </w:lvl>
   </w:abstractNum>
-  <w:abstractNum w:abstractNumId="9">
+  <w:abstractNum w:abstractNumId="10">
     <w:nsid w:val="26FE15F1"/>
     <w:multiLevelType w:val="hybridMultilevel"/>
     <w:tmpl w:val="C570078A"/>
@@ -39395,7 +40907,7 @@
       </w:pPr>
     </w:lvl>
   </w:abstractNum>
-  <w:abstractNum w:abstractNumId="10">
+  <w:abstractNum w:abstractNumId="11">
     <w:nsid w:val="27C7387C"/>
     <w:multiLevelType w:val="hybridMultilevel"/>
     <w:tmpl w:val="8596642A"/>
@@ -39508,7 +41020,7 @@
       </w:rPr>
     </w:lvl>
   </w:abstractNum>
-  <w:abstractNum w:abstractNumId="11">
+  <w:abstractNum w:abstractNumId="12">
     <w:nsid w:val="2BDB21EC"/>
     <w:multiLevelType w:val="hybridMultilevel"/>
     <w:tmpl w:val="28B4EF4A"/>
@@ -39621,7 +41133,7 @@
       </w:rPr>
     </w:lvl>
   </w:abstractNum>
-  <w:abstractNum w:abstractNumId="12">
+  <w:abstractNum w:abstractNumId="13">
     <w:nsid w:val="2C307500"/>
     <w:multiLevelType w:val="multilevel"/>
     <w:tmpl w:val="0CA0C86E"/>
@@ -39734,7 +41246,7 @@
       </w:rPr>
     </w:lvl>
   </w:abstractNum>
-  <w:abstractNum w:abstractNumId="13">
+  <w:abstractNum w:abstractNumId="14">
     <w:nsid w:val="31100182"/>
     <w:multiLevelType w:val="hybridMultilevel"/>
     <w:tmpl w:val="FE107780"/>
@@ -39847,7 +41359,7 @@
       </w:rPr>
     </w:lvl>
   </w:abstractNum>
-  <w:abstractNum w:abstractNumId="14">
+  <w:abstractNum w:abstractNumId="15">
     <w:nsid w:val="33741FC6"/>
     <w:multiLevelType w:val="hybridMultilevel"/>
     <w:tmpl w:val="5B1CCE4A"/>
@@ -39960,7 +41472,7 @@
       </w:rPr>
     </w:lvl>
   </w:abstractNum>
-  <w:abstractNum w:abstractNumId="15">
+  <w:abstractNum w:abstractNumId="16">
     <w:nsid w:val="35BE7A64"/>
     <w:multiLevelType w:val="multilevel"/>
     <w:tmpl w:val="5F5E033C"/>
@@ -40073,7 +41585,7 @@
       </w:rPr>
     </w:lvl>
   </w:abstractNum>
-  <w:abstractNum w:abstractNumId="16">
+  <w:abstractNum w:abstractNumId="17">
     <w:nsid w:val="38624EFA"/>
     <w:multiLevelType w:val="hybridMultilevel"/>
     <w:tmpl w:val="3866083A"/>
@@ -40159,7 +41671,7 @@
       </w:pPr>
     </w:lvl>
   </w:abstractNum>
-  <w:abstractNum w:abstractNumId="17">
+  <w:abstractNum w:abstractNumId="18">
     <w:nsid w:val="3AA50D33"/>
     <w:multiLevelType w:val="hybridMultilevel"/>
     <w:tmpl w:val="F960A4EC"/>
@@ -40247,7 +41759,7 @@
       </w:pPr>
     </w:lvl>
   </w:abstractNum>
-  <w:abstractNum w:abstractNumId="18">
+  <w:abstractNum w:abstractNumId="19">
     <w:nsid w:val="406105EB"/>
     <w:multiLevelType w:val="hybridMultilevel"/>
     <w:tmpl w:val="71FC6F9C"/>
@@ -40360,7 +41872,7 @@
       </w:rPr>
     </w:lvl>
   </w:abstractNum>
-  <w:abstractNum w:abstractNumId="19">
+  <w:abstractNum w:abstractNumId="20">
     <w:nsid w:val="433217DF"/>
     <w:multiLevelType w:val="multilevel"/>
     <w:tmpl w:val="F85224FC"/>
@@ -40473,7 +41985,7 @@
       </w:rPr>
     </w:lvl>
   </w:abstractNum>
-  <w:abstractNum w:abstractNumId="20">
+  <w:abstractNum w:abstractNumId="21">
     <w:nsid w:val="43722ACF"/>
     <w:multiLevelType w:val="multilevel"/>
     <w:tmpl w:val="0407001F"/>
@@ -40562,7 +42074,7 @@
       </w:pPr>
     </w:lvl>
   </w:abstractNum>
-  <w:abstractNum w:abstractNumId="21">
+  <w:abstractNum w:abstractNumId="22">
     <w:nsid w:val="440E157C"/>
     <w:multiLevelType w:val="hybridMultilevel"/>
     <w:tmpl w:val="BD9CAC70"/>
@@ -40675,7 +42187,7 @@
       </w:rPr>
     </w:lvl>
   </w:abstractNum>
-  <w:abstractNum w:abstractNumId="22">
+  <w:abstractNum w:abstractNumId="23">
     <w:nsid w:val="471A0593"/>
     <w:multiLevelType w:val="hybridMultilevel"/>
     <w:tmpl w:val="E8F45C08"/>
@@ -40788,7 +42300,7 @@
       </w:rPr>
     </w:lvl>
   </w:abstractNum>
-  <w:abstractNum w:abstractNumId="23">
+  <w:abstractNum w:abstractNumId="24">
     <w:nsid w:val="47CB0A3D"/>
     <w:multiLevelType w:val="hybridMultilevel"/>
     <w:tmpl w:val="02501E96"/>
@@ -40901,7 +42413,7 @@
       </w:rPr>
     </w:lvl>
   </w:abstractNum>
-  <w:abstractNum w:abstractNumId="24">
+  <w:abstractNum w:abstractNumId="25">
     <w:nsid w:val="4F330DDF"/>
     <w:multiLevelType w:val="hybridMultilevel"/>
     <w:tmpl w:val="949E0D58"/>
@@ -41014,7 +42526,7 @@
       </w:rPr>
     </w:lvl>
   </w:abstractNum>
-  <w:abstractNum w:abstractNumId="25">
+  <w:abstractNum w:abstractNumId="26">
     <w:nsid w:val="4F8029CD"/>
     <w:multiLevelType w:val="hybridMultilevel"/>
     <w:tmpl w:val="9950FA32"/>
@@ -41127,7 +42639,7 @@
       </w:rPr>
     </w:lvl>
   </w:abstractNum>
-  <w:abstractNum w:abstractNumId="26">
+  <w:abstractNum w:abstractNumId="27">
     <w:nsid w:val="52455D71"/>
     <w:multiLevelType w:val="multilevel"/>
     <w:tmpl w:val="0CA0C86E"/>
@@ -41240,7 +42752,7 @@
       </w:rPr>
     </w:lvl>
   </w:abstractNum>
-  <w:abstractNum w:abstractNumId="27">
+  <w:abstractNum w:abstractNumId="28">
     <w:nsid w:val="52DF79B8"/>
     <w:multiLevelType w:val="hybridMultilevel"/>
     <w:tmpl w:val="C234DEB8"/>
@@ -41353,7 +42865,7 @@
       </w:rPr>
     </w:lvl>
   </w:abstractNum>
-  <w:abstractNum w:abstractNumId="28">
+  <w:abstractNum w:abstractNumId="29">
     <w:nsid w:val="574D67BB"/>
     <w:multiLevelType w:val="hybridMultilevel"/>
     <w:tmpl w:val="5A5A81BA"/>
@@ -41439,7 +42951,7 @@
       </w:pPr>
     </w:lvl>
   </w:abstractNum>
-  <w:abstractNum w:abstractNumId="29">
+  <w:abstractNum w:abstractNumId="30">
     <w:nsid w:val="58557970"/>
     <w:multiLevelType w:val="hybridMultilevel"/>
     <w:tmpl w:val="5DD2C64A"/>
@@ -41526,7 +43038,7 @@
       </w:pPr>
     </w:lvl>
   </w:abstractNum>
-  <w:abstractNum w:abstractNumId="30">
+  <w:abstractNum w:abstractNumId="31">
     <w:nsid w:val="5B75692A"/>
     <w:multiLevelType w:val="hybridMultilevel"/>
     <w:tmpl w:val="7C9AC1C2"/>
@@ -41612,7 +43124,7 @@
       </w:pPr>
     </w:lvl>
   </w:abstractNum>
-  <w:abstractNum w:abstractNumId="31">
+  <w:abstractNum w:abstractNumId="32">
     <w:nsid w:val="65FD586C"/>
     <w:multiLevelType w:val="hybridMultilevel"/>
     <w:tmpl w:val="55F61426"/>
@@ -41725,7 +43237,7 @@
       </w:rPr>
     </w:lvl>
   </w:abstractNum>
-  <w:abstractNum w:abstractNumId="32">
+  <w:abstractNum w:abstractNumId="33">
     <w:nsid w:val="66940224"/>
     <w:multiLevelType w:val="hybridMultilevel"/>
     <w:tmpl w:val="A4B2BA96"/>
@@ -41811,7 +43323,7 @@
       </w:pPr>
     </w:lvl>
   </w:abstractNum>
-  <w:abstractNum w:abstractNumId="33">
+  <w:abstractNum w:abstractNumId="34">
     <w:nsid w:val="6844409D"/>
     <w:multiLevelType w:val="multilevel"/>
     <w:tmpl w:val="0407001F"/>
@@ -41897,7 +43409,7 @@
       </w:pPr>
     </w:lvl>
   </w:abstractNum>
-  <w:abstractNum w:abstractNumId="34">
+  <w:abstractNum w:abstractNumId="35">
     <w:nsid w:val="6C2C348F"/>
     <w:multiLevelType w:val="hybridMultilevel"/>
     <w:tmpl w:val="3F3EA4A0"/>
@@ -42010,7 +43522,7 @@
       </w:rPr>
     </w:lvl>
   </w:abstractNum>
-  <w:abstractNum w:abstractNumId="35">
+  <w:abstractNum w:abstractNumId="36">
     <w:nsid w:val="70803DC4"/>
     <w:multiLevelType w:val="multilevel"/>
     <w:tmpl w:val="BCA462E2"/>
@@ -42123,7 +43635,7 @@
       </w:rPr>
     </w:lvl>
   </w:abstractNum>
-  <w:abstractNum w:abstractNumId="36">
+  <w:abstractNum w:abstractNumId="37">
     <w:nsid w:val="72811BF1"/>
     <w:multiLevelType w:val="hybridMultilevel"/>
     <w:tmpl w:val="316C6DD2"/>
@@ -42236,7 +43748,7 @@
       </w:rPr>
     </w:lvl>
   </w:abstractNum>
-  <w:abstractNum w:abstractNumId="37">
+  <w:abstractNum w:abstractNumId="38">
     <w:nsid w:val="72F97EAB"/>
     <w:multiLevelType w:val="hybridMultilevel"/>
     <w:tmpl w:val="97B6CF48"/>
@@ -42349,7 +43861,7 @@
       </w:rPr>
     </w:lvl>
   </w:abstractNum>
-  <w:abstractNum w:abstractNumId="38">
+  <w:abstractNum w:abstractNumId="39">
     <w:nsid w:val="746D3C71"/>
     <w:multiLevelType w:val="hybridMultilevel"/>
     <w:tmpl w:val="E73A5DDE"/>
@@ -42435,7 +43947,7 @@
       </w:pPr>
     </w:lvl>
   </w:abstractNum>
-  <w:abstractNum w:abstractNumId="39">
+  <w:abstractNum w:abstractNumId="40">
     <w:nsid w:val="74BF1041"/>
     <w:multiLevelType w:val="hybridMultilevel"/>
     <w:tmpl w:val="6EE83994"/>
@@ -42548,7 +44060,7 @@
       </w:rPr>
     </w:lvl>
   </w:abstractNum>
-  <w:abstractNum w:abstractNumId="40">
+  <w:abstractNum w:abstractNumId="41">
     <w:nsid w:val="78687AF8"/>
     <w:multiLevelType w:val="multilevel"/>
     <w:tmpl w:val="8E5CC970"/>
@@ -42662,58 +44174,58 @@
     </w:lvl>
   </w:abstractNum>
   <w:num w:numId="1">
-    <w:abstractNumId w:val="29"/>
+    <w:abstractNumId w:val="30"/>
   </w:num>
   <w:num w:numId="2">
     <w:abstractNumId w:val="5"/>
   </w:num>
   <w:num w:numId="3">
-    <w:abstractNumId w:val="37"/>
+    <w:abstractNumId w:val="38"/>
   </w:num>
   <w:num w:numId="4">
+    <w:abstractNumId w:val="24"/>
+  </w:num>
+  <w:num w:numId="5">
+    <w:abstractNumId w:val="31"/>
+  </w:num>
+  <w:num w:numId="6">
     <w:abstractNumId w:val="23"/>
   </w:num>
-  <w:num w:numId="5">
-    <w:abstractNumId w:val="30"/>
-  </w:num>
-  <w:num w:numId="6">
-    <w:abstractNumId w:val="22"/>
-  </w:num>
   <w:num w:numId="7">
-    <w:abstractNumId w:val="13"/>
+    <w:abstractNumId w:val="14"/>
   </w:num>
   <w:num w:numId="8">
+    <w:abstractNumId w:val="35"/>
+  </w:num>
+  <w:num w:numId="9">
+    <w:abstractNumId w:val="32"/>
+  </w:num>
+  <w:num w:numId="10">
+    <w:abstractNumId w:val="39"/>
+  </w:num>
+  <w:num w:numId="11">
     <w:abstractNumId w:val="34"/>
   </w:num>
-  <w:num w:numId="9">
-    <w:abstractNumId w:val="31"/>
+  <w:num w:numId="12">
+    <w:abstractNumId w:val="41"/>
   </w:num>
-  <w:num w:numId="10">
-    <w:abstractNumId w:val="38"/>
+  <w:num w:numId="13">
+    <w:abstractNumId w:val="20"/>
   </w:num>
-  <w:num w:numId="11">
+  <w:num w:numId="14">
+    <w:abstractNumId w:val="36"/>
+  </w:num>
+  <w:num w:numId="15">
     <w:abstractNumId w:val="33"/>
   </w:num>
-  <w:num w:numId="12">
-    <w:abstractNumId w:val="40"/>
-  </w:num>
-  <w:num w:numId="13">
-    <w:abstractNumId w:val="19"/>
-  </w:num>
-  <w:num w:numId="14">
-    <w:abstractNumId w:val="35"/>
-  </w:num>
-  <w:num w:numId="15">
-    <w:abstractNumId w:val="32"/>
-  </w:num>
   <w:num w:numId="16">
-    <w:abstractNumId w:val="28"/>
+    <w:abstractNumId w:val="29"/>
   </w:num>
   <w:num w:numId="17">
-    <w:abstractNumId w:val="16"/>
+    <w:abstractNumId w:val="17"/>
   </w:num>
   <w:num w:numId="18">
-    <w:abstractNumId w:val="20"/>
+    <w:abstractNumId w:val="21"/>
   </w:num>
   <w:num w:numId="19">
     <w:abstractNumId w:val="4"/>
@@ -42722,25 +44234,25 @@
     <w:abstractNumId w:val="3"/>
   </w:num>
   <w:num w:numId="21">
-    <w:abstractNumId w:val="29"/>
+    <w:abstractNumId w:val="30"/>
   </w:num>
   <w:num w:numId="22">
-    <w:abstractNumId w:val="29"/>
+    <w:abstractNumId w:val="30"/>
   </w:num>
   <w:num w:numId="23">
-    <w:abstractNumId w:val="12"/>
+    <w:abstractNumId w:val="13"/>
   </w:num>
   <w:num w:numId="24">
-    <w:abstractNumId w:val="15"/>
+    <w:abstractNumId w:val="16"/>
   </w:num>
   <w:num w:numId="25">
-    <w:abstractNumId w:val="7"/>
+    <w:abstractNumId w:val="8"/>
   </w:num>
   <w:num w:numId="26">
-    <w:abstractNumId w:val="26"/>
+    <w:abstractNumId w:val="27"/>
   </w:num>
   <w:num w:numId="27">
-    <w:abstractNumId w:val="26"/>
+    <w:abstractNumId w:val="27"/>
     <w:lvlOverride w:ilvl="0">
       <w:lvl w:ilvl="0">
         <w:start w:val="1"/>
@@ -42869,7 +44381,7 @@
     </w:lvlOverride>
   </w:num>
   <w:num w:numId="28">
-    <w:abstractNumId w:val="29"/>
+    <w:abstractNumId w:val="30"/>
   </w:num>
   <w:num w:numId="29">
     <w:abstractNumId w:val="1"/>
@@ -42878,52 +44390,55 @@
     <w:abstractNumId w:val="6"/>
   </w:num>
   <w:num w:numId="31">
-    <w:abstractNumId w:val="18"/>
+    <w:abstractNumId w:val="19"/>
   </w:num>
   <w:num w:numId="32">
     <w:abstractNumId w:val="2"/>
   </w:num>
   <w:num w:numId="33">
-    <w:abstractNumId w:val="29"/>
+    <w:abstractNumId w:val="30"/>
   </w:num>
   <w:num w:numId="34">
-    <w:abstractNumId w:val="27"/>
+    <w:abstractNumId w:val="28"/>
   </w:num>
   <w:num w:numId="35">
-    <w:abstractNumId w:val="8"/>
+    <w:abstractNumId w:val="9"/>
   </w:num>
   <w:num w:numId="36">
-    <w:abstractNumId w:val="39"/>
+    <w:abstractNumId w:val="40"/>
   </w:num>
   <w:num w:numId="37">
+    <w:abstractNumId w:val="26"/>
+  </w:num>
+  <w:num w:numId="38">
+    <w:abstractNumId w:val="12"/>
+  </w:num>
+  <w:num w:numId="39">
+    <w:abstractNumId w:val="11"/>
+  </w:num>
+  <w:num w:numId="40">
     <w:abstractNumId w:val="25"/>
   </w:num>
-  <w:num w:numId="38">
-    <w:abstractNumId w:val="11"/>
+  <w:num w:numId="41">
+    <w:abstractNumId w:val="22"/>
   </w:num>
-  <w:num w:numId="39">
+  <w:num w:numId="42">
     <w:abstractNumId w:val="10"/>
   </w:num>
-  <w:num w:numId="40">
-    <w:abstractNumId w:val="24"/>
-  </w:num>
-  <w:num w:numId="41">
-    <w:abstractNumId w:val="21"/>
-  </w:num>
-  <w:num w:numId="42">
-    <w:abstractNumId w:val="9"/>
-  </w:num>
   <w:num w:numId="43">
-    <w:abstractNumId w:val="17"/>
+    <w:abstractNumId w:val="18"/>
   </w:num>
   <w:num w:numId="44">
-    <w:abstractNumId w:val="36"/>
+    <w:abstractNumId w:val="37"/>
   </w:num>
   <w:num w:numId="45">
-    <w:abstractNumId w:val="14"/>
+    <w:abstractNumId w:val="15"/>
   </w:num>
   <w:num w:numId="46">
     <w:abstractNumId w:val="0"/>
+  </w:num>
+  <w:num w:numId="47">
+    <w:abstractNumId w:val="7"/>
   </w:num>
 </w:numbering>
 </file>
@@ -45275,7 +46790,7 @@
 </file>
 
 <file path=customXml/itemProps1.xml><?xml version="1.0" encoding="utf-8"?>
-<ds:datastoreItem xmlns:ds="http://schemas.openxmlformats.org/officeDocument/2006/customXml" ds:itemID="{2B92B1FC-F72D-44CD-BD6A-EB966E9CDAB5}">
+<ds:datastoreItem xmlns:ds="http://schemas.openxmlformats.org/officeDocument/2006/customXml" ds:itemID="{F5C34216-8F58-4F48-B362-FEBABF2E94C0}">
   <ds:schemaRefs>
     <ds:schemaRef ds:uri="http://schemas.openxmlformats.org/officeDocument/2006/bibliography"/>
   </ds:schemaRefs>

</xml_diff>

<commit_message>
Documentation updated, INDI configuration fixed if server not on localhost
</commit_message>
<xml_diff>
--- a/Documentation/MoonPanoramaMaker_User-Guide.docx
+++ b/Documentation/MoonPanoramaMaker_User-Guide.docx
@@ -470,8 +470,10 @@
         <w:rPr>
           <w:lang w:val="en-US"/>
         </w:rPr>
-        <w:t>March 30</w:t>
-      </w:r>
+        <w:t>June 1</w:t>
+      </w:r>
+      <w:bookmarkStart w:id="24" w:name="_GoBack"/>
+      <w:bookmarkEnd w:id="24"/>
       <w:r>
         <w:rPr>
           <w:lang w:val="en-US"/>
@@ -2444,14 +2446,14 @@
           <w:lang w:val="en-US"/>
         </w:rPr>
       </w:pPr>
-      <w:bookmarkStart w:id="24" w:name="_Toc510165760"/>
+      <w:bookmarkStart w:id="25" w:name="_Toc510165760"/>
       <w:r>
         <w:rPr>
           <w:lang w:val="en-US"/>
         </w:rPr>
         <w:t>Introduction</w:t>
       </w:r>
-      <w:bookmarkEnd w:id="24"/>
+      <w:bookmarkEnd w:id="25"/>
     </w:p>
     <w:p>
       <w:pPr>
@@ -2542,24 +2544,29 @@
         </w:rPr>
         <w:t xml:space="preserve"> a great leap forward. The so-called </w:t>
       </w:r>
-      <w:r>
-        <w:rPr>
-          <w:lang w:val="en-US"/>
-        </w:rPr>
-        <w:t>“</w:t>
-      </w:r>
-      <w:r>
-        <w:rPr>
-          <w:lang w:val="en-US"/>
-        </w:rPr>
-        <w:t>Lucky Imaging</w:t>
-      </w:r>
-      <w:r>
-        <w:rPr>
-          <w:lang w:val="en-US"/>
-        </w:rPr>
-        <w:t>”</w:t>
-      </w:r>
+      <w:hyperlink r:id="rId10" w:history="1">
+        <w:r>
+          <w:rPr>
+            <w:rStyle w:val="Hyperlink"/>
+            <w:lang w:val="en-US"/>
+          </w:rPr>
+          <w:t>“</w:t>
+        </w:r>
+        <w:r>
+          <w:rPr>
+            <w:rStyle w:val="Hyperlink"/>
+            <w:lang w:val="en-US"/>
+          </w:rPr>
+          <w:t>Lucky Imaging</w:t>
+        </w:r>
+        <w:r>
+          <w:rPr>
+            <w:rStyle w:val="Hyperlink"/>
+            <w:lang w:val="en-US"/>
+          </w:rPr>
+          <w:t>”</w:t>
+        </w:r>
+      </w:hyperlink>
       <w:r>
         <w:rPr>
           <w:lang w:val="en-US"/>
@@ -2648,14 +2655,78 @@
         <w:rPr>
           <w:lang w:val="en-US"/>
         </w:rPr>
-        <w:t xml:space="preserve"> connects to the USB interface of a portable computer. </w:t>
+        <w:t xml:space="preserve"> connects to the USB interface</w:t>
+      </w:r>
+      <w:r>
+        <w:rPr>
+          <w:lang w:val="en-US"/>
+        </w:rPr>
+        <w:t xml:space="preserve"> (</w:t>
+      </w:r>
+      <w:r>
+        <w:rPr>
+          <w:lang w:val="en-US"/>
+        </w:rPr>
+        <w:t>preferably</w:t>
+      </w:r>
+      <w:r>
+        <w:rPr>
+          <w:lang w:val="en-US"/>
+        </w:rPr>
+        <w:t xml:space="preserve"> 3.0 or higher, </w:t>
       </w:r>
       <w:r>
         <w:rPr>
           <w:lang w:val="en-US"/>
         </w:rPr>
         <w:lastRenderedPageBreak/>
-        <w:t xml:space="preserve">With such a camera one can take many images in a short time and store them without compression artefacts in a video file. </w:t>
+        <w:t>allowing high data transfer speed)</w:t>
+      </w:r>
+      <w:r>
+        <w:rPr>
+          <w:lang w:val="en-US"/>
+        </w:rPr>
+        <w:t xml:space="preserve"> of a portable computer. With such a camera one can take many images in a short time and store them without compression artefacts in a </w:t>
+      </w:r>
+      <w:hyperlink r:id="rId11" w:history="1">
+        <w:r>
+          <w:rPr>
+            <w:rStyle w:val="Hyperlink"/>
+            <w:lang w:val="en-US"/>
+          </w:rPr>
+          <w:t>RAW image</w:t>
+        </w:r>
+      </w:hyperlink>
+      <w:r>
+        <w:rPr>
+          <w:lang w:val="en-US"/>
+        </w:rPr>
+        <w:t xml:space="preserve"> sequence, using typically a SER or AVI</w:t>
+      </w:r>
+      <w:r>
+        <w:rPr>
+          <w:noProof/>
+          <w:lang w:val="en-US"/>
+        </w:rPr>
+        <w:t xml:space="preserve"> </w:t>
+      </w:r>
+      <w:r>
+        <w:rPr>
+          <w:lang w:val="en-US"/>
+        </w:rPr>
+        <w:t>video file</w:t>
+      </w:r>
+      <w:r>
+        <w:rPr>
+          <w:lang w:val="en-US"/>
+        </w:rPr>
+        <w:t xml:space="preserve"> container</w:t>
+      </w:r>
+      <w:r>
+        <w:rPr>
+          <w:lang w:val="en-US"/>
+        </w:rPr>
+        <w:t xml:space="preserve">. </w:t>
       </w:r>
       <w:r>
         <w:rPr>
@@ -2949,14 +3020,14 @@
           <w:lang w:val="en-US"/>
         </w:rPr>
       </w:pPr>
-      <w:bookmarkStart w:id="25" w:name="_Toc510165761"/>
+      <w:bookmarkStart w:id="26" w:name="_Toc510165761"/>
       <w:r>
         <w:rPr>
           <w:lang w:val="en-US"/>
         </w:rPr>
         <w:t>Changelog</w:t>
       </w:r>
-      <w:bookmarkEnd w:id="25"/>
+      <w:bookmarkEnd w:id="26"/>
     </w:p>
     <w:p>
       <w:pPr>
@@ -3023,12 +3094,12 @@
           <w:lang w:val="en-US" w:eastAsia="de-DE"/>
         </w:rPr>
       </w:pPr>
-      <w:bookmarkStart w:id="26" w:name="_Toc484449259"/>
-      <w:bookmarkStart w:id="27" w:name="_Toc502072379"/>
-      <w:bookmarkStart w:id="28" w:name="_Toc510165762"/>
-      <w:bookmarkEnd w:id="26"/>
+      <w:bookmarkStart w:id="27" w:name="_Toc484449259"/>
+      <w:bookmarkStart w:id="28" w:name="_Toc502072379"/>
+      <w:bookmarkStart w:id="29" w:name="_Toc510165762"/>
       <w:bookmarkEnd w:id="27"/>
       <w:bookmarkEnd w:id="28"/>
+      <w:bookmarkEnd w:id="29"/>
     </w:p>
     <w:p>
       <w:pPr>
@@ -3051,12 +3122,12 @@
           <w:lang w:val="en-US" w:eastAsia="de-DE"/>
         </w:rPr>
       </w:pPr>
-      <w:bookmarkStart w:id="29" w:name="_Toc484449260"/>
-      <w:bookmarkStart w:id="30" w:name="_Toc502072380"/>
-      <w:bookmarkStart w:id="31" w:name="_Toc510165763"/>
-      <w:bookmarkEnd w:id="29"/>
+      <w:bookmarkStart w:id="30" w:name="_Toc484449260"/>
+      <w:bookmarkStart w:id="31" w:name="_Toc502072380"/>
+      <w:bookmarkStart w:id="32" w:name="_Toc510165763"/>
       <w:bookmarkEnd w:id="30"/>
       <w:bookmarkEnd w:id="31"/>
+      <w:bookmarkEnd w:id="32"/>
     </w:p>
     <w:p>
       <w:pPr>
@@ -3065,14 +3136,14 @@
           <w:lang w:val="en-US"/>
         </w:rPr>
       </w:pPr>
-      <w:bookmarkStart w:id="32" w:name="_Toc510165764"/>
+      <w:bookmarkStart w:id="33" w:name="_Toc510165764"/>
       <w:r>
         <w:rPr>
           <w:lang w:val="en-US"/>
         </w:rPr>
         <w:t>Changes since version 0.9.5 (October 2017)</w:t>
       </w:r>
-      <w:bookmarkEnd w:id="32"/>
+      <w:bookmarkEnd w:id="33"/>
     </w:p>
     <w:p>
       <w:pPr>
@@ -3475,6 +3546,7 @@
         <w:rPr>
           <w:lang w:val="en-US" w:eastAsia="de-DE"/>
         </w:rPr>
+        <w:lastRenderedPageBreak/>
         <w:t>The configuration parameter set and some default values have changed.</w:t>
       </w:r>
     </w:p>
@@ -3493,7 +3565,6 @@
         <w:rPr>
           <w:lang w:val="en-US" w:eastAsia="de-DE"/>
         </w:rPr>
-        <w:lastRenderedPageBreak/>
         <w:t>The entire Python code was ported from Python 2.7 to Python 3.4. The GUI toolkit Qt4 was replaced with Qt5.</w:t>
       </w:r>
     </w:p>
@@ -3562,14 +3633,14 @@
           <w:lang w:val="en-US"/>
         </w:rPr>
       </w:pPr>
-      <w:bookmarkStart w:id="33" w:name="_Toc510165765"/>
+      <w:bookmarkStart w:id="34" w:name="_Toc510165765"/>
       <w:r>
         <w:rPr>
           <w:lang w:val="en-US"/>
         </w:rPr>
         <w:t>Changes since version 0.9.3 (October 2016)</w:t>
       </w:r>
-      <w:bookmarkEnd w:id="33"/>
+      <w:bookmarkEnd w:id="34"/>
     </w:p>
     <w:p>
       <w:pPr>
@@ -4095,41 +4166,26 @@
         </w:rPr>
         <w:t>must be deleted before running the program.</w:t>
       </w:r>
+      <w:bookmarkStart w:id="35" w:name="_Ref447780942"/>
     </w:p>
     <w:p>
       <w:pPr>
-        <w:spacing w:after="0" w:line="240" w:lineRule="auto"/>
-        <w:rPr>
-          <w:rFonts w:ascii="Arial" w:eastAsiaTheme="majorEastAsia" w:hAnsi="Arial" w:cstheme="majorBidi"/>
-          <w:b/>
-          <w:bCs/>
-          <w:i/>
-          <w:iCs/>
-          <w:sz w:val="28"/>
-          <w:szCs w:val="28"/>
-          <w:lang w:val="en-US"/>
-        </w:rPr>
-      </w:pPr>
-      <w:bookmarkStart w:id="34" w:name="_Ref447780942"/>
-    </w:p>
-    <w:p>
-      <w:pPr>
         <w:pStyle w:val="berschrift2"/>
         <w:rPr>
           <w:lang w:val="en-US"/>
         </w:rPr>
       </w:pPr>
-      <w:bookmarkStart w:id="35" w:name="_Ref502071357"/>
-      <w:bookmarkStart w:id="36" w:name="_Toc510165766"/>
+      <w:bookmarkStart w:id="36" w:name="_Ref502071357"/>
+      <w:bookmarkStart w:id="37" w:name="_Toc510165766"/>
       <w:r>
         <w:rPr>
           <w:lang w:val="en-US"/>
         </w:rPr>
         <w:t>System Requirements and Software Installation</w:t>
       </w:r>
-      <w:bookmarkEnd w:id="34"/>
       <w:bookmarkEnd w:id="35"/>
       <w:bookmarkEnd w:id="36"/>
+      <w:bookmarkEnd w:id="37"/>
     </w:p>
     <w:p>
       <w:pPr>
@@ -4316,8 +4372,8 @@
           <w:lang w:val="en-US" w:eastAsia="de-DE"/>
         </w:rPr>
       </w:pPr>
-      <w:bookmarkStart w:id="37" w:name="_Toc510165767"/>
-      <w:bookmarkEnd w:id="37"/>
+      <w:bookmarkStart w:id="38" w:name="_Toc510165767"/>
+      <w:bookmarkEnd w:id="38"/>
     </w:p>
     <w:p>
       <w:pPr>
@@ -4340,8 +4396,8 @@
           <w:lang w:val="en-US" w:eastAsia="de-DE"/>
         </w:rPr>
       </w:pPr>
-      <w:bookmarkStart w:id="38" w:name="_Toc510165768"/>
-      <w:bookmarkEnd w:id="38"/>
+      <w:bookmarkStart w:id="39" w:name="_Toc510165768"/>
+      <w:bookmarkEnd w:id="39"/>
     </w:p>
     <w:p>
       <w:pPr>
@@ -4364,185 +4420,24 @@
           <w:lang w:val="en-US" w:eastAsia="de-DE"/>
         </w:rPr>
       </w:pPr>
-      <w:bookmarkStart w:id="39" w:name="_Toc510165769"/>
-      <w:bookmarkEnd w:id="39"/>
-    </w:p>
-    <w:p>
-      <w:pPr>
-        <w:pStyle w:val="berschrift3"/>
-        <w:rPr>
-          <w:lang w:val="en-US"/>
-        </w:rPr>
-      </w:pPr>
-      <w:bookmarkStart w:id="40" w:name="_Toc510165770"/>
-      <w:r>
-        <w:rPr>
-          <w:lang w:val="en-US"/>
-        </w:rPr>
-        <w:t>Windows (7 / 8 / 10)</w:t>
-      </w:r>
+      <w:bookmarkStart w:id="40" w:name="_Toc510165769"/>
       <w:bookmarkEnd w:id="40"/>
     </w:p>
     <w:p>
       <w:pPr>
-        <w:rPr>
-          <w:lang w:val="en-US"/>
-        </w:rPr>
-      </w:pPr>
-      <w:r>
-        <w:rPr>
-          <w:lang w:val="en-US"/>
-        </w:rPr>
-        <w:t xml:space="preserve">The whole </w:t>
-      </w:r>
-      <w:r>
-        <w:rPr>
-          <w:lang w:val="en-US"/>
-        </w:rPr>
-        <w:t>software</w:t>
-      </w:r>
-      <w:r>
-        <w:rPr>
-          <w:lang w:val="en-US"/>
-        </w:rPr>
-        <w:t xml:space="preserve"> was tested on an Acer laptop computer (type “Acer Aspire V5-573G”, Intel Core i5-4200U, 8 </w:t>
-      </w:r>
-      <w:proofErr w:type="spellStart"/>
-      <w:r>
-        <w:rPr>
-          <w:lang w:val="en-US"/>
-        </w:rPr>
-        <w:t>GBytes</w:t>
-      </w:r>
-      <w:proofErr w:type="spellEnd"/>
-      <w:r>
-        <w:rPr>
-          <w:lang w:val="en-US"/>
-        </w:rPr>
-        <w:t xml:space="preserve"> RAM) running Windows 7</w:t>
-      </w:r>
-      <w:r>
-        <w:rPr>
-          <w:lang w:val="en-US"/>
-        </w:rPr>
-        <w:t xml:space="preserve"> Professional</w:t>
-      </w:r>
-      <w:r>
-        <w:rPr>
-          <w:lang w:val="en-US"/>
-        </w:rPr>
-        <w:t>, and on a PC (</w:t>
-      </w:r>
-      <w:r>
-        <w:rPr>
-          <w:lang w:val="en-US"/>
-        </w:rPr>
-        <w:t>Intel Core i7-7700K</w:t>
-      </w:r>
-      <w:r>
-        <w:rPr>
-          <w:lang w:val="en-US"/>
-        </w:rPr>
-        <w:t>, 64GBytes RAM) running Windows 10 Professional</w:t>
-      </w:r>
-      <w:r>
-        <w:rPr>
-          <w:lang w:val="en-US"/>
-        </w:rPr>
-        <w:t>, version 1709</w:t>
-      </w:r>
-      <w:r>
-        <w:rPr>
-          <w:lang w:val="en-US"/>
-        </w:rPr>
-        <w:t>.</w:t>
-      </w:r>
-      <w:r>
-        <w:rPr>
-          <w:lang w:val="en-US"/>
-        </w:rPr>
-        <w:t xml:space="preserve"> </w:t>
-      </w:r>
-      <w:proofErr w:type="spellStart"/>
-      <w:r>
-        <w:rPr>
-          <w:lang w:val="en-US"/>
-        </w:rPr>
-        <w:t>MoonPanoramaMaker</w:t>
-      </w:r>
-      <w:proofErr w:type="spellEnd"/>
-      <w:r>
-        <w:rPr>
-          <w:lang w:val="en-US"/>
-        </w:rPr>
-        <w:t xml:space="preserve"> has much lower requirements on RAM size and CPU speed than the camera control software </w:t>
-      </w:r>
-      <w:proofErr w:type="spellStart"/>
-      <w:r>
-        <w:rPr>
-          <w:lang w:val="en-US"/>
-        </w:rPr>
-        <w:t>FireC</w:t>
-      </w:r>
-      <w:r>
-        <w:rPr>
-          <w:lang w:val="en-US"/>
-        </w:rPr>
-        <w:t>apture</w:t>
-      </w:r>
-      <w:proofErr w:type="spellEnd"/>
-      <w:r>
-        <w:rPr>
-          <w:lang w:val="en-US"/>
-        </w:rPr>
-        <w:t xml:space="preserve">. Since </w:t>
-      </w:r>
-      <w:proofErr w:type="spellStart"/>
-      <w:r>
-        <w:rPr>
-          <w:lang w:val="en-US"/>
-        </w:rPr>
-        <w:t>MoonPanoramaMaker</w:t>
-      </w:r>
-      <w:proofErr w:type="spellEnd"/>
-      <w:r>
-        <w:rPr>
-          <w:lang w:val="en-US"/>
-        </w:rPr>
-        <w:t xml:space="preserve"> is active </w:t>
-      </w:r>
-      <w:r>
-        <w:rPr>
-          <w:lang w:val="en-US"/>
-        </w:rPr>
-        <w:t>mostly</w:t>
-      </w:r>
-      <w:r>
-        <w:rPr>
-          <w:lang w:val="en-US"/>
-        </w:rPr>
-        <w:t xml:space="preserve"> when </w:t>
-      </w:r>
-      <w:proofErr w:type="spellStart"/>
-      <w:r>
-        <w:rPr>
-          <w:lang w:val="en-US"/>
-        </w:rPr>
-        <w:t>FireCapture</w:t>
-      </w:r>
-      <w:proofErr w:type="spellEnd"/>
-      <w:r>
-        <w:rPr>
-          <w:lang w:val="en-US"/>
-        </w:rPr>
-        <w:t xml:space="preserve"> is not taking videos, it </w:t>
-      </w:r>
-      <w:r>
-        <w:rPr>
-          <w:lang w:val="en-US"/>
-        </w:rPr>
-        <w:t>increases the peak load only very slightly.</w:t>
-      </w:r>
+        <w:pStyle w:val="berschrift3"/>
+        <w:rPr>
+          <w:lang w:val="en-US"/>
+        </w:rPr>
+      </w:pPr>
+      <w:bookmarkStart w:id="41" w:name="_Toc510165770"/>
+      <w:r>
+        <w:rPr>
+          <w:lang w:val="en-US"/>
+        </w:rPr>
+        <w:t>Windows (7 / 8 / 10)</w:t>
+      </w:r>
+      <w:bookmarkEnd w:id="41"/>
     </w:p>
     <w:p>
       <w:pPr>
@@ -4554,9 +4449,170 @@
         <w:rPr>
           <w:lang w:val="en-US"/>
         </w:rPr>
+        <w:t xml:space="preserve">The whole </w:t>
+      </w:r>
+      <w:r>
+        <w:rPr>
+          <w:lang w:val="en-US"/>
+        </w:rPr>
+        <w:t>software</w:t>
+      </w:r>
+      <w:r>
+        <w:rPr>
+          <w:lang w:val="en-US"/>
+        </w:rPr>
+        <w:t xml:space="preserve"> was tested on an Acer laptop computer (type “Acer Aspire V5-573G”, Intel Core i5-4200U, 8 </w:t>
+      </w:r>
+      <w:proofErr w:type="spellStart"/>
+      <w:r>
+        <w:rPr>
+          <w:lang w:val="en-US"/>
+        </w:rPr>
+        <w:t>GBytes</w:t>
+      </w:r>
+      <w:proofErr w:type="spellEnd"/>
+      <w:r>
+        <w:rPr>
+          <w:lang w:val="en-US"/>
+        </w:rPr>
+        <w:t xml:space="preserve"> RAM) running Windows 7</w:t>
+      </w:r>
+      <w:r>
+        <w:rPr>
+          <w:lang w:val="en-US"/>
+        </w:rPr>
+        <w:t xml:space="preserve"> Professional</w:t>
+      </w:r>
+      <w:r>
+        <w:rPr>
+          <w:lang w:val="en-US"/>
+        </w:rPr>
+        <w:t>, and on a PC (</w:t>
+      </w:r>
+      <w:r>
+        <w:rPr>
+          <w:lang w:val="en-US"/>
+        </w:rPr>
+        <w:t>Intel Core i7-7700K</w:t>
+      </w:r>
+      <w:r>
+        <w:rPr>
+          <w:lang w:val="en-US"/>
+        </w:rPr>
+        <w:t>, 64GBytes RAM) running Windows 10 Professional</w:t>
+      </w:r>
+      <w:r>
+        <w:rPr>
+          <w:lang w:val="en-US"/>
+        </w:rPr>
+        <w:t>, version 1709</w:t>
+      </w:r>
+      <w:r>
+        <w:rPr>
+          <w:lang w:val="en-US"/>
+        </w:rPr>
+        <w:t>.</w:t>
+      </w:r>
+      <w:r>
+        <w:rPr>
+          <w:lang w:val="en-US"/>
+        </w:rPr>
+        <w:t xml:space="preserve"> </w:t>
+      </w:r>
+      <w:proofErr w:type="spellStart"/>
+      <w:r>
+        <w:rPr>
+          <w:lang w:val="en-US"/>
+        </w:rPr>
+        <w:t>MoonPanoramaMaker</w:t>
+      </w:r>
+      <w:proofErr w:type="spellEnd"/>
+      <w:r>
+        <w:rPr>
+          <w:lang w:val="en-US"/>
+        </w:rPr>
+        <w:t xml:space="preserve"> has much lower requirements on RAM size and CPU speed than the camera control software </w:t>
+      </w:r>
+      <w:proofErr w:type="spellStart"/>
+      <w:r>
+        <w:rPr>
+          <w:lang w:val="en-US"/>
+        </w:rPr>
+        <w:t>FireC</w:t>
+      </w:r>
+      <w:r>
+        <w:rPr>
+          <w:lang w:val="en-US"/>
+        </w:rPr>
+        <w:t>apture</w:t>
+      </w:r>
+      <w:proofErr w:type="spellEnd"/>
+      <w:r>
+        <w:rPr>
+          <w:lang w:val="en-US"/>
+        </w:rPr>
+        <w:t xml:space="preserve">. Since </w:t>
+      </w:r>
+      <w:proofErr w:type="spellStart"/>
+      <w:r>
+        <w:rPr>
+          <w:lang w:val="en-US"/>
+        </w:rPr>
+        <w:t>MoonPanoramaMaker</w:t>
+      </w:r>
+      <w:proofErr w:type="spellEnd"/>
+      <w:r>
+        <w:rPr>
+          <w:lang w:val="en-US"/>
+        </w:rPr>
+        <w:t xml:space="preserve"> is active </w:t>
+      </w:r>
+      <w:r>
+        <w:rPr>
+          <w:lang w:val="en-US"/>
+        </w:rPr>
+        <w:t>mostly</w:t>
+      </w:r>
+      <w:r>
+        <w:rPr>
+          <w:lang w:val="en-US"/>
+        </w:rPr>
+        <w:t xml:space="preserve"> when </w:t>
+      </w:r>
+      <w:proofErr w:type="spellStart"/>
+      <w:r>
+        <w:rPr>
+          <w:lang w:val="en-US"/>
+        </w:rPr>
+        <w:t>FireCapture</w:t>
+      </w:r>
+      <w:proofErr w:type="spellEnd"/>
+      <w:r>
+        <w:rPr>
+          <w:lang w:val="en-US"/>
+        </w:rPr>
+        <w:t xml:space="preserve"> is not taking videos, it </w:t>
+      </w:r>
+      <w:r>
+        <w:rPr>
+          <w:lang w:val="en-US"/>
+        </w:rPr>
+        <w:t>increases the peak load only very slightly.</w:t>
+      </w:r>
+    </w:p>
+    <w:p>
+      <w:pPr>
+        <w:rPr>
+          <w:lang w:val="en-US"/>
+        </w:rPr>
+      </w:pPr>
+      <w:r>
+        <w:rPr>
+          <w:lang w:val="en-US"/>
+        </w:rPr>
         <w:t xml:space="preserve">The ASCOM software can be downloaded from the website </w:t>
       </w:r>
-      <w:hyperlink r:id="rId10" w:history="1">
+      <w:hyperlink r:id="rId12" w:history="1">
         <w:r>
           <w:rPr>
             <w:rStyle w:val="Hyperlink"/>
@@ -4643,7 +4699,7 @@
         </w:rPr>
         <w:t xml:space="preserve">ASCOM web page </w:t>
       </w:r>
-      <w:hyperlink r:id="rId11" w:history="1">
+      <w:hyperlink r:id="rId13" w:history="1">
         <w:r>
           <w:rPr>
             <w:rStyle w:val="Hyperlink"/>
@@ -4810,7 +4866,7 @@
           <w:lang w:eastAsia="de-DE"/>
         </w:rPr>
         <w:drawing>
-          <wp:inline distT="0" distB="0" distL="0" distR="0" wp14:anchorId="281AFDB3" wp14:editId="2E8380AA">
+          <wp:inline distT="0" distB="0" distL="0" distR="0" wp14:anchorId="0B0055A3" wp14:editId="26E20224">
             <wp:extent cx="5760720" cy="3126566"/>
             <wp:effectExtent l="0" t="0" r="0" b="0"/>
             <wp:docPr id="1" name="Grafik 1"/>
@@ -4825,7 +4881,7 @@
                     <pic:cNvPicPr/>
                   </pic:nvPicPr>
                   <pic:blipFill>
-                    <a:blip r:embed="rId12"/>
+                    <a:blip r:embed="rId14"/>
                     <a:stretch>
                       <a:fillRect/>
                     </a:stretch>
@@ -4947,7 +5003,7 @@
         </w:rPr>
         <w:t xml:space="preserve">is distributed as a single file: the Windows installer </w:t>
       </w:r>
-      <w:hyperlink r:id="rId13" w:history="1">
+      <w:hyperlink r:id="rId15" w:history="1">
         <w:r>
           <w:rPr>
             <w:rStyle w:val="Hyperlink"/>
@@ -5363,7 +5419,7 @@
                     <pic:cNvPicPr/>
                   </pic:nvPicPr>
                   <pic:blipFill>
-                    <a:blip r:embed="rId14" cstate="print">
+                    <a:blip r:embed="rId16" cstate="print">
                       <a:extLst>
                         <a:ext uri="{28A0092B-C50C-407E-A947-70E740481C1C}">
                           <a14:useLocalDpi xmlns:a14="http://schemas.microsoft.com/office/drawing/2010/main" val="0"/>
@@ -5544,7 +5600,7 @@
                     <pic:cNvPicPr/>
                   </pic:nvPicPr>
                   <pic:blipFill>
-                    <a:blip r:embed="rId15">
+                    <a:blip r:embed="rId17">
                       <a:extLst>
                         <a:ext uri="{28A0092B-C50C-407E-A947-70E740481C1C}">
                           <a14:useLocalDpi xmlns:a14="http://schemas.microsoft.com/office/drawing/2010/main" val="0"/>
@@ -5641,14 +5697,14 @@
           <w:lang w:val="en-US"/>
         </w:rPr>
       </w:pPr>
-      <w:bookmarkStart w:id="41" w:name="_Toc510165771"/>
+      <w:bookmarkStart w:id="42" w:name="_Toc510165771"/>
       <w:r>
         <w:rPr>
           <w:lang w:val="en-US"/>
         </w:rPr>
         <w:t>Linux</w:t>
       </w:r>
-      <w:bookmarkEnd w:id="41"/>
+      <w:bookmarkEnd w:id="42"/>
     </w:p>
     <w:p>
       <w:pPr>
@@ -5676,7 +5732,7 @@
         </w:rPr>
         <w:t xml:space="preserve"> version 1.0.0 the option was introduced to control the telescope mount via </w:t>
       </w:r>
-      <w:hyperlink r:id="rId16" w:history="1">
+      <w:hyperlink r:id="rId18" w:history="1">
         <w:r>
           <w:rPr>
             <w:rStyle w:val="Hyperlink"/>
@@ -5769,7 +5825,7 @@
                     <pic:cNvPicPr/>
                   </pic:nvPicPr>
                   <pic:blipFill>
-                    <a:blip r:embed="rId17"/>
+                    <a:blip r:embed="rId19"/>
                     <a:stretch>
                       <a:fillRect/>
                     </a:stretch>
@@ -5906,7 +5962,7 @@
         </w:rPr>
         <w:t xml:space="preserve"> was developed using the </w:t>
       </w:r>
-      <w:hyperlink r:id="rId18" w:history="1">
+      <w:hyperlink r:id="rId20" w:history="1">
         <w:proofErr w:type="spellStart"/>
         <w:r>
           <w:rPr>
@@ -6038,7 +6094,7 @@
         </w:rPr>
         <w:t xml:space="preserve"> (</w:t>
       </w:r>
-      <w:hyperlink r:id="rId19" w:history="1">
+      <w:hyperlink r:id="rId21" w:history="1">
         <w:r>
           <w:rPr>
             <w:rStyle w:val="Hyperlink"/>
@@ -6176,7 +6232,7 @@
         </w:rPr>
         <w:t xml:space="preserve"> the INDI software which is needed for telescope mount control. In Ubuntu (Version 16.04 or later) it can be </w:t>
       </w:r>
-      <w:hyperlink r:id="rId20" w:history="1">
+      <w:hyperlink r:id="rId22" w:history="1">
         <w:r>
           <w:rPr>
             <w:rStyle w:val="Hyperlink"/>
@@ -6509,15 +6565,7 @@
         <w:rPr>
           <w:lang w:val="en-US" w:eastAsia="de-DE"/>
         </w:rPr>
-        <w:t xml:space="preserve"> </w:t>
-      </w:r>
-      <w:bookmarkStart w:id="42" w:name="_GoBack"/>
-      <w:bookmarkEnd w:id="42"/>
-      <w:r>
-        <w:rPr>
-          <w:lang w:val="en-US" w:eastAsia="de-DE"/>
-        </w:rPr>
-        <w:t>”</w:t>
+        <w:t xml:space="preserve"> ”</w:t>
       </w:r>
       <w:proofErr w:type="gramEnd"/>
       <w:r>
@@ -6711,7 +6759,7 @@
         </w:rPr>
         <w:t xml:space="preserve"> (</w:t>
       </w:r>
-      <w:hyperlink r:id="rId21" w:history="1">
+      <w:hyperlink r:id="rId23" w:history="1">
         <w:r>
           <w:rPr>
             <w:rStyle w:val="Hyperlink"/>
@@ -7160,7 +7208,7 @@
                     <pic:cNvPicPr/>
                   </pic:nvPicPr>
                   <pic:blipFill>
-                    <a:blip r:embed="rId22">
+                    <a:blip r:embed="rId24">
                       <a:extLst>
                         <a:ext uri="{28A0092B-C50C-407E-A947-70E740481C1C}">
                           <a14:useLocalDpi xmlns:a14="http://schemas.microsoft.com/office/drawing/2010/main" val="0"/>
@@ -8176,7 +8224,7 @@
                     <pic:cNvPicPr/>
                   </pic:nvPicPr>
                   <pic:blipFill>
-                    <a:blip r:embed="rId23">
+                    <a:blip r:embed="rId25">
                       <a:extLst>
                         <a:ext uri="{28A0092B-C50C-407E-A947-70E740481C1C}">
                           <a14:useLocalDpi xmlns:a14="http://schemas.microsoft.com/office/drawing/2010/main" val="0"/>
@@ -8392,7 +8440,7 @@
                     <pic:cNvPicPr/>
                   </pic:nvPicPr>
                   <pic:blipFill>
-                    <a:blip r:embed="rId24">
+                    <a:blip r:embed="rId26">
                       <a:extLst>
                         <a:ext uri="{28A0092B-C50C-407E-A947-70E740481C1C}">
                           <a14:useLocalDpi xmlns:a14="http://schemas.microsoft.com/office/drawing/2010/main" val="0"/>
@@ -8611,7 +8659,7 @@
           <w:lang w:eastAsia="de-DE"/>
         </w:rPr>
         <w:drawing>
-          <wp:anchor distT="0" distB="0" distL="114300" distR="114300" simplePos="0" relativeHeight="251677696" behindDoc="0" locked="0" layoutInCell="1" allowOverlap="1" wp14:anchorId="5FA5D7A9" wp14:editId="784F4981">
+          <wp:anchor distT="0" distB="0" distL="114300" distR="114300" simplePos="0" relativeHeight="251677696" behindDoc="0" locked="0" layoutInCell="1" allowOverlap="1" wp14:anchorId="4CF1944C" wp14:editId="6AD315AD">
             <wp:simplePos x="0" y="0"/>
             <wp:positionH relativeFrom="column">
               <wp:posOffset>5715</wp:posOffset>
@@ -8634,7 +8682,7 @@
                     <pic:cNvPicPr/>
                   </pic:nvPicPr>
                   <pic:blipFill>
-                    <a:blip r:embed="rId25">
+                    <a:blip r:embed="rId27">
                       <a:extLst>
                         <a:ext uri="{28A0092B-C50C-407E-A947-70E740481C1C}">
                           <a14:useLocalDpi xmlns:a14="http://schemas.microsoft.com/office/drawing/2010/main" val="0"/>
@@ -8748,7 +8796,7 @@
         <mc:AlternateContent>
           <mc:Choice Requires="wps">
             <w:drawing>
-              <wp:anchor distT="0" distB="0" distL="114300" distR="114300" simplePos="0" relativeHeight="251679744" behindDoc="0" locked="0" layoutInCell="1" allowOverlap="1" wp14:anchorId="1017AF1E" wp14:editId="77A5C705">
+              <wp:anchor distT="0" distB="0" distL="114300" distR="114300" simplePos="0" relativeHeight="251679744" behindDoc="0" locked="0" layoutInCell="1" allowOverlap="1" wp14:anchorId="403D462E" wp14:editId="09BA2A15">
                 <wp:simplePos x="0" y="0"/>
                 <wp:positionH relativeFrom="column">
                   <wp:posOffset>-112395</wp:posOffset>
@@ -9243,7 +9291,7 @@
                     <pic:cNvPicPr/>
                   </pic:nvPicPr>
                   <pic:blipFill>
-                    <a:blip r:embed="rId26">
+                    <a:blip r:embed="rId28">
                       <a:extLst>
                         <a:ext uri="{28A0092B-C50C-407E-A947-70E740481C1C}">
                           <a14:useLocalDpi xmlns:a14="http://schemas.microsoft.com/office/drawing/2010/main" val="0"/>
@@ -10023,7 +10071,7 @@
                     </pic:cNvPicPr>
                   </pic:nvPicPr>
                   <pic:blipFill>
-                    <a:blip r:embed="rId27">
+                    <a:blip r:embed="rId29">
                       <a:extLst>
                         <a:ext uri="{28A0092B-C50C-407E-A947-70E740481C1C}">
                           <a14:useLocalDpi xmlns:a14="http://schemas.microsoft.com/office/drawing/2010/main" val="0"/>
@@ -10708,7 +10756,7 @@
                     <pic:cNvPicPr/>
                   </pic:nvPicPr>
                   <pic:blipFill>
-                    <a:blip r:embed="rId28" cstate="print">
+                    <a:blip r:embed="rId30" cstate="print">
                       <a:extLst>
                         <a:ext uri="{28A0092B-C50C-407E-A947-70E740481C1C}">
                           <a14:useLocalDpi xmlns:a14="http://schemas.microsoft.com/office/drawing/2010/main" val="0"/>
@@ -10878,13 +10926,366 @@
           <w:lang w:val="en-US" w:eastAsia="de-DE"/>
         </w:rPr>
       </w:pPr>
+      <w:ins w:id="66" w:author="Michal Powalko" w:date="2018-04-24T14:40:00Z">
+        <w:r>
+          <w:rPr>
+            <w:noProof/>
+            <w:lang w:eastAsia="de-DE"/>
+          </w:rPr>
+          <mc:AlternateContent>
+            <mc:Choice Requires="wps">
+              <w:drawing>
+                <wp:anchor distT="0" distB="0" distL="114300" distR="114300" simplePos="0" relativeHeight="251695104" behindDoc="0" locked="0" layoutInCell="1" allowOverlap="1" wp14:anchorId="3F71FEDD" wp14:editId="134B3DD4">
+                  <wp:simplePos x="0" y="0"/>
+                  <wp:positionH relativeFrom="column">
+                    <wp:posOffset>457214</wp:posOffset>
+                  </wp:positionH>
+                  <wp:positionV relativeFrom="paragraph">
+                    <wp:posOffset>1067</wp:posOffset>
+                  </wp:positionV>
+                  <wp:extent cx="1390650" cy="1575435"/>
+                  <wp:effectExtent l="57150" t="38100" r="57150" b="81915"/>
+                  <wp:wrapNone/>
+                  <wp:docPr id="23" name="Lige forbindelse 23"/>
+                  <wp:cNvGraphicFramePr/>
+                  <a:graphic xmlns:a="http://schemas.openxmlformats.org/drawingml/2006/main">
+                    <a:graphicData uri="http://schemas.microsoft.com/office/word/2010/wordprocessingShape">
+                      <wps:wsp>
+                        <wps:cNvCnPr/>
+                        <wps:spPr>
+                          <a:xfrm>
+                            <a:off x="0" y="0"/>
+                            <a:ext cx="1390650" cy="1575435"/>
+                          </a:xfrm>
+                          <a:prstGeom prst="line">
+                            <a:avLst/>
+                          </a:prstGeom>
+                        </wps:spPr>
+                        <wps:style>
+                          <a:lnRef idx="3">
+                            <a:schemeClr val="accent2"/>
+                          </a:lnRef>
+                          <a:fillRef idx="0">
+                            <a:schemeClr val="accent2"/>
+                          </a:fillRef>
+                          <a:effectRef idx="2">
+                            <a:schemeClr val="accent2"/>
+                          </a:effectRef>
+                          <a:fontRef idx="minor">
+                            <a:schemeClr val="tx1"/>
+                          </a:fontRef>
+                        </wps:style>
+                        <wps:bodyPr/>
+                      </wps:wsp>
+                    </a:graphicData>
+                  </a:graphic>
+                  <wp14:sizeRelH relativeFrom="margin">
+                    <wp14:pctWidth>0</wp14:pctWidth>
+                  </wp14:sizeRelH>
+                  <wp14:sizeRelV relativeFrom="margin">
+                    <wp14:pctHeight>0</wp14:pctHeight>
+                  </wp14:sizeRelV>
+                </wp:anchor>
+              </w:drawing>
+            </mc:Choice>
+            <mc:Fallback>
+              <w:pict>
+                <v:line id="Lige forbindelse 23" o:spid="_x0000_s1026" style="position:absolute;z-index:251695104;visibility:visible;mso-wrap-style:square;mso-width-percent:0;mso-height-percent:0;mso-wrap-distance-left:9pt;mso-wrap-distance-top:0;mso-wrap-distance-right:9pt;mso-wrap-distance-bottom:0;mso-position-horizontal:absolute;mso-position-horizontal-relative:text;mso-position-vertical:absolute;mso-position-vertical-relative:text;mso-width-percent:0;mso-height-percent:0;mso-width-relative:margin;mso-height-relative:margin" from="36pt,.1pt" to="145.5pt,124.15pt" o:gfxdata="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" strokecolor="#c0504d [3205]" strokeweight="3pt">
+                  <v:shadow on="t" color="black" opacity="22937f" origin=",.5" offset="0,.63889mm"/>
+                </v:line>
+              </w:pict>
+            </mc:Fallback>
+          </mc:AlternateContent>
+        </w:r>
+      </w:ins>
       <w:r>
         <w:rPr>
           <w:noProof/>
           <w:lang w:eastAsia="de-DE"/>
         </w:rPr>
+        <mc:AlternateContent>
+          <mc:Choice Requires="wps">
+            <w:drawing>
+              <wp:anchor distT="0" distB="0" distL="114300" distR="114300" simplePos="0" relativeHeight="251697152" behindDoc="0" locked="0" layoutInCell="1" allowOverlap="1" wp14:anchorId="5C665132" wp14:editId="5C45E2D3">
+                <wp:simplePos x="0" y="0"/>
+                <wp:positionH relativeFrom="column">
+                  <wp:posOffset>1412875</wp:posOffset>
+                </wp:positionH>
+                <wp:positionV relativeFrom="paragraph">
+                  <wp:posOffset>630920</wp:posOffset>
+                </wp:positionV>
+                <wp:extent cx="675640" cy="325755"/>
+                <wp:effectExtent l="0" t="0" r="10160" b="17145"/>
+                <wp:wrapNone/>
+                <wp:docPr id="2" name="Textfeld 2"/>
+                <wp:cNvGraphicFramePr>
+                  <a:graphicFrameLocks xmlns:a="http://schemas.openxmlformats.org/drawingml/2006/main"/>
+                </wp:cNvGraphicFramePr>
+                <a:graphic xmlns:a="http://schemas.openxmlformats.org/drawingml/2006/main">
+                  <a:graphicData uri="http://schemas.microsoft.com/office/word/2010/wordprocessingShape">
+                    <wps:wsp>
+                      <wps:cNvSpPr txBox="1">
+                        <a:spLocks noChangeArrowheads="1"/>
+                      </wps:cNvSpPr>
+                      <wps:spPr bwMode="auto">
+                        <a:xfrm>
+                          <a:off x="0" y="0"/>
+                          <a:ext cx="675640" cy="325755"/>
+                        </a:xfrm>
+                        <a:prstGeom prst="rect">
+                          <a:avLst/>
+                        </a:prstGeom>
+                        <a:noFill/>
+                        <a:ln w="9525">
+                          <a:solidFill>
+                            <a:srgbClr val="000000"/>
+                          </a:solidFill>
+                          <a:miter lim="800000"/>
+                          <a:headEnd/>
+                          <a:tailEnd/>
+                        </a:ln>
+                      </wps:spPr>
+                      <wps:txbx>
+                        <w:txbxContent>
+                          <w:p>
+                            <w:pPr>
+                              <w:rPr>
+                                <w:color w:val="FFFFFF" w:themeColor="background1"/>
+                              </w:rPr>
+                            </w:pPr>
+                            <w:proofErr w:type="spellStart"/>
+                            <w:r>
+                              <w:rPr>
+                                <w:color w:val="FFFFFF" w:themeColor="background1"/>
+                              </w:rPr>
+                              <w:t>wrong</w:t>
+                            </w:r>
+                            <w:proofErr w:type="spellEnd"/>
+                          </w:p>
+                        </w:txbxContent>
+                      </wps:txbx>
+                      <wps:bodyPr rot="0" vert="horz" wrap="square" lIns="91440" tIns="45720" rIns="91440" bIns="45720" anchor="t" anchorCtr="0">
+                        <a:noAutofit/>
+                      </wps:bodyPr>
+                    </wps:wsp>
+                  </a:graphicData>
+                </a:graphic>
+                <wp14:sizeRelH relativeFrom="margin">
+                  <wp14:pctWidth>0</wp14:pctWidth>
+                </wp14:sizeRelH>
+                <wp14:sizeRelV relativeFrom="margin">
+                  <wp14:pctHeight>0</wp14:pctHeight>
+                </wp14:sizeRelV>
+              </wp:anchor>
+            </w:drawing>
+          </mc:Choice>
+          <mc:Fallback>
+            <w:pict>
+              <v:shape id="_x0000_s1032" type="#_x0000_t202" style="position:absolute;margin-left:111.25pt;margin-top:49.7pt;width:53.2pt;height:25.65pt;z-index:251697152;visibility:visible;mso-wrap-style:square;mso-width-percent:0;mso-height-percent:0;mso-wrap-distance-left:9pt;mso-wrap-distance-top:0;mso-wrap-distance-right:9pt;mso-wrap-distance-bottom:0;mso-position-horizontal:absolute;mso-position-horizontal-relative:text;mso-position-vertical:absolute;mso-position-vertical-relative:text;mso-width-percent:0;mso-height-percent:0;mso-width-relative:margin;mso-height-relative:margin;v-text-anchor:top" o:gfxdata="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" filled="f">
+                <v:textbox>
+                  <w:txbxContent>
+                    <w:p>
+                      <w:pPr>
+                        <w:rPr>
+                          <w:color w:val="FFFFFF" w:themeColor="background1"/>
+                        </w:rPr>
+                      </w:pPr>
+                      <w:proofErr w:type="spellStart"/>
+                      <w:r>
+                        <w:rPr>
+                          <w:color w:val="FFFFFF" w:themeColor="background1"/>
+                        </w:rPr>
+                        <w:t>wrong</w:t>
+                      </w:r>
+                      <w:proofErr w:type="spellEnd"/>
+                    </w:p>
+                  </w:txbxContent>
+                </v:textbox>
+              </v:shape>
+            </w:pict>
+          </mc:Fallback>
+        </mc:AlternateContent>
+      </w:r>
+      <w:ins w:id="67" w:author="Michal Powalko" w:date="2018-04-24T14:39:00Z">
+        <w:r>
+          <w:rPr>
+            <w:noProof/>
+            <w:lang w:eastAsia="de-DE"/>
+          </w:rPr>
+          <mc:AlternateContent>
+            <mc:Choice Requires="wps">
+              <w:drawing>
+                <wp:anchor distT="0" distB="0" distL="114300" distR="114300" simplePos="0" relativeHeight="251701248" behindDoc="0" locked="0" layoutInCell="1" allowOverlap="1" wp14:anchorId="001B9591" wp14:editId="3D459825">
+                  <wp:simplePos x="0" y="0"/>
+                  <wp:positionH relativeFrom="column">
+                    <wp:posOffset>4759325</wp:posOffset>
+                  </wp:positionH>
+                  <wp:positionV relativeFrom="paragraph">
+                    <wp:posOffset>36195</wp:posOffset>
+                  </wp:positionV>
+                  <wp:extent cx="0" cy="1604010"/>
+                  <wp:effectExtent l="76200" t="19050" r="76200" b="72390"/>
+                  <wp:wrapNone/>
+                  <wp:docPr id="36" name="Lige forbindelse 2"/>
+                  <wp:cNvGraphicFramePr/>
+                  <a:graphic xmlns:a="http://schemas.openxmlformats.org/drawingml/2006/main">
+                    <a:graphicData uri="http://schemas.microsoft.com/office/word/2010/wordprocessingShape">
+                      <wps:wsp>
+                        <wps:cNvCnPr/>
+                        <wps:spPr>
+                          <a:xfrm>
+                            <a:off x="0" y="0"/>
+                            <a:ext cx="0" cy="1604010"/>
+                          </a:xfrm>
+                          <a:prstGeom prst="line">
+                            <a:avLst/>
+                          </a:prstGeom>
+                        </wps:spPr>
+                        <wps:style>
+                          <a:lnRef idx="3">
+                            <a:schemeClr val="accent3"/>
+                          </a:lnRef>
+                          <a:fillRef idx="0">
+                            <a:schemeClr val="accent3"/>
+                          </a:fillRef>
+                          <a:effectRef idx="2">
+                            <a:schemeClr val="accent3"/>
+                          </a:effectRef>
+                          <a:fontRef idx="minor">
+                            <a:schemeClr val="tx1"/>
+                          </a:fontRef>
+                        </wps:style>
+                        <wps:bodyPr/>
+                      </wps:wsp>
+                    </a:graphicData>
+                  </a:graphic>
+                  <wp14:sizeRelH relativeFrom="margin">
+                    <wp14:pctWidth>0</wp14:pctWidth>
+                  </wp14:sizeRelH>
+                </wp:anchor>
+              </w:drawing>
+            </mc:Choice>
+            <mc:Fallback>
+              <w:pict>
+                <v:line id="Lige forbindelse 2" o:spid="_x0000_s1026" style="position:absolute;z-index:251701248;visibility:visible;mso-wrap-style:square;mso-width-percent:0;mso-wrap-distance-left:9pt;mso-wrap-distance-top:0;mso-wrap-distance-right:9pt;mso-wrap-distance-bottom:0;mso-position-horizontal:absolute;mso-position-horizontal-relative:text;mso-position-vertical:absolute;mso-position-vertical-relative:text;mso-width-percent:0;mso-width-relative:margin" from="374.75pt,2.85pt" to="374.75pt,129.15pt" o:gfxdata="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" strokecolor="#9bbb59 [3206]" strokeweight="3pt">
+                  <v:shadow on="t" color="black" opacity="22937f" origin=",.5" offset="0,.63889mm"/>
+                </v:line>
+              </w:pict>
+            </mc:Fallback>
+          </mc:AlternateContent>
+        </w:r>
+      </w:ins>
+      <w:r>
+        <w:rPr>
+          <w:noProof/>
+          <w:lang w:eastAsia="de-DE"/>
+        </w:rPr>
+        <mc:AlternateContent>
+          <mc:Choice Requires="wps">
+            <w:drawing>
+              <wp:anchor distT="0" distB="0" distL="114300" distR="114300" simplePos="0" relativeHeight="251699200" behindDoc="0" locked="0" layoutInCell="1" allowOverlap="1" wp14:anchorId="31EA8D53" wp14:editId="0E3C6EC4">
+                <wp:simplePos x="0" y="0"/>
+                <wp:positionH relativeFrom="column">
+                  <wp:posOffset>5042913</wp:posOffset>
+                </wp:positionH>
+                <wp:positionV relativeFrom="paragraph">
+                  <wp:posOffset>662305</wp:posOffset>
+                </wp:positionV>
+                <wp:extent cx="676072" cy="325877"/>
+                <wp:effectExtent l="0" t="0" r="10160" b="17145"/>
+                <wp:wrapNone/>
+                <wp:docPr id="35" name="Textfeld 35"/>
+                <wp:cNvGraphicFramePr>
+                  <a:graphicFrameLocks xmlns:a="http://schemas.openxmlformats.org/drawingml/2006/main"/>
+                </wp:cNvGraphicFramePr>
+                <a:graphic xmlns:a="http://schemas.openxmlformats.org/drawingml/2006/main">
+                  <a:graphicData uri="http://schemas.microsoft.com/office/word/2010/wordprocessingShape">
+                    <wps:wsp>
+                      <wps:cNvSpPr txBox="1">
+                        <a:spLocks noChangeArrowheads="1"/>
+                      </wps:cNvSpPr>
+                      <wps:spPr bwMode="auto">
+                        <a:xfrm>
+                          <a:off x="0" y="0"/>
+                          <a:ext cx="676072" cy="325877"/>
+                        </a:xfrm>
+                        <a:prstGeom prst="rect">
+                          <a:avLst/>
+                        </a:prstGeom>
+                        <a:noFill/>
+                        <a:ln w="9525">
+                          <a:solidFill>
+                            <a:srgbClr val="000000"/>
+                          </a:solidFill>
+                          <a:miter lim="800000"/>
+                          <a:headEnd/>
+                          <a:tailEnd/>
+                        </a:ln>
+                      </wps:spPr>
+                      <wps:txbx>
+                        <w:txbxContent>
+                          <w:p>
+                            <w:pPr>
+                              <w:rPr>
+                                <w:color w:val="FFFFFF" w:themeColor="background1"/>
+                              </w:rPr>
+                            </w:pPr>
+                            <w:r>
+                              <w:rPr>
+                                <w:color w:val="FFFFFF" w:themeColor="background1"/>
+                              </w:rPr>
+                              <w:t>OK</w:t>
+                            </w:r>
+                          </w:p>
+                        </w:txbxContent>
+                      </wps:txbx>
+                      <wps:bodyPr rot="0" vert="horz" wrap="square" lIns="91440" tIns="45720" rIns="91440" bIns="45720" anchor="t" anchorCtr="0">
+                        <a:noAutofit/>
+                      </wps:bodyPr>
+                    </wps:wsp>
+                  </a:graphicData>
+                </a:graphic>
+                <wp14:sizeRelH relativeFrom="margin">
+                  <wp14:pctWidth>0</wp14:pctWidth>
+                </wp14:sizeRelH>
+                <wp14:sizeRelV relativeFrom="margin">
+                  <wp14:pctHeight>0</wp14:pctHeight>
+                </wp14:sizeRelV>
+              </wp:anchor>
+            </w:drawing>
+          </mc:Choice>
+          <mc:Fallback>
+            <w:pict>
+              <v:shape id="Textfeld 35" o:spid="_x0000_s1033" type="#_x0000_t202" style="position:absolute;margin-left:397.1pt;margin-top:52.15pt;width:53.25pt;height:25.65pt;z-index:251699200;visibility:visible;mso-wrap-style:square;mso-width-percent:0;mso-height-percent:0;mso-wrap-distance-left:9pt;mso-wrap-distance-top:0;mso-wrap-distance-right:9pt;mso-wrap-distance-bottom:0;mso-position-horizontal:absolute;mso-position-horizontal-relative:text;mso-position-vertical:absolute;mso-position-vertical-relative:text;mso-width-percent:0;mso-height-percent:0;mso-width-relative:margin;mso-height-relative:margin;v-text-anchor:top" o:gfxdata="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" filled="f">
+                <v:textbox>
+                  <w:txbxContent>
+                    <w:p>
+                      <w:pPr>
+                        <w:rPr>
+                          <w:color w:val="FFFFFF" w:themeColor="background1"/>
+                        </w:rPr>
+                      </w:pPr>
+                      <w:r>
+                        <w:rPr>
+                          <w:color w:val="FFFFFF" w:themeColor="background1"/>
+                        </w:rPr>
+                        <w:t>OK</w:t>
+                      </w:r>
+                    </w:p>
+                  </w:txbxContent>
+                </v:textbox>
+              </v:shape>
+            </w:pict>
+          </mc:Fallback>
+        </mc:AlternateContent>
+      </w:r>
+      <w:r>
+        <w:rPr>
+          <w:noProof/>
+          <w:lang w:eastAsia="de-DE"/>
+        </w:rPr>
         <w:drawing>
-          <wp:anchor distT="0" distB="0" distL="114300" distR="114300" simplePos="0" relativeHeight="251668480" behindDoc="0" locked="0" layoutInCell="1" allowOverlap="1" wp14:anchorId="74E55BAE" wp14:editId="1DFB1694">
+          <wp:anchor distT="0" distB="0" distL="114300" distR="114300" simplePos="0" relativeHeight="251668480" behindDoc="0" locked="0" layoutInCell="1" allowOverlap="1" wp14:anchorId="22FEC426" wp14:editId="22B7AF50">
             <wp:simplePos x="0" y="0"/>
             <wp:positionH relativeFrom="column">
               <wp:posOffset>3554441</wp:posOffset>
@@ -10907,7 +11308,7 @@
                     <pic:cNvPicPr/>
                   </pic:nvPicPr>
                   <pic:blipFill>
-                    <a:blip r:embed="rId29" cstate="print">
+                    <a:blip r:embed="rId31" cstate="print">
                       <a:extLst>
                         <a:ext uri="{28A0092B-C50C-407E-A947-70E740481C1C}">
                           <a14:useLocalDpi xmlns:a14="http://schemas.microsoft.com/office/drawing/2010/main" val="0"/>
@@ -10945,7 +11346,7 @@
           <w:lang w:eastAsia="de-DE"/>
         </w:rPr>
         <w:drawing>
-          <wp:inline distT="0" distB="0" distL="0" distR="0" wp14:anchorId="449DE2B0" wp14:editId="780E593E">
+          <wp:inline distT="0" distB="0" distL="0" distR="0" wp14:anchorId="799CE252" wp14:editId="12A35861">
             <wp:extent cx="2214000" cy="1581750"/>
             <wp:effectExtent l="0" t="0" r="0" b="0"/>
             <wp:docPr id="22" name="Grafik 22"/>
@@ -10960,7 +11361,7 @@
                     <pic:cNvPicPr/>
                   </pic:nvPicPr>
                   <pic:blipFill>
-                    <a:blip r:embed="rId30" cstate="print">
+                    <a:blip r:embed="rId32" cstate="print">
                       <a:extLst>
                         <a:ext uri="{28A0092B-C50C-407E-A947-70E740481C1C}">
                           <a14:useLocalDpi xmlns:a14="http://schemas.microsoft.com/office/drawing/2010/main" val="0"/>
@@ -11236,16 +11637,16 @@
           <w:lang w:val="en-US"/>
         </w:rPr>
       </w:pPr>
-      <w:bookmarkStart w:id="66" w:name="_Ref436315061"/>
-      <w:bookmarkStart w:id="67" w:name="_Toc510165782"/>
+      <w:bookmarkStart w:id="68" w:name="_Ref436315061"/>
+      <w:bookmarkStart w:id="69" w:name="_Toc510165782"/>
       <w:r>
         <w:rPr>
           <w:lang w:val="en-US"/>
         </w:rPr>
         <w:t>Selection and Positioning of the Focus Area</w:t>
       </w:r>
-      <w:bookmarkEnd w:id="66"/>
-      <w:bookmarkEnd w:id="67"/>
+      <w:bookmarkEnd w:id="68"/>
+      <w:bookmarkEnd w:id="69"/>
     </w:p>
     <w:p>
       <w:pPr>
@@ -11784,8 +12185,8 @@
         </w:rPr>
         <w:t xml:space="preserve"> Mounting and removing the mask during the workflow, however, is dangerous since touching the telescope could change the mount alignment. Therefore, the mask must be handled with extreme care, and the telescope should always be re-aligned after focusing.</w:t>
       </w:r>
-      <w:bookmarkStart w:id="68" w:name="_Ref436147257"/>
-      <w:bookmarkStart w:id="69" w:name="_Ref488597686"/>
+      <w:bookmarkStart w:id="70" w:name="_Ref436147257"/>
+      <w:bookmarkStart w:id="71" w:name="_Ref488597686"/>
     </w:p>
     <w:p>
       <w:pPr>
@@ -11794,8 +12195,8 @@
           <w:lang w:val="en-US"/>
         </w:rPr>
       </w:pPr>
-      <w:bookmarkStart w:id="70" w:name="_Ref497150063"/>
-      <w:bookmarkStart w:id="71" w:name="_Toc510165783"/>
+      <w:bookmarkStart w:id="72" w:name="_Ref497150063"/>
+      <w:bookmarkStart w:id="73" w:name="_Toc510165783"/>
       <w:r>
         <w:rPr>
           <w:lang w:val="en-US"/>
@@ -11826,10 +12227,10 @@
         </w:rPr>
         <w:t>sition</w:t>
       </w:r>
-      <w:bookmarkEnd w:id="68"/>
-      <w:bookmarkEnd w:id="69"/>
       <w:bookmarkEnd w:id="70"/>
       <w:bookmarkEnd w:id="71"/>
+      <w:bookmarkEnd w:id="72"/>
+      <w:bookmarkEnd w:id="73"/>
     </w:p>
     <w:p>
       <w:pPr>
@@ -12698,7 +13099,7 @@
           </mc:Choice>
           <mc:Fallback>
             <w:pict>
-              <v:shape id="_x0000_s1032" type="#_x0000_t202" style="position:absolute;margin-left:250.4pt;margin-top:194.1pt;width:214.9pt;height:86.2pt;z-index:251683840;visibility:visible;mso-wrap-style:square;mso-width-percent:0;mso-height-percent:0;mso-wrap-distance-left:9pt;mso-wrap-distance-top:0;mso-wrap-distance-right:9pt;mso-wrap-distance-bottom:0;mso-position-horizontal:absolute;mso-position-horizontal-relative:text;mso-position-vertical:absolute;mso-position-vertical-relative:text;mso-width-percent:0;mso-height-percent:0;mso-width-relative:margin;mso-height-relative:margin;v-text-anchor:top" o:gfxdata="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" stroked="f">
+              <v:shape id="_x0000_s1034" type="#_x0000_t202" style="position:absolute;margin-left:250.4pt;margin-top:194.1pt;width:214.9pt;height:86.2pt;z-index:251683840;visibility:visible;mso-wrap-style:square;mso-width-percent:0;mso-height-percent:0;mso-wrap-distance-left:9pt;mso-wrap-distance-top:0;mso-wrap-distance-right:9pt;mso-wrap-distance-bottom:0;mso-position-horizontal:absolute;mso-position-horizontal-relative:text;mso-position-vertical:absolute;mso-position-vertical-relative:text;mso-width-percent:0;mso-height-percent:0;mso-width-relative:margin;mso-height-relative:margin;v-text-anchor:top" o:gfxdata="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" stroked="f">
                 <v:textbox>
                   <w:txbxContent>
                     <w:p>
@@ -12787,7 +13188,7 @@
                     </pic:cNvPicPr>
                   </pic:nvPicPr>
                   <pic:blipFill>
-                    <a:blip r:embed="rId31">
+                    <a:blip r:embed="rId33">
                       <a:extLst>
                         <a:ext uri="{28A0092B-C50C-407E-A947-70E740481C1C}">
                           <a14:useLocalDpi xmlns:a14="http://schemas.microsoft.com/office/drawing/2010/main" val="0"/>
@@ -13509,7 +13910,19 @@
         <w:rPr>
           <w:lang w:val="en-US" w:eastAsia="de-DE"/>
         </w:rPr>
-        <w:t xml:space="preserve">movement of the Moon among the stars </w:t>
+        <w:t>movement of the Moon among the stars</w:t>
+      </w:r>
+      <w:r>
+        <w:rPr>
+          <w:lang w:val="en-US" w:eastAsia="de-DE"/>
+        </w:rPr>
+        <w:t xml:space="preserve"> in RA and DE</w:t>
+      </w:r>
+      <w:r>
+        <w:rPr>
+          <w:lang w:val="en-US" w:eastAsia="de-DE"/>
+        </w:rPr>
+        <w:t xml:space="preserve"> </w:t>
       </w:r>
       <w:r>
         <w:rPr>
@@ -13533,7 +13946,19 @@
         <w:rPr>
           <w:lang w:val="en-US" w:eastAsia="de-DE"/>
         </w:rPr>
-        <w:t>. Since the algorithm is based on the computed path</w:t>
+        <w:t>.</w:t>
+      </w:r>
+      <w:r>
+        <w:rPr>
+          <w:lang w:val="en-US" w:eastAsia="de-DE"/>
+        </w:rPr>
+        <w:t xml:space="preserve"> </w:t>
+      </w:r>
+      <w:r>
+        <w:rPr>
+          <w:lang w:val="en-US" w:eastAsia="de-DE"/>
+        </w:rPr>
+        <w:t>Since the algorithm is based on the computed path</w:t>
       </w:r>
       <w:r>
         <w:rPr>
@@ -13570,6 +13995,18 @@
           <w:lang w:val="en-US" w:eastAsia="de-DE"/>
         </w:rPr>
         <w:t>errors or backlash in declination are not corrected.</w:t>
+      </w:r>
+      <w:r>
+        <w:rPr>
+          <w:lang w:val="en-US" w:eastAsia="de-DE"/>
+        </w:rPr>
+        <w:t xml:space="preserve"> </w:t>
+      </w:r>
+      <w:r>
+        <w:rPr>
+          <w:lang w:val="en-US" w:eastAsia="de-DE"/>
+        </w:rPr>
+        <w:t>If the telescope mount provides the option to select a tracking rate, it should be set to “sidereal”.</w:t>
       </w:r>
     </w:p>
     <w:p>
@@ -14024,13 +14461,13 @@
           <wp:anchor distT="0" distB="0" distL="114300" distR="114300" simplePos="0" relativeHeight="251687936" behindDoc="0" locked="0" layoutInCell="1" allowOverlap="1" wp14:anchorId="57A7CE77" wp14:editId="5BA8A117">
             <wp:simplePos x="0" y="0"/>
             <wp:positionH relativeFrom="column">
-              <wp:posOffset>24130</wp:posOffset>
+              <wp:posOffset>13970</wp:posOffset>
             </wp:positionH>
             <wp:positionV relativeFrom="paragraph">
-              <wp:posOffset>1750060</wp:posOffset>
+              <wp:posOffset>1663065</wp:posOffset>
             </wp:positionV>
-            <wp:extent cx="1497330" cy="1676400"/>
-            <wp:effectExtent l="0" t="0" r="7620" b="0"/>
+            <wp:extent cx="1377950" cy="1542415"/>
+            <wp:effectExtent l="0" t="0" r="0" b="635"/>
             <wp:wrapSquare wrapText="bothSides"/>
             <wp:docPr id="8" name="Grafik 8" descr="D:\Python\MoonPanoramaMaker\Documentation\Screenshots_1-0-0\1-0-0_Tile-chooser-rectangle.PNG"/>
             <wp:cNvGraphicFramePr>
@@ -14046,7 +14483,7 @@
                     </pic:cNvPicPr>
                   </pic:nvPicPr>
                   <pic:blipFill>
-                    <a:blip r:embed="rId32" cstate="print">
+                    <a:blip r:embed="rId34" cstate="print">
                       <a:extLst>
                         <a:ext uri="{28A0092B-C50C-407E-A947-70E740481C1C}">
                           <a14:useLocalDpi xmlns:a14="http://schemas.microsoft.com/office/drawing/2010/main" val="0"/>
@@ -14061,7 +14498,7 @@
                   <pic:spPr bwMode="auto">
                     <a:xfrm>
                       <a:off x="0" y="0"/>
-                      <a:ext cx="1497330" cy="1676400"/>
+                      <a:ext cx="1377950" cy="1542415"/>
                     </a:xfrm>
                     <a:prstGeom prst="rect">
                       <a:avLst/>
@@ -14114,7 +14551,7 @@
                     </pic:cNvPicPr>
                   </pic:nvPicPr>
                   <pic:blipFill>
-                    <a:blip r:embed="rId33">
+                    <a:blip r:embed="rId35">
                       <a:extLst>
                         <a:ext uri="{28A0092B-C50C-407E-A947-70E740481C1C}">
                           <a14:useLocalDpi xmlns:a14="http://schemas.microsoft.com/office/drawing/2010/main" val="0"/>
@@ -14245,7 +14682,19 @@
         <w:rPr>
           <w:lang w:val="en-US" w:eastAsia="de-DE"/>
         </w:rPr>
-        <w:t xml:space="preserve">nprocessed”. If the selected tile is marked unprocessed, </w:t>
+        <w:t>nprocessed”. If the selected tile is marked unpro</w:t>
+      </w:r>
+      <w:r>
+        <w:rPr>
+          <w:lang w:val="en-US" w:eastAsia="de-DE"/>
+        </w:rPr>
+        <w:softHyphen/>
+      </w:r>
+      <w:r>
+        <w:rPr>
+          <w:lang w:val="en-US" w:eastAsia="de-DE"/>
+        </w:rPr>
+        <w:t xml:space="preserve">cessed, </w:t>
       </w:r>
       <w:r>
         <w:rPr>
@@ -14757,8 +15206,8 @@
           <w:lang w:val="en-US"/>
         </w:rPr>
       </w:pPr>
-      <w:bookmarkStart w:id="72" w:name="_Toc510165784"/>
-      <w:bookmarkStart w:id="73" w:name="_Ref510298480"/>
+      <w:bookmarkStart w:id="74" w:name="_Toc510165784"/>
+      <w:bookmarkStart w:id="75" w:name="_Ref510298480"/>
       <w:r>
         <w:rPr>
           <w:lang w:val="en-US"/>
@@ -14783,8 +15232,8 @@
         </w:rPr>
         <w:t>Coordinate System Drift</w:t>
       </w:r>
-      <w:bookmarkEnd w:id="72"/>
-      <w:bookmarkEnd w:id="73"/>
+      <w:bookmarkEnd w:id="74"/>
+      <w:bookmarkEnd w:id="75"/>
     </w:p>
     <w:p>
       <w:pPr>
@@ -15474,7 +15923,7 @@
           </mc:Choice>
           <mc:Fallback>
             <w:pict>
-              <v:shape id="_x0000_s1033" type="#_x0000_t202" style="position:absolute;margin-left:379.6pt;margin-top:239.45pt;width:91.1pt;height:38.2pt;z-index:251676672;visibility:visible;mso-wrap-style:square;mso-width-percent:0;mso-height-percent:0;mso-wrap-distance-left:9pt;mso-wrap-distance-top:0;mso-wrap-distance-right:9pt;mso-wrap-distance-bottom:0;mso-position-horizontal:absolute;mso-position-horizontal-relative:text;mso-position-vertical:absolute;mso-position-vertical-relative:text;mso-width-percent:0;mso-height-percent:0;mso-width-relative:margin;mso-height-relative:margin;v-text-anchor:top" o:gfxdata="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" stroked="f">
+              <v:shape id="_x0000_s1035" type="#_x0000_t202" style="position:absolute;margin-left:379.6pt;margin-top:239.45pt;width:91.1pt;height:38.2pt;z-index:251676672;visibility:visible;mso-wrap-style:square;mso-width-percent:0;mso-height-percent:0;mso-wrap-distance-left:9pt;mso-wrap-distance-top:0;mso-wrap-distance-right:9pt;mso-wrap-distance-bottom:0;mso-position-horizontal:absolute;mso-position-horizontal-relative:text;mso-position-vertical:absolute;mso-position-vertical-relative:text;mso-width-percent:0;mso-height-percent:0;mso-width-relative:margin;mso-height-relative:margin;v-text-anchor:top" o:gfxdata="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" stroked="f">
                 <v:textbox>
                   <w:txbxContent>
                     <w:p>
@@ -15542,7 +15991,7 @@
                     </pic:cNvPicPr>
                   </pic:nvPicPr>
                   <pic:blipFill>
-                    <a:blip r:embed="rId34">
+                    <a:blip r:embed="rId36">
                       <a:extLst>
                         <a:ext uri="{28A0092B-C50C-407E-A947-70E740481C1C}">
                           <a14:useLocalDpi xmlns:a14="http://schemas.microsoft.com/office/drawing/2010/main" val="0"/>
@@ -16033,16 +16482,16 @@
           <w:lang w:val="en-US"/>
         </w:rPr>
       </w:pPr>
-      <w:bookmarkStart w:id="74" w:name="_Ref484455529"/>
-      <w:bookmarkStart w:id="75" w:name="_Toc510165785"/>
+      <w:bookmarkStart w:id="76" w:name="_Ref484455529"/>
+      <w:bookmarkStart w:id="77" w:name="_Toc510165785"/>
       <w:r>
         <w:rPr>
           <w:lang w:val="en-US"/>
         </w:rPr>
         <w:t>Automatic Alignment</w:t>
       </w:r>
-      <w:bookmarkEnd w:id="74"/>
-      <w:bookmarkEnd w:id="75"/>
+      <w:bookmarkEnd w:id="76"/>
+      <w:bookmarkEnd w:id="77"/>
     </w:p>
     <w:p>
       <w:pPr>
@@ -16358,7 +16807,7 @@
                     </pic:cNvPicPr>
                   </pic:nvPicPr>
                   <pic:blipFill>
-                    <a:blip r:embed="rId35">
+                    <a:blip r:embed="rId37">
                       <a:extLst>
                         <a:ext uri="{28A0092B-C50C-407E-A947-70E740481C1C}">
                           <a14:useLocalDpi xmlns:a14="http://schemas.microsoft.com/office/drawing/2010/main" val="0"/>
@@ -16477,401 +16926,6 @@
                 <pic:pic xmlns:pic="http://schemas.openxmlformats.org/drawingml/2006/picture">
                   <pic:nvPicPr>
                     <pic:cNvPr id="0" name="Picture 5" descr="D:\Python\MoonPanoramaMaker\Documentation\Screenshots_1-0-0\1-0-0_Auto-alignment-ready.PNG"/>
-                    <pic:cNvPicPr>
-                      <a:picLocks noChangeAspect="1" noChangeArrowheads="1"/>
-                    </pic:cNvPicPr>
-                  </pic:nvPicPr>
-                  <pic:blipFill>
-                    <a:blip r:embed="rId36">
-                      <a:extLst>
-                        <a:ext uri="{28A0092B-C50C-407E-A947-70E740481C1C}">
-                          <a14:useLocalDpi xmlns:a14="http://schemas.microsoft.com/office/drawing/2010/main" val="0"/>
-                        </a:ext>
-                      </a:extLst>
-                    </a:blip>
-                    <a:srcRect/>
-                    <a:stretch>
-                      <a:fillRect/>
-                    </a:stretch>
-                  </pic:blipFill>
-                  <pic:spPr bwMode="auto">
-                    <a:xfrm>
-                      <a:off x="0" y="0"/>
-                      <a:ext cx="5760720" cy="1753263"/>
-                    </a:xfrm>
-                    <a:prstGeom prst="rect">
-                      <a:avLst/>
-                    </a:prstGeom>
-                    <a:noFill/>
-                    <a:ln>
-                      <a:noFill/>
-                    </a:ln>
-                  </pic:spPr>
-                </pic:pic>
-              </a:graphicData>
-            </a:graphic>
-          </wp:inline>
-        </w:drawing>
-      </w:r>
-    </w:p>
-    <w:p>
-      <w:pPr>
-        <w:rPr>
-          <w:lang w:val="en-US"/>
-        </w:rPr>
-      </w:pPr>
-      <w:r>
-        <w:rPr>
-          <w:lang w:val="en-US" w:eastAsia="de-DE"/>
-        </w:rPr>
-        <w:t xml:space="preserve">After </w:t>
-      </w:r>
-      <w:r>
-        <w:rPr>
-          <w:lang w:val="en-US" w:eastAsia="de-DE"/>
-        </w:rPr>
-        <w:t xml:space="preserve">a </w:t>
-      </w:r>
-      <w:r>
-        <w:rPr>
-          <w:lang w:val="en-US" w:eastAsia="de-DE"/>
-        </w:rPr>
-        <w:t xml:space="preserve">successful </w:t>
-      </w:r>
-      <w:r>
-        <w:rPr>
-          <w:lang w:val="en-US" w:eastAsia="de-DE"/>
-        </w:rPr>
-        <w:t>auto-alignment initialization, the user can start the video acquisition loop</w:t>
-      </w:r>
-      <w:r>
-        <w:rPr>
-          <w:lang w:val="en-US" w:eastAsia="de-DE"/>
-        </w:rPr>
-        <w:t xml:space="preserve"> (“Start / </w:t>
-      </w:r>
-      <w:r>
-        <w:rPr>
-          <w:lang w:val="en-US" w:eastAsia="de-DE"/>
-        </w:rPr>
-        <w:t>c</w:t>
-      </w:r>
-      <w:r>
-        <w:rPr>
-          <w:lang w:val="en-US" w:eastAsia="de-DE"/>
-        </w:rPr>
-        <w:t xml:space="preserve">ontinue </w:t>
-      </w:r>
-      <w:r>
-        <w:rPr>
-          <w:lang w:val="en-US" w:eastAsia="de-DE"/>
-        </w:rPr>
-        <w:t>r</w:t>
-      </w:r>
-      <w:r>
-        <w:rPr>
-          <w:lang w:val="en-US" w:eastAsia="de-DE"/>
-        </w:rPr>
-        <w:t>ecording”)</w:t>
-      </w:r>
-      <w:r>
-        <w:rPr>
-          <w:lang w:val="en-US" w:eastAsia="de-DE"/>
-        </w:rPr>
-        <w:t xml:space="preserve"> which the program will interrupt </w:t>
-      </w:r>
-      <w:r>
-        <w:rPr>
-          <w:lang w:val="en-US" w:eastAsia="de-DE"/>
-        </w:rPr>
-        <w:t>at certain intervals</w:t>
-      </w:r>
-      <w:r>
-        <w:rPr>
-          <w:lang w:val="en-US" w:eastAsia="de-DE"/>
-        </w:rPr>
-        <w:t xml:space="preserve"> for new alignment</w:t>
-      </w:r>
-      <w:r>
-        <w:rPr>
-          <w:lang w:val="en-US" w:eastAsia="de-DE"/>
-        </w:rPr>
-        <w:t>s</w:t>
-      </w:r>
-      <w:r>
-        <w:rPr>
-          <w:lang w:val="en-US" w:eastAsia="de-DE"/>
-        </w:rPr>
-        <w:t xml:space="preserve">. When this happens, </w:t>
-      </w:r>
-      <w:r>
-        <w:rPr>
-          <w:lang w:val="en-US" w:eastAsia="de-DE"/>
-        </w:rPr>
-        <w:t>the program slews the telescope to</w:t>
-      </w:r>
-      <w:r>
-        <w:rPr>
-          <w:lang w:val="en-US" w:eastAsia="de-DE"/>
-        </w:rPr>
-        <w:t xml:space="preserve"> the expected landmark position, </w:t>
-      </w:r>
-      <w:r>
-        <w:rPr>
-          <w:lang w:val="en-US" w:eastAsia="de-DE"/>
-        </w:rPr>
-        <w:t xml:space="preserve">takes a still image </w:t>
-      </w:r>
-      <w:r>
-        <w:rPr>
-          <w:lang w:val="en-US" w:eastAsia="de-DE"/>
-        </w:rPr>
-        <w:lastRenderedPageBreak/>
-        <w:t xml:space="preserve">of that area and determines the shift between the new image and the reference frame. </w:t>
-      </w:r>
-      <w:r>
-        <w:rPr>
-          <w:lang w:val="en-US" w:eastAsia="de-DE"/>
-        </w:rPr>
-        <w:t xml:space="preserve">This shift (in image pixels) is translated into the current pointing error in equatorial coordinates. </w:t>
-      </w:r>
-      <w:r>
-        <w:rPr>
-          <w:lang w:val="en-US" w:eastAsia="de-DE"/>
-        </w:rPr>
-        <w:t>The result is</w:t>
-      </w:r>
-      <w:r>
-        <w:rPr>
-          <w:lang w:val="en-US" w:eastAsia="de-DE"/>
-        </w:rPr>
-        <w:t xml:space="preserve"> </w:t>
-      </w:r>
-      <w:r>
-        <w:rPr>
-          <w:lang w:val="en-US" w:eastAsia="de-DE"/>
-        </w:rPr>
-        <w:t xml:space="preserve">stored as </w:t>
-      </w:r>
-      <w:r>
-        <w:rPr>
-          <w:lang w:val="en-US" w:eastAsia="de-DE"/>
-        </w:rPr>
-        <w:t>a new alignment point, and video acquisition continues.</w:t>
-      </w:r>
-      <w:r>
-        <w:rPr>
-          <w:lang w:val="en-US" w:eastAsia="de-DE"/>
-        </w:rPr>
-        <w:t xml:space="preserve"> </w:t>
-      </w:r>
-      <w:r>
-        <w:rPr>
-          <w:lang w:val="en-US" w:eastAsia="de-DE"/>
-        </w:rPr>
-        <w:t>Fortunately, t</w:t>
-      </w:r>
-      <w:r>
-        <w:rPr>
-          <w:lang w:val="en-US" w:eastAsia="de-DE"/>
-        </w:rPr>
-        <w:t>he details of this rather complex operation are hidden from the user.</w:t>
-      </w:r>
-    </w:p>
-    <w:p>
-      <w:pPr>
-        <w:rPr>
-          <w:lang w:val="en-US"/>
-        </w:rPr>
-      </w:pPr>
-      <w:r>
-        <w:rPr>
-          <w:noProof/>
-          <w:lang w:eastAsia="de-DE"/>
-        </w:rPr>
-        <w:drawing>
-          <wp:inline distT="0" distB="0" distL="0" distR="0" wp14:anchorId="2528A0DA" wp14:editId="22AF9E25">
-            <wp:extent cx="5760720" cy="1755057"/>
-            <wp:effectExtent l="0" t="0" r="0" b="0"/>
-            <wp:docPr id="31" name="Grafik 31" descr="D:\Python\MoonPanoramaMaker\Documentation\Screenshots_1-0-0\1-0-0_Auto-alignment-active.PNG"/>
-            <wp:cNvGraphicFramePr>
-              <a:graphicFrameLocks xmlns:a="http://schemas.openxmlformats.org/drawingml/2006/main" noChangeAspect="1"/>
-            </wp:cNvGraphicFramePr>
-            <a:graphic xmlns:a="http://schemas.openxmlformats.org/drawingml/2006/main">
-              <a:graphicData uri="http://schemas.openxmlformats.org/drawingml/2006/picture">
-                <pic:pic xmlns:pic="http://schemas.openxmlformats.org/drawingml/2006/picture">
-                  <pic:nvPicPr>
-                    <pic:cNvPr id="0" name="Picture 6" descr="D:\Python\MoonPanoramaMaker\Documentation\Screenshots_1-0-0\1-0-0_Auto-alignment-active.PNG"/>
-                    <pic:cNvPicPr>
-                      <a:picLocks noChangeAspect="1" noChangeArrowheads="1"/>
-                    </pic:cNvPicPr>
-                  </pic:nvPicPr>
-                  <pic:blipFill>
-                    <a:blip r:embed="rId37">
-                      <a:extLst>
-                        <a:ext uri="{28A0092B-C50C-407E-A947-70E740481C1C}">
-                          <a14:useLocalDpi xmlns:a14="http://schemas.microsoft.com/office/drawing/2010/main" val="0"/>
-                        </a:ext>
-                      </a:extLst>
-                    </a:blip>
-                    <a:srcRect/>
-                    <a:stretch>
-                      <a:fillRect/>
-                    </a:stretch>
-                  </pic:blipFill>
-                  <pic:spPr bwMode="auto">
-                    <a:xfrm>
-                      <a:off x="0" y="0"/>
-                      <a:ext cx="5760720" cy="1755057"/>
-                    </a:xfrm>
-                    <a:prstGeom prst="rect">
-                      <a:avLst/>
-                    </a:prstGeom>
-                    <a:noFill/>
-                    <a:ln>
-                      <a:noFill/>
-                    </a:ln>
-                  </pic:spPr>
-                </pic:pic>
-              </a:graphicData>
-            </a:graphic>
-          </wp:inline>
-        </w:drawing>
-      </w:r>
-    </w:p>
-    <w:p>
-      <w:pPr>
-        <w:rPr>
-          <w:lang w:val="en-US" w:eastAsia="de-DE"/>
-        </w:rPr>
-      </w:pPr>
-      <w:r>
-        <w:rPr>
-          <w:lang w:val="en-US" w:eastAsia="de-DE"/>
-        </w:rPr>
-        <w:t>The user may interrupt t</w:t>
-      </w:r>
-      <w:r>
-        <w:rPr>
-          <w:lang w:val="en-US" w:eastAsia="de-DE"/>
-        </w:rPr>
-        <w:t>he video loop at any time</w:t>
-      </w:r>
-      <w:r>
-        <w:rPr>
-          <w:lang w:val="en-US" w:eastAsia="de-DE"/>
-        </w:rPr>
-        <w:t xml:space="preserve"> by pressing the “Esc” key</w:t>
-      </w:r>
-      <w:r>
-        <w:rPr>
-          <w:lang w:val="en-US" w:eastAsia="de-DE"/>
-        </w:rPr>
-        <w:t xml:space="preserve">. When control is given back to the GUI, </w:t>
-      </w:r>
-      <w:r>
-        <w:rPr>
-          <w:lang w:val="en-US" w:eastAsia="de-DE"/>
-        </w:rPr>
-        <w:t>the user</w:t>
-      </w:r>
-      <w:r>
-        <w:rPr>
-          <w:lang w:val="en-US" w:eastAsia="de-DE"/>
-        </w:rPr>
-        <w:t xml:space="preserve"> can switch off auto-alignment by pressing the red button again. After </w:t>
-      </w:r>
-      <w:r>
-        <w:rPr>
-          <w:lang w:val="en-US" w:eastAsia="de-DE"/>
-        </w:rPr>
-        <w:t>confirmation</w:t>
-      </w:r>
-      <w:r>
-        <w:rPr>
-          <w:lang w:val="en-US" w:eastAsia="de-DE"/>
-        </w:rPr>
-        <w:t>, the auto-alignment button changes back to its original state</w:t>
-      </w:r>
-      <w:r>
-        <w:rPr>
-          <w:lang w:val="en-US" w:eastAsia="de-DE"/>
-        </w:rPr>
-        <w:t xml:space="preserve"> and color</w:t>
-      </w:r>
-      <w:r>
-        <w:rPr>
-          <w:lang w:val="en-US" w:eastAsia="de-DE"/>
-        </w:rPr>
-        <w:t>, and the (manual) “Align</w:t>
-      </w:r>
-      <w:r>
-        <w:rPr>
-          <w:lang w:val="en-US" w:eastAsia="de-DE"/>
-        </w:rPr>
-        <w:t xml:space="preserve"> mount</w:t>
-      </w:r>
-      <w:r>
-        <w:rPr>
-          <w:lang w:val="en-US" w:eastAsia="de-DE"/>
-        </w:rPr>
-        <w:t>” button is re-activated.</w:t>
-      </w:r>
-      <w:r>
-        <w:rPr>
-          <w:lang w:val="en-US" w:eastAsia="de-DE"/>
-        </w:rPr>
-        <w:t xml:space="preserve"> </w:t>
-      </w:r>
-      <w:r>
-        <w:rPr>
-          <w:lang w:val="en-US" w:eastAsia="de-DE"/>
-        </w:rPr>
-        <w:t>The</w:t>
-      </w:r>
-      <w:r>
-        <w:rPr>
-          <w:lang w:val="en-US" w:eastAsia="de-DE"/>
-        </w:rPr>
-        <w:t xml:space="preserve"> user can </w:t>
-      </w:r>
-      <w:r>
-        <w:rPr>
-          <w:lang w:val="en-US" w:eastAsia="de-DE"/>
-        </w:rPr>
-        <w:t xml:space="preserve">now </w:t>
-      </w:r>
-      <w:r>
-        <w:rPr>
-          <w:lang w:val="en-US" w:eastAsia="de-DE"/>
-        </w:rPr>
-        <w:t>do the alignment manually, or start auto-alignment again.</w:t>
-      </w:r>
-    </w:p>
-    <w:p>
-      <w:pPr>
-        <w:rPr>
-          <w:lang w:val="en-US"/>
-        </w:rPr>
-      </w:pPr>
-      <w:r>
-        <w:rPr>
-          <w:noProof/>
-          <w:lang w:eastAsia="de-DE"/>
-        </w:rPr>
-        <w:drawing>
-          <wp:inline distT="0" distB="0" distL="0" distR="0" wp14:anchorId="4652A7D7" wp14:editId="6BFDB7FF">
-            <wp:extent cx="5760720" cy="1753263"/>
-            <wp:effectExtent l="0" t="0" r="0" b="0"/>
-            <wp:docPr id="34" name="Grafik 34" descr="D:\Python\MoonPanoramaMaker\Documentation\Screenshots_1-0-0\1-0-0_Auto-alignment-disabled.PNG"/>
-            <wp:cNvGraphicFramePr>
-              <a:graphicFrameLocks xmlns:a="http://schemas.openxmlformats.org/drawingml/2006/main" noChangeAspect="1"/>
-            </wp:cNvGraphicFramePr>
-            <a:graphic xmlns:a="http://schemas.openxmlformats.org/drawingml/2006/main">
-              <a:graphicData uri="http://schemas.openxmlformats.org/drawingml/2006/picture">
-                <pic:pic xmlns:pic="http://schemas.openxmlformats.org/drawingml/2006/picture">
-                  <pic:nvPicPr>
-                    <pic:cNvPr id="0" name="Picture 7" descr="D:\Python\MoonPanoramaMaker\Documentation\Screenshots_1-0-0\1-0-0_Auto-alignment-disabled.PNG"/>
                     <pic:cNvPicPr>
                       <a:picLocks noChangeAspect="1" noChangeArrowheads="1"/>
                     </pic:cNvPicPr>
@@ -16919,19 +16973,122 @@
         <w:rPr>
           <w:lang w:val="en-US" w:eastAsia="de-DE"/>
         </w:rPr>
-        <w:t>Some details are important to know when using auto-alignment. First of all, auto-alignment can fail</w:t>
-      </w:r>
-      <w:r>
-        <w:rPr>
-          <w:lang w:val="en-US" w:eastAsia="de-DE"/>
-        </w:rPr>
-        <w:t xml:space="preserve">. </w:t>
-      </w:r>
-      <w:r>
-        <w:rPr>
-          <w:lang w:val="en-US" w:eastAsia="de-DE"/>
-        </w:rPr>
-        <w:t>This</w:t>
+        <w:t xml:space="preserve">After </w:t>
+      </w:r>
+      <w:r>
+        <w:rPr>
+          <w:lang w:val="en-US" w:eastAsia="de-DE"/>
+        </w:rPr>
+        <w:t xml:space="preserve">a </w:t>
+      </w:r>
+      <w:r>
+        <w:rPr>
+          <w:lang w:val="en-US" w:eastAsia="de-DE"/>
+        </w:rPr>
+        <w:t xml:space="preserve">successful </w:t>
+      </w:r>
+      <w:r>
+        <w:rPr>
+          <w:lang w:val="en-US" w:eastAsia="de-DE"/>
+        </w:rPr>
+        <w:t>auto-alignment initialization, the user can start the video acquisition loop</w:t>
+      </w:r>
+      <w:r>
+        <w:rPr>
+          <w:lang w:val="en-US" w:eastAsia="de-DE"/>
+        </w:rPr>
+        <w:t xml:space="preserve"> (“Start / </w:t>
+      </w:r>
+      <w:r>
+        <w:rPr>
+          <w:lang w:val="en-US" w:eastAsia="de-DE"/>
+        </w:rPr>
+        <w:t>c</w:t>
+      </w:r>
+      <w:r>
+        <w:rPr>
+          <w:lang w:val="en-US" w:eastAsia="de-DE"/>
+        </w:rPr>
+        <w:t xml:space="preserve">ontinue </w:t>
+      </w:r>
+      <w:r>
+        <w:rPr>
+          <w:lang w:val="en-US" w:eastAsia="de-DE"/>
+        </w:rPr>
+        <w:t>r</w:t>
+      </w:r>
+      <w:r>
+        <w:rPr>
+          <w:lang w:val="en-US" w:eastAsia="de-DE"/>
+        </w:rPr>
+        <w:t>ecording”)</w:t>
+      </w:r>
+      <w:r>
+        <w:rPr>
+          <w:lang w:val="en-US" w:eastAsia="de-DE"/>
+        </w:rPr>
+        <w:t xml:space="preserve"> which the program will interrupt </w:t>
+      </w:r>
+      <w:r>
+        <w:rPr>
+          <w:lang w:val="en-US" w:eastAsia="de-DE"/>
+        </w:rPr>
+        <w:t>at certain intervals</w:t>
+      </w:r>
+      <w:r>
+        <w:rPr>
+          <w:lang w:val="en-US" w:eastAsia="de-DE"/>
+        </w:rPr>
+        <w:t xml:space="preserve"> for new alignment</w:t>
+      </w:r>
+      <w:r>
+        <w:rPr>
+          <w:lang w:val="en-US" w:eastAsia="de-DE"/>
+        </w:rPr>
+        <w:t>s</w:t>
+      </w:r>
+      <w:r>
+        <w:rPr>
+          <w:lang w:val="en-US" w:eastAsia="de-DE"/>
+        </w:rPr>
+        <w:t xml:space="preserve">. When this happens, </w:t>
+      </w:r>
+      <w:r>
+        <w:rPr>
+          <w:lang w:val="en-US" w:eastAsia="de-DE"/>
+        </w:rPr>
+        <w:t>the program slews the telescope to</w:t>
+      </w:r>
+      <w:r>
+        <w:rPr>
+          <w:lang w:val="en-US" w:eastAsia="de-DE"/>
+        </w:rPr>
+        <w:t xml:space="preserve"> the expected landmark position, </w:t>
+      </w:r>
+      <w:r>
+        <w:rPr>
+          <w:lang w:val="en-US" w:eastAsia="de-DE"/>
+        </w:rPr>
+        <w:t xml:space="preserve">takes a still image </w:t>
+      </w:r>
+      <w:r>
+        <w:rPr>
+          <w:lang w:val="en-US" w:eastAsia="de-DE"/>
+        </w:rPr>
+        <w:lastRenderedPageBreak/>
+        <w:t xml:space="preserve">of that area and determines the shift between the new image and the reference frame. </w:t>
+      </w:r>
+      <w:r>
+        <w:rPr>
+          <w:lang w:val="en-US" w:eastAsia="de-DE"/>
+        </w:rPr>
+        <w:t xml:space="preserve">This shift (in image pixels) is translated into the current pointing error in equatorial coordinates. </w:t>
+      </w:r>
+      <w:r>
+        <w:rPr>
+          <w:lang w:val="en-US" w:eastAsia="de-DE"/>
+        </w:rPr>
+        <w:t>The result is</w:t>
       </w:r>
       <w:r>
         <w:rPr>
@@ -16943,13 +17100,13 @@
         <w:rPr>
           <w:lang w:val="en-US" w:eastAsia="de-DE"/>
         </w:rPr>
-        <w:t>can</w:t>
-      </w:r>
-      <w:r>
-        <w:rPr>
-          <w:lang w:val="en-US" w:eastAsia="de-DE"/>
-        </w:rPr>
-        <w:t xml:space="preserve"> happen</w:t>
+        <w:t xml:space="preserve">stored as </w:t>
+      </w:r>
+      <w:r>
+        <w:rPr>
+          <w:lang w:val="en-US" w:eastAsia="de-DE"/>
+        </w:rPr>
+        <w:t>a new alignment point, and video acquisition continues.</w:t>
       </w:r>
       <w:r>
         <w:rPr>
@@ -16961,235 +17118,13 @@
         <w:rPr>
           <w:lang w:val="en-US" w:eastAsia="de-DE"/>
         </w:rPr>
-        <w:t xml:space="preserve">already </w:t>
-      </w:r>
-      <w:r>
-        <w:rPr>
-          <w:lang w:val="en-US" w:eastAsia="de-DE"/>
-        </w:rPr>
-        <w:t xml:space="preserve">during initialization or later </w:t>
-      </w:r>
-      <w:r>
-        <w:rPr>
-          <w:lang w:val="en-US" w:eastAsia="de-DE"/>
-        </w:rPr>
-        <w:t>during</w:t>
-      </w:r>
-      <w:r>
-        <w:rPr>
-          <w:lang w:val="en-US" w:eastAsia="de-DE"/>
-        </w:rPr>
-        <w:t xml:space="preserve"> an auto-alignment operation. </w:t>
-      </w:r>
-      <w:r>
-        <w:rPr>
-          <w:lang w:val="en-US" w:eastAsia="de-DE"/>
-        </w:rPr>
-        <w:t>The most likely reason</w:t>
-      </w:r>
-      <w:r>
-        <w:rPr>
-          <w:lang w:val="en-US" w:eastAsia="de-DE"/>
-        </w:rPr>
-        <w:t>s</w:t>
-      </w:r>
-      <w:r>
-        <w:rPr>
-          <w:lang w:val="en-US" w:eastAsia="de-DE"/>
-        </w:rPr>
-        <w:t xml:space="preserve"> </w:t>
-      </w:r>
-      <w:r>
-        <w:rPr>
-          <w:lang w:val="en-US" w:eastAsia="de-DE"/>
-        </w:rPr>
-        <w:t>are</w:t>
-      </w:r>
-      <w:r>
-        <w:rPr>
-          <w:lang w:val="en-US" w:eastAsia="de-DE"/>
-        </w:rPr>
-        <w:t xml:space="preserve"> too litt</w:t>
-      </w:r>
-      <w:r>
-        <w:rPr>
-          <w:lang w:val="en-US" w:eastAsia="de-DE"/>
-        </w:rPr>
-        <w:t>le contrast around the landmark</w:t>
-      </w:r>
-      <w:r>
-        <w:rPr>
-          <w:lang w:val="en-US" w:eastAsia="de-DE"/>
-        </w:rPr>
-        <w:t xml:space="preserve"> or bad seeing during still image </w:t>
-      </w:r>
-      <w:r>
-        <w:rPr>
-          <w:lang w:val="en-US" w:eastAsia="de-DE"/>
-        </w:rPr>
-        <w:t>acquisition</w:t>
-      </w:r>
-      <w:r>
-        <w:rPr>
-          <w:lang w:val="en-US" w:eastAsia="de-DE"/>
-        </w:rPr>
-        <w:t>. It</w:t>
-      </w:r>
-      <w:r>
-        <w:rPr>
-          <w:lang w:val="en-US" w:eastAsia="de-DE"/>
-        </w:rPr>
-        <w:t xml:space="preserve"> might help to try auto-alignment with a </w:t>
-      </w:r>
-      <w:r>
-        <w:rPr>
-          <w:lang w:val="en-US" w:eastAsia="de-DE"/>
-        </w:rPr>
-        <w:t>more conspicuous</w:t>
-      </w:r>
-      <w:r>
-        <w:rPr>
-          <w:lang w:val="en-US" w:eastAsia="de-DE"/>
-        </w:rPr>
-        <w:t xml:space="preserve"> landmark. Another reason for auto-alignment initialization</w:t>
-      </w:r>
-      <w:r>
-        <w:rPr>
-          <w:lang w:val="en-US" w:eastAsia="de-DE"/>
-        </w:rPr>
-        <w:t xml:space="preserve"> </w:t>
-      </w:r>
-      <w:r>
-        <w:rPr>
-          <w:lang w:val="en-US" w:eastAsia="de-DE"/>
-        </w:rPr>
-        <w:t>to fail is if the focal length of the telescope system</w:t>
-      </w:r>
-      <w:r>
-        <w:rPr>
-          <w:lang w:val="en-US" w:eastAsia="de-DE"/>
-        </w:rPr>
-        <w:t xml:space="preserve"> as measured by </w:t>
-      </w:r>
-      <w:proofErr w:type="spellStart"/>
-      <w:r>
-        <w:rPr>
-          <w:lang w:val="en-US" w:eastAsia="de-DE"/>
-        </w:rPr>
-        <w:t>MoonPanoramaMaker</w:t>
-      </w:r>
-      <w:proofErr w:type="spellEnd"/>
-      <w:r>
-        <w:rPr>
-          <w:lang w:val="en-US" w:eastAsia="de-DE"/>
-        </w:rPr>
-        <w:t xml:space="preserve"> differs too much from the value specified in the configuration dialogue</w:t>
-      </w:r>
-      <w:r>
-        <w:rPr>
-          <w:lang w:val="en-US" w:eastAsia="de-DE"/>
-        </w:rPr>
-        <w:t>.</w:t>
-      </w:r>
-      <w:r>
-        <w:rPr>
-          <w:lang w:val="en-US" w:eastAsia="de-DE"/>
-        </w:rPr>
-        <w:t xml:space="preserve"> </w:t>
-      </w:r>
-      <w:proofErr w:type="gramStart"/>
-      <w:r>
-        <w:rPr>
-          <w:lang w:val="en-US" w:eastAsia="de-DE"/>
-        </w:rPr>
-        <w:t>In this case, and if the “session protocol level” parameter is greater than</w:t>
-      </w:r>
-      <w:r>
-        <w:rPr>
-          <w:lang w:val="en-US" w:eastAsia="de-DE"/>
-        </w:rPr>
-        <w:t> </w:t>
-      </w:r>
-      <w:r>
-        <w:rPr>
-          <w:lang w:val="en-US" w:eastAsia="de-DE"/>
-        </w:rPr>
-        <w:t>1, the measured</w:t>
-      </w:r>
-      <w:r>
-        <w:rPr>
-          <w:lang w:val="en-US" w:eastAsia="de-DE"/>
-        </w:rPr>
-        <w:t xml:space="preserve"> values</w:t>
-      </w:r>
-      <w:r>
-        <w:rPr>
-          <w:lang w:val="en-US" w:eastAsia="de-DE"/>
-        </w:rPr>
-        <w:t xml:space="preserve"> in x and y direction</w:t>
-      </w:r>
-      <w:r>
-        <w:rPr>
-          <w:lang w:val="en-US" w:eastAsia="de-DE"/>
-        </w:rPr>
-        <w:t>s</w:t>
-      </w:r>
-      <w:r>
-        <w:rPr>
-          <w:lang w:val="en-US" w:eastAsia="de-DE"/>
-        </w:rPr>
-        <w:t xml:space="preserve"> </w:t>
-      </w:r>
-      <w:r>
-        <w:rPr>
-          <w:lang w:val="en-US" w:eastAsia="de-DE"/>
-        </w:rPr>
-        <w:t>are</w:t>
-      </w:r>
-      <w:r>
-        <w:rPr>
-          <w:lang w:val="en-US" w:eastAsia="de-DE"/>
-        </w:rPr>
-        <w:t xml:space="preserve"> documented in the protocol file.</w:t>
-      </w:r>
-      <w:proofErr w:type="gramEnd"/>
-      <w:r>
-        <w:rPr>
-          <w:lang w:val="en-US" w:eastAsia="de-DE"/>
-        </w:rPr>
-        <w:t xml:space="preserve"> </w:t>
-      </w:r>
-      <w:r>
-        <w:rPr>
-          <w:lang w:val="en-US" w:eastAsia="de-DE"/>
-        </w:rPr>
-        <w:t xml:space="preserve">If auto-alignment fails, </w:t>
-      </w:r>
-      <w:proofErr w:type="spellStart"/>
-      <w:r>
-        <w:rPr>
-          <w:lang w:val="en-US" w:eastAsia="de-DE"/>
-        </w:rPr>
-        <w:t>MoonPanoramaMaker</w:t>
-      </w:r>
-      <w:proofErr w:type="spellEnd"/>
-      <w:r>
-        <w:rPr>
-          <w:lang w:val="en-US" w:eastAsia="de-DE"/>
-        </w:rPr>
-        <w:t xml:space="preserve"> automatically switches back to manual alignment, leaving the system in the same state as if the user had switched off auto-alignment</w:t>
-      </w:r>
-      <w:r>
-        <w:rPr>
-          <w:lang w:val="en-US" w:eastAsia="de-DE"/>
-        </w:rPr>
-        <w:t xml:space="preserve"> manually</w:t>
-      </w:r>
-      <w:r>
-        <w:rPr>
-          <w:lang w:val="en-US" w:eastAsia="de-DE"/>
-        </w:rPr>
-        <w:t xml:space="preserve"> (see above).</w:t>
+        <w:t>Fortunately, t</w:t>
+      </w:r>
+      <w:r>
+        <w:rPr>
+          <w:lang w:val="en-US" w:eastAsia="de-DE"/>
+        </w:rPr>
+        <w:t>he details of this rather complex operation are hidden from the user.</w:t>
       </w:r>
     </w:p>
     <w:p>
@@ -17200,64 +17135,578 @@
       </w:pPr>
       <w:r>
         <w:rPr>
-          <w:lang w:val="en-US" w:eastAsia="de-DE"/>
-        </w:rPr>
-        <w:t>Camera settings</w:t>
-      </w:r>
-      <w:r>
-        <w:rPr>
-          <w:lang w:val="en-US" w:eastAsia="de-DE"/>
-        </w:rPr>
-        <w:t>,</w:t>
-      </w:r>
-      <w:r>
-        <w:rPr>
-          <w:lang w:val="en-US" w:eastAsia="de-DE"/>
-        </w:rPr>
-        <w:t xml:space="preserve"> such as exposure time or contrast</w:t>
-      </w:r>
-      <w:r>
-        <w:rPr>
-          <w:lang w:val="en-US" w:eastAsia="de-DE"/>
-        </w:rPr>
-        <w:t>,</w:t>
-      </w:r>
-      <w:r>
-        <w:rPr>
-          <w:lang w:val="en-US" w:eastAsia="de-DE"/>
-        </w:rPr>
-        <w:t xml:space="preserve"> should not be changed too much when auto-alignment is on. </w:t>
-      </w:r>
-      <w:proofErr w:type="spellStart"/>
-      <w:r>
-        <w:rPr>
-          <w:lang w:val="en-US" w:eastAsia="de-DE"/>
-        </w:rPr>
-        <w:t>MoonPanoramaMaker</w:t>
-      </w:r>
-      <w:proofErr w:type="spellEnd"/>
-      <w:r>
-        <w:rPr>
-          <w:lang w:val="en-US" w:eastAsia="de-DE"/>
-        </w:rPr>
-        <w:t xml:space="preserve"> tries to normalize the image brightness before measuring the image shift relative to the reference frame. If the change is too large, however, the images may look too different for shift detection to work. In this case it </w:t>
-      </w:r>
-      <w:r>
-        <w:rPr>
-          <w:lang w:val="en-US" w:eastAsia="de-DE"/>
-        </w:rPr>
-        <w:t>may help</w:t>
-      </w:r>
-      <w:r>
-        <w:rPr>
-          <w:lang w:val="en-US" w:eastAsia="de-DE"/>
-        </w:rPr>
-        <w:t xml:space="preserve"> to switch auto-alignment off and back on.</w:t>
+          <w:noProof/>
+          <w:lang w:eastAsia="de-DE"/>
+        </w:rPr>
+        <w:drawing>
+          <wp:inline distT="0" distB="0" distL="0" distR="0" wp14:anchorId="2528A0DA" wp14:editId="22AF9E25">
+            <wp:extent cx="5760720" cy="1755057"/>
+            <wp:effectExtent l="0" t="0" r="0" b="0"/>
+            <wp:docPr id="31" name="Grafik 31" descr="D:\Python\MoonPanoramaMaker\Documentation\Screenshots_1-0-0\1-0-0_Auto-alignment-active.PNG"/>
+            <wp:cNvGraphicFramePr>
+              <a:graphicFrameLocks xmlns:a="http://schemas.openxmlformats.org/drawingml/2006/main" noChangeAspect="1"/>
+            </wp:cNvGraphicFramePr>
+            <a:graphic xmlns:a="http://schemas.openxmlformats.org/drawingml/2006/main">
+              <a:graphicData uri="http://schemas.openxmlformats.org/drawingml/2006/picture">
+                <pic:pic xmlns:pic="http://schemas.openxmlformats.org/drawingml/2006/picture">
+                  <pic:nvPicPr>
+                    <pic:cNvPr id="0" name="Picture 6" descr="D:\Python\MoonPanoramaMaker\Documentation\Screenshots_1-0-0\1-0-0_Auto-alignment-active.PNG"/>
+                    <pic:cNvPicPr>
+                      <a:picLocks noChangeAspect="1" noChangeArrowheads="1"/>
+                    </pic:cNvPicPr>
+                  </pic:nvPicPr>
+                  <pic:blipFill>
+                    <a:blip r:embed="rId39">
+                      <a:extLst>
+                        <a:ext uri="{28A0092B-C50C-407E-A947-70E740481C1C}">
+                          <a14:useLocalDpi xmlns:a14="http://schemas.microsoft.com/office/drawing/2010/main" val="0"/>
+                        </a:ext>
+                      </a:extLst>
+                    </a:blip>
+                    <a:srcRect/>
+                    <a:stretch>
+                      <a:fillRect/>
+                    </a:stretch>
+                  </pic:blipFill>
+                  <pic:spPr bwMode="auto">
+                    <a:xfrm>
+                      <a:off x="0" y="0"/>
+                      <a:ext cx="5760720" cy="1755057"/>
+                    </a:xfrm>
+                    <a:prstGeom prst="rect">
+                      <a:avLst/>
+                    </a:prstGeom>
+                    <a:noFill/>
+                    <a:ln>
+                      <a:noFill/>
+                    </a:ln>
+                  </pic:spPr>
+                </pic:pic>
+              </a:graphicData>
+            </a:graphic>
+          </wp:inline>
+        </w:drawing>
       </w:r>
     </w:p>
     <w:p>
       <w:pPr>
         <w:rPr>
+          <w:lang w:val="en-US" w:eastAsia="de-DE"/>
+        </w:rPr>
+      </w:pPr>
+      <w:r>
+        <w:rPr>
+          <w:lang w:val="en-US" w:eastAsia="de-DE"/>
+        </w:rPr>
+        <w:t>The user may interrupt t</w:t>
+      </w:r>
+      <w:r>
+        <w:rPr>
+          <w:lang w:val="en-US" w:eastAsia="de-DE"/>
+        </w:rPr>
+        <w:t>he video loop at any time</w:t>
+      </w:r>
+      <w:r>
+        <w:rPr>
+          <w:lang w:val="en-US" w:eastAsia="de-DE"/>
+        </w:rPr>
+        <w:t xml:space="preserve"> by pressing the “Esc” key</w:t>
+      </w:r>
+      <w:r>
+        <w:rPr>
+          <w:lang w:val="en-US" w:eastAsia="de-DE"/>
+        </w:rPr>
+        <w:t xml:space="preserve">. When control is given back to the GUI, </w:t>
+      </w:r>
+      <w:r>
+        <w:rPr>
+          <w:lang w:val="en-US" w:eastAsia="de-DE"/>
+        </w:rPr>
+        <w:t>the user</w:t>
+      </w:r>
+      <w:r>
+        <w:rPr>
+          <w:lang w:val="en-US" w:eastAsia="de-DE"/>
+        </w:rPr>
+        <w:t xml:space="preserve"> can switch off auto-alignment by pressing the red button again. After </w:t>
+      </w:r>
+      <w:r>
+        <w:rPr>
+          <w:lang w:val="en-US" w:eastAsia="de-DE"/>
+        </w:rPr>
+        <w:t>confirmation</w:t>
+      </w:r>
+      <w:r>
+        <w:rPr>
+          <w:lang w:val="en-US" w:eastAsia="de-DE"/>
+        </w:rPr>
+        <w:t>, the auto-alignment button changes back to its original state</w:t>
+      </w:r>
+      <w:r>
+        <w:rPr>
+          <w:lang w:val="en-US" w:eastAsia="de-DE"/>
+        </w:rPr>
+        <w:t xml:space="preserve"> and color</w:t>
+      </w:r>
+      <w:r>
+        <w:rPr>
+          <w:lang w:val="en-US" w:eastAsia="de-DE"/>
+        </w:rPr>
+        <w:t>, and the (manual) “Align</w:t>
+      </w:r>
+      <w:r>
+        <w:rPr>
+          <w:lang w:val="en-US" w:eastAsia="de-DE"/>
+        </w:rPr>
+        <w:t xml:space="preserve"> mount</w:t>
+      </w:r>
+      <w:r>
+        <w:rPr>
+          <w:lang w:val="en-US" w:eastAsia="de-DE"/>
+        </w:rPr>
+        <w:t>” button is re-activated.</w:t>
+      </w:r>
+      <w:r>
+        <w:rPr>
+          <w:lang w:val="en-US" w:eastAsia="de-DE"/>
+        </w:rPr>
+        <w:t xml:space="preserve"> </w:t>
+      </w:r>
+      <w:r>
+        <w:rPr>
+          <w:lang w:val="en-US" w:eastAsia="de-DE"/>
+        </w:rPr>
+        <w:t>The</w:t>
+      </w:r>
+      <w:r>
+        <w:rPr>
+          <w:lang w:val="en-US" w:eastAsia="de-DE"/>
+        </w:rPr>
+        <w:t xml:space="preserve"> user can </w:t>
+      </w:r>
+      <w:r>
+        <w:rPr>
+          <w:lang w:val="en-US" w:eastAsia="de-DE"/>
+        </w:rPr>
+        <w:t xml:space="preserve">now </w:t>
+      </w:r>
+      <w:r>
+        <w:rPr>
+          <w:lang w:val="en-US" w:eastAsia="de-DE"/>
+        </w:rPr>
+        <w:t>do the alignment manually, or start auto-alignment again.</w:t>
+      </w:r>
+    </w:p>
+    <w:p>
+      <w:pPr>
+        <w:rPr>
+          <w:lang w:val="en-US"/>
+        </w:rPr>
+      </w:pPr>
+      <w:r>
+        <w:rPr>
+          <w:noProof/>
+          <w:lang w:eastAsia="de-DE"/>
+        </w:rPr>
+        <w:drawing>
+          <wp:inline distT="0" distB="0" distL="0" distR="0" wp14:anchorId="4652A7D7" wp14:editId="6BFDB7FF">
+            <wp:extent cx="5760720" cy="1753263"/>
+            <wp:effectExtent l="0" t="0" r="0" b="0"/>
+            <wp:docPr id="34" name="Grafik 34" descr="D:\Python\MoonPanoramaMaker\Documentation\Screenshots_1-0-0\1-0-0_Auto-alignment-disabled.PNG"/>
+            <wp:cNvGraphicFramePr>
+              <a:graphicFrameLocks xmlns:a="http://schemas.openxmlformats.org/drawingml/2006/main" noChangeAspect="1"/>
+            </wp:cNvGraphicFramePr>
+            <a:graphic xmlns:a="http://schemas.openxmlformats.org/drawingml/2006/main">
+              <a:graphicData uri="http://schemas.openxmlformats.org/drawingml/2006/picture">
+                <pic:pic xmlns:pic="http://schemas.openxmlformats.org/drawingml/2006/picture">
+                  <pic:nvPicPr>
+                    <pic:cNvPr id="0" name="Picture 7" descr="D:\Python\MoonPanoramaMaker\Documentation\Screenshots_1-0-0\1-0-0_Auto-alignment-disabled.PNG"/>
+                    <pic:cNvPicPr>
+                      <a:picLocks noChangeAspect="1" noChangeArrowheads="1"/>
+                    </pic:cNvPicPr>
+                  </pic:nvPicPr>
+                  <pic:blipFill>
+                    <a:blip r:embed="rId40">
+                      <a:extLst>
+                        <a:ext uri="{28A0092B-C50C-407E-A947-70E740481C1C}">
+                          <a14:useLocalDpi xmlns:a14="http://schemas.microsoft.com/office/drawing/2010/main" val="0"/>
+                        </a:ext>
+                      </a:extLst>
+                    </a:blip>
+                    <a:srcRect/>
+                    <a:stretch>
+                      <a:fillRect/>
+                    </a:stretch>
+                  </pic:blipFill>
+                  <pic:spPr bwMode="auto">
+                    <a:xfrm>
+                      <a:off x="0" y="0"/>
+                      <a:ext cx="5760720" cy="1753263"/>
+                    </a:xfrm>
+                    <a:prstGeom prst="rect">
+                      <a:avLst/>
+                    </a:prstGeom>
+                    <a:noFill/>
+                    <a:ln>
+                      <a:noFill/>
+                    </a:ln>
+                  </pic:spPr>
+                </pic:pic>
+              </a:graphicData>
+            </a:graphic>
+          </wp:inline>
+        </w:drawing>
+      </w:r>
+    </w:p>
+    <w:p>
+      <w:pPr>
+        <w:rPr>
+          <w:lang w:val="en-US"/>
+        </w:rPr>
+      </w:pPr>
+      <w:r>
+        <w:rPr>
+          <w:lang w:val="en-US" w:eastAsia="de-DE"/>
+        </w:rPr>
+        <w:t>Some details are important to know when using auto-alignment. First of all, auto-alignment can fail</w:t>
+      </w:r>
+      <w:r>
+        <w:rPr>
+          <w:lang w:val="en-US" w:eastAsia="de-DE"/>
+        </w:rPr>
+        <w:t xml:space="preserve">. </w:t>
+      </w:r>
+      <w:r>
+        <w:rPr>
+          <w:lang w:val="en-US" w:eastAsia="de-DE"/>
+        </w:rPr>
+        <w:t>This</w:t>
+      </w:r>
+      <w:r>
+        <w:rPr>
+          <w:lang w:val="en-US" w:eastAsia="de-DE"/>
+        </w:rPr>
+        <w:t xml:space="preserve"> </w:t>
+      </w:r>
+      <w:r>
+        <w:rPr>
+          <w:lang w:val="en-US" w:eastAsia="de-DE"/>
+        </w:rPr>
+        <w:t>can</w:t>
+      </w:r>
+      <w:r>
+        <w:rPr>
+          <w:lang w:val="en-US" w:eastAsia="de-DE"/>
+        </w:rPr>
+        <w:t xml:space="preserve"> happen</w:t>
+      </w:r>
+      <w:r>
+        <w:rPr>
+          <w:lang w:val="en-US" w:eastAsia="de-DE"/>
+        </w:rPr>
+        <w:t xml:space="preserve"> </w:t>
+      </w:r>
+      <w:r>
+        <w:rPr>
+          <w:lang w:val="en-US" w:eastAsia="de-DE"/>
+        </w:rPr>
+        <w:t xml:space="preserve">already </w:t>
+      </w:r>
+      <w:r>
+        <w:rPr>
+          <w:lang w:val="en-US" w:eastAsia="de-DE"/>
+        </w:rPr>
+        <w:t xml:space="preserve">during initialization or later </w:t>
+      </w:r>
+      <w:r>
+        <w:rPr>
+          <w:lang w:val="en-US" w:eastAsia="de-DE"/>
+        </w:rPr>
+        <w:t>during</w:t>
+      </w:r>
+      <w:r>
+        <w:rPr>
+          <w:lang w:val="en-US" w:eastAsia="de-DE"/>
+        </w:rPr>
+        <w:t xml:space="preserve"> an auto-alignment operation. </w:t>
+      </w:r>
+      <w:r>
+        <w:rPr>
+          <w:lang w:val="en-US" w:eastAsia="de-DE"/>
+        </w:rPr>
+        <w:t>The most likely reason</w:t>
+      </w:r>
+      <w:r>
+        <w:rPr>
+          <w:lang w:val="en-US" w:eastAsia="de-DE"/>
+        </w:rPr>
+        <w:t>s</w:t>
+      </w:r>
+      <w:r>
+        <w:rPr>
+          <w:lang w:val="en-US" w:eastAsia="de-DE"/>
+        </w:rPr>
+        <w:t xml:space="preserve"> </w:t>
+      </w:r>
+      <w:r>
+        <w:rPr>
+          <w:lang w:val="en-US" w:eastAsia="de-DE"/>
+        </w:rPr>
+        <w:t>are</w:t>
+      </w:r>
+      <w:r>
+        <w:rPr>
+          <w:lang w:val="en-US" w:eastAsia="de-DE"/>
+        </w:rPr>
+        <w:t xml:space="preserve"> too litt</w:t>
+      </w:r>
+      <w:r>
+        <w:rPr>
+          <w:lang w:val="en-US" w:eastAsia="de-DE"/>
+        </w:rPr>
+        <w:t>le contrast around the landmark</w:t>
+      </w:r>
+      <w:r>
+        <w:rPr>
+          <w:lang w:val="en-US" w:eastAsia="de-DE"/>
+        </w:rPr>
+        <w:t xml:space="preserve"> or bad seeing during still image </w:t>
+      </w:r>
+      <w:r>
+        <w:rPr>
+          <w:lang w:val="en-US" w:eastAsia="de-DE"/>
+        </w:rPr>
+        <w:t>acquisition</w:t>
+      </w:r>
+      <w:r>
+        <w:rPr>
+          <w:lang w:val="en-US" w:eastAsia="de-DE"/>
+        </w:rPr>
+        <w:t>. It</w:t>
+      </w:r>
+      <w:r>
+        <w:rPr>
+          <w:lang w:val="en-US" w:eastAsia="de-DE"/>
+        </w:rPr>
+        <w:t xml:space="preserve"> might help to try auto-alignment with a </w:t>
+      </w:r>
+      <w:r>
+        <w:rPr>
+          <w:lang w:val="en-US" w:eastAsia="de-DE"/>
+        </w:rPr>
+        <w:t>more conspicuous</w:t>
+      </w:r>
+      <w:r>
+        <w:rPr>
+          <w:lang w:val="en-US" w:eastAsia="de-DE"/>
+        </w:rPr>
+        <w:t xml:space="preserve"> landmark. Another reason for auto-alignment initialization</w:t>
+      </w:r>
+      <w:r>
+        <w:rPr>
+          <w:lang w:val="en-US" w:eastAsia="de-DE"/>
+        </w:rPr>
+        <w:t xml:space="preserve"> </w:t>
+      </w:r>
+      <w:r>
+        <w:rPr>
+          <w:lang w:val="en-US" w:eastAsia="de-DE"/>
+        </w:rPr>
+        <w:t>to fail is if the focal length of the telescope system</w:t>
+      </w:r>
+      <w:r>
+        <w:rPr>
+          <w:lang w:val="en-US" w:eastAsia="de-DE"/>
+        </w:rPr>
+        <w:t xml:space="preserve"> as measured by </w:t>
+      </w:r>
+      <w:proofErr w:type="spellStart"/>
+      <w:r>
+        <w:rPr>
+          <w:lang w:val="en-US" w:eastAsia="de-DE"/>
+        </w:rPr>
+        <w:t>MoonPanoramaMaker</w:t>
+      </w:r>
+      <w:proofErr w:type="spellEnd"/>
+      <w:r>
+        <w:rPr>
+          <w:lang w:val="en-US" w:eastAsia="de-DE"/>
+        </w:rPr>
+        <w:t xml:space="preserve"> differs too much from the value specified in the configuration dialogue</w:t>
+      </w:r>
+      <w:r>
+        <w:rPr>
+          <w:lang w:val="en-US" w:eastAsia="de-DE"/>
+        </w:rPr>
+        <w:t>.</w:t>
+      </w:r>
+      <w:r>
+        <w:rPr>
+          <w:lang w:val="en-US" w:eastAsia="de-DE"/>
+        </w:rPr>
+        <w:t xml:space="preserve"> </w:t>
+      </w:r>
+      <w:proofErr w:type="gramStart"/>
+      <w:r>
+        <w:rPr>
+          <w:lang w:val="en-US" w:eastAsia="de-DE"/>
+        </w:rPr>
+        <w:t>In this case, and if the “session protocol level” parameter is greater than</w:t>
+      </w:r>
+      <w:r>
+        <w:rPr>
+          <w:lang w:val="en-US" w:eastAsia="de-DE"/>
+        </w:rPr>
+        <w:t> </w:t>
+      </w:r>
+      <w:r>
+        <w:rPr>
+          <w:lang w:val="en-US" w:eastAsia="de-DE"/>
+        </w:rPr>
+        <w:t>1, the measured</w:t>
+      </w:r>
+      <w:r>
+        <w:rPr>
+          <w:lang w:val="en-US" w:eastAsia="de-DE"/>
+        </w:rPr>
+        <w:t xml:space="preserve"> values</w:t>
+      </w:r>
+      <w:r>
+        <w:rPr>
+          <w:lang w:val="en-US" w:eastAsia="de-DE"/>
+        </w:rPr>
+        <w:t xml:space="preserve"> in x and y direction</w:t>
+      </w:r>
+      <w:r>
+        <w:rPr>
+          <w:lang w:val="en-US" w:eastAsia="de-DE"/>
+        </w:rPr>
+        <w:t>s</w:t>
+      </w:r>
+      <w:r>
+        <w:rPr>
+          <w:lang w:val="en-US" w:eastAsia="de-DE"/>
+        </w:rPr>
+        <w:t xml:space="preserve"> </w:t>
+      </w:r>
+      <w:r>
+        <w:rPr>
+          <w:lang w:val="en-US" w:eastAsia="de-DE"/>
+        </w:rPr>
+        <w:t>are</w:t>
+      </w:r>
+      <w:r>
+        <w:rPr>
+          <w:lang w:val="en-US" w:eastAsia="de-DE"/>
+        </w:rPr>
+        <w:t xml:space="preserve"> documented in the protocol file.</w:t>
+      </w:r>
+      <w:proofErr w:type="gramEnd"/>
+      <w:r>
+        <w:rPr>
+          <w:lang w:val="en-US" w:eastAsia="de-DE"/>
+        </w:rPr>
+        <w:t xml:space="preserve"> </w:t>
+      </w:r>
+      <w:r>
+        <w:rPr>
+          <w:lang w:val="en-US" w:eastAsia="de-DE"/>
+        </w:rPr>
+        <w:t xml:space="preserve">If auto-alignment fails, </w:t>
+      </w:r>
+      <w:proofErr w:type="spellStart"/>
+      <w:r>
+        <w:rPr>
+          <w:lang w:val="en-US" w:eastAsia="de-DE"/>
+        </w:rPr>
+        <w:t>MoonPanoramaMaker</w:t>
+      </w:r>
+      <w:proofErr w:type="spellEnd"/>
+      <w:r>
+        <w:rPr>
+          <w:lang w:val="en-US" w:eastAsia="de-DE"/>
+        </w:rPr>
+        <w:t xml:space="preserve"> automatically switches back to manual alignment, leaving the system in the same state as if the user had switched off auto-alignment</w:t>
+      </w:r>
+      <w:r>
+        <w:rPr>
+          <w:lang w:val="en-US" w:eastAsia="de-DE"/>
+        </w:rPr>
+        <w:t xml:space="preserve"> manually</w:t>
+      </w:r>
+      <w:r>
+        <w:rPr>
+          <w:lang w:val="en-US" w:eastAsia="de-DE"/>
+        </w:rPr>
+        <w:t xml:space="preserve"> (see above).</w:t>
+      </w:r>
+    </w:p>
+    <w:p>
+      <w:pPr>
+        <w:rPr>
+          <w:lang w:val="en-US"/>
+        </w:rPr>
+      </w:pPr>
+      <w:r>
+        <w:rPr>
+          <w:lang w:val="en-US" w:eastAsia="de-DE"/>
+        </w:rPr>
+        <w:t>Camera settings</w:t>
+      </w:r>
+      <w:r>
+        <w:rPr>
+          <w:lang w:val="en-US" w:eastAsia="de-DE"/>
+        </w:rPr>
+        <w:t>,</w:t>
+      </w:r>
+      <w:r>
+        <w:rPr>
+          <w:lang w:val="en-US" w:eastAsia="de-DE"/>
+        </w:rPr>
+        <w:t xml:space="preserve"> such as exposure time or contrast</w:t>
+      </w:r>
+      <w:r>
+        <w:rPr>
+          <w:lang w:val="en-US" w:eastAsia="de-DE"/>
+        </w:rPr>
+        <w:t>,</w:t>
+      </w:r>
+      <w:r>
+        <w:rPr>
+          <w:lang w:val="en-US" w:eastAsia="de-DE"/>
+        </w:rPr>
+        <w:t xml:space="preserve"> should not be changed too much when auto-alignment is on. </w:t>
+      </w:r>
+      <w:proofErr w:type="spellStart"/>
+      <w:r>
+        <w:rPr>
+          <w:lang w:val="en-US" w:eastAsia="de-DE"/>
+        </w:rPr>
+        <w:t>MoonPanoramaMaker</w:t>
+      </w:r>
+      <w:proofErr w:type="spellEnd"/>
+      <w:r>
+        <w:rPr>
+          <w:lang w:val="en-US" w:eastAsia="de-DE"/>
+        </w:rPr>
+        <w:t xml:space="preserve"> tries to normalize the image brightness before measuring the image shift relative to the reference frame. If the change is too large, however, the images may look too different for shift detection to work. In this case it </w:t>
+      </w:r>
+      <w:r>
+        <w:rPr>
+          <w:lang w:val="en-US" w:eastAsia="de-DE"/>
+        </w:rPr>
+        <w:t>may help</w:t>
+      </w:r>
+      <w:r>
+        <w:rPr>
+          <w:lang w:val="en-US" w:eastAsia="de-DE"/>
+        </w:rPr>
+        <w:t xml:space="preserve"> to switch auto-alignment off and back on.</w:t>
+      </w:r>
+    </w:p>
+    <w:p>
+      <w:pPr>
+        <w:rPr>
           <w:lang w:val="en-US"/>
         </w:rPr>
       </w:pPr>
@@ -17320,14 +17769,14 @@
           <w:lang w:val="en-US"/>
         </w:rPr>
       </w:pPr>
-      <w:bookmarkStart w:id="76" w:name="_Toc510165786"/>
+      <w:bookmarkStart w:id="78" w:name="_Toc510165786"/>
       <w:r>
         <w:rPr>
           <w:lang w:val="en-US"/>
         </w:rPr>
         <w:t>End of Program</w:t>
       </w:r>
-      <w:bookmarkEnd w:id="76"/>
+      <w:bookmarkEnd w:id="78"/>
     </w:p>
     <w:p>
       <w:pPr>
@@ -17917,11 +18366,11 @@
           <w:lang w:val="en-US"/>
         </w:rPr>
       </w:pPr>
-      <w:bookmarkStart w:id="77" w:name="_Ref434581650"/>
-      <w:bookmarkStart w:id="78" w:name="_Ref436211928"/>
-      <w:bookmarkStart w:id="79" w:name="_Ref436228182"/>
-      <w:bookmarkStart w:id="80" w:name="_Ref436836357"/>
-      <w:bookmarkStart w:id="81" w:name="_Toc510165787"/>
+      <w:bookmarkStart w:id="79" w:name="_Ref434581650"/>
+      <w:bookmarkStart w:id="80" w:name="_Ref436211928"/>
+      <w:bookmarkStart w:id="81" w:name="_Ref436228182"/>
+      <w:bookmarkStart w:id="82" w:name="_Ref436836357"/>
+      <w:bookmarkStart w:id="83" w:name="_Toc510165787"/>
       <w:r>
         <w:rPr>
           <w:lang w:val="en-US"/>
@@ -17953,17 +18402,17 @@
         </w:rPr>
         <w:t>at the Configuration Dialo</w:t>
       </w:r>
-      <w:bookmarkEnd w:id="77"/>
+      <w:bookmarkEnd w:id="79"/>
       <w:r>
         <w:rPr>
           <w:lang w:val="en-US"/>
         </w:rPr>
         <w:t>g</w:t>
       </w:r>
-      <w:bookmarkEnd w:id="78"/>
-      <w:bookmarkEnd w:id="79"/>
       <w:bookmarkEnd w:id="80"/>
       <w:bookmarkEnd w:id="81"/>
+      <w:bookmarkEnd w:id="82"/>
+      <w:bookmarkEnd w:id="83"/>
     </w:p>
     <w:p>
       <w:pPr>
@@ -18130,7 +18579,7 @@
                     </pic:cNvPicPr>
                   </pic:nvPicPr>
                   <pic:blipFill>
-                    <a:blip r:embed="rId39">
+                    <a:blip r:embed="rId41">
                       <a:extLst>
                         <a:ext uri="{28A0092B-C50C-407E-A947-70E740481C1C}">
                           <a14:useLocalDpi xmlns:a14="http://schemas.microsoft.com/office/drawing/2010/main" val="0"/>
@@ -18764,7 +19213,7 @@
                           </pic:cNvPicPr>
                         </pic:nvPicPr>
                         <pic:blipFill>
-                          <a:blip r:embed="rId40">
+                          <a:blip r:embed="rId42">
                             <a:extLst>
                               <a:ext uri="{28A0092B-C50C-407E-A947-70E740481C1C}">
                                 <a14:useLocalDpi xmlns:a14="http://schemas.microsoft.com/office/drawing/2010/main" val="0"/>
@@ -19655,7 +20104,7 @@
                           </pic:cNvPicPr>
                         </pic:nvPicPr>
                         <pic:blipFill>
-                          <a:blip r:embed="rId41">
+                          <a:blip r:embed="rId43">
                             <a:extLst>
                               <a:ext uri="{28A0092B-C50C-407E-A947-70E740481C1C}">
                                 <a14:useLocalDpi xmlns:a14="http://schemas.microsoft.com/office/drawing/2010/main" val="0"/>
@@ -19800,7 +20249,7 @@
                           </pic:cNvPicPr>
                         </pic:nvPicPr>
                         <pic:blipFill>
-                          <a:blip r:embed="rId42">
+                          <a:blip r:embed="rId44">
                             <a:extLst>
                               <a:ext uri="{28A0092B-C50C-407E-A947-70E740481C1C}">
                                 <a14:useLocalDpi xmlns:a14="http://schemas.microsoft.com/office/drawing/2010/main" val="0"/>
@@ -20216,7 +20665,7 @@
                           <pic:cNvPicPr/>
                         </pic:nvPicPr>
                         <pic:blipFill>
-                          <a:blip r:embed="rId43">
+                          <a:blip r:embed="rId45">
                             <a:extLst>
                               <a:ext uri="{28A0092B-C50C-407E-A947-70E740481C1C}">
                                 <a14:useLocalDpi xmlns:a14="http://schemas.microsoft.com/office/drawing/2010/main" val="0"/>
@@ -20374,7 +20823,7 @@
                           </pic:cNvPicPr>
                         </pic:nvPicPr>
                         <pic:blipFill>
-                          <a:blip r:embed="rId44">
+                          <a:blip r:embed="rId46">
                             <a:extLst>
                               <a:ext uri="{28A0092B-C50C-407E-A947-70E740481C1C}">
                                 <a14:useLocalDpi xmlns:a14="http://schemas.microsoft.com/office/drawing/2010/main" val="0"/>
@@ -22126,7 +22575,7 @@
           <w:lang w:val="en-US"/>
         </w:rPr>
       </w:pPr>
-      <w:bookmarkStart w:id="82" w:name="_Toc510165788"/>
+      <w:bookmarkStart w:id="84" w:name="_Toc510165788"/>
       <w:r>
         <w:rPr>
           <w:lang w:val="en-US"/>
@@ -22146,7 +22595,7 @@
         </w:rPr>
         <w:t>Algorithms Used by the Program</w:t>
       </w:r>
-      <w:bookmarkEnd w:id="82"/>
+      <w:bookmarkEnd w:id="84"/>
     </w:p>
     <w:p>
       <w:pPr>
@@ -22694,7 +23143,7 @@
                     <pic:cNvPicPr/>
                   </pic:nvPicPr>
                   <pic:blipFill>
-                    <a:blip r:embed="rId45">
+                    <a:blip r:embed="rId47">
                       <a:extLst>
                         <a:ext uri="{28A0092B-C50C-407E-A947-70E740481C1C}">
                           <a14:useLocalDpi xmlns:a14="http://schemas.microsoft.com/office/drawing/2010/main" val="0"/>
@@ -22747,7 +23196,7 @@
                     <pic:cNvPicPr/>
                   </pic:nvPicPr>
                   <pic:blipFill>
-                    <a:blip r:embed="rId46">
+                    <a:blip r:embed="rId48">
                       <a:extLst>
                         <a:ext uri="{28A0092B-C50C-407E-A947-70E740481C1C}">
                           <a14:useLocalDpi xmlns:a14="http://schemas.microsoft.com/office/drawing/2010/main" val="0"/>
@@ -26010,7 +26459,7 @@
         </w:rPr>
         <w:t>(</w:t>
       </w:r>
-      <w:hyperlink r:id="rId47" w:history="1">
+      <w:hyperlink r:id="rId49" w:history="1">
         <w:r>
           <w:rPr>
             <w:rStyle w:val="Hyperlink"/>
@@ -26288,7 +26737,7 @@
                     <pic:cNvPicPr/>
                   </pic:nvPicPr>
                   <pic:blipFill>
-                    <a:blip r:embed="rId48">
+                    <a:blip r:embed="rId50">
                       <a:extLst>
                         <a:ext uri="{28A0092B-C50C-407E-A947-70E740481C1C}">
                           <a14:useLocalDpi xmlns:a14="http://schemas.microsoft.com/office/drawing/2010/main" val="0"/>
@@ -26708,7 +27157,7 @@
                     <pic:cNvPicPr/>
                   </pic:nvPicPr>
                   <pic:blipFill>
-                    <a:blip r:embed="rId49">
+                    <a:blip r:embed="rId51">
                       <a:extLst>
                         <a:ext uri="{28A0092B-C50C-407E-A947-70E740481C1C}">
                           <a14:useLocalDpi xmlns:a14="http://schemas.microsoft.com/office/drawing/2010/main" val="0"/>
@@ -26916,21 +27365,7 @@
         <w:rPr>
           <w:lang w:val="en-US"/>
         </w:rPr>
-        <w:t>the column index, both co</w:t>
-      </w:r>
-      <w:proofErr w:type="spellStart"/>
-      <w:r>
-        <w:rPr>
-          <w:lang w:val="en-US"/>
-        </w:rPr>
-        <w:t>unted</w:t>
-      </w:r>
-      <w:proofErr w:type="spellEnd"/>
-      <w:r>
-        <w:rPr>
-          <w:lang w:val="en-US"/>
-        </w:rPr>
-        <w:t xml:space="preserve"> from zero.</w:t>
+        <w:t>the column index, both counted from zero.</w:t>
       </w:r>
       <m:oMath>
         <m:r>
@@ -31690,6 +32125,7 @@
           <w:id w:val="891626259"/>
           <w:citation/>
         </w:sdtPr>
+        <w:sdtEndPr/>
         <w:sdtContent>
           <w:r>
             <w:rPr>
@@ -32096,6 +32532,7 @@
           <w:id w:val="-1874454136"/>
           <w:citation/>
         </w:sdtPr>
+        <w:sdtEndPr/>
         <w:sdtContent>
           <w:r>
             <w:rPr>
@@ -35069,21 +35506,7 @@
         <w:rPr>
           <w:lang w:val="en-US"/>
         </w:rPr>
-        <w:t xml:space="preserve"> axis pointing North. First, the position v</w:t>
-      </w:r>
-      <w:proofErr w:type="spellStart"/>
-      <w:r>
-        <w:rPr>
-          <w:lang w:val="en-US"/>
-        </w:rPr>
-        <w:t>ector</w:t>
-      </w:r>
-      <w:proofErr w:type="spellEnd"/>
-      <w:r>
-        <w:rPr>
-          <w:lang w:val="en-US"/>
-        </w:rPr>
-        <w:t xml:space="preserve"> of the landmark is rotated </w:t>
+        <w:t xml:space="preserve"> axis pointing North. First, the position vector of the landmark is rotated </w:t>
       </w:r>
       <w:proofErr w:type="gramStart"/>
       <w:r>
@@ -36797,8 +37220,8 @@
           <w:lang w:val="en-US"/>
         </w:rPr>
       </w:pPr>
-      <w:bookmarkStart w:id="83" w:name="_Ref436211836"/>
-      <w:bookmarkStart w:id="84" w:name="_Toc510165789"/>
+      <w:bookmarkStart w:id="85" w:name="_Ref436211836"/>
+      <w:bookmarkStart w:id="86" w:name="_Toc510165789"/>
       <w:r>
         <w:rPr>
           <w:lang w:val="en-US"/>
@@ -36806,8 +37229,8 @@
         <w:lastRenderedPageBreak/>
         <w:t>Appendix C: Determination of the Focal Length of the System</w:t>
       </w:r>
-      <w:bookmarkEnd w:id="83"/>
-      <w:bookmarkEnd w:id="84"/>
+      <w:bookmarkEnd w:id="85"/>
+      <w:bookmarkEnd w:id="86"/>
     </w:p>
     <w:p>
       <w:pPr>
@@ -37460,7 +37883,7 @@
                     <pic:cNvPicPr/>
                   </pic:nvPicPr>
                   <pic:blipFill>
-                    <a:blip r:embed="rId50">
+                    <a:blip r:embed="rId52">
                       <a:extLst>
                         <a:ext uri="{28A0092B-C50C-407E-A947-70E740481C1C}">
                           <a14:useLocalDpi xmlns:a14="http://schemas.microsoft.com/office/drawing/2010/main" val="0"/>
@@ -38138,7 +38561,7 @@
                     <pic:cNvPicPr/>
                   </pic:nvPicPr>
                   <pic:blipFill>
-                    <a:blip r:embed="rId51" cstate="screen">
+                    <a:blip r:embed="rId53" cstate="screen">
                       <a:extLst>
                         <a:ext uri="{28A0092B-C50C-407E-A947-70E740481C1C}">
                           <a14:useLocalDpi xmlns:a14="http://schemas.microsoft.com/office/drawing/2010/main"/>
@@ -38251,7 +38674,7 @@
                     <pic:cNvPicPr/>
                   </pic:nvPicPr>
                   <pic:blipFill>
-                    <a:blip r:embed="rId52">
+                    <a:blip r:embed="rId54">
                       <a:extLst>
                         <a:ext uri="{28A0092B-C50C-407E-A947-70E740481C1C}">
                           <a14:useLocalDpi xmlns:a14="http://schemas.microsoft.com/office/drawing/2010/main" val="0"/>
@@ -39957,7 +40380,7 @@
       </w:r>
     </w:p>
     <w:sectPr>
-      <w:footerReference w:type="default" r:id="rId53"/>
+      <w:footerReference w:type="default" r:id="rId55"/>
       <w:pgSz w:w="11906" w:h="16838"/>
       <w:pgMar w:top="1417" w:right="1417" w:bottom="1134" w:left="1417" w:header="708" w:footer="708" w:gutter="0"/>
       <w:cols w:space="708"/>
@@ -40002,6 +40425,7 @@
         <w:docPartUnique/>
       </w:docPartObj>
     </w:sdtPr>
+    <w:sdtEndPr/>
     <w:sdtContent>
       <w:p>
         <w:pPr>
@@ -40021,7 +40445,7 @@
           <w:rPr>
             <w:noProof/>
           </w:rPr>
-          <w:t>7</w:t>
+          <w:t>1</w:t>
         </w:r>
         <w:r>
           <w:fldChar w:fldCharType="end"/>
@@ -47064,7 +47488,7 @@
 </file>
 
 <file path=customXml/itemProps1.xml><?xml version="1.0" encoding="utf-8"?>
-<ds:datastoreItem xmlns:ds="http://schemas.openxmlformats.org/officeDocument/2006/customXml" ds:itemID="{CACC20BD-FCF5-4BFE-9E16-C621A2C3240B}">
+<ds:datastoreItem xmlns:ds="http://schemas.openxmlformats.org/officeDocument/2006/customXml" ds:itemID="{08A1EA42-516C-4FD0-9AD4-EE4460EE808E}">
   <ds:schemaRefs>
     <ds:schemaRef ds:uri="http://schemas.openxmlformats.org/officeDocument/2006/bibliography"/>
   </ds:schemaRefs>

</xml_diff>

<commit_message>
Documentation updated (new screenshot for drift dialog)
</commit_message>
<xml_diff>
--- a/Documentation/MoonPanoramaMaker_User-Guide.docx
+++ b/Documentation/MoonPanoramaMaker_User-Guide.docx
@@ -472,8 +472,6 @@
         </w:rPr>
         <w:t>June 1</w:t>
       </w:r>
-      <w:bookmarkStart w:id="24" w:name="_GoBack"/>
-      <w:bookmarkEnd w:id="24"/>
       <w:r>
         <w:rPr>
           <w:lang w:val="en-US"/>
@@ -584,7 +582,7 @@
         <w:rPr>
           <w:rFonts w:asciiTheme="minorHAnsi" w:eastAsiaTheme="minorEastAsia" w:hAnsiTheme="minorHAnsi" w:cstheme="minorBidi"/>
           <w:noProof/>
-          <w:lang w:eastAsia="de-DE"/>
+          <w:lang w:val="en-US" w:eastAsia="de-DE"/>
         </w:rPr>
       </w:pPr>
       <w:r>
@@ -2446,14 +2444,14 @@
           <w:lang w:val="en-US"/>
         </w:rPr>
       </w:pPr>
-      <w:bookmarkStart w:id="25" w:name="_Toc510165760"/>
+      <w:bookmarkStart w:id="24" w:name="_Toc510165760"/>
       <w:r>
         <w:rPr>
           <w:lang w:val="en-US"/>
         </w:rPr>
         <w:t>Introduction</w:t>
       </w:r>
-      <w:bookmarkEnd w:id="25"/>
+      <w:bookmarkEnd w:id="24"/>
     </w:p>
     <w:p>
       <w:pPr>
@@ -3020,14 +3018,14 @@
           <w:lang w:val="en-US"/>
         </w:rPr>
       </w:pPr>
-      <w:bookmarkStart w:id="26" w:name="_Toc510165761"/>
+      <w:bookmarkStart w:id="25" w:name="_Toc510165761"/>
       <w:r>
         <w:rPr>
           <w:lang w:val="en-US"/>
         </w:rPr>
         <w:t>Changelog</w:t>
       </w:r>
-      <w:bookmarkEnd w:id="26"/>
+      <w:bookmarkEnd w:id="25"/>
     </w:p>
     <w:p>
       <w:pPr>
@@ -3094,12 +3092,12 @@
           <w:lang w:val="en-US" w:eastAsia="de-DE"/>
         </w:rPr>
       </w:pPr>
-      <w:bookmarkStart w:id="27" w:name="_Toc484449259"/>
-      <w:bookmarkStart w:id="28" w:name="_Toc502072379"/>
-      <w:bookmarkStart w:id="29" w:name="_Toc510165762"/>
+      <w:bookmarkStart w:id="26" w:name="_Toc484449259"/>
+      <w:bookmarkStart w:id="27" w:name="_Toc502072379"/>
+      <w:bookmarkStart w:id="28" w:name="_Toc510165762"/>
+      <w:bookmarkEnd w:id="26"/>
       <w:bookmarkEnd w:id="27"/>
       <w:bookmarkEnd w:id="28"/>
-      <w:bookmarkEnd w:id="29"/>
     </w:p>
     <w:p>
       <w:pPr>
@@ -3122,12 +3120,12 @@
           <w:lang w:val="en-US" w:eastAsia="de-DE"/>
         </w:rPr>
       </w:pPr>
-      <w:bookmarkStart w:id="30" w:name="_Toc484449260"/>
-      <w:bookmarkStart w:id="31" w:name="_Toc502072380"/>
-      <w:bookmarkStart w:id="32" w:name="_Toc510165763"/>
+      <w:bookmarkStart w:id="29" w:name="_Toc484449260"/>
+      <w:bookmarkStart w:id="30" w:name="_Toc502072380"/>
+      <w:bookmarkStart w:id="31" w:name="_Toc510165763"/>
+      <w:bookmarkEnd w:id="29"/>
       <w:bookmarkEnd w:id="30"/>
       <w:bookmarkEnd w:id="31"/>
-      <w:bookmarkEnd w:id="32"/>
     </w:p>
     <w:p>
       <w:pPr>
@@ -3136,14 +3134,14 @@
           <w:lang w:val="en-US"/>
         </w:rPr>
       </w:pPr>
-      <w:bookmarkStart w:id="33" w:name="_Toc510165764"/>
+      <w:bookmarkStart w:id="32" w:name="_Toc510165764"/>
       <w:r>
         <w:rPr>
           <w:lang w:val="en-US"/>
         </w:rPr>
         <w:t>Changes since version 0.9.5 (October 2017)</w:t>
       </w:r>
-      <w:bookmarkEnd w:id="33"/>
+      <w:bookmarkEnd w:id="32"/>
     </w:p>
     <w:p>
       <w:pPr>
@@ -3633,14 +3631,14 @@
           <w:lang w:val="en-US"/>
         </w:rPr>
       </w:pPr>
-      <w:bookmarkStart w:id="34" w:name="_Toc510165765"/>
+      <w:bookmarkStart w:id="33" w:name="_Toc510165765"/>
       <w:r>
         <w:rPr>
           <w:lang w:val="en-US"/>
         </w:rPr>
         <w:t>Changes since version 0.9.3 (October 2016)</w:t>
       </w:r>
-      <w:bookmarkEnd w:id="34"/>
+      <w:bookmarkEnd w:id="33"/>
     </w:p>
     <w:p>
       <w:pPr>
@@ -4166,7 +4164,7 @@
         </w:rPr>
         <w:t>must be deleted before running the program.</w:t>
       </w:r>
-      <w:bookmarkStart w:id="35" w:name="_Ref447780942"/>
+      <w:bookmarkStart w:id="34" w:name="_Ref447780942"/>
     </w:p>
     <w:p>
       <w:pPr>
@@ -4175,17 +4173,17 @@
           <w:lang w:val="en-US"/>
         </w:rPr>
       </w:pPr>
-      <w:bookmarkStart w:id="36" w:name="_Ref502071357"/>
-      <w:bookmarkStart w:id="37" w:name="_Toc510165766"/>
+      <w:bookmarkStart w:id="35" w:name="_Ref502071357"/>
+      <w:bookmarkStart w:id="36" w:name="_Toc510165766"/>
       <w:r>
         <w:rPr>
           <w:lang w:val="en-US"/>
         </w:rPr>
         <w:t>System Requirements and Software Installation</w:t>
       </w:r>
+      <w:bookmarkEnd w:id="34"/>
       <w:bookmarkEnd w:id="35"/>
       <w:bookmarkEnd w:id="36"/>
-      <w:bookmarkEnd w:id="37"/>
     </w:p>
     <w:p>
       <w:pPr>
@@ -4372,8 +4370,8 @@
           <w:lang w:val="en-US" w:eastAsia="de-DE"/>
         </w:rPr>
       </w:pPr>
-      <w:bookmarkStart w:id="38" w:name="_Toc510165767"/>
-      <w:bookmarkEnd w:id="38"/>
+      <w:bookmarkStart w:id="37" w:name="_Toc510165767"/>
+      <w:bookmarkEnd w:id="37"/>
     </w:p>
     <w:p>
       <w:pPr>
@@ -4396,8 +4394,8 @@
           <w:lang w:val="en-US" w:eastAsia="de-DE"/>
         </w:rPr>
       </w:pPr>
-      <w:bookmarkStart w:id="39" w:name="_Toc510165768"/>
-      <w:bookmarkEnd w:id="39"/>
+      <w:bookmarkStart w:id="38" w:name="_Toc510165768"/>
+      <w:bookmarkEnd w:id="38"/>
     </w:p>
     <w:p>
       <w:pPr>
@@ -4420,8 +4418,8 @@
           <w:lang w:val="en-US" w:eastAsia="de-DE"/>
         </w:rPr>
       </w:pPr>
-      <w:bookmarkStart w:id="40" w:name="_Toc510165769"/>
-      <w:bookmarkEnd w:id="40"/>
+      <w:bookmarkStart w:id="39" w:name="_Toc510165769"/>
+      <w:bookmarkEnd w:id="39"/>
     </w:p>
     <w:p>
       <w:pPr>
@@ -4430,14 +4428,14 @@
           <w:lang w:val="en-US"/>
         </w:rPr>
       </w:pPr>
-      <w:bookmarkStart w:id="41" w:name="_Toc510165770"/>
+      <w:bookmarkStart w:id="40" w:name="_Toc510165770"/>
       <w:r>
         <w:rPr>
           <w:lang w:val="en-US"/>
         </w:rPr>
         <w:t>Windows (7 / 8 / 10)</w:t>
       </w:r>
-      <w:bookmarkEnd w:id="41"/>
+      <w:bookmarkEnd w:id="40"/>
     </w:p>
     <w:p>
       <w:pPr>
@@ -5697,14 +5695,14 @@
           <w:lang w:val="en-US"/>
         </w:rPr>
       </w:pPr>
-      <w:bookmarkStart w:id="42" w:name="_Toc510165771"/>
+      <w:bookmarkStart w:id="41" w:name="_Toc510165771"/>
       <w:r>
         <w:rPr>
           <w:lang w:val="en-US"/>
         </w:rPr>
         <w:t>Linux</w:t>
       </w:r>
-      <w:bookmarkEnd w:id="42"/>
+      <w:bookmarkEnd w:id="41"/>
     </w:p>
     <w:p>
       <w:pPr>
@@ -6700,8 +6698,8 @@
           <w:lang w:val="en-US"/>
         </w:rPr>
       </w:pPr>
-      <w:bookmarkStart w:id="43" w:name="_Toc510165772"/>
-      <w:bookmarkStart w:id="44" w:name="_Ref510295898"/>
+      <w:bookmarkStart w:id="42" w:name="_Toc510165772"/>
+      <w:bookmarkStart w:id="43" w:name="_Ref510295898"/>
       <w:r>
         <w:rPr>
           <w:lang w:val="en-US"/>
@@ -6715,8 +6713,8 @@
         </w:rPr>
         <w:t>FireCapture</w:t>
       </w:r>
+      <w:bookmarkEnd w:id="42"/>
       <w:bookmarkEnd w:id="43"/>
-      <w:bookmarkEnd w:id="44"/>
       <w:proofErr w:type="spellEnd"/>
     </w:p>
     <w:p>
@@ -7593,14 +7591,14 @@
           <w:lang w:val="en-US"/>
         </w:rPr>
       </w:pPr>
-      <w:bookmarkStart w:id="45" w:name="_Toc510165773"/>
+      <w:bookmarkStart w:id="44" w:name="_Toc510165773"/>
       <w:r>
         <w:rPr>
           <w:lang w:val="en-US"/>
         </w:rPr>
         <w:t>Program Execution</w:t>
       </w:r>
-      <w:bookmarkEnd w:id="45"/>
+      <w:bookmarkEnd w:id="44"/>
     </w:p>
     <w:p>
       <w:pPr>
@@ -7730,12 +7728,12 @@
           <w:lang w:val="en-US" w:eastAsia="de-DE"/>
         </w:rPr>
       </w:pPr>
-      <w:bookmarkStart w:id="46" w:name="_Toc484449264"/>
-      <w:bookmarkStart w:id="47" w:name="_Toc502072385"/>
-      <w:bookmarkStart w:id="48" w:name="_Toc510165774"/>
+      <w:bookmarkStart w:id="45" w:name="_Toc484449264"/>
+      <w:bookmarkStart w:id="46" w:name="_Toc502072385"/>
+      <w:bookmarkStart w:id="47" w:name="_Toc510165774"/>
+      <w:bookmarkEnd w:id="45"/>
       <w:bookmarkEnd w:id="46"/>
       <w:bookmarkEnd w:id="47"/>
-      <w:bookmarkEnd w:id="48"/>
     </w:p>
     <w:p>
       <w:pPr>
@@ -7758,12 +7756,12 @@
           <w:lang w:val="en-US" w:eastAsia="de-DE"/>
         </w:rPr>
       </w:pPr>
-      <w:bookmarkStart w:id="49" w:name="_Toc484449265"/>
-      <w:bookmarkStart w:id="50" w:name="_Toc502072386"/>
-      <w:bookmarkStart w:id="51" w:name="_Toc510165775"/>
+      <w:bookmarkStart w:id="48" w:name="_Toc484449265"/>
+      <w:bookmarkStart w:id="49" w:name="_Toc502072386"/>
+      <w:bookmarkStart w:id="50" w:name="_Toc510165775"/>
+      <w:bookmarkEnd w:id="48"/>
       <w:bookmarkEnd w:id="49"/>
       <w:bookmarkEnd w:id="50"/>
-      <w:bookmarkEnd w:id="51"/>
     </w:p>
     <w:p>
       <w:pPr>
@@ -7786,12 +7784,12 @@
           <w:lang w:val="en-US" w:eastAsia="de-DE"/>
         </w:rPr>
       </w:pPr>
-      <w:bookmarkStart w:id="52" w:name="_Toc484449266"/>
-      <w:bookmarkStart w:id="53" w:name="_Toc502072387"/>
-      <w:bookmarkStart w:id="54" w:name="_Toc510165776"/>
+      <w:bookmarkStart w:id="51" w:name="_Toc484449266"/>
+      <w:bookmarkStart w:id="52" w:name="_Toc502072387"/>
+      <w:bookmarkStart w:id="53" w:name="_Toc510165776"/>
+      <w:bookmarkEnd w:id="51"/>
       <w:bookmarkEnd w:id="52"/>
       <w:bookmarkEnd w:id="53"/>
-      <w:bookmarkEnd w:id="54"/>
     </w:p>
     <w:p>
       <w:pPr>
@@ -7814,12 +7812,12 @@
           <w:lang w:val="en-US" w:eastAsia="de-DE"/>
         </w:rPr>
       </w:pPr>
-      <w:bookmarkStart w:id="55" w:name="_Toc484449267"/>
-      <w:bookmarkStart w:id="56" w:name="_Toc502072388"/>
-      <w:bookmarkStart w:id="57" w:name="_Toc510165777"/>
+      <w:bookmarkStart w:id="54" w:name="_Toc484449267"/>
+      <w:bookmarkStart w:id="55" w:name="_Toc502072388"/>
+      <w:bookmarkStart w:id="56" w:name="_Toc510165777"/>
+      <w:bookmarkEnd w:id="54"/>
       <w:bookmarkEnd w:id="55"/>
       <w:bookmarkEnd w:id="56"/>
-      <w:bookmarkEnd w:id="57"/>
     </w:p>
     <w:p>
       <w:pPr>
@@ -7828,16 +7826,16 @@
           <w:lang w:val="en-US"/>
         </w:rPr>
       </w:pPr>
-      <w:bookmarkStart w:id="58" w:name="_Toc510165778"/>
-      <w:bookmarkStart w:id="59" w:name="_Ref510168737"/>
+      <w:bookmarkStart w:id="57" w:name="_Toc510165778"/>
+      <w:bookmarkStart w:id="58" w:name="_Ref510168737"/>
       <w:r>
         <w:rPr>
           <w:lang w:val="en-US"/>
         </w:rPr>
         <w:t>Program Start</w:t>
       </w:r>
+      <w:bookmarkEnd w:id="57"/>
       <w:bookmarkEnd w:id="58"/>
-      <w:bookmarkEnd w:id="59"/>
     </w:p>
     <w:p>
       <w:pPr>
@@ -9216,14 +9214,14 @@
           <w:lang w:val="en-US"/>
         </w:rPr>
       </w:pPr>
-      <w:bookmarkStart w:id="60" w:name="_Toc510165779"/>
+      <w:bookmarkStart w:id="59" w:name="_Toc510165779"/>
       <w:r>
         <w:rPr>
           <w:lang w:val="en-US"/>
         </w:rPr>
         <w:t>Layout of the Main Window</w:t>
       </w:r>
-      <w:bookmarkEnd w:id="60"/>
+      <w:bookmarkEnd w:id="59"/>
     </w:p>
     <w:p>
       <w:pPr>
@@ -9500,7 +9498,7 @@
         </w:rPr>
         <w:t>.</w:t>
       </w:r>
-      <w:bookmarkStart w:id="61" w:name="_Ref447715460"/>
+      <w:bookmarkStart w:id="60" w:name="_Ref447715460"/>
     </w:p>
     <w:p>
       <w:pPr>
@@ -9509,17 +9507,17 @@
           <w:lang w:val="en-US"/>
         </w:rPr>
       </w:pPr>
-      <w:bookmarkStart w:id="62" w:name="_Ref449896630"/>
-      <w:bookmarkStart w:id="63" w:name="_Toc510165780"/>
+      <w:bookmarkStart w:id="61" w:name="_Ref449896630"/>
+      <w:bookmarkStart w:id="62" w:name="_Toc510165780"/>
       <w:r>
         <w:rPr>
           <w:lang w:val="en-US"/>
         </w:rPr>
         <w:t>Selecting a Landmark on the Moon for Mount Alignment</w:t>
       </w:r>
+      <w:bookmarkEnd w:id="60"/>
       <w:bookmarkEnd w:id="61"/>
       <w:bookmarkEnd w:id="62"/>
-      <w:bookmarkEnd w:id="63"/>
     </w:p>
     <w:p>
       <w:pPr>
@@ -10627,7 +10625,7 @@
         <mc:AlternateContent>
           <mc:Choice Requires="wps">
             <w:drawing>
-              <wp:anchor distT="0" distB="0" distL="114300" distR="114300" simplePos="0" relativeHeight="251659264" behindDoc="0" locked="0" layoutInCell="1" allowOverlap="1" wp14:anchorId="2C726B07" wp14:editId="3C80B220">
+              <wp:anchor distT="0" distB="0" distL="114300" distR="114300" simplePos="0" relativeHeight="251659264" behindDoc="0" locked="0" layoutInCell="1" allowOverlap="1" wp14:anchorId="39B8F5E9" wp14:editId="07BEB8D3">
                 <wp:simplePos x="0" y="0"/>
                 <wp:positionH relativeFrom="column">
                   <wp:posOffset>3820391</wp:posOffset>
@@ -10741,7 +10739,7 @@
           <w:lang w:eastAsia="de-DE"/>
         </w:rPr>
         <w:drawing>
-          <wp:inline distT="0" distB="0" distL="0" distR="0" wp14:anchorId="303E5383" wp14:editId="621692EB">
+          <wp:inline distT="0" distB="0" distL="0" distR="0" wp14:anchorId="3AC52D93" wp14:editId="39723FB6">
             <wp:extent cx="3692237" cy="2776096"/>
             <wp:effectExtent l="0" t="0" r="3810" b="5715"/>
             <wp:docPr id="21" name="Grafik 21"/>
@@ -10853,16 +10851,16 @@
           <w:lang w:val="en-US"/>
         </w:rPr>
       </w:pPr>
-      <w:bookmarkStart w:id="64" w:name="_Ref447716709"/>
-      <w:bookmarkStart w:id="65" w:name="_Toc510165781"/>
+      <w:bookmarkStart w:id="63" w:name="_Ref447716709"/>
+      <w:bookmarkStart w:id="64" w:name="_Toc510165781"/>
       <w:r>
         <w:rPr>
           <w:lang w:val="en-US"/>
         </w:rPr>
         <w:t>Camera Rotation</w:t>
       </w:r>
+      <w:bookmarkEnd w:id="63"/>
       <w:bookmarkEnd w:id="64"/>
-      <w:bookmarkEnd w:id="65"/>
     </w:p>
     <w:p>
       <w:pPr>
@@ -10914,497 +10912,413 @@
         </w:rPr>
         <w:t xml:space="preserve"> parallel to the short side of the field of view.</w:t>
       </w:r>
-    </w:p>
-    <w:p>
-      <w:pPr>
-        <w:tabs>
-          <w:tab w:val="left" w:pos="3920"/>
-        </w:tabs>
-        <w:spacing w:line="240" w:lineRule="auto"/>
-        <w:rPr>
-          <w:position w:val="6"/>
-          <w:lang w:val="en-US" w:eastAsia="de-DE"/>
-        </w:rPr>
-      </w:pPr>
-      <w:ins w:id="66" w:author="Michal Powalko" w:date="2018-04-24T14:40:00Z">
-        <w:r>
-          <w:rPr>
-            <w:noProof/>
-            <w:lang w:eastAsia="de-DE"/>
-          </w:rPr>
-          <mc:AlternateContent>
-            <mc:Choice Requires="wps">
-              <w:drawing>
-                <wp:anchor distT="0" distB="0" distL="114300" distR="114300" simplePos="0" relativeHeight="251695104" behindDoc="0" locked="0" layoutInCell="1" allowOverlap="1" wp14:anchorId="3F71FEDD" wp14:editId="134B3DD4">
-                  <wp:simplePos x="0" y="0"/>
-                  <wp:positionH relativeFrom="column">
-                    <wp:posOffset>457214</wp:posOffset>
-                  </wp:positionH>
-                  <wp:positionV relativeFrom="paragraph">
-                    <wp:posOffset>1067</wp:posOffset>
-                  </wp:positionV>
-                  <wp:extent cx="1390650" cy="1575435"/>
-                  <wp:effectExtent l="57150" t="38100" r="57150" b="81915"/>
-                  <wp:wrapNone/>
-                  <wp:docPr id="23" name="Lige forbindelse 23"/>
-                  <wp:cNvGraphicFramePr/>
-                  <a:graphic xmlns:a="http://schemas.openxmlformats.org/drawingml/2006/main">
-                    <a:graphicData uri="http://schemas.microsoft.com/office/word/2010/wordprocessingShape">
+      <w:r>
+        <w:rPr>
+          <w:lang w:val="en-US" w:eastAsia="de-DE"/>
+        </w:rPr>
+        <w:tab/>
+      </w:r>
+      <w:r>
+        <w:rPr>
+          <w:noProof/>
+          <w:lang w:eastAsia="de-DE"/>
+        </w:rPr>
+        <mc:AlternateContent>
+          <mc:Choice Requires="wpg">
+            <w:drawing>
+              <wp:inline distT="0" distB="0" distL="0" distR="0" wp14:anchorId="764DC45F" wp14:editId="2073694C">
+                <wp:extent cx="5791835" cy="1606550"/>
+                <wp:effectExtent l="0" t="19050" r="0" b="69850"/>
+                <wp:docPr id="59" name="Gruppieren 17"/>
+                <wp:cNvGraphicFramePr/>
+                <a:graphic xmlns:a="http://schemas.openxmlformats.org/drawingml/2006/main">
+                  <a:graphicData uri="http://schemas.microsoft.com/office/word/2010/wordprocessingGroup">
+                    <wpg:wgp>
+                      <wpg:cNvGrpSpPr/>
+                      <wpg:grpSpPr>
+                        <a:xfrm>
+                          <a:off x="0" y="0"/>
+                          <a:ext cx="5791835" cy="1606550"/>
+                          <a:chOff x="0" y="0"/>
+                          <a:chExt cx="5791924" cy="1606550"/>
+                        </a:xfrm>
+                      </wpg:grpSpPr>
+                      <wpg:grpSp>
+                        <wpg:cNvPr id="60" name="Gruppieren 60"/>
+                        <wpg:cNvGrpSpPr/>
+                        <wpg:grpSpPr>
+                          <a:xfrm>
+                            <a:off x="0" y="12700"/>
+                            <a:ext cx="2213610" cy="1581150"/>
+                            <a:chOff x="0" y="12700"/>
+                            <a:chExt cx="2213610" cy="1581150"/>
+                          </a:xfrm>
+                        </wpg:grpSpPr>
+                        <pic:pic xmlns:pic="http://schemas.openxmlformats.org/drawingml/2006/picture">
+                          <pic:nvPicPr>
+                            <pic:cNvPr id="61" name="Grafik 61"/>
+                            <pic:cNvPicPr/>
+                          </pic:nvPicPr>
+                          <pic:blipFill>
+                            <a:blip r:embed="rId31" cstate="print">
+                              <a:extLst>
+                                <a:ext uri="{28A0092B-C50C-407E-A947-70E740481C1C}">
+                                  <a14:useLocalDpi xmlns:a14="http://schemas.microsoft.com/office/drawing/2010/main" val="0"/>
+                                </a:ext>
+                              </a:extLst>
+                            </a:blip>
+                            <a:stretch>
+                              <a:fillRect/>
+                            </a:stretch>
+                          </pic:blipFill>
+                          <pic:spPr>
+                            <a:xfrm>
+                              <a:off x="0" y="12700"/>
+                              <a:ext cx="2213610" cy="1581150"/>
+                            </a:xfrm>
+                            <a:prstGeom prst="rect">
+                              <a:avLst/>
+                            </a:prstGeom>
+                          </pic:spPr>
+                        </pic:pic>
+                        <wps:wsp>
+                          <wps:cNvPr id="62" name="Lige forbindelse 23"/>
+                          <wps:cNvCnPr/>
+                          <wps:spPr>
+                            <a:xfrm>
+                              <a:off x="468494" y="32703"/>
+                              <a:ext cx="1362795" cy="1556067"/>
+                            </a:xfrm>
+                            <a:prstGeom prst="line">
+                              <a:avLst/>
+                            </a:prstGeom>
+                          </wps:spPr>
+                          <wps:style>
+                            <a:lnRef idx="3">
+                              <a:schemeClr val="accent2"/>
+                            </a:lnRef>
+                            <a:fillRef idx="0">
+                              <a:schemeClr val="accent2"/>
+                            </a:fillRef>
+                            <a:effectRef idx="2">
+                              <a:schemeClr val="accent2"/>
+                            </a:effectRef>
+                            <a:fontRef idx="minor">
+                              <a:schemeClr val="tx1"/>
+                            </a:fontRef>
+                          </wps:style>
+                          <wps:bodyPr/>
+                        </wps:wsp>
+                        <wps:wsp>
+                          <wps:cNvPr id="63" name="Textfeld 2"/>
+                          <wps:cNvSpPr txBox="1">
+                            <a:spLocks noChangeArrowheads="1"/>
+                          </wps:cNvSpPr>
+                          <wps:spPr bwMode="auto">
+                            <a:xfrm>
+                              <a:off x="1412215" y="729678"/>
+                              <a:ext cx="796087" cy="325755"/>
+                            </a:xfrm>
+                            <a:prstGeom prst="rect">
+                              <a:avLst/>
+                            </a:prstGeom>
+                            <a:noFill/>
+                            <a:ln w="9525">
+                              <a:noFill/>
+                              <a:miter lim="800000"/>
+                              <a:headEnd/>
+                              <a:tailEnd/>
+                            </a:ln>
+                          </wps:spPr>
+                          <wps:txbx>
+                            <w:txbxContent>
+                              <w:p>
+                                <w:pPr>
+                                  <w:pStyle w:val="StandardWeb"/>
+                                  <w:spacing w:before="0" w:beforeAutospacing="0" w:after="200" w:afterAutospacing="0" w:line="276" w:lineRule="auto"/>
+                                </w:pPr>
+                                <w:proofErr w:type="spellStart"/>
+                                <w:r>
+                                  <w:rPr>
+                                    <w:rFonts w:ascii="Frutiger 45 Light" w:eastAsia="Calibri" w:hAnsi="Frutiger 45 Light"/>
+                                    <w:color w:val="FFFFFF"/>
+                                    <w:kern w:val="24"/>
+                                    <w:sz w:val="22"/>
+                                    <w:szCs w:val="22"/>
+                                  </w:rPr>
+                                  <w:t>wrong</w:t>
+                                </w:r>
+                                <w:proofErr w:type="spellEnd"/>
+                              </w:p>
+                            </w:txbxContent>
+                          </wps:txbx>
+                          <wps:bodyPr rot="0" vert="horz" wrap="square" lIns="91440" tIns="45720" rIns="91440" bIns="45720" anchor="t" anchorCtr="0">
+                            <a:noAutofit/>
+                          </wps:bodyPr>
+                        </wps:wsp>
+                      </wpg:grpSp>
+                      <wpg:grpSp>
+                        <wpg:cNvPr id="256" name="Gruppieren 256"/>
+                        <wpg:cNvGrpSpPr/>
+                        <wpg:grpSpPr>
+                          <a:xfrm>
+                            <a:off x="3549739" y="0"/>
+                            <a:ext cx="2242185" cy="1606550"/>
+                            <a:chOff x="3549739" y="0"/>
+                            <a:chExt cx="2242185" cy="1606550"/>
+                          </a:xfrm>
+                        </wpg:grpSpPr>
+                        <pic:pic xmlns:pic="http://schemas.openxmlformats.org/drawingml/2006/picture">
+                          <pic:nvPicPr>
+                            <pic:cNvPr id="257" name="Grafik 257"/>
+                            <pic:cNvPicPr/>
+                          </pic:nvPicPr>
+                          <pic:blipFill>
+                            <a:blip r:embed="rId32" cstate="print">
+                              <a:extLst>
+                                <a:ext uri="{28A0092B-C50C-407E-A947-70E740481C1C}">
+                                  <a14:useLocalDpi xmlns:a14="http://schemas.microsoft.com/office/drawing/2010/main" val="0"/>
+                                </a:ext>
+                              </a:extLst>
+                            </a:blip>
+                            <a:stretch>
+                              <a:fillRect/>
+                            </a:stretch>
+                          </pic:blipFill>
+                          <pic:spPr>
+                            <a:xfrm>
+                              <a:off x="3549739" y="0"/>
+                              <a:ext cx="2242185" cy="1602105"/>
+                            </a:xfrm>
+                            <a:prstGeom prst="rect">
+                              <a:avLst/>
+                            </a:prstGeom>
+                          </pic:spPr>
+                        </pic:pic>
+                        <wps:wsp>
+                          <wps:cNvPr id="258" name="Textfeld 35"/>
+                          <wps:cNvSpPr txBox="1">
+                            <a:spLocks noChangeArrowheads="1"/>
+                          </wps:cNvSpPr>
+                          <wps:spPr bwMode="auto">
+                            <a:xfrm>
+                              <a:off x="5038179" y="729044"/>
+                              <a:ext cx="675640" cy="325755"/>
+                            </a:xfrm>
+                            <a:prstGeom prst="rect">
+                              <a:avLst/>
+                            </a:prstGeom>
+                            <a:noFill/>
+                            <a:ln w="9525">
+                              <a:solidFill>
+                                <a:srgbClr val="000000"/>
+                              </a:solidFill>
+                              <a:miter lim="800000"/>
+                              <a:headEnd/>
+                              <a:tailEnd/>
+                            </a:ln>
+                          </wps:spPr>
+                          <wps:txbx>
+                            <w:txbxContent>
+                              <w:p>
+                                <w:pPr>
+                                  <w:pStyle w:val="StandardWeb"/>
+                                  <w:spacing w:before="0" w:beforeAutospacing="0" w:after="200" w:afterAutospacing="0" w:line="276" w:lineRule="auto"/>
+                                </w:pPr>
+                                <w:r>
+                                  <w:rPr>
+                                    <w:rFonts w:ascii="Frutiger 45 Light" w:eastAsia="Calibri" w:hAnsi="Frutiger 45 Light"/>
+                                    <w:color w:val="FFFFFF"/>
+                                    <w:kern w:val="24"/>
+                                    <w:sz w:val="22"/>
+                                    <w:szCs w:val="22"/>
+                                  </w:rPr>
+                                  <w:t>OK</w:t>
+                                </w:r>
+                              </w:p>
+                            </w:txbxContent>
+                          </wps:txbx>
+                          <wps:bodyPr rot="0" vert="horz" wrap="square" lIns="91440" tIns="45720" rIns="91440" bIns="45720" anchor="t" anchorCtr="0">
+                            <a:noAutofit/>
+                          </wps:bodyPr>
+                        </wps:wsp>
+                        <wps:wsp>
+                          <wps:cNvPr id="259" name="Lige forbindelse 2"/>
+                          <wps:cNvCnPr/>
+                          <wps:spPr>
+                            <a:xfrm>
+                              <a:off x="4754969" y="2540"/>
+                              <a:ext cx="0" cy="1604010"/>
+                            </a:xfrm>
+                            <a:prstGeom prst="line">
+                              <a:avLst/>
+                            </a:prstGeom>
+                          </wps:spPr>
+                          <wps:style>
+                            <a:lnRef idx="3">
+                              <a:schemeClr val="accent3"/>
+                            </a:lnRef>
+                            <a:fillRef idx="0">
+                              <a:schemeClr val="accent3"/>
+                            </a:fillRef>
+                            <a:effectRef idx="2">
+                              <a:schemeClr val="accent3"/>
+                            </a:effectRef>
+                            <a:fontRef idx="minor">
+                              <a:schemeClr val="tx1"/>
+                            </a:fontRef>
+                          </wps:style>
+                          <wps:bodyPr/>
+                        </wps:wsp>
+                      </wpg:grpSp>
                       <wps:wsp>
-                        <wps:cNvCnPr/>
+                        <wps:cNvPr id="260" name="Pfeil nach rechts 260"/>
+                        <wps:cNvSpPr/>
                         <wps:spPr>
                           <a:xfrm>
-                            <a:off x="0" y="0"/>
-                            <a:ext cx="1390650" cy="1575435"/>
+                            <a:off x="2557639" y="720537"/>
+                            <a:ext cx="648072" cy="165476"/>
                           </a:xfrm>
-                          <a:prstGeom prst="line">
+                          <a:prstGeom prst="rightArrow">
                             <a:avLst/>
                           </a:prstGeom>
                         </wps:spPr>
                         <wps:style>
-                          <a:lnRef idx="3">
-                            <a:schemeClr val="accent2"/>
+                          <a:lnRef idx="2">
+                            <a:schemeClr val="accent1">
+                              <a:shade val="50000"/>
+                            </a:schemeClr>
                           </a:lnRef>
-                          <a:fillRef idx="0">
-                            <a:schemeClr val="accent2"/>
+                          <a:fillRef idx="1">
+                            <a:schemeClr val="accent1"/>
                           </a:fillRef>
-                          <a:effectRef idx="2">
-                            <a:schemeClr val="accent2"/>
+                          <a:effectRef idx="0">
+                            <a:schemeClr val="accent1"/>
                           </a:effectRef>
                           <a:fontRef idx="minor">
-                            <a:schemeClr val="tx1"/>
+                            <a:schemeClr val="lt1"/>
                           </a:fontRef>
                         </wps:style>
-                        <wps:bodyPr/>
+                        <wps:bodyPr rot="0" spcFirstLastPara="0" vert="horz" wrap="square" lIns="91440" tIns="45720" rIns="91440" bIns="45720" numCol="1" spcCol="0" rtlCol="0" fromWordArt="0" anchor="ctr" anchorCtr="0" forceAA="0" compatLnSpc="1">
+                          <a:prstTxWarp prst="textNoShape">
+                            <a:avLst/>
+                          </a:prstTxWarp>
+                          <a:noAutofit/>
+                        </wps:bodyPr>
                       </wps:wsp>
-                    </a:graphicData>
-                  </a:graphic>
-                  <wp14:sizeRelH relativeFrom="margin">
-                    <wp14:pctWidth>0</wp14:pctWidth>
-                  </wp14:sizeRelH>
-                  <wp14:sizeRelV relativeFrom="margin">
-                    <wp14:pctHeight>0</wp14:pctHeight>
-                  </wp14:sizeRelV>
-                </wp:anchor>
-              </w:drawing>
-            </mc:Choice>
-            <mc:Fallback>
-              <w:pict>
-                <v:line id="Lige forbindelse 23" o:spid="_x0000_s1026" style="position:absolute;z-index:251695104;visibility:visible;mso-wrap-style:square;mso-width-percent:0;mso-height-percent:0;mso-wrap-distance-left:9pt;mso-wrap-distance-top:0;mso-wrap-distance-right:9pt;mso-wrap-distance-bottom:0;mso-position-horizontal:absolute;mso-position-horizontal-relative:text;mso-position-vertical:absolute;mso-position-vertical-relative:text;mso-width-percent:0;mso-height-percent:0;mso-width-relative:margin;mso-height-relative:margin" from="36pt,.1pt" to="145.5pt,124.15pt" o:gfxdata="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" strokecolor="#c0504d [3205]" strokeweight="3pt">
-                  <v:shadow on="t" color="black" opacity="22937f" origin=",.5" offset="0,.63889mm"/>
-                </v:line>
-              </w:pict>
-            </mc:Fallback>
-          </mc:AlternateContent>
-        </w:r>
-      </w:ins>
-      <w:r>
-        <w:rPr>
-          <w:noProof/>
-          <w:lang w:eastAsia="de-DE"/>
-        </w:rPr>
-        <mc:AlternateContent>
-          <mc:Choice Requires="wps">
-            <w:drawing>
-              <wp:anchor distT="0" distB="0" distL="114300" distR="114300" simplePos="0" relativeHeight="251697152" behindDoc="0" locked="0" layoutInCell="1" allowOverlap="1" wp14:anchorId="5C665132" wp14:editId="5C45E2D3">
-                <wp:simplePos x="0" y="0"/>
-                <wp:positionH relativeFrom="column">
-                  <wp:posOffset>1412875</wp:posOffset>
-                </wp:positionH>
-                <wp:positionV relativeFrom="paragraph">
-                  <wp:posOffset>630920</wp:posOffset>
-                </wp:positionV>
-                <wp:extent cx="675640" cy="325755"/>
-                <wp:effectExtent l="0" t="0" r="10160" b="17145"/>
-                <wp:wrapNone/>
-                <wp:docPr id="2" name="Textfeld 2"/>
-                <wp:cNvGraphicFramePr>
-                  <a:graphicFrameLocks xmlns:a="http://schemas.openxmlformats.org/drawingml/2006/main"/>
-                </wp:cNvGraphicFramePr>
-                <a:graphic xmlns:a="http://schemas.openxmlformats.org/drawingml/2006/main">
-                  <a:graphicData uri="http://schemas.microsoft.com/office/word/2010/wordprocessingShape">
-                    <wps:wsp>
-                      <wps:cNvSpPr txBox="1">
-                        <a:spLocks noChangeArrowheads="1"/>
-                      </wps:cNvSpPr>
-                      <wps:spPr bwMode="auto">
-                        <a:xfrm>
-                          <a:off x="0" y="0"/>
-                          <a:ext cx="675640" cy="325755"/>
-                        </a:xfrm>
-                        <a:prstGeom prst="rect">
-                          <a:avLst/>
-                        </a:prstGeom>
-                        <a:noFill/>
-                        <a:ln w="9525">
-                          <a:solidFill>
-                            <a:srgbClr val="000000"/>
-                          </a:solidFill>
-                          <a:miter lim="800000"/>
-                          <a:headEnd/>
-                          <a:tailEnd/>
-                        </a:ln>
-                      </wps:spPr>
-                      <wps:txbx>
-                        <w:txbxContent>
-                          <w:p>
-                            <w:pPr>
-                              <w:rPr>
-                                <w:color w:val="FFFFFF" w:themeColor="background1"/>
-                              </w:rPr>
-                            </w:pPr>
-                            <w:proofErr w:type="spellStart"/>
-                            <w:r>
-                              <w:rPr>
-                                <w:color w:val="FFFFFF" w:themeColor="background1"/>
-                              </w:rPr>
-                              <w:t>wrong</w:t>
-                            </w:r>
-                            <w:proofErr w:type="spellEnd"/>
-                          </w:p>
-                        </w:txbxContent>
-                      </wps:txbx>
-                      <wps:bodyPr rot="0" vert="horz" wrap="square" lIns="91440" tIns="45720" rIns="91440" bIns="45720" anchor="t" anchorCtr="0">
-                        <a:noAutofit/>
-                      </wps:bodyPr>
-                    </wps:wsp>
+                    </wpg:wgp>
                   </a:graphicData>
                 </a:graphic>
-                <wp14:sizeRelH relativeFrom="margin">
-                  <wp14:pctWidth>0</wp14:pctWidth>
-                </wp14:sizeRelH>
-                <wp14:sizeRelV relativeFrom="margin">
-                  <wp14:pctHeight>0</wp14:pctHeight>
-                </wp14:sizeRelV>
-              </wp:anchor>
+              </wp:inline>
             </w:drawing>
           </mc:Choice>
           <mc:Fallback>
             <w:pict>
-              <v:shape id="_x0000_s1032" type="#_x0000_t202" style="position:absolute;margin-left:111.25pt;margin-top:49.7pt;width:53.2pt;height:25.65pt;z-index:251697152;visibility:visible;mso-wrap-style:square;mso-width-percent:0;mso-height-percent:0;mso-wrap-distance-left:9pt;mso-wrap-distance-top:0;mso-wrap-distance-right:9pt;mso-wrap-distance-bottom:0;mso-position-horizontal:absolute;mso-position-horizontal-relative:text;mso-position-vertical:absolute;mso-position-vertical-relative:text;mso-width-percent:0;mso-height-percent:0;mso-width-relative:margin;mso-height-relative:margin;v-text-anchor:top" o:gfxdata="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" filled="f">
-                <v:textbox>
-                  <w:txbxContent>
-                    <w:p>
-                      <w:pPr>
-                        <w:rPr>
-                          <w:color w:val="FFFFFF" w:themeColor="background1"/>
-                        </w:rPr>
-                      </w:pPr>
-                      <w:proofErr w:type="spellStart"/>
-                      <w:r>
-                        <w:rPr>
-                          <w:color w:val="FFFFFF" w:themeColor="background1"/>
-                        </w:rPr>
-                        <w:t>wrong</w:t>
-                      </w:r>
-                      <w:proofErr w:type="spellEnd"/>
-                    </w:p>
-                  </w:txbxContent>
-                </v:textbox>
-              </v:shape>
+              <v:group id="Gruppieren 17" o:spid="_x0000_s1032" style="width:456.05pt;height:126.5pt;mso-position-horizontal-relative:char;mso-position-vertical-relative:line" coordsize="57919,16065" o:gfxdata="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">
+                <v:group id="Gruppieren 60" o:spid="_x0000_s1033" style="position:absolute;top:127;width:22136;height:15811" coordorigin=",127" coordsize="22136,15811" o:gfxdata="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">
+                  <v:shapetype id="_x0000_t75" coordsize="21600,21600" o:spt="75" o:preferrelative="t" path="m@4@5l@4@11@9@11@9@5xe" filled="f" stroked="f">
+                    <v:stroke joinstyle="miter"/>
+                    <v:formulas>
+                      <v:f eqn="if lineDrawn pixelLineWidth 0"/>
+                      <v:f eqn="sum @0 1 0"/>
+                      <v:f eqn="sum 0 0 @1"/>
+                      <v:f eqn="prod @2 1 2"/>
+                      <v:f eqn="prod @3 21600 pixelWidth"/>
+                      <v:f eqn="prod @3 21600 pixelHeight"/>
+                      <v:f eqn="sum @0 0 1"/>
+                      <v:f eqn="prod @6 1 2"/>
+                      <v:f eqn="prod @7 21600 pixelWidth"/>
+                      <v:f eqn="sum @8 21600 0"/>
+                      <v:f eqn="prod @7 21600 pixelHeight"/>
+                      <v:f eqn="sum @10 21600 0"/>
+                    </v:formulas>
+                    <v:path o:extrusionok="f" gradientshapeok="t" o:connecttype="rect"/>
+                    <o:lock v:ext="edit" aspectratio="t"/>
+                  </v:shapetype>
+                  <v:shape id="Grafik 61" o:spid="_x0000_s1034" type="#_x0000_t75" style="position:absolute;top:127;width:22136;height:15811;visibility:visible;mso-wrap-style:square" o:gfxdata="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">
+                    <v:imagedata r:id="rId33" o:title=""/>
+                  </v:shape>
+                  <v:line id="Lige forbindelse 23" o:spid="_x0000_s1035" style="position:absolute;visibility:visible;mso-wrap-style:square" from="4684,327" to="18312,15887" o:connectortype="straight" o:gfxdata="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" strokecolor="#c0504d [3205]" strokeweight="3pt">
+                    <v:shadow on="t" color="black" opacity="22937f" origin=",.5" offset="0,.63889mm"/>
+                  </v:line>
+                  <v:shape id="_x0000_s1036" type="#_x0000_t202" style="position:absolute;left:14122;top:7296;width:7961;height:3258;visibility:visible;mso-wrap-style:square;v-text-anchor:top" o:gfxdata="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" filled="f" stroked="f">
+                    <v:textbox>
+                      <w:txbxContent>
+                        <w:p>
+                          <w:pPr>
+                            <w:pStyle w:val="StandardWeb"/>
+                            <w:spacing w:before="0" w:beforeAutospacing="0" w:after="200" w:afterAutospacing="0" w:line="276" w:lineRule="auto"/>
+                          </w:pPr>
+                          <w:proofErr w:type="spellStart"/>
+                          <w:r>
+                            <w:rPr>
+                              <w:rFonts w:ascii="Frutiger 45 Light" w:eastAsia="Calibri" w:hAnsi="Frutiger 45 Light"/>
+                              <w:color w:val="FFFFFF"/>
+                              <w:kern w:val="24"/>
+                              <w:sz w:val="22"/>
+                              <w:szCs w:val="22"/>
+                            </w:rPr>
+                            <w:t>wrong</w:t>
+                          </w:r>
+                          <w:proofErr w:type="spellEnd"/>
+                        </w:p>
+                      </w:txbxContent>
+                    </v:textbox>
+                  </v:shape>
+                </v:group>
+                <v:group id="Gruppieren 256" o:spid="_x0000_s1037" style="position:absolute;left:35497;width:22422;height:16065" coordorigin="35497" coordsize="22421,16065" o:gfxdata="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">
+                  <v:shape id="Grafik 257" o:spid="_x0000_s1038" type="#_x0000_t75" style="position:absolute;left:35497;width:22422;height:16021;visibility:visible;mso-wrap-style:square" o:gfxdata="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">
+                    <v:imagedata r:id="rId34" o:title=""/>
+                  </v:shape>
+                  <v:shape id="Textfeld 35" o:spid="_x0000_s1039" type="#_x0000_t202" style="position:absolute;left:50381;top:7290;width:6757;height:3257;visibility:visible;mso-wrap-style:square;v-text-anchor:top" o:gfxdata="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" filled="f">
+                    <v:textbox>
+                      <w:txbxContent>
+                        <w:p>
+                          <w:pPr>
+                            <w:pStyle w:val="StandardWeb"/>
+                            <w:spacing w:before="0" w:beforeAutospacing="0" w:after="200" w:afterAutospacing="0" w:line="276" w:lineRule="auto"/>
+                          </w:pPr>
+                          <w:r>
+                            <w:rPr>
+                              <w:rFonts w:ascii="Frutiger 45 Light" w:eastAsia="Calibri" w:hAnsi="Frutiger 45 Light"/>
+                              <w:color w:val="FFFFFF"/>
+                              <w:kern w:val="24"/>
+                              <w:sz w:val="22"/>
+                              <w:szCs w:val="22"/>
+                            </w:rPr>
+                            <w:t>OK</w:t>
+                          </w:r>
+                        </w:p>
+                      </w:txbxContent>
+                    </v:textbox>
+                  </v:shape>
+                  <v:line id="Lige forbindelse 2" o:spid="_x0000_s1040" style="position:absolute;visibility:visible;mso-wrap-style:square" from="47549,25" to="47549,16065" o:connectortype="straight" o:gfxdata="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" strokecolor="#9bbb59 [3206]" strokeweight="3pt">
+                    <v:shadow on="t" color="black" opacity="22937f" origin=",.5" offset="0,.63889mm"/>
+                  </v:line>
+                </v:group>
+                <v:shapetype id="_x0000_t13" coordsize="21600,21600" o:spt="13" adj="16200,5400" path="m@0,l@0@1,0@1,0@2@0@2@0,21600,21600,10800xe">
+                  <v:stroke joinstyle="miter"/>
+                  <v:formulas>
+                    <v:f eqn="val #0"/>
+                    <v:f eqn="val #1"/>
+                    <v:f eqn="sum height 0 #1"/>
+                    <v:f eqn="sum 10800 0 #1"/>
+                    <v:f eqn="sum width 0 #0"/>
+                    <v:f eqn="prod @4 @3 10800"/>
+                    <v:f eqn="sum width 0 @5"/>
+                  </v:formulas>
+                  <v:path o:connecttype="custom" o:connectlocs="@0,0;0,10800;@0,21600;21600,10800" o:connectangles="270,180,90,0" textboxrect="0,@1,@6,@2"/>
+                  <v:handles>
+                    <v:h position="#0,#1" xrange="0,21600" yrange="0,10800"/>
+                  </v:handles>
+                </v:shapetype>
+                <v:shape id="Pfeil nach rechts 260" o:spid="_x0000_s1041" type="#_x0000_t13" style="position:absolute;left:25576;top:7205;width:6481;height:1655;visibility:visible;mso-wrap-style:square;v-text-anchor:middle" o:gfxdata="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" adj="18842" fillcolor="#4f81bd [3204]" strokecolor="#243f60 [1604]" strokeweight="2pt"/>
+                <w10:anchorlock/>
+              </v:group>
             </w:pict>
           </mc:Fallback>
         </mc:AlternateContent>
       </w:r>
-      <w:ins w:id="67" w:author="Michal Powalko" w:date="2018-04-24T14:39:00Z">
-        <w:r>
-          <w:rPr>
-            <w:noProof/>
-            <w:lang w:eastAsia="de-DE"/>
-          </w:rPr>
-          <mc:AlternateContent>
-            <mc:Choice Requires="wps">
-              <w:drawing>
-                <wp:anchor distT="0" distB="0" distL="114300" distR="114300" simplePos="0" relativeHeight="251701248" behindDoc="0" locked="0" layoutInCell="1" allowOverlap="1" wp14:anchorId="001B9591" wp14:editId="3D459825">
-                  <wp:simplePos x="0" y="0"/>
-                  <wp:positionH relativeFrom="column">
-                    <wp:posOffset>4759325</wp:posOffset>
-                  </wp:positionH>
-                  <wp:positionV relativeFrom="paragraph">
-                    <wp:posOffset>36195</wp:posOffset>
-                  </wp:positionV>
-                  <wp:extent cx="0" cy="1604010"/>
-                  <wp:effectExtent l="76200" t="19050" r="76200" b="72390"/>
-                  <wp:wrapNone/>
-                  <wp:docPr id="36" name="Lige forbindelse 2"/>
-                  <wp:cNvGraphicFramePr/>
-                  <a:graphic xmlns:a="http://schemas.openxmlformats.org/drawingml/2006/main">
-                    <a:graphicData uri="http://schemas.microsoft.com/office/word/2010/wordprocessingShape">
-                      <wps:wsp>
-                        <wps:cNvCnPr/>
-                        <wps:spPr>
-                          <a:xfrm>
-                            <a:off x="0" y="0"/>
-                            <a:ext cx="0" cy="1604010"/>
-                          </a:xfrm>
-                          <a:prstGeom prst="line">
-                            <a:avLst/>
-                          </a:prstGeom>
-                        </wps:spPr>
-                        <wps:style>
-                          <a:lnRef idx="3">
-                            <a:schemeClr val="accent3"/>
-                          </a:lnRef>
-                          <a:fillRef idx="0">
-                            <a:schemeClr val="accent3"/>
-                          </a:fillRef>
-                          <a:effectRef idx="2">
-                            <a:schemeClr val="accent3"/>
-                          </a:effectRef>
-                          <a:fontRef idx="minor">
-                            <a:schemeClr val="tx1"/>
-                          </a:fontRef>
-                        </wps:style>
-                        <wps:bodyPr/>
-                      </wps:wsp>
-                    </a:graphicData>
-                  </a:graphic>
-                  <wp14:sizeRelH relativeFrom="margin">
-                    <wp14:pctWidth>0</wp14:pctWidth>
-                  </wp14:sizeRelH>
-                </wp:anchor>
-              </w:drawing>
-            </mc:Choice>
-            <mc:Fallback>
-              <w:pict>
-                <v:line id="Lige forbindelse 2" o:spid="_x0000_s1026" style="position:absolute;z-index:251701248;visibility:visible;mso-wrap-style:square;mso-width-percent:0;mso-wrap-distance-left:9pt;mso-wrap-distance-top:0;mso-wrap-distance-right:9pt;mso-wrap-distance-bottom:0;mso-position-horizontal:absolute;mso-position-horizontal-relative:text;mso-position-vertical:absolute;mso-position-vertical-relative:text;mso-width-percent:0;mso-width-relative:margin" from="374.75pt,2.85pt" to="374.75pt,129.15pt" o:gfxdata="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" strokecolor="#9bbb59 [3206]" strokeweight="3pt">
-                  <v:shadow on="t" color="black" opacity="22937f" origin=",.5" offset="0,.63889mm"/>
-                </v:line>
-              </w:pict>
-            </mc:Fallback>
-          </mc:AlternateContent>
-        </w:r>
-      </w:ins>
-      <w:r>
-        <w:rPr>
-          <w:noProof/>
-          <w:lang w:eastAsia="de-DE"/>
-        </w:rPr>
-        <mc:AlternateContent>
-          <mc:Choice Requires="wps">
-            <w:drawing>
-              <wp:anchor distT="0" distB="0" distL="114300" distR="114300" simplePos="0" relativeHeight="251699200" behindDoc="0" locked="0" layoutInCell="1" allowOverlap="1" wp14:anchorId="31EA8D53" wp14:editId="0E3C6EC4">
-                <wp:simplePos x="0" y="0"/>
-                <wp:positionH relativeFrom="column">
-                  <wp:posOffset>5042913</wp:posOffset>
-                </wp:positionH>
-                <wp:positionV relativeFrom="paragraph">
-                  <wp:posOffset>662305</wp:posOffset>
-                </wp:positionV>
-                <wp:extent cx="676072" cy="325877"/>
-                <wp:effectExtent l="0" t="0" r="10160" b="17145"/>
-                <wp:wrapNone/>
-                <wp:docPr id="35" name="Textfeld 35"/>
-                <wp:cNvGraphicFramePr>
-                  <a:graphicFrameLocks xmlns:a="http://schemas.openxmlformats.org/drawingml/2006/main"/>
-                </wp:cNvGraphicFramePr>
-                <a:graphic xmlns:a="http://schemas.openxmlformats.org/drawingml/2006/main">
-                  <a:graphicData uri="http://schemas.microsoft.com/office/word/2010/wordprocessingShape">
-                    <wps:wsp>
-                      <wps:cNvSpPr txBox="1">
-                        <a:spLocks noChangeArrowheads="1"/>
-                      </wps:cNvSpPr>
-                      <wps:spPr bwMode="auto">
-                        <a:xfrm>
-                          <a:off x="0" y="0"/>
-                          <a:ext cx="676072" cy="325877"/>
-                        </a:xfrm>
-                        <a:prstGeom prst="rect">
-                          <a:avLst/>
-                        </a:prstGeom>
-                        <a:noFill/>
-                        <a:ln w="9525">
-                          <a:solidFill>
-                            <a:srgbClr val="000000"/>
-                          </a:solidFill>
-                          <a:miter lim="800000"/>
-                          <a:headEnd/>
-                          <a:tailEnd/>
-                        </a:ln>
-                      </wps:spPr>
-                      <wps:txbx>
-                        <w:txbxContent>
-                          <w:p>
-                            <w:pPr>
-                              <w:rPr>
-                                <w:color w:val="FFFFFF" w:themeColor="background1"/>
-                              </w:rPr>
-                            </w:pPr>
-                            <w:r>
-                              <w:rPr>
-                                <w:color w:val="FFFFFF" w:themeColor="background1"/>
-                              </w:rPr>
-                              <w:t>OK</w:t>
-                            </w:r>
-                          </w:p>
-                        </w:txbxContent>
-                      </wps:txbx>
-                      <wps:bodyPr rot="0" vert="horz" wrap="square" lIns="91440" tIns="45720" rIns="91440" bIns="45720" anchor="t" anchorCtr="0">
-                        <a:noAutofit/>
-                      </wps:bodyPr>
-                    </wps:wsp>
-                  </a:graphicData>
-                </a:graphic>
-                <wp14:sizeRelH relativeFrom="margin">
-                  <wp14:pctWidth>0</wp14:pctWidth>
-                </wp14:sizeRelH>
-                <wp14:sizeRelV relativeFrom="margin">
-                  <wp14:pctHeight>0</wp14:pctHeight>
-                </wp14:sizeRelV>
-              </wp:anchor>
-            </w:drawing>
-          </mc:Choice>
-          <mc:Fallback>
-            <w:pict>
-              <v:shape id="Textfeld 35" o:spid="_x0000_s1033" type="#_x0000_t202" style="position:absolute;margin-left:397.1pt;margin-top:52.15pt;width:53.25pt;height:25.65pt;z-index:251699200;visibility:visible;mso-wrap-style:square;mso-width-percent:0;mso-height-percent:0;mso-wrap-distance-left:9pt;mso-wrap-distance-top:0;mso-wrap-distance-right:9pt;mso-wrap-distance-bottom:0;mso-position-horizontal:absolute;mso-position-horizontal-relative:text;mso-position-vertical:absolute;mso-position-vertical-relative:text;mso-width-percent:0;mso-height-percent:0;mso-width-relative:margin;mso-height-relative:margin;v-text-anchor:top" o:gfxdata="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" filled="f">
-                <v:textbox>
-                  <w:txbxContent>
-                    <w:p>
-                      <w:pPr>
-                        <w:rPr>
-                          <w:color w:val="FFFFFF" w:themeColor="background1"/>
-                        </w:rPr>
-                      </w:pPr>
-                      <w:r>
-                        <w:rPr>
-                          <w:color w:val="FFFFFF" w:themeColor="background1"/>
-                        </w:rPr>
-                        <w:t>OK</w:t>
-                      </w:r>
-                    </w:p>
-                  </w:txbxContent>
-                </v:textbox>
-              </v:shape>
-            </w:pict>
-          </mc:Fallback>
-        </mc:AlternateContent>
-      </w:r>
-      <w:r>
-        <w:rPr>
-          <w:noProof/>
-          <w:lang w:eastAsia="de-DE"/>
-        </w:rPr>
-        <w:drawing>
-          <wp:anchor distT="0" distB="0" distL="114300" distR="114300" simplePos="0" relativeHeight="251668480" behindDoc="0" locked="0" layoutInCell="1" allowOverlap="1" wp14:anchorId="22FEC426" wp14:editId="22B7AF50">
-            <wp:simplePos x="0" y="0"/>
-            <wp:positionH relativeFrom="column">
-              <wp:posOffset>3554441</wp:posOffset>
-            </wp:positionH>
-            <wp:positionV relativeFrom="paragraph">
-              <wp:posOffset>33953</wp:posOffset>
-            </wp:positionV>
-            <wp:extent cx="2242800" cy="1602326"/>
-            <wp:effectExtent l="0" t="0" r="5715" b="0"/>
-            <wp:wrapNone/>
-            <wp:docPr id="25" name="Grafik 25"/>
-            <wp:cNvGraphicFramePr>
-              <a:graphicFrameLocks xmlns:a="http://schemas.openxmlformats.org/drawingml/2006/main" noChangeAspect="1"/>
-            </wp:cNvGraphicFramePr>
-            <a:graphic xmlns:a="http://schemas.openxmlformats.org/drawingml/2006/main">
-              <a:graphicData uri="http://schemas.openxmlformats.org/drawingml/2006/picture">
-                <pic:pic xmlns:pic="http://schemas.openxmlformats.org/drawingml/2006/picture">
-                  <pic:nvPicPr>
-                    <pic:cNvPr id="0" name="Mondrand-ausgerichtet.jpg"/>
-                    <pic:cNvPicPr/>
-                  </pic:nvPicPr>
-                  <pic:blipFill>
-                    <a:blip r:embed="rId31" cstate="print">
-                      <a:extLst>
-                        <a:ext uri="{28A0092B-C50C-407E-A947-70E740481C1C}">
-                          <a14:useLocalDpi xmlns:a14="http://schemas.microsoft.com/office/drawing/2010/main" val="0"/>
-                        </a:ext>
-                      </a:extLst>
-                    </a:blip>
-                    <a:stretch>
-                      <a:fillRect/>
-                    </a:stretch>
-                  </pic:blipFill>
-                  <pic:spPr>
-                    <a:xfrm>
-                      <a:off x="0" y="0"/>
-                      <a:ext cx="2242800" cy="1602326"/>
-                    </a:xfrm>
-                    <a:prstGeom prst="rect">
-                      <a:avLst/>
-                    </a:prstGeom>
-                  </pic:spPr>
-                </pic:pic>
-              </a:graphicData>
-            </a:graphic>
-            <wp14:sizeRelH relativeFrom="margin">
-              <wp14:pctWidth>0</wp14:pctWidth>
-            </wp14:sizeRelH>
-            <wp14:sizeRelV relativeFrom="margin">
-              <wp14:pctHeight>0</wp14:pctHeight>
-            </wp14:sizeRelV>
-          </wp:anchor>
-        </w:drawing>
-      </w:r>
-      <w:r>
-        <w:rPr>
-          <w:noProof/>
-          <w:lang w:eastAsia="de-DE"/>
-        </w:rPr>
-        <w:drawing>
-          <wp:inline distT="0" distB="0" distL="0" distR="0" wp14:anchorId="799CE252" wp14:editId="12A35861">
-            <wp:extent cx="2214000" cy="1581750"/>
-            <wp:effectExtent l="0" t="0" r="0" b="0"/>
-            <wp:docPr id="22" name="Grafik 22"/>
-            <wp:cNvGraphicFramePr>
-              <a:graphicFrameLocks xmlns:a="http://schemas.openxmlformats.org/drawingml/2006/main" noChangeAspect="1"/>
-            </wp:cNvGraphicFramePr>
-            <a:graphic xmlns:a="http://schemas.openxmlformats.org/drawingml/2006/main">
-              <a:graphicData uri="http://schemas.openxmlformats.org/drawingml/2006/picture">
-                <pic:pic xmlns:pic="http://schemas.openxmlformats.org/drawingml/2006/picture">
-                  <pic:nvPicPr>
-                    <pic:cNvPr id="0" name="Mondrand-gedreht.jpg"/>
-                    <pic:cNvPicPr/>
-                  </pic:nvPicPr>
-                  <pic:blipFill>
-                    <a:blip r:embed="rId32" cstate="print">
-                      <a:extLst>
-                        <a:ext uri="{28A0092B-C50C-407E-A947-70E740481C1C}">
-                          <a14:useLocalDpi xmlns:a14="http://schemas.microsoft.com/office/drawing/2010/main" val="0"/>
-                        </a:ext>
-                      </a:extLst>
-                    </a:blip>
-                    <a:stretch>
-                      <a:fillRect/>
-                    </a:stretch>
-                  </pic:blipFill>
-                  <pic:spPr>
-                    <a:xfrm>
-                      <a:off x="0" y="0"/>
-                      <a:ext cx="2214000" cy="1581750"/>
-                    </a:xfrm>
-                    <a:prstGeom prst="rect">
-                      <a:avLst/>
-                    </a:prstGeom>
-                  </pic:spPr>
-                </pic:pic>
-              </a:graphicData>
-            </a:graphic>
-          </wp:inline>
-        </w:drawing>
-      </w:r>
-      <w:r>
-        <w:rPr>
-          <w:lang w:val="en-US" w:eastAsia="de-DE"/>
-        </w:rPr>
-        <w:tab/>
-      </w:r>
-      <m:oMath>
-        <m:r>
-          <w:rPr>
-            <w:rFonts w:ascii="Cambria Math" w:hAnsi="Cambria Math"/>
-            <w:position w:val="28"/>
-            <w:sz w:val="144"/>
-            <w:szCs w:val="144"/>
-            <w:lang w:val="en-US" w:eastAsia="de-DE"/>
-          </w:rPr>
-          <m:t>→</m:t>
-        </m:r>
-      </m:oMath>
     </w:p>
     <w:p>
       <w:pPr>
@@ -11637,600 +11551,600 @@
           <w:lang w:val="en-US"/>
         </w:rPr>
       </w:pPr>
-      <w:bookmarkStart w:id="68" w:name="_Ref436315061"/>
-      <w:bookmarkStart w:id="69" w:name="_Toc510165782"/>
+      <w:bookmarkStart w:id="65" w:name="_Ref436315061"/>
+      <w:bookmarkStart w:id="66" w:name="_Toc510165782"/>
       <w:r>
         <w:rPr>
           <w:lang w:val="en-US"/>
         </w:rPr>
         <w:t>Selection and Positioning of the Focus Area</w:t>
       </w:r>
+      <w:bookmarkEnd w:id="65"/>
+      <w:bookmarkEnd w:id="66"/>
+    </w:p>
+    <w:p>
+      <w:pPr>
+        <w:rPr>
+          <w:lang w:val="en-US" w:eastAsia="de-DE"/>
+        </w:rPr>
+      </w:pPr>
+      <w:r>
+        <w:rPr>
+          <w:lang w:val="en-US" w:eastAsia="de-DE"/>
+        </w:rPr>
+        <w:t xml:space="preserve">Before recording </w:t>
+      </w:r>
+      <w:r>
+        <w:rPr>
+          <w:lang w:val="en-US" w:eastAsia="de-DE"/>
+        </w:rPr>
+        <w:t>the videos</w:t>
+      </w:r>
+      <w:r>
+        <w:rPr>
+          <w:lang w:val="en-US" w:eastAsia="de-DE"/>
+        </w:rPr>
+        <w:t>,</w:t>
+      </w:r>
+      <w:r>
+        <w:rPr>
+          <w:lang w:val="en-US" w:eastAsia="de-DE"/>
+        </w:rPr>
+        <w:t xml:space="preserve"> the </w:t>
+      </w:r>
+      <w:r>
+        <w:rPr>
+          <w:lang w:val="en-US" w:eastAsia="de-DE"/>
+        </w:rPr>
+        <w:t xml:space="preserve">precise </w:t>
+      </w:r>
+      <w:r>
+        <w:rPr>
+          <w:lang w:val="en-US" w:eastAsia="de-DE"/>
+        </w:rPr>
+        <w:t xml:space="preserve">telescope focus has to be </w:t>
+      </w:r>
+      <w:r>
+        <w:rPr>
+          <w:lang w:val="en-US" w:eastAsia="de-DE"/>
+        </w:rPr>
+        <w:t>set</w:t>
+      </w:r>
+      <w:r>
+        <w:rPr>
+          <w:lang w:val="en-US" w:eastAsia="de-DE"/>
+        </w:rPr>
+        <w:t xml:space="preserve">. </w:t>
+      </w:r>
+      <w:r>
+        <w:rPr>
+          <w:lang w:val="en-US" w:eastAsia="de-DE"/>
+        </w:rPr>
+        <w:t>In the configuration dialog t</w:t>
+      </w:r>
+      <w:r>
+        <w:rPr>
+          <w:lang w:val="en-US" w:eastAsia="de-DE"/>
+        </w:rPr>
+        <w:t xml:space="preserve">he user can </w:t>
+      </w:r>
+      <w:r>
+        <w:rPr>
+          <w:lang w:val="en-US" w:eastAsia="de-DE"/>
+        </w:rPr>
+        <w:t>choose to focus</w:t>
+      </w:r>
+      <w:r>
+        <w:rPr>
+          <w:lang w:val="en-US" w:eastAsia="de-DE"/>
+        </w:rPr>
+        <w:t xml:space="preserve"> on a nearby star or on a surface area. </w:t>
+      </w:r>
+      <w:r>
+        <w:rPr>
+          <w:lang w:val="en-US" w:eastAsia="de-DE"/>
+        </w:rPr>
+        <w:t>If a</w:t>
+      </w:r>
+      <w:r>
+        <w:rPr>
+          <w:lang w:val="en-US" w:eastAsia="de-DE"/>
+        </w:rPr>
+        <w:t xml:space="preserve"> surface area</w:t>
+      </w:r>
+      <w:r>
+        <w:rPr>
+          <w:lang w:val="en-US" w:eastAsia="de-DE"/>
+        </w:rPr>
+        <w:t xml:space="preserve"> on the </w:t>
+      </w:r>
+      <w:r>
+        <w:rPr>
+          <w:lang w:val="en-US" w:eastAsia="de-DE"/>
+        </w:rPr>
+        <w:t>M</w:t>
+      </w:r>
+      <w:r>
+        <w:rPr>
+          <w:lang w:val="en-US" w:eastAsia="de-DE"/>
+        </w:rPr>
+        <w:t xml:space="preserve">oon </w:t>
+      </w:r>
+      <w:r>
+        <w:rPr>
+          <w:lang w:val="en-US" w:eastAsia="de-DE"/>
+        </w:rPr>
+        <w:t xml:space="preserve">is used for focusing, it </w:t>
+      </w:r>
+      <w:r>
+        <w:rPr>
+          <w:lang w:val="en-US" w:eastAsia="de-DE"/>
+        </w:rPr>
+        <w:t>should be bright enough</w:t>
+      </w:r>
+      <w:r>
+        <w:rPr>
+          <w:lang w:val="en-US" w:eastAsia="de-DE"/>
+        </w:rPr>
+        <w:t xml:space="preserve"> </w:t>
+      </w:r>
+      <w:r>
+        <w:rPr>
+          <w:lang w:val="en-US" w:eastAsia="de-DE"/>
+        </w:rPr>
+        <w:t xml:space="preserve">and contain </w:t>
+      </w:r>
+      <w:r>
+        <w:rPr>
+          <w:lang w:val="en-US" w:eastAsia="de-DE"/>
+        </w:rPr>
+        <w:t>sufficient</w:t>
+      </w:r>
+      <w:r>
+        <w:rPr>
+          <w:lang w:val="en-US" w:eastAsia="de-DE"/>
+        </w:rPr>
+        <w:t xml:space="preserve"> </w:t>
+      </w:r>
+      <w:r>
+        <w:rPr>
+          <w:lang w:val="en-US" w:eastAsia="de-DE"/>
+        </w:rPr>
+        <w:t xml:space="preserve">high-contrast features, so that focus </w:t>
+      </w:r>
+      <w:r>
+        <w:rPr>
+          <w:lang w:val="en-US" w:eastAsia="de-DE"/>
+        </w:rPr>
+        <w:t>errors are recognized as easily as possible</w:t>
+      </w:r>
+      <w:r>
+        <w:rPr>
+          <w:lang w:val="en-US" w:eastAsia="de-DE"/>
+        </w:rPr>
+        <w:t xml:space="preserve">. </w:t>
+      </w:r>
+      <w:proofErr w:type="spellStart"/>
+      <w:r>
+        <w:rPr>
+          <w:lang w:val="en-US" w:eastAsia="de-DE"/>
+        </w:rPr>
+        <w:t>MoonPanoramaMaker</w:t>
+      </w:r>
+      <w:proofErr w:type="spellEnd"/>
+      <w:r>
+        <w:rPr>
+          <w:lang w:val="en-US" w:eastAsia="de-DE"/>
+        </w:rPr>
+        <w:t xml:space="preserve"> can record t</w:t>
+      </w:r>
+      <w:r>
+        <w:rPr>
+          <w:lang w:val="en-US" w:eastAsia="de-DE"/>
+        </w:rPr>
+        <w:t xml:space="preserve">he position of the focus area </w:t>
+      </w:r>
+      <w:r>
+        <w:rPr>
+          <w:lang w:val="en-US" w:eastAsia="de-DE"/>
+        </w:rPr>
+        <w:t>or</w:t>
+      </w:r>
+      <w:r>
+        <w:rPr>
+          <w:lang w:val="en-US" w:eastAsia="de-DE"/>
+        </w:rPr>
+        <w:t xml:space="preserve"> star </w:t>
+      </w:r>
+      <w:r>
+        <w:rPr>
+          <w:lang w:val="en-US" w:eastAsia="de-DE"/>
+        </w:rPr>
+        <w:t xml:space="preserve">and move the telescope back to this position later in the workflow for refocusing. To </w:t>
+      </w:r>
+      <w:r>
+        <w:rPr>
+          <w:lang w:val="en-US" w:eastAsia="de-DE"/>
+        </w:rPr>
+        <w:t>register the focus position</w:t>
+      </w:r>
+      <w:r>
+        <w:rPr>
+          <w:lang w:val="en-US" w:eastAsia="de-DE"/>
+        </w:rPr>
+        <w:t xml:space="preserve">, the user </w:t>
+      </w:r>
+      <w:r>
+        <w:rPr>
+          <w:lang w:val="en-US" w:eastAsia="de-DE"/>
+        </w:rPr>
+        <w:t xml:space="preserve">presses the </w:t>
+      </w:r>
+      <w:r>
+        <w:rPr>
+          <w:lang w:val="en-US" w:eastAsia="de-DE"/>
+        </w:rPr>
+        <w:t xml:space="preserve">GUI button “Select </w:t>
+      </w:r>
+      <w:r>
+        <w:rPr>
+          <w:lang w:val="en-US" w:eastAsia="de-DE"/>
+        </w:rPr>
+        <w:t>f</w:t>
+      </w:r>
+      <w:r>
+        <w:rPr>
+          <w:lang w:val="en-US" w:eastAsia="de-DE"/>
+        </w:rPr>
+        <w:t xml:space="preserve">ocus </w:t>
+      </w:r>
+      <w:r>
+        <w:rPr>
+          <w:lang w:val="en-US" w:eastAsia="de-DE"/>
+        </w:rPr>
+        <w:t>a</w:t>
+      </w:r>
+      <w:r>
+        <w:rPr>
+          <w:lang w:val="en-US" w:eastAsia="de-DE"/>
+        </w:rPr>
+        <w:t>rea”</w:t>
+      </w:r>
+      <w:r>
+        <w:rPr>
+          <w:lang w:val="en-US" w:eastAsia="de-DE"/>
+        </w:rPr>
+        <w:t xml:space="preserve"> / “Select </w:t>
+      </w:r>
+      <w:r>
+        <w:rPr>
+          <w:lang w:val="en-US" w:eastAsia="de-DE"/>
+        </w:rPr>
+        <w:t>f</w:t>
+      </w:r>
+      <w:r>
+        <w:rPr>
+          <w:lang w:val="en-US" w:eastAsia="de-DE"/>
+        </w:rPr>
+        <w:t xml:space="preserve">ocus </w:t>
+      </w:r>
+      <w:r>
+        <w:rPr>
+          <w:lang w:val="en-US" w:eastAsia="de-DE"/>
+        </w:rPr>
+        <w:t>s</w:t>
+      </w:r>
+      <w:r>
+        <w:rPr>
+          <w:lang w:val="en-US" w:eastAsia="de-DE"/>
+        </w:rPr>
+        <w:t xml:space="preserve">tar” and moves </w:t>
+      </w:r>
+      <w:r>
+        <w:rPr>
+          <w:lang w:val="en-US" w:eastAsia="de-DE"/>
+        </w:rPr>
+        <w:t>the telescope to the selected</w:t>
+      </w:r>
+      <w:r>
+        <w:rPr>
+          <w:lang w:val="en-US" w:eastAsia="de-DE"/>
+        </w:rPr>
+        <w:t xml:space="preserve"> place using the arrow keys (either on the hand controller or</w:t>
+      </w:r>
+      <w:r>
+        <w:rPr>
+          <w:lang w:val="en-US" w:eastAsia="de-DE"/>
+        </w:rPr>
+        <w:t xml:space="preserve"> </w:t>
+      </w:r>
+      <w:r>
+        <w:rPr>
+          <w:lang w:val="en-US" w:eastAsia="de-DE"/>
+        </w:rPr>
+        <w:t>computer</w:t>
+      </w:r>
+      <w:r>
+        <w:rPr>
+          <w:lang w:val="en-US" w:eastAsia="de-DE"/>
+        </w:rPr>
+        <w:t>, see above</w:t>
+      </w:r>
+      <w:r>
+        <w:rPr>
+          <w:lang w:val="en-US" w:eastAsia="de-DE"/>
+        </w:rPr>
+        <w:t>)</w:t>
+      </w:r>
+      <w:r>
+        <w:rPr>
+          <w:lang w:val="en-US" w:eastAsia="de-DE"/>
+        </w:rPr>
+        <w:t xml:space="preserve">. When the telescope points </w:t>
+      </w:r>
+      <w:r>
+        <w:rPr>
+          <w:lang w:val="en-US" w:eastAsia="de-DE"/>
+        </w:rPr>
+        <w:t>at</w:t>
+      </w:r>
+      <w:r>
+        <w:rPr>
+          <w:lang w:val="en-US" w:eastAsia="de-DE"/>
+        </w:rPr>
+        <w:t xml:space="preserve"> the desired position</w:t>
+      </w:r>
+      <w:r>
+        <w:rPr>
+          <w:lang w:val="en-US" w:eastAsia="de-DE"/>
+        </w:rPr>
+        <w:t xml:space="preserve">, the </w:t>
+      </w:r>
+      <w:r>
+        <w:rPr>
+          <w:lang w:val="en-US" w:eastAsia="de-DE"/>
+        </w:rPr>
+        <w:t xml:space="preserve">user </w:t>
+      </w:r>
+      <w:r>
+        <w:rPr>
+          <w:lang w:val="en-US" w:eastAsia="de-DE"/>
+        </w:rPr>
+        <w:t>registers</w:t>
+      </w:r>
+      <w:r>
+        <w:rPr>
+          <w:lang w:val="en-US" w:eastAsia="de-DE"/>
+        </w:rPr>
+        <w:t xml:space="preserve"> </w:t>
+      </w:r>
+      <w:r>
+        <w:rPr>
+          <w:lang w:val="en-US" w:eastAsia="de-DE"/>
+        </w:rPr>
+        <w:t>it</w:t>
+      </w:r>
+      <w:r>
+        <w:rPr>
+          <w:lang w:val="en-US" w:eastAsia="de-DE"/>
+        </w:rPr>
+        <w:t xml:space="preserve"> by pressing </w:t>
+      </w:r>
+      <w:r>
+        <w:rPr>
+          <w:lang w:val="en-US" w:eastAsia="de-DE"/>
+        </w:rPr>
+        <w:t>“</w:t>
+      </w:r>
+      <w:r>
+        <w:rPr>
+          <w:lang w:val="en-US" w:eastAsia="de-DE"/>
+        </w:rPr>
+        <w:t>E</w:t>
+      </w:r>
+      <w:r>
+        <w:rPr>
+          <w:lang w:val="en-US" w:eastAsia="de-DE"/>
+        </w:rPr>
+        <w:t>nter”</w:t>
+      </w:r>
+      <w:r>
+        <w:rPr>
+          <w:lang w:val="en-US" w:eastAsia="de-DE"/>
+        </w:rPr>
+        <w:t>. Later on, when during the image acquisition process the focus is to be re-adjusted, the GUI button “</w:t>
+      </w:r>
+      <w:proofErr w:type="spellStart"/>
+      <w:r>
+        <w:rPr>
+          <w:lang w:val="en-US" w:eastAsia="de-DE"/>
+        </w:rPr>
+        <w:t>Go</w:t>
+      </w:r>
+      <w:r>
+        <w:rPr>
+          <w:lang w:val="en-US" w:eastAsia="de-DE"/>
+        </w:rPr>
+        <w:t>T</w:t>
+      </w:r>
+      <w:r>
+        <w:rPr>
+          <w:lang w:val="en-US" w:eastAsia="de-DE"/>
+        </w:rPr>
+        <w:t>o</w:t>
+      </w:r>
+      <w:proofErr w:type="spellEnd"/>
+      <w:r>
+        <w:rPr>
+          <w:lang w:val="en-US" w:eastAsia="de-DE"/>
+        </w:rPr>
+        <w:t xml:space="preserve"> </w:t>
+      </w:r>
+      <w:r>
+        <w:rPr>
+          <w:lang w:val="en-US" w:eastAsia="de-DE"/>
+        </w:rPr>
+        <w:t>f</w:t>
+      </w:r>
+      <w:r>
+        <w:rPr>
+          <w:lang w:val="en-US" w:eastAsia="de-DE"/>
+        </w:rPr>
+        <w:t xml:space="preserve">ocus </w:t>
+      </w:r>
+      <w:r>
+        <w:rPr>
+          <w:lang w:val="en-US" w:eastAsia="de-DE"/>
+        </w:rPr>
+        <w:t>a</w:t>
+      </w:r>
+      <w:r>
+        <w:rPr>
+          <w:lang w:val="en-US" w:eastAsia="de-DE"/>
+        </w:rPr>
+        <w:t xml:space="preserve">rea” </w:t>
+      </w:r>
+      <w:r>
+        <w:rPr>
+          <w:lang w:val="en-US" w:eastAsia="de-DE"/>
+        </w:rPr>
+        <w:t>/ “</w:t>
+      </w:r>
+      <w:proofErr w:type="spellStart"/>
+      <w:r>
+        <w:rPr>
+          <w:lang w:val="en-US" w:eastAsia="de-DE"/>
+        </w:rPr>
+        <w:t>GoTo</w:t>
+      </w:r>
+      <w:proofErr w:type="spellEnd"/>
+      <w:r>
+        <w:rPr>
+          <w:lang w:val="en-US" w:eastAsia="de-DE"/>
+        </w:rPr>
+        <w:t xml:space="preserve"> </w:t>
+      </w:r>
+      <w:r>
+        <w:rPr>
+          <w:lang w:val="en-US" w:eastAsia="de-DE"/>
+        </w:rPr>
+        <w:t>fo</w:t>
+      </w:r>
+      <w:r>
+        <w:rPr>
+          <w:lang w:val="en-US" w:eastAsia="de-DE"/>
+        </w:rPr>
+        <w:t xml:space="preserve">cus </w:t>
+      </w:r>
+      <w:r>
+        <w:rPr>
+          <w:lang w:val="en-US" w:eastAsia="de-DE"/>
+        </w:rPr>
+        <w:t>s</w:t>
+      </w:r>
+      <w:r>
+        <w:rPr>
+          <w:lang w:val="en-US" w:eastAsia="de-DE"/>
+        </w:rPr>
+        <w:t xml:space="preserve">tar” </w:t>
+      </w:r>
+      <w:r>
+        <w:rPr>
+          <w:lang w:val="en-US" w:eastAsia="de-DE"/>
+        </w:rPr>
+        <w:t xml:space="preserve">brings the telescope back to </w:t>
+      </w:r>
+      <w:r>
+        <w:rPr>
+          <w:lang w:val="en-US" w:eastAsia="de-DE"/>
+        </w:rPr>
+        <w:t xml:space="preserve">the selected </w:t>
+      </w:r>
+      <w:r>
+        <w:rPr>
+          <w:lang w:val="en-US" w:eastAsia="de-DE"/>
+        </w:rPr>
+        <w:t>position.</w:t>
+      </w:r>
+    </w:p>
+    <w:p>
+      <w:pPr>
+        <w:rPr>
+          <w:lang w:val="en-US"/>
+        </w:rPr>
+      </w:pPr>
+      <w:r>
+        <w:rPr>
+          <w:lang w:val="en-US" w:eastAsia="de-DE"/>
+        </w:rPr>
+        <w:t xml:space="preserve">The option to focus on a star was added because some users prefer using a </w:t>
+      </w:r>
+      <w:proofErr w:type="spellStart"/>
+      <w:r>
+        <w:rPr>
+          <w:lang w:val="en-US" w:eastAsia="de-DE"/>
+        </w:rPr>
+        <w:t>Bahtinov</w:t>
+      </w:r>
+      <w:proofErr w:type="spellEnd"/>
+      <w:r>
+        <w:rPr>
+          <w:lang w:val="en-US" w:eastAsia="de-DE"/>
+        </w:rPr>
+        <w:t xml:space="preserve"> mask for focusing.</w:t>
+      </w:r>
+      <w:r>
+        <w:rPr>
+          <w:lang w:val="en-US" w:eastAsia="de-DE"/>
+        </w:rPr>
+        <w:t xml:space="preserve"> Mounting and removing the mask during the workflow, however, is dangerous since touching the telescope could change the mount alignment. Therefore, the mask must be handled with extreme care, and the telescope should always be re-aligned after focusing.</w:t>
+      </w:r>
+      <w:bookmarkStart w:id="67" w:name="_Ref436147257"/>
+      <w:bookmarkStart w:id="68" w:name="_Ref488597686"/>
+    </w:p>
+    <w:p>
+      <w:pPr>
+        <w:pStyle w:val="berschrift3"/>
+        <w:rPr>
+          <w:lang w:val="en-US"/>
+        </w:rPr>
+      </w:pPr>
+      <w:bookmarkStart w:id="69" w:name="_Ref497150063"/>
+      <w:bookmarkStart w:id="70" w:name="_Toc510165783"/>
+      <w:r>
+        <w:rPr>
+          <w:lang w:val="en-US"/>
+        </w:rPr>
+        <w:t xml:space="preserve">Image </w:t>
+      </w:r>
+      <w:r>
+        <w:rPr>
+          <w:lang w:val="en-US"/>
+        </w:rPr>
+        <w:t>A</w:t>
+      </w:r>
+      <w:r>
+        <w:rPr>
+          <w:lang w:val="en-US"/>
+        </w:rPr>
+        <w:t>cqu</w:t>
+      </w:r>
+      <w:r>
+        <w:rPr>
+          <w:lang w:val="en-US"/>
+        </w:rPr>
+        <w:t>i</w:t>
+      </w:r>
+      <w:r>
+        <w:rPr>
+          <w:lang w:val="en-US"/>
+        </w:rPr>
+        <w:t>sition</w:t>
+      </w:r>
+      <w:bookmarkEnd w:id="67"/>
       <w:bookmarkEnd w:id="68"/>
       <w:bookmarkEnd w:id="69"/>
-    </w:p>
-    <w:p>
-      <w:pPr>
-        <w:rPr>
-          <w:lang w:val="en-US" w:eastAsia="de-DE"/>
-        </w:rPr>
-      </w:pPr>
-      <w:r>
-        <w:rPr>
-          <w:lang w:val="en-US" w:eastAsia="de-DE"/>
-        </w:rPr>
-        <w:t xml:space="preserve">Before recording </w:t>
-      </w:r>
-      <w:r>
-        <w:rPr>
-          <w:lang w:val="en-US" w:eastAsia="de-DE"/>
-        </w:rPr>
-        <w:t>the videos</w:t>
-      </w:r>
-      <w:r>
-        <w:rPr>
-          <w:lang w:val="en-US" w:eastAsia="de-DE"/>
-        </w:rPr>
-        <w:t>,</w:t>
-      </w:r>
-      <w:r>
-        <w:rPr>
-          <w:lang w:val="en-US" w:eastAsia="de-DE"/>
-        </w:rPr>
-        <w:t xml:space="preserve"> the </w:t>
-      </w:r>
-      <w:r>
-        <w:rPr>
-          <w:lang w:val="en-US" w:eastAsia="de-DE"/>
-        </w:rPr>
-        <w:t xml:space="preserve">precise </w:t>
-      </w:r>
-      <w:r>
-        <w:rPr>
-          <w:lang w:val="en-US" w:eastAsia="de-DE"/>
-        </w:rPr>
-        <w:t xml:space="preserve">telescope focus has to be </w:t>
-      </w:r>
-      <w:r>
-        <w:rPr>
-          <w:lang w:val="en-US" w:eastAsia="de-DE"/>
-        </w:rPr>
-        <w:t>set</w:t>
-      </w:r>
-      <w:r>
-        <w:rPr>
-          <w:lang w:val="en-US" w:eastAsia="de-DE"/>
-        </w:rPr>
-        <w:t xml:space="preserve">. </w:t>
-      </w:r>
-      <w:r>
-        <w:rPr>
-          <w:lang w:val="en-US" w:eastAsia="de-DE"/>
-        </w:rPr>
-        <w:t>In the configuration dialog t</w:t>
-      </w:r>
-      <w:r>
-        <w:rPr>
-          <w:lang w:val="en-US" w:eastAsia="de-DE"/>
-        </w:rPr>
-        <w:t xml:space="preserve">he user can </w:t>
-      </w:r>
-      <w:r>
-        <w:rPr>
-          <w:lang w:val="en-US" w:eastAsia="de-DE"/>
-        </w:rPr>
-        <w:t>choose to focus</w:t>
-      </w:r>
-      <w:r>
-        <w:rPr>
-          <w:lang w:val="en-US" w:eastAsia="de-DE"/>
-        </w:rPr>
-        <w:t xml:space="preserve"> on a nearby star or on a surface area. </w:t>
-      </w:r>
-      <w:r>
-        <w:rPr>
-          <w:lang w:val="en-US" w:eastAsia="de-DE"/>
-        </w:rPr>
-        <w:t>If a</w:t>
-      </w:r>
-      <w:r>
-        <w:rPr>
-          <w:lang w:val="en-US" w:eastAsia="de-DE"/>
-        </w:rPr>
-        <w:t xml:space="preserve"> surface area</w:t>
-      </w:r>
-      <w:r>
-        <w:rPr>
-          <w:lang w:val="en-US" w:eastAsia="de-DE"/>
-        </w:rPr>
-        <w:t xml:space="preserve"> on the </w:t>
-      </w:r>
-      <w:r>
-        <w:rPr>
-          <w:lang w:val="en-US" w:eastAsia="de-DE"/>
-        </w:rPr>
-        <w:t>M</w:t>
-      </w:r>
-      <w:r>
-        <w:rPr>
-          <w:lang w:val="en-US" w:eastAsia="de-DE"/>
-        </w:rPr>
-        <w:t xml:space="preserve">oon </w:t>
-      </w:r>
-      <w:r>
-        <w:rPr>
-          <w:lang w:val="en-US" w:eastAsia="de-DE"/>
-        </w:rPr>
-        <w:t xml:space="preserve">is used for focusing, it </w:t>
-      </w:r>
-      <w:r>
-        <w:rPr>
-          <w:lang w:val="en-US" w:eastAsia="de-DE"/>
-        </w:rPr>
-        <w:t>should be bright enough</w:t>
-      </w:r>
-      <w:r>
-        <w:rPr>
-          <w:lang w:val="en-US" w:eastAsia="de-DE"/>
-        </w:rPr>
-        <w:t xml:space="preserve"> </w:t>
-      </w:r>
-      <w:r>
-        <w:rPr>
-          <w:lang w:val="en-US" w:eastAsia="de-DE"/>
-        </w:rPr>
-        <w:t xml:space="preserve">and contain </w:t>
-      </w:r>
-      <w:r>
-        <w:rPr>
-          <w:lang w:val="en-US" w:eastAsia="de-DE"/>
-        </w:rPr>
-        <w:t>sufficient</w:t>
-      </w:r>
-      <w:r>
-        <w:rPr>
-          <w:lang w:val="en-US" w:eastAsia="de-DE"/>
-        </w:rPr>
-        <w:t xml:space="preserve"> </w:t>
-      </w:r>
-      <w:r>
-        <w:rPr>
-          <w:lang w:val="en-US" w:eastAsia="de-DE"/>
-        </w:rPr>
-        <w:t xml:space="preserve">high-contrast features, so that focus </w:t>
-      </w:r>
-      <w:r>
-        <w:rPr>
-          <w:lang w:val="en-US" w:eastAsia="de-DE"/>
-        </w:rPr>
-        <w:t>errors are recognized as easily as possible</w:t>
-      </w:r>
-      <w:r>
-        <w:rPr>
-          <w:lang w:val="en-US" w:eastAsia="de-DE"/>
-        </w:rPr>
-        <w:t xml:space="preserve">. </w:t>
-      </w:r>
-      <w:proofErr w:type="spellStart"/>
-      <w:r>
-        <w:rPr>
-          <w:lang w:val="en-US" w:eastAsia="de-DE"/>
-        </w:rPr>
-        <w:t>MoonPanoramaMaker</w:t>
-      </w:r>
-      <w:proofErr w:type="spellEnd"/>
-      <w:r>
-        <w:rPr>
-          <w:lang w:val="en-US" w:eastAsia="de-DE"/>
-        </w:rPr>
-        <w:t xml:space="preserve"> can record t</w:t>
-      </w:r>
-      <w:r>
-        <w:rPr>
-          <w:lang w:val="en-US" w:eastAsia="de-DE"/>
-        </w:rPr>
-        <w:t xml:space="preserve">he position of the focus area </w:t>
-      </w:r>
-      <w:r>
-        <w:rPr>
-          <w:lang w:val="en-US" w:eastAsia="de-DE"/>
-        </w:rPr>
-        <w:t>or</w:t>
-      </w:r>
-      <w:r>
-        <w:rPr>
-          <w:lang w:val="en-US" w:eastAsia="de-DE"/>
-        </w:rPr>
-        <w:t xml:space="preserve"> star </w:t>
-      </w:r>
-      <w:r>
-        <w:rPr>
-          <w:lang w:val="en-US" w:eastAsia="de-DE"/>
-        </w:rPr>
-        <w:t xml:space="preserve">and move the telescope back to this position later in the workflow for refocusing. To </w:t>
-      </w:r>
-      <w:r>
-        <w:rPr>
-          <w:lang w:val="en-US" w:eastAsia="de-DE"/>
-        </w:rPr>
-        <w:t>register the focus position</w:t>
-      </w:r>
-      <w:r>
-        <w:rPr>
-          <w:lang w:val="en-US" w:eastAsia="de-DE"/>
-        </w:rPr>
-        <w:t xml:space="preserve">, the user </w:t>
-      </w:r>
-      <w:r>
-        <w:rPr>
-          <w:lang w:val="en-US" w:eastAsia="de-DE"/>
-        </w:rPr>
-        <w:t xml:space="preserve">presses the </w:t>
-      </w:r>
-      <w:r>
-        <w:rPr>
-          <w:lang w:val="en-US" w:eastAsia="de-DE"/>
-        </w:rPr>
-        <w:t xml:space="preserve">GUI button “Select </w:t>
-      </w:r>
-      <w:r>
-        <w:rPr>
-          <w:lang w:val="en-US" w:eastAsia="de-DE"/>
-        </w:rPr>
-        <w:t>f</w:t>
-      </w:r>
-      <w:r>
-        <w:rPr>
-          <w:lang w:val="en-US" w:eastAsia="de-DE"/>
-        </w:rPr>
-        <w:t xml:space="preserve">ocus </w:t>
-      </w:r>
-      <w:r>
-        <w:rPr>
-          <w:lang w:val="en-US" w:eastAsia="de-DE"/>
-        </w:rPr>
-        <w:t>a</w:t>
-      </w:r>
-      <w:r>
-        <w:rPr>
-          <w:lang w:val="en-US" w:eastAsia="de-DE"/>
-        </w:rPr>
-        <w:t>rea”</w:t>
-      </w:r>
-      <w:r>
-        <w:rPr>
-          <w:lang w:val="en-US" w:eastAsia="de-DE"/>
-        </w:rPr>
-        <w:t xml:space="preserve"> / “Select </w:t>
-      </w:r>
-      <w:r>
-        <w:rPr>
-          <w:lang w:val="en-US" w:eastAsia="de-DE"/>
-        </w:rPr>
-        <w:t>f</w:t>
-      </w:r>
-      <w:r>
-        <w:rPr>
-          <w:lang w:val="en-US" w:eastAsia="de-DE"/>
-        </w:rPr>
-        <w:t xml:space="preserve">ocus </w:t>
-      </w:r>
-      <w:r>
-        <w:rPr>
-          <w:lang w:val="en-US" w:eastAsia="de-DE"/>
-        </w:rPr>
-        <w:t>s</w:t>
-      </w:r>
-      <w:r>
-        <w:rPr>
-          <w:lang w:val="en-US" w:eastAsia="de-DE"/>
-        </w:rPr>
-        <w:t xml:space="preserve">tar” and moves </w:t>
-      </w:r>
-      <w:r>
-        <w:rPr>
-          <w:lang w:val="en-US" w:eastAsia="de-DE"/>
-        </w:rPr>
-        <w:t>the telescope to the selected</w:t>
-      </w:r>
-      <w:r>
-        <w:rPr>
-          <w:lang w:val="en-US" w:eastAsia="de-DE"/>
-        </w:rPr>
-        <w:t xml:space="preserve"> place using the arrow keys (either on the hand controller or</w:t>
-      </w:r>
-      <w:r>
-        <w:rPr>
-          <w:lang w:val="en-US" w:eastAsia="de-DE"/>
-        </w:rPr>
-        <w:t xml:space="preserve"> </w:t>
-      </w:r>
-      <w:r>
-        <w:rPr>
-          <w:lang w:val="en-US" w:eastAsia="de-DE"/>
-        </w:rPr>
-        <w:t>computer</w:t>
-      </w:r>
-      <w:r>
-        <w:rPr>
-          <w:lang w:val="en-US" w:eastAsia="de-DE"/>
-        </w:rPr>
-        <w:t>, see above</w:t>
-      </w:r>
-      <w:r>
-        <w:rPr>
-          <w:lang w:val="en-US" w:eastAsia="de-DE"/>
-        </w:rPr>
-        <w:t>)</w:t>
-      </w:r>
-      <w:r>
-        <w:rPr>
-          <w:lang w:val="en-US" w:eastAsia="de-DE"/>
-        </w:rPr>
-        <w:t xml:space="preserve">. When the telescope points </w:t>
-      </w:r>
-      <w:r>
-        <w:rPr>
-          <w:lang w:val="en-US" w:eastAsia="de-DE"/>
-        </w:rPr>
-        <w:t>at</w:t>
-      </w:r>
-      <w:r>
-        <w:rPr>
-          <w:lang w:val="en-US" w:eastAsia="de-DE"/>
-        </w:rPr>
-        <w:t xml:space="preserve"> the desired position</w:t>
-      </w:r>
-      <w:r>
-        <w:rPr>
-          <w:lang w:val="en-US" w:eastAsia="de-DE"/>
-        </w:rPr>
-        <w:t xml:space="preserve">, the </w:t>
-      </w:r>
-      <w:r>
-        <w:rPr>
-          <w:lang w:val="en-US" w:eastAsia="de-DE"/>
-        </w:rPr>
-        <w:t xml:space="preserve">user </w:t>
-      </w:r>
-      <w:r>
-        <w:rPr>
-          <w:lang w:val="en-US" w:eastAsia="de-DE"/>
-        </w:rPr>
-        <w:t>registers</w:t>
-      </w:r>
-      <w:r>
-        <w:rPr>
-          <w:lang w:val="en-US" w:eastAsia="de-DE"/>
-        </w:rPr>
-        <w:t xml:space="preserve"> </w:t>
-      </w:r>
-      <w:r>
-        <w:rPr>
-          <w:lang w:val="en-US" w:eastAsia="de-DE"/>
-        </w:rPr>
-        <w:t>it</w:t>
-      </w:r>
-      <w:r>
-        <w:rPr>
-          <w:lang w:val="en-US" w:eastAsia="de-DE"/>
-        </w:rPr>
-        <w:t xml:space="preserve"> by pressing </w:t>
-      </w:r>
-      <w:r>
-        <w:rPr>
-          <w:lang w:val="en-US" w:eastAsia="de-DE"/>
-        </w:rPr>
-        <w:t>“</w:t>
-      </w:r>
-      <w:r>
-        <w:rPr>
-          <w:lang w:val="en-US" w:eastAsia="de-DE"/>
-        </w:rPr>
-        <w:t>E</w:t>
-      </w:r>
-      <w:r>
-        <w:rPr>
-          <w:lang w:val="en-US" w:eastAsia="de-DE"/>
-        </w:rPr>
-        <w:t>nter”</w:t>
-      </w:r>
-      <w:r>
-        <w:rPr>
-          <w:lang w:val="en-US" w:eastAsia="de-DE"/>
-        </w:rPr>
-        <w:t>. Later on, when during the image acquisition process the focus is to be re-adjusted, the GUI button “</w:t>
-      </w:r>
-      <w:proofErr w:type="spellStart"/>
-      <w:r>
-        <w:rPr>
-          <w:lang w:val="en-US" w:eastAsia="de-DE"/>
-        </w:rPr>
-        <w:t>Go</w:t>
-      </w:r>
-      <w:r>
-        <w:rPr>
-          <w:lang w:val="en-US" w:eastAsia="de-DE"/>
-        </w:rPr>
-        <w:t>T</w:t>
-      </w:r>
-      <w:r>
-        <w:rPr>
-          <w:lang w:val="en-US" w:eastAsia="de-DE"/>
-        </w:rPr>
-        <w:t>o</w:t>
-      </w:r>
-      <w:proofErr w:type="spellEnd"/>
-      <w:r>
-        <w:rPr>
-          <w:lang w:val="en-US" w:eastAsia="de-DE"/>
-        </w:rPr>
-        <w:t xml:space="preserve"> </w:t>
-      </w:r>
-      <w:r>
-        <w:rPr>
-          <w:lang w:val="en-US" w:eastAsia="de-DE"/>
-        </w:rPr>
-        <w:t>f</w:t>
-      </w:r>
-      <w:r>
-        <w:rPr>
-          <w:lang w:val="en-US" w:eastAsia="de-DE"/>
-        </w:rPr>
-        <w:t xml:space="preserve">ocus </w:t>
-      </w:r>
-      <w:r>
-        <w:rPr>
-          <w:lang w:val="en-US" w:eastAsia="de-DE"/>
-        </w:rPr>
-        <w:t>a</w:t>
-      </w:r>
-      <w:r>
-        <w:rPr>
-          <w:lang w:val="en-US" w:eastAsia="de-DE"/>
-        </w:rPr>
-        <w:t xml:space="preserve">rea” </w:t>
-      </w:r>
-      <w:r>
-        <w:rPr>
-          <w:lang w:val="en-US" w:eastAsia="de-DE"/>
-        </w:rPr>
-        <w:t>/ “</w:t>
-      </w:r>
-      <w:proofErr w:type="spellStart"/>
-      <w:r>
-        <w:rPr>
-          <w:lang w:val="en-US" w:eastAsia="de-DE"/>
-        </w:rPr>
-        <w:t>GoTo</w:t>
-      </w:r>
-      <w:proofErr w:type="spellEnd"/>
-      <w:r>
-        <w:rPr>
-          <w:lang w:val="en-US" w:eastAsia="de-DE"/>
-        </w:rPr>
-        <w:t xml:space="preserve"> </w:t>
-      </w:r>
-      <w:r>
-        <w:rPr>
-          <w:lang w:val="en-US" w:eastAsia="de-DE"/>
-        </w:rPr>
-        <w:t>fo</w:t>
-      </w:r>
-      <w:r>
-        <w:rPr>
-          <w:lang w:val="en-US" w:eastAsia="de-DE"/>
-        </w:rPr>
-        <w:t xml:space="preserve">cus </w:t>
-      </w:r>
-      <w:r>
-        <w:rPr>
-          <w:lang w:val="en-US" w:eastAsia="de-DE"/>
-        </w:rPr>
-        <w:t>s</w:t>
-      </w:r>
-      <w:r>
-        <w:rPr>
-          <w:lang w:val="en-US" w:eastAsia="de-DE"/>
-        </w:rPr>
-        <w:t xml:space="preserve">tar” </w:t>
-      </w:r>
-      <w:r>
-        <w:rPr>
-          <w:lang w:val="en-US" w:eastAsia="de-DE"/>
-        </w:rPr>
-        <w:t xml:space="preserve">brings the telescope back to </w:t>
-      </w:r>
-      <w:r>
-        <w:rPr>
-          <w:lang w:val="en-US" w:eastAsia="de-DE"/>
-        </w:rPr>
-        <w:t xml:space="preserve">the selected </w:t>
-      </w:r>
-      <w:r>
-        <w:rPr>
-          <w:lang w:val="en-US" w:eastAsia="de-DE"/>
-        </w:rPr>
-        <w:t>position.</w:t>
-      </w:r>
-    </w:p>
-    <w:p>
-      <w:pPr>
-        <w:rPr>
-          <w:lang w:val="en-US"/>
-        </w:rPr>
-      </w:pPr>
-      <w:r>
-        <w:rPr>
-          <w:lang w:val="en-US" w:eastAsia="de-DE"/>
-        </w:rPr>
-        <w:t xml:space="preserve">The option to focus on a star was added because some users prefer using a </w:t>
-      </w:r>
-      <w:proofErr w:type="spellStart"/>
-      <w:r>
-        <w:rPr>
-          <w:lang w:val="en-US" w:eastAsia="de-DE"/>
-        </w:rPr>
-        <w:t>Bahtinov</w:t>
-      </w:r>
-      <w:proofErr w:type="spellEnd"/>
-      <w:r>
-        <w:rPr>
-          <w:lang w:val="en-US" w:eastAsia="de-DE"/>
-        </w:rPr>
-        <w:t xml:space="preserve"> mask for focusing.</w:t>
-      </w:r>
-      <w:r>
-        <w:rPr>
-          <w:lang w:val="en-US" w:eastAsia="de-DE"/>
-        </w:rPr>
-        <w:t xml:space="preserve"> Mounting and removing the mask during the workflow, however, is dangerous since touching the telescope could change the mount alignment. Therefore, the mask must be handled with extreme care, and the telescope should always be re-aligned after focusing.</w:t>
-      </w:r>
-      <w:bookmarkStart w:id="70" w:name="_Ref436147257"/>
-      <w:bookmarkStart w:id="71" w:name="_Ref488597686"/>
-    </w:p>
-    <w:p>
-      <w:pPr>
-        <w:pStyle w:val="berschrift3"/>
-        <w:rPr>
-          <w:lang w:val="en-US"/>
-        </w:rPr>
-      </w:pPr>
-      <w:bookmarkStart w:id="72" w:name="_Ref497150063"/>
-      <w:bookmarkStart w:id="73" w:name="_Toc510165783"/>
-      <w:r>
-        <w:rPr>
-          <w:lang w:val="en-US"/>
-        </w:rPr>
-        <w:t xml:space="preserve">Image </w:t>
-      </w:r>
-      <w:r>
-        <w:rPr>
-          <w:lang w:val="en-US"/>
-        </w:rPr>
-        <w:t>A</w:t>
-      </w:r>
-      <w:r>
-        <w:rPr>
-          <w:lang w:val="en-US"/>
-        </w:rPr>
-        <w:t>cqu</w:t>
-      </w:r>
-      <w:r>
-        <w:rPr>
-          <w:lang w:val="en-US"/>
-        </w:rPr>
-        <w:t>i</w:t>
-      </w:r>
-      <w:r>
-        <w:rPr>
-          <w:lang w:val="en-US"/>
-        </w:rPr>
-        <w:t>sition</w:t>
-      </w:r>
       <w:bookmarkEnd w:id="70"/>
-      <w:bookmarkEnd w:id="71"/>
-      <w:bookmarkEnd w:id="72"/>
-      <w:bookmarkEnd w:id="73"/>
     </w:p>
     <w:p>
       <w:pPr>
@@ -13099,7 +13013,7 @@
           </mc:Choice>
           <mc:Fallback>
             <w:pict>
-              <v:shape id="_x0000_s1034" type="#_x0000_t202" style="position:absolute;margin-left:250.4pt;margin-top:194.1pt;width:214.9pt;height:86.2pt;z-index:251683840;visibility:visible;mso-wrap-style:square;mso-width-percent:0;mso-height-percent:0;mso-wrap-distance-left:9pt;mso-wrap-distance-top:0;mso-wrap-distance-right:9pt;mso-wrap-distance-bottom:0;mso-position-horizontal:absolute;mso-position-horizontal-relative:text;mso-position-vertical:absolute;mso-position-vertical-relative:text;mso-width-percent:0;mso-height-percent:0;mso-width-relative:margin;mso-height-relative:margin;v-text-anchor:top" o:gfxdata="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" stroked="f">
+              <v:shape id="_x0000_s1042" type="#_x0000_t202" style="position:absolute;margin-left:250.4pt;margin-top:194.1pt;width:214.9pt;height:86.2pt;z-index:251683840;visibility:visible;mso-wrap-style:square;mso-width-percent:0;mso-height-percent:0;mso-wrap-distance-left:9pt;mso-wrap-distance-top:0;mso-wrap-distance-right:9pt;mso-wrap-distance-bottom:0;mso-position-horizontal:absolute;mso-position-horizontal-relative:text;mso-position-vertical:absolute;mso-position-vertical-relative:text;mso-width-percent:0;mso-height-percent:0;mso-width-relative:margin;mso-height-relative:margin;v-text-anchor:top" o:gfxdata="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" stroked="f">
                 <v:textbox>
                   <w:txbxContent>
                     <w:p>
@@ -13188,7 +13102,7 @@
                     </pic:cNvPicPr>
                   </pic:nvPicPr>
                   <pic:blipFill>
-                    <a:blip r:embed="rId33">
+                    <a:blip r:embed="rId35">
                       <a:extLst>
                         <a:ext uri="{28A0092B-C50C-407E-A947-70E740481C1C}">
                           <a14:useLocalDpi xmlns:a14="http://schemas.microsoft.com/office/drawing/2010/main" val="0"/>
@@ -14483,7 +14397,7 @@
                     </pic:cNvPicPr>
                   </pic:nvPicPr>
                   <pic:blipFill>
-                    <a:blip r:embed="rId34" cstate="print">
+                    <a:blip r:embed="rId36" cstate="print">
                       <a:extLst>
                         <a:ext uri="{28A0092B-C50C-407E-A947-70E740481C1C}">
                           <a14:useLocalDpi xmlns:a14="http://schemas.microsoft.com/office/drawing/2010/main" val="0"/>
@@ -14551,7 +14465,7 @@
                     </pic:cNvPicPr>
                   </pic:nvPicPr>
                   <pic:blipFill>
-                    <a:blip r:embed="rId35">
+                    <a:blip r:embed="rId37">
                       <a:extLst>
                         <a:ext uri="{28A0092B-C50C-407E-A947-70E740481C1C}">
                           <a14:useLocalDpi xmlns:a14="http://schemas.microsoft.com/office/drawing/2010/main" val="0"/>
@@ -15206,8 +15120,8 @@
           <w:lang w:val="en-US"/>
         </w:rPr>
       </w:pPr>
-      <w:bookmarkStart w:id="74" w:name="_Toc510165784"/>
-      <w:bookmarkStart w:id="75" w:name="_Ref510298480"/>
+      <w:bookmarkStart w:id="71" w:name="_Toc510165784"/>
+      <w:bookmarkStart w:id="72" w:name="_Ref510298480"/>
       <w:r>
         <w:rPr>
           <w:lang w:val="en-US"/>
@@ -15232,8 +15146,8 @@
         </w:rPr>
         <w:t>Coordinate System Drift</w:t>
       </w:r>
-      <w:bookmarkEnd w:id="74"/>
-      <w:bookmarkEnd w:id="75"/>
+      <w:bookmarkEnd w:id="71"/>
+      <w:bookmarkEnd w:id="72"/>
     </w:p>
     <w:p>
       <w:pPr>
@@ -15923,7 +15837,7 @@
           </mc:Choice>
           <mc:Fallback>
             <w:pict>
-              <v:shape id="_x0000_s1035" type="#_x0000_t202" style="position:absolute;margin-left:379.6pt;margin-top:239.45pt;width:91.1pt;height:38.2pt;z-index:251676672;visibility:visible;mso-wrap-style:square;mso-width-percent:0;mso-height-percent:0;mso-wrap-distance-left:9pt;mso-wrap-distance-top:0;mso-wrap-distance-right:9pt;mso-wrap-distance-bottom:0;mso-position-horizontal:absolute;mso-position-horizontal-relative:text;mso-position-vertical:absolute;mso-position-vertical-relative:text;mso-width-percent:0;mso-height-percent:0;mso-width-relative:margin;mso-height-relative:margin;v-text-anchor:top" o:gfxdata="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" stroked="f">
+              <v:shape id="_x0000_s1043" type="#_x0000_t202" style="position:absolute;margin-left:379.6pt;margin-top:239.45pt;width:91.1pt;height:38.2pt;z-index:251676672;visibility:visible;mso-wrap-style:square;mso-width-percent:0;mso-height-percent:0;mso-wrap-distance-left:9pt;mso-wrap-distance-top:0;mso-wrap-distance-right:9pt;mso-wrap-distance-bottom:0;mso-position-horizontal:absolute;mso-position-horizontal-relative:text;mso-position-vertical:absolute;mso-position-vertical-relative:text;mso-width-percent:0;mso-height-percent:0;mso-width-relative:margin;mso-height-relative:margin;v-text-anchor:top" o:gfxdata="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" stroked="f">
                 <v:textbox>
                   <w:txbxContent>
                     <w:p>
@@ -15974,10 +15888,10 @@
           <w:lang w:eastAsia="de-DE"/>
         </w:rPr>
         <w:drawing>
-          <wp:inline distT="0" distB="0" distL="0" distR="0" wp14:anchorId="670C9513" wp14:editId="68BFD7C9">
-            <wp:extent cx="4774474" cy="3435928"/>
-            <wp:effectExtent l="0" t="0" r="7620" b="0"/>
-            <wp:docPr id="9" name="Grafik 9" descr="D:\Python\MoonPanoramaMaker\Documentation\Screenshots_1-0-0\1-0-0_Drift-dialog.PNG"/>
+          <wp:inline distT="0" distB="0" distL="0" distR="0">
+            <wp:extent cx="4752065" cy="3419475"/>
+            <wp:effectExtent l="0" t="0" r="0" b="0"/>
+            <wp:docPr id="2" name="Grafik 2"/>
             <wp:cNvGraphicFramePr>
               <a:graphicFrameLocks xmlns:a="http://schemas.openxmlformats.org/drawingml/2006/main" noChangeAspect="1"/>
             </wp:cNvGraphicFramePr>
@@ -15985,36 +15899,29 @@
               <a:graphicData uri="http://schemas.openxmlformats.org/drawingml/2006/picture">
                 <pic:pic xmlns:pic="http://schemas.openxmlformats.org/drawingml/2006/picture">
                   <pic:nvPicPr>
-                    <pic:cNvPr id="0" name="Picture 3" descr="D:\Python\MoonPanoramaMaker\Documentation\Screenshots_1-0-0\1-0-0_Drift-dialog.PNG"/>
-                    <pic:cNvPicPr>
-                      <a:picLocks noChangeAspect="1" noChangeArrowheads="1"/>
-                    </pic:cNvPicPr>
+                    <pic:cNvPr id="0" name="1-0-0_Drift-dialog-new.PNG"/>
+                    <pic:cNvPicPr/>
                   </pic:nvPicPr>
                   <pic:blipFill>
-                    <a:blip r:embed="rId36">
+                    <a:blip r:embed="rId38">
                       <a:extLst>
                         <a:ext uri="{28A0092B-C50C-407E-A947-70E740481C1C}">
                           <a14:useLocalDpi xmlns:a14="http://schemas.microsoft.com/office/drawing/2010/main" val="0"/>
                         </a:ext>
                       </a:extLst>
                     </a:blip>
-                    <a:srcRect/>
                     <a:stretch>
                       <a:fillRect/>
                     </a:stretch>
                   </pic:blipFill>
-                  <pic:spPr bwMode="auto">
+                  <pic:spPr>
                     <a:xfrm>
                       <a:off x="0" y="0"/>
-                      <a:ext cx="4774528" cy="3435967"/>
+                      <a:ext cx="4754250" cy="3421047"/>
                     </a:xfrm>
                     <a:prstGeom prst="rect">
                       <a:avLst/>
                     </a:prstGeom>
-                    <a:noFill/>
-                    <a:ln>
-                      <a:noFill/>
-                    </a:ln>
                   </pic:spPr>
                 </pic:pic>
               </a:graphicData>
@@ -16088,7 +15995,13 @@
         <w:rPr>
           <w:lang w:val="en-US" w:eastAsia="de-DE"/>
         </w:rPr>
-        <w:t>” button. As soon as the focus switches to this window, its keyboard shortcuts are activated for input. The user may choose to switch off drift correction altogether (uppermost radio button</w:t>
+        <w:t xml:space="preserve">” button. As soon as the focus switches to this window, its keyboard shortcuts are activated for input. The user may choose to switch off drift correction altogether (uppermost </w:t>
+      </w:r>
+      <w:r>
+        <w:rPr>
+          <w:lang w:val="en-US" w:eastAsia="de-DE"/>
+        </w:rPr>
+        <w:t>check box</w:t>
       </w:r>
       <w:r>
         <w:rPr>
@@ -16100,13 +16013,27 @@
         <w:rPr>
           <w:lang w:val="en-US" w:eastAsia="de-DE"/>
         </w:rPr>
-        <w:t xml:space="preserve">). If this button is toggled off (i.e. drift should be accounted for), </w:t>
-      </w:r>
-      <w:r>
-        <w:rPr>
-          <w:lang w:val="en-US" w:eastAsia="de-DE"/>
-        </w:rPr>
-        <w:t xml:space="preserve">by default the first and last alignment points are used to compute the drift rate. The user can override this choice, </w:t>
+        <w:t xml:space="preserve">). If this button is </w:t>
+      </w:r>
+      <w:bookmarkStart w:id="73" w:name="_GoBack"/>
+      <w:r>
+        <w:rPr>
+          <w:lang w:val="en-US" w:eastAsia="de-DE"/>
+        </w:rPr>
+        <w:t xml:space="preserve">toggled off (i.e. drift should be accounted for), </w:t>
+      </w:r>
+      <w:r>
+        <w:rPr>
+          <w:lang w:val="en-US" w:eastAsia="de-DE"/>
+        </w:rPr>
+        <w:t xml:space="preserve">by default the first and last alignment points are used </w:t>
+      </w:r>
+      <w:bookmarkEnd w:id="73"/>
+      <w:r>
+        <w:rPr>
+          <w:lang w:val="en-US" w:eastAsia="de-DE"/>
+        </w:rPr>
+        <w:t xml:space="preserve">to compute the drift rate. The user can override this choice, </w:t>
       </w:r>
       <w:r>
         <w:rPr>
@@ -16156,25 +16083,39 @@
         <w:rPr>
           <w:lang w:val="en-US" w:eastAsia="de-DE"/>
         </w:rPr>
-        <w:t xml:space="preserve"> interval, by un-checking the corresponding radio button. </w:t>
-      </w:r>
-      <w:r>
-        <w:rPr>
-          <w:lang w:val="en-US" w:eastAsia="de-DE"/>
-        </w:rPr>
-        <w:t>Un-checking</w:t>
-      </w:r>
-      <w:r>
-        <w:rPr>
-          <w:lang w:val="en-US" w:eastAsia="de-DE"/>
-        </w:rPr>
-        <w:t xml:space="preserve"> a button</w:t>
-      </w:r>
-      <w:r>
-        <w:rPr>
-          <w:lang w:val="en-US" w:eastAsia="de-DE"/>
-        </w:rPr>
-        <w:t xml:space="preserve"> activates a</w:t>
+        <w:t xml:space="preserve"> interval, by un-checking the corresponding </w:t>
+      </w:r>
+      <w:r>
+        <w:rPr>
+          <w:lang w:val="en-US" w:eastAsia="de-DE"/>
+        </w:rPr>
+        <w:t>check box</w:t>
+      </w:r>
+      <w:r>
+        <w:rPr>
+          <w:lang w:val="en-US" w:eastAsia="de-DE"/>
+        </w:rPr>
+        <w:t xml:space="preserve">. </w:t>
+      </w:r>
+      <w:proofErr w:type="gramStart"/>
+      <w:r>
+        <w:rPr>
+          <w:lang w:val="en-US" w:eastAsia="de-DE"/>
+        </w:rPr>
+        <w:t xml:space="preserve">This </w:t>
+      </w:r>
+      <w:r>
+        <w:rPr>
+          <w:lang w:val="en-US" w:eastAsia="de-DE"/>
+        </w:rPr>
+        <w:t xml:space="preserve"> activates</w:t>
+      </w:r>
+      <w:proofErr w:type="gramEnd"/>
+      <w:r>
+        <w:rPr>
+          <w:lang w:val="en-US" w:eastAsia="de-DE"/>
+        </w:rPr>
+        <w:t xml:space="preserve"> a</w:t>
       </w:r>
       <w:r>
         <w:rPr>
@@ -16374,14 +16315,7 @@
         <w:rPr>
           <w:lang w:val="en-US" w:eastAsia="de-DE"/>
         </w:rPr>
-        <w:t xml:space="preserve"> computing the current alignment offset. If the </w:t>
-      </w:r>
-      <w:r>
-        <w:rPr>
-          <w:lang w:val="en-US" w:eastAsia="de-DE"/>
-        </w:rPr>
-        <w:lastRenderedPageBreak/>
-        <w:t>last alignment point is known to be inaccurate and, therefore, should not influence the offset computations</w:t>
+        <w:t xml:space="preserve"> computing the current alignment offset. If the last alignment point is known to be inaccurate and, therefore, should not influence the offset computations</w:t>
       </w:r>
       <w:r>
         <w:rPr>
@@ -16418,6 +16352,7 @@
         <w:rPr>
           <w:lang w:val="en-US" w:eastAsia="de-DE"/>
         </w:rPr>
+        <w:lastRenderedPageBreak/>
         <w:t xml:space="preserve">Since no drift corrections are applied before the alignment points cover a time span of at least ten minutes, </w:t>
       </w:r>
       <w:r>
@@ -16482,16 +16417,16 @@
           <w:lang w:val="en-US"/>
         </w:rPr>
       </w:pPr>
-      <w:bookmarkStart w:id="76" w:name="_Ref484455529"/>
-      <w:bookmarkStart w:id="77" w:name="_Toc510165785"/>
+      <w:bookmarkStart w:id="74" w:name="_Ref484455529"/>
+      <w:bookmarkStart w:id="75" w:name="_Toc510165785"/>
       <w:r>
         <w:rPr>
           <w:lang w:val="en-US"/>
         </w:rPr>
         <w:t>Automatic Alignment</w:t>
       </w:r>
-      <w:bookmarkEnd w:id="76"/>
-      <w:bookmarkEnd w:id="77"/>
+      <w:bookmarkEnd w:id="74"/>
+      <w:bookmarkEnd w:id="75"/>
     </w:p>
     <w:p>
       <w:pPr>
@@ -16807,7 +16742,7 @@
                     </pic:cNvPicPr>
                   </pic:nvPicPr>
                   <pic:blipFill>
-                    <a:blip r:embed="rId37">
+                    <a:blip r:embed="rId39">
                       <a:extLst>
                         <a:ext uri="{28A0092B-C50C-407E-A947-70E740481C1C}">
                           <a14:useLocalDpi xmlns:a14="http://schemas.microsoft.com/office/drawing/2010/main" val="0"/>
@@ -16926,401 +16861,6 @@
                 <pic:pic xmlns:pic="http://schemas.openxmlformats.org/drawingml/2006/picture">
                   <pic:nvPicPr>
                     <pic:cNvPr id="0" name="Picture 5" descr="D:\Python\MoonPanoramaMaker\Documentation\Screenshots_1-0-0\1-0-0_Auto-alignment-ready.PNG"/>
-                    <pic:cNvPicPr>
-                      <a:picLocks noChangeAspect="1" noChangeArrowheads="1"/>
-                    </pic:cNvPicPr>
-                  </pic:nvPicPr>
-                  <pic:blipFill>
-                    <a:blip r:embed="rId38">
-                      <a:extLst>
-                        <a:ext uri="{28A0092B-C50C-407E-A947-70E740481C1C}">
-                          <a14:useLocalDpi xmlns:a14="http://schemas.microsoft.com/office/drawing/2010/main" val="0"/>
-                        </a:ext>
-                      </a:extLst>
-                    </a:blip>
-                    <a:srcRect/>
-                    <a:stretch>
-                      <a:fillRect/>
-                    </a:stretch>
-                  </pic:blipFill>
-                  <pic:spPr bwMode="auto">
-                    <a:xfrm>
-                      <a:off x="0" y="0"/>
-                      <a:ext cx="5760720" cy="1753263"/>
-                    </a:xfrm>
-                    <a:prstGeom prst="rect">
-                      <a:avLst/>
-                    </a:prstGeom>
-                    <a:noFill/>
-                    <a:ln>
-                      <a:noFill/>
-                    </a:ln>
-                  </pic:spPr>
-                </pic:pic>
-              </a:graphicData>
-            </a:graphic>
-          </wp:inline>
-        </w:drawing>
-      </w:r>
-    </w:p>
-    <w:p>
-      <w:pPr>
-        <w:rPr>
-          <w:lang w:val="en-US"/>
-        </w:rPr>
-      </w:pPr>
-      <w:r>
-        <w:rPr>
-          <w:lang w:val="en-US" w:eastAsia="de-DE"/>
-        </w:rPr>
-        <w:t xml:space="preserve">After </w:t>
-      </w:r>
-      <w:r>
-        <w:rPr>
-          <w:lang w:val="en-US" w:eastAsia="de-DE"/>
-        </w:rPr>
-        <w:t xml:space="preserve">a </w:t>
-      </w:r>
-      <w:r>
-        <w:rPr>
-          <w:lang w:val="en-US" w:eastAsia="de-DE"/>
-        </w:rPr>
-        <w:t xml:space="preserve">successful </w:t>
-      </w:r>
-      <w:r>
-        <w:rPr>
-          <w:lang w:val="en-US" w:eastAsia="de-DE"/>
-        </w:rPr>
-        <w:t>auto-alignment initialization, the user can start the video acquisition loop</w:t>
-      </w:r>
-      <w:r>
-        <w:rPr>
-          <w:lang w:val="en-US" w:eastAsia="de-DE"/>
-        </w:rPr>
-        <w:t xml:space="preserve"> (“Start / </w:t>
-      </w:r>
-      <w:r>
-        <w:rPr>
-          <w:lang w:val="en-US" w:eastAsia="de-DE"/>
-        </w:rPr>
-        <w:t>c</w:t>
-      </w:r>
-      <w:r>
-        <w:rPr>
-          <w:lang w:val="en-US" w:eastAsia="de-DE"/>
-        </w:rPr>
-        <w:t xml:space="preserve">ontinue </w:t>
-      </w:r>
-      <w:r>
-        <w:rPr>
-          <w:lang w:val="en-US" w:eastAsia="de-DE"/>
-        </w:rPr>
-        <w:t>r</w:t>
-      </w:r>
-      <w:r>
-        <w:rPr>
-          <w:lang w:val="en-US" w:eastAsia="de-DE"/>
-        </w:rPr>
-        <w:t>ecording”)</w:t>
-      </w:r>
-      <w:r>
-        <w:rPr>
-          <w:lang w:val="en-US" w:eastAsia="de-DE"/>
-        </w:rPr>
-        <w:t xml:space="preserve"> which the program will interrupt </w:t>
-      </w:r>
-      <w:r>
-        <w:rPr>
-          <w:lang w:val="en-US" w:eastAsia="de-DE"/>
-        </w:rPr>
-        <w:t>at certain intervals</w:t>
-      </w:r>
-      <w:r>
-        <w:rPr>
-          <w:lang w:val="en-US" w:eastAsia="de-DE"/>
-        </w:rPr>
-        <w:t xml:space="preserve"> for new alignment</w:t>
-      </w:r>
-      <w:r>
-        <w:rPr>
-          <w:lang w:val="en-US" w:eastAsia="de-DE"/>
-        </w:rPr>
-        <w:t>s</w:t>
-      </w:r>
-      <w:r>
-        <w:rPr>
-          <w:lang w:val="en-US" w:eastAsia="de-DE"/>
-        </w:rPr>
-        <w:t xml:space="preserve">. When this happens, </w:t>
-      </w:r>
-      <w:r>
-        <w:rPr>
-          <w:lang w:val="en-US" w:eastAsia="de-DE"/>
-        </w:rPr>
-        <w:t>the program slews the telescope to</w:t>
-      </w:r>
-      <w:r>
-        <w:rPr>
-          <w:lang w:val="en-US" w:eastAsia="de-DE"/>
-        </w:rPr>
-        <w:t xml:space="preserve"> the expected landmark position, </w:t>
-      </w:r>
-      <w:r>
-        <w:rPr>
-          <w:lang w:val="en-US" w:eastAsia="de-DE"/>
-        </w:rPr>
-        <w:t xml:space="preserve">takes a still image </w:t>
-      </w:r>
-      <w:r>
-        <w:rPr>
-          <w:lang w:val="en-US" w:eastAsia="de-DE"/>
-        </w:rPr>
-        <w:lastRenderedPageBreak/>
-        <w:t xml:space="preserve">of that area and determines the shift between the new image and the reference frame. </w:t>
-      </w:r>
-      <w:r>
-        <w:rPr>
-          <w:lang w:val="en-US" w:eastAsia="de-DE"/>
-        </w:rPr>
-        <w:t xml:space="preserve">This shift (in image pixels) is translated into the current pointing error in equatorial coordinates. </w:t>
-      </w:r>
-      <w:r>
-        <w:rPr>
-          <w:lang w:val="en-US" w:eastAsia="de-DE"/>
-        </w:rPr>
-        <w:t>The result is</w:t>
-      </w:r>
-      <w:r>
-        <w:rPr>
-          <w:lang w:val="en-US" w:eastAsia="de-DE"/>
-        </w:rPr>
-        <w:t xml:space="preserve"> </w:t>
-      </w:r>
-      <w:r>
-        <w:rPr>
-          <w:lang w:val="en-US" w:eastAsia="de-DE"/>
-        </w:rPr>
-        <w:t xml:space="preserve">stored as </w:t>
-      </w:r>
-      <w:r>
-        <w:rPr>
-          <w:lang w:val="en-US" w:eastAsia="de-DE"/>
-        </w:rPr>
-        <w:t>a new alignment point, and video acquisition continues.</w:t>
-      </w:r>
-      <w:r>
-        <w:rPr>
-          <w:lang w:val="en-US" w:eastAsia="de-DE"/>
-        </w:rPr>
-        <w:t xml:space="preserve"> </w:t>
-      </w:r>
-      <w:r>
-        <w:rPr>
-          <w:lang w:val="en-US" w:eastAsia="de-DE"/>
-        </w:rPr>
-        <w:t>Fortunately, t</w:t>
-      </w:r>
-      <w:r>
-        <w:rPr>
-          <w:lang w:val="en-US" w:eastAsia="de-DE"/>
-        </w:rPr>
-        <w:t>he details of this rather complex operation are hidden from the user.</w:t>
-      </w:r>
-    </w:p>
-    <w:p>
-      <w:pPr>
-        <w:rPr>
-          <w:lang w:val="en-US"/>
-        </w:rPr>
-      </w:pPr>
-      <w:r>
-        <w:rPr>
-          <w:noProof/>
-          <w:lang w:eastAsia="de-DE"/>
-        </w:rPr>
-        <w:drawing>
-          <wp:inline distT="0" distB="0" distL="0" distR="0" wp14:anchorId="2528A0DA" wp14:editId="22AF9E25">
-            <wp:extent cx="5760720" cy="1755057"/>
-            <wp:effectExtent l="0" t="0" r="0" b="0"/>
-            <wp:docPr id="31" name="Grafik 31" descr="D:\Python\MoonPanoramaMaker\Documentation\Screenshots_1-0-0\1-0-0_Auto-alignment-active.PNG"/>
-            <wp:cNvGraphicFramePr>
-              <a:graphicFrameLocks xmlns:a="http://schemas.openxmlformats.org/drawingml/2006/main" noChangeAspect="1"/>
-            </wp:cNvGraphicFramePr>
-            <a:graphic xmlns:a="http://schemas.openxmlformats.org/drawingml/2006/main">
-              <a:graphicData uri="http://schemas.openxmlformats.org/drawingml/2006/picture">
-                <pic:pic xmlns:pic="http://schemas.openxmlformats.org/drawingml/2006/picture">
-                  <pic:nvPicPr>
-                    <pic:cNvPr id="0" name="Picture 6" descr="D:\Python\MoonPanoramaMaker\Documentation\Screenshots_1-0-0\1-0-0_Auto-alignment-active.PNG"/>
-                    <pic:cNvPicPr>
-                      <a:picLocks noChangeAspect="1" noChangeArrowheads="1"/>
-                    </pic:cNvPicPr>
-                  </pic:nvPicPr>
-                  <pic:blipFill>
-                    <a:blip r:embed="rId39">
-                      <a:extLst>
-                        <a:ext uri="{28A0092B-C50C-407E-A947-70E740481C1C}">
-                          <a14:useLocalDpi xmlns:a14="http://schemas.microsoft.com/office/drawing/2010/main" val="0"/>
-                        </a:ext>
-                      </a:extLst>
-                    </a:blip>
-                    <a:srcRect/>
-                    <a:stretch>
-                      <a:fillRect/>
-                    </a:stretch>
-                  </pic:blipFill>
-                  <pic:spPr bwMode="auto">
-                    <a:xfrm>
-                      <a:off x="0" y="0"/>
-                      <a:ext cx="5760720" cy="1755057"/>
-                    </a:xfrm>
-                    <a:prstGeom prst="rect">
-                      <a:avLst/>
-                    </a:prstGeom>
-                    <a:noFill/>
-                    <a:ln>
-                      <a:noFill/>
-                    </a:ln>
-                  </pic:spPr>
-                </pic:pic>
-              </a:graphicData>
-            </a:graphic>
-          </wp:inline>
-        </w:drawing>
-      </w:r>
-    </w:p>
-    <w:p>
-      <w:pPr>
-        <w:rPr>
-          <w:lang w:val="en-US" w:eastAsia="de-DE"/>
-        </w:rPr>
-      </w:pPr>
-      <w:r>
-        <w:rPr>
-          <w:lang w:val="en-US" w:eastAsia="de-DE"/>
-        </w:rPr>
-        <w:t>The user may interrupt t</w:t>
-      </w:r>
-      <w:r>
-        <w:rPr>
-          <w:lang w:val="en-US" w:eastAsia="de-DE"/>
-        </w:rPr>
-        <w:t>he video loop at any time</w:t>
-      </w:r>
-      <w:r>
-        <w:rPr>
-          <w:lang w:val="en-US" w:eastAsia="de-DE"/>
-        </w:rPr>
-        <w:t xml:space="preserve"> by pressing the “Esc” key</w:t>
-      </w:r>
-      <w:r>
-        <w:rPr>
-          <w:lang w:val="en-US" w:eastAsia="de-DE"/>
-        </w:rPr>
-        <w:t xml:space="preserve">. When control is given back to the GUI, </w:t>
-      </w:r>
-      <w:r>
-        <w:rPr>
-          <w:lang w:val="en-US" w:eastAsia="de-DE"/>
-        </w:rPr>
-        <w:t>the user</w:t>
-      </w:r>
-      <w:r>
-        <w:rPr>
-          <w:lang w:val="en-US" w:eastAsia="de-DE"/>
-        </w:rPr>
-        <w:t xml:space="preserve"> can switch off auto-alignment by pressing the red button again. After </w:t>
-      </w:r>
-      <w:r>
-        <w:rPr>
-          <w:lang w:val="en-US" w:eastAsia="de-DE"/>
-        </w:rPr>
-        <w:t>confirmation</w:t>
-      </w:r>
-      <w:r>
-        <w:rPr>
-          <w:lang w:val="en-US" w:eastAsia="de-DE"/>
-        </w:rPr>
-        <w:t>, the auto-alignment button changes back to its original state</w:t>
-      </w:r>
-      <w:r>
-        <w:rPr>
-          <w:lang w:val="en-US" w:eastAsia="de-DE"/>
-        </w:rPr>
-        <w:t xml:space="preserve"> and color</w:t>
-      </w:r>
-      <w:r>
-        <w:rPr>
-          <w:lang w:val="en-US" w:eastAsia="de-DE"/>
-        </w:rPr>
-        <w:t>, and the (manual) “Align</w:t>
-      </w:r>
-      <w:r>
-        <w:rPr>
-          <w:lang w:val="en-US" w:eastAsia="de-DE"/>
-        </w:rPr>
-        <w:t xml:space="preserve"> mount</w:t>
-      </w:r>
-      <w:r>
-        <w:rPr>
-          <w:lang w:val="en-US" w:eastAsia="de-DE"/>
-        </w:rPr>
-        <w:t>” button is re-activated.</w:t>
-      </w:r>
-      <w:r>
-        <w:rPr>
-          <w:lang w:val="en-US" w:eastAsia="de-DE"/>
-        </w:rPr>
-        <w:t xml:space="preserve"> </w:t>
-      </w:r>
-      <w:r>
-        <w:rPr>
-          <w:lang w:val="en-US" w:eastAsia="de-DE"/>
-        </w:rPr>
-        <w:t>The</w:t>
-      </w:r>
-      <w:r>
-        <w:rPr>
-          <w:lang w:val="en-US" w:eastAsia="de-DE"/>
-        </w:rPr>
-        <w:t xml:space="preserve"> user can </w:t>
-      </w:r>
-      <w:r>
-        <w:rPr>
-          <w:lang w:val="en-US" w:eastAsia="de-DE"/>
-        </w:rPr>
-        <w:t xml:space="preserve">now </w:t>
-      </w:r>
-      <w:r>
-        <w:rPr>
-          <w:lang w:val="en-US" w:eastAsia="de-DE"/>
-        </w:rPr>
-        <w:t>do the alignment manually, or start auto-alignment again.</w:t>
-      </w:r>
-    </w:p>
-    <w:p>
-      <w:pPr>
-        <w:rPr>
-          <w:lang w:val="en-US"/>
-        </w:rPr>
-      </w:pPr>
-      <w:r>
-        <w:rPr>
-          <w:noProof/>
-          <w:lang w:eastAsia="de-DE"/>
-        </w:rPr>
-        <w:drawing>
-          <wp:inline distT="0" distB="0" distL="0" distR="0" wp14:anchorId="4652A7D7" wp14:editId="6BFDB7FF">
-            <wp:extent cx="5760720" cy="1753263"/>
-            <wp:effectExtent l="0" t="0" r="0" b="0"/>
-            <wp:docPr id="34" name="Grafik 34" descr="D:\Python\MoonPanoramaMaker\Documentation\Screenshots_1-0-0\1-0-0_Auto-alignment-disabled.PNG"/>
-            <wp:cNvGraphicFramePr>
-              <a:graphicFrameLocks xmlns:a="http://schemas.openxmlformats.org/drawingml/2006/main" noChangeAspect="1"/>
-            </wp:cNvGraphicFramePr>
-            <a:graphic xmlns:a="http://schemas.openxmlformats.org/drawingml/2006/main">
-              <a:graphicData uri="http://schemas.openxmlformats.org/drawingml/2006/picture">
-                <pic:pic xmlns:pic="http://schemas.openxmlformats.org/drawingml/2006/picture">
-                  <pic:nvPicPr>
-                    <pic:cNvPr id="0" name="Picture 7" descr="D:\Python\MoonPanoramaMaker\Documentation\Screenshots_1-0-0\1-0-0_Auto-alignment-disabled.PNG"/>
                     <pic:cNvPicPr>
                       <a:picLocks noChangeAspect="1" noChangeArrowheads="1"/>
                     </pic:cNvPicPr>
@@ -17368,19 +16908,115 @@
         <w:rPr>
           <w:lang w:val="en-US" w:eastAsia="de-DE"/>
         </w:rPr>
-        <w:t>Some details are important to know when using auto-alignment. First of all, auto-alignment can fail</w:t>
-      </w:r>
-      <w:r>
-        <w:rPr>
-          <w:lang w:val="en-US" w:eastAsia="de-DE"/>
-        </w:rPr>
-        <w:t xml:space="preserve">. </w:t>
-      </w:r>
-      <w:r>
-        <w:rPr>
-          <w:lang w:val="en-US" w:eastAsia="de-DE"/>
-        </w:rPr>
-        <w:t>This</w:t>
+        <w:t xml:space="preserve">After </w:t>
+      </w:r>
+      <w:r>
+        <w:rPr>
+          <w:lang w:val="en-US" w:eastAsia="de-DE"/>
+        </w:rPr>
+        <w:t xml:space="preserve">a </w:t>
+      </w:r>
+      <w:r>
+        <w:rPr>
+          <w:lang w:val="en-US" w:eastAsia="de-DE"/>
+        </w:rPr>
+        <w:t xml:space="preserve">successful </w:t>
+      </w:r>
+      <w:r>
+        <w:rPr>
+          <w:lang w:val="en-US" w:eastAsia="de-DE"/>
+        </w:rPr>
+        <w:t>auto-alignment initialization, the user can start the video acquisition loop</w:t>
+      </w:r>
+      <w:r>
+        <w:rPr>
+          <w:lang w:val="en-US" w:eastAsia="de-DE"/>
+        </w:rPr>
+        <w:t xml:space="preserve"> (“Start / </w:t>
+      </w:r>
+      <w:r>
+        <w:rPr>
+          <w:lang w:val="en-US" w:eastAsia="de-DE"/>
+        </w:rPr>
+        <w:t>c</w:t>
+      </w:r>
+      <w:r>
+        <w:rPr>
+          <w:lang w:val="en-US" w:eastAsia="de-DE"/>
+        </w:rPr>
+        <w:t xml:space="preserve">ontinue </w:t>
+      </w:r>
+      <w:r>
+        <w:rPr>
+          <w:lang w:val="en-US" w:eastAsia="de-DE"/>
+        </w:rPr>
+        <w:t>r</w:t>
+      </w:r>
+      <w:r>
+        <w:rPr>
+          <w:lang w:val="en-US" w:eastAsia="de-DE"/>
+        </w:rPr>
+        <w:t>ecording”)</w:t>
+      </w:r>
+      <w:r>
+        <w:rPr>
+          <w:lang w:val="en-US" w:eastAsia="de-DE"/>
+        </w:rPr>
+        <w:t xml:space="preserve"> which the program will interrupt </w:t>
+      </w:r>
+      <w:r>
+        <w:rPr>
+          <w:lang w:val="en-US" w:eastAsia="de-DE"/>
+        </w:rPr>
+        <w:t>at certain intervals</w:t>
+      </w:r>
+      <w:r>
+        <w:rPr>
+          <w:lang w:val="en-US" w:eastAsia="de-DE"/>
+        </w:rPr>
+        <w:t xml:space="preserve"> for new alignment</w:t>
+      </w:r>
+      <w:r>
+        <w:rPr>
+          <w:lang w:val="en-US" w:eastAsia="de-DE"/>
+        </w:rPr>
+        <w:t>s</w:t>
+      </w:r>
+      <w:r>
+        <w:rPr>
+          <w:lang w:val="en-US" w:eastAsia="de-DE"/>
+        </w:rPr>
+        <w:t xml:space="preserve">. When this happens, </w:t>
+      </w:r>
+      <w:r>
+        <w:rPr>
+          <w:lang w:val="en-US" w:eastAsia="de-DE"/>
+        </w:rPr>
+        <w:t>the program slews the telescope to</w:t>
+      </w:r>
+      <w:r>
+        <w:rPr>
+          <w:lang w:val="en-US" w:eastAsia="de-DE"/>
+        </w:rPr>
+        <w:t xml:space="preserve"> the expected landmark position, </w:t>
+      </w:r>
+      <w:r>
+        <w:rPr>
+          <w:lang w:val="en-US" w:eastAsia="de-DE"/>
+        </w:rPr>
+        <w:t xml:space="preserve">takes a still image of that area and determines the shift between the new image and the reference frame. </w:t>
+      </w:r>
+      <w:r>
+        <w:rPr>
+          <w:lang w:val="en-US" w:eastAsia="de-DE"/>
+        </w:rPr>
+        <w:t xml:space="preserve">This shift (in image pixels) is translated into the current pointing error in equatorial coordinates. </w:t>
+      </w:r>
+      <w:r>
+        <w:rPr>
+          <w:lang w:val="en-US" w:eastAsia="de-DE"/>
+        </w:rPr>
+        <w:t>The result is</w:t>
       </w:r>
       <w:r>
         <w:rPr>
@@ -17392,13 +17028,14 @@
         <w:rPr>
           <w:lang w:val="en-US" w:eastAsia="de-DE"/>
         </w:rPr>
-        <w:t>can</w:t>
-      </w:r>
-      <w:r>
-        <w:rPr>
-          <w:lang w:val="en-US" w:eastAsia="de-DE"/>
-        </w:rPr>
-        <w:t xml:space="preserve"> happen</w:t>
+        <w:lastRenderedPageBreak/>
+        <w:t xml:space="preserve">stored as </w:t>
+      </w:r>
+      <w:r>
+        <w:rPr>
+          <w:lang w:val="en-US" w:eastAsia="de-DE"/>
+        </w:rPr>
+        <w:t>a new alignment point, and video acquisition continues.</w:t>
       </w:r>
       <w:r>
         <w:rPr>
@@ -17410,235 +17047,13 @@
         <w:rPr>
           <w:lang w:val="en-US" w:eastAsia="de-DE"/>
         </w:rPr>
-        <w:t xml:space="preserve">already </w:t>
-      </w:r>
-      <w:r>
-        <w:rPr>
-          <w:lang w:val="en-US" w:eastAsia="de-DE"/>
-        </w:rPr>
-        <w:t xml:space="preserve">during initialization or later </w:t>
-      </w:r>
-      <w:r>
-        <w:rPr>
-          <w:lang w:val="en-US" w:eastAsia="de-DE"/>
-        </w:rPr>
-        <w:t>during</w:t>
-      </w:r>
-      <w:r>
-        <w:rPr>
-          <w:lang w:val="en-US" w:eastAsia="de-DE"/>
-        </w:rPr>
-        <w:t xml:space="preserve"> an auto-alignment operation. </w:t>
-      </w:r>
-      <w:r>
-        <w:rPr>
-          <w:lang w:val="en-US" w:eastAsia="de-DE"/>
-        </w:rPr>
-        <w:t>The most likely reason</w:t>
-      </w:r>
-      <w:r>
-        <w:rPr>
-          <w:lang w:val="en-US" w:eastAsia="de-DE"/>
-        </w:rPr>
-        <w:t>s</w:t>
-      </w:r>
-      <w:r>
-        <w:rPr>
-          <w:lang w:val="en-US" w:eastAsia="de-DE"/>
-        </w:rPr>
-        <w:t xml:space="preserve"> </w:t>
-      </w:r>
-      <w:r>
-        <w:rPr>
-          <w:lang w:val="en-US" w:eastAsia="de-DE"/>
-        </w:rPr>
-        <w:t>are</w:t>
-      </w:r>
-      <w:r>
-        <w:rPr>
-          <w:lang w:val="en-US" w:eastAsia="de-DE"/>
-        </w:rPr>
-        <w:t xml:space="preserve"> too litt</w:t>
-      </w:r>
-      <w:r>
-        <w:rPr>
-          <w:lang w:val="en-US" w:eastAsia="de-DE"/>
-        </w:rPr>
-        <w:t>le contrast around the landmark</w:t>
-      </w:r>
-      <w:r>
-        <w:rPr>
-          <w:lang w:val="en-US" w:eastAsia="de-DE"/>
-        </w:rPr>
-        <w:t xml:space="preserve"> or bad seeing during still image </w:t>
-      </w:r>
-      <w:r>
-        <w:rPr>
-          <w:lang w:val="en-US" w:eastAsia="de-DE"/>
-        </w:rPr>
-        <w:t>acquisition</w:t>
-      </w:r>
-      <w:r>
-        <w:rPr>
-          <w:lang w:val="en-US" w:eastAsia="de-DE"/>
-        </w:rPr>
-        <w:t>. It</w:t>
-      </w:r>
-      <w:r>
-        <w:rPr>
-          <w:lang w:val="en-US" w:eastAsia="de-DE"/>
-        </w:rPr>
-        <w:t xml:space="preserve"> might help to try auto-alignment with a </w:t>
-      </w:r>
-      <w:r>
-        <w:rPr>
-          <w:lang w:val="en-US" w:eastAsia="de-DE"/>
-        </w:rPr>
-        <w:t>more conspicuous</w:t>
-      </w:r>
-      <w:r>
-        <w:rPr>
-          <w:lang w:val="en-US" w:eastAsia="de-DE"/>
-        </w:rPr>
-        <w:t xml:space="preserve"> landmark. Another reason for auto-alignment initialization</w:t>
-      </w:r>
-      <w:r>
-        <w:rPr>
-          <w:lang w:val="en-US" w:eastAsia="de-DE"/>
-        </w:rPr>
-        <w:t xml:space="preserve"> </w:t>
-      </w:r>
-      <w:r>
-        <w:rPr>
-          <w:lang w:val="en-US" w:eastAsia="de-DE"/>
-        </w:rPr>
-        <w:t>to fail is if the focal length of the telescope system</w:t>
-      </w:r>
-      <w:r>
-        <w:rPr>
-          <w:lang w:val="en-US" w:eastAsia="de-DE"/>
-        </w:rPr>
-        <w:t xml:space="preserve"> as measured by </w:t>
-      </w:r>
-      <w:proofErr w:type="spellStart"/>
-      <w:r>
-        <w:rPr>
-          <w:lang w:val="en-US" w:eastAsia="de-DE"/>
-        </w:rPr>
-        <w:t>MoonPanoramaMaker</w:t>
-      </w:r>
-      <w:proofErr w:type="spellEnd"/>
-      <w:r>
-        <w:rPr>
-          <w:lang w:val="en-US" w:eastAsia="de-DE"/>
-        </w:rPr>
-        <w:t xml:space="preserve"> differs too much from the value specified in the configuration dialogue</w:t>
-      </w:r>
-      <w:r>
-        <w:rPr>
-          <w:lang w:val="en-US" w:eastAsia="de-DE"/>
-        </w:rPr>
-        <w:t>.</w:t>
-      </w:r>
-      <w:r>
-        <w:rPr>
-          <w:lang w:val="en-US" w:eastAsia="de-DE"/>
-        </w:rPr>
-        <w:t xml:space="preserve"> </w:t>
-      </w:r>
-      <w:proofErr w:type="gramStart"/>
-      <w:r>
-        <w:rPr>
-          <w:lang w:val="en-US" w:eastAsia="de-DE"/>
-        </w:rPr>
-        <w:t>In this case, and if the “session protocol level” parameter is greater than</w:t>
-      </w:r>
-      <w:r>
-        <w:rPr>
-          <w:lang w:val="en-US" w:eastAsia="de-DE"/>
-        </w:rPr>
-        <w:t> </w:t>
-      </w:r>
-      <w:r>
-        <w:rPr>
-          <w:lang w:val="en-US" w:eastAsia="de-DE"/>
-        </w:rPr>
-        <w:t>1, the measured</w:t>
-      </w:r>
-      <w:r>
-        <w:rPr>
-          <w:lang w:val="en-US" w:eastAsia="de-DE"/>
-        </w:rPr>
-        <w:t xml:space="preserve"> values</w:t>
-      </w:r>
-      <w:r>
-        <w:rPr>
-          <w:lang w:val="en-US" w:eastAsia="de-DE"/>
-        </w:rPr>
-        <w:t xml:space="preserve"> in x and y direction</w:t>
-      </w:r>
-      <w:r>
-        <w:rPr>
-          <w:lang w:val="en-US" w:eastAsia="de-DE"/>
-        </w:rPr>
-        <w:t>s</w:t>
-      </w:r>
-      <w:r>
-        <w:rPr>
-          <w:lang w:val="en-US" w:eastAsia="de-DE"/>
-        </w:rPr>
-        <w:t xml:space="preserve"> </w:t>
-      </w:r>
-      <w:r>
-        <w:rPr>
-          <w:lang w:val="en-US" w:eastAsia="de-DE"/>
-        </w:rPr>
-        <w:t>are</w:t>
-      </w:r>
-      <w:r>
-        <w:rPr>
-          <w:lang w:val="en-US" w:eastAsia="de-DE"/>
-        </w:rPr>
-        <w:t xml:space="preserve"> documented in the protocol file.</w:t>
-      </w:r>
-      <w:proofErr w:type="gramEnd"/>
-      <w:r>
-        <w:rPr>
-          <w:lang w:val="en-US" w:eastAsia="de-DE"/>
-        </w:rPr>
-        <w:t xml:space="preserve"> </w:t>
-      </w:r>
-      <w:r>
-        <w:rPr>
-          <w:lang w:val="en-US" w:eastAsia="de-DE"/>
-        </w:rPr>
-        <w:t xml:space="preserve">If auto-alignment fails, </w:t>
-      </w:r>
-      <w:proofErr w:type="spellStart"/>
-      <w:r>
-        <w:rPr>
-          <w:lang w:val="en-US" w:eastAsia="de-DE"/>
-        </w:rPr>
-        <w:t>MoonPanoramaMaker</w:t>
-      </w:r>
-      <w:proofErr w:type="spellEnd"/>
-      <w:r>
-        <w:rPr>
-          <w:lang w:val="en-US" w:eastAsia="de-DE"/>
-        </w:rPr>
-        <w:t xml:space="preserve"> automatically switches back to manual alignment, leaving the system in the same state as if the user had switched off auto-alignment</w:t>
-      </w:r>
-      <w:r>
-        <w:rPr>
-          <w:lang w:val="en-US" w:eastAsia="de-DE"/>
-        </w:rPr>
-        <w:t xml:space="preserve"> manually</w:t>
-      </w:r>
-      <w:r>
-        <w:rPr>
-          <w:lang w:val="en-US" w:eastAsia="de-DE"/>
-        </w:rPr>
-        <w:t xml:space="preserve"> (see above).</w:t>
+        <w:t>Fortunately, t</w:t>
+      </w:r>
+      <w:r>
+        <w:rPr>
+          <w:lang w:val="en-US" w:eastAsia="de-DE"/>
+        </w:rPr>
+        <w:t>he details of this rather complex operation are hidden from the user.</w:t>
       </w:r>
     </w:p>
     <w:p>
@@ -17649,64 +17064,578 @@
       </w:pPr>
       <w:r>
         <w:rPr>
-          <w:lang w:val="en-US" w:eastAsia="de-DE"/>
-        </w:rPr>
-        <w:t>Camera settings</w:t>
-      </w:r>
-      <w:r>
-        <w:rPr>
-          <w:lang w:val="en-US" w:eastAsia="de-DE"/>
-        </w:rPr>
-        <w:t>,</w:t>
-      </w:r>
-      <w:r>
-        <w:rPr>
-          <w:lang w:val="en-US" w:eastAsia="de-DE"/>
-        </w:rPr>
-        <w:t xml:space="preserve"> such as exposure time or contrast</w:t>
-      </w:r>
-      <w:r>
-        <w:rPr>
-          <w:lang w:val="en-US" w:eastAsia="de-DE"/>
-        </w:rPr>
-        <w:t>,</w:t>
-      </w:r>
-      <w:r>
-        <w:rPr>
-          <w:lang w:val="en-US" w:eastAsia="de-DE"/>
-        </w:rPr>
-        <w:t xml:space="preserve"> should not be changed too much when auto-alignment is on. </w:t>
-      </w:r>
-      <w:proofErr w:type="spellStart"/>
-      <w:r>
-        <w:rPr>
-          <w:lang w:val="en-US" w:eastAsia="de-DE"/>
-        </w:rPr>
-        <w:t>MoonPanoramaMaker</w:t>
-      </w:r>
-      <w:proofErr w:type="spellEnd"/>
-      <w:r>
-        <w:rPr>
-          <w:lang w:val="en-US" w:eastAsia="de-DE"/>
-        </w:rPr>
-        <w:t xml:space="preserve"> tries to normalize the image brightness before measuring the image shift relative to the reference frame. If the change is too large, however, the images may look too different for shift detection to work. In this case it </w:t>
-      </w:r>
-      <w:r>
-        <w:rPr>
-          <w:lang w:val="en-US" w:eastAsia="de-DE"/>
-        </w:rPr>
-        <w:t>may help</w:t>
-      </w:r>
-      <w:r>
-        <w:rPr>
-          <w:lang w:val="en-US" w:eastAsia="de-DE"/>
-        </w:rPr>
-        <w:t xml:space="preserve"> to switch auto-alignment off and back on.</w:t>
+          <w:noProof/>
+          <w:lang w:eastAsia="de-DE"/>
+        </w:rPr>
+        <w:drawing>
+          <wp:inline distT="0" distB="0" distL="0" distR="0" wp14:anchorId="2528A0DA" wp14:editId="22AF9E25">
+            <wp:extent cx="5760720" cy="1755057"/>
+            <wp:effectExtent l="0" t="0" r="0" b="0"/>
+            <wp:docPr id="31" name="Grafik 31" descr="D:\Python\MoonPanoramaMaker\Documentation\Screenshots_1-0-0\1-0-0_Auto-alignment-active.PNG"/>
+            <wp:cNvGraphicFramePr>
+              <a:graphicFrameLocks xmlns:a="http://schemas.openxmlformats.org/drawingml/2006/main" noChangeAspect="1"/>
+            </wp:cNvGraphicFramePr>
+            <a:graphic xmlns:a="http://schemas.openxmlformats.org/drawingml/2006/main">
+              <a:graphicData uri="http://schemas.openxmlformats.org/drawingml/2006/picture">
+                <pic:pic xmlns:pic="http://schemas.openxmlformats.org/drawingml/2006/picture">
+                  <pic:nvPicPr>
+                    <pic:cNvPr id="0" name="Picture 6" descr="D:\Python\MoonPanoramaMaker\Documentation\Screenshots_1-0-0\1-0-0_Auto-alignment-active.PNG"/>
+                    <pic:cNvPicPr>
+                      <a:picLocks noChangeAspect="1" noChangeArrowheads="1"/>
+                    </pic:cNvPicPr>
+                  </pic:nvPicPr>
+                  <pic:blipFill>
+                    <a:blip r:embed="rId41">
+                      <a:extLst>
+                        <a:ext uri="{28A0092B-C50C-407E-A947-70E740481C1C}">
+                          <a14:useLocalDpi xmlns:a14="http://schemas.microsoft.com/office/drawing/2010/main" val="0"/>
+                        </a:ext>
+                      </a:extLst>
+                    </a:blip>
+                    <a:srcRect/>
+                    <a:stretch>
+                      <a:fillRect/>
+                    </a:stretch>
+                  </pic:blipFill>
+                  <pic:spPr bwMode="auto">
+                    <a:xfrm>
+                      <a:off x="0" y="0"/>
+                      <a:ext cx="5760720" cy="1755057"/>
+                    </a:xfrm>
+                    <a:prstGeom prst="rect">
+                      <a:avLst/>
+                    </a:prstGeom>
+                    <a:noFill/>
+                    <a:ln>
+                      <a:noFill/>
+                    </a:ln>
+                  </pic:spPr>
+                </pic:pic>
+              </a:graphicData>
+            </a:graphic>
+          </wp:inline>
+        </w:drawing>
       </w:r>
     </w:p>
     <w:p>
       <w:pPr>
         <w:rPr>
+          <w:lang w:val="en-US" w:eastAsia="de-DE"/>
+        </w:rPr>
+      </w:pPr>
+      <w:r>
+        <w:rPr>
+          <w:lang w:val="en-US" w:eastAsia="de-DE"/>
+        </w:rPr>
+        <w:t>The user may interrupt t</w:t>
+      </w:r>
+      <w:r>
+        <w:rPr>
+          <w:lang w:val="en-US" w:eastAsia="de-DE"/>
+        </w:rPr>
+        <w:t>he video loop at any time</w:t>
+      </w:r>
+      <w:r>
+        <w:rPr>
+          <w:lang w:val="en-US" w:eastAsia="de-DE"/>
+        </w:rPr>
+        <w:t xml:space="preserve"> by pressing the “Esc” key</w:t>
+      </w:r>
+      <w:r>
+        <w:rPr>
+          <w:lang w:val="en-US" w:eastAsia="de-DE"/>
+        </w:rPr>
+        <w:t xml:space="preserve">. When control is given back to the GUI, </w:t>
+      </w:r>
+      <w:r>
+        <w:rPr>
+          <w:lang w:val="en-US" w:eastAsia="de-DE"/>
+        </w:rPr>
+        <w:t>the user</w:t>
+      </w:r>
+      <w:r>
+        <w:rPr>
+          <w:lang w:val="en-US" w:eastAsia="de-DE"/>
+        </w:rPr>
+        <w:t xml:space="preserve"> can switch off auto-alignment by pressing the red button again. After </w:t>
+      </w:r>
+      <w:r>
+        <w:rPr>
+          <w:lang w:val="en-US" w:eastAsia="de-DE"/>
+        </w:rPr>
+        <w:t>confirmation</w:t>
+      </w:r>
+      <w:r>
+        <w:rPr>
+          <w:lang w:val="en-US" w:eastAsia="de-DE"/>
+        </w:rPr>
+        <w:t>, the auto-alignment button changes back to its original state</w:t>
+      </w:r>
+      <w:r>
+        <w:rPr>
+          <w:lang w:val="en-US" w:eastAsia="de-DE"/>
+        </w:rPr>
+        <w:t xml:space="preserve"> and color</w:t>
+      </w:r>
+      <w:r>
+        <w:rPr>
+          <w:lang w:val="en-US" w:eastAsia="de-DE"/>
+        </w:rPr>
+        <w:t>, and the (manual) “Align</w:t>
+      </w:r>
+      <w:r>
+        <w:rPr>
+          <w:lang w:val="en-US" w:eastAsia="de-DE"/>
+        </w:rPr>
+        <w:t xml:space="preserve"> mount</w:t>
+      </w:r>
+      <w:r>
+        <w:rPr>
+          <w:lang w:val="en-US" w:eastAsia="de-DE"/>
+        </w:rPr>
+        <w:t>” button is re-activated.</w:t>
+      </w:r>
+      <w:r>
+        <w:rPr>
+          <w:lang w:val="en-US" w:eastAsia="de-DE"/>
+        </w:rPr>
+        <w:t xml:space="preserve"> </w:t>
+      </w:r>
+      <w:r>
+        <w:rPr>
+          <w:lang w:val="en-US" w:eastAsia="de-DE"/>
+        </w:rPr>
+        <w:t>The</w:t>
+      </w:r>
+      <w:r>
+        <w:rPr>
+          <w:lang w:val="en-US" w:eastAsia="de-DE"/>
+        </w:rPr>
+        <w:t xml:space="preserve"> user can </w:t>
+      </w:r>
+      <w:r>
+        <w:rPr>
+          <w:lang w:val="en-US" w:eastAsia="de-DE"/>
+        </w:rPr>
+        <w:t xml:space="preserve">now </w:t>
+      </w:r>
+      <w:r>
+        <w:rPr>
+          <w:lang w:val="en-US" w:eastAsia="de-DE"/>
+        </w:rPr>
+        <w:t>do the alignment manually, or start auto-alignment again.</w:t>
+      </w:r>
+    </w:p>
+    <w:p>
+      <w:pPr>
+        <w:rPr>
+          <w:lang w:val="en-US"/>
+        </w:rPr>
+      </w:pPr>
+      <w:r>
+        <w:rPr>
+          <w:noProof/>
+          <w:lang w:eastAsia="de-DE"/>
+        </w:rPr>
+        <w:drawing>
+          <wp:inline distT="0" distB="0" distL="0" distR="0" wp14:anchorId="4652A7D7" wp14:editId="6BFDB7FF">
+            <wp:extent cx="5760720" cy="1753263"/>
+            <wp:effectExtent l="0" t="0" r="0" b="0"/>
+            <wp:docPr id="34" name="Grafik 34" descr="D:\Python\MoonPanoramaMaker\Documentation\Screenshots_1-0-0\1-0-0_Auto-alignment-disabled.PNG"/>
+            <wp:cNvGraphicFramePr>
+              <a:graphicFrameLocks xmlns:a="http://schemas.openxmlformats.org/drawingml/2006/main" noChangeAspect="1"/>
+            </wp:cNvGraphicFramePr>
+            <a:graphic xmlns:a="http://schemas.openxmlformats.org/drawingml/2006/main">
+              <a:graphicData uri="http://schemas.openxmlformats.org/drawingml/2006/picture">
+                <pic:pic xmlns:pic="http://schemas.openxmlformats.org/drawingml/2006/picture">
+                  <pic:nvPicPr>
+                    <pic:cNvPr id="0" name="Picture 7" descr="D:\Python\MoonPanoramaMaker\Documentation\Screenshots_1-0-0\1-0-0_Auto-alignment-disabled.PNG"/>
+                    <pic:cNvPicPr>
+                      <a:picLocks noChangeAspect="1" noChangeArrowheads="1"/>
+                    </pic:cNvPicPr>
+                  </pic:nvPicPr>
+                  <pic:blipFill>
+                    <a:blip r:embed="rId42">
+                      <a:extLst>
+                        <a:ext uri="{28A0092B-C50C-407E-A947-70E740481C1C}">
+                          <a14:useLocalDpi xmlns:a14="http://schemas.microsoft.com/office/drawing/2010/main" val="0"/>
+                        </a:ext>
+                      </a:extLst>
+                    </a:blip>
+                    <a:srcRect/>
+                    <a:stretch>
+                      <a:fillRect/>
+                    </a:stretch>
+                  </pic:blipFill>
+                  <pic:spPr bwMode="auto">
+                    <a:xfrm>
+                      <a:off x="0" y="0"/>
+                      <a:ext cx="5760720" cy="1753263"/>
+                    </a:xfrm>
+                    <a:prstGeom prst="rect">
+                      <a:avLst/>
+                    </a:prstGeom>
+                    <a:noFill/>
+                    <a:ln>
+                      <a:noFill/>
+                    </a:ln>
+                  </pic:spPr>
+                </pic:pic>
+              </a:graphicData>
+            </a:graphic>
+          </wp:inline>
+        </w:drawing>
+      </w:r>
+    </w:p>
+    <w:p>
+      <w:pPr>
+        <w:rPr>
+          <w:lang w:val="en-US"/>
+        </w:rPr>
+      </w:pPr>
+      <w:r>
+        <w:rPr>
+          <w:lang w:val="en-US" w:eastAsia="de-DE"/>
+        </w:rPr>
+        <w:t>Some details are important to know when using auto-alignment. First of all, auto-alignment can fail</w:t>
+      </w:r>
+      <w:r>
+        <w:rPr>
+          <w:lang w:val="en-US" w:eastAsia="de-DE"/>
+        </w:rPr>
+        <w:t xml:space="preserve">. </w:t>
+      </w:r>
+      <w:r>
+        <w:rPr>
+          <w:lang w:val="en-US" w:eastAsia="de-DE"/>
+        </w:rPr>
+        <w:t>This</w:t>
+      </w:r>
+      <w:r>
+        <w:rPr>
+          <w:lang w:val="en-US" w:eastAsia="de-DE"/>
+        </w:rPr>
+        <w:t xml:space="preserve"> </w:t>
+      </w:r>
+      <w:r>
+        <w:rPr>
+          <w:lang w:val="en-US" w:eastAsia="de-DE"/>
+        </w:rPr>
+        <w:t>can</w:t>
+      </w:r>
+      <w:r>
+        <w:rPr>
+          <w:lang w:val="en-US" w:eastAsia="de-DE"/>
+        </w:rPr>
+        <w:t xml:space="preserve"> happen</w:t>
+      </w:r>
+      <w:r>
+        <w:rPr>
+          <w:lang w:val="en-US" w:eastAsia="de-DE"/>
+        </w:rPr>
+        <w:t xml:space="preserve"> </w:t>
+      </w:r>
+      <w:r>
+        <w:rPr>
+          <w:lang w:val="en-US" w:eastAsia="de-DE"/>
+        </w:rPr>
+        <w:t xml:space="preserve">already </w:t>
+      </w:r>
+      <w:r>
+        <w:rPr>
+          <w:lang w:val="en-US" w:eastAsia="de-DE"/>
+        </w:rPr>
+        <w:t xml:space="preserve">during initialization or later </w:t>
+      </w:r>
+      <w:r>
+        <w:rPr>
+          <w:lang w:val="en-US" w:eastAsia="de-DE"/>
+        </w:rPr>
+        <w:t>during</w:t>
+      </w:r>
+      <w:r>
+        <w:rPr>
+          <w:lang w:val="en-US" w:eastAsia="de-DE"/>
+        </w:rPr>
+        <w:t xml:space="preserve"> an auto-alignment operation. </w:t>
+      </w:r>
+      <w:r>
+        <w:rPr>
+          <w:lang w:val="en-US" w:eastAsia="de-DE"/>
+        </w:rPr>
+        <w:t>The most likely reason</w:t>
+      </w:r>
+      <w:r>
+        <w:rPr>
+          <w:lang w:val="en-US" w:eastAsia="de-DE"/>
+        </w:rPr>
+        <w:t>s</w:t>
+      </w:r>
+      <w:r>
+        <w:rPr>
+          <w:lang w:val="en-US" w:eastAsia="de-DE"/>
+        </w:rPr>
+        <w:t xml:space="preserve"> </w:t>
+      </w:r>
+      <w:r>
+        <w:rPr>
+          <w:lang w:val="en-US" w:eastAsia="de-DE"/>
+        </w:rPr>
+        <w:t>are</w:t>
+      </w:r>
+      <w:r>
+        <w:rPr>
+          <w:lang w:val="en-US" w:eastAsia="de-DE"/>
+        </w:rPr>
+        <w:t xml:space="preserve"> too litt</w:t>
+      </w:r>
+      <w:r>
+        <w:rPr>
+          <w:lang w:val="en-US" w:eastAsia="de-DE"/>
+        </w:rPr>
+        <w:t>le contrast around the landmark</w:t>
+      </w:r>
+      <w:r>
+        <w:rPr>
+          <w:lang w:val="en-US" w:eastAsia="de-DE"/>
+        </w:rPr>
+        <w:t xml:space="preserve"> or bad seeing during still image </w:t>
+      </w:r>
+      <w:r>
+        <w:rPr>
+          <w:lang w:val="en-US" w:eastAsia="de-DE"/>
+        </w:rPr>
+        <w:t>acquisition</w:t>
+      </w:r>
+      <w:r>
+        <w:rPr>
+          <w:lang w:val="en-US" w:eastAsia="de-DE"/>
+        </w:rPr>
+        <w:t>. It</w:t>
+      </w:r>
+      <w:r>
+        <w:rPr>
+          <w:lang w:val="en-US" w:eastAsia="de-DE"/>
+        </w:rPr>
+        <w:t xml:space="preserve"> might help to try auto-alignment with a </w:t>
+      </w:r>
+      <w:r>
+        <w:rPr>
+          <w:lang w:val="en-US" w:eastAsia="de-DE"/>
+        </w:rPr>
+        <w:t>more conspicuous</w:t>
+      </w:r>
+      <w:r>
+        <w:rPr>
+          <w:lang w:val="en-US" w:eastAsia="de-DE"/>
+        </w:rPr>
+        <w:t xml:space="preserve"> landmark. Another reason for auto-alignment initialization</w:t>
+      </w:r>
+      <w:r>
+        <w:rPr>
+          <w:lang w:val="en-US" w:eastAsia="de-DE"/>
+        </w:rPr>
+        <w:t xml:space="preserve"> </w:t>
+      </w:r>
+      <w:r>
+        <w:rPr>
+          <w:lang w:val="en-US" w:eastAsia="de-DE"/>
+        </w:rPr>
+        <w:t>to fail is if the focal length of the telescope system</w:t>
+      </w:r>
+      <w:r>
+        <w:rPr>
+          <w:lang w:val="en-US" w:eastAsia="de-DE"/>
+        </w:rPr>
+        <w:t xml:space="preserve"> as measured by </w:t>
+      </w:r>
+      <w:proofErr w:type="spellStart"/>
+      <w:r>
+        <w:rPr>
+          <w:lang w:val="en-US" w:eastAsia="de-DE"/>
+        </w:rPr>
+        <w:t>MoonPanoramaMaker</w:t>
+      </w:r>
+      <w:proofErr w:type="spellEnd"/>
+      <w:r>
+        <w:rPr>
+          <w:lang w:val="en-US" w:eastAsia="de-DE"/>
+        </w:rPr>
+        <w:t xml:space="preserve"> differs too much from the value specified in the configuration dialogue</w:t>
+      </w:r>
+      <w:r>
+        <w:rPr>
+          <w:lang w:val="en-US" w:eastAsia="de-DE"/>
+        </w:rPr>
+        <w:t>.</w:t>
+      </w:r>
+      <w:r>
+        <w:rPr>
+          <w:lang w:val="en-US" w:eastAsia="de-DE"/>
+        </w:rPr>
+        <w:t xml:space="preserve"> </w:t>
+      </w:r>
+      <w:proofErr w:type="gramStart"/>
+      <w:r>
+        <w:rPr>
+          <w:lang w:val="en-US" w:eastAsia="de-DE"/>
+        </w:rPr>
+        <w:t>In this case, and if the “session protocol level” parameter is greater than</w:t>
+      </w:r>
+      <w:r>
+        <w:rPr>
+          <w:lang w:val="en-US" w:eastAsia="de-DE"/>
+        </w:rPr>
+        <w:t> </w:t>
+      </w:r>
+      <w:r>
+        <w:rPr>
+          <w:lang w:val="en-US" w:eastAsia="de-DE"/>
+        </w:rPr>
+        <w:t>1, the measured</w:t>
+      </w:r>
+      <w:r>
+        <w:rPr>
+          <w:lang w:val="en-US" w:eastAsia="de-DE"/>
+        </w:rPr>
+        <w:t xml:space="preserve"> values</w:t>
+      </w:r>
+      <w:r>
+        <w:rPr>
+          <w:lang w:val="en-US" w:eastAsia="de-DE"/>
+        </w:rPr>
+        <w:t xml:space="preserve"> in x and y direction</w:t>
+      </w:r>
+      <w:r>
+        <w:rPr>
+          <w:lang w:val="en-US" w:eastAsia="de-DE"/>
+        </w:rPr>
+        <w:t>s</w:t>
+      </w:r>
+      <w:r>
+        <w:rPr>
+          <w:lang w:val="en-US" w:eastAsia="de-DE"/>
+        </w:rPr>
+        <w:t xml:space="preserve"> </w:t>
+      </w:r>
+      <w:r>
+        <w:rPr>
+          <w:lang w:val="en-US" w:eastAsia="de-DE"/>
+        </w:rPr>
+        <w:t>are</w:t>
+      </w:r>
+      <w:r>
+        <w:rPr>
+          <w:lang w:val="en-US" w:eastAsia="de-DE"/>
+        </w:rPr>
+        <w:t xml:space="preserve"> documented in the protocol file.</w:t>
+      </w:r>
+      <w:proofErr w:type="gramEnd"/>
+      <w:r>
+        <w:rPr>
+          <w:lang w:val="en-US" w:eastAsia="de-DE"/>
+        </w:rPr>
+        <w:t xml:space="preserve"> </w:t>
+      </w:r>
+      <w:r>
+        <w:rPr>
+          <w:lang w:val="en-US" w:eastAsia="de-DE"/>
+        </w:rPr>
+        <w:t xml:space="preserve">If auto-alignment fails, </w:t>
+      </w:r>
+      <w:proofErr w:type="spellStart"/>
+      <w:r>
+        <w:rPr>
+          <w:lang w:val="en-US" w:eastAsia="de-DE"/>
+        </w:rPr>
+        <w:t>MoonPanoramaMaker</w:t>
+      </w:r>
+      <w:proofErr w:type="spellEnd"/>
+      <w:r>
+        <w:rPr>
+          <w:lang w:val="en-US" w:eastAsia="de-DE"/>
+        </w:rPr>
+        <w:t xml:space="preserve"> automatically switches back to manual alignment, leaving the system in the same state as if the user had switched off auto-alignment</w:t>
+      </w:r>
+      <w:r>
+        <w:rPr>
+          <w:lang w:val="en-US" w:eastAsia="de-DE"/>
+        </w:rPr>
+        <w:t xml:space="preserve"> manually</w:t>
+      </w:r>
+      <w:r>
+        <w:rPr>
+          <w:lang w:val="en-US" w:eastAsia="de-DE"/>
+        </w:rPr>
+        <w:t xml:space="preserve"> (see above).</w:t>
+      </w:r>
+    </w:p>
+    <w:p>
+      <w:pPr>
+        <w:rPr>
+          <w:lang w:val="en-US"/>
+        </w:rPr>
+      </w:pPr>
+      <w:r>
+        <w:rPr>
+          <w:lang w:val="en-US" w:eastAsia="de-DE"/>
+        </w:rPr>
+        <w:t>Camera settings</w:t>
+      </w:r>
+      <w:r>
+        <w:rPr>
+          <w:lang w:val="en-US" w:eastAsia="de-DE"/>
+        </w:rPr>
+        <w:t>,</w:t>
+      </w:r>
+      <w:r>
+        <w:rPr>
+          <w:lang w:val="en-US" w:eastAsia="de-DE"/>
+        </w:rPr>
+        <w:t xml:space="preserve"> such as exposure time or contrast</w:t>
+      </w:r>
+      <w:r>
+        <w:rPr>
+          <w:lang w:val="en-US" w:eastAsia="de-DE"/>
+        </w:rPr>
+        <w:t>,</w:t>
+      </w:r>
+      <w:r>
+        <w:rPr>
+          <w:lang w:val="en-US" w:eastAsia="de-DE"/>
+        </w:rPr>
+        <w:t xml:space="preserve"> should not be changed too much when auto-alignment is on. </w:t>
+      </w:r>
+      <w:proofErr w:type="spellStart"/>
+      <w:r>
+        <w:rPr>
+          <w:lang w:val="en-US" w:eastAsia="de-DE"/>
+        </w:rPr>
+        <w:t>MoonPanoramaMaker</w:t>
+      </w:r>
+      <w:proofErr w:type="spellEnd"/>
+      <w:r>
+        <w:rPr>
+          <w:lang w:val="en-US" w:eastAsia="de-DE"/>
+        </w:rPr>
+        <w:t xml:space="preserve"> tries to normalize the image brightness before measuring the image shift relative to the reference frame. If the change is too large, however, the images may look too different for shift detection to work. In this case it </w:t>
+      </w:r>
+      <w:r>
+        <w:rPr>
+          <w:lang w:val="en-US" w:eastAsia="de-DE"/>
+        </w:rPr>
+        <w:t>may help</w:t>
+      </w:r>
+      <w:r>
+        <w:rPr>
+          <w:lang w:val="en-US" w:eastAsia="de-DE"/>
+        </w:rPr>
+        <w:t xml:space="preserve"> to switch auto-alignment off and back on.</w:t>
+      </w:r>
+    </w:p>
+    <w:p>
+      <w:pPr>
+        <w:rPr>
           <w:lang w:val="en-US"/>
         </w:rPr>
       </w:pPr>
@@ -17769,14 +17698,14 @@
           <w:lang w:val="en-US"/>
         </w:rPr>
       </w:pPr>
-      <w:bookmarkStart w:id="78" w:name="_Toc510165786"/>
+      <w:bookmarkStart w:id="76" w:name="_Toc510165786"/>
       <w:r>
         <w:rPr>
           <w:lang w:val="en-US"/>
         </w:rPr>
         <w:t>End of Program</w:t>
       </w:r>
-      <w:bookmarkEnd w:id="78"/>
+      <w:bookmarkEnd w:id="76"/>
     </w:p>
     <w:p>
       <w:pPr>
@@ -18366,11 +18295,11 @@
           <w:lang w:val="en-US"/>
         </w:rPr>
       </w:pPr>
-      <w:bookmarkStart w:id="79" w:name="_Ref434581650"/>
-      <w:bookmarkStart w:id="80" w:name="_Ref436211928"/>
-      <w:bookmarkStart w:id="81" w:name="_Ref436228182"/>
-      <w:bookmarkStart w:id="82" w:name="_Ref436836357"/>
-      <w:bookmarkStart w:id="83" w:name="_Toc510165787"/>
+      <w:bookmarkStart w:id="77" w:name="_Ref434581650"/>
+      <w:bookmarkStart w:id="78" w:name="_Ref436211928"/>
+      <w:bookmarkStart w:id="79" w:name="_Ref436228182"/>
+      <w:bookmarkStart w:id="80" w:name="_Ref436836357"/>
+      <w:bookmarkStart w:id="81" w:name="_Toc510165787"/>
       <w:r>
         <w:rPr>
           <w:lang w:val="en-US"/>
@@ -18402,17 +18331,17 @@
         </w:rPr>
         <w:t>at the Configuration Dialo</w:t>
       </w:r>
+      <w:bookmarkEnd w:id="77"/>
+      <w:r>
+        <w:rPr>
+          <w:lang w:val="en-US"/>
+        </w:rPr>
+        <w:t>g</w:t>
+      </w:r>
+      <w:bookmarkEnd w:id="78"/>
       <w:bookmarkEnd w:id="79"/>
-      <w:r>
-        <w:rPr>
-          <w:lang w:val="en-US"/>
-        </w:rPr>
-        <w:t>g</w:t>
-      </w:r>
       <w:bookmarkEnd w:id="80"/>
       <w:bookmarkEnd w:id="81"/>
-      <w:bookmarkEnd w:id="82"/>
-      <w:bookmarkEnd w:id="83"/>
     </w:p>
     <w:p>
       <w:pPr>
@@ -18579,7 +18508,7 @@
                     </pic:cNvPicPr>
                   </pic:nvPicPr>
                   <pic:blipFill>
-                    <a:blip r:embed="rId41">
+                    <a:blip r:embed="rId43">
                       <a:extLst>
                         <a:ext uri="{28A0092B-C50C-407E-A947-70E740481C1C}">
                           <a14:useLocalDpi xmlns:a14="http://schemas.microsoft.com/office/drawing/2010/main" val="0"/>
@@ -19213,7 +19142,7 @@
                           </pic:cNvPicPr>
                         </pic:nvPicPr>
                         <pic:blipFill>
-                          <a:blip r:embed="rId42">
+                          <a:blip r:embed="rId44">
                             <a:extLst>
                               <a:ext uri="{28A0092B-C50C-407E-A947-70E740481C1C}">
                                 <a14:useLocalDpi xmlns:a14="http://schemas.microsoft.com/office/drawing/2010/main" val="0"/>
@@ -20104,7 +20033,7 @@
                           </pic:cNvPicPr>
                         </pic:nvPicPr>
                         <pic:blipFill>
-                          <a:blip r:embed="rId43">
+                          <a:blip r:embed="rId45">
                             <a:extLst>
                               <a:ext uri="{28A0092B-C50C-407E-A947-70E740481C1C}">
                                 <a14:useLocalDpi xmlns:a14="http://schemas.microsoft.com/office/drawing/2010/main" val="0"/>
@@ -20249,7 +20178,7 @@
                           </pic:cNvPicPr>
                         </pic:nvPicPr>
                         <pic:blipFill>
-                          <a:blip r:embed="rId44">
+                          <a:blip r:embed="rId46">
                             <a:extLst>
                               <a:ext uri="{28A0092B-C50C-407E-A947-70E740481C1C}">
                                 <a14:useLocalDpi xmlns:a14="http://schemas.microsoft.com/office/drawing/2010/main" val="0"/>
@@ -20665,7 +20594,7 @@
                           <pic:cNvPicPr/>
                         </pic:nvPicPr>
                         <pic:blipFill>
-                          <a:blip r:embed="rId45">
+                          <a:blip r:embed="rId47">
                             <a:extLst>
                               <a:ext uri="{28A0092B-C50C-407E-A947-70E740481C1C}">
                                 <a14:useLocalDpi xmlns:a14="http://schemas.microsoft.com/office/drawing/2010/main" val="0"/>
@@ -20823,7 +20752,7 @@
                           </pic:cNvPicPr>
                         </pic:nvPicPr>
                         <pic:blipFill>
-                          <a:blip r:embed="rId46">
+                          <a:blip r:embed="rId48">
                             <a:extLst>
                               <a:ext uri="{28A0092B-C50C-407E-A947-70E740481C1C}">
                                 <a14:useLocalDpi xmlns:a14="http://schemas.microsoft.com/office/drawing/2010/main" val="0"/>
@@ -22575,7 +22504,7 @@
           <w:lang w:val="en-US"/>
         </w:rPr>
       </w:pPr>
-      <w:bookmarkStart w:id="84" w:name="_Toc510165788"/>
+      <w:bookmarkStart w:id="82" w:name="_Toc510165788"/>
       <w:r>
         <w:rPr>
           <w:lang w:val="en-US"/>
@@ -22595,7 +22524,7 @@
         </w:rPr>
         <w:t>Algorithms Used by the Program</w:t>
       </w:r>
-      <w:bookmarkEnd w:id="84"/>
+      <w:bookmarkEnd w:id="82"/>
     </w:p>
     <w:p>
       <w:pPr>
@@ -23143,7 +23072,7 @@
                     <pic:cNvPicPr/>
                   </pic:nvPicPr>
                   <pic:blipFill>
-                    <a:blip r:embed="rId47">
+                    <a:blip r:embed="rId49">
                       <a:extLst>
                         <a:ext uri="{28A0092B-C50C-407E-A947-70E740481C1C}">
                           <a14:useLocalDpi xmlns:a14="http://schemas.microsoft.com/office/drawing/2010/main" val="0"/>
@@ -23196,7 +23125,7 @@
                     <pic:cNvPicPr/>
                   </pic:nvPicPr>
                   <pic:blipFill>
-                    <a:blip r:embed="rId48">
+                    <a:blip r:embed="rId50">
                       <a:extLst>
                         <a:ext uri="{28A0092B-C50C-407E-A947-70E740481C1C}">
                           <a14:useLocalDpi xmlns:a14="http://schemas.microsoft.com/office/drawing/2010/main" val="0"/>
@@ -26459,7 +26388,7 @@
         </w:rPr>
         <w:t>(</w:t>
       </w:r>
-      <w:hyperlink r:id="rId49" w:history="1">
+      <w:hyperlink r:id="rId51" w:history="1">
         <w:r>
           <w:rPr>
             <w:rStyle w:val="Hyperlink"/>
@@ -26737,7 +26666,7 @@
                     <pic:cNvPicPr/>
                   </pic:nvPicPr>
                   <pic:blipFill>
-                    <a:blip r:embed="rId50">
+                    <a:blip r:embed="rId52">
                       <a:extLst>
                         <a:ext uri="{28A0092B-C50C-407E-A947-70E740481C1C}">
                           <a14:useLocalDpi xmlns:a14="http://schemas.microsoft.com/office/drawing/2010/main" val="0"/>
@@ -27157,7 +27086,7 @@
                     <pic:cNvPicPr/>
                   </pic:nvPicPr>
                   <pic:blipFill>
-                    <a:blip r:embed="rId51">
+                    <a:blip r:embed="rId53">
                       <a:extLst>
                         <a:ext uri="{28A0092B-C50C-407E-A947-70E740481C1C}">
                           <a14:useLocalDpi xmlns:a14="http://schemas.microsoft.com/office/drawing/2010/main" val="0"/>
@@ -37220,8 +37149,8 @@
           <w:lang w:val="en-US"/>
         </w:rPr>
       </w:pPr>
-      <w:bookmarkStart w:id="85" w:name="_Ref436211836"/>
-      <w:bookmarkStart w:id="86" w:name="_Toc510165789"/>
+      <w:bookmarkStart w:id="83" w:name="_Ref436211836"/>
+      <w:bookmarkStart w:id="84" w:name="_Toc510165789"/>
       <w:r>
         <w:rPr>
           <w:lang w:val="en-US"/>
@@ -37229,8 +37158,8 @@
         <w:lastRenderedPageBreak/>
         <w:t>Appendix C: Determination of the Focal Length of the System</w:t>
       </w:r>
-      <w:bookmarkEnd w:id="85"/>
-      <w:bookmarkEnd w:id="86"/>
+      <w:bookmarkEnd w:id="83"/>
+      <w:bookmarkEnd w:id="84"/>
     </w:p>
     <w:p>
       <w:pPr>
@@ -37883,7 +37812,7 @@
                     <pic:cNvPicPr/>
                   </pic:nvPicPr>
                   <pic:blipFill>
-                    <a:blip r:embed="rId52">
+                    <a:blip r:embed="rId54">
                       <a:extLst>
                         <a:ext uri="{28A0092B-C50C-407E-A947-70E740481C1C}">
                           <a14:useLocalDpi xmlns:a14="http://schemas.microsoft.com/office/drawing/2010/main" val="0"/>
@@ -38561,7 +38490,7 @@
                     <pic:cNvPicPr/>
                   </pic:nvPicPr>
                   <pic:blipFill>
-                    <a:blip r:embed="rId53" cstate="screen">
+                    <a:blip r:embed="rId55" cstate="screen">
                       <a:extLst>
                         <a:ext uri="{28A0092B-C50C-407E-A947-70E740481C1C}">
                           <a14:useLocalDpi xmlns:a14="http://schemas.microsoft.com/office/drawing/2010/main"/>
@@ -38674,7 +38603,7 @@
                     <pic:cNvPicPr/>
                   </pic:nvPicPr>
                   <pic:blipFill>
-                    <a:blip r:embed="rId54">
+                    <a:blip r:embed="rId56">
                       <a:extLst>
                         <a:ext uri="{28A0092B-C50C-407E-A947-70E740481C1C}">
                           <a14:useLocalDpi xmlns:a14="http://schemas.microsoft.com/office/drawing/2010/main" val="0"/>
@@ -40380,7 +40309,7 @@
       </w:r>
     </w:p>
     <w:sectPr>
-      <w:footerReference w:type="default" r:id="rId55"/>
+      <w:footerReference w:type="default" r:id="rId57"/>
       <w:pgSz w:w="11906" w:h="16838"/>
       <w:pgMar w:top="1417" w:right="1417" w:bottom="1134" w:left="1417" w:header="708" w:footer="708" w:gutter="0"/>
       <w:cols w:space="708"/>
@@ -40445,7 +40374,7 @@
           <w:rPr>
             <w:noProof/>
           </w:rPr>
-          <w:t>1</w:t>
+          <w:t>17</w:t>
         </w:r>
         <w:r>
           <w:fldChar w:fldCharType="end"/>
@@ -46045,6 +45974,23 @@
       <w:rFonts w:ascii="Courier New" w:eastAsia="Times New Roman" w:hAnsi="Courier New" w:cs="Courier New"/>
     </w:rPr>
   </w:style>
+  <w:style w:type="paragraph" w:styleId="StandardWeb">
+    <w:name w:val="Normal (Web)"/>
+    <w:basedOn w:val="Standard"/>
+    <w:uiPriority w:val="99"/>
+    <w:semiHidden/>
+    <w:unhideWhenUsed/>
+    <w:rsid w:val="00697DF7"/>
+    <w:pPr>
+      <w:spacing w:before="100" w:beforeAutospacing="1" w:after="100" w:afterAutospacing="1" w:line="240" w:lineRule="auto"/>
+    </w:pPr>
+    <w:rPr>
+      <w:rFonts w:ascii="Times New Roman" w:eastAsiaTheme="minorEastAsia" w:hAnsi="Times New Roman"/>
+      <w:sz w:val="24"/>
+      <w:szCs w:val="24"/>
+      <w:lang w:eastAsia="de-DE"/>
+    </w:rPr>
+  </w:style>
 </w:styles>
 </file>
 
@@ -46952,6 +46898,23 @@
       <w:rFonts w:ascii="Courier New" w:eastAsia="Times New Roman" w:hAnsi="Courier New" w:cs="Courier New"/>
     </w:rPr>
   </w:style>
+  <w:style w:type="paragraph" w:styleId="StandardWeb">
+    <w:name w:val="Normal (Web)"/>
+    <w:basedOn w:val="Standard"/>
+    <w:uiPriority w:val="99"/>
+    <w:semiHidden/>
+    <w:unhideWhenUsed/>
+    <w:rsid w:val="00697DF7"/>
+    <w:pPr>
+      <w:spacing w:before="100" w:beforeAutospacing="1" w:after="100" w:afterAutospacing="1" w:line="240" w:lineRule="auto"/>
+    </w:pPr>
+    <w:rPr>
+      <w:rFonts w:ascii="Times New Roman" w:eastAsiaTheme="minorEastAsia" w:hAnsi="Times New Roman"/>
+      <w:sz w:val="24"/>
+      <w:szCs w:val="24"/>
+      <w:lang w:eastAsia="de-DE"/>
+    </w:rPr>
+  </w:style>
 </w:styles>
 </file>
 
@@ -47488,7 +47451,7 @@
 </file>
 
 <file path=customXml/itemProps1.xml><?xml version="1.0" encoding="utf-8"?>
-<ds:datastoreItem xmlns:ds="http://schemas.openxmlformats.org/officeDocument/2006/customXml" ds:itemID="{08A1EA42-516C-4FD0-9AD4-EE4460EE808E}">
+<ds:datastoreItem xmlns:ds="http://schemas.openxmlformats.org/officeDocument/2006/customXml" ds:itemID="{8E1CC508-51B4-47E7-8BB1-BF4BF67497CF}">
   <ds:schemaRefs>
     <ds:schemaRef ds:uri="http://schemas.openxmlformats.org/officeDocument/2006/bibliography"/>
   </ds:schemaRefs>

</xml_diff>

<commit_message>
User guide updated for Linux
</commit_message>
<xml_diff>
--- a/Documentation/MoonPanoramaMaker_User-Guide.docx
+++ b/Documentation/MoonPanoramaMaker_User-Guide.docx
@@ -476,8 +476,16 @@
         <w:rPr>
           <w:lang w:val="en-US"/>
         </w:rPr>
-        <w:t>22</w:t>
-      </w:r>
+        <w:t>2</w:t>
+      </w:r>
+      <w:r>
+        <w:rPr>
+          <w:lang w:val="en-US"/>
+        </w:rPr>
+        <w:t>3</w:t>
+      </w:r>
+      <w:bookmarkStart w:id="24" w:name="_GoBack"/>
+      <w:bookmarkEnd w:id="24"/>
       <w:r>
         <w:rPr>
           <w:lang w:val="en-US"/>
@@ -2450,14 +2458,14 @@
           <w:lang w:val="en-US"/>
         </w:rPr>
       </w:pPr>
-      <w:bookmarkStart w:id="24" w:name="_Toc510165760"/>
+      <w:bookmarkStart w:id="25" w:name="_Toc510165760"/>
       <w:r>
         <w:rPr>
           <w:lang w:val="en-US"/>
         </w:rPr>
         <w:t>Introduction</w:t>
       </w:r>
-      <w:bookmarkEnd w:id="24"/>
+      <w:bookmarkEnd w:id="25"/>
     </w:p>
     <w:p>
       <w:pPr>
@@ -3024,14 +3032,14 @@
           <w:lang w:val="en-US"/>
         </w:rPr>
       </w:pPr>
-      <w:bookmarkStart w:id="25" w:name="_Toc510165761"/>
+      <w:bookmarkStart w:id="26" w:name="_Toc510165761"/>
       <w:r>
         <w:rPr>
           <w:lang w:val="en-US"/>
         </w:rPr>
         <w:t>Changelog</w:t>
       </w:r>
-      <w:bookmarkEnd w:id="25"/>
+      <w:bookmarkEnd w:id="26"/>
     </w:p>
     <w:p>
       <w:pPr>
@@ -3098,12 +3106,12 @@
           <w:lang w:val="en-US" w:eastAsia="de-DE"/>
         </w:rPr>
       </w:pPr>
-      <w:bookmarkStart w:id="26" w:name="_Toc484449259"/>
-      <w:bookmarkStart w:id="27" w:name="_Toc502072379"/>
-      <w:bookmarkStart w:id="28" w:name="_Toc510165762"/>
-      <w:bookmarkEnd w:id="26"/>
+      <w:bookmarkStart w:id="27" w:name="_Toc484449259"/>
+      <w:bookmarkStart w:id="28" w:name="_Toc502072379"/>
+      <w:bookmarkStart w:id="29" w:name="_Toc510165762"/>
       <w:bookmarkEnd w:id="27"/>
       <w:bookmarkEnd w:id="28"/>
+      <w:bookmarkEnd w:id="29"/>
     </w:p>
     <w:p>
       <w:pPr>
@@ -3126,12 +3134,12 @@
           <w:lang w:val="en-US" w:eastAsia="de-DE"/>
         </w:rPr>
       </w:pPr>
-      <w:bookmarkStart w:id="29" w:name="_Toc484449260"/>
-      <w:bookmarkStart w:id="30" w:name="_Toc502072380"/>
-      <w:bookmarkStart w:id="31" w:name="_Toc510165763"/>
-      <w:bookmarkEnd w:id="29"/>
+      <w:bookmarkStart w:id="30" w:name="_Toc484449260"/>
+      <w:bookmarkStart w:id="31" w:name="_Toc502072380"/>
+      <w:bookmarkStart w:id="32" w:name="_Toc510165763"/>
       <w:bookmarkEnd w:id="30"/>
       <w:bookmarkEnd w:id="31"/>
+      <w:bookmarkEnd w:id="32"/>
     </w:p>
     <w:p>
       <w:pPr>
@@ -3140,14 +3148,14 @@
           <w:lang w:val="en-US"/>
         </w:rPr>
       </w:pPr>
-      <w:bookmarkStart w:id="32" w:name="_Toc510165764"/>
+      <w:bookmarkStart w:id="33" w:name="_Toc510165764"/>
       <w:r>
         <w:rPr>
           <w:lang w:val="en-US"/>
         </w:rPr>
         <w:t>Changes since version 0.9.5 (October 2017)</w:t>
       </w:r>
-      <w:bookmarkEnd w:id="32"/>
+      <w:bookmarkEnd w:id="33"/>
     </w:p>
     <w:p>
       <w:pPr>
@@ -3637,14 +3645,14 @@
           <w:lang w:val="en-US"/>
         </w:rPr>
       </w:pPr>
-      <w:bookmarkStart w:id="33" w:name="_Toc510165765"/>
+      <w:bookmarkStart w:id="34" w:name="_Toc510165765"/>
       <w:r>
         <w:rPr>
           <w:lang w:val="en-US"/>
         </w:rPr>
         <w:t>Changes since version 0.9.3 (October 2016)</w:t>
       </w:r>
-      <w:bookmarkEnd w:id="33"/>
+      <w:bookmarkEnd w:id="34"/>
     </w:p>
     <w:p>
       <w:pPr>
@@ -4170,7 +4178,7 @@
         </w:rPr>
         <w:t>must be deleted before running the program.</w:t>
       </w:r>
-      <w:bookmarkStart w:id="34" w:name="_Ref447780942"/>
+      <w:bookmarkStart w:id="35" w:name="_Ref447780942"/>
     </w:p>
     <w:p>
       <w:pPr>
@@ -4179,17 +4187,17 @@
           <w:lang w:val="en-US"/>
         </w:rPr>
       </w:pPr>
-      <w:bookmarkStart w:id="35" w:name="_Ref502071357"/>
-      <w:bookmarkStart w:id="36" w:name="_Toc510165766"/>
+      <w:bookmarkStart w:id="36" w:name="_Ref502071357"/>
+      <w:bookmarkStart w:id="37" w:name="_Toc510165766"/>
       <w:r>
         <w:rPr>
           <w:lang w:val="en-US"/>
         </w:rPr>
         <w:t>System Requirements and Software Installation</w:t>
       </w:r>
-      <w:bookmarkEnd w:id="34"/>
       <w:bookmarkEnd w:id="35"/>
       <w:bookmarkEnd w:id="36"/>
+      <w:bookmarkEnd w:id="37"/>
     </w:p>
     <w:p>
       <w:pPr>
@@ -4376,8 +4384,8 @@
           <w:lang w:val="en-US" w:eastAsia="de-DE"/>
         </w:rPr>
       </w:pPr>
-      <w:bookmarkStart w:id="37" w:name="_Toc510165767"/>
-      <w:bookmarkEnd w:id="37"/>
+      <w:bookmarkStart w:id="38" w:name="_Toc510165767"/>
+      <w:bookmarkEnd w:id="38"/>
     </w:p>
     <w:p>
       <w:pPr>
@@ -4400,8 +4408,8 @@
           <w:lang w:val="en-US" w:eastAsia="de-DE"/>
         </w:rPr>
       </w:pPr>
-      <w:bookmarkStart w:id="38" w:name="_Toc510165768"/>
-      <w:bookmarkEnd w:id="38"/>
+      <w:bookmarkStart w:id="39" w:name="_Toc510165768"/>
+      <w:bookmarkEnd w:id="39"/>
     </w:p>
     <w:p>
       <w:pPr>
@@ -4424,8 +4432,8 @@
           <w:lang w:val="en-US" w:eastAsia="de-DE"/>
         </w:rPr>
       </w:pPr>
-      <w:bookmarkStart w:id="39" w:name="_Toc510165769"/>
-      <w:bookmarkEnd w:id="39"/>
+      <w:bookmarkStart w:id="40" w:name="_Toc510165769"/>
+      <w:bookmarkEnd w:id="40"/>
     </w:p>
     <w:p>
       <w:pPr>
@@ -4434,14 +4442,14 @@
           <w:lang w:val="en-US"/>
         </w:rPr>
       </w:pPr>
-      <w:bookmarkStart w:id="40" w:name="_Toc510165770"/>
+      <w:bookmarkStart w:id="41" w:name="_Toc510165770"/>
       <w:r>
         <w:rPr>
           <w:lang w:val="en-US"/>
         </w:rPr>
         <w:t>Windows (7 / 8 / 10)</w:t>
       </w:r>
-      <w:bookmarkEnd w:id="40"/>
+      <w:bookmarkEnd w:id="41"/>
     </w:p>
     <w:p>
       <w:pPr>
@@ -5701,14 +5709,14 @@
           <w:lang w:val="en-US"/>
         </w:rPr>
       </w:pPr>
-      <w:bookmarkStart w:id="41" w:name="_Toc510165771"/>
+      <w:bookmarkStart w:id="42" w:name="_Toc510165771"/>
       <w:r>
         <w:rPr>
           <w:lang w:val="en-US"/>
         </w:rPr>
         <w:t>Linux</w:t>
       </w:r>
-      <w:bookmarkEnd w:id="41"/>
+      <w:bookmarkEnd w:id="42"/>
     </w:p>
     <w:p>
       <w:pPr>
@@ -6517,210 +6525,28 @@
     </w:p>
     <w:p>
       <w:pPr>
-        <w:tabs>
-          <w:tab w:val="left" w:pos="916"/>
-          <w:tab w:val="left" w:pos="1832"/>
-          <w:tab w:val="left" w:pos="2748"/>
-          <w:tab w:val="left" w:pos="3664"/>
-          <w:tab w:val="left" w:pos="4580"/>
-          <w:tab w:val="left" w:pos="5496"/>
-          <w:tab w:val="left" w:pos="6412"/>
-          <w:tab w:val="left" w:pos="7328"/>
-          <w:tab w:val="left" w:pos="8244"/>
-          <w:tab w:val="left" w:pos="9160"/>
-          <w:tab w:val="left" w:pos="10076"/>
-          <w:tab w:val="left" w:pos="10992"/>
-          <w:tab w:val="left" w:pos="11908"/>
-          <w:tab w:val="left" w:pos="12824"/>
-          <w:tab w:val="left" w:pos="13740"/>
-          <w:tab w:val="left" w:pos="14656"/>
-        </w:tabs>
-        <w:spacing w:after="0" w:line="240" w:lineRule="auto"/>
-        <w:rPr>
-          <w:lang w:val="en-US" w:eastAsia="de-DE"/>
-        </w:rPr>
-      </w:pPr>
-      <w:r>
-        <w:rPr>
-          <w:lang w:val="en-US" w:eastAsia="de-DE"/>
-        </w:rPr>
-        <w:t>To enable keyboard input</w:t>
-      </w:r>
-      <w:r>
-        <w:rPr>
-          <w:lang w:val="en-US" w:eastAsia="de-DE"/>
-        </w:rPr>
-        <w:t>, the following command must be added to the</w:t>
-      </w:r>
-      <w:r>
-        <w:rPr>
-          <w:lang w:val="en-US" w:eastAsia="de-DE"/>
-        </w:rPr>
-        <w:t xml:space="preserve"> </w:t>
-      </w:r>
-      <w:proofErr w:type="gramStart"/>
-      <w:r>
-        <w:rPr>
-          <w:lang w:val="en-US" w:eastAsia="de-DE"/>
-        </w:rPr>
-        <w:t>file</w:t>
-      </w:r>
-      <w:r>
-        <w:rPr>
-          <w:lang w:val="en-US" w:eastAsia="de-DE"/>
-        </w:rPr>
-        <w:t xml:space="preserve"> ”</w:t>
-      </w:r>
-      <w:proofErr w:type="gramEnd"/>
-      <w:r>
-        <w:rPr>
-          <w:lang w:val="en-US" w:eastAsia="de-DE"/>
-        </w:rPr>
-        <w:t>.bashrc</w:t>
-      </w:r>
-      <w:r>
-        <w:rPr>
-          <w:lang w:val="en-US" w:eastAsia="de-DE"/>
-        </w:rPr>
-        <w:t>”</w:t>
-      </w:r>
-      <w:r>
-        <w:rPr>
-          <w:lang w:val="en-US" w:eastAsia="de-DE"/>
-        </w:rPr>
-        <w:t>:</w:t>
-      </w:r>
-    </w:p>
-    <w:p>
-      <w:pPr>
-        <w:tabs>
-          <w:tab w:val="left" w:pos="916"/>
-          <w:tab w:val="left" w:pos="1832"/>
-          <w:tab w:val="left" w:pos="2748"/>
-          <w:tab w:val="left" w:pos="3664"/>
-          <w:tab w:val="left" w:pos="4580"/>
-          <w:tab w:val="left" w:pos="5496"/>
-          <w:tab w:val="left" w:pos="6412"/>
-          <w:tab w:val="left" w:pos="7328"/>
-          <w:tab w:val="left" w:pos="8244"/>
-          <w:tab w:val="left" w:pos="9160"/>
-          <w:tab w:val="left" w:pos="10076"/>
-          <w:tab w:val="left" w:pos="10992"/>
-          <w:tab w:val="left" w:pos="11908"/>
-          <w:tab w:val="left" w:pos="12824"/>
-          <w:tab w:val="left" w:pos="13740"/>
-          <w:tab w:val="left" w:pos="14656"/>
-        </w:tabs>
-        <w:spacing w:after="0" w:line="240" w:lineRule="auto"/>
-        <w:ind w:left="709"/>
-        <w:rPr>
-          <w:rFonts w:ascii="Courier New" w:eastAsia="Times New Roman" w:hAnsi="Courier New" w:cs="Courier New"/>
-          <w:lang w:val="en-US" w:eastAsia="de-DE"/>
-        </w:rPr>
-      </w:pPr>
-      <w:proofErr w:type="gramStart"/>
-      <w:r>
-        <w:rPr>
-          <w:rFonts w:ascii="Courier New" w:eastAsia="Times New Roman" w:hAnsi="Courier New" w:cs="Courier New"/>
-          <w:lang w:val="en-US" w:eastAsia="de-DE"/>
-        </w:rPr>
-        <w:t>e</w:t>
-      </w:r>
-      <w:r>
-        <w:rPr>
-          <w:rFonts w:ascii="Courier New" w:eastAsia="Times New Roman" w:hAnsi="Courier New" w:cs="Courier New"/>
-          <w:lang w:val="en-US" w:eastAsia="de-DE"/>
-        </w:rPr>
-        <w:t>xport</w:t>
-      </w:r>
-      <w:proofErr w:type="gramEnd"/>
-      <w:r>
-        <w:rPr>
-          <w:rFonts w:ascii="Courier New" w:eastAsia="Times New Roman" w:hAnsi="Courier New" w:cs="Courier New"/>
-          <w:lang w:val="en-US" w:eastAsia="de-DE"/>
-        </w:rPr>
-        <w:t xml:space="preserve"> QT_XKB_CONFIG_ROOT=/</w:t>
+        <w:pStyle w:val="berschrift3"/>
+        <w:rPr>
+          <w:lang w:val="en-US"/>
+        </w:rPr>
+      </w:pPr>
+      <w:bookmarkStart w:id="43" w:name="_Toc510165772"/>
+      <w:bookmarkStart w:id="44" w:name="_Ref510295898"/>
+      <w:r>
+        <w:rPr>
+          <w:lang w:val="en-US"/>
+        </w:rPr>
+        <w:t xml:space="preserve">Connection to </w:t>
       </w:r>
       <w:proofErr w:type="spellStart"/>
       <w:r>
         <w:rPr>
-          <w:rFonts w:ascii="Courier New" w:eastAsia="Times New Roman" w:hAnsi="Courier New" w:cs="Courier New"/>
-          <w:lang w:val="en-US" w:eastAsia="de-DE"/>
-        </w:rPr>
-        <w:t>usr</w:t>
-      </w:r>
-      <w:proofErr w:type="spellEnd"/>
-      <w:r>
-        <w:rPr>
-          <w:rFonts w:ascii="Courier New" w:eastAsia="Times New Roman" w:hAnsi="Courier New" w:cs="Courier New"/>
-          <w:lang w:val="en-US" w:eastAsia="de-DE"/>
-        </w:rPr>
-        <w:t>/share/X11/</w:t>
-      </w:r>
-      <w:proofErr w:type="spellStart"/>
-      <w:r>
-        <w:rPr>
-          <w:rFonts w:ascii="Courier New" w:eastAsia="Times New Roman" w:hAnsi="Courier New" w:cs="Courier New"/>
-          <w:lang w:val="en-US" w:eastAsia="de-DE"/>
-        </w:rPr>
-        <w:t>xkb</w:t>
-      </w:r>
-      <w:proofErr w:type="spellEnd"/>
-    </w:p>
-    <w:p>
-      <w:pPr>
-        <w:tabs>
-          <w:tab w:val="left" w:pos="916"/>
-          <w:tab w:val="left" w:pos="1832"/>
-          <w:tab w:val="left" w:pos="2748"/>
-          <w:tab w:val="left" w:pos="3664"/>
-          <w:tab w:val="left" w:pos="4580"/>
-          <w:tab w:val="left" w:pos="5496"/>
-          <w:tab w:val="left" w:pos="6412"/>
-          <w:tab w:val="left" w:pos="7328"/>
-          <w:tab w:val="left" w:pos="8244"/>
-          <w:tab w:val="left" w:pos="9160"/>
-          <w:tab w:val="left" w:pos="10076"/>
-          <w:tab w:val="left" w:pos="10992"/>
-          <w:tab w:val="left" w:pos="11908"/>
-          <w:tab w:val="left" w:pos="12824"/>
-          <w:tab w:val="left" w:pos="13740"/>
-          <w:tab w:val="left" w:pos="14656"/>
-        </w:tabs>
-        <w:spacing w:after="0" w:line="240" w:lineRule="auto"/>
-        <w:ind w:left="709"/>
-        <w:rPr>
-          <w:rFonts w:ascii="Courier New" w:eastAsia="Times New Roman" w:hAnsi="Courier New" w:cs="Courier New"/>
-          <w:sz w:val="20"/>
-          <w:szCs w:val="20"/>
-          <w:lang w:val="en-US" w:eastAsia="de-DE"/>
-        </w:rPr>
-      </w:pPr>
-    </w:p>
-    <w:p>
-      <w:pPr>
-        <w:pStyle w:val="berschrift3"/>
-        <w:rPr>
-          <w:lang w:val="en-US"/>
-        </w:rPr>
-      </w:pPr>
-      <w:bookmarkStart w:id="42" w:name="_Toc510165772"/>
-      <w:bookmarkStart w:id="43" w:name="_Ref510295898"/>
-      <w:r>
-        <w:rPr>
-          <w:lang w:val="en-US"/>
-        </w:rPr>
-        <w:t xml:space="preserve">Connection to </w:t>
-      </w:r>
-      <w:proofErr w:type="spellStart"/>
-      <w:r>
-        <w:rPr>
           <w:lang w:val="en-US"/>
         </w:rPr>
         <w:t>FireCapture</w:t>
       </w:r>
-      <w:bookmarkEnd w:id="42"/>
       <w:bookmarkEnd w:id="43"/>
+      <w:bookmarkEnd w:id="44"/>
       <w:proofErr w:type="spellEnd"/>
     </w:p>
     <w:p>
@@ -7250,6 +7076,217 @@
         <w:rPr>
           <w:lang w:val="en-US"/>
         </w:rPr>
+        <w:t>MoonPanoramaMaker</w:t>
+      </w:r>
+      <w:proofErr w:type="spellEnd"/>
+      <w:r>
+        <w:rPr>
+          <w:lang w:val="en-US"/>
+        </w:rPr>
+        <w:t xml:space="preserve"> </w:t>
+      </w:r>
+      <w:r>
+        <w:rPr>
+          <w:lang w:val="en-US"/>
+        </w:rPr>
+        <w:t>1.0.0</w:t>
+      </w:r>
+      <w:r>
+        <w:rPr>
+          <w:lang w:val="en-US"/>
+        </w:rPr>
+        <w:t xml:space="preserve"> </w:t>
+      </w:r>
+      <w:r>
+        <w:rPr>
+          <w:lang w:val="en-US"/>
+        </w:rPr>
+        <w:t xml:space="preserve">is consistent with </w:t>
+      </w:r>
+      <w:proofErr w:type="spellStart"/>
+      <w:r>
+        <w:rPr>
+          <w:lang w:val="en-US"/>
+        </w:rPr>
+        <w:t>FireCapture’s</w:t>
+      </w:r>
+      <w:proofErr w:type="spellEnd"/>
+      <w:r>
+        <w:rPr>
+          <w:lang w:val="en-US"/>
+        </w:rPr>
+        <w:t xml:space="preserve"> plugin interface version “1.</w:t>
+      </w:r>
+      <w:r>
+        <w:rPr>
+          <w:lang w:val="en-US"/>
+        </w:rPr>
+        <w:t>1</w:t>
+      </w:r>
+      <w:r>
+        <w:rPr>
+          <w:lang w:val="en-US"/>
+        </w:rPr>
+        <w:t xml:space="preserve">” which was introduced </w:t>
+      </w:r>
+      <w:r>
+        <w:rPr>
+          <w:lang w:val="en-US"/>
+        </w:rPr>
+        <w:t xml:space="preserve">with the </w:t>
+      </w:r>
+      <w:proofErr w:type="spellStart"/>
+      <w:r>
+        <w:rPr>
+          <w:lang w:val="en-US"/>
+        </w:rPr>
+        <w:t>FireCapture</w:t>
+      </w:r>
+      <w:proofErr w:type="spellEnd"/>
+      <w:r>
+        <w:rPr>
+          <w:lang w:val="en-US"/>
+        </w:rPr>
+        <w:t xml:space="preserve"> version </w:t>
+      </w:r>
+      <w:r>
+        <w:rPr>
+          <w:lang w:val="en-US"/>
+        </w:rPr>
+        <w:t>“</w:t>
+      </w:r>
+      <w:r>
+        <w:rPr>
+          <w:lang w:val="en-US"/>
+        </w:rPr>
+        <w:t>v2.5</w:t>
+      </w:r>
+      <w:r>
+        <w:rPr>
+          <w:lang w:val="en-US"/>
+        </w:rPr>
+        <w:t>Beta0</w:t>
+      </w:r>
+      <w:r>
+        <w:rPr>
+          <w:lang w:val="en-US"/>
+        </w:rPr>
+        <w:t>9</w:t>
+      </w:r>
+      <w:r>
+        <w:rPr>
+          <w:lang w:val="en-US"/>
+        </w:rPr>
+        <w:t>.</w:t>
+      </w:r>
+      <w:r>
+        <w:rPr>
+          <w:lang w:val="en-US"/>
+        </w:rPr>
+        <w:t>x64</w:t>
+      </w:r>
+      <w:r>
+        <w:rPr>
+          <w:lang w:val="en-US"/>
+        </w:rPr>
+        <w:t>”</w:t>
+      </w:r>
+      <w:r>
+        <w:rPr>
+          <w:lang w:val="en-US"/>
+        </w:rPr>
+        <w:t>.</w:t>
+      </w:r>
+      <w:r>
+        <w:rPr>
+          <w:lang w:val="en-US"/>
+        </w:rPr>
+        <w:t xml:space="preserve"> </w:t>
+      </w:r>
+      <w:r>
+        <w:rPr>
+          <w:lang w:val="en-US"/>
+        </w:rPr>
+        <w:t>It will not work with older</w:t>
+      </w:r>
+      <w:r>
+        <w:rPr>
+          <w:lang w:val="en-US"/>
+        </w:rPr>
+        <w:t xml:space="preserve"> </w:t>
+      </w:r>
+      <w:proofErr w:type="spellStart"/>
+      <w:r>
+        <w:rPr>
+          <w:lang w:val="en-US"/>
+        </w:rPr>
+        <w:t>FireCapture</w:t>
+      </w:r>
+      <w:proofErr w:type="spellEnd"/>
+      <w:r>
+        <w:rPr>
+          <w:lang w:val="en-US"/>
+        </w:rPr>
+        <w:t xml:space="preserve"> </w:t>
+      </w:r>
+      <w:r>
+        <w:rPr>
+          <w:lang w:val="en-US"/>
+        </w:rPr>
+        <w:t xml:space="preserve">versions. Therefore, </w:t>
+      </w:r>
+      <w:proofErr w:type="spellStart"/>
+      <w:r>
+        <w:rPr>
+          <w:lang w:val="en-US"/>
+        </w:rPr>
+        <w:t>MoonPanoramaMaker</w:t>
+      </w:r>
+      <w:proofErr w:type="spellEnd"/>
+      <w:r>
+        <w:rPr>
+          <w:lang w:val="en-US"/>
+        </w:rPr>
+        <w:t xml:space="preserve"> only works with</w:t>
+      </w:r>
+      <w:r>
+        <w:rPr>
+          <w:lang w:val="en-US"/>
+        </w:rPr>
+        <w:t xml:space="preserve"> </w:t>
+      </w:r>
+      <w:proofErr w:type="spellStart"/>
+      <w:r>
+        <w:rPr>
+          <w:lang w:val="en-US"/>
+        </w:rPr>
+        <w:t>FireCapture</w:t>
+      </w:r>
+      <w:proofErr w:type="spellEnd"/>
+      <w:r>
+        <w:rPr>
+          <w:lang w:val="en-US"/>
+        </w:rPr>
+        <w:t xml:space="preserve"> version</w:t>
+      </w:r>
+      <w:r>
+        <w:rPr>
+          <w:lang w:val="en-US"/>
+        </w:rPr>
+        <w:t xml:space="preserve"> v2.5 or later (64bit).</w:t>
+      </w:r>
+    </w:p>
+    <w:p>
+      <w:pPr>
+        <w:rPr>
+          <w:lang w:val="en-US"/>
+        </w:rPr>
+      </w:pPr>
+      <w:proofErr w:type="spellStart"/>
+      <w:r>
+        <w:rPr>
+          <w:lang w:val="en-US"/>
+        </w:rPr>
         <w:lastRenderedPageBreak/>
         <w:t>MoonPanoramaMaker</w:t>
       </w:r>
@@ -7258,14 +7295,56 @@
         <w:rPr>
           <w:lang w:val="en-US"/>
         </w:rPr>
+        <w:t xml:space="preserve"> and </w:t>
+      </w:r>
+      <w:proofErr w:type="spellStart"/>
+      <w:r>
+        <w:rPr>
+          <w:lang w:val="en-US"/>
+        </w:rPr>
+        <w:t>FireCapture</w:t>
+      </w:r>
+      <w:proofErr w:type="spellEnd"/>
+      <w:r>
+        <w:rPr>
+          <w:lang w:val="en-US"/>
+        </w:rPr>
+        <w:t xml:space="preserve"> may run on different </w:t>
+      </w:r>
+      <w:proofErr w:type="gramStart"/>
+      <w:r>
+        <w:rPr>
+          <w:lang w:val="en-US"/>
+        </w:rPr>
+        <w:t>computers,</w:t>
+      </w:r>
+      <w:proofErr w:type="gramEnd"/>
+      <w:r>
+        <w:rPr>
+          <w:lang w:val="en-US"/>
+        </w:rPr>
+        <w:t xml:space="preserve"> or in different Virtual Machines on the same host computer. It is even possible </w:t>
+      </w:r>
+      <w:r>
+        <w:rPr>
+          <w:lang w:val="en-US"/>
+        </w:rPr>
+        <w:t>for</w:t>
+      </w:r>
+      <w:r>
+        <w:rPr>
+          <w:lang w:val="en-US"/>
+        </w:rPr>
         <w:t xml:space="preserve"> </w:t>
       </w:r>
-      <w:r>
-        <w:rPr>
-          <w:lang w:val="en-US"/>
-        </w:rPr>
-        <w:t>1.0.0</w:t>
-      </w:r>
+      <w:proofErr w:type="spellStart"/>
+      <w:r>
+        <w:rPr>
+          <w:lang w:val="en-US"/>
+        </w:rPr>
+        <w:t>MoonPanoramaMaker</w:t>
+      </w:r>
+      <w:proofErr w:type="spellEnd"/>
       <w:r>
         <w:rPr>
           <w:lang w:val="en-US"/>
@@ -7276,39 +7355,51 @@
         <w:rPr>
           <w:lang w:val="en-US"/>
         </w:rPr>
-        <w:t xml:space="preserve">is consistent with </w:t>
+        <w:t xml:space="preserve">running on </w:t>
+      </w:r>
+      <w:r>
+        <w:rPr>
+          <w:lang w:val="en-US"/>
+        </w:rPr>
+        <w:t xml:space="preserve">Linux </w:t>
+      </w:r>
+      <w:r>
+        <w:rPr>
+          <w:lang w:val="en-US"/>
+        </w:rPr>
+        <w:t xml:space="preserve">to communicate </w:t>
+      </w:r>
+      <w:r>
+        <w:rPr>
+          <w:lang w:val="en-US"/>
+        </w:rPr>
+        <w:t xml:space="preserve">with </w:t>
       </w:r>
       <w:proofErr w:type="spellStart"/>
       <w:r>
         <w:rPr>
           <w:lang w:val="en-US"/>
         </w:rPr>
-        <w:t>FireCapture’s</w:t>
+        <w:t>FireCapture</w:t>
       </w:r>
       <w:proofErr w:type="spellEnd"/>
       <w:r>
         <w:rPr>
           <w:lang w:val="en-US"/>
         </w:rPr>
-        <w:t xml:space="preserve"> plugin interface version “1.</w:t>
-      </w:r>
-      <w:r>
-        <w:rPr>
-          <w:lang w:val="en-US"/>
-        </w:rPr>
-        <w:t>1</w:t>
-      </w:r>
-      <w:r>
-        <w:rPr>
-          <w:lang w:val="en-US"/>
-        </w:rPr>
-        <w:t xml:space="preserve">” which was introduced </w:t>
-      </w:r>
-      <w:r>
-        <w:rPr>
-          <w:lang w:val="en-US"/>
-        </w:rPr>
-        <w:t xml:space="preserve">with the </w:t>
+        <w:t xml:space="preserve"> running on Windows. The IP </w:t>
+      </w:r>
+      <w:r>
+        <w:rPr>
+          <w:lang w:val="en-US"/>
+        </w:rPr>
+        <w:t>address</w:t>
+      </w:r>
+      <w:r>
+        <w:rPr>
+          <w:lang w:val="en-US"/>
+        </w:rPr>
+        <w:t xml:space="preserve"> of the system where </w:t>
       </w:r>
       <w:proofErr w:type="spellStart"/>
       <w:r>
@@ -7322,289 +7413,24 @@
         <w:rPr>
           <w:lang w:val="en-US"/>
         </w:rPr>
-        <w:t xml:space="preserve"> version </w:t>
-      </w:r>
-      <w:r>
-        <w:rPr>
-          <w:lang w:val="en-US"/>
-        </w:rPr>
-        <w:t>“</w:t>
-      </w:r>
-      <w:r>
-        <w:rPr>
-          <w:lang w:val="en-US"/>
-        </w:rPr>
-        <w:t>v2.5</w:t>
-      </w:r>
-      <w:r>
-        <w:rPr>
-          <w:lang w:val="en-US"/>
-        </w:rPr>
-        <w:t>Beta0</w:t>
-      </w:r>
-      <w:r>
-        <w:rPr>
-          <w:lang w:val="en-US"/>
-        </w:rPr>
-        <w:t>9</w:t>
-      </w:r>
-      <w:r>
-        <w:rPr>
-          <w:lang w:val="en-US"/>
-        </w:rPr>
-        <w:t>.</w:t>
-      </w:r>
-      <w:r>
-        <w:rPr>
-          <w:lang w:val="en-US"/>
-        </w:rPr>
-        <w:t>x64</w:t>
-      </w:r>
-      <w:r>
-        <w:rPr>
-          <w:lang w:val="en-US"/>
-        </w:rPr>
-        <w:t>”</w:t>
-      </w:r>
-      <w:r>
-        <w:rPr>
-          <w:lang w:val="en-US"/>
-        </w:rPr>
-        <w:t>.</w:t>
-      </w:r>
-      <w:r>
-        <w:rPr>
-          <w:lang w:val="en-US"/>
-        </w:rPr>
-        <w:t xml:space="preserve"> </w:t>
-      </w:r>
-      <w:r>
-        <w:rPr>
-          <w:lang w:val="en-US"/>
-        </w:rPr>
-        <w:t>It will not work with older</w:t>
-      </w:r>
-      <w:r>
-        <w:rPr>
-          <w:lang w:val="en-US"/>
-        </w:rPr>
-        <w:t xml:space="preserve"> </w:t>
-      </w:r>
-      <w:proofErr w:type="spellStart"/>
-      <w:r>
-        <w:rPr>
-          <w:lang w:val="en-US"/>
-        </w:rPr>
-        <w:t>FireCapture</w:t>
-      </w:r>
-      <w:proofErr w:type="spellEnd"/>
-      <w:r>
-        <w:rPr>
-          <w:lang w:val="en-US"/>
-        </w:rPr>
-        <w:t xml:space="preserve"> </w:t>
-      </w:r>
-      <w:r>
-        <w:rPr>
-          <w:lang w:val="en-US"/>
-        </w:rPr>
-        <w:t xml:space="preserve">versions. Therefore, </w:t>
-      </w:r>
-      <w:proofErr w:type="spellStart"/>
-      <w:r>
-        <w:rPr>
-          <w:lang w:val="en-US"/>
-        </w:rPr>
-        <w:t>MoonPanoramaMaker</w:t>
-      </w:r>
-      <w:proofErr w:type="spellEnd"/>
-      <w:r>
-        <w:rPr>
-          <w:lang w:val="en-US"/>
-        </w:rPr>
-        <w:t xml:space="preserve"> only works with</w:t>
-      </w:r>
-      <w:r>
-        <w:rPr>
-          <w:lang w:val="en-US"/>
-        </w:rPr>
-        <w:t xml:space="preserve"> </w:t>
-      </w:r>
-      <w:proofErr w:type="spellStart"/>
-      <w:r>
-        <w:rPr>
-          <w:lang w:val="en-US"/>
-        </w:rPr>
-        <w:t>FireCapture</w:t>
-      </w:r>
-      <w:proofErr w:type="spellEnd"/>
-      <w:r>
-        <w:rPr>
-          <w:lang w:val="en-US"/>
-        </w:rPr>
-        <w:t xml:space="preserve"> version</w:t>
-      </w:r>
-      <w:r>
-        <w:rPr>
-          <w:lang w:val="en-US"/>
-        </w:rPr>
-        <w:t xml:space="preserve"> v2.5 or later (64bit).</w:t>
+        <w:t xml:space="preserve"> is executed is entered as a configuration parameter. Communication is via TCP/IP port 9820. Please make sure that this port is not blocked by a firewall.</w:t>
       </w:r>
     </w:p>
     <w:p>
       <w:pPr>
-        <w:rPr>
-          <w:lang w:val="en-US"/>
-        </w:rPr>
-      </w:pPr>
-      <w:proofErr w:type="spellStart"/>
-      <w:r>
-        <w:rPr>
-          <w:lang w:val="en-US"/>
-        </w:rPr>
-        <w:t>MoonPanoramaMaker</w:t>
-      </w:r>
-      <w:proofErr w:type="spellEnd"/>
-      <w:r>
-        <w:rPr>
-          <w:lang w:val="en-US"/>
-        </w:rPr>
-        <w:t xml:space="preserve"> and </w:t>
-      </w:r>
-      <w:proofErr w:type="spellStart"/>
-      <w:r>
-        <w:rPr>
-          <w:lang w:val="en-US"/>
-        </w:rPr>
-        <w:t>FireCapture</w:t>
-      </w:r>
-      <w:proofErr w:type="spellEnd"/>
-      <w:r>
-        <w:rPr>
-          <w:lang w:val="en-US"/>
-        </w:rPr>
-        <w:t xml:space="preserve"> may run on different </w:t>
-      </w:r>
-      <w:proofErr w:type="gramStart"/>
-      <w:r>
-        <w:rPr>
-          <w:lang w:val="en-US"/>
-        </w:rPr>
-        <w:t>computers,</w:t>
-      </w:r>
-      <w:proofErr w:type="gramEnd"/>
-      <w:r>
-        <w:rPr>
-          <w:lang w:val="en-US"/>
-        </w:rPr>
-        <w:t xml:space="preserve"> or in different Virtual Machines on the same host computer. It is even possible </w:t>
-      </w:r>
-      <w:r>
-        <w:rPr>
-          <w:lang w:val="en-US"/>
-        </w:rPr>
-        <w:t>for</w:t>
-      </w:r>
-      <w:r>
-        <w:rPr>
-          <w:lang w:val="en-US"/>
-        </w:rPr>
-        <w:t xml:space="preserve"> </w:t>
-      </w:r>
-      <w:proofErr w:type="spellStart"/>
-      <w:r>
-        <w:rPr>
-          <w:lang w:val="en-US"/>
-        </w:rPr>
-        <w:t>MoonPanoramaMaker</w:t>
-      </w:r>
-      <w:proofErr w:type="spellEnd"/>
-      <w:r>
-        <w:rPr>
-          <w:lang w:val="en-US"/>
-        </w:rPr>
-        <w:t xml:space="preserve"> </w:t>
-      </w:r>
-      <w:r>
-        <w:rPr>
-          <w:lang w:val="en-US"/>
-        </w:rPr>
-        <w:t xml:space="preserve">running on </w:t>
-      </w:r>
-      <w:r>
-        <w:rPr>
-          <w:lang w:val="en-US"/>
-        </w:rPr>
-        <w:t xml:space="preserve">Linux </w:t>
-      </w:r>
-      <w:r>
-        <w:rPr>
-          <w:lang w:val="en-US"/>
-        </w:rPr>
-        <w:t xml:space="preserve">to communicate </w:t>
-      </w:r>
-      <w:r>
-        <w:rPr>
-          <w:lang w:val="en-US"/>
-        </w:rPr>
-        <w:t xml:space="preserve">with </w:t>
-      </w:r>
-      <w:proofErr w:type="spellStart"/>
-      <w:r>
-        <w:rPr>
-          <w:lang w:val="en-US"/>
-        </w:rPr>
-        <w:t>FireCapture</w:t>
-      </w:r>
-      <w:proofErr w:type="spellEnd"/>
-      <w:r>
-        <w:rPr>
-          <w:lang w:val="en-US"/>
-        </w:rPr>
-        <w:t xml:space="preserve"> running on Windows. The IP </w:t>
-      </w:r>
-      <w:r>
-        <w:rPr>
-          <w:lang w:val="en-US"/>
-        </w:rPr>
-        <w:t>address</w:t>
-      </w:r>
-      <w:r>
-        <w:rPr>
-          <w:lang w:val="en-US"/>
-        </w:rPr>
-        <w:t xml:space="preserve"> of the system where </w:t>
-      </w:r>
-      <w:proofErr w:type="spellStart"/>
-      <w:r>
-        <w:rPr>
-          <w:lang w:val="en-US"/>
-        </w:rPr>
-        <w:t>FireCapture</w:t>
-      </w:r>
-      <w:proofErr w:type="spellEnd"/>
-      <w:r>
-        <w:rPr>
-          <w:lang w:val="en-US"/>
-        </w:rPr>
-        <w:t xml:space="preserve"> is executed is entered as a configuration parameter. Communication is via TCP/IP port 9820. Please make sure that this port is not blocked by a firewall.</w:t>
-      </w:r>
-    </w:p>
-    <w:p>
-      <w:pPr>
         <w:pStyle w:val="berschrift2"/>
         <w:rPr>
           <w:lang w:val="en-US"/>
         </w:rPr>
       </w:pPr>
-      <w:bookmarkStart w:id="44" w:name="_Toc510165773"/>
+      <w:bookmarkStart w:id="45" w:name="_Toc510165773"/>
       <w:r>
         <w:rPr>
           <w:lang w:val="en-US"/>
         </w:rPr>
         <w:t>Program Execution</w:t>
       </w:r>
-      <w:bookmarkEnd w:id="44"/>
+      <w:bookmarkEnd w:id="45"/>
     </w:p>
     <w:p>
       <w:pPr>
@@ -7734,12 +7560,12 @@
           <w:lang w:val="en-US" w:eastAsia="de-DE"/>
         </w:rPr>
       </w:pPr>
-      <w:bookmarkStart w:id="45" w:name="_Toc484449264"/>
-      <w:bookmarkStart w:id="46" w:name="_Toc502072385"/>
-      <w:bookmarkStart w:id="47" w:name="_Toc510165774"/>
-      <w:bookmarkEnd w:id="45"/>
+      <w:bookmarkStart w:id="46" w:name="_Toc484449264"/>
+      <w:bookmarkStart w:id="47" w:name="_Toc502072385"/>
+      <w:bookmarkStart w:id="48" w:name="_Toc510165774"/>
       <w:bookmarkEnd w:id="46"/>
       <w:bookmarkEnd w:id="47"/>
+      <w:bookmarkEnd w:id="48"/>
     </w:p>
     <w:p>
       <w:pPr>
@@ -7762,12 +7588,12 @@
           <w:lang w:val="en-US" w:eastAsia="de-DE"/>
         </w:rPr>
       </w:pPr>
-      <w:bookmarkStart w:id="48" w:name="_Toc484449265"/>
-      <w:bookmarkStart w:id="49" w:name="_Toc502072386"/>
-      <w:bookmarkStart w:id="50" w:name="_Toc510165775"/>
-      <w:bookmarkEnd w:id="48"/>
+      <w:bookmarkStart w:id="49" w:name="_Toc484449265"/>
+      <w:bookmarkStart w:id="50" w:name="_Toc502072386"/>
+      <w:bookmarkStart w:id="51" w:name="_Toc510165775"/>
       <w:bookmarkEnd w:id="49"/>
       <w:bookmarkEnd w:id="50"/>
+      <w:bookmarkEnd w:id="51"/>
     </w:p>
     <w:p>
       <w:pPr>
@@ -7790,12 +7616,12 @@
           <w:lang w:val="en-US" w:eastAsia="de-DE"/>
         </w:rPr>
       </w:pPr>
-      <w:bookmarkStart w:id="51" w:name="_Toc484449266"/>
-      <w:bookmarkStart w:id="52" w:name="_Toc502072387"/>
-      <w:bookmarkStart w:id="53" w:name="_Toc510165776"/>
-      <w:bookmarkEnd w:id="51"/>
+      <w:bookmarkStart w:id="52" w:name="_Toc484449266"/>
+      <w:bookmarkStart w:id="53" w:name="_Toc502072387"/>
+      <w:bookmarkStart w:id="54" w:name="_Toc510165776"/>
       <w:bookmarkEnd w:id="52"/>
       <w:bookmarkEnd w:id="53"/>
+      <w:bookmarkEnd w:id="54"/>
     </w:p>
     <w:p>
       <w:pPr>
@@ -7818,12 +7644,12 @@
           <w:lang w:val="en-US" w:eastAsia="de-DE"/>
         </w:rPr>
       </w:pPr>
-      <w:bookmarkStart w:id="54" w:name="_Toc484449267"/>
-      <w:bookmarkStart w:id="55" w:name="_Toc502072388"/>
-      <w:bookmarkStart w:id="56" w:name="_Toc510165777"/>
-      <w:bookmarkEnd w:id="54"/>
+      <w:bookmarkStart w:id="55" w:name="_Toc484449267"/>
+      <w:bookmarkStart w:id="56" w:name="_Toc502072388"/>
+      <w:bookmarkStart w:id="57" w:name="_Toc510165777"/>
       <w:bookmarkEnd w:id="55"/>
       <w:bookmarkEnd w:id="56"/>
+      <w:bookmarkEnd w:id="57"/>
     </w:p>
     <w:p>
       <w:pPr>
@@ -7832,16 +7658,16 @@
           <w:lang w:val="en-US"/>
         </w:rPr>
       </w:pPr>
-      <w:bookmarkStart w:id="57" w:name="_Toc510165778"/>
-      <w:bookmarkStart w:id="58" w:name="_Ref510168737"/>
+      <w:bookmarkStart w:id="58" w:name="_Toc510165778"/>
+      <w:bookmarkStart w:id="59" w:name="_Ref510168737"/>
       <w:r>
         <w:rPr>
           <w:lang w:val="en-US"/>
         </w:rPr>
         <w:t>Program Start</w:t>
       </w:r>
-      <w:bookmarkEnd w:id="57"/>
       <w:bookmarkEnd w:id="58"/>
+      <w:bookmarkEnd w:id="59"/>
     </w:p>
     <w:p>
       <w:pPr>
@@ -8332,7 +8158,6 @@
         <w:rPr>
           <w:lang w:val="en-US" w:eastAsia="de-DE"/>
         </w:rPr>
-        <w:lastRenderedPageBreak/>
         <w:t xml:space="preserve">When </w:t>
       </w:r>
       <w:proofErr w:type="spellStart"/>
@@ -8366,6 +8191,7 @@
         <w:rPr>
           <w:lang w:val="en-US" w:eastAsia="de-DE"/>
         </w:rPr>
+        <w:lastRenderedPageBreak/>
         <w:t xml:space="preserve">If the parameter “Camera automation” is set to “Trigger </w:t>
       </w:r>
       <w:proofErr w:type="spellStart"/>
@@ -9098,34 +8924,25 @@
         <w:rPr>
           <w:lang w:val="en-US" w:eastAsia="de-DE"/>
         </w:rPr>
-        <w:t>delete it before starting the program.</w:t>
+        <w:t xml:space="preserve">delete </w:t>
+      </w:r>
+      <w:r>
+        <w:rPr>
+          <w:lang w:val="en-US" w:eastAsia="de-DE"/>
+        </w:rPr>
+        <w:t>it before starting the program.</w:t>
       </w:r>
     </w:p>
     <w:p>
       <w:pPr>
-        <w:spacing w:after="0" w:line="240" w:lineRule="auto"/>
-        <w:rPr>
-          <w:lang w:val="en-US" w:eastAsia="de-DE"/>
-        </w:rPr>
-      </w:pPr>
-      <w:r>
-        <w:rPr>
-          <w:lang w:val="en-US" w:eastAsia="de-DE"/>
-        </w:rPr>
-        <w:br w:type="page"/>
-      </w:r>
-    </w:p>
-    <w:p>
-      <w:pPr>
-        <w:rPr>
-          <w:lang w:val="en-US" w:eastAsia="de-DE"/>
-        </w:rPr>
-      </w:pPr>
-      <w:r>
-        <w:rPr>
-          <w:lang w:val="en-US" w:eastAsia="de-DE"/>
-        </w:rPr>
-        <w:lastRenderedPageBreak/>
+        <w:rPr>
+          <w:lang w:val="en-US" w:eastAsia="de-DE"/>
+        </w:rPr>
+      </w:pPr>
+      <w:r>
+        <w:rPr>
+          <w:lang w:val="en-US" w:eastAsia="de-DE"/>
+        </w:rPr>
         <w:t xml:space="preserve">The user can choose different levels of detail by setting </w:t>
       </w:r>
       <w:r>
@@ -9220,14 +9037,15 @@
           <w:lang w:val="en-US"/>
         </w:rPr>
       </w:pPr>
-      <w:bookmarkStart w:id="59" w:name="_Toc510165779"/>
-      <w:r>
-        <w:rPr>
-          <w:lang w:val="en-US"/>
-        </w:rPr>
+      <w:bookmarkStart w:id="60" w:name="_Toc510165779"/>
+      <w:r>
+        <w:rPr>
+          <w:lang w:val="en-US"/>
+        </w:rPr>
+        <w:lastRenderedPageBreak/>
         <w:t>Layout of the Main Window</w:t>
       </w:r>
-      <w:bookmarkEnd w:id="59"/>
+      <w:bookmarkEnd w:id="60"/>
     </w:p>
     <w:p>
       <w:pPr>
@@ -9504,7 +9322,7 @@
         </w:rPr>
         <w:t>.</w:t>
       </w:r>
-      <w:bookmarkStart w:id="60" w:name="_Ref447715460"/>
+      <w:bookmarkStart w:id="61" w:name="_Ref447715460"/>
     </w:p>
     <w:p>
       <w:pPr>
@@ -9513,17 +9331,17 @@
           <w:lang w:val="en-US"/>
         </w:rPr>
       </w:pPr>
-      <w:bookmarkStart w:id="61" w:name="_Ref449896630"/>
-      <w:bookmarkStart w:id="62" w:name="_Toc510165780"/>
+      <w:bookmarkStart w:id="62" w:name="_Ref449896630"/>
+      <w:bookmarkStart w:id="63" w:name="_Toc510165780"/>
       <w:r>
         <w:rPr>
           <w:lang w:val="en-US"/>
         </w:rPr>
         <w:t>Selecting a Landmark on the Moon for Mount Alignment</w:t>
       </w:r>
-      <w:bookmarkEnd w:id="60"/>
       <w:bookmarkEnd w:id="61"/>
       <w:bookmarkEnd w:id="62"/>
+      <w:bookmarkEnd w:id="63"/>
     </w:p>
     <w:p>
       <w:pPr>
@@ -9889,7 +9707,14 @@
         <w:rPr>
           <w:lang w:val="en-US" w:eastAsia="de-DE"/>
         </w:rPr>
-        <w:t xml:space="preserve"> coordinates of many potential landmarks. Second, these coordinates must be translated into equatorial coordinate offsets (in right ascension and declination) relative to the Moon center. This coordinate transformation is not straightforward and requires as input the Moon’s </w:t>
+        <w:t xml:space="preserve"> coordinates of many </w:t>
+      </w:r>
+      <w:r>
+        <w:rPr>
+          <w:lang w:val="en-US" w:eastAsia="de-DE"/>
+        </w:rPr>
+        <w:lastRenderedPageBreak/>
+        <w:t xml:space="preserve">potential landmarks. Second, these coordinates must be translated into equatorial coordinate offsets (in right ascension and declination) relative to the Moon center. This coordinate transformation is not straightforward and requires as input the Moon’s </w:t>
       </w:r>
       <w:proofErr w:type="spellStart"/>
       <w:r>
@@ -10397,14 +10222,7 @@
         <w:rPr>
           <w:lang w:val="en-US" w:eastAsia="de-DE"/>
         </w:rPr>
-        <w:t xml:space="preserve">. For a first alignment of the celestial coordinates with the internal coordinate system of the telescope </w:t>
-      </w:r>
-      <w:r>
-        <w:rPr>
-          <w:lang w:val="en-US" w:eastAsia="de-DE"/>
-        </w:rPr>
-        <w:lastRenderedPageBreak/>
-        <w:t xml:space="preserve">mount, the user is requested to center the </w:t>
+        <w:t xml:space="preserve">. For a first alignment of the celestial coordinates with the internal coordinate system of the telescope mount, the user is requested to center the </w:t>
       </w:r>
       <w:r>
         <w:rPr>
@@ -10616,18 +10434,12 @@
           <w:lang w:val="en-US" w:eastAsia="de-DE"/>
         </w:rPr>
       </w:pPr>
-    </w:p>
-    <w:p>
-      <w:pPr>
-        <w:rPr>
-          <w:lang w:val="en-US" w:eastAsia="de-DE"/>
-        </w:rPr>
-      </w:pPr>
       <w:r>
         <w:rPr>
           <w:noProof/>
           <w:lang w:eastAsia="de-DE"/>
         </w:rPr>
+        <w:lastRenderedPageBreak/>
         <mc:AlternateContent>
           <mc:Choice Requires="wps">
             <w:drawing>
@@ -10857,16 +10669,16 @@
           <w:lang w:val="en-US"/>
         </w:rPr>
       </w:pPr>
-      <w:bookmarkStart w:id="63" w:name="_Ref447716709"/>
-      <w:bookmarkStart w:id="64" w:name="_Toc510165781"/>
+      <w:bookmarkStart w:id="64" w:name="_Ref447716709"/>
+      <w:bookmarkStart w:id="65" w:name="_Toc510165781"/>
       <w:r>
         <w:rPr>
           <w:lang w:val="en-US"/>
         </w:rPr>
         <w:t>Camera Rotation</w:t>
       </w:r>
-      <w:bookmarkEnd w:id="63"/>
       <w:bookmarkEnd w:id="64"/>
+      <w:bookmarkEnd w:id="65"/>
     </w:p>
     <w:p>
       <w:pPr>
@@ -11336,7 +11148,6 @@
         <w:rPr>
           <w:lang w:val="en-US" w:eastAsia="de-DE"/>
         </w:rPr>
-        <w:lastRenderedPageBreak/>
         <w:t>The user is requested to turn the camera in the eyepiece holder until the Moon</w:t>
       </w:r>
       <w:r>
@@ -11473,6 +11284,7 @@
         <w:rPr>
           <w:lang w:val="en-US" w:eastAsia="de-DE"/>
         </w:rPr>
+        <w:lastRenderedPageBreak/>
         <w:t xml:space="preserve">After these preparatory steps </w:t>
       </w:r>
       <w:proofErr w:type="spellStart"/>
@@ -11557,16 +11369,16 @@
           <w:lang w:val="en-US"/>
         </w:rPr>
       </w:pPr>
-      <w:bookmarkStart w:id="65" w:name="_Ref436315061"/>
-      <w:bookmarkStart w:id="66" w:name="_Toc510165782"/>
+      <w:bookmarkStart w:id="66" w:name="_Ref436315061"/>
+      <w:bookmarkStart w:id="67" w:name="_Toc510165782"/>
       <w:r>
         <w:rPr>
           <w:lang w:val="en-US"/>
         </w:rPr>
         <w:t>Selection and Positioning of the Focus Area</w:t>
       </w:r>
-      <w:bookmarkEnd w:id="65"/>
       <w:bookmarkEnd w:id="66"/>
+      <w:bookmarkEnd w:id="67"/>
     </w:p>
     <w:p>
       <w:pPr>
@@ -12105,8 +11917,8 @@
         </w:rPr>
         <w:t xml:space="preserve"> Mounting and removing the mask during the workflow, however, is dangerous since touching the telescope could change the mount alignment. Therefore, the mask must be handled with extreme care, and the telescope should always be re-aligned after focusing.</w:t>
       </w:r>
-      <w:bookmarkStart w:id="67" w:name="_Ref436147257"/>
-      <w:bookmarkStart w:id="68" w:name="_Ref488597686"/>
+      <w:bookmarkStart w:id="68" w:name="_Ref436147257"/>
+      <w:bookmarkStart w:id="69" w:name="_Ref488597686"/>
     </w:p>
     <w:p>
       <w:pPr>
@@ -12115,8 +11927,8 @@
           <w:lang w:val="en-US"/>
         </w:rPr>
       </w:pPr>
-      <w:bookmarkStart w:id="69" w:name="_Ref497150063"/>
-      <w:bookmarkStart w:id="70" w:name="_Toc510165783"/>
+      <w:bookmarkStart w:id="70" w:name="_Ref497150063"/>
+      <w:bookmarkStart w:id="71" w:name="_Toc510165783"/>
       <w:r>
         <w:rPr>
           <w:lang w:val="en-US"/>
@@ -12147,10 +11959,10 @@
         </w:rPr>
         <w:t>sition</w:t>
       </w:r>
-      <w:bookmarkEnd w:id="67"/>
       <w:bookmarkEnd w:id="68"/>
       <w:bookmarkEnd w:id="69"/>
       <w:bookmarkEnd w:id="70"/>
+      <w:bookmarkEnd w:id="71"/>
     </w:p>
     <w:p>
       <w:pPr>
@@ -12785,14 +12597,7 @@
         <w:rPr>
           <w:lang w:val="en-US" w:eastAsia="de-DE"/>
         </w:rPr>
-        <w:t xml:space="preserve"> </w:t>
-      </w:r>
-      <w:r>
-        <w:rPr>
-          <w:lang w:val="en-US" w:eastAsia="de-DE"/>
-        </w:rPr>
-        <w:lastRenderedPageBreak/>
-        <w:t xml:space="preserve">stores </w:t>
+        <w:t xml:space="preserve"> stores </w:t>
       </w:r>
       <w:r>
         <w:rPr>
@@ -12915,6 +12720,7 @@
           <w:noProof/>
           <w:lang w:eastAsia="de-DE"/>
         </w:rPr>
+        <w:lastRenderedPageBreak/>
         <mc:AlternateContent>
           <mc:Choice Requires="wps">
             <w:drawing>
@@ -13720,14 +13526,7 @@
         <w:rPr>
           <w:lang w:val="en-US" w:eastAsia="de-DE"/>
         </w:rPr>
-        <w:t xml:space="preserve">to the desired </w:t>
-      </w:r>
-      <w:r>
-        <w:rPr>
-          <w:lang w:val="en-US" w:eastAsia="de-DE"/>
-        </w:rPr>
-        <w:lastRenderedPageBreak/>
-        <w:t xml:space="preserve">number of triggers (see Appendix A). </w:t>
+        <w:t xml:space="preserve">to the desired number of triggers (see Appendix A). </w:t>
       </w:r>
       <w:r>
         <w:rPr>
@@ -13902,7 +13701,14 @@
         <w:rPr>
           <w:lang w:val="en-US" w:eastAsia="de-DE"/>
         </w:rPr>
-        <w:t xml:space="preserve">a guide scope, periodic worm </w:t>
+        <w:t xml:space="preserve">a </w:t>
+      </w:r>
+      <w:r>
+        <w:rPr>
+          <w:lang w:val="en-US" w:eastAsia="de-DE"/>
+        </w:rPr>
+        <w:lastRenderedPageBreak/>
+        <w:t xml:space="preserve">guide scope, periodic worm </w:t>
       </w:r>
       <w:r>
         <w:rPr>
@@ -14862,7 +14668,6 @@
         <w:rPr>
           <w:lang w:val="en-US" w:eastAsia="de-DE"/>
         </w:rPr>
-        <w:lastRenderedPageBreak/>
         <w:t>R</w:t>
       </w:r>
       <w:r>
@@ -15020,6 +14825,7 @@
         <w:rPr>
           <w:lang w:val="en-US" w:eastAsia="de-DE"/>
         </w:rPr>
+        <w:lastRenderedPageBreak/>
         <w:t xml:space="preserve">Pressing “Move to </w:t>
       </w:r>
       <w:r>
@@ -15126,8 +14932,8 @@
           <w:lang w:val="en-US"/>
         </w:rPr>
       </w:pPr>
-      <w:bookmarkStart w:id="71" w:name="_Toc510165784"/>
-      <w:bookmarkStart w:id="72" w:name="_Ref510298480"/>
+      <w:bookmarkStart w:id="72" w:name="_Toc510165784"/>
+      <w:bookmarkStart w:id="73" w:name="_Ref510298480"/>
       <w:r>
         <w:rPr>
           <w:lang w:val="en-US"/>
@@ -15152,8 +14958,8 @@
         </w:rPr>
         <w:t>Coordinate System Drift</w:t>
       </w:r>
-      <w:bookmarkEnd w:id="71"/>
       <w:bookmarkEnd w:id="72"/>
+      <w:bookmarkEnd w:id="73"/>
     </w:p>
     <w:p>
       <w:pPr>
@@ -15747,6 +15553,40 @@
           <w:lang w:val="en-US" w:eastAsia="de-DE"/>
         </w:rPr>
       </w:pPr>
+      <w:r>
+        <w:rPr>
+          <w:lang w:val="en-US" w:eastAsia="de-DE"/>
+        </w:rPr>
+        <w:t xml:space="preserve">If for any reason the user does not want the drift rate to be computed according to the standard procedure, he or she can call a dialog window by pressing the “Configure drift correction” button. As soon as the focus switches to this window, its keyboard shortcuts are activated for input. The user may choose to switch off drift correction altogether (uppermost check box, or “N”). If this button is toggled off (i.e. drift should be accounted for), by default the first and last alignment points are used to compute the drift rate. The user can override this choice, individually for </w:t>
+      </w:r>
+      <w:proofErr w:type="gramStart"/>
+      <w:r>
+        <w:rPr>
+          <w:lang w:val="en-US" w:eastAsia="de-DE"/>
+        </w:rPr>
+        <w:t>the begin</w:t>
+      </w:r>
+      <w:proofErr w:type="gramEnd"/>
+      <w:r>
+        <w:rPr>
+          <w:lang w:val="en-US" w:eastAsia="de-DE"/>
+        </w:rPr>
+        <w:t xml:space="preserve"> and the end of the time interval, by un-checking the corresponding check box. </w:t>
+      </w:r>
+      <w:proofErr w:type="gramStart"/>
+      <w:r>
+        <w:rPr>
+          <w:lang w:val="en-US" w:eastAsia="de-DE"/>
+        </w:rPr>
+        <w:t>This  activates</w:t>
+      </w:r>
+      <w:proofErr w:type="gramEnd"/>
+      <w:r>
+        <w:rPr>
+          <w:lang w:val="en-US" w:eastAsia="de-DE"/>
+        </w:rPr>
+        <w:t xml:space="preserve"> a chooser box, where the number of the first or last alignment point, respectively, can be set manually.</w:t>
+      </w:r>
     </w:p>
     <w:p>
       <w:pPr>
@@ -15763,7 +15603,7 @@
         <mc:AlternateContent>
           <mc:Choice Requires="wps">
             <w:drawing>
-              <wp:anchor distT="0" distB="0" distL="114300" distR="114300" simplePos="0" relativeHeight="251676672" behindDoc="0" locked="0" layoutInCell="1" allowOverlap="1" wp14:anchorId="2E7F61A3" wp14:editId="67D16495">
+              <wp:anchor distT="0" distB="0" distL="114300" distR="114300" simplePos="0" relativeHeight="251676672" behindDoc="0" locked="0" layoutInCell="1" allowOverlap="1" wp14:anchorId="25F9FBF5" wp14:editId="0243B150">
                 <wp:simplePos x="0" y="0"/>
                 <wp:positionH relativeFrom="column">
                   <wp:posOffset>4821151</wp:posOffset>
@@ -15894,7 +15734,7 @@
           <w:lang w:eastAsia="de-DE"/>
         </w:rPr>
         <w:drawing>
-          <wp:inline distT="0" distB="0" distL="0" distR="0">
+          <wp:inline distT="0" distB="0" distL="0" distR="0" wp14:anchorId="79F5EC3A" wp14:editId="6A7466AE">
             <wp:extent cx="4752065" cy="3419475"/>
             <wp:effectExtent l="0" t="0" r="0" b="0"/>
             <wp:docPr id="2" name="Grafik 2"/>
@@ -15953,197 +15793,66 @@
         <w:rPr>
           <w:lang w:val="en-US" w:eastAsia="de-DE"/>
         </w:rPr>
-        <w:t xml:space="preserve">If for any reason </w:t>
-      </w:r>
-      <w:r>
-        <w:rPr>
-          <w:lang w:val="en-US" w:eastAsia="de-DE"/>
-        </w:rPr>
-        <w:t xml:space="preserve">the user does not want </w:t>
-      </w:r>
-      <w:r>
-        <w:rPr>
-          <w:lang w:val="en-US" w:eastAsia="de-DE"/>
-        </w:rPr>
-        <w:t xml:space="preserve">the drift rate </w:t>
-      </w:r>
-      <w:r>
-        <w:rPr>
-          <w:lang w:val="en-US" w:eastAsia="de-DE"/>
-        </w:rPr>
-        <w:t>to</w:t>
-      </w:r>
-      <w:r>
-        <w:rPr>
-          <w:lang w:val="en-US" w:eastAsia="de-DE"/>
-        </w:rPr>
-        <w:t xml:space="preserve"> be computed according to the standard procedure, </w:t>
-      </w:r>
-      <w:r>
-        <w:rPr>
-          <w:lang w:val="en-US" w:eastAsia="de-DE"/>
-        </w:rPr>
-        <w:t>he or she</w:t>
-      </w:r>
-      <w:r>
-        <w:rPr>
-          <w:lang w:val="en-US" w:eastAsia="de-DE"/>
-        </w:rPr>
-        <w:t xml:space="preserve"> can call a dialog window by pressing the “</w:t>
-      </w:r>
-      <w:r>
-        <w:rPr>
-          <w:lang w:val="en-US" w:eastAsia="de-DE"/>
-        </w:rPr>
-        <w:t>Configure drift correction</w:t>
-      </w:r>
-      <w:r>
-        <w:rPr>
-          <w:lang w:val="en-US" w:eastAsia="de-DE"/>
-        </w:rPr>
-        <w:t xml:space="preserve">” button. As soon as the focus switches to this window, its keyboard shortcuts are activated for input. The user may choose to switch off drift correction altogether (uppermost </w:t>
-      </w:r>
-      <w:r>
-        <w:rPr>
-          <w:lang w:val="en-US" w:eastAsia="de-DE"/>
-        </w:rPr>
-        <w:t>check box</w:t>
-      </w:r>
-      <w:r>
-        <w:rPr>
-          <w:lang w:val="en-US" w:eastAsia="de-DE"/>
-        </w:rPr>
-        <w:t>, or “N”</w:t>
-      </w:r>
-      <w:r>
-        <w:rPr>
-          <w:lang w:val="en-US" w:eastAsia="de-DE"/>
-        </w:rPr>
-        <w:t xml:space="preserve">). If this button is toggled off (i.e. drift should be accounted for), </w:t>
-      </w:r>
-      <w:r>
-        <w:rPr>
-          <w:lang w:val="en-US" w:eastAsia="de-DE"/>
-        </w:rPr>
-        <w:t xml:space="preserve">by default the first and last alignment points are used to compute the drift rate. The user can override this choice, </w:t>
-      </w:r>
-      <w:r>
-        <w:rPr>
-          <w:lang w:val="en-US" w:eastAsia="de-DE"/>
-        </w:rPr>
-        <w:t>individually</w:t>
-      </w:r>
-      <w:r>
-        <w:rPr>
-          <w:lang w:val="en-US" w:eastAsia="de-DE"/>
-        </w:rPr>
-        <w:t xml:space="preserve"> for </w:t>
-      </w:r>
-      <w:proofErr w:type="gramStart"/>
-      <w:r>
-        <w:rPr>
-          <w:lang w:val="en-US" w:eastAsia="de-DE"/>
-        </w:rPr>
-        <w:t>the begin</w:t>
-      </w:r>
-      <w:proofErr w:type="gramEnd"/>
-      <w:r>
-        <w:rPr>
-          <w:lang w:val="en-US" w:eastAsia="de-DE"/>
-        </w:rPr>
-        <w:t xml:space="preserve"> </w:t>
-      </w:r>
-      <w:r>
-        <w:rPr>
-          <w:lang w:val="en-US" w:eastAsia="de-DE"/>
-        </w:rPr>
-        <w:t xml:space="preserve">and </w:t>
-      </w:r>
-      <w:r>
-        <w:rPr>
-          <w:lang w:val="en-US" w:eastAsia="de-DE"/>
-        </w:rPr>
-        <w:t xml:space="preserve">the end of the </w:t>
-      </w:r>
-      <w:r>
-        <w:rPr>
-          <w:lang w:val="en-US" w:eastAsia="de-DE"/>
-        </w:rPr>
-        <w:t>time</w:t>
-      </w:r>
-      <w:r>
-        <w:rPr>
-          <w:lang w:val="en-US" w:eastAsia="de-DE"/>
-        </w:rPr>
-        <w:t xml:space="preserve"> interval, by un-checking the corresponding </w:t>
-      </w:r>
-      <w:r>
-        <w:rPr>
-          <w:lang w:val="en-US" w:eastAsia="de-DE"/>
-        </w:rPr>
-        <w:t>check box</w:t>
-      </w:r>
-      <w:r>
-        <w:rPr>
-          <w:lang w:val="en-US" w:eastAsia="de-DE"/>
-        </w:rPr>
-        <w:t xml:space="preserve">. </w:t>
-      </w:r>
-      <w:proofErr w:type="gramStart"/>
-      <w:r>
-        <w:rPr>
-          <w:lang w:val="en-US" w:eastAsia="de-DE"/>
-        </w:rPr>
-        <w:t xml:space="preserve">This </w:t>
-      </w:r>
-      <w:r>
-        <w:rPr>
-          <w:lang w:val="en-US" w:eastAsia="de-DE"/>
-        </w:rPr>
-        <w:t xml:space="preserve"> activates</w:t>
-      </w:r>
-      <w:proofErr w:type="gramEnd"/>
-      <w:r>
-        <w:rPr>
-          <w:lang w:val="en-US" w:eastAsia="de-DE"/>
-        </w:rPr>
-        <w:t xml:space="preserve"> a</w:t>
-      </w:r>
-      <w:r>
-        <w:rPr>
-          <w:lang w:val="en-US" w:eastAsia="de-DE"/>
-        </w:rPr>
-        <w:t xml:space="preserve"> chooser box, where the number</w:t>
-      </w:r>
-      <w:r>
-        <w:rPr>
-          <w:lang w:val="en-US" w:eastAsia="de-DE"/>
-        </w:rPr>
-        <w:t xml:space="preserve"> of the first </w:t>
-      </w:r>
-      <w:r>
-        <w:rPr>
-          <w:lang w:val="en-US" w:eastAsia="de-DE"/>
-        </w:rPr>
-        <w:t>or</w:t>
-      </w:r>
-      <w:r>
-        <w:rPr>
-          <w:lang w:val="en-US" w:eastAsia="de-DE"/>
-        </w:rPr>
-        <w:t xml:space="preserve"> last alignment point, respectively, </w:t>
-      </w:r>
-      <w:r>
-        <w:rPr>
-          <w:lang w:val="en-US" w:eastAsia="de-DE"/>
-        </w:rPr>
-        <w:t>can be set manually</w:t>
-      </w:r>
-      <w:r>
-        <w:rPr>
-          <w:lang w:val="en-US" w:eastAsia="de-DE"/>
-        </w:rPr>
-        <w:t>.</w:t>
+        <w:t xml:space="preserve">Deviating from the default choice can make sense to exclude an unreliable alignment point from the drift determination. If, for example, the camera is not centered precisely in the eyepiece holder, rotating the camera as described in Section </w:t>
+      </w:r>
+      <w:r>
+        <w:rPr>
+          <w:lang w:val="en-US" w:eastAsia="de-DE"/>
+        </w:rPr>
+        <w:fldChar w:fldCharType="begin"/>
+      </w:r>
+      <w:r>
+        <w:rPr>
+          <w:lang w:val="en-US" w:eastAsia="de-DE"/>
+        </w:rPr>
+        <w:instrText xml:space="preserve"> REF _Ref447716709 \r \h </w:instrText>
+      </w:r>
+      <w:r>
+        <w:rPr>
+          <w:lang w:val="en-US" w:eastAsia="de-DE"/>
+        </w:rPr>
+      </w:r>
+      <w:r>
+        <w:rPr>
+          <w:lang w:val="en-US" w:eastAsia="de-DE"/>
+        </w:rPr>
+        <w:fldChar w:fldCharType="separate"/>
+      </w:r>
+      <w:r>
+        <w:rPr>
+          <w:lang w:val="en-US" w:eastAsia="de-DE"/>
+        </w:rPr>
+        <w:t>4.4</w:t>
+      </w:r>
+      <w:r>
+        <w:rPr>
+          <w:lang w:val="en-US" w:eastAsia="de-DE"/>
+        </w:rPr>
+        <w:fldChar w:fldCharType="end"/>
+      </w:r>
+      <w:r>
+        <w:rPr>
+          <w:lang w:val="en-US" w:eastAsia="de-DE"/>
+        </w:rPr>
+        <w:t xml:space="preserve"> may render the previous alignment point useless. In this case it is a good idea to begin the determination of the drift rate with the first alignment point after turning the camera.</w:t>
+      </w:r>
+      <w:r>
+        <w:rPr>
+          <w:lang w:val="en-US" w:eastAsia="de-DE"/>
+        </w:rPr>
+        <w:t xml:space="preserve"> The illustration above shows </w:t>
+      </w:r>
+      <w:r>
+        <w:rPr>
+          <w:lang w:val="en-US" w:eastAsia="de-DE"/>
+        </w:rPr>
+        <w:t>this</w:t>
+      </w:r>
+      <w:r>
+        <w:rPr>
+          <w:lang w:val="en-US" w:eastAsia="de-DE"/>
+        </w:rPr>
+        <w:t xml:space="preserve"> scenario: Most alignment points very closely follow a linear trend. Only the first one (at 0 minutes), taken before camera rotation, is way off.</w:t>
       </w:r>
     </w:p>
     <w:p>
@@ -16156,66 +15865,49 @@
         <w:rPr>
           <w:lang w:val="en-US" w:eastAsia="de-DE"/>
         </w:rPr>
-        <w:t xml:space="preserve">Deviating from the default choice can make sense to exclude an unreliable alignment point from the drift determination. If, for example, the camera is not centered precisely in the eyepiece holder, rotating the camera as described in Section </w:t>
-      </w:r>
-      <w:r>
-        <w:rPr>
-          <w:lang w:val="en-US" w:eastAsia="de-DE"/>
-        </w:rPr>
-        <w:fldChar w:fldCharType="begin"/>
-      </w:r>
-      <w:r>
-        <w:rPr>
-          <w:lang w:val="en-US" w:eastAsia="de-DE"/>
-        </w:rPr>
-        <w:instrText xml:space="preserve"> REF _Ref447716709 \r \h </w:instrText>
-      </w:r>
-      <w:r>
-        <w:rPr>
-          <w:lang w:val="en-US" w:eastAsia="de-DE"/>
-        </w:rPr>
-      </w:r>
-      <w:r>
-        <w:rPr>
-          <w:lang w:val="en-US" w:eastAsia="de-DE"/>
-        </w:rPr>
-        <w:fldChar w:fldCharType="separate"/>
-      </w:r>
-      <w:r>
-        <w:rPr>
-          <w:lang w:val="en-US" w:eastAsia="de-DE"/>
-        </w:rPr>
-        <w:t>4.4</w:t>
-      </w:r>
-      <w:r>
-        <w:rPr>
-          <w:lang w:val="en-US" w:eastAsia="de-DE"/>
-        </w:rPr>
-        <w:fldChar w:fldCharType="end"/>
-      </w:r>
-      <w:r>
-        <w:rPr>
-          <w:lang w:val="en-US" w:eastAsia="de-DE"/>
-        </w:rPr>
-        <w:t xml:space="preserve"> may render the previous alignment point useless. In this case it is a good idea to begin the determination of the drift rate with the first alignment point after turning the camera.</w:t>
-      </w:r>
-      <w:r>
-        <w:rPr>
-          <w:lang w:val="en-US" w:eastAsia="de-DE"/>
-        </w:rPr>
-        <w:t xml:space="preserve"> The illustration above shows </w:t>
-      </w:r>
-      <w:r>
-        <w:rPr>
-          <w:lang w:val="en-US" w:eastAsia="de-DE"/>
-        </w:rPr>
-        <w:t>this</w:t>
-      </w:r>
-      <w:r>
-        <w:rPr>
-          <w:lang w:val="en-US" w:eastAsia="de-DE"/>
-        </w:rPr>
-        <w:t xml:space="preserve"> scenario: Most alignment points very closely follow a linear trend. Only the first one (at 0 minutes), taken before camera rotation, is way off.</w:t>
+        <w:t xml:space="preserve">The change of the alignment </w:t>
+      </w:r>
+      <w:r>
+        <w:rPr>
+          <w:lang w:val="en-US" w:eastAsia="de-DE"/>
+        </w:rPr>
+        <w:t xml:space="preserve">with time </w:t>
+      </w:r>
+      <w:r>
+        <w:rPr>
+          <w:lang w:val="en-US" w:eastAsia="de-DE"/>
+        </w:rPr>
+        <w:t>is visualized by a viewgraph in the lower right corner of the dialog window.</w:t>
+      </w:r>
+      <w:r>
+        <w:rPr>
+          <w:lang w:val="en-US" w:eastAsia="de-DE"/>
+        </w:rPr>
+        <w:t xml:space="preserve"> Colored dots show for all available alignment points the offsets in right ascension </w:t>
+      </w:r>
+      <w:r>
+        <w:rPr>
+          <w:lang w:val="en-US" w:eastAsia="de-DE"/>
+        </w:rPr>
+        <w:t xml:space="preserve">(top) </w:t>
+      </w:r>
+      <w:r>
+        <w:rPr>
+          <w:lang w:val="en-US" w:eastAsia="de-DE"/>
+        </w:rPr>
+        <w:t>and declination</w:t>
+      </w:r>
+      <w:r>
+        <w:rPr>
+          <w:lang w:val="en-US" w:eastAsia="de-DE"/>
+        </w:rPr>
+        <w:t xml:space="preserve"> (bottom)</w:t>
+      </w:r>
+      <w:r>
+        <w:rPr>
+          <w:lang w:val="en-US" w:eastAsia="de-DE"/>
+        </w:rPr>
+        <w:t>. The two red alignment points are currently selected for drift computation. They are connected by red lines showing the drift in both coordinates. All the other alignment points are colored blue.</w:t>
       </w:r>
     </w:p>
     <w:p>
@@ -16228,49 +15920,55 @@
         <w:rPr>
           <w:lang w:val="en-US" w:eastAsia="de-DE"/>
         </w:rPr>
-        <w:t xml:space="preserve">The change of the alignment </w:t>
-      </w:r>
-      <w:r>
-        <w:rPr>
-          <w:lang w:val="en-US" w:eastAsia="de-DE"/>
-        </w:rPr>
-        <w:t xml:space="preserve">with time </w:t>
-      </w:r>
-      <w:r>
-        <w:rPr>
-          <w:lang w:val="en-US" w:eastAsia="de-DE"/>
-        </w:rPr>
-        <w:t>is visualized by a viewgraph in the lower right corner of the dialog window.</w:t>
-      </w:r>
-      <w:r>
-        <w:rPr>
-          <w:lang w:val="en-US" w:eastAsia="de-DE"/>
-        </w:rPr>
-        <w:t xml:space="preserve"> Colored dots show for all available alignment points the offsets in right ascension </w:t>
-      </w:r>
-      <w:r>
-        <w:rPr>
-          <w:lang w:val="en-US" w:eastAsia="de-DE"/>
-        </w:rPr>
-        <w:t xml:space="preserve">(top) </w:t>
-      </w:r>
-      <w:r>
-        <w:rPr>
-          <w:lang w:val="en-US" w:eastAsia="de-DE"/>
-        </w:rPr>
-        <w:t>and declination</w:t>
-      </w:r>
-      <w:r>
-        <w:rPr>
-          <w:lang w:val="en-US" w:eastAsia="de-DE"/>
-        </w:rPr>
-        <w:t xml:space="preserve"> (bottom)</w:t>
-      </w:r>
-      <w:r>
-        <w:rPr>
-          <w:lang w:val="en-US" w:eastAsia="de-DE"/>
-        </w:rPr>
-        <w:t>. The two red alignment points are currently selected for drift computation. They are connected by red lines showing the drift in both coordinates. All the other alignment points are colored blue.</w:t>
+        <w:t xml:space="preserve">Please note that the last alignment point always </w:t>
+      </w:r>
+      <w:r>
+        <w:rPr>
+          <w:lang w:val="en-US" w:eastAsia="de-DE"/>
+        </w:rPr>
+        <w:t>plays a special role</w:t>
+      </w:r>
+      <w:r>
+        <w:rPr>
+          <w:lang w:val="en-US" w:eastAsia="de-DE"/>
+        </w:rPr>
+        <w:t xml:space="preserve">: Even if not used in drift rate computation, it is still used as the starting point </w:t>
+      </w:r>
+      <w:r>
+        <w:rPr>
+          <w:lang w:val="en-US" w:eastAsia="de-DE"/>
+        </w:rPr>
+        <w:t>for</w:t>
+      </w:r>
+      <w:r>
+        <w:rPr>
+          <w:lang w:val="en-US" w:eastAsia="de-DE"/>
+        </w:rPr>
+        <w:t xml:space="preserve"> computing the current alignment offset. If the last alignment point is known to be inaccurate and, therefore, should not influence the offset computations</w:t>
+      </w:r>
+      <w:r>
+        <w:rPr>
+          <w:lang w:val="en-US" w:eastAsia="de-DE"/>
+        </w:rPr>
+        <w:t xml:space="preserve"> any more</w:t>
+      </w:r>
+      <w:r>
+        <w:rPr>
+          <w:lang w:val="en-US" w:eastAsia="de-DE"/>
+        </w:rPr>
+        <w:t xml:space="preserve">, this can only be achieved by </w:t>
+      </w:r>
+      <w:r>
+        <w:rPr>
+          <w:lang w:val="en-US" w:eastAsia="de-DE"/>
+        </w:rPr>
+        <w:t>performing</w:t>
+      </w:r>
+      <w:r>
+        <w:rPr>
+          <w:lang w:val="en-US" w:eastAsia="de-DE"/>
+        </w:rPr>
+        <w:t xml:space="preserve"> an additional alignment.</w:t>
       </w:r>
     </w:p>
     <w:p>
@@ -16283,142 +15981,81 @@
         <w:rPr>
           <w:lang w:val="en-US" w:eastAsia="de-DE"/>
         </w:rPr>
-        <w:t xml:space="preserve">Please note that the last alignment point always </w:t>
-      </w:r>
-      <w:r>
-        <w:rPr>
-          <w:lang w:val="en-US" w:eastAsia="de-DE"/>
-        </w:rPr>
-        <w:t>plays a special role</w:t>
-      </w:r>
-      <w:r>
-        <w:rPr>
-          <w:lang w:val="en-US" w:eastAsia="de-DE"/>
-        </w:rPr>
-        <w:t xml:space="preserve">: Even if not used in drift rate computation, it is still used as the starting point </w:t>
-      </w:r>
-      <w:r>
-        <w:rPr>
-          <w:lang w:val="en-US" w:eastAsia="de-DE"/>
-        </w:rPr>
-        <w:t>for</w:t>
-      </w:r>
-      <w:r>
-        <w:rPr>
-          <w:lang w:val="en-US" w:eastAsia="de-DE"/>
-        </w:rPr>
-        <w:t xml:space="preserve"> computing the current alignment offset. If the last alignment point is known to be inaccurate and, therefore, should not influence the offset computations</w:t>
-      </w:r>
-      <w:r>
-        <w:rPr>
-          <w:lang w:val="en-US" w:eastAsia="de-DE"/>
-        </w:rPr>
-        <w:t xml:space="preserve"> any more</w:t>
-      </w:r>
-      <w:r>
-        <w:rPr>
-          <w:lang w:val="en-US" w:eastAsia="de-DE"/>
-        </w:rPr>
-        <w:t xml:space="preserve">, this can only be achieved by </w:t>
-      </w:r>
-      <w:r>
-        <w:rPr>
-          <w:lang w:val="en-US" w:eastAsia="de-DE"/>
-        </w:rPr>
-        <w:t>performing</w:t>
-      </w:r>
-      <w:r>
-        <w:rPr>
-          <w:lang w:val="en-US" w:eastAsia="de-DE"/>
-        </w:rPr>
-        <w:t xml:space="preserve"> an additional alignment.</w:t>
+        <w:t xml:space="preserve">Since no drift corrections are applied before the alignment points cover a time span of at least ten minutes, </w:t>
+      </w:r>
+      <w:r>
+        <w:rPr>
+          <w:lang w:val="en-US" w:eastAsia="de-DE"/>
+        </w:rPr>
+        <w:t xml:space="preserve">in the beginning </w:t>
+      </w:r>
+      <w:r>
+        <w:rPr>
+          <w:lang w:val="en-US" w:eastAsia="de-DE"/>
+        </w:rPr>
+        <w:t xml:space="preserve">the </w:t>
+      </w:r>
+      <w:r>
+        <w:rPr>
+          <w:lang w:val="en-US" w:eastAsia="de-DE"/>
+        </w:rPr>
+        <w:t xml:space="preserve">telescope </w:t>
+      </w:r>
+      <w:r>
+        <w:rPr>
+          <w:lang w:val="en-US" w:eastAsia="de-DE"/>
+        </w:rPr>
+        <w:t xml:space="preserve">pointing </w:t>
+      </w:r>
+      <w:r>
+        <w:rPr>
+          <w:lang w:val="en-US" w:eastAsia="de-DE"/>
+        </w:rPr>
+        <w:t>is usually less accurate. Especially if the telescope mount is not well aligned with the North Pole, it therefore make</w:t>
+      </w:r>
+      <w:r>
+        <w:rPr>
+          <w:lang w:val="en-US" w:eastAsia="de-DE"/>
+        </w:rPr>
+        <w:t>s</w:t>
+      </w:r>
+      <w:r>
+        <w:rPr>
+          <w:lang w:val="en-US" w:eastAsia="de-DE"/>
+        </w:rPr>
+        <w:t xml:space="preserve"> sense to wait with video </w:t>
+      </w:r>
+      <w:r>
+        <w:rPr>
+          <w:lang w:val="en-US" w:eastAsia="de-DE"/>
+        </w:rPr>
+        <w:t>recording</w:t>
+      </w:r>
+      <w:r>
+        <w:rPr>
+          <w:lang w:val="en-US" w:eastAsia="de-DE"/>
+        </w:rPr>
+        <w:t xml:space="preserve"> until drift compensation has been established. In practice this waiting time may be necessary anyway to get the telescope close enough to thermal equilibrium with its environment. </w:t>
       </w:r>
     </w:p>
     <w:p>
       <w:pPr>
-        <w:rPr>
-          <w:lang w:val="en-US" w:eastAsia="de-DE"/>
-        </w:rPr>
-      </w:pPr>
-      <w:r>
-        <w:rPr>
-          <w:lang w:val="en-US" w:eastAsia="de-DE"/>
+        <w:pStyle w:val="berschrift3"/>
+        <w:rPr>
+          <w:lang w:val="en-US"/>
+        </w:rPr>
+      </w:pPr>
+      <w:bookmarkStart w:id="74" w:name="_Ref484455529"/>
+      <w:bookmarkStart w:id="75" w:name="_Toc510165785"/>
+      <w:r>
+        <w:rPr>
+          <w:lang w:val="en-US"/>
         </w:rPr>
         <w:lastRenderedPageBreak/>
-        <w:t xml:space="preserve">Since no drift corrections are applied before the alignment points cover a time span of at least ten minutes, </w:t>
-      </w:r>
-      <w:r>
-        <w:rPr>
-          <w:lang w:val="en-US" w:eastAsia="de-DE"/>
-        </w:rPr>
-        <w:t xml:space="preserve">in the beginning </w:t>
-      </w:r>
-      <w:r>
-        <w:rPr>
-          <w:lang w:val="en-US" w:eastAsia="de-DE"/>
-        </w:rPr>
-        <w:t xml:space="preserve">the </w:t>
-      </w:r>
-      <w:r>
-        <w:rPr>
-          <w:lang w:val="en-US" w:eastAsia="de-DE"/>
-        </w:rPr>
-        <w:t xml:space="preserve">telescope </w:t>
-      </w:r>
-      <w:r>
-        <w:rPr>
-          <w:lang w:val="en-US" w:eastAsia="de-DE"/>
-        </w:rPr>
-        <w:t xml:space="preserve">pointing </w:t>
-      </w:r>
-      <w:r>
-        <w:rPr>
-          <w:lang w:val="en-US" w:eastAsia="de-DE"/>
-        </w:rPr>
-        <w:t>is usually less accurate. Especially if the telescope mount is not well aligned with the North Pole, it therefore make</w:t>
-      </w:r>
-      <w:r>
-        <w:rPr>
-          <w:lang w:val="en-US" w:eastAsia="de-DE"/>
-        </w:rPr>
-        <w:t>s</w:t>
-      </w:r>
-      <w:r>
-        <w:rPr>
-          <w:lang w:val="en-US" w:eastAsia="de-DE"/>
-        </w:rPr>
-        <w:t xml:space="preserve"> sense to wait with video </w:t>
-      </w:r>
-      <w:r>
-        <w:rPr>
-          <w:lang w:val="en-US" w:eastAsia="de-DE"/>
-        </w:rPr>
-        <w:t>recording</w:t>
-      </w:r>
-      <w:r>
-        <w:rPr>
-          <w:lang w:val="en-US" w:eastAsia="de-DE"/>
-        </w:rPr>
-        <w:t xml:space="preserve"> until drift compensation has been established. In practice this waiting time may be necessary anyway to get the telescope close enough to thermal equilibrium with its environment. </w:t>
-      </w:r>
-    </w:p>
-    <w:p>
-      <w:pPr>
-        <w:pStyle w:val="berschrift3"/>
-        <w:rPr>
-          <w:lang w:val="en-US"/>
-        </w:rPr>
-      </w:pPr>
-      <w:bookmarkStart w:id="73" w:name="_Ref484455529"/>
-      <w:bookmarkStart w:id="74" w:name="_Toc510165785"/>
-      <w:r>
-        <w:rPr>
-          <w:lang w:val="en-US"/>
-        </w:rPr>
         <w:t>Automatic Alignment</w:t>
       </w:r>
-      <w:bookmarkEnd w:id="73"/>
       <w:bookmarkEnd w:id="74"/>
+      <w:bookmarkEnd w:id="75"/>
     </w:p>
     <w:p>
       <w:pPr>
@@ -17020,7 +16657,6 @@
         <w:rPr>
           <w:lang w:val="en-US" w:eastAsia="de-DE"/>
         </w:rPr>
-        <w:lastRenderedPageBreak/>
         <w:t xml:space="preserve">stored as </w:t>
       </w:r>
       <w:r>
@@ -17059,6 +16695,7 @@
           <w:noProof/>
           <w:lang w:eastAsia="de-DE"/>
         </w:rPr>
+        <w:lastRenderedPageBreak/>
         <w:drawing>
           <wp:inline distT="0" distB="0" distL="0" distR="0" wp14:anchorId="2528A0DA" wp14:editId="22AF9E25">
             <wp:extent cx="5760720" cy="1755057"/>
@@ -17635,52 +17272,58 @@
         <w:rPr>
           <w:lang w:val="en-US" w:eastAsia="de-DE"/>
         </w:rPr>
+        <w:t xml:space="preserve">Another problem </w:t>
+      </w:r>
+      <w:r>
+        <w:rPr>
+          <w:lang w:val="en-US" w:eastAsia="de-DE"/>
+        </w:rPr>
+        <w:t>arises</w:t>
+      </w:r>
+      <w:r>
+        <w:rPr>
+          <w:lang w:val="en-US" w:eastAsia="de-DE"/>
+        </w:rPr>
+        <w:t xml:space="preserve"> if auto-alignment detects a very large image shift. (What “very large” means can be specified in the configuration GUI</w:t>
+      </w:r>
+      <w:r>
+        <w:rPr>
+          <w:lang w:val="en-US" w:eastAsia="de-DE"/>
+        </w:rPr>
+        <w:t>, see Appendix A</w:t>
+      </w:r>
+      <w:r>
+        <w:rPr>
+          <w:lang w:val="en-US" w:eastAsia="de-DE"/>
+        </w:rPr>
+        <w:t xml:space="preserve">.) The criterion is the relative size of the detected pointing error as compared to the width of the overlap between tiles. </w:t>
+      </w:r>
+      <w:r>
+        <w:rPr>
+          <w:lang w:val="en-US" w:eastAsia="de-DE"/>
+        </w:rPr>
+        <w:t xml:space="preserve">If the error is too large, </w:t>
+      </w:r>
+      <w:proofErr w:type="spellStart"/>
+      <w:r>
+        <w:rPr>
+          <w:lang w:val="en-US" w:eastAsia="de-DE"/>
+        </w:rPr>
+        <w:t>MoonPanoramaMaker</w:t>
+      </w:r>
+      <w:proofErr w:type="spellEnd"/>
+      <w:r>
+        <w:rPr>
+          <w:lang w:val="en-US" w:eastAsia="de-DE"/>
+        </w:rPr>
+        <w:t xml:space="preserve"> repeats the videos taken since the last successful alignment. It also </w:t>
+      </w:r>
+      <w:r>
+        <w:rPr>
+          <w:lang w:val="en-US" w:eastAsia="de-DE"/>
+        </w:rPr>
         <w:lastRenderedPageBreak/>
-        <w:t xml:space="preserve">Another problem </w:t>
-      </w:r>
-      <w:r>
-        <w:rPr>
-          <w:lang w:val="en-US" w:eastAsia="de-DE"/>
-        </w:rPr>
-        <w:t>arises</w:t>
-      </w:r>
-      <w:r>
-        <w:rPr>
-          <w:lang w:val="en-US" w:eastAsia="de-DE"/>
-        </w:rPr>
-        <w:t xml:space="preserve"> if auto-alignment detects a very large image shift. (What “very large” means can be specified in the configuration GUI</w:t>
-      </w:r>
-      <w:r>
-        <w:rPr>
-          <w:lang w:val="en-US" w:eastAsia="de-DE"/>
-        </w:rPr>
-        <w:t>, see Appendix A</w:t>
-      </w:r>
-      <w:r>
-        <w:rPr>
-          <w:lang w:val="en-US" w:eastAsia="de-DE"/>
-        </w:rPr>
-        <w:t xml:space="preserve">.) The criterion is the relative size of the detected pointing error as compared to the width of the overlap between tiles. </w:t>
-      </w:r>
-      <w:r>
-        <w:rPr>
-          <w:lang w:val="en-US" w:eastAsia="de-DE"/>
-        </w:rPr>
-        <w:t xml:space="preserve">If the error is too large, </w:t>
-      </w:r>
-      <w:proofErr w:type="spellStart"/>
-      <w:r>
-        <w:rPr>
-          <w:lang w:val="en-US" w:eastAsia="de-DE"/>
-        </w:rPr>
-        <w:t>MoonPanoramaMaker</w:t>
-      </w:r>
-      <w:proofErr w:type="spellEnd"/>
-      <w:r>
-        <w:rPr>
-          <w:lang w:val="en-US" w:eastAsia="de-DE"/>
-        </w:rPr>
-        <w:t xml:space="preserve"> repeats the videos taken since the last successful alignment. It also tries to shorten the time interval between auto-alignments. Reversely, if the alignment error is very small, the program increases the time interval between alignments.</w:t>
+        <w:t>tries to shorten the time interval between auto-alignments. Reversely, if the alignment error is very small, the program increases the time interval between alignments.</w:t>
       </w:r>
     </w:p>
     <w:p>
@@ -17690,14 +17333,14 @@
           <w:lang w:val="en-US"/>
         </w:rPr>
       </w:pPr>
-      <w:bookmarkStart w:id="75" w:name="_Toc510165786"/>
+      <w:bookmarkStart w:id="76" w:name="_Toc510165786"/>
       <w:r>
         <w:rPr>
           <w:lang w:val="en-US"/>
         </w:rPr>
         <w:t>End of Program</w:t>
       </w:r>
-      <w:bookmarkEnd w:id="75"/>
+      <w:bookmarkEnd w:id="76"/>
     </w:p>
     <w:p>
       <w:pPr>
@@ -18287,11 +17930,11 @@
           <w:lang w:val="en-US"/>
         </w:rPr>
       </w:pPr>
-      <w:bookmarkStart w:id="76" w:name="_Ref434581650"/>
-      <w:bookmarkStart w:id="77" w:name="_Ref436211928"/>
-      <w:bookmarkStart w:id="78" w:name="_Ref436228182"/>
-      <w:bookmarkStart w:id="79" w:name="_Ref436836357"/>
-      <w:bookmarkStart w:id="80" w:name="_Toc510165787"/>
+      <w:bookmarkStart w:id="77" w:name="_Ref434581650"/>
+      <w:bookmarkStart w:id="78" w:name="_Ref436211928"/>
+      <w:bookmarkStart w:id="79" w:name="_Ref436228182"/>
+      <w:bookmarkStart w:id="80" w:name="_Ref436836357"/>
+      <w:bookmarkStart w:id="81" w:name="_Toc510165787"/>
       <w:r>
         <w:rPr>
           <w:lang w:val="en-US"/>
@@ -18323,17 +17966,17 @@
         </w:rPr>
         <w:t>at the Configuration Dialo</w:t>
       </w:r>
-      <w:bookmarkEnd w:id="76"/>
+      <w:bookmarkEnd w:id="77"/>
       <w:r>
         <w:rPr>
           <w:lang w:val="en-US"/>
         </w:rPr>
         <w:t>g</w:t>
       </w:r>
-      <w:bookmarkEnd w:id="77"/>
       <w:bookmarkEnd w:id="78"/>
       <w:bookmarkEnd w:id="79"/>
       <w:bookmarkEnd w:id="80"/>
+      <w:bookmarkEnd w:id="81"/>
     </w:p>
     <w:p>
       <w:pPr>
@@ -20823,8 +20466,6 @@
             </w:r>
           </w:p>
         </w:tc>
-        <w:bookmarkStart w:id="81" w:name="_GoBack"/>
-        <w:bookmarkEnd w:id="81"/>
       </w:tr>
       <w:tr>
         <w:tc>
@@ -40397,7 +40038,7 @@
           <w:rPr>
             <w:noProof/>
           </w:rPr>
-          <w:t>25</w:t>
+          <w:t>1</w:t>
         </w:r>
         <w:r>
           <w:fldChar w:fldCharType="end"/>
@@ -47474,7 +47115,7 @@
 </file>
 
 <file path=customXml/itemProps1.xml><?xml version="1.0" encoding="utf-8"?>
-<ds:datastoreItem xmlns:ds="http://schemas.openxmlformats.org/officeDocument/2006/customXml" ds:itemID="{EA5506B8-9486-4F5A-8995-4570D58FA7C6}">
+<ds:datastoreItem xmlns:ds="http://schemas.openxmlformats.org/officeDocument/2006/customXml" ds:itemID="{0D87633B-ECE8-4787-BF25-DB1EC9188853}">
   <ds:schemaRefs>
     <ds:schemaRef ds:uri="http://schemas.openxmlformats.org/officeDocument/2006/bibliography"/>
   </ds:schemaRefs>

</xml_diff>

<commit_message>
User guide updated for Linux (file extension changed to tgz)
</commit_message>
<xml_diff>
--- a/Documentation/MoonPanoramaMaker_User-Guide.docx
+++ b/Documentation/MoonPanoramaMaker_User-Guide.docx
@@ -484,8 +484,6 @@
         </w:rPr>
         <w:t>3</w:t>
       </w:r>
-      <w:bookmarkStart w:id="24" w:name="_GoBack"/>
-      <w:bookmarkEnd w:id="24"/>
       <w:r>
         <w:rPr>
           <w:lang w:val="en-US"/>
@@ -2458,14 +2456,14 @@
           <w:lang w:val="en-US"/>
         </w:rPr>
       </w:pPr>
-      <w:bookmarkStart w:id="25" w:name="_Toc510165760"/>
+      <w:bookmarkStart w:id="24" w:name="_Toc510165760"/>
       <w:r>
         <w:rPr>
           <w:lang w:val="en-US"/>
         </w:rPr>
         <w:t>Introduction</w:t>
       </w:r>
-      <w:bookmarkEnd w:id="25"/>
+      <w:bookmarkEnd w:id="24"/>
     </w:p>
     <w:p>
       <w:pPr>
@@ -2700,15 +2698,32 @@
         </w:rPr>
         <w:t xml:space="preserve"> of a portable computer. With such a camera one can take many images in a short time and store them without compression artefacts in a </w:t>
       </w:r>
-      <w:hyperlink r:id="rId11" w:history="1">
-        <w:r>
-          <w:rPr>
-            <w:rStyle w:val="Hyperlink"/>
-            <w:lang w:val="en-US"/>
-          </w:rPr>
-          <w:t>RAW image</w:t>
-        </w:r>
-      </w:hyperlink>
+      <w:r>
+        <w:fldChar w:fldCharType="begin"/>
+      </w:r>
+      <w:r>
+        <w:rPr>
+          <w:lang w:val="en-US"/>
+        </w:rPr>
+        <w:instrText xml:space="preserve"> HYPERLINK "https://en.wikipedia.org/wiki/Raw_image_format" </w:instrText>
+      </w:r>
+      <w:r>
+        <w:fldChar w:fldCharType="separate"/>
+      </w:r>
+      <w:r>
+        <w:rPr>
+          <w:rStyle w:val="Hyperlink"/>
+          <w:lang w:val="en-US"/>
+        </w:rPr>
+        <w:t>RAW image</w:t>
+      </w:r>
+      <w:r>
+        <w:rPr>
+          <w:rStyle w:val="Hyperlink"/>
+          <w:lang w:val="en-US"/>
+        </w:rPr>
+        <w:fldChar w:fldCharType="end"/>
+      </w:r>
       <w:r>
         <w:rPr>
           <w:lang w:val="en-US"/>
@@ -3032,14 +3047,14 @@
           <w:lang w:val="en-US"/>
         </w:rPr>
       </w:pPr>
-      <w:bookmarkStart w:id="26" w:name="_Toc510165761"/>
+      <w:bookmarkStart w:id="25" w:name="_Toc510165761"/>
       <w:r>
         <w:rPr>
           <w:lang w:val="en-US"/>
         </w:rPr>
         <w:t>Changelog</w:t>
       </w:r>
-      <w:bookmarkEnd w:id="26"/>
+      <w:bookmarkEnd w:id="25"/>
     </w:p>
     <w:p>
       <w:pPr>
@@ -3106,12 +3121,12 @@
           <w:lang w:val="en-US" w:eastAsia="de-DE"/>
         </w:rPr>
       </w:pPr>
-      <w:bookmarkStart w:id="27" w:name="_Toc484449259"/>
-      <w:bookmarkStart w:id="28" w:name="_Toc502072379"/>
-      <w:bookmarkStart w:id="29" w:name="_Toc510165762"/>
+      <w:bookmarkStart w:id="26" w:name="_Toc484449259"/>
+      <w:bookmarkStart w:id="27" w:name="_Toc502072379"/>
+      <w:bookmarkStart w:id="28" w:name="_Toc510165762"/>
+      <w:bookmarkEnd w:id="26"/>
       <w:bookmarkEnd w:id="27"/>
       <w:bookmarkEnd w:id="28"/>
-      <w:bookmarkEnd w:id="29"/>
     </w:p>
     <w:p>
       <w:pPr>
@@ -3134,12 +3149,12 @@
           <w:lang w:val="en-US" w:eastAsia="de-DE"/>
         </w:rPr>
       </w:pPr>
-      <w:bookmarkStart w:id="30" w:name="_Toc484449260"/>
-      <w:bookmarkStart w:id="31" w:name="_Toc502072380"/>
-      <w:bookmarkStart w:id="32" w:name="_Toc510165763"/>
+      <w:bookmarkStart w:id="29" w:name="_Toc484449260"/>
+      <w:bookmarkStart w:id="30" w:name="_Toc502072380"/>
+      <w:bookmarkStart w:id="31" w:name="_Toc510165763"/>
+      <w:bookmarkEnd w:id="29"/>
       <w:bookmarkEnd w:id="30"/>
       <w:bookmarkEnd w:id="31"/>
-      <w:bookmarkEnd w:id="32"/>
     </w:p>
     <w:p>
       <w:pPr>
@@ -3148,14 +3163,14 @@
           <w:lang w:val="en-US"/>
         </w:rPr>
       </w:pPr>
-      <w:bookmarkStart w:id="33" w:name="_Toc510165764"/>
+      <w:bookmarkStart w:id="32" w:name="_Toc510165764"/>
       <w:r>
         <w:rPr>
           <w:lang w:val="en-US"/>
         </w:rPr>
         <w:t>Changes since version 0.9.5 (October 2017)</w:t>
       </w:r>
-      <w:bookmarkEnd w:id="33"/>
+      <w:bookmarkEnd w:id="32"/>
     </w:p>
     <w:p>
       <w:pPr>
@@ -3645,14 +3660,14 @@
           <w:lang w:val="en-US"/>
         </w:rPr>
       </w:pPr>
-      <w:bookmarkStart w:id="34" w:name="_Toc510165765"/>
+      <w:bookmarkStart w:id="33" w:name="_Toc510165765"/>
       <w:r>
         <w:rPr>
           <w:lang w:val="en-US"/>
         </w:rPr>
         <w:t>Changes since version 0.9.3 (October 2016)</w:t>
       </w:r>
-      <w:bookmarkEnd w:id="34"/>
+      <w:bookmarkEnd w:id="33"/>
     </w:p>
     <w:p>
       <w:pPr>
@@ -4178,7 +4193,7 @@
         </w:rPr>
         <w:t>must be deleted before running the program.</w:t>
       </w:r>
-      <w:bookmarkStart w:id="35" w:name="_Ref447780942"/>
+      <w:bookmarkStart w:id="34" w:name="_Ref447780942"/>
     </w:p>
     <w:p>
       <w:pPr>
@@ -4187,17 +4202,17 @@
           <w:lang w:val="en-US"/>
         </w:rPr>
       </w:pPr>
-      <w:bookmarkStart w:id="36" w:name="_Ref502071357"/>
-      <w:bookmarkStart w:id="37" w:name="_Toc510165766"/>
+      <w:bookmarkStart w:id="35" w:name="_Ref502071357"/>
+      <w:bookmarkStart w:id="36" w:name="_Toc510165766"/>
       <w:r>
         <w:rPr>
           <w:lang w:val="en-US"/>
         </w:rPr>
         <w:t>System Requirements and Software Installation</w:t>
       </w:r>
+      <w:bookmarkEnd w:id="34"/>
       <w:bookmarkEnd w:id="35"/>
       <w:bookmarkEnd w:id="36"/>
-      <w:bookmarkEnd w:id="37"/>
     </w:p>
     <w:p>
       <w:pPr>
@@ -4384,8 +4399,8 @@
           <w:lang w:val="en-US" w:eastAsia="de-DE"/>
         </w:rPr>
       </w:pPr>
-      <w:bookmarkStart w:id="38" w:name="_Toc510165767"/>
-      <w:bookmarkEnd w:id="38"/>
+      <w:bookmarkStart w:id="37" w:name="_Toc510165767"/>
+      <w:bookmarkEnd w:id="37"/>
     </w:p>
     <w:p>
       <w:pPr>
@@ -4408,8 +4423,8 @@
           <w:lang w:val="en-US" w:eastAsia="de-DE"/>
         </w:rPr>
       </w:pPr>
-      <w:bookmarkStart w:id="39" w:name="_Toc510165768"/>
-      <w:bookmarkEnd w:id="39"/>
+      <w:bookmarkStart w:id="38" w:name="_Toc510165768"/>
+      <w:bookmarkEnd w:id="38"/>
     </w:p>
     <w:p>
       <w:pPr>
@@ -4432,24 +4447,185 @@
           <w:lang w:val="en-US" w:eastAsia="de-DE"/>
         </w:rPr>
       </w:pPr>
-      <w:bookmarkStart w:id="40" w:name="_Toc510165769"/>
+      <w:bookmarkStart w:id="39" w:name="_Toc510165769"/>
+      <w:bookmarkEnd w:id="39"/>
+    </w:p>
+    <w:p>
+      <w:pPr>
+        <w:pStyle w:val="berschrift3"/>
+        <w:rPr>
+          <w:lang w:val="en-US"/>
+        </w:rPr>
+      </w:pPr>
+      <w:bookmarkStart w:id="40" w:name="_Toc510165770"/>
+      <w:r>
+        <w:rPr>
+          <w:lang w:val="en-US"/>
+        </w:rPr>
+        <w:t>Windows (7 / 8 / 10)</w:t>
+      </w:r>
       <w:bookmarkEnd w:id="40"/>
     </w:p>
     <w:p>
       <w:pPr>
-        <w:pStyle w:val="berschrift3"/>
-        <w:rPr>
-          <w:lang w:val="en-US"/>
-        </w:rPr>
-      </w:pPr>
-      <w:bookmarkStart w:id="41" w:name="_Toc510165770"/>
-      <w:r>
-        <w:rPr>
-          <w:lang w:val="en-US"/>
-        </w:rPr>
-        <w:t>Windows (7 / 8 / 10)</w:t>
-      </w:r>
-      <w:bookmarkEnd w:id="41"/>
+        <w:rPr>
+          <w:lang w:val="en-US"/>
+        </w:rPr>
+      </w:pPr>
+      <w:r>
+        <w:rPr>
+          <w:lang w:val="en-US"/>
+        </w:rPr>
+        <w:t xml:space="preserve">The whole </w:t>
+      </w:r>
+      <w:r>
+        <w:rPr>
+          <w:lang w:val="en-US"/>
+        </w:rPr>
+        <w:t>software</w:t>
+      </w:r>
+      <w:r>
+        <w:rPr>
+          <w:lang w:val="en-US"/>
+        </w:rPr>
+        <w:t xml:space="preserve"> was tested on an Acer laptop computer (type “Acer Aspire V5-573G”, Intel Core i5-4200U, 8 </w:t>
+      </w:r>
+      <w:proofErr w:type="spellStart"/>
+      <w:r>
+        <w:rPr>
+          <w:lang w:val="en-US"/>
+        </w:rPr>
+        <w:t>GBytes</w:t>
+      </w:r>
+      <w:proofErr w:type="spellEnd"/>
+      <w:r>
+        <w:rPr>
+          <w:lang w:val="en-US"/>
+        </w:rPr>
+        <w:t xml:space="preserve"> RAM) running Windows 7</w:t>
+      </w:r>
+      <w:r>
+        <w:rPr>
+          <w:lang w:val="en-US"/>
+        </w:rPr>
+        <w:t xml:space="preserve"> Professional</w:t>
+      </w:r>
+      <w:r>
+        <w:rPr>
+          <w:lang w:val="en-US"/>
+        </w:rPr>
+        <w:t>, and on a PC (</w:t>
+      </w:r>
+      <w:r>
+        <w:rPr>
+          <w:lang w:val="en-US"/>
+        </w:rPr>
+        <w:t>Intel Core i7-7700K</w:t>
+      </w:r>
+      <w:r>
+        <w:rPr>
+          <w:lang w:val="en-US"/>
+        </w:rPr>
+        <w:t>, 64GBytes RAM) running Windows 10 Professional</w:t>
+      </w:r>
+      <w:r>
+        <w:rPr>
+          <w:lang w:val="en-US"/>
+        </w:rPr>
+        <w:t>, version 1709</w:t>
+      </w:r>
+      <w:r>
+        <w:rPr>
+          <w:lang w:val="en-US"/>
+        </w:rPr>
+        <w:t>.</w:t>
+      </w:r>
+      <w:r>
+        <w:rPr>
+          <w:lang w:val="en-US"/>
+        </w:rPr>
+        <w:t xml:space="preserve"> </w:t>
+      </w:r>
+      <w:proofErr w:type="spellStart"/>
+      <w:r>
+        <w:rPr>
+          <w:lang w:val="en-US"/>
+        </w:rPr>
+        <w:t>MoonPanoramaMaker</w:t>
+      </w:r>
+      <w:proofErr w:type="spellEnd"/>
+      <w:r>
+        <w:rPr>
+          <w:lang w:val="en-US"/>
+        </w:rPr>
+        <w:t xml:space="preserve"> has much lower requirements on RAM size and CPU speed than the camera control software </w:t>
+      </w:r>
+      <w:proofErr w:type="spellStart"/>
+      <w:r>
+        <w:rPr>
+          <w:lang w:val="en-US"/>
+        </w:rPr>
+        <w:t>FireC</w:t>
+      </w:r>
+      <w:r>
+        <w:rPr>
+          <w:lang w:val="en-US"/>
+        </w:rPr>
+        <w:t>apture</w:t>
+      </w:r>
+      <w:proofErr w:type="spellEnd"/>
+      <w:r>
+        <w:rPr>
+          <w:lang w:val="en-US"/>
+        </w:rPr>
+        <w:t xml:space="preserve">. Since </w:t>
+      </w:r>
+      <w:proofErr w:type="spellStart"/>
+      <w:r>
+        <w:rPr>
+          <w:lang w:val="en-US"/>
+        </w:rPr>
+        <w:t>MoonPanoramaMaker</w:t>
+      </w:r>
+      <w:proofErr w:type="spellEnd"/>
+      <w:r>
+        <w:rPr>
+          <w:lang w:val="en-US"/>
+        </w:rPr>
+        <w:t xml:space="preserve"> is active </w:t>
+      </w:r>
+      <w:r>
+        <w:rPr>
+          <w:lang w:val="en-US"/>
+        </w:rPr>
+        <w:t>mostly</w:t>
+      </w:r>
+      <w:r>
+        <w:rPr>
+          <w:lang w:val="en-US"/>
+        </w:rPr>
+        <w:t xml:space="preserve"> when </w:t>
+      </w:r>
+      <w:proofErr w:type="spellStart"/>
+      <w:r>
+        <w:rPr>
+          <w:lang w:val="en-US"/>
+        </w:rPr>
+        <w:t>FireCapture</w:t>
+      </w:r>
+      <w:proofErr w:type="spellEnd"/>
+      <w:r>
+        <w:rPr>
+          <w:lang w:val="en-US"/>
+        </w:rPr>
+        <w:t xml:space="preserve"> is not taking videos, it </w:t>
+      </w:r>
+      <w:r>
+        <w:rPr>
+          <w:lang w:val="en-US"/>
+        </w:rPr>
+        <w:t>increases the peak load only very slightly.</w:t>
+      </w:r>
     </w:p>
     <w:p>
       <w:pPr>
@@ -4461,178 +4637,34 @@
         <w:rPr>
           <w:lang w:val="en-US"/>
         </w:rPr>
-        <w:t xml:space="preserve">The whole </w:t>
-      </w:r>
-      <w:r>
-        <w:rPr>
-          <w:lang w:val="en-US"/>
-        </w:rPr>
-        <w:t>software</w:t>
-      </w:r>
-      <w:r>
-        <w:rPr>
-          <w:lang w:val="en-US"/>
-        </w:rPr>
-        <w:t xml:space="preserve"> was tested on an Acer laptop computer (type “Acer Aspire V5-573G”, Intel Core i5-4200U, 8 </w:t>
-      </w:r>
-      <w:proofErr w:type="spellStart"/>
-      <w:r>
-        <w:rPr>
-          <w:lang w:val="en-US"/>
-        </w:rPr>
-        <w:t>GBytes</w:t>
-      </w:r>
-      <w:proofErr w:type="spellEnd"/>
-      <w:r>
-        <w:rPr>
-          <w:lang w:val="en-US"/>
-        </w:rPr>
-        <w:t xml:space="preserve"> RAM) running Windows 7</w:t>
-      </w:r>
-      <w:r>
-        <w:rPr>
-          <w:lang w:val="en-US"/>
-        </w:rPr>
-        <w:t xml:space="preserve"> Professional</w:t>
-      </w:r>
-      <w:r>
-        <w:rPr>
-          <w:lang w:val="en-US"/>
-        </w:rPr>
-        <w:t>, and on a PC (</w:t>
-      </w:r>
-      <w:r>
-        <w:rPr>
-          <w:lang w:val="en-US"/>
-        </w:rPr>
-        <w:t>Intel Core i7-7700K</w:t>
-      </w:r>
-      <w:r>
-        <w:rPr>
-          <w:lang w:val="en-US"/>
-        </w:rPr>
-        <w:t>, 64GBytes RAM) running Windows 10 Professional</w:t>
-      </w:r>
-      <w:r>
-        <w:rPr>
-          <w:lang w:val="en-US"/>
-        </w:rPr>
-        <w:t>, version 1709</w:t>
-      </w:r>
-      <w:r>
-        <w:rPr>
-          <w:lang w:val="en-US"/>
-        </w:rPr>
-        <w:t>.</w:t>
-      </w:r>
-      <w:r>
-        <w:rPr>
-          <w:lang w:val="en-US"/>
-        </w:rPr>
-        <w:t xml:space="preserve"> </w:t>
-      </w:r>
-      <w:proofErr w:type="spellStart"/>
-      <w:r>
-        <w:rPr>
-          <w:lang w:val="en-US"/>
-        </w:rPr>
-        <w:t>MoonPanoramaMaker</w:t>
-      </w:r>
-      <w:proofErr w:type="spellEnd"/>
-      <w:r>
-        <w:rPr>
-          <w:lang w:val="en-US"/>
-        </w:rPr>
-        <w:t xml:space="preserve"> has much lower requirements on RAM size and CPU speed than the camera control software </w:t>
-      </w:r>
-      <w:proofErr w:type="spellStart"/>
-      <w:r>
-        <w:rPr>
-          <w:lang w:val="en-US"/>
-        </w:rPr>
-        <w:t>FireC</w:t>
-      </w:r>
-      <w:r>
-        <w:rPr>
-          <w:lang w:val="en-US"/>
-        </w:rPr>
-        <w:t>apture</w:t>
-      </w:r>
-      <w:proofErr w:type="spellEnd"/>
-      <w:r>
-        <w:rPr>
-          <w:lang w:val="en-US"/>
-        </w:rPr>
-        <w:t xml:space="preserve">. Since </w:t>
-      </w:r>
-      <w:proofErr w:type="spellStart"/>
-      <w:r>
-        <w:rPr>
-          <w:lang w:val="en-US"/>
-        </w:rPr>
-        <w:t>MoonPanoramaMaker</w:t>
-      </w:r>
-      <w:proofErr w:type="spellEnd"/>
-      <w:r>
-        <w:rPr>
-          <w:lang w:val="en-US"/>
-        </w:rPr>
-        <w:t xml:space="preserve"> is active </w:t>
-      </w:r>
-      <w:r>
-        <w:rPr>
-          <w:lang w:val="en-US"/>
-        </w:rPr>
-        <w:t>mostly</w:t>
-      </w:r>
-      <w:r>
-        <w:rPr>
-          <w:lang w:val="en-US"/>
-        </w:rPr>
-        <w:t xml:space="preserve"> when </w:t>
-      </w:r>
-      <w:proofErr w:type="spellStart"/>
-      <w:r>
-        <w:rPr>
-          <w:lang w:val="en-US"/>
-        </w:rPr>
-        <w:t>FireCapture</w:t>
-      </w:r>
-      <w:proofErr w:type="spellEnd"/>
-      <w:r>
-        <w:rPr>
-          <w:lang w:val="en-US"/>
-        </w:rPr>
-        <w:t xml:space="preserve"> is not taking videos, it </w:t>
-      </w:r>
-      <w:r>
-        <w:rPr>
-          <w:lang w:val="en-US"/>
-        </w:rPr>
-        <w:t>increases the peak load only very slightly.</w:t>
-      </w:r>
-    </w:p>
-    <w:p>
-      <w:pPr>
-        <w:rPr>
-          <w:lang w:val="en-US"/>
-        </w:rPr>
-      </w:pPr>
-      <w:r>
-        <w:rPr>
-          <w:lang w:val="en-US"/>
-        </w:rPr>
         <w:t xml:space="preserve">The ASCOM software can be downloaded from the website </w:t>
       </w:r>
-      <w:hyperlink r:id="rId12" w:history="1">
-        <w:r>
-          <w:rPr>
-            <w:rStyle w:val="Hyperlink"/>
-            <w:lang w:val="en-US"/>
-          </w:rPr>
-          <w:t>http://ascom-standards.org/</w:t>
-        </w:r>
-      </w:hyperlink>
+      <w:r>
+        <w:fldChar w:fldCharType="begin"/>
+      </w:r>
+      <w:r>
+        <w:rPr>
+          <w:lang w:val="en-US"/>
+        </w:rPr>
+        <w:instrText xml:space="preserve"> HYPERLINK "http://ascom-standards.org/" </w:instrText>
+      </w:r>
+      <w:r>
+        <w:fldChar w:fldCharType="separate"/>
+      </w:r>
+      <w:r>
+        <w:rPr>
+          <w:rStyle w:val="Hyperlink"/>
+          <w:lang w:val="en-US"/>
+        </w:rPr>
+        <w:t>http://ascom-standards.org/</w:t>
+      </w:r>
+      <w:r>
+        <w:rPr>
+          <w:rStyle w:val="Hyperlink"/>
+          <w:lang w:val="en-US"/>
+        </w:rPr>
+        <w:fldChar w:fldCharType="end"/>
+      </w:r>
       <w:r>
         <w:rPr>
           <w:lang w:val="en-US"/>
@@ -4711,15 +4743,38 @@
         </w:rPr>
         <w:t xml:space="preserve">ASCOM web page </w:t>
       </w:r>
-      <w:hyperlink r:id="rId13" w:history="1">
-        <w:r>
-          <w:rPr>
-            <w:rStyle w:val="Hyperlink"/>
-            <w:lang w:val="en-US"/>
-          </w:rPr>
-          <w:t>http://ascom-standards.org/Downloads/ScopeDrivers.htm</w:t>
-        </w:r>
-      </w:hyperlink>
+      <w:r>
+        <w:fldChar w:fldCharType="begin"/>
+      </w:r>
+      <w:r>
+        <w:rPr>
+          <w:lang w:val="en-US"/>
+        </w:rPr>
+        <w:instrText xml:space="preserve"> HYPERLINK "http://ascom-sta</w:instrText>
+      </w:r>
+      <w:r>
+        <w:rPr>
+          <w:lang w:val="en-US"/>
+        </w:rPr>
+        <w:instrText xml:space="preserve">ndards.org/Downloads/ScopeDrivers.htm" </w:instrText>
+      </w:r>
+      <w:r>
+        <w:fldChar w:fldCharType="separate"/>
+      </w:r>
+      <w:r>
+        <w:rPr>
+          <w:rStyle w:val="Hyperlink"/>
+          <w:lang w:val="en-US"/>
+        </w:rPr>
+        <w:t>http://ascom-standards.org/Downloads/ScopeDrivers.htm</w:t>
+      </w:r>
+      <w:r>
+        <w:rPr>
+          <w:rStyle w:val="Hyperlink"/>
+          <w:lang w:val="en-US"/>
+        </w:rPr>
+        <w:fldChar w:fldCharType="end"/>
+      </w:r>
       <w:r>
         <w:rPr>
           <w:rStyle w:val="Hyperlink"/>
@@ -4893,7 +4948,7 @@
                     <pic:cNvPicPr/>
                   </pic:nvPicPr>
                   <pic:blipFill>
-                    <a:blip r:embed="rId14"/>
+                    <a:blip r:embed="rId11"/>
                     <a:stretch>
                       <a:fillRect/>
                     </a:stretch>
@@ -5015,50 +5070,67 @@
         </w:rPr>
         <w:t xml:space="preserve">is distributed as a single file: the Windows installer </w:t>
       </w:r>
-      <w:hyperlink r:id="rId15" w:history="1">
-        <w:r>
-          <w:rPr>
-            <w:rStyle w:val="Hyperlink"/>
-            <w:lang w:val="en-US"/>
-          </w:rPr>
-          <w:t>“MoonPanoramaMaker_</w:t>
-        </w:r>
-        <w:r>
-          <w:rPr>
-            <w:rStyle w:val="Hyperlink"/>
-            <w:lang w:val="en-US"/>
-          </w:rPr>
-          <w:t>V</w:t>
-        </w:r>
-        <w:r>
-          <w:rPr>
-            <w:rStyle w:val="Hyperlink"/>
-            <w:lang w:val="en-US"/>
-          </w:rPr>
-          <w:t>1.0.0</w:t>
-        </w:r>
-        <w:r>
-          <w:rPr>
-            <w:rStyle w:val="Hyperlink"/>
-            <w:lang w:val="en-US"/>
-          </w:rPr>
-          <w:t>_Windows-Installer</w:t>
-        </w:r>
-        <w:r>
-          <w:rPr>
-            <w:rStyle w:val="Hyperlink"/>
-            <w:lang w:val="en-US"/>
-          </w:rPr>
-          <w:t>.exe</w:t>
-        </w:r>
-        <w:r>
-          <w:rPr>
-            <w:rStyle w:val="Hyperlink"/>
-            <w:lang w:val="en-US"/>
-          </w:rPr>
-          <w:t>”</w:t>
-        </w:r>
-      </w:hyperlink>
+      <w:r>
+        <w:fldChar w:fldCharType="begin"/>
+      </w:r>
+      <w:r>
+        <w:rPr>
+          <w:lang w:val="en-US"/>
+        </w:rPr>
+        <w:instrText xml:space="preserve"> HYPERLINK "https://github.com/Rolf-Hempel/MoonPanoramaMaker/releases" </w:instrText>
+      </w:r>
+      <w:r>
+        <w:fldChar w:fldCharType="separate"/>
+      </w:r>
+      <w:r>
+        <w:rPr>
+          <w:rStyle w:val="Hyperlink"/>
+          <w:lang w:val="en-US"/>
+        </w:rPr>
+        <w:t>“MoonPanoramaMaker_</w:t>
+      </w:r>
+      <w:r>
+        <w:rPr>
+          <w:rStyle w:val="Hyperlink"/>
+          <w:lang w:val="en-US"/>
+        </w:rPr>
+        <w:t>V</w:t>
+      </w:r>
+      <w:r>
+        <w:rPr>
+          <w:rStyle w:val="Hyperlink"/>
+          <w:lang w:val="en-US"/>
+        </w:rPr>
+        <w:t>1.0.0</w:t>
+      </w:r>
+      <w:r>
+        <w:rPr>
+          <w:rStyle w:val="Hyperlink"/>
+          <w:lang w:val="en-US"/>
+        </w:rPr>
+        <w:t>_Windows-Installer</w:t>
+      </w:r>
+      <w:r>
+        <w:rPr>
+          <w:rStyle w:val="Hyperlink"/>
+          <w:lang w:val="en-US"/>
+        </w:rPr>
+        <w:t>.exe</w:t>
+      </w:r>
+      <w:r>
+        <w:rPr>
+          <w:rStyle w:val="Hyperlink"/>
+          <w:lang w:val="en-US"/>
+        </w:rPr>
+        <w:t>”</w:t>
+      </w:r>
+      <w:r>
+        <w:rPr>
+          <w:rStyle w:val="Hyperlink"/>
+          <w:lang w:val="en-US"/>
+        </w:rPr>
+        <w:fldChar w:fldCharType="end"/>
+      </w:r>
       <w:r>
         <w:rPr>
           <w:lang w:val="en-US"/>
@@ -5431,7 +5503,7 @@
                     <pic:cNvPicPr/>
                   </pic:nvPicPr>
                   <pic:blipFill>
-                    <a:blip r:embed="rId16" cstate="print">
+                    <a:blip r:embed="rId12" cstate="print">
                       <a:extLst>
                         <a:ext uri="{28A0092B-C50C-407E-A947-70E740481C1C}">
                           <a14:useLocalDpi xmlns:a14="http://schemas.microsoft.com/office/drawing/2010/main" val="0"/>
@@ -5612,7 +5684,7 @@
                     <pic:cNvPicPr/>
                   </pic:nvPicPr>
                   <pic:blipFill>
-                    <a:blip r:embed="rId17">
+                    <a:blip r:embed="rId13">
                       <a:extLst>
                         <a:ext uri="{28A0092B-C50C-407E-A947-70E740481C1C}">
                           <a14:useLocalDpi xmlns:a14="http://schemas.microsoft.com/office/drawing/2010/main" val="0"/>
@@ -5709,14 +5781,14 @@
           <w:lang w:val="en-US"/>
         </w:rPr>
       </w:pPr>
-      <w:bookmarkStart w:id="42" w:name="_Toc510165771"/>
+      <w:bookmarkStart w:id="41" w:name="_Toc510165771"/>
       <w:r>
         <w:rPr>
           <w:lang w:val="en-US"/>
         </w:rPr>
         <w:t>Linux</w:t>
       </w:r>
-      <w:bookmarkEnd w:id="42"/>
+      <w:bookmarkEnd w:id="41"/>
     </w:p>
     <w:p>
       <w:pPr>
@@ -5744,15 +5816,32 @@
         </w:rPr>
         <w:t xml:space="preserve"> version 1.0.0 the option was introduced to control the telescope mount via </w:t>
       </w:r>
-      <w:hyperlink r:id="rId18" w:history="1">
-        <w:r>
-          <w:rPr>
-            <w:rStyle w:val="Hyperlink"/>
-            <w:lang w:val="en-US" w:eastAsia="de-DE"/>
-          </w:rPr>
-          <w:t>INDI</w:t>
-        </w:r>
-      </w:hyperlink>
+      <w:r>
+        <w:fldChar w:fldCharType="begin"/>
+      </w:r>
+      <w:r>
+        <w:rPr>
+          <w:lang w:val="en-US"/>
+        </w:rPr>
+        <w:instrText xml:space="preserve"> HYPERLINK "http://indilib.org/" </w:instrText>
+      </w:r>
+      <w:r>
+        <w:fldChar w:fldCharType="separate"/>
+      </w:r>
+      <w:r>
+        <w:rPr>
+          <w:rStyle w:val="Hyperlink"/>
+          <w:lang w:val="en-US" w:eastAsia="de-DE"/>
+        </w:rPr>
+        <w:t>INDI</w:t>
+      </w:r>
+      <w:r>
+        <w:rPr>
+          <w:rStyle w:val="Hyperlink"/>
+          <w:lang w:val="en-US" w:eastAsia="de-DE"/>
+        </w:rPr>
+        <w:fldChar w:fldCharType="end"/>
+      </w:r>
       <w:r>
         <w:rPr>
           <w:lang w:val="en-US" w:eastAsia="de-DE"/>
@@ -5837,7 +5926,7 @@
                     <pic:cNvPicPr/>
                   </pic:nvPicPr>
                   <pic:blipFill>
-                    <a:blip r:embed="rId19"/>
+                    <a:blip r:embed="rId14"/>
                     <a:stretch>
                       <a:fillRect/>
                     </a:stretch>
@@ -5974,145 +6063,184 @@
         </w:rPr>
         <w:t xml:space="preserve"> was developed using the </w:t>
       </w:r>
-      <w:hyperlink r:id="rId20" w:history="1">
-        <w:proofErr w:type="spellStart"/>
+      <w:r>
+        <w:fldChar w:fldCharType="begin"/>
+      </w:r>
+      <w:r>
+        <w:rPr>
+          <w:lang w:val="en-US"/>
+        </w:rPr>
+        <w:instrText xml:space="preserve"> HYPERLINK "http://indilib.org/devices/telescopes/celestron/celestron-</w:instrText>
+      </w:r>
+      <w:r>
+        <w:rPr>
+          <w:lang w:val="en-US"/>
+        </w:rPr>
+        <w:instrText xml:space="preserve">nexstar.html" </w:instrText>
+      </w:r>
+      <w:r>
+        <w:fldChar w:fldCharType="separate"/>
+      </w:r>
+      <w:proofErr w:type="spellStart"/>
+      <w:r>
+        <w:rPr>
+          <w:rStyle w:val="Hyperlink"/>
+          <w:lang w:val="en-US" w:eastAsia="de-DE"/>
+        </w:rPr>
+        <w:t>Celestron</w:t>
+      </w:r>
+      <w:proofErr w:type="spellEnd"/>
+      <w:r>
+        <w:rPr>
+          <w:rStyle w:val="Hyperlink"/>
+          <w:lang w:val="en-US" w:eastAsia="de-DE"/>
+        </w:rPr>
+        <w:t xml:space="preserve"> driver</w:t>
+      </w:r>
+      <w:r>
+        <w:rPr>
+          <w:rStyle w:val="Hyperlink"/>
+          <w:lang w:val="en-US" w:eastAsia="de-DE"/>
+        </w:rPr>
+        <w:fldChar w:fldCharType="end"/>
+      </w:r>
+      <w:r>
+        <w:rPr>
+          <w:lang w:val="en-US" w:eastAsia="de-DE"/>
+        </w:rPr>
+        <w:t xml:space="preserve">. To make it work correctly at all, polling loops had to be inserted at </w:t>
+      </w:r>
+      <w:r>
+        <w:rPr>
+          <w:lang w:val="en-US" w:eastAsia="de-DE"/>
+        </w:rPr>
+        <w:t>several</w:t>
+      </w:r>
+      <w:r>
+        <w:rPr>
+          <w:lang w:val="en-US" w:eastAsia="de-DE"/>
+        </w:rPr>
+        <w:t xml:space="preserve"> places in the code. As a result, the program is much less responsive in INDI mode as compared to ASCOM. Therefore, if you have the choice it is </w:t>
+      </w:r>
+      <w:r>
+        <w:rPr>
+          <w:lang w:val="en-US" w:eastAsia="de-DE"/>
+        </w:rPr>
+        <w:t>preferable</w:t>
+      </w:r>
+      <w:r>
+        <w:rPr>
+          <w:lang w:val="en-US" w:eastAsia="de-DE"/>
+        </w:rPr>
+        <w:t xml:space="preserve"> to run </w:t>
+      </w:r>
+      <w:proofErr w:type="spellStart"/>
+      <w:r>
+        <w:rPr>
+          <w:lang w:val="en-US" w:eastAsia="de-DE"/>
+        </w:rPr>
+        <w:t>MoonPanoramaMaker</w:t>
+      </w:r>
+      <w:proofErr w:type="spellEnd"/>
+      <w:r>
+        <w:rPr>
+          <w:lang w:val="en-US" w:eastAsia="de-DE"/>
+        </w:rPr>
+        <w:t xml:space="preserve"> on a Windows system using ASCOM.</w:t>
+      </w:r>
+    </w:p>
+    <w:p>
+      <w:pPr>
+        <w:rPr>
+          <w:lang w:val="en-US" w:eastAsia="de-DE"/>
+        </w:rPr>
+      </w:pPr>
+      <w:r>
+        <w:rPr>
+          <w:lang w:val="en-US" w:eastAsia="de-DE"/>
+        </w:rPr>
+        <w:lastRenderedPageBreak/>
+        <w:t xml:space="preserve">The complete </w:t>
+      </w:r>
+      <w:proofErr w:type="spellStart"/>
+      <w:r>
+        <w:rPr>
+          <w:lang w:val="en-US" w:eastAsia="de-DE"/>
+        </w:rPr>
+        <w:t>MoonPanoramaMaker</w:t>
+      </w:r>
+      <w:proofErr w:type="spellEnd"/>
+      <w:r>
+        <w:rPr>
+          <w:lang w:val="en-US" w:eastAsia="de-DE"/>
+        </w:rPr>
+        <w:t xml:space="preserve"> software for Linux can be obtained from </w:t>
+      </w:r>
+      <w:proofErr w:type="spellStart"/>
+      <w:r>
+        <w:rPr>
+          <w:lang w:val="en-US" w:eastAsia="de-DE"/>
+        </w:rPr>
+        <w:t>Github</w:t>
+      </w:r>
+      <w:proofErr w:type="spellEnd"/>
+      <w:r>
+        <w:rPr>
+          <w:lang w:val="en-US" w:eastAsia="de-DE"/>
+        </w:rPr>
+        <w:t xml:space="preserve"> as a </w:t>
+      </w:r>
+      <w:proofErr w:type="spellStart"/>
+      <w:r>
+        <w:rPr>
+          <w:lang w:val="en-US" w:eastAsia="de-DE"/>
+        </w:rPr>
+        <w:t>gzipped</w:t>
+      </w:r>
+      <w:proofErr w:type="spellEnd"/>
+      <w:r>
+        <w:rPr>
+          <w:lang w:val="en-US" w:eastAsia="de-DE"/>
+        </w:rPr>
+        <w:t xml:space="preserve"> </w:t>
+      </w:r>
+      <w:proofErr w:type="spellStart"/>
+      <w:r>
+        <w:rPr>
+          <w:lang w:val="en-US" w:eastAsia="de-DE"/>
+        </w:rPr>
+        <w:t>tarfile</w:t>
+      </w:r>
+      <w:proofErr w:type="spellEnd"/>
+      <w:r>
+        <w:rPr>
+          <w:lang w:val="en-US" w:eastAsia="de-DE"/>
+        </w:rPr>
+        <w:t xml:space="preserve"> (</w:t>
+      </w:r>
+      <w:hyperlink r:id="rId15" w:history="1">
         <w:r>
           <w:rPr>
             <w:rStyle w:val="Hyperlink"/>
             <w:lang w:val="en-US" w:eastAsia="de-DE"/>
           </w:rPr>
-          <w:t>Celestron</w:t>
+          <w:t>“MoonPanoramaMaker_V1.0.0_Linux.</w:t>
         </w:r>
-        <w:proofErr w:type="spellEnd"/>
         <w:r>
           <w:rPr>
             <w:rStyle w:val="Hyperlink"/>
             <w:lang w:val="en-US" w:eastAsia="de-DE"/>
           </w:rPr>
-          <w:t xml:space="preserve"> driver</w:t>
+          <w:t>t</w:t>
         </w:r>
-      </w:hyperlink>
-      <w:r>
-        <w:rPr>
-          <w:lang w:val="en-US" w:eastAsia="de-DE"/>
-        </w:rPr>
-        <w:t xml:space="preserve">. To make it work correctly at all, polling loops had to be inserted at </w:t>
-      </w:r>
-      <w:r>
-        <w:rPr>
-          <w:lang w:val="en-US" w:eastAsia="de-DE"/>
-        </w:rPr>
-        <w:t>several</w:t>
-      </w:r>
-      <w:r>
-        <w:rPr>
-          <w:lang w:val="en-US" w:eastAsia="de-DE"/>
-        </w:rPr>
-        <w:t xml:space="preserve"> places in the code. As a result, the program is much less responsive in INDI mode as compared to ASCOM. Therefore, if you have the choice it is </w:t>
-      </w:r>
-      <w:r>
-        <w:rPr>
-          <w:lang w:val="en-US" w:eastAsia="de-DE"/>
-        </w:rPr>
-        <w:t>preferable</w:t>
-      </w:r>
-      <w:r>
-        <w:rPr>
-          <w:lang w:val="en-US" w:eastAsia="de-DE"/>
-        </w:rPr>
-        <w:t xml:space="preserve"> to run </w:t>
-      </w:r>
-      <w:proofErr w:type="spellStart"/>
-      <w:r>
-        <w:rPr>
-          <w:lang w:val="en-US" w:eastAsia="de-DE"/>
-        </w:rPr>
-        <w:t>MoonPanoramaMaker</w:t>
-      </w:r>
-      <w:proofErr w:type="spellEnd"/>
-      <w:r>
-        <w:rPr>
-          <w:lang w:val="en-US" w:eastAsia="de-DE"/>
-        </w:rPr>
-        <w:t xml:space="preserve"> on a Windows system using ASCOM.</w:t>
-      </w:r>
-    </w:p>
-    <w:p>
-      <w:pPr>
-        <w:rPr>
-          <w:lang w:val="en-US" w:eastAsia="de-DE"/>
-        </w:rPr>
-      </w:pPr>
-      <w:r>
-        <w:rPr>
-          <w:lang w:val="en-US" w:eastAsia="de-DE"/>
-        </w:rPr>
-        <w:lastRenderedPageBreak/>
-        <w:t xml:space="preserve">The complete </w:t>
-      </w:r>
-      <w:proofErr w:type="spellStart"/>
-      <w:r>
-        <w:rPr>
-          <w:lang w:val="en-US" w:eastAsia="de-DE"/>
-        </w:rPr>
-        <w:t>MoonPanoramaMaker</w:t>
-      </w:r>
-      <w:proofErr w:type="spellEnd"/>
-      <w:r>
-        <w:rPr>
-          <w:lang w:val="en-US" w:eastAsia="de-DE"/>
-        </w:rPr>
-        <w:t xml:space="preserve"> software for Linux can be obtained from </w:t>
-      </w:r>
-      <w:proofErr w:type="spellStart"/>
-      <w:r>
-        <w:rPr>
-          <w:lang w:val="en-US" w:eastAsia="de-DE"/>
-        </w:rPr>
-        <w:t>Github</w:t>
-      </w:r>
-      <w:proofErr w:type="spellEnd"/>
-      <w:r>
-        <w:rPr>
-          <w:lang w:val="en-US" w:eastAsia="de-DE"/>
-        </w:rPr>
-        <w:t xml:space="preserve"> as a </w:t>
-      </w:r>
-      <w:proofErr w:type="spellStart"/>
-      <w:r>
-        <w:rPr>
-          <w:lang w:val="en-US" w:eastAsia="de-DE"/>
-        </w:rPr>
-        <w:t>gzipped</w:t>
-      </w:r>
-      <w:proofErr w:type="spellEnd"/>
-      <w:r>
-        <w:rPr>
-          <w:lang w:val="en-US" w:eastAsia="de-DE"/>
-        </w:rPr>
-        <w:t xml:space="preserve"> </w:t>
-      </w:r>
-      <w:proofErr w:type="spellStart"/>
-      <w:r>
-        <w:rPr>
-          <w:lang w:val="en-US" w:eastAsia="de-DE"/>
-        </w:rPr>
-        <w:t>tarfile</w:t>
-      </w:r>
-      <w:proofErr w:type="spellEnd"/>
-      <w:r>
-        <w:rPr>
-          <w:lang w:val="en-US" w:eastAsia="de-DE"/>
-        </w:rPr>
-        <w:t xml:space="preserve"> (</w:t>
-      </w:r>
-      <w:hyperlink r:id="rId21" w:history="1">
+        <w:bookmarkStart w:id="42" w:name="_GoBack"/>
+        <w:bookmarkEnd w:id="42"/>
         <w:r>
           <w:rPr>
             <w:rStyle w:val="Hyperlink"/>
             <w:lang w:val="en-US" w:eastAsia="de-DE"/>
           </w:rPr>
-          <w:t>“MoonPanoramaMaker_V1.0.0_Linux.gz”</w:t>
+          <w:t>gz”</w:t>
         </w:r>
       </w:hyperlink>
       <w:r>
@@ -6244,7 +6372,7 @@
         </w:rPr>
         <w:t xml:space="preserve"> the INDI software which is needed for telescope mount control. In Ubuntu (Version 16.04 or later) it can be </w:t>
       </w:r>
-      <w:hyperlink r:id="rId22" w:history="1">
+      <w:hyperlink r:id="rId16" w:history="1">
         <w:r>
           <w:rPr>
             <w:rStyle w:val="Hyperlink"/>
@@ -6589,7 +6717,7 @@
         </w:rPr>
         <w:t xml:space="preserve"> (</w:t>
       </w:r>
-      <w:hyperlink r:id="rId23" w:history="1">
+      <w:hyperlink r:id="rId17" w:history="1">
         <w:r>
           <w:rPr>
             <w:rStyle w:val="Hyperlink"/>
@@ -7038,7 +7166,7 @@
                     <pic:cNvPicPr/>
                   </pic:nvPicPr>
                   <pic:blipFill>
-                    <a:blip r:embed="rId24">
+                    <a:blip r:embed="rId18">
                       <a:extLst>
                         <a:ext uri="{28A0092B-C50C-407E-A947-70E740481C1C}">
                           <a14:useLocalDpi xmlns:a14="http://schemas.microsoft.com/office/drawing/2010/main" val="0"/>
@@ -8054,7 +8182,7 @@
                     <pic:cNvPicPr/>
                   </pic:nvPicPr>
                   <pic:blipFill>
-                    <a:blip r:embed="rId25">
+                    <a:blip r:embed="rId19">
                       <a:extLst>
                         <a:ext uri="{28A0092B-C50C-407E-A947-70E740481C1C}">
                           <a14:useLocalDpi xmlns:a14="http://schemas.microsoft.com/office/drawing/2010/main" val="0"/>
@@ -8270,7 +8398,7 @@
                     <pic:cNvPicPr/>
                   </pic:nvPicPr>
                   <pic:blipFill>
-                    <a:blip r:embed="rId26">
+                    <a:blip r:embed="rId20">
                       <a:extLst>
                         <a:ext uri="{28A0092B-C50C-407E-A947-70E740481C1C}">
                           <a14:useLocalDpi xmlns:a14="http://schemas.microsoft.com/office/drawing/2010/main" val="0"/>
@@ -8512,7 +8640,7 @@
                     <pic:cNvPicPr/>
                   </pic:nvPicPr>
                   <pic:blipFill>
-                    <a:blip r:embed="rId27">
+                    <a:blip r:embed="rId21">
                       <a:extLst>
                         <a:ext uri="{28A0092B-C50C-407E-A947-70E740481C1C}">
                           <a14:useLocalDpi xmlns:a14="http://schemas.microsoft.com/office/drawing/2010/main" val="0"/>
@@ -9113,7 +9241,7 @@
                     <pic:cNvPicPr/>
                   </pic:nvPicPr>
                   <pic:blipFill>
-                    <a:blip r:embed="rId28">
+                    <a:blip r:embed="rId22">
                       <a:extLst>
                         <a:ext uri="{28A0092B-C50C-407E-A947-70E740481C1C}">
                           <a14:useLocalDpi xmlns:a14="http://schemas.microsoft.com/office/drawing/2010/main" val="0"/>
@@ -9900,7 +10028,7 @@
                     </pic:cNvPicPr>
                   </pic:nvPicPr>
                   <pic:blipFill>
-                    <a:blip r:embed="rId29">
+                    <a:blip r:embed="rId23">
                       <a:extLst>
                         <a:ext uri="{28A0092B-C50C-407E-A947-70E740481C1C}">
                           <a14:useLocalDpi xmlns:a14="http://schemas.microsoft.com/office/drawing/2010/main" val="0"/>
@@ -10572,7 +10700,7 @@
                     <pic:cNvPicPr/>
                   </pic:nvPicPr>
                   <pic:blipFill>
-                    <a:blip r:embed="rId30" cstate="print">
+                    <a:blip r:embed="rId24" cstate="print">
                       <a:extLst>
                         <a:ext uri="{28A0092B-C50C-407E-A947-70E740481C1C}">
                           <a14:useLocalDpi xmlns:a14="http://schemas.microsoft.com/office/drawing/2010/main" val="0"/>
@@ -10778,7 +10906,7 @@
                             <pic:cNvPicPr/>
                           </pic:nvPicPr>
                           <pic:blipFill>
-                            <a:blip r:embed="rId31" cstate="print">
+                            <a:blip r:embed="rId25" cstate="print">
                               <a:extLst>
                                 <a:ext uri="{28A0092B-C50C-407E-A947-70E740481C1C}">
                                   <a14:useLocalDpi xmlns:a14="http://schemas.microsoft.com/office/drawing/2010/main" val="0"/>
@@ -10892,7 +11020,7 @@
                             <pic:cNvPicPr/>
                           </pic:nvPicPr>
                           <pic:blipFill>
-                            <a:blip r:embed="rId32" cstate="print">
+                            <a:blip r:embed="rId26" cstate="print">
                               <a:extLst>
                                 <a:ext uri="{28A0092B-C50C-407E-A947-70E740481C1C}">
                                   <a14:useLocalDpi xmlns:a14="http://schemas.microsoft.com/office/drawing/2010/main" val="0"/>
@@ -31721,6 +31849,7 @@
           <w:id w:val="891626259"/>
           <w:citation/>
         </w:sdtPr>
+        <w:sdtEndPr/>
         <w:sdtContent>
           <w:r>
             <w:rPr>
@@ -32127,6 +32256,7 @@
           <w:id w:val="-1874454136"/>
           <w:citation/>
         </w:sdtPr>
+        <w:sdtEndPr/>
         <w:sdtContent>
           <w:r>
             <w:rPr>
@@ -40019,6 +40149,7 @@
         <w:docPartUnique/>
       </w:docPartObj>
     </w:sdtPr>
+    <w:sdtEndPr/>
     <w:sdtContent>
       <w:p>
         <w:pPr>
@@ -40038,7 +40169,7 @@
           <w:rPr>
             <w:noProof/>
           </w:rPr>
-          <w:t>1</w:t>
+          <w:t>7</w:t>
         </w:r>
         <w:r>
           <w:fldChar w:fldCharType="end"/>
@@ -47115,7 +47246,7 @@
 </file>
 
 <file path=customXml/itemProps1.xml><?xml version="1.0" encoding="utf-8"?>
-<ds:datastoreItem xmlns:ds="http://schemas.openxmlformats.org/officeDocument/2006/customXml" ds:itemID="{0D87633B-ECE8-4787-BF25-DB1EC9188853}">
+<ds:datastoreItem xmlns:ds="http://schemas.openxmlformats.org/officeDocument/2006/customXml" ds:itemID="{562782A2-5429-4BF5-A1D8-6560891583C8}">
   <ds:schemaRefs>
     <ds:schemaRef ds:uri="http://schemas.openxmlformats.org/officeDocument/2006/bibliography"/>
   </ds:schemaRefs>

</xml_diff>

<commit_message>
User Guide corrected for file names in Linux distribution
</commit_message>
<xml_diff>
--- a/Documentation/MoonPanoramaMaker_User-Guide.docx
+++ b/Documentation/MoonPanoramaMaker_User-Guide.docx
@@ -1091,8 +1091,6 @@
           </w:rPr>
           <w:t>Windows (7 / 8 / 10)</w:t>
         </w:r>
-        <w:bookmarkStart w:id="24" w:name="_GoBack"/>
-        <w:bookmarkEnd w:id="24"/>
         <w:r>
           <w:rPr>
             <w:noProof/>
@@ -1445,6 +1443,8 @@
           </w:rPr>
           <w:t>Program Start</w:t>
         </w:r>
+        <w:bookmarkStart w:id="24" w:name="_GoBack"/>
+        <w:bookmarkEnd w:id="24"/>
         <w:r>
           <w:rPr>
             <w:noProof/>
@@ -6106,7 +6106,7 @@
         <w:rPr>
           <w:lang w:val="en-US" w:eastAsia="de-DE"/>
         </w:rPr>
-        <w:t>moon_panorama_maker</w:t>
+        <w:t>MoonPanoramaMaker</w:t>
       </w:r>
       <w:proofErr w:type="spellEnd"/>
       <w:r>
@@ -6133,7 +6133,7 @@
         <w:rPr>
           <w:lang w:val="en-US" w:eastAsia="de-DE"/>
         </w:rPr>
-        <w:t>moon_panorama_maker</w:t>
+        <w:t>MoonPanoramaMaker</w:t>
       </w:r>
       <w:proofErr w:type="spellEnd"/>
       <w:r>
@@ -6146,7 +6146,49 @@
         <w:rPr>
           <w:lang w:val="en-US" w:eastAsia="de-DE"/>
         </w:rPr>
-        <w:t>, the Icon file “moon_panorama_maker.ico”, and the directory “documentation” with this user guide</w:t>
+        <w:t xml:space="preserve">, </w:t>
+      </w:r>
+      <w:r>
+        <w:rPr>
+          <w:lang w:val="en-US" w:eastAsia="de-DE"/>
+        </w:rPr>
+        <w:t>the user guide “MoonPanoramaMaker_User-Guide.pdf”</w:t>
+      </w:r>
+      <w:r>
+        <w:rPr>
+          <w:lang w:val="en-US" w:eastAsia="de-DE"/>
+        </w:rPr>
+        <w:t xml:space="preserve">, and </w:t>
+      </w:r>
+      <w:r>
+        <w:rPr>
+          <w:lang w:val="en-US" w:eastAsia="de-DE"/>
+        </w:rPr>
+        <w:t>the Icon file “</w:t>
+      </w:r>
+      <w:r>
+        <w:rPr>
+          <w:lang w:val="en-US" w:eastAsia="de-DE"/>
+        </w:rPr>
+        <w:t>MoonPanoramaMaker</w:t>
+      </w:r>
+      <w:r>
+        <w:rPr>
+          <w:lang w:val="en-US" w:eastAsia="de-DE"/>
+        </w:rPr>
+        <w:t>.</w:t>
+      </w:r>
+      <w:r>
+        <w:rPr>
+          <w:lang w:val="en-US" w:eastAsia="de-DE"/>
+        </w:rPr>
+        <w:t>jpg</w:t>
+      </w:r>
+      <w:r>
+        <w:rPr>
+          <w:lang w:val="en-US" w:eastAsia="de-DE"/>
+        </w:rPr>
+        <w:t>”</w:t>
       </w:r>
       <w:r>
         <w:rPr>
@@ -6757,13 +6799,7 @@
         <w:rPr>
           <w:lang w:val="en-US"/>
         </w:rPr>
-        <w:t xml:space="preserve">It can be found, both on Windows and Linux, in the </w:t>
-      </w:r>
-      <w:r>
-        <w:rPr>
-          <w:lang w:val="en-US"/>
-        </w:rPr>
-        <w:t xml:space="preserve">“plugins” folder in </w:t>
+        <w:t xml:space="preserve">It can be found, both on Windows and Linux, in the “plugins” folder in </w:t>
       </w:r>
       <w:proofErr w:type="spellStart"/>
       <w:r>
@@ -6777,13 +6813,7 @@
         <w:rPr>
           <w:lang w:val="en-US"/>
         </w:rPr>
-        <w:t xml:space="preserve"> installation directory</w:t>
-      </w:r>
-      <w:r>
-        <w:rPr>
-          <w:lang w:val="en-US"/>
-        </w:rPr>
-        <w:t>.</w:t>
+        <w:t xml:space="preserve"> installation directory.</w:t>
       </w:r>
       <w:r>
         <w:rPr>
@@ -6815,13 +6845,7 @@
         <w:rPr>
           <w:lang w:val="en-US"/>
         </w:rPr>
-        <w:t>”</w:t>
-      </w:r>
-      <w:r>
-        <w:rPr>
-          <w:lang w:val="en-US"/>
-        </w:rPr>
-        <w:t xml:space="preserve"> </w:t>
+        <w:t xml:space="preserve">” </w:t>
       </w:r>
       <w:r>
         <w:rPr>
@@ -6979,13 +7003,7 @@
                               <w:rPr>
                                 <w:lang w:val="en-US"/>
                               </w:rPr>
-                              <w:t>.</w:t>
-                            </w:r>
-                            <w:r>
-                              <w:rPr>
-                                <w:lang w:val="en-US"/>
-                              </w:rPr>
-                              <w:t xml:space="preserve"> The procedure is the same for Windows and Linux.</w:t>
+                              <w:t>. The procedure is the same for Windows and Linux.</w:t>
                             </w:r>
                           </w:p>
                         </w:txbxContent>
@@ -7048,13 +7066,7 @@
                         <w:rPr>
                           <w:lang w:val="en-US"/>
                         </w:rPr>
-                        <w:t>.</w:t>
-                      </w:r>
-                      <w:r>
-                        <w:rPr>
-                          <w:lang w:val="en-US"/>
-                        </w:rPr>
-                        <w:t xml:space="preserve"> The procedure is the same for Windows and Linux.</w:t>
+                        <w:t>. The procedure is the same for Windows and Linux.</w:t>
                       </w:r>
                     </w:p>
                   </w:txbxContent>
@@ -40117,7 +40129,7 @@
           <w:rPr>
             <w:noProof/>
           </w:rPr>
-          <w:t>2</w:t>
+          <w:t>37</w:t>
         </w:r>
         <w:r>
           <w:fldChar w:fldCharType="end"/>
@@ -47194,7 +47206,7 @@
 </file>
 
 <file path=customXml/itemProps1.xml><?xml version="1.0" encoding="utf-8"?>
-<ds:datastoreItem xmlns:ds="http://schemas.openxmlformats.org/officeDocument/2006/customXml" ds:itemID="{D28ABE90-A4E6-4FA6-8CD2-A675BF1FE0BD}">
+<ds:datastoreItem xmlns:ds="http://schemas.openxmlformats.org/officeDocument/2006/customXml" ds:itemID="{3F676527-C1CB-4713-ABBE-61258D1C4857}">
   <ds:schemaRefs>
     <ds:schemaRef ds:uri="http://schemas.openxmlformats.org/officeDocument/2006/bibliography"/>
   </ds:schemaRefs>

</xml_diff>

<commit_message>
User Guide updated: In changelog "change since" replaced with "change in"
</commit_message>
<xml_diff>
--- a/Documentation/MoonPanoramaMaker_User-Guide.docx
+++ b/Documentation/MoonPanoramaMaker_User-Guide.docx
@@ -476,8 +476,16 @@
         <w:rPr>
           <w:lang w:val="en-US"/>
         </w:rPr>
-        <w:t>July 22</w:t>
-      </w:r>
+        <w:t>July 2</w:t>
+      </w:r>
+      <w:r>
+        <w:rPr>
+          <w:lang w:val="en-US"/>
+        </w:rPr>
+        <w:t>8</w:t>
+      </w:r>
+      <w:bookmarkStart w:id="24" w:name="_GoBack"/>
+      <w:bookmarkEnd w:id="24"/>
       <w:r>
         <w:rPr>
           <w:lang w:val="en-US"/>
@@ -1443,8 +1451,6 @@
           </w:rPr>
           <w:t>Program Start</w:t>
         </w:r>
-        <w:bookmarkStart w:id="24" w:name="_GoBack"/>
-        <w:bookmarkEnd w:id="24"/>
         <w:r>
           <w:rPr>
             <w:noProof/>
@@ -3147,7 +3153,49 @@
         <w:rPr>
           <w:lang w:val="en-US"/>
         </w:rPr>
-        <w:t>Changes since version 1.0.0 (June 2018</w:t>
+        <w:t xml:space="preserve">Changes </w:t>
+      </w:r>
+      <w:r>
+        <w:rPr>
+          <w:lang w:val="en-US"/>
+        </w:rPr>
+        <w:t>in</w:t>
+      </w:r>
+      <w:r>
+        <w:rPr>
+          <w:lang w:val="en-US"/>
+        </w:rPr>
+        <w:t xml:space="preserve"> version 1.0.</w:t>
+      </w:r>
+      <w:r>
+        <w:rPr>
+          <w:lang w:val="en-US"/>
+        </w:rPr>
+        <w:t>1</w:t>
+      </w:r>
+      <w:r>
+        <w:rPr>
+          <w:lang w:val="en-US"/>
+        </w:rPr>
+        <w:t xml:space="preserve"> (Ju</w:t>
+      </w:r>
+      <w:r>
+        <w:rPr>
+          <w:lang w:val="en-US"/>
+        </w:rPr>
+        <w:t>ly</w:t>
+      </w:r>
+      <w:r>
+        <w:rPr>
+          <w:lang w:val="en-US"/>
+        </w:rPr>
+        <w:t xml:space="preserve"> 2018</w:t>
+      </w:r>
+      <w:r>
+        <w:rPr>
+          <w:lang w:val="en-US"/>
+        </w:rPr>
+        <w:t>)</w:t>
       </w:r>
     </w:p>
     <w:p>
@@ -3165,7 +3213,19 @@
         <w:rPr>
           <w:lang w:val="en-US"/>
         </w:rPr>
-        <w:t>The Windows installer was built on a Windows 10 system and tested on Windows 10 only.</w:t>
+        <w:t>The Windows installer was built on a Windows 10 system</w:t>
+      </w:r>
+      <w:r>
+        <w:rPr>
+          <w:lang w:val="en-US"/>
+        </w:rPr>
+        <w:t xml:space="preserve"> with Python 3.5</w:t>
+      </w:r>
+      <w:r>
+        <w:rPr>
+          <w:lang w:val="en-US"/>
+        </w:rPr>
+        <w:t xml:space="preserve"> and tested on Windows 10 only.</w:t>
       </w:r>
     </w:p>
     <w:p>
@@ -3229,7 +3289,43 @@
         <w:rPr>
           <w:lang w:val="en-US"/>
         </w:rPr>
-        <w:t>Changes since version 0.9.5 (October 2017)</w:t>
+        <w:t xml:space="preserve">Changes </w:t>
+      </w:r>
+      <w:r>
+        <w:rPr>
+          <w:lang w:val="en-US"/>
+        </w:rPr>
+        <w:t>in</w:t>
+      </w:r>
+      <w:r>
+        <w:rPr>
+          <w:lang w:val="en-US"/>
+        </w:rPr>
+        <w:t xml:space="preserve"> version </w:t>
+      </w:r>
+      <w:r>
+        <w:rPr>
+          <w:lang w:val="en-US"/>
+        </w:rPr>
+        <w:t>1.0.0</w:t>
+      </w:r>
+      <w:r>
+        <w:rPr>
+          <w:lang w:val="en-US"/>
+        </w:rPr>
+        <w:t xml:space="preserve"> (</w:t>
+      </w:r>
+      <w:r>
+        <w:rPr>
+          <w:lang w:val="en-US"/>
+        </w:rPr>
+        <w:t>June 2018</w:t>
+      </w:r>
+      <w:r>
+        <w:rPr>
+          <w:lang w:val="en-US"/>
+        </w:rPr>
+        <w:t>)</w:t>
       </w:r>
       <w:bookmarkEnd w:id="33"/>
     </w:p>
@@ -3697,7 +3793,19 @@
         <w:rPr>
           <w:lang w:val="en-US" w:eastAsia="de-DE"/>
         </w:rPr>
-        <w:t xml:space="preserve"> was produced with </w:t>
+        <w:t xml:space="preserve"> </w:t>
+      </w:r>
+      <w:r>
+        <w:rPr>
+          <w:lang w:val="en-US" w:eastAsia="de-DE"/>
+        </w:rPr>
+        <w:t>i</w:t>
+      </w:r>
+      <w:r>
+        <w:rPr>
+          <w:lang w:val="en-US" w:eastAsia="de-DE"/>
+        </w:rPr>
+        <w:t xml:space="preserve">s produced with </w:t>
       </w:r>
       <w:proofErr w:type="spellStart"/>
       <w:r>
@@ -3726,7 +3834,43 @@
         <w:rPr>
           <w:lang w:val="en-US"/>
         </w:rPr>
-        <w:t>Changes since version 0.9.3 (October 2016)</w:t>
+        <w:t xml:space="preserve">Changes </w:t>
+      </w:r>
+      <w:r>
+        <w:rPr>
+          <w:lang w:val="en-US"/>
+        </w:rPr>
+        <w:t>in</w:t>
+      </w:r>
+      <w:r>
+        <w:rPr>
+          <w:lang w:val="en-US"/>
+        </w:rPr>
+        <w:t xml:space="preserve"> version 0.9.</w:t>
+      </w:r>
+      <w:r>
+        <w:rPr>
+          <w:lang w:val="en-US"/>
+        </w:rPr>
+        <w:t>5</w:t>
+      </w:r>
+      <w:r>
+        <w:rPr>
+          <w:lang w:val="en-US"/>
+        </w:rPr>
+        <w:t xml:space="preserve"> (October 201</w:t>
+      </w:r>
+      <w:r>
+        <w:rPr>
+          <w:lang w:val="en-US"/>
+        </w:rPr>
+        <w:t>7</w:t>
+      </w:r>
+      <w:r>
+        <w:rPr>
+          <w:lang w:val="en-US"/>
+        </w:rPr>
+        <w:t>)</w:t>
       </w:r>
       <w:bookmarkEnd w:id="34"/>
     </w:p>
@@ -4258,13 +4402,6 @@
     </w:p>
     <w:p>
       <w:pPr>
-        <w:rPr>
-          <w:lang w:val="en-US"/>
-        </w:rPr>
-      </w:pPr>
-    </w:p>
-    <w:p>
-      <w:pPr>
         <w:pStyle w:val="berschrift2"/>
         <w:rPr>
           <w:lang w:val="en-US"/>
@@ -4358,7 +4495,21 @@
         <w:rPr>
           <w:lang w:val="en-US"/>
         </w:rPr>
-        <w:t xml:space="preserve"> can be used on Windows system</w:t>
+        <w:t xml:space="preserve"> can be used </w:t>
+      </w:r>
+      <w:proofErr w:type="gramStart"/>
+      <w:r>
+        <w:rPr>
+          <w:lang w:val="en-US"/>
+        </w:rPr>
+        <w:t>on</w:t>
+      </w:r>
+      <w:proofErr w:type="gramEnd"/>
+      <w:r>
+        <w:rPr>
+          <w:lang w:val="en-US"/>
+        </w:rPr>
+        <w:t xml:space="preserve"> Windows system</w:t>
       </w:r>
       <w:r>
         <w:rPr>
@@ -6152,13 +6303,7 @@
         <w:rPr>
           <w:lang w:val="en-US" w:eastAsia="de-DE"/>
         </w:rPr>
-        <w:t>the user guide “MoonPanoramaMaker_User-Guide.pdf”</w:t>
-      </w:r>
-      <w:r>
-        <w:rPr>
-          <w:lang w:val="en-US" w:eastAsia="de-DE"/>
-        </w:rPr>
-        <w:t xml:space="preserve">, and </w:t>
+        <w:t xml:space="preserve">the user guide “MoonPanoramaMaker_User-Guide.pdf”, and </w:t>
       </w:r>
       <w:r>
         <w:rPr>
@@ -8745,6 +8890,7 @@
                                 <w:lang w:val="en-US"/>
                               </w:rPr>
                             </w:pPr>
+                            <w:proofErr w:type="gramStart"/>
                             <w:r>
                               <w:rPr>
                                 <w:lang w:val="en-US"/>
@@ -8779,8 +8925,13 @@
                               </w:rPr>
                               <w:t xml:space="preserve"> </w:t>
                             </w:r>
+                            <w:r>
+                              <w:rPr>
+                                <w:lang w:val="en-US"/>
+                              </w:rPr>
+                              <w:t>“</w:t>
+                            </w:r>
                             <w:proofErr w:type="spellStart"/>
-                            <w:proofErr w:type="gramStart"/>
                             <w:r>
                               <w:rPr>
                                 <w:lang w:val="en-US"/>
@@ -8788,13 +8939,19 @@
                               <w:t>PreProcessing</w:t>
                             </w:r>
                             <w:proofErr w:type="spellEnd"/>
-                            <w:proofErr w:type="gramEnd"/>
+                            <w:r>
+                              <w:rPr>
+                                <w:lang w:val="en-US"/>
+                              </w:rPr>
+                              <w:t>”</w:t>
+                            </w:r>
                             <w:r>
                               <w:rPr>
                                 <w:lang w:val="en-US"/>
                               </w:rPr>
                               <w:t xml:space="preserve"> menu.</w:t>
                             </w:r>
+                            <w:proofErr w:type="gramEnd"/>
                           </w:p>
                         </w:txbxContent>
                       </wps:txbx>
@@ -8815,6 +8972,10 @@
           </mc:Choice>
           <mc:Fallback>
             <w:pict>
+              <v:shapetype id="_x0000_t202" coordsize="21600,21600" o:spt="202" path="m,l,21600r21600,l21600,xe">
+                <v:stroke joinstyle="miter"/>
+                <v:path gradientshapeok="t" o:connecttype="rect"/>
+              </v:shapetype>
               <v:shape id="_x0000_s1028" type="#_x0000_t202" style="position:absolute;margin-left:-8.85pt;margin-top:16.4pt;width:296.7pt;height:34.9pt;z-index:251679744;visibility:visible;mso-wrap-style:square;mso-width-percent:0;mso-height-percent:0;mso-wrap-distance-left:9pt;mso-wrap-distance-top:0;mso-wrap-distance-right:9pt;mso-wrap-distance-bottom:0;mso-position-horizontal:absolute;mso-position-horizontal-relative:text;mso-position-vertical:absolute;mso-position-vertical-relative:text;mso-width-percent:0;mso-height-percent:0;mso-width-relative:margin;mso-height-relative:margin;v-text-anchor:top" o:gfxdata="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" stroked="f">
                 <v:textbox>
                   <w:txbxContent>
@@ -8828,46 +8989,26 @@
                         <w:rPr>
                           <w:lang w:val="en-US"/>
                         </w:rPr>
-                        <w:t>Selecting the option “</w:t>
+                        <w:t xml:space="preserve">Selecting the option “MoonPanoramaMaker” in FireCapture’s </w:t>
                       </w:r>
-                      <w:proofErr w:type="spellStart"/>
                       <w:r>
                         <w:rPr>
                           <w:lang w:val="en-US"/>
                         </w:rPr>
-                        <w:t>MoonPanoramaMaker</w:t>
+                        <w:t>“</w:t>
                       </w:r>
-                      <w:proofErr w:type="spellEnd"/>
-                      <w:r>
-                        <w:rPr>
-                          <w:lang w:val="en-US"/>
-                        </w:rPr>
-                        <w:t xml:space="preserve">” in </w:t>
-                      </w:r>
-                      <w:proofErr w:type="spellStart"/>
-                      <w:r>
-                        <w:rPr>
-                          <w:lang w:val="en-US"/>
-                        </w:rPr>
-                        <w:t>FireCapture’s</w:t>
-                      </w:r>
-                      <w:proofErr w:type="spellEnd"/>
-                      <w:r>
-                        <w:rPr>
-                          <w:lang w:val="en-US"/>
-                        </w:rPr>
-                        <w:t xml:space="preserve"> </w:t>
-                      </w:r>
-                      <w:proofErr w:type="spellStart"/>
-                      <w:proofErr w:type="gramStart"/>
                       <w:r>
                         <w:rPr>
                           <w:lang w:val="en-US"/>
                         </w:rPr>
                         <w:t>PreProcessing</w:t>
                       </w:r>
-                      <w:proofErr w:type="spellEnd"/>
-                      <w:proofErr w:type="gramEnd"/>
+                      <w:r>
+                        <w:rPr>
+                          <w:lang w:val="en-US"/>
+                        </w:rPr>
+                        <w:t>”</w:t>
+                      </w:r>
                       <w:r>
                         <w:rPr>
                           <w:lang w:val="en-US"/>
@@ -27110,7 +27251,35 @@
         <w:rPr>
           <w:lang w:val="en-US"/>
         </w:rPr>
-        <w:t xml:space="preserve"> the topocentric radius of the Moon (angle). It is provided by PyEphem as part of the Moon ephemeris.</w:t>
+        <w:t xml:space="preserve"> the </w:t>
+      </w:r>
+      <w:proofErr w:type="spellStart"/>
+      <w:r>
+        <w:rPr>
+          <w:lang w:val="en-US"/>
+        </w:rPr>
+        <w:t>topocentric</w:t>
+      </w:r>
+      <w:proofErr w:type="spellEnd"/>
+      <w:r>
+        <w:rPr>
+          <w:lang w:val="en-US"/>
+        </w:rPr>
+        <w:t xml:space="preserve"> radius of the Moon (angle). It is provided by </w:t>
+      </w:r>
+      <w:proofErr w:type="spellStart"/>
+      <w:r>
+        <w:rPr>
+          <w:lang w:val="en-US"/>
+        </w:rPr>
+        <w:t>PyEphem</w:t>
+      </w:r>
+      <w:proofErr w:type="spellEnd"/>
+      <w:r>
+        <w:rPr>
+          <w:lang w:val="en-US"/>
+        </w:rPr>
+        <w:t xml:space="preserve"> as part of the Moon ephemeris.</w:t>
       </w:r>
     </w:p>
     <w:p>
@@ -31812,6 +31981,7 @@
           <w:id w:val="891626259"/>
           <w:citation/>
         </w:sdtPr>
+        <w:sdtEndPr/>
         <w:sdtContent>
           <w:r>
             <w:rPr>
@@ -32218,6 +32388,7 @@
           <w:id w:val="-1874454136"/>
           <w:citation/>
         </w:sdtPr>
+        <w:sdtEndPr/>
         <w:sdtContent>
           <w:r>
             <w:rPr>
@@ -35191,7 +35362,21 @@
         <w:rPr>
           <w:lang w:val="en-US"/>
         </w:rPr>
-        <w:t xml:space="preserve"> axis pointing North. First, the position vector of the landmark is rotated </w:t>
+        <w:t xml:space="preserve"> axis pointing North. First, the position v</w:t>
+      </w:r>
+      <w:proofErr w:type="spellStart"/>
+      <w:r>
+        <w:rPr>
+          <w:lang w:val="en-US"/>
+        </w:rPr>
+        <w:t>ector</w:t>
+      </w:r>
+      <w:proofErr w:type="spellEnd"/>
+      <w:r>
+        <w:rPr>
+          <w:lang w:val="en-US"/>
+        </w:rPr>
+        <w:t xml:space="preserve"> of the landmark is rotated </w:t>
       </w:r>
       <w:proofErr w:type="gramStart"/>
       <w:r>
@@ -40110,6 +40295,7 @@
         <w:docPartUnique/>
       </w:docPartObj>
     </w:sdtPr>
+    <w:sdtEndPr/>
     <w:sdtContent>
       <w:p>
         <w:pPr>
@@ -40129,7 +40315,7 @@
           <w:rPr>
             <w:noProof/>
           </w:rPr>
-          <w:t>37</w:t>
+          <w:t>1</w:t>
         </w:r>
         <w:r>
           <w:fldChar w:fldCharType="end"/>
@@ -47206,7 +47392,7 @@
 </file>
 
 <file path=customXml/itemProps1.xml><?xml version="1.0" encoding="utf-8"?>
-<ds:datastoreItem xmlns:ds="http://schemas.openxmlformats.org/officeDocument/2006/customXml" ds:itemID="{3F676527-C1CB-4713-ABBE-61258D1C4857}">
+<ds:datastoreItem xmlns:ds="http://schemas.openxmlformats.org/officeDocument/2006/customXml" ds:itemID="{88913965-84C2-4FF1-9260-C34A51EC43D2}">
   <ds:schemaRefs>
     <ds:schemaRef ds:uri="http://schemas.openxmlformats.org/officeDocument/2006/bibliography"/>
   </ds:schemaRefs>

</xml_diff>

<commit_message>
Table of contents in user guide corrected
</commit_message>
<xml_diff>
--- a/Documentation/MoonPanoramaMaker_User-Guide.docx
+++ b/Documentation/MoonPanoramaMaker_User-Guide.docx
@@ -22,6 +22,7 @@
       <w:bookmarkStart w:id="9" w:name="_Toc484449255"/>
       <w:bookmarkStart w:id="10" w:name="_Toc502072375"/>
       <w:bookmarkStart w:id="11" w:name="_Toc510165758"/>
+      <w:bookmarkStart w:id="12" w:name="_Toc522715460"/>
       <w:proofErr w:type="spellStart"/>
       <w:r>
         <w:rPr>
@@ -73,6 +74,7 @@
       <w:bookmarkEnd w:id="9"/>
       <w:bookmarkEnd w:id="10"/>
       <w:bookmarkEnd w:id="11"/>
+      <w:bookmarkEnd w:id="12"/>
     </w:p>
     <w:p>
       <w:pPr>
@@ -417,8 +419,8 @@
           <w:lang w:val="en-US"/>
         </w:rPr>
       </w:pPr>
-      <w:bookmarkStart w:id="12" w:name="_Toc434580429"/>
-      <w:bookmarkStart w:id="13" w:name="_Toc435096409"/>
+      <w:bookmarkStart w:id="13" w:name="_Toc434580429"/>
+      <w:bookmarkStart w:id="14" w:name="_Toc435096409"/>
     </w:p>
     <w:p>
       <w:pPr>
@@ -432,16 +434,17 @@
           <w:lang w:val="en-US"/>
         </w:rPr>
       </w:pPr>
-      <w:bookmarkStart w:id="14" w:name="_Toc435434063"/>
-      <w:bookmarkStart w:id="15" w:name="_Toc436056843"/>
-      <w:bookmarkStart w:id="16" w:name="_Toc436147907"/>
-      <w:bookmarkStart w:id="17" w:name="_Toc436147968"/>
-      <w:bookmarkStart w:id="18" w:name="_Toc436211752"/>
-      <w:bookmarkStart w:id="19" w:name="_Toc447723048"/>
-      <w:bookmarkStart w:id="20" w:name="_Toc447795240"/>
-      <w:bookmarkStart w:id="21" w:name="_Toc484449256"/>
-      <w:bookmarkStart w:id="22" w:name="_Toc502072376"/>
-      <w:bookmarkStart w:id="23" w:name="_Toc510165759"/>
+      <w:bookmarkStart w:id="15" w:name="_Toc435434063"/>
+      <w:bookmarkStart w:id="16" w:name="_Toc436056843"/>
+      <w:bookmarkStart w:id="17" w:name="_Toc436147907"/>
+      <w:bookmarkStart w:id="18" w:name="_Toc436147968"/>
+      <w:bookmarkStart w:id="19" w:name="_Toc436211752"/>
+      <w:bookmarkStart w:id="20" w:name="_Toc447723048"/>
+      <w:bookmarkStart w:id="21" w:name="_Toc447795240"/>
+      <w:bookmarkStart w:id="22" w:name="_Toc484449256"/>
+      <w:bookmarkStart w:id="23" w:name="_Toc502072376"/>
+      <w:bookmarkStart w:id="24" w:name="_Toc510165759"/>
+      <w:bookmarkStart w:id="25" w:name="_Toc522715461"/>
       <w:r>
         <w:rPr>
           <w:lang w:val="en-US"/>
@@ -496,7 +499,6 @@
         </w:rPr>
         <w:t>)</w:t>
       </w:r>
-      <w:bookmarkEnd w:id="12"/>
       <w:bookmarkEnd w:id="13"/>
       <w:bookmarkEnd w:id="14"/>
       <w:bookmarkEnd w:id="15"/>
@@ -508,6 +510,8 @@
       <w:bookmarkEnd w:id="21"/>
       <w:bookmarkEnd w:id="22"/>
       <w:bookmarkEnd w:id="23"/>
+      <w:bookmarkEnd w:id="24"/>
+      <w:bookmarkEnd w:id="25"/>
     </w:p>
     <w:p>
       <w:pPr>
@@ -578,19 +582,6 @@
         </w:rPr>
         <w:t>ontents</w:t>
       </w:r>
-    </w:p>
-    <w:p>
-      <w:pPr>
-        <w:pStyle w:val="Verzeichnis1"/>
-        <w:tabs>
-          <w:tab w:val="right" w:leader="dot" w:pos="9062"/>
-        </w:tabs>
-        <w:rPr>
-          <w:rFonts w:asciiTheme="minorHAnsi" w:eastAsiaTheme="minorEastAsia" w:hAnsiTheme="minorHAnsi" w:cstheme="minorBidi"/>
-          <w:noProof/>
-          <w:lang w:val="en-US" w:eastAsia="de-DE"/>
-        </w:rPr>
-      </w:pPr>
       <w:r>
         <w:rPr>
           <w:i/>
@@ -626,7 +617,7 @@
           <w:lang w:eastAsia="de-DE"/>
         </w:rPr>
       </w:pPr>
-      <w:hyperlink w:anchor="_Toc510165760" w:history="1">
+      <w:hyperlink w:anchor="_Toc522715462" w:history="1">
         <w:r>
           <w:rPr>
             <w:rStyle w:val="Hyperlink"/>
@@ -670,7 +661,7 @@
             <w:noProof/>
             <w:webHidden/>
           </w:rPr>
-          <w:instrText xml:space="preserve"> PAGEREF _Toc510165760 \h </w:instrText>
+          <w:instrText xml:space="preserve"> PAGEREF _Toc522715462 \h </w:instrText>
         </w:r>
         <w:r>
           <w:rPr>
@@ -714,7 +705,7 @@
           <w:lang w:eastAsia="de-DE"/>
         </w:rPr>
       </w:pPr>
-      <w:hyperlink w:anchor="_Toc510165761" w:history="1">
+      <w:hyperlink w:anchor="_Toc522715463" w:history="1">
         <w:r>
           <w:rPr>
             <w:rStyle w:val="Hyperlink"/>
@@ -758,7 +749,7 @@
             <w:noProof/>
             <w:webHidden/>
           </w:rPr>
-          <w:instrText xml:space="preserve"> PAGEREF _Toc510165761 \h </w:instrText>
+          <w:instrText xml:space="preserve"> PAGEREF _Toc522715463 \h </w:instrText>
         </w:r>
         <w:r>
           <w:rPr>
@@ -802,7 +793,7 @@
           <w:lang w:eastAsia="de-DE"/>
         </w:rPr>
       </w:pPr>
-      <w:hyperlink w:anchor="_Toc510165764" w:history="1">
+      <w:hyperlink w:anchor="_Toc522715466" w:history="1">
         <w:r>
           <w:rPr>
             <w:rStyle w:val="Hyperlink"/>
@@ -825,7 +816,7 @@
             <w:noProof/>
             <w:lang w:val="en-US"/>
           </w:rPr>
-          <w:t>Changes since version 0.9.5 (October 2017)</w:t>
+          <w:t>Changes in version 1.0.1 (August 2018)</w:t>
         </w:r>
         <w:r>
           <w:rPr>
@@ -846,7 +837,7 @@
             <w:noProof/>
             <w:webHidden/>
           </w:rPr>
-          <w:instrText xml:space="preserve"> PAGEREF _Toc510165764 \h </w:instrText>
+          <w:instrText xml:space="preserve"> PAGEREF _Toc522715466 \h </w:instrText>
         </w:r>
         <w:r>
           <w:rPr>
@@ -890,7 +881,7 @@
           <w:lang w:eastAsia="de-DE"/>
         </w:rPr>
       </w:pPr>
-      <w:hyperlink w:anchor="_Toc510165765" w:history="1">
+      <w:hyperlink w:anchor="_Toc522715467" w:history="1">
         <w:r>
           <w:rPr>
             <w:rStyle w:val="Hyperlink"/>
@@ -913,7 +904,7 @@
             <w:noProof/>
             <w:lang w:val="en-US"/>
           </w:rPr>
-          <w:t>Changes since version 0.9.3 (October 2016)</w:t>
+          <w:t>Changes in version 1.0.0 (June 2018)</w:t>
         </w:r>
         <w:r>
           <w:rPr>
@@ -934,7 +925,95 @@
             <w:noProof/>
             <w:webHidden/>
           </w:rPr>
-          <w:instrText xml:space="preserve"> PAGEREF _Toc510165765 \h </w:instrText>
+          <w:instrText xml:space="preserve"> PAGEREF _Toc522715467 \h </w:instrText>
+        </w:r>
+        <w:r>
+          <w:rPr>
+            <w:noProof/>
+            <w:webHidden/>
+          </w:rPr>
+        </w:r>
+        <w:r>
+          <w:rPr>
+            <w:noProof/>
+            <w:webHidden/>
+          </w:rPr>
+          <w:fldChar w:fldCharType="separate"/>
+        </w:r>
+        <w:r>
+          <w:rPr>
+            <w:noProof/>
+            <w:webHidden/>
+          </w:rPr>
+          <w:t>3</w:t>
+        </w:r>
+        <w:r>
+          <w:rPr>
+            <w:noProof/>
+            <w:webHidden/>
+          </w:rPr>
+          <w:fldChar w:fldCharType="end"/>
+        </w:r>
+      </w:hyperlink>
+    </w:p>
+    <w:p>
+      <w:pPr>
+        <w:pStyle w:val="Verzeichnis3"/>
+        <w:tabs>
+          <w:tab w:val="left" w:pos="1100"/>
+          <w:tab w:val="right" w:leader="dot" w:pos="9062"/>
+        </w:tabs>
+        <w:rPr>
+          <w:rFonts w:asciiTheme="minorHAnsi" w:eastAsiaTheme="minorEastAsia" w:hAnsiTheme="minorHAnsi" w:cstheme="minorBidi"/>
+          <w:noProof/>
+          <w:lang w:eastAsia="de-DE"/>
+        </w:rPr>
+      </w:pPr>
+      <w:hyperlink w:anchor="_Toc522715468" w:history="1">
+        <w:r>
+          <w:rPr>
+            <w:rStyle w:val="Hyperlink"/>
+            <w:noProof/>
+            <w:lang w:val="en-US"/>
+          </w:rPr>
+          <w:t>2.3</w:t>
+        </w:r>
+        <w:r>
+          <w:rPr>
+            <w:rFonts w:asciiTheme="minorHAnsi" w:eastAsiaTheme="minorEastAsia" w:hAnsiTheme="minorHAnsi" w:cstheme="minorBidi"/>
+            <w:noProof/>
+            <w:lang w:eastAsia="de-DE"/>
+          </w:rPr>
+          <w:tab/>
+        </w:r>
+        <w:r>
+          <w:rPr>
+            <w:rStyle w:val="Hyperlink"/>
+            <w:noProof/>
+            <w:lang w:val="en-US"/>
+          </w:rPr>
+          <w:t>Changes in version 0.9.5 (October 2017)</w:t>
+        </w:r>
+        <w:r>
+          <w:rPr>
+            <w:noProof/>
+            <w:webHidden/>
+          </w:rPr>
+          <w:tab/>
+        </w:r>
+        <w:r>
+          <w:rPr>
+            <w:noProof/>
+            <w:webHidden/>
+          </w:rPr>
+          <w:fldChar w:fldCharType="begin"/>
+        </w:r>
+        <w:r>
+          <w:rPr>
+            <w:noProof/>
+            <w:webHidden/>
+          </w:rPr>
+          <w:instrText xml:space="preserve"> PAGEREF _Toc522715468 \h </w:instrText>
         </w:r>
         <w:r>
           <w:rPr>
@@ -978,7 +1057,7 @@
           <w:lang w:eastAsia="de-DE"/>
         </w:rPr>
       </w:pPr>
-      <w:hyperlink w:anchor="_Toc510165766" w:history="1">
+      <w:hyperlink w:anchor="_Toc522715469" w:history="1">
         <w:r>
           <w:rPr>
             <w:rStyle w:val="Hyperlink"/>
@@ -1022,7 +1101,7 @@
             <w:noProof/>
             <w:webHidden/>
           </w:rPr>
-          <w:instrText xml:space="preserve"> PAGEREF _Toc510165766 \h </w:instrText>
+          <w:instrText xml:space="preserve"> PAGEREF _Toc522715469 \h </w:instrText>
         </w:r>
         <w:r>
           <w:rPr>
@@ -1066,7 +1145,7 @@
           <w:lang w:eastAsia="de-DE"/>
         </w:rPr>
       </w:pPr>
-      <w:hyperlink w:anchor="_Toc510165770" w:history="1">
+      <w:hyperlink w:anchor="_Toc522715473" w:history="1">
         <w:r>
           <w:rPr>
             <w:rStyle w:val="Hyperlink"/>
@@ -1110,7 +1189,7 @@
             <w:noProof/>
             <w:webHidden/>
           </w:rPr>
-          <w:instrText xml:space="preserve"> PAGEREF _Toc510165770 \h </w:instrText>
+          <w:instrText xml:space="preserve"> PAGEREF _Toc522715473 \h </w:instrText>
         </w:r>
         <w:r>
           <w:rPr>
@@ -1154,7 +1233,7 @@
           <w:lang w:eastAsia="de-DE"/>
         </w:rPr>
       </w:pPr>
-      <w:hyperlink w:anchor="_Toc510165771" w:history="1">
+      <w:hyperlink w:anchor="_Toc522715474" w:history="1">
         <w:r>
           <w:rPr>
             <w:rStyle w:val="Hyperlink"/>
@@ -1198,7 +1277,7 @@
             <w:noProof/>
             <w:webHidden/>
           </w:rPr>
-          <w:instrText xml:space="preserve"> PAGEREF _Toc510165771 \h </w:instrText>
+          <w:instrText xml:space="preserve"> PAGEREF _Toc522715474 \h </w:instrText>
         </w:r>
         <w:r>
           <w:rPr>
@@ -1242,7 +1321,7 @@
           <w:lang w:eastAsia="de-DE"/>
         </w:rPr>
       </w:pPr>
-      <w:hyperlink w:anchor="_Toc510165772" w:history="1">
+      <w:hyperlink w:anchor="_Toc522715475" w:history="1">
         <w:r>
           <w:rPr>
             <w:rStyle w:val="Hyperlink"/>
@@ -1286,7 +1365,7 @@
             <w:noProof/>
             <w:webHidden/>
           </w:rPr>
-          <w:instrText xml:space="preserve"> PAGEREF _Toc510165772 \h </w:instrText>
+          <w:instrText xml:space="preserve"> PAGEREF _Toc522715475 \h </w:instrText>
         </w:r>
         <w:r>
           <w:rPr>
@@ -1330,7 +1409,7 @@
           <w:lang w:eastAsia="de-DE"/>
         </w:rPr>
       </w:pPr>
-      <w:hyperlink w:anchor="_Toc510165773" w:history="1">
+      <w:hyperlink w:anchor="_Toc522715476" w:history="1">
         <w:r>
           <w:rPr>
             <w:rStyle w:val="Hyperlink"/>
@@ -1374,7 +1453,7 @@
             <w:noProof/>
             <w:webHidden/>
           </w:rPr>
-          <w:instrText xml:space="preserve"> PAGEREF _Toc510165773 \h </w:instrText>
+          <w:instrText xml:space="preserve"> PAGEREF _Toc522715476 \h </w:instrText>
         </w:r>
         <w:r>
           <w:rPr>
@@ -1418,7 +1497,7 @@
           <w:lang w:eastAsia="de-DE"/>
         </w:rPr>
       </w:pPr>
-      <w:hyperlink w:anchor="_Toc510165778" w:history="1">
+      <w:hyperlink w:anchor="_Toc522715481" w:history="1">
         <w:r>
           <w:rPr>
             <w:rStyle w:val="Hyperlink"/>
@@ -1462,7 +1541,7 @@
             <w:noProof/>
             <w:webHidden/>
           </w:rPr>
-          <w:instrText xml:space="preserve"> PAGEREF _Toc510165778 \h </w:instrText>
+          <w:instrText xml:space="preserve"> PAGEREF _Toc522715481 \h </w:instrText>
         </w:r>
         <w:r>
           <w:rPr>
@@ -1506,7 +1585,7 @@
           <w:lang w:eastAsia="de-DE"/>
         </w:rPr>
       </w:pPr>
-      <w:hyperlink w:anchor="_Toc510165779" w:history="1">
+      <w:hyperlink w:anchor="_Toc522715482" w:history="1">
         <w:r>
           <w:rPr>
             <w:rStyle w:val="Hyperlink"/>
@@ -1550,7 +1629,7 @@
             <w:noProof/>
             <w:webHidden/>
           </w:rPr>
-          <w:instrText xml:space="preserve"> PAGEREF _Toc510165779 \h </w:instrText>
+          <w:instrText xml:space="preserve"> PAGEREF _Toc522715482 \h </w:instrText>
         </w:r>
         <w:r>
           <w:rPr>
@@ -1594,7 +1673,7 @@
           <w:lang w:eastAsia="de-DE"/>
         </w:rPr>
       </w:pPr>
-      <w:hyperlink w:anchor="_Toc510165780" w:history="1">
+      <w:hyperlink w:anchor="_Toc522715483" w:history="1">
         <w:r>
           <w:rPr>
             <w:rStyle w:val="Hyperlink"/>
@@ -1638,7 +1717,7 @@
             <w:noProof/>
             <w:webHidden/>
           </w:rPr>
-          <w:instrText xml:space="preserve"> PAGEREF _Toc510165780 \h </w:instrText>
+          <w:instrText xml:space="preserve"> PAGEREF _Toc522715483 \h </w:instrText>
         </w:r>
         <w:r>
           <w:rPr>
@@ -1682,7 +1761,7 @@
           <w:lang w:eastAsia="de-DE"/>
         </w:rPr>
       </w:pPr>
-      <w:hyperlink w:anchor="_Toc510165781" w:history="1">
+      <w:hyperlink w:anchor="_Toc522715484" w:history="1">
         <w:r>
           <w:rPr>
             <w:rStyle w:val="Hyperlink"/>
@@ -1726,7 +1805,7 @@
             <w:noProof/>
             <w:webHidden/>
           </w:rPr>
-          <w:instrText xml:space="preserve"> PAGEREF _Toc510165781 \h </w:instrText>
+          <w:instrText xml:space="preserve"> PAGEREF _Toc522715484 \h </w:instrText>
         </w:r>
         <w:r>
           <w:rPr>
@@ -1770,7 +1849,7 @@
           <w:lang w:eastAsia="de-DE"/>
         </w:rPr>
       </w:pPr>
-      <w:hyperlink w:anchor="_Toc510165782" w:history="1">
+      <w:hyperlink w:anchor="_Toc522715485" w:history="1">
         <w:r>
           <w:rPr>
             <w:rStyle w:val="Hyperlink"/>
@@ -1814,7 +1893,7 @@
             <w:noProof/>
             <w:webHidden/>
           </w:rPr>
-          <w:instrText xml:space="preserve"> PAGEREF _Toc510165782 \h </w:instrText>
+          <w:instrText xml:space="preserve"> PAGEREF _Toc522715485 \h </w:instrText>
         </w:r>
         <w:r>
           <w:rPr>
@@ -1858,7 +1937,7 @@
           <w:lang w:eastAsia="de-DE"/>
         </w:rPr>
       </w:pPr>
-      <w:hyperlink w:anchor="_Toc510165783" w:history="1">
+      <w:hyperlink w:anchor="_Toc522715486" w:history="1">
         <w:r>
           <w:rPr>
             <w:rStyle w:val="Hyperlink"/>
@@ -1902,7 +1981,7 @@
             <w:noProof/>
             <w:webHidden/>
           </w:rPr>
-          <w:instrText xml:space="preserve"> PAGEREF _Toc510165783 \h </w:instrText>
+          <w:instrText xml:space="preserve"> PAGEREF _Toc522715486 \h </w:instrText>
         </w:r>
         <w:r>
           <w:rPr>
@@ -1946,7 +2025,7 @@
           <w:lang w:eastAsia="de-DE"/>
         </w:rPr>
       </w:pPr>
-      <w:hyperlink w:anchor="_Toc510165784" w:history="1">
+      <w:hyperlink w:anchor="_Toc522715487" w:history="1">
         <w:r>
           <w:rPr>
             <w:rStyle w:val="Hyperlink"/>
@@ -1990,7 +2069,7 @@
             <w:noProof/>
             <w:webHidden/>
           </w:rPr>
-          <w:instrText xml:space="preserve"> PAGEREF _Toc510165784 \h </w:instrText>
+          <w:instrText xml:space="preserve"> PAGEREF _Toc522715487 \h </w:instrText>
         </w:r>
         <w:r>
           <w:rPr>
@@ -2034,7 +2113,7 @@
           <w:lang w:eastAsia="de-DE"/>
         </w:rPr>
       </w:pPr>
-      <w:hyperlink w:anchor="_Toc510165785" w:history="1">
+      <w:hyperlink w:anchor="_Toc522715488" w:history="1">
         <w:r>
           <w:rPr>
             <w:rStyle w:val="Hyperlink"/>
@@ -2078,7 +2157,7 @@
             <w:noProof/>
             <w:webHidden/>
           </w:rPr>
-          <w:instrText xml:space="preserve"> PAGEREF _Toc510165785 \h </w:instrText>
+          <w:instrText xml:space="preserve"> PAGEREF _Toc522715488 \h </w:instrText>
         </w:r>
         <w:r>
           <w:rPr>
@@ -2122,7 +2201,7 @@
           <w:lang w:eastAsia="de-DE"/>
         </w:rPr>
       </w:pPr>
-      <w:hyperlink w:anchor="_Toc510165786" w:history="1">
+      <w:hyperlink w:anchor="_Toc522715489" w:history="1">
         <w:r>
           <w:rPr>
             <w:rStyle w:val="Hyperlink"/>
@@ -2166,7 +2245,7 @@
             <w:noProof/>
             <w:webHidden/>
           </w:rPr>
-          <w:instrText xml:space="preserve"> PAGEREF _Toc510165786 \h </w:instrText>
+          <w:instrText xml:space="preserve"> PAGEREF _Toc522715489 \h </w:instrText>
         </w:r>
         <w:r>
           <w:rPr>
@@ -2209,7 +2288,7 @@
           <w:lang w:eastAsia="de-DE"/>
         </w:rPr>
       </w:pPr>
-      <w:hyperlink w:anchor="_Toc510165787" w:history="1">
+      <w:hyperlink w:anchor="_Toc522715490" w:history="1">
         <w:r>
           <w:rPr>
             <w:rStyle w:val="Hyperlink"/>
@@ -2237,7 +2316,7 @@
             <w:noProof/>
             <w:webHidden/>
           </w:rPr>
-          <w:instrText xml:space="preserve"> PAGEREF _Toc510165787 \h </w:instrText>
+          <w:instrText xml:space="preserve"> PAGEREF _Toc522715490 \h </w:instrText>
         </w:r>
         <w:r>
           <w:rPr>
@@ -2280,7 +2359,7 @@
           <w:lang w:eastAsia="de-DE"/>
         </w:rPr>
       </w:pPr>
-      <w:hyperlink w:anchor="_Toc510165788" w:history="1">
+      <w:hyperlink w:anchor="_Toc522715491" w:history="1">
         <w:r>
           <w:rPr>
             <w:rStyle w:val="Hyperlink"/>
@@ -2308,7 +2387,7 @@
             <w:noProof/>
             <w:webHidden/>
           </w:rPr>
-          <w:instrText xml:space="preserve"> PAGEREF _Toc510165788 \h </w:instrText>
+          <w:instrText xml:space="preserve"> PAGEREF _Toc522715491 \h </w:instrText>
         </w:r>
         <w:r>
           <w:rPr>
@@ -2351,7 +2430,7 @@
           <w:lang w:eastAsia="de-DE"/>
         </w:rPr>
       </w:pPr>
-      <w:hyperlink w:anchor="_Toc510165789" w:history="1">
+      <w:hyperlink w:anchor="_Toc522715492" w:history="1">
         <w:r>
           <w:rPr>
             <w:rStyle w:val="Hyperlink"/>
@@ -2379,7 +2458,7 @@
             <w:noProof/>
             <w:webHidden/>
           </w:rPr>
-          <w:instrText xml:space="preserve"> PAGEREF _Toc510165789 \h </w:instrText>
+          <w:instrText xml:space="preserve"> PAGEREF _Toc522715492 \h </w:instrText>
         </w:r>
         <w:r>
           <w:rPr>
@@ -2413,7 +2492,6 @@
     <w:p>
       <w:pPr>
         <w:pStyle w:val="KeinLeerraum"/>
-        <w:jc w:val="center"/>
         <w:rPr>
           <w:lang w:val="en-US"/>
         </w:rPr>
@@ -2436,28 +2514,19 @@
     </w:p>
     <w:p>
       <w:pPr>
-        <w:pStyle w:val="KeinLeerraum"/>
-        <w:jc w:val="center"/>
-        <w:rPr>
-          <w:lang w:val="en-US"/>
-        </w:rPr>
-      </w:pPr>
-    </w:p>
-    <w:p>
-      <w:pPr>
         <w:pStyle w:val="berschrift2"/>
         <w:rPr>
           <w:lang w:val="en-US"/>
         </w:rPr>
       </w:pPr>
-      <w:bookmarkStart w:id="24" w:name="_Toc510165760"/>
+      <w:bookmarkStart w:id="26" w:name="_Toc522715462"/>
       <w:r>
         <w:rPr>
           <w:lang w:val="en-US"/>
         </w:rPr>
         <w:t>Introduction</w:t>
       </w:r>
-      <w:bookmarkEnd w:id="24"/>
+      <w:bookmarkEnd w:id="26"/>
     </w:p>
     <w:p>
       <w:pPr>
@@ -3024,14 +3093,14 @@
           <w:lang w:val="en-US"/>
         </w:rPr>
       </w:pPr>
-      <w:bookmarkStart w:id="25" w:name="_Toc510165761"/>
+      <w:bookmarkStart w:id="27" w:name="_Toc522715463"/>
       <w:r>
         <w:rPr>
           <w:lang w:val="en-US"/>
         </w:rPr>
         <w:t>Changelog</w:t>
       </w:r>
-      <w:bookmarkEnd w:id="25"/>
+      <w:bookmarkEnd w:id="27"/>
     </w:p>
     <w:p>
       <w:pPr>
@@ -3098,12 +3167,14 @@
           <w:lang w:val="en-US" w:eastAsia="de-DE"/>
         </w:rPr>
       </w:pPr>
-      <w:bookmarkStart w:id="26" w:name="_Toc484449259"/>
-      <w:bookmarkStart w:id="27" w:name="_Toc502072379"/>
-      <w:bookmarkStart w:id="28" w:name="_Toc510165762"/>
-      <w:bookmarkEnd w:id="26"/>
-      <w:bookmarkEnd w:id="27"/>
+      <w:bookmarkStart w:id="28" w:name="_Toc484449259"/>
+      <w:bookmarkStart w:id="29" w:name="_Toc502072379"/>
+      <w:bookmarkStart w:id="30" w:name="_Toc510165762"/>
+      <w:bookmarkStart w:id="31" w:name="_Toc522715464"/>
       <w:bookmarkEnd w:id="28"/>
+      <w:bookmarkEnd w:id="29"/>
+      <w:bookmarkEnd w:id="30"/>
+      <w:bookmarkEnd w:id="31"/>
     </w:p>
     <w:p>
       <w:pPr>
@@ -3126,12 +3197,14 @@
           <w:lang w:val="en-US" w:eastAsia="de-DE"/>
         </w:rPr>
       </w:pPr>
-      <w:bookmarkStart w:id="29" w:name="_Toc484449260"/>
-      <w:bookmarkStart w:id="30" w:name="_Toc502072380"/>
-      <w:bookmarkStart w:id="31" w:name="_Toc510165763"/>
-      <w:bookmarkEnd w:id="29"/>
-      <w:bookmarkEnd w:id="30"/>
-      <w:bookmarkEnd w:id="31"/>
+      <w:bookmarkStart w:id="32" w:name="_Toc484449260"/>
+      <w:bookmarkStart w:id="33" w:name="_Toc502072380"/>
+      <w:bookmarkStart w:id="34" w:name="_Toc510165763"/>
+      <w:bookmarkStart w:id="35" w:name="_Toc522715465"/>
+      <w:bookmarkEnd w:id="32"/>
+      <w:bookmarkEnd w:id="33"/>
+      <w:bookmarkEnd w:id="34"/>
+      <w:bookmarkEnd w:id="35"/>
     </w:p>
     <w:p>
       <w:pPr>
@@ -3140,7 +3213,7 @@
           <w:lang w:val="en-US"/>
         </w:rPr>
       </w:pPr>
-      <w:bookmarkStart w:id="32" w:name="_Toc510165764"/>
+      <w:bookmarkStart w:id="36" w:name="_Toc522715466"/>
       <w:r>
         <w:rPr>
           <w:lang w:val="en-US"/>
@@ -3189,6 +3262,7 @@
         </w:rPr>
         <w:t>)</w:t>
       </w:r>
+      <w:bookmarkEnd w:id="36"/>
     </w:p>
     <w:p>
       <w:pPr>
@@ -3295,6 +3369,7 @@
           <w:lang w:val="en-US"/>
         </w:rPr>
       </w:pPr>
+      <w:bookmarkStart w:id="37" w:name="_Toc522715467"/>
       <w:r>
         <w:rPr>
           <w:lang w:val="en-US"/>
@@ -3337,7 +3412,7 @@
         </w:rPr>
         <w:t>)</w:t>
       </w:r>
-      <w:bookmarkEnd w:id="32"/>
+      <w:bookmarkEnd w:id="37"/>
     </w:p>
     <w:p>
       <w:pPr>
@@ -3839,7 +3914,7 @@
           <w:lang w:val="en-US"/>
         </w:rPr>
       </w:pPr>
-      <w:bookmarkStart w:id="33" w:name="_Toc510165765"/>
+      <w:bookmarkStart w:id="38" w:name="_Toc522715468"/>
       <w:r>
         <w:rPr>
           <w:lang w:val="en-US"/>
@@ -3882,7 +3957,7 @@
         </w:rPr>
         <w:t>)</w:t>
       </w:r>
-      <w:bookmarkEnd w:id="33"/>
+      <w:bookmarkEnd w:id="38"/>
     </w:p>
     <w:p>
       <w:pPr>
@@ -4408,7 +4483,7 @@
         </w:rPr>
         <w:t>must be deleted before running the program.</w:t>
       </w:r>
-      <w:bookmarkStart w:id="34" w:name="_Ref447780942"/>
+      <w:bookmarkStart w:id="39" w:name="_Ref447780942"/>
     </w:p>
     <w:p>
       <w:pPr>
@@ -4417,17 +4492,17 @@
           <w:lang w:val="en-US"/>
         </w:rPr>
       </w:pPr>
-      <w:bookmarkStart w:id="35" w:name="_Ref502071357"/>
-      <w:bookmarkStart w:id="36" w:name="_Toc510165766"/>
+      <w:bookmarkStart w:id="40" w:name="_Ref502071357"/>
+      <w:bookmarkStart w:id="41" w:name="_Toc522715469"/>
       <w:r>
         <w:rPr>
           <w:lang w:val="en-US"/>
         </w:rPr>
         <w:t>System Requirements and Software Installation</w:t>
       </w:r>
-      <w:bookmarkEnd w:id="34"/>
-      <w:bookmarkEnd w:id="35"/>
-      <w:bookmarkEnd w:id="36"/>
+      <w:bookmarkEnd w:id="39"/>
+      <w:bookmarkEnd w:id="40"/>
+      <w:bookmarkEnd w:id="41"/>
     </w:p>
     <w:p>
       <w:pPr>
@@ -4614,8 +4689,10 @@
           <w:lang w:val="en-US" w:eastAsia="de-DE"/>
         </w:rPr>
       </w:pPr>
-      <w:bookmarkStart w:id="37" w:name="_Toc510165767"/>
-      <w:bookmarkEnd w:id="37"/>
+      <w:bookmarkStart w:id="42" w:name="_Toc510165767"/>
+      <w:bookmarkStart w:id="43" w:name="_Toc522715470"/>
+      <w:bookmarkEnd w:id="42"/>
+      <w:bookmarkEnd w:id="43"/>
     </w:p>
     <w:p>
       <w:pPr>
@@ -4638,8 +4715,10 @@
           <w:lang w:val="en-US" w:eastAsia="de-DE"/>
         </w:rPr>
       </w:pPr>
-      <w:bookmarkStart w:id="38" w:name="_Toc510165768"/>
-      <w:bookmarkEnd w:id="38"/>
+      <w:bookmarkStart w:id="44" w:name="_Toc510165768"/>
+      <w:bookmarkStart w:id="45" w:name="_Toc522715471"/>
+      <w:bookmarkEnd w:id="44"/>
+      <w:bookmarkEnd w:id="45"/>
     </w:p>
     <w:p>
       <w:pPr>
@@ -4662,8 +4741,10 @@
           <w:lang w:val="en-US" w:eastAsia="de-DE"/>
         </w:rPr>
       </w:pPr>
-      <w:bookmarkStart w:id="39" w:name="_Toc510165769"/>
-      <w:bookmarkEnd w:id="39"/>
+      <w:bookmarkStart w:id="46" w:name="_Toc510165769"/>
+      <w:bookmarkStart w:id="47" w:name="_Toc522715472"/>
+      <w:bookmarkEnd w:id="46"/>
+      <w:bookmarkEnd w:id="47"/>
     </w:p>
     <w:p>
       <w:pPr>
@@ -4672,14 +4753,14 @@
           <w:lang w:val="en-US"/>
         </w:rPr>
       </w:pPr>
-      <w:bookmarkStart w:id="40" w:name="_Toc510165770"/>
+      <w:bookmarkStart w:id="48" w:name="_Toc522715473"/>
       <w:r>
         <w:rPr>
           <w:lang w:val="en-US"/>
         </w:rPr>
         <w:t>Windows (7 / 8 / 10)</w:t>
       </w:r>
-      <w:bookmarkEnd w:id="40"/>
+      <w:bookmarkEnd w:id="48"/>
     </w:p>
     <w:p>
       <w:pPr>
@@ -4838,8 +4919,6 @@
         </w:rPr>
         <w:t>it</w:t>
       </w:r>
-      <w:bookmarkStart w:id="41" w:name="_GoBack"/>
-      <w:bookmarkEnd w:id="41"/>
       <w:r>
         <w:rPr>
           <w:lang w:val="en-US"/>
@@ -5763,14 +5842,14 @@
           <w:lang w:val="en-US"/>
         </w:rPr>
       </w:pPr>
-      <w:bookmarkStart w:id="42" w:name="_Toc510165771"/>
+      <w:bookmarkStart w:id="49" w:name="_Toc522715474"/>
       <w:r>
         <w:rPr>
           <w:lang w:val="en-US"/>
         </w:rPr>
         <w:t>Linux</w:t>
       </w:r>
-      <w:bookmarkEnd w:id="42"/>
+      <w:bookmarkEnd w:id="49"/>
     </w:p>
     <w:p>
       <w:pPr>
@@ -6648,8 +6727,8 @@
           <w:lang w:val="en-US"/>
         </w:rPr>
       </w:pPr>
-      <w:bookmarkStart w:id="43" w:name="_Toc510165772"/>
-      <w:bookmarkStart w:id="44" w:name="_Ref510295898"/>
+      <w:bookmarkStart w:id="50" w:name="_Ref510295898"/>
+      <w:bookmarkStart w:id="51" w:name="_Toc522715475"/>
       <w:r>
         <w:rPr>
           <w:lang w:val="en-US"/>
@@ -6663,8 +6742,8 @@
         </w:rPr>
         <w:t>FireCapture</w:t>
       </w:r>
-      <w:bookmarkEnd w:id="43"/>
-      <w:bookmarkEnd w:id="44"/>
+      <w:bookmarkEnd w:id="50"/>
+      <w:bookmarkEnd w:id="51"/>
       <w:proofErr w:type="spellEnd"/>
     </w:p>
     <w:p>
@@ -7622,14 +7701,14 @@
           <w:lang w:val="en-US"/>
         </w:rPr>
       </w:pPr>
-      <w:bookmarkStart w:id="45" w:name="_Toc510165773"/>
+      <w:bookmarkStart w:id="52" w:name="_Toc522715476"/>
       <w:r>
         <w:rPr>
           <w:lang w:val="en-US"/>
         </w:rPr>
         <w:t>Program Execution</w:t>
       </w:r>
-      <w:bookmarkEnd w:id="45"/>
+      <w:bookmarkEnd w:id="52"/>
     </w:p>
     <w:p>
       <w:pPr>
@@ -7655,7 +7734,7 @@
         <w:rPr>
           <w:lang w:val="en-US"/>
         </w:rPr>
-        <w:t xml:space="preserve">To ease its use in an outdoor environment, </w:t>
+        <w:t xml:space="preserve">To ease its use in an outdoor environment </w:t>
       </w:r>
       <w:r>
         <w:rPr>
@@ -7759,12 +7838,14 @@
           <w:lang w:val="en-US" w:eastAsia="de-DE"/>
         </w:rPr>
       </w:pPr>
-      <w:bookmarkStart w:id="46" w:name="_Toc484449264"/>
-      <w:bookmarkStart w:id="47" w:name="_Toc502072385"/>
-      <w:bookmarkStart w:id="48" w:name="_Toc510165774"/>
-      <w:bookmarkEnd w:id="46"/>
-      <w:bookmarkEnd w:id="47"/>
-      <w:bookmarkEnd w:id="48"/>
+      <w:bookmarkStart w:id="53" w:name="_Toc484449264"/>
+      <w:bookmarkStart w:id="54" w:name="_Toc502072385"/>
+      <w:bookmarkStart w:id="55" w:name="_Toc510165774"/>
+      <w:bookmarkStart w:id="56" w:name="_Toc522715477"/>
+      <w:bookmarkEnd w:id="53"/>
+      <w:bookmarkEnd w:id="54"/>
+      <w:bookmarkEnd w:id="55"/>
+      <w:bookmarkEnd w:id="56"/>
     </w:p>
     <w:p>
       <w:pPr>
@@ -7787,12 +7868,14 @@
           <w:lang w:val="en-US" w:eastAsia="de-DE"/>
         </w:rPr>
       </w:pPr>
-      <w:bookmarkStart w:id="49" w:name="_Toc484449265"/>
-      <w:bookmarkStart w:id="50" w:name="_Toc502072386"/>
-      <w:bookmarkStart w:id="51" w:name="_Toc510165775"/>
-      <w:bookmarkEnd w:id="49"/>
-      <w:bookmarkEnd w:id="50"/>
-      <w:bookmarkEnd w:id="51"/>
+      <w:bookmarkStart w:id="57" w:name="_Toc484449265"/>
+      <w:bookmarkStart w:id="58" w:name="_Toc502072386"/>
+      <w:bookmarkStart w:id="59" w:name="_Toc510165775"/>
+      <w:bookmarkStart w:id="60" w:name="_Toc522715478"/>
+      <w:bookmarkEnd w:id="57"/>
+      <w:bookmarkEnd w:id="58"/>
+      <w:bookmarkEnd w:id="59"/>
+      <w:bookmarkEnd w:id="60"/>
     </w:p>
     <w:p>
       <w:pPr>
@@ -7815,12 +7898,14 @@
           <w:lang w:val="en-US" w:eastAsia="de-DE"/>
         </w:rPr>
       </w:pPr>
-      <w:bookmarkStart w:id="52" w:name="_Toc484449266"/>
-      <w:bookmarkStart w:id="53" w:name="_Toc502072387"/>
-      <w:bookmarkStart w:id="54" w:name="_Toc510165776"/>
-      <w:bookmarkEnd w:id="52"/>
-      <w:bookmarkEnd w:id="53"/>
-      <w:bookmarkEnd w:id="54"/>
+      <w:bookmarkStart w:id="61" w:name="_Toc484449266"/>
+      <w:bookmarkStart w:id="62" w:name="_Toc502072387"/>
+      <w:bookmarkStart w:id="63" w:name="_Toc510165776"/>
+      <w:bookmarkStart w:id="64" w:name="_Toc522715479"/>
+      <w:bookmarkEnd w:id="61"/>
+      <w:bookmarkEnd w:id="62"/>
+      <w:bookmarkEnd w:id="63"/>
+      <w:bookmarkEnd w:id="64"/>
     </w:p>
     <w:p>
       <w:pPr>
@@ -7843,12 +7928,14 @@
           <w:lang w:val="en-US" w:eastAsia="de-DE"/>
         </w:rPr>
       </w:pPr>
-      <w:bookmarkStart w:id="55" w:name="_Toc484449267"/>
-      <w:bookmarkStart w:id="56" w:name="_Toc502072388"/>
-      <w:bookmarkStart w:id="57" w:name="_Toc510165777"/>
-      <w:bookmarkEnd w:id="55"/>
-      <w:bookmarkEnd w:id="56"/>
-      <w:bookmarkEnd w:id="57"/>
+      <w:bookmarkStart w:id="65" w:name="_Toc484449267"/>
+      <w:bookmarkStart w:id="66" w:name="_Toc502072388"/>
+      <w:bookmarkStart w:id="67" w:name="_Toc510165777"/>
+      <w:bookmarkStart w:id="68" w:name="_Toc522715480"/>
+      <w:bookmarkEnd w:id="65"/>
+      <w:bookmarkEnd w:id="66"/>
+      <w:bookmarkEnd w:id="67"/>
+      <w:bookmarkEnd w:id="68"/>
     </w:p>
     <w:p>
       <w:pPr>
@@ -7857,16 +7944,16 @@
           <w:lang w:val="en-US"/>
         </w:rPr>
       </w:pPr>
-      <w:bookmarkStart w:id="58" w:name="_Toc510165778"/>
-      <w:bookmarkStart w:id="59" w:name="_Ref510168737"/>
+      <w:bookmarkStart w:id="69" w:name="_Ref510168737"/>
+      <w:bookmarkStart w:id="70" w:name="_Toc522715481"/>
       <w:r>
         <w:rPr>
           <w:lang w:val="en-US"/>
         </w:rPr>
         <w:t>Program Start</w:t>
       </w:r>
-      <w:bookmarkEnd w:id="58"/>
-      <w:bookmarkEnd w:id="59"/>
+      <w:bookmarkEnd w:id="69"/>
+      <w:bookmarkEnd w:id="70"/>
     </w:p>
     <w:p>
       <w:pPr>
@@ -7986,7 +8073,15 @@
         <w:rPr>
           <w:lang w:val="en-US" w:eastAsia="de-DE"/>
         </w:rPr>
-        <w:t>sed is then selected from the</w:t>
+        <w:t xml:space="preserve">sed is </w:t>
+      </w:r>
+      <w:bookmarkStart w:id="71" w:name="_GoBack"/>
+      <w:bookmarkEnd w:id="71"/>
+      <w:r>
+        <w:rPr>
+          <w:lang w:val="en-US" w:eastAsia="de-DE"/>
+        </w:rPr>
+        <w:t>then selected from the</w:t>
       </w:r>
       <w:r>
         <w:rPr>
@@ -9237,7 +9332,6 @@
           <w:lang w:val="en-US" w:eastAsia="de-DE"/>
         </w:rPr>
       </w:pPr>
-      <w:bookmarkStart w:id="60" w:name="_Toc510165779"/>
       <w:r>
         <w:rPr>
           <w:lang w:val="en-US"/>
@@ -9252,6 +9346,7 @@
           <w:lang w:val="en-US"/>
         </w:rPr>
       </w:pPr>
+      <w:bookmarkStart w:id="72" w:name="_Toc522715482"/>
       <w:r>
         <w:rPr>
           <w:lang w:val="en-US"/>
@@ -9259,7 +9354,7 @@
         <w:lastRenderedPageBreak/>
         <w:t>Layout of the Main Window</w:t>
       </w:r>
-      <w:bookmarkEnd w:id="60"/>
+      <w:bookmarkEnd w:id="72"/>
     </w:p>
     <w:p>
       <w:pPr>
@@ -9536,7 +9631,7 @@
         </w:rPr>
         <w:t>.</w:t>
       </w:r>
-      <w:bookmarkStart w:id="61" w:name="_Ref447715460"/>
+      <w:bookmarkStart w:id="73" w:name="_Ref447715460"/>
     </w:p>
     <w:p>
       <w:pPr>
@@ -9545,17 +9640,17 @@
           <w:lang w:val="en-US"/>
         </w:rPr>
       </w:pPr>
-      <w:bookmarkStart w:id="62" w:name="_Ref449896630"/>
-      <w:bookmarkStart w:id="63" w:name="_Toc510165780"/>
+      <w:bookmarkStart w:id="74" w:name="_Ref449896630"/>
+      <w:bookmarkStart w:id="75" w:name="_Toc522715483"/>
       <w:r>
         <w:rPr>
           <w:lang w:val="en-US"/>
         </w:rPr>
         <w:t>Selecting a Landmark on the Moon for Mount Alignment</w:t>
       </w:r>
-      <w:bookmarkEnd w:id="61"/>
-      <w:bookmarkEnd w:id="62"/>
-      <w:bookmarkEnd w:id="63"/>
+      <w:bookmarkEnd w:id="73"/>
+      <w:bookmarkEnd w:id="74"/>
+      <w:bookmarkEnd w:id="75"/>
     </w:p>
     <w:p>
       <w:pPr>
@@ -10883,16 +10978,16 @@
           <w:lang w:val="en-US"/>
         </w:rPr>
       </w:pPr>
-      <w:bookmarkStart w:id="64" w:name="_Ref447716709"/>
-      <w:bookmarkStart w:id="65" w:name="_Toc510165781"/>
+      <w:bookmarkStart w:id="76" w:name="_Ref447716709"/>
+      <w:bookmarkStart w:id="77" w:name="_Toc522715484"/>
       <w:r>
         <w:rPr>
           <w:lang w:val="en-US"/>
         </w:rPr>
         <w:t>Camera Rotation</w:t>
       </w:r>
-      <w:bookmarkEnd w:id="64"/>
-      <w:bookmarkEnd w:id="65"/>
+      <w:bookmarkEnd w:id="76"/>
+      <w:bookmarkEnd w:id="77"/>
     </w:p>
     <w:p>
       <w:pPr>
@@ -11583,16 +11678,16 @@
           <w:lang w:val="en-US"/>
         </w:rPr>
       </w:pPr>
-      <w:bookmarkStart w:id="66" w:name="_Ref436315061"/>
-      <w:bookmarkStart w:id="67" w:name="_Toc510165782"/>
+      <w:bookmarkStart w:id="78" w:name="_Ref436315061"/>
+      <w:bookmarkStart w:id="79" w:name="_Toc522715485"/>
       <w:r>
         <w:rPr>
           <w:lang w:val="en-US"/>
         </w:rPr>
         <w:t>Selection and Positioning of the Focus Area</w:t>
       </w:r>
-      <w:bookmarkEnd w:id="66"/>
-      <w:bookmarkEnd w:id="67"/>
+      <w:bookmarkEnd w:id="78"/>
+      <w:bookmarkEnd w:id="79"/>
     </w:p>
     <w:p>
       <w:pPr>
@@ -12131,8 +12226,8 @@
         </w:rPr>
         <w:t xml:space="preserve"> Mounting and removing the mask during the workflow, however, is dangerous since touching the telescope could change the mount alignment. Therefore, the mask must be handled with extreme care, and the telescope should always be re-aligned after focusing.</w:t>
       </w:r>
-      <w:bookmarkStart w:id="68" w:name="_Ref436147257"/>
-      <w:bookmarkStart w:id="69" w:name="_Ref488597686"/>
+      <w:bookmarkStart w:id="80" w:name="_Ref436147257"/>
+      <w:bookmarkStart w:id="81" w:name="_Ref488597686"/>
     </w:p>
     <w:p>
       <w:pPr>
@@ -12141,8 +12236,8 @@
           <w:lang w:val="en-US"/>
         </w:rPr>
       </w:pPr>
-      <w:bookmarkStart w:id="70" w:name="_Ref497150063"/>
-      <w:bookmarkStart w:id="71" w:name="_Toc510165783"/>
+      <w:bookmarkStart w:id="82" w:name="_Ref497150063"/>
+      <w:bookmarkStart w:id="83" w:name="_Toc522715486"/>
       <w:r>
         <w:rPr>
           <w:lang w:val="en-US"/>
@@ -12173,10 +12268,10 @@
         </w:rPr>
         <w:t>sition</w:t>
       </w:r>
-      <w:bookmarkEnd w:id="68"/>
-      <w:bookmarkEnd w:id="69"/>
-      <w:bookmarkEnd w:id="70"/>
-      <w:bookmarkEnd w:id="71"/>
+      <w:bookmarkEnd w:id="80"/>
+      <w:bookmarkEnd w:id="81"/>
+      <w:bookmarkEnd w:id="82"/>
+      <w:bookmarkEnd w:id="83"/>
     </w:p>
     <w:p>
       <w:pPr>
@@ -15146,8 +15241,8 @@
           <w:lang w:val="en-US"/>
         </w:rPr>
       </w:pPr>
-      <w:bookmarkStart w:id="72" w:name="_Toc510165784"/>
-      <w:bookmarkStart w:id="73" w:name="_Ref510298480"/>
+      <w:bookmarkStart w:id="84" w:name="_Ref510298480"/>
+      <w:bookmarkStart w:id="85" w:name="_Toc522715487"/>
       <w:r>
         <w:rPr>
           <w:lang w:val="en-US"/>
@@ -15172,8 +15267,8 @@
         </w:rPr>
         <w:t>Coordinate System Drift</w:t>
       </w:r>
-      <w:bookmarkEnd w:id="72"/>
-      <w:bookmarkEnd w:id="73"/>
+      <w:bookmarkEnd w:id="84"/>
+      <w:bookmarkEnd w:id="85"/>
     </w:p>
     <w:p>
       <w:pPr>
@@ -16259,8 +16354,8 @@
           <w:lang w:val="en-US"/>
         </w:rPr>
       </w:pPr>
-      <w:bookmarkStart w:id="74" w:name="_Ref484455529"/>
-      <w:bookmarkStart w:id="75" w:name="_Toc510165785"/>
+      <w:bookmarkStart w:id="86" w:name="_Ref484455529"/>
+      <w:bookmarkStart w:id="87" w:name="_Toc522715488"/>
       <w:r>
         <w:rPr>
           <w:lang w:val="en-US"/>
@@ -16268,8 +16363,8 @@
         <w:lastRenderedPageBreak/>
         <w:t>Automatic Alignment</w:t>
       </w:r>
-      <w:bookmarkEnd w:id="74"/>
-      <w:bookmarkEnd w:id="75"/>
+      <w:bookmarkEnd w:id="86"/>
+      <w:bookmarkEnd w:id="87"/>
     </w:p>
     <w:p>
       <w:pPr>
@@ -17547,14 +17642,14 @@
           <w:lang w:val="en-US"/>
         </w:rPr>
       </w:pPr>
-      <w:bookmarkStart w:id="76" w:name="_Toc510165786"/>
+      <w:bookmarkStart w:id="88" w:name="_Toc522715489"/>
       <w:r>
         <w:rPr>
           <w:lang w:val="en-US"/>
         </w:rPr>
         <w:t>End of Program</w:t>
       </w:r>
-      <w:bookmarkEnd w:id="76"/>
+      <w:bookmarkEnd w:id="88"/>
     </w:p>
     <w:p>
       <w:pPr>
@@ -18144,11 +18239,11 @@
           <w:lang w:val="en-US"/>
         </w:rPr>
       </w:pPr>
-      <w:bookmarkStart w:id="77" w:name="_Ref434581650"/>
-      <w:bookmarkStart w:id="78" w:name="_Ref436211928"/>
-      <w:bookmarkStart w:id="79" w:name="_Ref436228182"/>
-      <w:bookmarkStart w:id="80" w:name="_Ref436836357"/>
-      <w:bookmarkStart w:id="81" w:name="_Toc510165787"/>
+      <w:bookmarkStart w:id="89" w:name="_Ref434581650"/>
+      <w:bookmarkStart w:id="90" w:name="_Ref436211928"/>
+      <w:bookmarkStart w:id="91" w:name="_Ref436228182"/>
+      <w:bookmarkStart w:id="92" w:name="_Ref436836357"/>
+      <w:bookmarkStart w:id="93" w:name="_Toc522715490"/>
       <w:r>
         <w:rPr>
           <w:lang w:val="en-US"/>
@@ -18180,17 +18275,17 @@
         </w:rPr>
         <w:t>at the Configuration Dialo</w:t>
       </w:r>
-      <w:bookmarkEnd w:id="77"/>
+      <w:bookmarkEnd w:id="89"/>
       <w:r>
         <w:rPr>
           <w:lang w:val="en-US"/>
         </w:rPr>
         <w:t>g</w:t>
       </w:r>
-      <w:bookmarkEnd w:id="78"/>
-      <w:bookmarkEnd w:id="79"/>
-      <w:bookmarkEnd w:id="80"/>
-      <w:bookmarkEnd w:id="81"/>
+      <w:bookmarkEnd w:id="90"/>
+      <w:bookmarkEnd w:id="91"/>
+      <w:bookmarkEnd w:id="92"/>
+      <w:bookmarkEnd w:id="93"/>
     </w:p>
     <w:p>
       <w:pPr>
@@ -22385,7 +22480,7 @@
           <w:lang w:val="en-US"/>
         </w:rPr>
       </w:pPr>
-      <w:bookmarkStart w:id="82" w:name="_Toc510165788"/>
+      <w:bookmarkStart w:id="94" w:name="_Toc522715491"/>
       <w:r>
         <w:rPr>
           <w:lang w:val="en-US"/>
@@ -22405,7 +22500,7 @@
         </w:rPr>
         <w:t>Algorithms Used by the Program</w:t>
       </w:r>
-      <w:bookmarkEnd w:id="82"/>
+      <w:bookmarkEnd w:id="94"/>
     </w:p>
     <w:p>
       <w:pPr>
@@ -37058,8 +37153,8 @@
           <w:lang w:val="en-US"/>
         </w:rPr>
       </w:pPr>
-      <w:bookmarkStart w:id="83" w:name="_Ref436211836"/>
-      <w:bookmarkStart w:id="84" w:name="_Toc510165789"/>
+      <w:bookmarkStart w:id="95" w:name="_Ref436211836"/>
+      <w:bookmarkStart w:id="96" w:name="_Toc522715492"/>
       <w:r>
         <w:rPr>
           <w:lang w:val="en-US"/>
@@ -37067,8 +37162,8 @@
         <w:lastRenderedPageBreak/>
         <w:t>Appendix C: Determination of the Focal Length of the System</w:t>
       </w:r>
-      <w:bookmarkEnd w:id="83"/>
-      <w:bookmarkEnd w:id="84"/>
+      <w:bookmarkEnd w:id="95"/>
+      <w:bookmarkEnd w:id="96"/>
     </w:p>
     <w:p>
       <w:pPr>
@@ -47360,7 +47455,7 @@
 </file>
 
 <file path=customXml/itemProps1.xml><?xml version="1.0" encoding="utf-8"?>
-<ds:datastoreItem xmlns:ds="http://schemas.openxmlformats.org/officeDocument/2006/customXml" ds:itemID="{352BBF2F-B3E8-47C1-B2E2-DCB538B466EA}">
+<ds:datastoreItem xmlns:ds="http://schemas.openxmlformats.org/officeDocument/2006/customXml" ds:itemID="{222DA8EA-060B-45B1-8D85-96A0840A0CC6}">
   <ds:schemaRefs>
     <ds:schemaRef ds:uri="http://schemas.openxmlformats.org/officeDocument/2006/bibliography"/>
   </ds:schemaRefs>

</xml_diff>